<commit_message>
Cambios menores en la estructura para completar un poco mas de cara a enseñarselo a Jorge para una primera revisión.
</commit_message>
<xml_diff>
--- a/Documentacion/Memoria Terraform.docx
+++ b/Documentacion/Memoria Terraform.docx
@@ -351,7 +351,7 @@
           <w:r>
             <w:fldChar w:fldCharType="separate"/>
           </w:r>
-          <w:hyperlink w:anchor="_Toc331840310" w:history="1">
+          <w:hyperlink w:anchor="_Toc332136996" w:history="1">
             <w:r>
               <w:rPr>
                 <w:rStyle w:val="Hipervnculo"/>
@@ -393,7 +393,7 @@
                 <w:noProof/>
                 <w:webHidden/>
               </w:rPr>
-              <w:instrText xml:space="preserve"> PAGEREF _Toc331840310 \h </w:instrText>
+              <w:instrText xml:space="preserve"> PAGEREF _Toc332136996 \h </w:instrText>
             </w:r>
             <w:r>
               <w:rPr>
@@ -437,7 +437,7 @@
               <w:lang w:eastAsia="es-ES"/>
             </w:rPr>
           </w:pPr>
-          <w:hyperlink w:anchor="_Toc331840311" w:history="1">
+          <w:hyperlink w:anchor="_Toc332136997" w:history="1">
             <w:r>
               <w:rPr>
                 <w:rStyle w:val="Hipervnculo"/>
@@ -479,7 +479,7 @@
                 <w:noProof/>
                 <w:webHidden/>
               </w:rPr>
-              <w:instrText xml:space="preserve"> PAGEREF _Toc331840311 \h </w:instrText>
+              <w:instrText xml:space="preserve"> PAGEREF _Toc332136997 \h </w:instrText>
             </w:r>
             <w:r>
               <w:rPr>
@@ -523,7 +523,7 @@
               <w:lang w:eastAsia="es-ES"/>
             </w:rPr>
           </w:pPr>
-          <w:hyperlink w:anchor="_Toc331840312" w:history="1">
+          <w:hyperlink w:anchor="_Toc332136998" w:history="1">
             <w:r>
               <w:rPr>
                 <w:rStyle w:val="Hipervnculo"/>
@@ -565,7 +565,7 @@
                 <w:noProof/>
                 <w:webHidden/>
               </w:rPr>
-              <w:instrText xml:space="preserve"> PAGEREF _Toc331840312 \h </w:instrText>
+              <w:instrText xml:space="preserve"> PAGEREF _Toc332136998 \h </w:instrText>
             </w:r>
             <w:r>
               <w:rPr>
@@ -609,7 +609,7 @@
               <w:lang w:eastAsia="es-ES"/>
             </w:rPr>
           </w:pPr>
-          <w:hyperlink w:anchor="_Toc331840313" w:history="1">
+          <w:hyperlink w:anchor="_Toc332136999" w:history="1">
             <w:r>
               <w:rPr>
                 <w:rStyle w:val="Hipervnculo"/>
@@ -651,7 +651,7 @@
                 <w:noProof/>
                 <w:webHidden/>
               </w:rPr>
-              <w:instrText xml:space="preserve"> PAGEREF _Toc331840313 \h </w:instrText>
+              <w:instrText xml:space="preserve"> PAGEREF _Toc332136999 \h </w:instrText>
             </w:r>
             <w:r>
               <w:rPr>
@@ -695,7 +695,7 @@
               <w:lang w:eastAsia="es-ES"/>
             </w:rPr>
           </w:pPr>
-          <w:hyperlink w:anchor="_Toc331840314" w:history="1">
+          <w:hyperlink w:anchor="_Toc332137000" w:history="1">
             <w:r>
               <w:rPr>
                 <w:rStyle w:val="Hipervnculo"/>
@@ -737,7 +737,7 @@
                 <w:noProof/>
                 <w:webHidden/>
               </w:rPr>
-              <w:instrText xml:space="preserve"> PAGEREF _Toc331840314 \h </w:instrText>
+              <w:instrText xml:space="preserve"> PAGEREF _Toc332137000 \h </w:instrText>
             </w:r>
             <w:r>
               <w:rPr>
@@ -781,7 +781,7 @@
               <w:lang w:eastAsia="es-ES"/>
             </w:rPr>
           </w:pPr>
-          <w:hyperlink w:anchor="_Toc331840315" w:history="1">
+          <w:hyperlink w:anchor="_Toc332137001" w:history="1">
             <w:r>
               <w:rPr>
                 <w:rStyle w:val="Hipervnculo"/>
@@ -823,7 +823,7 @@
                 <w:noProof/>
                 <w:webHidden/>
               </w:rPr>
-              <w:instrText xml:space="preserve"> PAGEREF _Toc331840315 \h </w:instrText>
+              <w:instrText xml:space="preserve"> PAGEREF _Toc332137001 \h </w:instrText>
             </w:r>
             <w:r>
               <w:rPr>
@@ -867,7 +867,7 @@
               <w:lang w:eastAsia="es-ES"/>
             </w:rPr>
           </w:pPr>
-          <w:hyperlink w:anchor="_Toc331840316" w:history="1">
+          <w:hyperlink w:anchor="_Toc332137002" w:history="1">
             <w:r>
               <w:rPr>
                 <w:rStyle w:val="Hipervnculo"/>
@@ -909,7 +909,7 @@
                 <w:noProof/>
                 <w:webHidden/>
               </w:rPr>
-              <w:instrText xml:space="preserve"> PAGEREF _Toc331840316 \h </w:instrText>
+              <w:instrText xml:space="preserve"> PAGEREF _Toc332137002 \h </w:instrText>
             </w:r>
             <w:r>
               <w:rPr>
@@ -953,7 +953,7 @@
               <w:lang w:eastAsia="es-ES"/>
             </w:rPr>
           </w:pPr>
-          <w:hyperlink w:anchor="_Toc331840317" w:history="1">
+          <w:hyperlink w:anchor="_Toc332137003" w:history="1">
             <w:r>
               <w:rPr>
                 <w:rStyle w:val="Hipervnculo"/>
@@ -995,7 +995,7 @@
                 <w:noProof/>
                 <w:webHidden/>
               </w:rPr>
-              <w:instrText xml:space="preserve"> PAGEREF _Toc331840317 \h </w:instrText>
+              <w:instrText xml:space="preserve"> PAGEREF _Toc332137003 \h </w:instrText>
             </w:r>
             <w:r>
               <w:rPr>
@@ -1039,7 +1039,7 @@
               <w:lang w:eastAsia="es-ES"/>
             </w:rPr>
           </w:pPr>
-          <w:hyperlink w:anchor="_Toc331840318" w:history="1">
+          <w:hyperlink w:anchor="_Toc332137004" w:history="1">
             <w:r>
               <w:rPr>
                 <w:rStyle w:val="Hipervnculo"/>
@@ -1081,7 +1081,7 @@
                 <w:noProof/>
                 <w:webHidden/>
               </w:rPr>
-              <w:instrText xml:space="preserve"> PAGEREF _Toc331840318 \h </w:instrText>
+              <w:instrText xml:space="preserve"> PAGEREF _Toc332137004 \h </w:instrText>
             </w:r>
             <w:r>
               <w:rPr>
@@ -1125,7 +1125,7 @@
               <w:lang w:eastAsia="es-ES"/>
             </w:rPr>
           </w:pPr>
-          <w:hyperlink w:anchor="_Toc331840319" w:history="1">
+          <w:hyperlink w:anchor="_Toc332137005" w:history="1">
             <w:r>
               <w:rPr>
                 <w:rStyle w:val="Hipervnculo"/>
@@ -1167,7 +1167,7 @@
                 <w:noProof/>
                 <w:webHidden/>
               </w:rPr>
-              <w:instrText xml:space="preserve"> PAGEREF _Toc331840319 \h </w:instrText>
+              <w:instrText xml:space="preserve"> PAGEREF _Toc332137005 \h </w:instrText>
             </w:r>
             <w:r>
               <w:rPr>
@@ -1211,7 +1211,7 @@
               <w:lang w:eastAsia="es-ES"/>
             </w:rPr>
           </w:pPr>
-          <w:hyperlink w:anchor="_Toc331840320" w:history="1">
+          <w:hyperlink w:anchor="_Toc332137006" w:history="1">
             <w:r>
               <w:rPr>
                 <w:rStyle w:val="Hipervnculo"/>
@@ -1253,7 +1253,7 @@
                 <w:noProof/>
                 <w:webHidden/>
               </w:rPr>
-              <w:instrText xml:space="preserve"> PAGEREF _Toc331840320 \h </w:instrText>
+              <w:instrText xml:space="preserve"> PAGEREF _Toc332137006 \h </w:instrText>
             </w:r>
             <w:r>
               <w:rPr>
@@ -1297,7 +1297,7 @@
               <w:lang w:eastAsia="es-ES"/>
             </w:rPr>
           </w:pPr>
-          <w:hyperlink w:anchor="_Toc331840321" w:history="1">
+          <w:hyperlink w:anchor="_Toc332137007" w:history="1">
             <w:r>
               <w:rPr>
                 <w:rStyle w:val="Hipervnculo"/>
@@ -1339,7 +1339,7 @@
                 <w:noProof/>
                 <w:webHidden/>
               </w:rPr>
-              <w:instrText xml:space="preserve"> PAGEREF _Toc331840321 \h </w:instrText>
+              <w:instrText xml:space="preserve"> PAGEREF _Toc332137007 \h </w:instrText>
             </w:r>
             <w:r>
               <w:rPr>
@@ -1359,7 +1359,7 @@
                 <w:noProof/>
                 <w:webHidden/>
               </w:rPr>
-              <w:t>15</w:t>
+              <w:t>16</w:t>
             </w:r>
             <w:r>
               <w:rPr>
@@ -1383,7 +1383,7 @@
               <w:lang w:eastAsia="es-ES"/>
             </w:rPr>
           </w:pPr>
-          <w:hyperlink w:anchor="_Toc331840322" w:history="1">
+          <w:hyperlink w:anchor="_Toc332137008" w:history="1">
             <w:r>
               <w:rPr>
                 <w:rStyle w:val="Hipervnculo"/>
@@ -1425,7 +1425,7 @@
                 <w:noProof/>
                 <w:webHidden/>
               </w:rPr>
-              <w:instrText xml:space="preserve"> PAGEREF _Toc331840322 \h </w:instrText>
+              <w:instrText xml:space="preserve"> PAGEREF _Toc332137008 \h </w:instrText>
             </w:r>
             <w:r>
               <w:rPr>
@@ -1445,7 +1445,93 @@
                 <w:noProof/>
                 <w:webHidden/>
               </w:rPr>
-              <w:t>16</w:t>
+              <w:t>17</w:t>
+            </w:r>
+            <w:r>
+              <w:rPr>
+                <w:noProof/>
+                <w:webHidden/>
+              </w:rPr>
+              <w:fldChar w:fldCharType="end"/>
+            </w:r>
+          </w:hyperlink>
+        </w:p>
+        <w:p>
+          <w:pPr>
+            <w:pStyle w:val="TDC2"/>
+            <w:tabs>
+              <w:tab w:val="left" w:pos="660"/>
+              <w:tab w:val="right" w:leader="dot" w:pos="8494"/>
+            </w:tabs>
+            <w:rPr>
+              <w:rFonts w:eastAsiaTheme="minorEastAsia"/>
+              <w:noProof/>
+              <w:lang w:eastAsia="es-ES"/>
+            </w:rPr>
+          </w:pPr>
+          <w:hyperlink w:anchor="_Toc332137009" w:history="1">
+            <w:r>
+              <w:rPr>
+                <w:rStyle w:val="Hipervnculo"/>
+                <w:noProof/>
+              </w:rPr>
+              <w:t>5.</w:t>
+            </w:r>
+            <w:r>
+              <w:rPr>
+                <w:rFonts w:eastAsiaTheme="minorEastAsia"/>
+                <w:noProof/>
+                <w:lang w:eastAsia="es-ES"/>
+              </w:rPr>
+              <w:tab/>
+            </w:r>
+            <w:r>
+              <w:rPr>
+                <w:rStyle w:val="Hipervnculo"/>
+                <w:noProof/>
+              </w:rPr>
+              <w:t>Estructura y resto de funciones</w:t>
+            </w:r>
+            <w:r>
+              <w:rPr>
+                <w:noProof/>
+                <w:webHidden/>
+              </w:rPr>
+              <w:tab/>
+            </w:r>
+            <w:r>
+              <w:rPr>
+                <w:noProof/>
+                <w:webHidden/>
+              </w:rPr>
+              <w:fldChar w:fldCharType="begin"/>
+            </w:r>
+            <w:r>
+              <w:rPr>
+                <w:noProof/>
+                <w:webHidden/>
+              </w:rPr>
+              <w:instrText xml:space="preserve"> PAGEREF _Toc332137009 \h </w:instrText>
+            </w:r>
+            <w:r>
+              <w:rPr>
+                <w:noProof/>
+                <w:webHidden/>
+              </w:rPr>
+            </w:r>
+            <w:r>
+              <w:rPr>
+                <w:noProof/>
+                <w:webHidden/>
+              </w:rPr>
+              <w:fldChar w:fldCharType="separate"/>
+            </w:r>
+            <w:r>
+              <w:rPr>
+                <w:noProof/>
+                <w:webHidden/>
+              </w:rPr>
+              <w:t>18</w:t>
             </w:r>
             <w:r>
               <w:rPr>
@@ -1469,7 +1555,7 @@
               <w:lang w:eastAsia="es-ES"/>
             </w:rPr>
           </w:pPr>
-          <w:hyperlink w:anchor="_Toc331840323" w:history="1">
+          <w:hyperlink w:anchor="_Toc332137010" w:history="1">
             <w:r>
               <w:rPr>
                 <w:rStyle w:val="Hipervnculo"/>
@@ -1511,7 +1597,7 @@
                 <w:noProof/>
                 <w:webHidden/>
               </w:rPr>
-              <w:instrText xml:space="preserve"> PAGEREF _Toc331840323 \h </w:instrText>
+              <w:instrText xml:space="preserve"> PAGEREF _Toc332137010 \h </w:instrText>
             </w:r>
             <w:r>
               <w:rPr>
@@ -1531,7 +1617,7 @@
                 <w:noProof/>
                 <w:webHidden/>
               </w:rPr>
-              <w:t>17</w:t>
+              <w:t>19</w:t>
             </w:r>
             <w:r>
               <w:rPr>
@@ -1555,7 +1641,7 @@
               <w:lang w:eastAsia="es-ES"/>
             </w:rPr>
           </w:pPr>
-          <w:hyperlink w:anchor="_Toc331840324" w:history="1">
+          <w:hyperlink w:anchor="_Toc332137011" w:history="1">
             <w:r>
               <w:rPr>
                 <w:rStyle w:val="Hipervnculo"/>
@@ -1597,7 +1683,7 @@
                 <w:noProof/>
                 <w:webHidden/>
               </w:rPr>
-              <w:instrText xml:space="preserve"> PAGEREF _Toc331840324 \h </w:instrText>
+              <w:instrText xml:space="preserve"> PAGEREF _Toc332137011 \h </w:instrText>
             </w:r>
             <w:r>
               <w:rPr>
@@ -1617,7 +1703,7 @@
                 <w:noProof/>
                 <w:webHidden/>
               </w:rPr>
-              <w:t>18</w:t>
+              <w:t>20</w:t>
             </w:r>
             <w:r>
               <w:rPr>
@@ -1641,7 +1727,7 @@
               <w:lang w:eastAsia="es-ES"/>
             </w:rPr>
           </w:pPr>
-          <w:hyperlink w:anchor="_Toc331840325" w:history="1">
+          <w:hyperlink w:anchor="_Toc332137012" w:history="1">
             <w:r>
               <w:rPr>
                 <w:rStyle w:val="Hipervnculo"/>
@@ -1683,7 +1769,7 @@
                 <w:noProof/>
                 <w:webHidden/>
               </w:rPr>
-              <w:instrText xml:space="preserve"> PAGEREF _Toc331840325 \h </w:instrText>
+              <w:instrText xml:space="preserve"> PAGEREF _Toc332137012 \h </w:instrText>
             </w:r>
             <w:r>
               <w:rPr>
@@ -1703,7 +1789,7 @@
                 <w:noProof/>
                 <w:webHidden/>
               </w:rPr>
-              <w:t>19</w:t>
+              <w:t>21</w:t>
             </w:r>
             <w:r>
               <w:rPr>
@@ -1730,7 +1816,7 @@
       <w:pPr>
         <w:pStyle w:val="Ttulo1"/>
       </w:pPr>
-      <w:bookmarkStart w:id="0" w:name="_Toc331840310"/>
+      <w:bookmarkStart w:id="0" w:name="_Toc332136996"/>
       <w:r>
         <w:lastRenderedPageBreak/>
         <w:t>Visión</w:t>
@@ -1745,7 +1831,7 @@
           <w:numId w:val="3"/>
         </w:numPr>
       </w:pPr>
-      <w:bookmarkStart w:id="1" w:name="_Toc331840311"/>
+      <w:bookmarkStart w:id="1" w:name="_Toc332136997"/>
       <w:r>
         <w:t>Introducción</w:t>
       </w:r>
@@ -1844,7 +1930,7 @@
           <w:numId w:val="3"/>
         </w:numPr>
       </w:pPr>
-      <w:bookmarkStart w:id="3" w:name="_Toc331840312"/>
+      <w:bookmarkStart w:id="3" w:name="_Toc332136998"/>
       <w:r>
         <w:t>Objetivos</w:t>
       </w:r>
@@ -2070,7 +2156,7 @@
           <w:numId w:val="3"/>
         </w:numPr>
       </w:pPr>
-      <w:bookmarkStart w:id="4" w:name="_Toc331840313"/>
+      <w:bookmarkStart w:id="4" w:name="_Toc332136999"/>
       <w:r>
         <w:lastRenderedPageBreak/>
         <w:t>Requisitos</w:t>
@@ -2294,7 +2380,7 @@
       <w:pPr>
         <w:pStyle w:val="Ttulo1"/>
       </w:pPr>
-      <w:bookmarkStart w:id="6" w:name="_Toc331840314"/>
+      <w:bookmarkStart w:id="6" w:name="_Toc332137000"/>
       <w:r>
         <w:lastRenderedPageBreak/>
         <w:t>El motor Unity 3D</w:t>
@@ -2309,7 +2395,7 @@
           <w:numId w:val="5"/>
         </w:numPr>
       </w:pPr>
-      <w:bookmarkStart w:id="7" w:name="_Toc331840315"/>
+      <w:bookmarkStart w:id="7" w:name="_Toc332137001"/>
       <w:r>
         <w:t>Introducción</w:t>
       </w:r>
@@ -2460,7 +2546,7 @@
           <w:numId w:val="5"/>
         </w:numPr>
       </w:pPr>
-      <w:bookmarkStart w:id="10" w:name="_Toc331840316"/>
+      <w:bookmarkStart w:id="10" w:name="_Toc332137002"/>
       <w:r>
         <w:lastRenderedPageBreak/>
         <w:t>Estructura del proyecto</w:t>
@@ -2538,7 +2624,7 @@
           <w:szCs w:val="28"/>
         </w:rPr>
       </w:pPr>
-      <w:bookmarkStart w:id="12" w:name="_Toc331840317"/>
+      <w:bookmarkStart w:id="12" w:name="_Toc332137003"/>
       <w:r>
         <w:lastRenderedPageBreak/>
         <w:t>Particularidades y problemas</w:t>
@@ -2598,7 +2684,7 @@
       <w:pPr>
         <w:pStyle w:val="Ttulo1"/>
       </w:pPr>
-      <w:bookmarkStart w:id="14" w:name="_Toc331840318"/>
+      <w:bookmarkStart w:id="14" w:name="_Toc332137004"/>
       <w:r>
         <w:lastRenderedPageBreak/>
         <w:t>Arquitectura</w:t>
@@ -2614,7 +2700,7 @@
           <w:numId w:val="9"/>
         </w:numPr>
       </w:pPr>
-      <w:bookmarkStart w:id="15" w:name="_Toc331840319"/>
+      <w:bookmarkStart w:id="15" w:name="_Toc332137005"/>
       <w:r>
         <w:t>Introducción</w:t>
       </w:r>
@@ -2666,6 +2752,9 @@
       <w:r>
         <w:t>Todas estas partes están repartidas entre las escenas y por ello se añadirá una cuarta parte para clarificar la relación entre todo ello.</w:t>
       </w:r>
+      <w:r>
+        <w:t xml:space="preserve"> En esta cuarta parte también se hablará del resto de funciones que sustenta la arquitectura.</w:t>
+      </w:r>
     </w:p>
     <w:p>
       <w:commentRangeStart w:id="16"/>
@@ -2707,7 +2796,7 @@
           <w:numId w:val="9"/>
         </w:numPr>
       </w:pPr>
-      <w:bookmarkStart w:id="18" w:name="_Toc331840320"/>
+      <w:bookmarkStart w:id="18" w:name="_Toc332137006"/>
       <w:r>
         <w:t>Creación del planeta</w:t>
       </w:r>
@@ -3003,7 +3092,7 @@
           <w:numId w:val="9"/>
         </w:numPr>
       </w:pPr>
-      <w:bookmarkStart w:id="20" w:name="_Toc331840321"/>
+      <w:bookmarkStart w:id="20" w:name="_Toc332137007"/>
       <w:r>
         <w:lastRenderedPageBreak/>
         <w:t>Algoritmo de vida</w:t>
@@ -3037,7 +3126,7 @@
           <w:numId w:val="9"/>
         </w:numPr>
       </w:pPr>
-      <w:bookmarkStart w:id="22" w:name="_Toc331840322"/>
+      <w:bookmarkStart w:id="22" w:name="_Toc332137008"/>
       <w:r>
         <w:lastRenderedPageBreak/>
         <w:t>Efectos y parte gráfica</w:t>
@@ -3052,9 +3141,6 @@
       </w:r>
       <w:commentRangeEnd w:id="23"/>
       <w:r>
-        <w:rPr>
-          <w:rStyle w:val="Refdecomentario"/>
-        </w:rPr>
         <w:commentReference w:id="23"/>
       </w:r>
     </w:p>
@@ -3065,12 +3151,16 @@
     </w:p>
     <w:p>
       <w:pPr>
-        <w:pStyle w:val="Ttulo1"/>
-      </w:pPr>
-      <w:bookmarkStart w:id="24" w:name="_Toc331840323"/>
+        <w:pStyle w:val="Ttulo2"/>
+        <w:numPr>
+          <w:ilvl w:val="0"/>
+          <w:numId w:val="9"/>
+        </w:numPr>
+      </w:pPr>
+      <w:bookmarkStart w:id="24" w:name="_Toc332137009"/>
       <w:r>
         <w:lastRenderedPageBreak/>
-        <w:t>Pruebas</w:t>
+        <w:t>Estructura y resto de funciones</w:t>
       </w:r>
       <w:bookmarkEnd w:id="24"/>
     </w:p>
@@ -3088,6 +3178,7 @@
         <w:commentReference w:id="25"/>
       </w:r>
     </w:p>
+    <w:p/>
     <w:p>
       <w:r>
         <w:br w:type="page"/>
@@ -3097,12 +3188,42 @@
       <w:pPr>
         <w:pStyle w:val="Ttulo1"/>
       </w:pPr>
-      <w:bookmarkStart w:id="26" w:name="_Toc331840324"/>
+      <w:bookmarkStart w:id="26" w:name="_Toc332137010"/>
+      <w:r>
+        <w:lastRenderedPageBreak/>
+        <w:t>Pruebas</w:t>
+      </w:r>
+      <w:bookmarkEnd w:id="26"/>
+    </w:p>
+    <w:p/>
+    <w:p>
+      <w:commentRangeStart w:id="27"/>
+      <w:r>
+        <w:t>TODO</w:t>
+      </w:r>
+      <w:commentRangeEnd w:id="27"/>
+      <w:r>
+        <w:rPr>
+          <w:rStyle w:val="Refdecomentario"/>
+        </w:rPr>
+        <w:commentReference w:id="27"/>
+      </w:r>
+    </w:p>
+    <w:p>
+      <w:r>
+        <w:br w:type="page"/>
+      </w:r>
+    </w:p>
+    <w:p>
+      <w:pPr>
+        <w:pStyle w:val="Ttulo1"/>
+      </w:pPr>
+      <w:bookmarkStart w:id="28" w:name="_Toc332137011"/>
       <w:r>
         <w:lastRenderedPageBreak/>
         <w:t>Glosario</w:t>
       </w:r>
-      <w:bookmarkEnd w:id="26"/>
+      <w:bookmarkEnd w:id="28"/>
     </w:p>
     <w:p/>
     <w:p>
@@ -3211,16 +3332,16 @@
       </w:pPr>
     </w:p>
     <w:p>
-      <w:commentRangeStart w:id="27"/>
+      <w:commentRangeStart w:id="29"/>
       <w:r>
         <w:t>TODO</w:t>
       </w:r>
-      <w:commentRangeEnd w:id="27"/>
+      <w:commentRangeEnd w:id="29"/>
       <w:r>
         <w:rPr>
           <w:rStyle w:val="Refdecomentario"/>
         </w:rPr>
-        <w:commentReference w:id="27"/>
+        <w:commentReference w:id="29"/>
       </w:r>
     </w:p>
     <w:p>
@@ -3232,12 +3353,12 @@
       <w:pPr>
         <w:pStyle w:val="Ttulo1"/>
       </w:pPr>
-      <w:bookmarkStart w:id="28" w:name="_Toc331840325"/>
+      <w:bookmarkStart w:id="30" w:name="_Toc332137012"/>
       <w:r>
         <w:lastRenderedPageBreak/>
         <w:t>Referencias</w:t>
       </w:r>
-      <w:bookmarkEnd w:id="28"/>
+      <w:bookmarkEnd w:id="30"/>
     </w:p>
     <w:p/>
     <w:p>
@@ -3291,7 +3412,21 @@
         <w:rPr>
           <w:lang w:val="en-US"/>
         </w:rPr>
-        <w:t xml:space="preserve">, Natalya Tatarchuk </w:t>
+        <w:t xml:space="preserve">, Natalya </w:t>
+      </w:r>
+      <w:proofErr w:type="spellStart"/>
+      <w:r>
+        <w:rPr>
+          <w:lang w:val="en-US"/>
+        </w:rPr>
+        <w:t>Tatarchuk</w:t>
+      </w:r>
+      <w:proofErr w:type="spellEnd"/>
+      <w:r>
+        <w:rPr>
+          <w:lang w:val="en-US"/>
+        </w:rPr>
+        <w:t xml:space="preserve"> </w:t>
       </w:r>
       <w:hyperlink r:id="rId10" w:history="1">
         <w:r>
@@ -3568,7 +3703,7 @@
       </w:r>
     </w:p>
   </w:comment>
-  <w:comment w:id="23" w:author="Centor" w:date="2012-08-03T00:59:00Z" w:initials="C">
+  <w:comment w:id="23" w:author="Centor" w:date="2012-08-07T21:05:00Z" w:initials="C">
     <w:p>
       <w:pPr>
         <w:pStyle w:val="Textocomentario"/>
@@ -3584,7 +3719,7 @@
       </w:r>
     </w:p>
   </w:comment>
-  <w:comment w:id="25" w:author="Centor" w:date="2012-08-03T01:02:00Z" w:initials="C">
+  <w:comment w:id="25" w:author="Centor" w:date="2012-08-07T21:07:00Z" w:initials="C">
     <w:p>
       <w:pPr>
         <w:pStyle w:val="Textocomentario"/>
@@ -3596,11 +3731,27 @@
         <w:annotationRef/>
       </w:r>
       <w:r>
+        <w:t>Aquí hablamos de la estructura general del proyecto, de las interconexiones entre escenas, de cómo se guardan las partidas, etc.</w:t>
+      </w:r>
+    </w:p>
+  </w:comment>
+  <w:comment w:id="27" w:author="Centor" w:date="2012-08-03T01:02:00Z" w:initials="C">
+    <w:p>
+      <w:pPr>
+        <w:pStyle w:val="Textocomentario"/>
+      </w:pPr>
+      <w:r>
+        <w:rPr>
+          <w:rStyle w:val="Refdecomentario"/>
+        </w:rPr>
+        <w:annotationRef/>
+      </w:r>
+      <w:r>
         <w:t>Explicar en esta sección las pruebas que ha pasado el software y que plan teníamos de pruebas antes de pasarlas.</w:t>
       </w:r>
     </w:p>
   </w:comment>
-  <w:comment w:id="27" w:author="Centor" w:date="2012-08-03T01:04:00Z" w:initials="C">
+  <w:comment w:id="29" w:author="Centor" w:date="2012-08-03T01:04:00Z" w:initials="C">
     <w:p>
       <w:pPr>
         <w:pStyle w:val="Textocomentario"/>
@@ -3695,7 +3846,7 @@
                         <w:rPr>
                           <w:noProof/>
                         </w:rPr>
-                        <w:t>20</w:t>
+                        <w:t>21</w:t>
                       </w:r>
                     </w:fldSimple>
                   </w:p>
@@ -5742,7 +5893,6 @@
   <w:style w:type="character" w:default="1" w:styleId="Fuentedeprrafopredeter">
     <w:name w:val="Default Paragraph Font"/>
     <w:uiPriority w:val="1"/>
-    <w:semiHidden/>
     <w:unhideWhenUsed/>
   </w:style>
   <w:style w:type="table" w:default="1" w:styleId="Tablanormal">
@@ -6340,7 +6490,7 @@
 </file>
 
 <file path=customXml/itemProps2.xml><?xml version="1.0" encoding="utf-8"?>
-<ds:datastoreItem xmlns:ds="http://schemas.openxmlformats.org/officeDocument/2006/customXml" ds:itemID="{1810E459-96FF-4338-BC10-682EA25F170F}">
+<ds:datastoreItem xmlns:ds="http://schemas.openxmlformats.org/officeDocument/2006/customXml" ds:itemID="{52EA0414-7B98-4E6E-B4F6-E923CB436587}">
   <ds:schemaRefs>
     <ds:schemaRef ds:uri="http://schemas.openxmlformats.org/officeDocument/2006/bibliography"/>
   </ds:schemaRefs>

</xml_diff>

<commit_message>
Algunas concreciones y añadidos.
</commit_message>
<xml_diff>
--- a/Documentacion/Memoria Terraform.docx
+++ b/Documentacion/Memoria Terraform.docx
@@ -351,7 +351,7 @@
           <w:r>
             <w:fldChar w:fldCharType="separate"/>
           </w:r>
-          <w:hyperlink w:anchor="_Toc332136996" w:history="1">
+          <w:hyperlink w:anchor="_Toc332301689" w:history="1">
             <w:r>
               <w:rPr>
                 <w:rStyle w:val="Hipervnculo"/>
@@ -393,7 +393,7 @@
                 <w:noProof/>
                 <w:webHidden/>
               </w:rPr>
-              <w:instrText xml:space="preserve"> PAGEREF _Toc332136996 \h </w:instrText>
+              <w:instrText xml:space="preserve"> PAGEREF _Toc332301689 \h </w:instrText>
             </w:r>
             <w:r>
               <w:rPr>
@@ -437,7 +437,7 @@
               <w:lang w:eastAsia="es-ES"/>
             </w:rPr>
           </w:pPr>
-          <w:hyperlink w:anchor="_Toc332136997" w:history="1">
+          <w:hyperlink w:anchor="_Toc332301690" w:history="1">
             <w:r>
               <w:rPr>
                 <w:rStyle w:val="Hipervnculo"/>
@@ -479,7 +479,7 @@
                 <w:noProof/>
                 <w:webHidden/>
               </w:rPr>
-              <w:instrText xml:space="preserve"> PAGEREF _Toc332136997 \h </w:instrText>
+              <w:instrText xml:space="preserve"> PAGEREF _Toc332301690 \h </w:instrText>
             </w:r>
             <w:r>
               <w:rPr>
@@ -523,7 +523,7 @@
               <w:lang w:eastAsia="es-ES"/>
             </w:rPr>
           </w:pPr>
-          <w:hyperlink w:anchor="_Toc332136998" w:history="1">
+          <w:hyperlink w:anchor="_Toc332301691" w:history="1">
             <w:r>
               <w:rPr>
                 <w:rStyle w:val="Hipervnculo"/>
@@ -565,7 +565,7 @@
                 <w:noProof/>
                 <w:webHidden/>
               </w:rPr>
-              <w:instrText xml:space="preserve"> PAGEREF _Toc332136998 \h </w:instrText>
+              <w:instrText xml:space="preserve"> PAGEREF _Toc332301691 \h </w:instrText>
             </w:r>
             <w:r>
               <w:rPr>
@@ -609,7 +609,7 @@
               <w:lang w:eastAsia="es-ES"/>
             </w:rPr>
           </w:pPr>
-          <w:hyperlink w:anchor="_Toc332136999" w:history="1">
+          <w:hyperlink w:anchor="_Toc332301692" w:history="1">
             <w:r>
               <w:rPr>
                 <w:rStyle w:val="Hipervnculo"/>
@@ -651,7 +651,7 @@
                 <w:noProof/>
                 <w:webHidden/>
               </w:rPr>
-              <w:instrText xml:space="preserve"> PAGEREF _Toc332136999 \h </w:instrText>
+              <w:instrText xml:space="preserve"> PAGEREF _Toc332301692 \h </w:instrText>
             </w:r>
             <w:r>
               <w:rPr>
@@ -695,7 +695,7 @@
               <w:lang w:eastAsia="es-ES"/>
             </w:rPr>
           </w:pPr>
-          <w:hyperlink w:anchor="_Toc332137000" w:history="1">
+          <w:hyperlink w:anchor="_Toc332301693" w:history="1">
             <w:r>
               <w:rPr>
                 <w:rStyle w:val="Hipervnculo"/>
@@ -737,7 +737,7 @@
                 <w:noProof/>
                 <w:webHidden/>
               </w:rPr>
-              <w:instrText xml:space="preserve"> PAGEREF _Toc332137000 \h </w:instrText>
+              <w:instrText xml:space="preserve"> PAGEREF _Toc332301693 \h </w:instrText>
             </w:r>
             <w:r>
               <w:rPr>
@@ -781,7 +781,7 @@
               <w:lang w:eastAsia="es-ES"/>
             </w:rPr>
           </w:pPr>
-          <w:hyperlink w:anchor="_Toc332137001" w:history="1">
+          <w:hyperlink w:anchor="_Toc332301694" w:history="1">
             <w:r>
               <w:rPr>
                 <w:rStyle w:val="Hipervnculo"/>
@@ -823,7 +823,7 @@
                 <w:noProof/>
                 <w:webHidden/>
               </w:rPr>
-              <w:instrText xml:space="preserve"> PAGEREF _Toc332137001 \h </w:instrText>
+              <w:instrText xml:space="preserve"> PAGEREF _Toc332301694 \h </w:instrText>
             </w:r>
             <w:r>
               <w:rPr>
@@ -867,7 +867,7 @@
               <w:lang w:eastAsia="es-ES"/>
             </w:rPr>
           </w:pPr>
-          <w:hyperlink w:anchor="_Toc332137002" w:history="1">
+          <w:hyperlink w:anchor="_Toc332301695" w:history="1">
             <w:r>
               <w:rPr>
                 <w:rStyle w:val="Hipervnculo"/>
@@ -909,7 +909,7 @@
                 <w:noProof/>
                 <w:webHidden/>
               </w:rPr>
-              <w:instrText xml:space="preserve"> PAGEREF _Toc332137002 \h </w:instrText>
+              <w:instrText xml:space="preserve"> PAGEREF _Toc332301695 \h </w:instrText>
             </w:r>
             <w:r>
               <w:rPr>
@@ -953,7 +953,7 @@
               <w:lang w:eastAsia="es-ES"/>
             </w:rPr>
           </w:pPr>
-          <w:hyperlink w:anchor="_Toc332137003" w:history="1">
+          <w:hyperlink w:anchor="_Toc332301696" w:history="1">
             <w:r>
               <w:rPr>
                 <w:rStyle w:val="Hipervnculo"/>
@@ -995,7 +995,7 @@
                 <w:noProof/>
                 <w:webHidden/>
               </w:rPr>
-              <w:instrText xml:space="preserve"> PAGEREF _Toc332137003 \h </w:instrText>
+              <w:instrText xml:space="preserve"> PAGEREF _Toc332301696 \h </w:instrText>
             </w:r>
             <w:r>
               <w:rPr>
@@ -1039,7 +1039,7 @@
               <w:lang w:eastAsia="es-ES"/>
             </w:rPr>
           </w:pPr>
-          <w:hyperlink w:anchor="_Toc332137004" w:history="1">
+          <w:hyperlink w:anchor="_Toc332301697" w:history="1">
             <w:r>
               <w:rPr>
                 <w:rStyle w:val="Hipervnculo"/>
@@ -1081,7 +1081,7 @@
                 <w:noProof/>
                 <w:webHidden/>
               </w:rPr>
-              <w:instrText xml:space="preserve"> PAGEREF _Toc332137004 \h </w:instrText>
+              <w:instrText xml:space="preserve"> PAGEREF _Toc332301697 \h </w:instrText>
             </w:r>
             <w:r>
               <w:rPr>
@@ -1125,7 +1125,7 @@
               <w:lang w:eastAsia="es-ES"/>
             </w:rPr>
           </w:pPr>
-          <w:hyperlink w:anchor="_Toc332137005" w:history="1">
+          <w:hyperlink w:anchor="_Toc332301698" w:history="1">
             <w:r>
               <w:rPr>
                 <w:rStyle w:val="Hipervnculo"/>
@@ -1167,7 +1167,7 @@
                 <w:noProof/>
                 <w:webHidden/>
               </w:rPr>
-              <w:instrText xml:space="preserve"> PAGEREF _Toc332137005 \h </w:instrText>
+              <w:instrText xml:space="preserve"> PAGEREF _Toc332301698 \h </w:instrText>
             </w:r>
             <w:r>
               <w:rPr>
@@ -1211,7 +1211,7 @@
               <w:lang w:eastAsia="es-ES"/>
             </w:rPr>
           </w:pPr>
-          <w:hyperlink w:anchor="_Toc332137006" w:history="1">
+          <w:hyperlink w:anchor="_Toc332301699" w:history="1">
             <w:r>
               <w:rPr>
                 <w:rStyle w:val="Hipervnculo"/>
@@ -1253,7 +1253,7 @@
                 <w:noProof/>
                 <w:webHidden/>
               </w:rPr>
-              <w:instrText xml:space="preserve"> PAGEREF _Toc332137006 \h </w:instrText>
+              <w:instrText xml:space="preserve"> PAGEREF _Toc332301699 \h </w:instrText>
             </w:r>
             <w:r>
               <w:rPr>
@@ -1297,7 +1297,7 @@
               <w:lang w:eastAsia="es-ES"/>
             </w:rPr>
           </w:pPr>
-          <w:hyperlink w:anchor="_Toc332137007" w:history="1">
+          <w:hyperlink w:anchor="_Toc332301700" w:history="1">
             <w:r>
               <w:rPr>
                 <w:rStyle w:val="Hipervnculo"/>
@@ -1339,7 +1339,7 @@
                 <w:noProof/>
                 <w:webHidden/>
               </w:rPr>
-              <w:instrText xml:space="preserve"> PAGEREF _Toc332137007 \h </w:instrText>
+              <w:instrText xml:space="preserve"> PAGEREF _Toc332301700 \h </w:instrText>
             </w:r>
             <w:r>
               <w:rPr>
@@ -1383,7 +1383,7 @@
               <w:lang w:eastAsia="es-ES"/>
             </w:rPr>
           </w:pPr>
-          <w:hyperlink w:anchor="_Toc332137008" w:history="1">
+          <w:hyperlink w:anchor="_Toc332301701" w:history="1">
             <w:r>
               <w:rPr>
                 <w:rStyle w:val="Hipervnculo"/>
@@ -1425,7 +1425,7 @@
                 <w:noProof/>
                 <w:webHidden/>
               </w:rPr>
-              <w:instrText xml:space="preserve"> PAGEREF _Toc332137008 \h </w:instrText>
+              <w:instrText xml:space="preserve"> PAGEREF _Toc332301701 \h </w:instrText>
             </w:r>
             <w:r>
               <w:rPr>
@@ -1469,7 +1469,7 @@
               <w:lang w:eastAsia="es-ES"/>
             </w:rPr>
           </w:pPr>
-          <w:hyperlink w:anchor="_Toc332137009" w:history="1">
+          <w:hyperlink w:anchor="_Toc332301702" w:history="1">
             <w:r>
               <w:rPr>
                 <w:rStyle w:val="Hipervnculo"/>
@@ -1511,7 +1511,7 @@
                 <w:noProof/>
                 <w:webHidden/>
               </w:rPr>
-              <w:instrText xml:space="preserve"> PAGEREF _Toc332137009 \h </w:instrText>
+              <w:instrText xml:space="preserve"> PAGEREF _Toc332301702 \h </w:instrText>
             </w:r>
             <w:r>
               <w:rPr>
@@ -1555,7 +1555,7 @@
               <w:lang w:eastAsia="es-ES"/>
             </w:rPr>
           </w:pPr>
-          <w:hyperlink w:anchor="_Toc332137010" w:history="1">
+          <w:hyperlink w:anchor="_Toc332301703" w:history="1">
             <w:r>
               <w:rPr>
                 <w:rStyle w:val="Hipervnculo"/>
@@ -1597,7 +1597,7 @@
                 <w:noProof/>
                 <w:webHidden/>
               </w:rPr>
-              <w:instrText xml:space="preserve"> PAGEREF _Toc332137010 \h </w:instrText>
+              <w:instrText xml:space="preserve"> PAGEREF _Toc332301703 \h </w:instrText>
             </w:r>
             <w:r>
               <w:rPr>
@@ -1641,7 +1641,7 @@
               <w:lang w:eastAsia="es-ES"/>
             </w:rPr>
           </w:pPr>
-          <w:hyperlink w:anchor="_Toc332137011" w:history="1">
+          <w:hyperlink w:anchor="_Toc332301704" w:history="1">
             <w:r>
               <w:rPr>
                 <w:rStyle w:val="Hipervnculo"/>
@@ -1683,7 +1683,7 @@
                 <w:noProof/>
                 <w:webHidden/>
               </w:rPr>
-              <w:instrText xml:space="preserve"> PAGEREF _Toc332137011 \h </w:instrText>
+              <w:instrText xml:space="preserve"> PAGEREF _Toc332301704 \h </w:instrText>
             </w:r>
             <w:r>
               <w:rPr>
@@ -1727,7 +1727,7 @@
               <w:lang w:eastAsia="es-ES"/>
             </w:rPr>
           </w:pPr>
-          <w:hyperlink w:anchor="_Toc332137012" w:history="1">
+          <w:hyperlink w:anchor="_Toc332301705" w:history="1">
             <w:r>
               <w:rPr>
                 <w:rStyle w:val="Hipervnculo"/>
@@ -1769,7 +1769,7 @@
                 <w:noProof/>
                 <w:webHidden/>
               </w:rPr>
-              <w:instrText xml:space="preserve"> PAGEREF _Toc332137012 \h </w:instrText>
+              <w:instrText xml:space="preserve"> PAGEREF _Toc332301705 \h </w:instrText>
             </w:r>
             <w:r>
               <w:rPr>
@@ -1816,7 +1816,7 @@
       <w:pPr>
         <w:pStyle w:val="Ttulo1"/>
       </w:pPr>
-      <w:bookmarkStart w:id="0" w:name="_Toc332136996"/>
+      <w:bookmarkStart w:id="0" w:name="_Toc332301689"/>
       <w:r>
         <w:lastRenderedPageBreak/>
         <w:t>Visión</w:t>
@@ -1831,7 +1831,7 @@
           <w:numId w:val="3"/>
         </w:numPr>
       </w:pPr>
-      <w:bookmarkStart w:id="1" w:name="_Toc332136997"/>
+      <w:bookmarkStart w:id="1" w:name="_Toc332301690"/>
       <w:r>
         <w:t>Introducción</w:t>
       </w:r>
@@ -1849,7 +1849,13 @@
         <w:t>creatividad</w:t>
       </w:r>
       <w:r>
-        <w:t xml:space="preserve">. Cuando a los integrantes del grupo de “Terraform” se nos ofreció la posibilidad de elegir </w:t>
+        <w:t>. Cuand</w:t>
+      </w:r>
+      <w:r>
+        <w:t xml:space="preserve">o a los integrantes del grupo </w:t>
+      </w:r>
+      <w:r>
+        <w:t xml:space="preserve"> “Terraform” se nos ofreció la posibilidad de elegir </w:t>
       </w:r>
       <w:r>
         <w:t>un tema libremente</w:t>
@@ -1872,7 +1878,13 @@
         <w:t>No obstante, finalmente conseguimos sacar adelante el proyecto de hacer un videojuego, aunque inicialmente la idea era hacerlo para Android (desarrollo de videojuego para dispositivos móviles) e integrar sistemas de realidad aumentada. Finalmente se descartó la realidad aumentada por su complejidad, ya que nos limitaba mucho el desarrollo al obligarnos a dedicar mucho tiempo a investigación y aprendizaje de nuevas tecnologías.</w:t>
       </w:r>
       <w:r>
-        <w:t xml:space="preserve"> También se orientó el desarrollo hacia PC en lugar de Android por necesitar una potencia de cálculo considerable para ejecutar el proyecto.</w:t>
+        <w:t xml:space="preserve"> También se orientó el desarrollo hacia PC en lugar de Android por necesitar</w:t>
+      </w:r>
+      <w:r>
+        <w:t>se</w:t>
+      </w:r>
+      <w:r>
+        <w:t xml:space="preserve"> una potencia de cálculo considerable para ejecutar el proyecto.</w:t>
       </w:r>
     </w:p>
     <w:p>
@@ -1886,7 +1898,7 @@
         <w:t xml:space="preserve"> comenzamos a tomar decisiones para orientar el desarrollo, eligiendo el motor Unity 3D para llevar a cabo el proyecto y decidiendo hacer un juego original que involucrase gestión, simulación y un entorno coherente. </w:t>
       </w:r>
       <w:r>
-        <w:t>Este motor se elige por su versatilidad al ser multiplataforma y por ser 3D, elemento que creemos diferenciador e importante. Por otra parte el hecho de que el proyecto sea finalmente un juego de gestión y simulación fue fruto de una elección pragmática, pues son géneros que involucran menos interacción con el usuario y por ende son más simples a priori.</w:t>
+        <w:t>Este motor se elige por su versatilidad al ser multiplataforma y por ser 3D, elemento que creemos diferenciador e importante. Por otra parte el hecho de que el proyecto sea finalmente un juego de gestión y simulación fue fruto de una elección pragmática, pues son géneros que involucran menos interacción con el usuario y por ende más simples a priori.</w:t>
       </w:r>
     </w:p>
     <w:p>
@@ -1898,30 +1910,26 @@
       </w:r>
     </w:p>
     <w:p>
-      <w:commentRangeStart w:id="2"/>
-      <w:r>
-        <w:t>TODO</w:t>
-      </w:r>
-      <w:commentRangeEnd w:id="2"/>
-      <w:r>
-        <w:rPr>
-          <w:rStyle w:val="Refdecomentario"/>
-        </w:rPr>
-        <w:commentReference w:id="2"/>
-      </w:r>
-    </w:p>
-    <w:p>
-      <w:pPr>
-        <w:pStyle w:val="Ttulo2"/>
-        <w:ind w:left="360"/>
-      </w:pPr>
+      <w:r>
+        <w:t xml:space="preserve">Con todo esto y llegado ya diciembre, por fin el grupo se encuentra en posición de empezar el desarrollo y una avalancha de preguntas comienzan a asaltarnos: ¿Cómo construimos lo que estamos pensando? ¿Dónde podemos solucionar nuestras dudas? ¿Cuánto tardaremos en terminar las tareas que vamos empezando? ¿Tendremos tiempo para todo o nos veremos obligados a recortar? ¿Merecerá la pena el </w:t>
+      </w:r>
+      <w:r>
+        <w:t>sacrificio</w:t>
+      </w:r>
+      <w:r>
+        <w:t>? ¿Reflejará finalmente nuestro proyecto el esfuerzo volcado en el de una forma digna?</w:t>
+      </w:r>
+    </w:p>
+    <w:p>
+      <w:r>
+        <w:t>A pesar de todas estas dudas e incertidumbre iniciales, el proyecto “Terraform” se encuentra ya completado, y a lo largo de este documento detallaremos sus construcción y explicaremos sus entresijos paso a paso.</w:t>
+      </w:r>
     </w:p>
     <w:p>
       <w:r>
         <w:br w:type="page"/>
       </w:r>
     </w:p>
-    <w:p/>
     <w:p>
       <w:pPr>
         <w:pStyle w:val="Ttulo2"/>
@@ -1930,11 +1938,12 @@
           <w:numId w:val="3"/>
         </w:numPr>
       </w:pPr>
-      <w:bookmarkStart w:id="3" w:name="_Toc332136998"/>
-      <w:r>
+      <w:bookmarkStart w:id="2" w:name="_Toc332301691"/>
+      <w:r>
+        <w:lastRenderedPageBreak/>
         <w:t>Objetivos</w:t>
       </w:r>
-      <w:bookmarkEnd w:id="3"/>
+      <w:bookmarkEnd w:id="2"/>
     </w:p>
     <w:p/>
     <w:p>
@@ -2122,24 +2131,69 @@
     </w:p>
     <w:p>
       <w:r>
+        <w:t>Por otra parte también tenemos que tener en cuenta los objetivos externos marcados por nuestro tutor y por el marco de desarrollo que conforma la asignatura de Sistemas Informáticos en sí. Estos se pueden resumir con dos conceptos un tanto abstractos y subjetivos: calidad y esfuerzo.</w:t>
+      </w:r>
+    </w:p>
+    <w:p>
+      <w:r>
+        <w:t>El primero implica que el desarrollo debe ser útil o interesante para alguien y estar bien construido siguiendo los estándares aprendidos durante la enseñanza previa en la carrera.</w:t>
+      </w:r>
+    </w:p>
+    <w:p>
+      <w:r>
+        <w:t xml:space="preserve">El segundo implica que a lo largo de un año lectivo se debe cubrir un mínimo de horas por persona equivalente a 15 créditos, lo que equivale a unas </w:t>
+      </w:r>
+      <w:r>
+        <w:t>8</w:t>
+      </w:r>
+      <w:r>
+        <w:t xml:space="preserve"> horas semanales, y a lo largo del curso</w:t>
+      </w:r>
+      <w:r>
+        <w:t xml:space="preserve"> a más de 150 horas. Esto debe reflejarse en la calidad y tamaño del trabajo entregado finalmente, y será sujeto a evaluación por parte del tutor a lo largo del curso.</w:t>
+      </w:r>
+    </w:p>
+    <w:p>
+      <w:r>
+        <w:t>Con todo, los objetivos nos marcan las primeras pautas a seguir, intentando nosotros ir completándolos poco a poco a lo largo del curso.</w:t>
+      </w:r>
+    </w:p>
+    <w:p>
+      <w:pPr>
         <w:rPr>
+          <w:sz w:val="18"/>
+          <w:szCs w:val="18"/>
+        </w:rPr>
+      </w:pPr>
+      <w:r>
+        <w:rPr>
+          <w:sz w:val="18"/>
+          <w:szCs w:val="18"/>
           <w:vertAlign w:val="superscript"/>
         </w:rPr>
         <w:t>[</w:t>
       </w:r>
       <w:r>
         <w:rPr>
+          <w:sz w:val="18"/>
+          <w:szCs w:val="18"/>
           <w:vertAlign w:val="superscript"/>
         </w:rPr>
         <w:t>Nota</w:t>
       </w:r>
       <w:r>
         <w:rPr>
+          <w:sz w:val="18"/>
+          <w:szCs w:val="18"/>
           <w:vertAlign w:val="superscript"/>
         </w:rPr>
         <w:t>]</w:t>
       </w:r>
       <w:r>
+        <w:rPr>
+          <w:sz w:val="18"/>
+          <w:szCs w:val="18"/>
+        </w:rPr>
         <w:t xml:space="preserve"> = En un principio nuestro objetivo era también hacer que mutaran aleatoriamente, generando nuevas especies con nuevos comportamientos y aspectos, pero este objetivo se descartó en una fase temprana del desarrollo por su complejidad. Aun así seguimos pensando que sería un añadido genial al proyecto.</w:t>
       </w:r>
     </w:p>
@@ -2156,12 +2210,12 @@
           <w:numId w:val="3"/>
         </w:numPr>
       </w:pPr>
-      <w:bookmarkStart w:id="4" w:name="_Toc332136999"/>
+      <w:bookmarkStart w:id="3" w:name="_Toc332301692"/>
       <w:r>
         <w:lastRenderedPageBreak/>
         <w:t>Requisitos</w:t>
       </w:r>
-      <w:bookmarkEnd w:id="4"/>
+      <w:bookmarkEnd w:id="3"/>
     </w:p>
     <w:p/>
     <w:p>
@@ -2359,16 +2413,28 @@
       </w:r>
     </w:p>
     <w:p>
-      <w:commentRangeStart w:id="5"/>
+      <w:pPr>
+        <w:pStyle w:val="Prrafodelista"/>
+        <w:numPr>
+          <w:ilvl w:val="0"/>
+          <w:numId w:val="14"/>
+        </w:numPr>
+      </w:pPr>
+      <w:r>
+        <w:t>Calidad de código: Este requisito no funcional viene dado por el marco de desarrollo de la asignatura y por nuestro tutor. Es necesario que el código escrito tenga una calidad mínima.</w:t>
+      </w:r>
+    </w:p>
+    <w:p>
+      <w:commentRangeStart w:id="4"/>
       <w:r>
         <w:t>TODO</w:t>
       </w:r>
-      <w:commentRangeEnd w:id="5"/>
+      <w:commentRangeEnd w:id="4"/>
       <w:r>
         <w:rPr>
           <w:rStyle w:val="Refdecomentario"/>
         </w:rPr>
-        <w:commentReference w:id="5"/>
+        <w:commentReference w:id="4"/>
       </w:r>
     </w:p>
     <w:p>
@@ -2380,12 +2446,12 @@
       <w:pPr>
         <w:pStyle w:val="Ttulo1"/>
       </w:pPr>
-      <w:bookmarkStart w:id="6" w:name="_Toc332137000"/>
+      <w:bookmarkStart w:id="5" w:name="_Toc332301693"/>
       <w:r>
         <w:lastRenderedPageBreak/>
         <w:t>El motor Unity 3D</w:t>
       </w:r>
-      <w:bookmarkEnd w:id="6"/>
+      <w:bookmarkEnd w:id="5"/>
     </w:p>
     <w:p>
       <w:pPr>
@@ -2395,11 +2461,11 @@
           <w:numId w:val="5"/>
         </w:numPr>
       </w:pPr>
-      <w:bookmarkStart w:id="7" w:name="_Toc332137001"/>
+      <w:bookmarkStart w:id="6" w:name="_Toc332301694"/>
       <w:r>
         <w:t>Introducción</w:t>
       </w:r>
-      <w:bookmarkEnd w:id="7"/>
+      <w:bookmarkEnd w:id="6"/>
     </w:p>
     <w:p>
       <w:r>
@@ -2481,14 +2547,56 @@
     </w:p>
     <w:p>
       <w:r>
+        <w:t>Para otorgar a cada GameObject de funcionalidad y propiedades existen los componentes (“Component” en la nomenclatura de Unity). Estos componentes se añaden a los objetos de juego y cambian sus propiedades o su funcionalidad en diferentes situaciones. Por ejemplo, añadir un componente emisor de luz a un objeto de juego cualquiera hará que este objeto ilumine a los que se encuentren a su alrededor, mientras que añadirle un componente de tipo malla tridimensional y otro de tipo “renderer” hará que este objeto de juego sea visible dentro del juego con la forma definida por la malla.</w:t>
+      </w:r>
+    </w:p>
+    <w:p/>
+    <w:p>
+      <w:r>
+        <w:lastRenderedPageBreak/>
+        <w:t>Los scripts por si mismos no son componentes válidos y por tanto no pueden añadirse como componente a un objeto de juego, pero Unity ofrece con su API la posibilidad de transformarlos en componentes mediante el siguiente procedimiento: Unity ofrece una clase llamada “MonoBehaviour” de la que se puede heredar al construir una clase. Una vez hecho esto el objeto gana una serie de propiedades especiales y se convierte en un componente válido. Entre estas propiedades se encuentran la posibilidad de modificar los valores de las variables públicas desde la ventana de editor, funciones para controlar su funcionamiento y ejecución u otras propiedades que lo interconectan con el sistema de Unity.</w:t>
+      </w:r>
+    </w:p>
+    <w:p>
+      <w:r>
         <w:t>Unity 3D ofrece la posibilidad de desarrollo multiplataforma con un solo clic, permitiendo desarrollos para PC, para Mac, para navegadores Web y para dispositivos móviles con Android o con iOS. Además, puede compilar código de scripts escrito en C#, JavaScript o Boo, ofreciendo para todas estas opciones su propia API que</w:t>
       </w:r>
       <w:r>
         <w:t xml:space="preserve"> gestiona los elementos nativos. Para nuestro proyecto y </w:t>
       </w:r>
+      <w:commentRangeStart w:id="7"/>
+      <w:r>
+        <w:t>por causas que se comentarán más adelante</w:t>
+      </w:r>
+      <w:commentRangeEnd w:id="7"/>
+      <w:r>
+        <w:rPr>
+          <w:rStyle w:val="Refdecomentario"/>
+        </w:rPr>
+        <w:commentReference w:id="7"/>
+      </w:r>
+      <w:r>
+        <w:t>, los scripts se encuentran escritos en C#.</w:t>
+      </w:r>
+    </w:p>
+    <w:p>
+      <w:r>
+        <w:t xml:space="preserve">Para facilitar el desarrollo de proyectos grandes en los que trabajen diferentes personas simultáneamente, Unity también es compatible con sistemas de control de versiones. En nuestro caso usamos SVN para sincronizar nuestro trabajo, sustentando el sistema en un repositorio de código alojado en Google Code. Como herramienta de sincronización usamos el software </w:t>
+      </w:r>
+      <w:r>
+        <w:t>gratuito</w:t>
+      </w:r>
+      <w:r>
+        <w:t xml:space="preserve"> TortoiseSVN</w:t>
+      </w:r>
+      <w:r>
+        <w:t xml:space="preserve"> [r2].</w:t>
+      </w:r>
+    </w:p>
+    <w:p>
       <w:commentRangeStart w:id="8"/>
       <w:r>
-        <w:t>por causas que se comentarán más adelante</w:t>
+        <w:t>TODO</w:t>
       </w:r>
       <w:commentRangeEnd w:id="8"/>
       <w:r>
@@ -2496,40 +2604,6 @@
           <w:rStyle w:val="Refdecomentario"/>
         </w:rPr>
         <w:commentReference w:id="8"/>
-      </w:r>
-      <w:r>
-        <w:t>, los scripts se encuentran escritos en C#.</w:t>
-      </w:r>
-    </w:p>
-    <w:p>
-      <w:r>
-        <w:t xml:space="preserve">Para facilitar el desarrollo de proyectos grandes en los que trabajen diferentes personas simultáneamente, Unity también es compatible con sistemas de control de versiones. En nuestro caso usamos SVN para sincronizar nuestro trabajo, sustentando el sistema en un </w:t>
-      </w:r>
-      <w:r>
-        <w:lastRenderedPageBreak/>
-        <w:t xml:space="preserve">repositorio de código alojado en Google Code. Como herramienta de sincronización usamos el software </w:t>
-      </w:r>
-      <w:r>
-        <w:t>gratuito</w:t>
-      </w:r>
-      <w:r>
-        <w:t xml:space="preserve"> TortoiseSVN</w:t>
-      </w:r>
-      <w:r>
-        <w:t xml:space="preserve"> [r2].</w:t>
-      </w:r>
-    </w:p>
-    <w:p>
-      <w:commentRangeStart w:id="9"/>
-      <w:r>
-        <w:t>TODO</w:t>
-      </w:r>
-      <w:commentRangeEnd w:id="9"/>
-      <w:r>
-        <w:rPr>
-          <w:rStyle w:val="Refdecomentario"/>
-        </w:rPr>
-        <w:commentReference w:id="9"/>
       </w:r>
     </w:p>
     <w:p/>
@@ -2546,12 +2620,12 @@
           <w:numId w:val="5"/>
         </w:numPr>
       </w:pPr>
-      <w:bookmarkStart w:id="10" w:name="_Toc332137002"/>
+      <w:bookmarkStart w:id="9" w:name="_Toc332301695"/>
       <w:r>
         <w:lastRenderedPageBreak/>
         <w:t>Estructura del proyecto</w:t>
       </w:r>
-      <w:bookmarkEnd w:id="10"/>
+      <w:bookmarkEnd w:id="9"/>
     </w:p>
     <w:p/>
     <w:p>
@@ -2582,7 +2656,21 @@
     </w:p>
     <w:p>
       <w:r>
-        <w:t xml:space="preserve">“Terraform” está organizado en dos escenas diferentes o niveles de juego. En la primera escena, llamada “Escena inicial”, se presenta el menú principal de opciones, desde el que el jugador puede comenzar una nueva partida, cargar una previamente guardada, modificar las opciones del juego o salir del mismo. </w:t>
+        <w:t xml:space="preserve">“Terraform” está organizado en </w:t>
+      </w:r>
+      <w:commentRangeStart w:id="10"/>
+      <w:r>
+        <w:t xml:space="preserve">dos escenas </w:t>
+      </w:r>
+      <w:commentRangeEnd w:id="10"/>
+      <w:r>
+        <w:rPr>
+          <w:rStyle w:val="Refdecomentario"/>
+        </w:rPr>
+        <w:commentReference w:id="10"/>
+      </w:r>
+      <w:r>
+        <w:t xml:space="preserve">diferentes o niveles de juego. En la primera escena, llamada “Escena inicial”, se presenta el menú principal de opciones, desde el que el jugador puede comenzar una nueva partida, cargar una previamente guardada, modificar las opciones del juego o salir del mismo. </w:t>
       </w:r>
       <w:r>
         <w:t>Si se elige la opción de iniciar una partida nueva se guiará al usuario por una serie de fases durante las que elegirá en que tipo de planeta quiere jugar, modificando multitud de parámetros durante la creación que le permitirán adaptar a su gusto personal el planeta.</w:t>
@@ -2624,7 +2712,7 @@
           <w:szCs w:val="28"/>
         </w:rPr>
       </w:pPr>
-      <w:bookmarkStart w:id="12" w:name="_Toc332137003"/>
+      <w:bookmarkStart w:id="12" w:name="_Toc332301696"/>
       <w:r>
         <w:lastRenderedPageBreak/>
         <w:t>Particularidades y problemas</w:t>
@@ -2684,7 +2772,7 @@
       <w:pPr>
         <w:pStyle w:val="Ttulo1"/>
       </w:pPr>
-      <w:bookmarkStart w:id="14" w:name="_Toc332137004"/>
+      <w:bookmarkStart w:id="14" w:name="_Toc332301697"/>
       <w:r>
         <w:lastRenderedPageBreak/>
         <w:t>Arquitectura</w:t>
@@ -2700,7 +2788,7 @@
           <w:numId w:val="9"/>
         </w:numPr>
       </w:pPr>
-      <w:bookmarkStart w:id="15" w:name="_Toc332137005"/>
+      <w:bookmarkStart w:id="15" w:name="_Toc332301698"/>
       <w:r>
         <w:t>Introducción</w:t>
       </w:r>
@@ -2757,6 +2845,11 @@
       </w:r>
     </w:p>
     <w:p>
+      <w:r>
+        <w:t>Entre estas funciones se encuentran la posibilidad de guardar y cargar el progreso del juego, la interfaz de usuario, las mejoras de la nave, la gestión de recursos, etc.</w:t>
+      </w:r>
+    </w:p>
+    <w:p>
       <w:commentRangeStart w:id="16"/>
       <w:r>
         <w:t>TODO</w:t>
@@ -2787,7 +2880,6 @@
         <w:br w:type="page"/>
       </w:r>
     </w:p>
-    <w:p/>
     <w:p>
       <w:pPr>
         <w:pStyle w:val="Ttulo2"/>
@@ -2796,8 +2888,9 @@
           <w:numId w:val="9"/>
         </w:numPr>
       </w:pPr>
-      <w:bookmarkStart w:id="18" w:name="_Toc332137006"/>
-      <w:r>
+      <w:bookmarkStart w:id="18" w:name="_Toc332301699"/>
+      <w:r>
+        <w:lastRenderedPageBreak/>
         <w:t>Creación del planeta</w:t>
       </w:r>
       <w:bookmarkEnd w:id="18"/>
@@ -2911,6 +3004,9 @@
       <w:r>
         <w:t xml:space="preserve"> </w:t>
       </w:r>
+      <w:r>
+        <w:t>La textura “Textura_Planeta” tiene unas dimensiones de 2048 x 1024 pixeles, por lo que rellenar los valores apropiados de ruido dentro de la textura tiene un coste bastante elevado.</w:t>
+      </w:r>
     </w:p>
     <w:p>
       <w:r>
@@ -2934,7 +3030,13 @@
         <w:rPr>
           <w:vertAlign w:val="superscript"/>
         </w:rPr>
-        <w:t>[nota]</w:t>
+        <w:t>[N</w:t>
+      </w:r>
+      <w:r>
+        <w:rPr>
+          <w:vertAlign w:val="superscript"/>
+        </w:rPr>
+        <w:t>ota]</w:t>
       </w:r>
       <w:r>
         <w:t xml:space="preserve"> atendiendo </w:t>
@@ -3057,14 +3159,42 @@
     <w:p/>
     <w:p/>
     <w:p>
-      <w:r>
+      <w:pPr>
         <w:rPr>
+          <w:sz w:val="18"/>
+          <w:szCs w:val="18"/>
+        </w:rPr>
+      </w:pPr>
+      <w:r>
+        <w:rPr>
+          <w:sz w:val="18"/>
+          <w:szCs w:val="18"/>
           <w:vertAlign w:val="superscript"/>
         </w:rPr>
         <w:lastRenderedPageBreak/>
-        <w:t>[nota]</w:t>
-      </w:r>
-      <w:r>
+        <w:t>[</w:t>
+      </w:r>
+      <w:r>
+        <w:rPr>
+          <w:sz w:val="18"/>
+          <w:szCs w:val="18"/>
+          <w:vertAlign w:val="superscript"/>
+        </w:rPr>
+        <w:t>Nota</w:t>
+      </w:r>
+      <w:r>
+        <w:rPr>
+          <w:sz w:val="18"/>
+          <w:szCs w:val="18"/>
+          <w:vertAlign w:val="superscript"/>
+        </w:rPr>
+        <w:t>]</w:t>
+      </w:r>
+      <w:r>
+        <w:rPr>
+          <w:sz w:val="18"/>
+          <w:szCs w:val="18"/>
+        </w:rPr>
         <w:t xml:space="preserve"> = Esta esfera es creada con un software de edición de modelos tridimensionales llamado “Blender” [r3].</w:t>
       </w:r>
     </w:p>
@@ -3092,7 +3222,7 @@
           <w:numId w:val="9"/>
         </w:numPr>
       </w:pPr>
-      <w:bookmarkStart w:id="20" w:name="_Toc332137007"/>
+      <w:bookmarkStart w:id="20" w:name="_Toc332301700"/>
       <w:r>
         <w:lastRenderedPageBreak/>
         <w:t>Algoritmo de vida</w:t>
@@ -3126,7 +3256,7 @@
           <w:numId w:val="9"/>
         </w:numPr>
       </w:pPr>
-      <w:bookmarkStart w:id="22" w:name="_Toc332137008"/>
+      <w:bookmarkStart w:id="22" w:name="_Toc332301701"/>
       <w:r>
         <w:lastRenderedPageBreak/>
         <w:t>Efectos y parte gráfica</w:t>
@@ -3157,7 +3287,7 @@
           <w:numId w:val="9"/>
         </w:numPr>
       </w:pPr>
-      <w:bookmarkStart w:id="24" w:name="_Toc332137009"/>
+      <w:bookmarkStart w:id="24" w:name="_Toc332301702"/>
       <w:r>
         <w:lastRenderedPageBreak/>
         <w:t>Estructura y resto de funciones</w:t>
@@ -3188,7 +3318,7 @@
       <w:pPr>
         <w:pStyle w:val="Ttulo1"/>
       </w:pPr>
-      <w:bookmarkStart w:id="26" w:name="_Toc332137010"/>
+      <w:bookmarkStart w:id="26" w:name="_Toc332301703"/>
       <w:r>
         <w:lastRenderedPageBreak/>
         <w:t>Pruebas</w:t>
@@ -3218,7 +3348,7 @@
       <w:pPr>
         <w:pStyle w:val="Ttulo1"/>
       </w:pPr>
-      <w:bookmarkStart w:id="28" w:name="_Toc332137011"/>
+      <w:bookmarkStart w:id="28" w:name="_Toc332301704"/>
       <w:r>
         <w:lastRenderedPageBreak/>
         <w:t>Glosario</w:t>
@@ -3330,6 +3460,42 @@
           <w:numId w:val="11"/>
         </w:numPr>
       </w:pPr>
+      <w:r>
+        <w:t>Component:</w:t>
+      </w:r>
+    </w:p>
+    <w:p>
+      <w:pPr>
+        <w:pStyle w:val="Prrafodelista"/>
+        <w:numPr>
+          <w:ilvl w:val="0"/>
+          <w:numId w:val="11"/>
+        </w:numPr>
+      </w:pPr>
+      <w:r>
+        <w:t>Renderer:</w:t>
+      </w:r>
+    </w:p>
+    <w:p>
+      <w:pPr>
+        <w:pStyle w:val="Prrafodelista"/>
+        <w:numPr>
+          <w:ilvl w:val="0"/>
+          <w:numId w:val="11"/>
+        </w:numPr>
+      </w:pPr>
+      <w:r>
+        <w:t>MonoBehaviour</w:t>
+      </w:r>
+    </w:p>
+    <w:p>
+      <w:pPr>
+        <w:pStyle w:val="Prrafodelista"/>
+        <w:numPr>
+          <w:ilvl w:val="0"/>
+          <w:numId w:val="11"/>
+        </w:numPr>
+      </w:pPr>
     </w:p>
     <w:p>
       <w:commentRangeStart w:id="29"/>
@@ -3353,7 +3519,7 @@
       <w:pPr>
         <w:pStyle w:val="Ttulo1"/>
       </w:pPr>
-      <w:bookmarkStart w:id="30" w:name="_Toc332137012"/>
+      <w:bookmarkStart w:id="30" w:name="_Toc332301705"/>
       <w:r>
         <w:lastRenderedPageBreak/>
         <w:t>Referencias</w:t>
@@ -3412,21 +3578,7 @@
         <w:rPr>
           <w:lang w:val="en-US"/>
         </w:rPr>
-        <w:t xml:space="preserve">, Natalya </w:t>
-      </w:r>
-      <w:proofErr w:type="spellStart"/>
-      <w:r>
-        <w:rPr>
-          <w:lang w:val="en-US"/>
-        </w:rPr>
-        <w:t>Tatarchuk</w:t>
-      </w:r>
-      <w:proofErr w:type="spellEnd"/>
-      <w:r>
-        <w:rPr>
-          <w:lang w:val="en-US"/>
-        </w:rPr>
-        <w:t xml:space="preserve"> </w:t>
+        <w:t xml:space="preserve">, Natalya Tatarchuk </w:t>
       </w:r>
       <w:hyperlink r:id="rId10" w:history="1">
         <w:r>
@@ -3521,7 +3673,7 @@
 
 <file path=word/comments.xml><?xml version="1.0" encoding="utf-8"?>
 <w:comments xmlns:ve="http://schemas.openxmlformats.org/markup-compatibility/2006" xmlns:o="urn:schemas-microsoft-com:office:office" xmlns:r="http://schemas.openxmlformats.org/officeDocument/2006/relationships" xmlns:m="http://schemas.openxmlformats.org/officeDocument/2006/math" xmlns:v="urn:schemas-microsoft-com:vml" xmlns:wp="http://schemas.openxmlformats.org/drawingml/2006/wordprocessingDrawing" xmlns:w10="urn:schemas-microsoft-com:office:word" xmlns:w="http://schemas.openxmlformats.org/wordprocessingml/2006/main" xmlns:wne="http://schemas.microsoft.com/office/word/2006/wordml">
-  <w:comment w:id="2" w:author="Centor" w:date="2012-07-30T18:17:00Z" w:initials="C">
+  <w:comment w:id="4" w:author="Centor" w:date="2012-08-03T11:20:00Z" w:initials="C">
     <w:p>
       <w:pPr>
         <w:pStyle w:val="Textocomentario"/>
@@ -3533,11 +3685,11 @@
         <w:annotationRef/>
       </w:r>
       <w:r>
-        <w:t>Insertar aquí el resto del abstracto del proyecto. Hablar de pruebas, modelado, scripts, lenguajes… Un poco de resumen de lo que hemos hecho en el proyecto.</w:t>
+        <w:t>Añadir más requisitos, sobretodo no funcionales.</w:t>
       </w:r>
     </w:p>
   </w:comment>
-  <w:comment w:id="5" w:author="Centor" w:date="2012-08-03T11:20:00Z" w:initials="C">
+  <w:comment w:id="7" w:author="Centor" w:date="2012-08-03T10:50:00Z" w:initials="C">
     <w:p>
       <w:pPr>
         <w:pStyle w:val="Textocomentario"/>
@@ -3549,11 +3701,11 @@
         <w:annotationRef/>
       </w:r>
       <w:r>
-        <w:t>Añadir más requisitos, sobretodo no funcionales.</w:t>
+        <w:t>Comentar esto más adelante!</w:t>
       </w:r>
     </w:p>
   </w:comment>
-  <w:comment w:id="8" w:author="Centor" w:date="2012-08-03T10:50:00Z" w:initials="C">
+  <w:comment w:id="8" w:author="Centor" w:date="2012-08-03T00:20:00Z" w:initials="C">
     <w:p>
       <w:pPr>
         <w:pStyle w:val="Textocomentario"/>
@@ -3565,11 +3717,11 @@
         <w:annotationRef/>
       </w:r>
       <w:r>
-        <w:t>Comentar esto más adelante!</w:t>
+        <w:t>Comentar lo que sea necesario para explicar la estructura general de Unity, dependiendo de lo que se diga en siguientes apartados, para clarificar antes de entrar en ellos.</w:t>
       </w:r>
     </w:p>
   </w:comment>
-  <w:comment w:id="9" w:author="Centor" w:date="2012-08-03T00:20:00Z" w:initials="C">
+  <w:comment w:id="10" w:author="Centor" w:date="2012-08-09T18:06:00Z" w:initials="C">
     <w:p>
       <w:pPr>
         <w:pStyle w:val="Textocomentario"/>
@@ -3581,7 +3733,7 @@
         <w:annotationRef/>
       </w:r>
       <w:r>
-        <w:t>Comentar lo que sea necesario para explicar la estructura general de Unity, dependiendo de lo que se diga en siguientes apartados, para clarificar antes de entrar en ellos.</w:t>
+        <w:t>Comprobar si al final siguen siendo dos escenas.</w:t>
       </w:r>
     </w:p>
   </w:comment>
@@ -6490,7 +6642,7 @@
 </file>
 
 <file path=customXml/itemProps2.xml><?xml version="1.0" encoding="utf-8"?>
-<ds:datastoreItem xmlns:ds="http://schemas.openxmlformats.org/officeDocument/2006/customXml" ds:itemID="{52EA0414-7B98-4E6E-B4F6-E923CB436587}">
+<ds:datastoreItem xmlns:ds="http://schemas.openxmlformats.org/officeDocument/2006/customXml" ds:itemID="{B3C56869-12F4-4AC3-8BD2-6AFA2D000CDC}">
   <ds:schemaRefs>
     <ds:schemaRef ds:uri="http://schemas.openxmlformats.org/officeDocument/2006/bibliography"/>
   </ds:schemaRefs>

</xml_diff>

<commit_message>
Cambios para arreglar las cosas comentadas por Jorge.
</commit_message>
<xml_diff>
--- a/Documentacion/Memoria Terraform.docx
+++ b/Documentacion/Memoria Terraform.docx
@@ -324,6 +324,11 @@
         <w:p>
           <w:pPr>
             <w:pStyle w:val="TtulodeTDC"/>
+            <w:numPr>
+              <w:ilvl w:val="0"/>
+              <w:numId w:val="0"/>
+            </w:numPr>
+            <w:ind w:left="720" w:hanging="360"/>
           </w:pPr>
           <w:r>
             <w:t>Tabla de contenido</w:t>
@@ -351,13 +356,13 @@
           <w:r>
             <w:fldChar w:fldCharType="separate"/>
           </w:r>
-          <w:hyperlink w:anchor="_Toc332301689" w:history="1">
+          <w:hyperlink w:anchor="_Toc332388824" w:history="1">
             <w:r>
               <w:rPr>
                 <w:rStyle w:val="Hipervnculo"/>
                 <w:noProof/>
               </w:rPr>
-              <w:t>2.</w:t>
+              <w:t>1.</w:t>
             </w:r>
             <w:r>
               <w:rPr>
@@ -393,7 +398,7 @@
                 <w:noProof/>
                 <w:webHidden/>
               </w:rPr>
-              <w:instrText xml:space="preserve"> PAGEREF _Toc332301689 \h </w:instrText>
+              <w:instrText xml:space="preserve"> PAGEREF _Toc332388824 \h </w:instrText>
             </w:r>
             <w:r>
               <w:rPr>
@@ -437,7 +442,7 @@
               <w:lang w:eastAsia="es-ES"/>
             </w:rPr>
           </w:pPr>
-          <w:hyperlink w:anchor="_Toc332301690" w:history="1">
+          <w:hyperlink w:anchor="_Toc332388825" w:history="1">
             <w:r>
               <w:rPr>
                 <w:rStyle w:val="Hipervnculo"/>
@@ -458,7 +463,7 @@
                 <w:rStyle w:val="Hipervnculo"/>
                 <w:noProof/>
               </w:rPr>
-              <w:t>Introducción</w:t>
+              <w:t>Objetivos</w:t>
             </w:r>
             <w:r>
               <w:rPr>
@@ -479,7 +484,7 @@
                 <w:noProof/>
                 <w:webHidden/>
               </w:rPr>
-              <w:instrText xml:space="preserve"> PAGEREF _Toc332301690 \h </w:instrText>
+              <w:instrText xml:space="preserve"> PAGEREF _Toc332388825 \h </w:instrText>
             </w:r>
             <w:r>
               <w:rPr>
@@ -499,7 +504,7 @@
                 <w:noProof/>
                 <w:webHidden/>
               </w:rPr>
-              <w:t>3</w:t>
+              <w:t>4</w:t>
             </w:r>
             <w:r>
               <w:rPr>
@@ -523,7 +528,7 @@
               <w:lang w:eastAsia="es-ES"/>
             </w:rPr>
           </w:pPr>
-          <w:hyperlink w:anchor="_Toc332301691" w:history="1">
+          <w:hyperlink w:anchor="_Toc332388826" w:history="1">
             <w:r>
               <w:rPr>
                 <w:rStyle w:val="Hipervnculo"/>
@@ -544,7 +549,7 @@
                 <w:rStyle w:val="Hipervnculo"/>
                 <w:noProof/>
               </w:rPr>
-              <w:t>Objetivos</w:t>
+              <w:t>Requisitos</w:t>
             </w:r>
             <w:r>
               <w:rPr>
@@ -565,7 +570,7 @@
                 <w:noProof/>
                 <w:webHidden/>
               </w:rPr>
-              <w:instrText xml:space="preserve"> PAGEREF _Toc332301691 \h </w:instrText>
+              <w:instrText xml:space="preserve"> PAGEREF _Toc332388826 \h </w:instrText>
             </w:r>
             <w:r>
               <w:rPr>
@@ -585,7 +590,93 @@
                 <w:noProof/>
                 <w:webHidden/>
               </w:rPr>
-              <w:t>4</w:t>
+              <w:t>6</w:t>
+            </w:r>
+            <w:r>
+              <w:rPr>
+                <w:noProof/>
+                <w:webHidden/>
+              </w:rPr>
+              <w:fldChar w:fldCharType="end"/>
+            </w:r>
+          </w:hyperlink>
+        </w:p>
+        <w:p>
+          <w:pPr>
+            <w:pStyle w:val="TDC1"/>
+            <w:tabs>
+              <w:tab w:val="left" w:pos="440"/>
+              <w:tab w:val="right" w:leader="dot" w:pos="8494"/>
+            </w:tabs>
+            <w:rPr>
+              <w:rFonts w:eastAsiaTheme="minorEastAsia"/>
+              <w:noProof/>
+              <w:lang w:eastAsia="es-ES"/>
+            </w:rPr>
+          </w:pPr>
+          <w:hyperlink w:anchor="_Toc332388827" w:history="1">
+            <w:r>
+              <w:rPr>
+                <w:rStyle w:val="Hipervnculo"/>
+                <w:noProof/>
+              </w:rPr>
+              <w:t>2.</w:t>
+            </w:r>
+            <w:r>
+              <w:rPr>
+                <w:rFonts w:eastAsiaTheme="minorEastAsia"/>
+                <w:noProof/>
+                <w:lang w:eastAsia="es-ES"/>
+              </w:rPr>
+              <w:tab/>
+            </w:r>
+            <w:r>
+              <w:rPr>
+                <w:rStyle w:val="Hipervnculo"/>
+                <w:noProof/>
+              </w:rPr>
+              <w:t>El motor Unity 3D</w:t>
+            </w:r>
+            <w:r>
+              <w:rPr>
+                <w:noProof/>
+                <w:webHidden/>
+              </w:rPr>
+              <w:tab/>
+            </w:r>
+            <w:r>
+              <w:rPr>
+                <w:noProof/>
+                <w:webHidden/>
+              </w:rPr>
+              <w:fldChar w:fldCharType="begin"/>
+            </w:r>
+            <w:r>
+              <w:rPr>
+                <w:noProof/>
+                <w:webHidden/>
+              </w:rPr>
+              <w:instrText xml:space="preserve"> PAGEREF _Toc332388827 \h </w:instrText>
+            </w:r>
+            <w:r>
+              <w:rPr>
+                <w:noProof/>
+                <w:webHidden/>
+              </w:rPr>
+            </w:r>
+            <w:r>
+              <w:rPr>
+                <w:noProof/>
+                <w:webHidden/>
+              </w:rPr>
+              <w:fldChar w:fldCharType="separate"/>
+            </w:r>
+            <w:r>
+              <w:rPr>
+                <w:noProof/>
+                <w:webHidden/>
+              </w:rPr>
+              <w:t>8</w:t>
             </w:r>
             <w:r>
               <w:rPr>
@@ -609,12 +700,184 @@
               <w:lang w:eastAsia="es-ES"/>
             </w:rPr>
           </w:pPr>
-          <w:hyperlink w:anchor="_Toc332301692" w:history="1">
+          <w:hyperlink w:anchor="_Toc332388828" w:history="1">
             <w:r>
               <w:rPr>
                 <w:rStyle w:val="Hipervnculo"/>
                 <w:noProof/>
               </w:rPr>
+              <w:t>1.</w:t>
+            </w:r>
+            <w:r>
+              <w:rPr>
+                <w:rFonts w:eastAsiaTheme="minorEastAsia"/>
+                <w:noProof/>
+                <w:lang w:eastAsia="es-ES"/>
+              </w:rPr>
+              <w:tab/>
+            </w:r>
+            <w:r>
+              <w:rPr>
+                <w:rStyle w:val="Hipervnculo"/>
+                <w:noProof/>
+              </w:rPr>
+              <w:t>Introducción</w:t>
+            </w:r>
+            <w:r>
+              <w:rPr>
+                <w:noProof/>
+                <w:webHidden/>
+              </w:rPr>
+              <w:tab/>
+            </w:r>
+            <w:r>
+              <w:rPr>
+                <w:noProof/>
+                <w:webHidden/>
+              </w:rPr>
+              <w:fldChar w:fldCharType="begin"/>
+            </w:r>
+            <w:r>
+              <w:rPr>
+                <w:noProof/>
+                <w:webHidden/>
+              </w:rPr>
+              <w:instrText xml:space="preserve"> PAGEREF _Toc332388828 \h </w:instrText>
+            </w:r>
+            <w:r>
+              <w:rPr>
+                <w:noProof/>
+                <w:webHidden/>
+              </w:rPr>
+            </w:r>
+            <w:r>
+              <w:rPr>
+                <w:noProof/>
+                <w:webHidden/>
+              </w:rPr>
+              <w:fldChar w:fldCharType="separate"/>
+            </w:r>
+            <w:r>
+              <w:rPr>
+                <w:noProof/>
+                <w:webHidden/>
+              </w:rPr>
+              <w:t>8</w:t>
+            </w:r>
+            <w:r>
+              <w:rPr>
+                <w:noProof/>
+                <w:webHidden/>
+              </w:rPr>
+              <w:fldChar w:fldCharType="end"/>
+            </w:r>
+          </w:hyperlink>
+        </w:p>
+        <w:p>
+          <w:pPr>
+            <w:pStyle w:val="TDC2"/>
+            <w:tabs>
+              <w:tab w:val="left" w:pos="660"/>
+              <w:tab w:val="right" w:leader="dot" w:pos="8494"/>
+            </w:tabs>
+            <w:rPr>
+              <w:rFonts w:eastAsiaTheme="minorEastAsia"/>
+              <w:noProof/>
+              <w:lang w:eastAsia="es-ES"/>
+            </w:rPr>
+          </w:pPr>
+          <w:hyperlink w:anchor="_Toc332388829" w:history="1">
+            <w:r>
+              <w:rPr>
+                <w:rStyle w:val="Hipervnculo"/>
+                <w:noProof/>
+              </w:rPr>
+              <w:t>2.</w:t>
+            </w:r>
+            <w:r>
+              <w:rPr>
+                <w:rFonts w:eastAsiaTheme="minorEastAsia"/>
+                <w:noProof/>
+                <w:lang w:eastAsia="es-ES"/>
+              </w:rPr>
+              <w:tab/>
+            </w:r>
+            <w:r>
+              <w:rPr>
+                <w:rStyle w:val="Hipervnculo"/>
+                <w:noProof/>
+              </w:rPr>
+              <w:t>Estructura del proyecto</w:t>
+            </w:r>
+            <w:r>
+              <w:rPr>
+                <w:noProof/>
+                <w:webHidden/>
+              </w:rPr>
+              <w:tab/>
+            </w:r>
+            <w:r>
+              <w:rPr>
+                <w:noProof/>
+                <w:webHidden/>
+              </w:rPr>
+              <w:fldChar w:fldCharType="begin"/>
+            </w:r>
+            <w:r>
+              <w:rPr>
+                <w:noProof/>
+                <w:webHidden/>
+              </w:rPr>
+              <w:instrText xml:space="preserve"> PAGEREF _Toc332388829 \h </w:instrText>
+            </w:r>
+            <w:r>
+              <w:rPr>
+                <w:noProof/>
+                <w:webHidden/>
+              </w:rPr>
+            </w:r>
+            <w:r>
+              <w:rPr>
+                <w:noProof/>
+                <w:webHidden/>
+              </w:rPr>
+              <w:fldChar w:fldCharType="separate"/>
+            </w:r>
+            <w:r>
+              <w:rPr>
+                <w:noProof/>
+                <w:webHidden/>
+              </w:rPr>
+              <w:t>10</w:t>
+            </w:r>
+            <w:r>
+              <w:rPr>
+                <w:noProof/>
+                <w:webHidden/>
+              </w:rPr>
+              <w:fldChar w:fldCharType="end"/>
+            </w:r>
+          </w:hyperlink>
+        </w:p>
+        <w:p>
+          <w:pPr>
+            <w:pStyle w:val="TDC2"/>
+            <w:tabs>
+              <w:tab w:val="left" w:pos="660"/>
+              <w:tab w:val="right" w:leader="dot" w:pos="8494"/>
+            </w:tabs>
+            <w:rPr>
+              <w:rFonts w:eastAsiaTheme="minorEastAsia"/>
+              <w:noProof/>
+              <w:lang w:eastAsia="es-ES"/>
+            </w:rPr>
+          </w:pPr>
+          <w:hyperlink w:anchor="_Toc332388830" w:history="1">
+            <w:r>
+              <w:rPr>
+                <w:rStyle w:val="Hipervnculo"/>
+                <w:noProof/>
+              </w:rPr>
               <w:t>3.</w:t>
             </w:r>
             <w:r>
@@ -630,7 +893,7 @@
                 <w:rStyle w:val="Hipervnculo"/>
                 <w:noProof/>
               </w:rPr>
-              <w:t>Requisitos</w:t>
+              <w:t>Particularidades y problemas</w:t>
             </w:r>
             <w:r>
               <w:rPr>
@@ -651,7 +914,7 @@
                 <w:noProof/>
                 <w:webHidden/>
               </w:rPr>
-              <w:instrText xml:space="preserve"> PAGEREF _Toc332301692 \h </w:instrText>
+              <w:instrText xml:space="preserve"> PAGEREF _Toc332388830 \h </w:instrText>
             </w:r>
             <w:r>
               <w:rPr>
@@ -671,7 +934,7 @@
                 <w:noProof/>
                 <w:webHidden/>
               </w:rPr>
-              <w:t>6</w:t>
+              <w:t>11</w:t>
             </w:r>
             <w:r>
               <w:rPr>
@@ -695,7 +958,7 @@
               <w:lang w:eastAsia="es-ES"/>
             </w:rPr>
           </w:pPr>
-          <w:hyperlink w:anchor="_Toc332301693" w:history="1">
+          <w:hyperlink w:anchor="_Toc332388831" w:history="1">
             <w:r>
               <w:rPr>
                 <w:rStyle w:val="Hipervnculo"/>
@@ -716,7 +979,7 @@
                 <w:rStyle w:val="Hipervnculo"/>
                 <w:noProof/>
               </w:rPr>
-              <w:t>El motor Unity 3D</w:t>
+              <w:t>Arquitectura</w:t>
             </w:r>
             <w:r>
               <w:rPr>
@@ -737,7 +1000,7 @@
                 <w:noProof/>
                 <w:webHidden/>
               </w:rPr>
-              <w:instrText xml:space="preserve"> PAGEREF _Toc332301693 \h </w:instrText>
+              <w:instrText xml:space="preserve"> PAGEREF _Toc332388831 \h </w:instrText>
             </w:r>
             <w:r>
               <w:rPr>
@@ -757,7 +1020,7 @@
                 <w:noProof/>
                 <w:webHidden/>
               </w:rPr>
-              <w:t>8</w:t>
+              <w:t>12</w:t>
             </w:r>
             <w:r>
               <w:rPr>
@@ -781,7 +1044,7 @@
               <w:lang w:eastAsia="es-ES"/>
             </w:rPr>
           </w:pPr>
-          <w:hyperlink w:anchor="_Toc332301694" w:history="1">
+          <w:hyperlink w:anchor="_Toc332388832" w:history="1">
             <w:r>
               <w:rPr>
                 <w:rStyle w:val="Hipervnculo"/>
@@ -823,7 +1086,7 @@
                 <w:noProof/>
                 <w:webHidden/>
               </w:rPr>
-              <w:instrText xml:space="preserve"> PAGEREF _Toc332301694 \h </w:instrText>
+              <w:instrText xml:space="preserve"> PAGEREF _Toc332388832 \h </w:instrText>
             </w:r>
             <w:r>
               <w:rPr>
@@ -843,7 +1106,7 @@
                 <w:noProof/>
                 <w:webHidden/>
               </w:rPr>
-              <w:t>8</w:t>
+              <w:t>12</w:t>
             </w:r>
             <w:r>
               <w:rPr>
@@ -867,7 +1130,7 @@
               <w:lang w:eastAsia="es-ES"/>
             </w:rPr>
           </w:pPr>
-          <w:hyperlink w:anchor="_Toc332301695" w:history="1">
+          <w:hyperlink w:anchor="_Toc332388833" w:history="1">
             <w:r>
               <w:rPr>
                 <w:rStyle w:val="Hipervnculo"/>
@@ -888,7 +1151,7 @@
                 <w:rStyle w:val="Hipervnculo"/>
                 <w:noProof/>
               </w:rPr>
-              <w:t>Estructura del proyecto</w:t>
+              <w:t>Creación del planeta</w:t>
             </w:r>
             <w:r>
               <w:rPr>
@@ -909,7 +1172,7 @@
                 <w:noProof/>
                 <w:webHidden/>
               </w:rPr>
-              <w:instrText xml:space="preserve"> PAGEREF _Toc332301695 \h </w:instrText>
+              <w:instrText xml:space="preserve"> PAGEREF _Toc332388833 \h </w:instrText>
             </w:r>
             <w:r>
               <w:rPr>
@@ -929,7 +1192,7 @@
                 <w:noProof/>
                 <w:webHidden/>
               </w:rPr>
-              <w:t>10</w:t>
+              <w:t>13</w:t>
             </w:r>
             <w:r>
               <w:rPr>
@@ -953,7 +1216,7 @@
               <w:lang w:eastAsia="es-ES"/>
             </w:rPr>
           </w:pPr>
-          <w:hyperlink w:anchor="_Toc332301696" w:history="1">
+          <w:hyperlink w:anchor="_Toc332388834" w:history="1">
             <w:r>
               <w:rPr>
                 <w:rStyle w:val="Hipervnculo"/>
@@ -974,7 +1237,7 @@
                 <w:rStyle w:val="Hipervnculo"/>
                 <w:noProof/>
               </w:rPr>
-              <w:t>Particularidades y problemas</w:t>
+              <w:t>Algoritmo de vida</w:t>
             </w:r>
             <w:r>
               <w:rPr>
@@ -995,7 +1258,7 @@
                 <w:noProof/>
                 <w:webHidden/>
               </w:rPr>
-              <w:instrText xml:space="preserve"> PAGEREF _Toc332301696 \h </w:instrText>
+              <w:instrText xml:space="preserve"> PAGEREF _Toc332388834 \h </w:instrText>
             </w:r>
             <w:r>
               <w:rPr>
@@ -1015,7 +1278,179 @@
                 <w:noProof/>
                 <w:webHidden/>
               </w:rPr>
-              <w:t>11</w:t>
+              <w:t>16</w:t>
+            </w:r>
+            <w:r>
+              <w:rPr>
+                <w:noProof/>
+                <w:webHidden/>
+              </w:rPr>
+              <w:fldChar w:fldCharType="end"/>
+            </w:r>
+          </w:hyperlink>
+        </w:p>
+        <w:p>
+          <w:pPr>
+            <w:pStyle w:val="TDC2"/>
+            <w:tabs>
+              <w:tab w:val="left" w:pos="660"/>
+              <w:tab w:val="right" w:leader="dot" w:pos="8494"/>
+            </w:tabs>
+            <w:rPr>
+              <w:rFonts w:eastAsiaTheme="minorEastAsia"/>
+              <w:noProof/>
+              <w:lang w:eastAsia="es-ES"/>
+            </w:rPr>
+          </w:pPr>
+          <w:hyperlink w:anchor="_Toc332388835" w:history="1">
+            <w:r>
+              <w:rPr>
+                <w:rStyle w:val="Hipervnculo"/>
+                <w:noProof/>
+              </w:rPr>
+              <w:t>4.</w:t>
+            </w:r>
+            <w:r>
+              <w:rPr>
+                <w:rFonts w:eastAsiaTheme="minorEastAsia"/>
+                <w:noProof/>
+                <w:lang w:eastAsia="es-ES"/>
+              </w:rPr>
+              <w:tab/>
+            </w:r>
+            <w:r>
+              <w:rPr>
+                <w:rStyle w:val="Hipervnculo"/>
+                <w:noProof/>
+              </w:rPr>
+              <w:t>Efectos y parte gráfica</w:t>
+            </w:r>
+            <w:r>
+              <w:rPr>
+                <w:noProof/>
+                <w:webHidden/>
+              </w:rPr>
+              <w:tab/>
+            </w:r>
+            <w:r>
+              <w:rPr>
+                <w:noProof/>
+                <w:webHidden/>
+              </w:rPr>
+              <w:fldChar w:fldCharType="begin"/>
+            </w:r>
+            <w:r>
+              <w:rPr>
+                <w:noProof/>
+                <w:webHidden/>
+              </w:rPr>
+              <w:instrText xml:space="preserve"> PAGEREF _Toc332388835 \h </w:instrText>
+            </w:r>
+            <w:r>
+              <w:rPr>
+                <w:noProof/>
+                <w:webHidden/>
+              </w:rPr>
+            </w:r>
+            <w:r>
+              <w:rPr>
+                <w:noProof/>
+                <w:webHidden/>
+              </w:rPr>
+              <w:fldChar w:fldCharType="separate"/>
+            </w:r>
+            <w:r>
+              <w:rPr>
+                <w:noProof/>
+                <w:webHidden/>
+              </w:rPr>
+              <w:t>17</w:t>
+            </w:r>
+            <w:r>
+              <w:rPr>
+                <w:noProof/>
+                <w:webHidden/>
+              </w:rPr>
+              <w:fldChar w:fldCharType="end"/>
+            </w:r>
+          </w:hyperlink>
+        </w:p>
+        <w:p>
+          <w:pPr>
+            <w:pStyle w:val="TDC2"/>
+            <w:tabs>
+              <w:tab w:val="left" w:pos="660"/>
+              <w:tab w:val="right" w:leader="dot" w:pos="8494"/>
+            </w:tabs>
+            <w:rPr>
+              <w:rFonts w:eastAsiaTheme="minorEastAsia"/>
+              <w:noProof/>
+              <w:lang w:eastAsia="es-ES"/>
+            </w:rPr>
+          </w:pPr>
+          <w:hyperlink w:anchor="_Toc332388836" w:history="1">
+            <w:r>
+              <w:rPr>
+                <w:rStyle w:val="Hipervnculo"/>
+                <w:noProof/>
+              </w:rPr>
+              <w:t>5.</w:t>
+            </w:r>
+            <w:r>
+              <w:rPr>
+                <w:rFonts w:eastAsiaTheme="minorEastAsia"/>
+                <w:noProof/>
+                <w:lang w:eastAsia="es-ES"/>
+              </w:rPr>
+              <w:tab/>
+            </w:r>
+            <w:r>
+              <w:rPr>
+                <w:rStyle w:val="Hipervnculo"/>
+                <w:noProof/>
+              </w:rPr>
+              <w:t>Estructura y resto de funciones</w:t>
+            </w:r>
+            <w:r>
+              <w:rPr>
+                <w:noProof/>
+                <w:webHidden/>
+              </w:rPr>
+              <w:tab/>
+            </w:r>
+            <w:r>
+              <w:rPr>
+                <w:noProof/>
+                <w:webHidden/>
+              </w:rPr>
+              <w:fldChar w:fldCharType="begin"/>
+            </w:r>
+            <w:r>
+              <w:rPr>
+                <w:noProof/>
+                <w:webHidden/>
+              </w:rPr>
+              <w:instrText xml:space="preserve"> PAGEREF _Toc332388836 \h </w:instrText>
+            </w:r>
+            <w:r>
+              <w:rPr>
+                <w:noProof/>
+                <w:webHidden/>
+              </w:rPr>
+            </w:r>
+            <w:r>
+              <w:rPr>
+                <w:noProof/>
+                <w:webHidden/>
+              </w:rPr>
+              <w:fldChar w:fldCharType="separate"/>
+            </w:r>
+            <w:r>
+              <w:rPr>
+                <w:noProof/>
+                <w:webHidden/>
+              </w:rPr>
+              <w:t>18</w:t>
             </w:r>
             <w:r>
               <w:rPr>
@@ -1039,7 +1474,7 @@
               <w:lang w:eastAsia="es-ES"/>
             </w:rPr>
           </w:pPr>
-          <w:hyperlink w:anchor="_Toc332301697" w:history="1">
+          <w:hyperlink w:anchor="_Toc332388837" w:history="1">
             <w:r>
               <w:rPr>
                 <w:rStyle w:val="Hipervnculo"/>
@@ -1060,7 +1495,7 @@
                 <w:rStyle w:val="Hipervnculo"/>
                 <w:noProof/>
               </w:rPr>
-              <w:t>Arquitectura</w:t>
+              <w:t>Pruebas</w:t>
             </w:r>
             <w:r>
               <w:rPr>
@@ -1081,7 +1516,7 @@
                 <w:noProof/>
                 <w:webHidden/>
               </w:rPr>
-              <w:instrText xml:space="preserve"> PAGEREF _Toc332301697 \h </w:instrText>
+              <w:instrText xml:space="preserve"> PAGEREF _Toc332388837 \h </w:instrText>
             </w:r>
             <w:r>
               <w:rPr>
@@ -1101,437 +1536,7 @@
                 <w:noProof/>
                 <w:webHidden/>
               </w:rPr>
-              <w:t>12</w:t>
-            </w:r>
-            <w:r>
-              <w:rPr>
-                <w:noProof/>
-                <w:webHidden/>
-              </w:rPr>
-              <w:fldChar w:fldCharType="end"/>
-            </w:r>
-          </w:hyperlink>
-        </w:p>
-        <w:p>
-          <w:pPr>
-            <w:pStyle w:val="TDC2"/>
-            <w:tabs>
-              <w:tab w:val="left" w:pos="660"/>
-              <w:tab w:val="right" w:leader="dot" w:pos="8494"/>
-            </w:tabs>
-            <w:rPr>
-              <w:rFonts w:eastAsiaTheme="minorEastAsia"/>
-              <w:noProof/>
-              <w:lang w:eastAsia="es-ES"/>
-            </w:rPr>
-          </w:pPr>
-          <w:hyperlink w:anchor="_Toc332301698" w:history="1">
-            <w:r>
-              <w:rPr>
-                <w:rStyle w:val="Hipervnculo"/>
-                <w:noProof/>
-              </w:rPr>
-              <w:t>1.</w:t>
-            </w:r>
-            <w:r>
-              <w:rPr>
-                <w:rFonts w:eastAsiaTheme="minorEastAsia"/>
-                <w:noProof/>
-                <w:lang w:eastAsia="es-ES"/>
-              </w:rPr>
-              <w:tab/>
-            </w:r>
-            <w:r>
-              <w:rPr>
-                <w:rStyle w:val="Hipervnculo"/>
-                <w:noProof/>
-              </w:rPr>
-              <w:t>Introducción</w:t>
-            </w:r>
-            <w:r>
-              <w:rPr>
-                <w:noProof/>
-                <w:webHidden/>
-              </w:rPr>
-              <w:tab/>
-            </w:r>
-            <w:r>
-              <w:rPr>
-                <w:noProof/>
-                <w:webHidden/>
-              </w:rPr>
-              <w:fldChar w:fldCharType="begin"/>
-            </w:r>
-            <w:r>
-              <w:rPr>
-                <w:noProof/>
-                <w:webHidden/>
-              </w:rPr>
-              <w:instrText xml:space="preserve"> PAGEREF _Toc332301698 \h </w:instrText>
-            </w:r>
-            <w:r>
-              <w:rPr>
-                <w:noProof/>
-                <w:webHidden/>
-              </w:rPr>
-            </w:r>
-            <w:r>
-              <w:rPr>
-                <w:noProof/>
-                <w:webHidden/>
-              </w:rPr>
-              <w:fldChar w:fldCharType="separate"/>
-            </w:r>
-            <w:r>
-              <w:rPr>
-                <w:noProof/>
-                <w:webHidden/>
-              </w:rPr>
-              <w:t>12</w:t>
-            </w:r>
-            <w:r>
-              <w:rPr>
-                <w:noProof/>
-                <w:webHidden/>
-              </w:rPr>
-              <w:fldChar w:fldCharType="end"/>
-            </w:r>
-          </w:hyperlink>
-        </w:p>
-        <w:p>
-          <w:pPr>
-            <w:pStyle w:val="TDC2"/>
-            <w:tabs>
-              <w:tab w:val="left" w:pos="660"/>
-              <w:tab w:val="right" w:leader="dot" w:pos="8494"/>
-            </w:tabs>
-            <w:rPr>
-              <w:rFonts w:eastAsiaTheme="minorEastAsia"/>
-              <w:noProof/>
-              <w:lang w:eastAsia="es-ES"/>
-            </w:rPr>
-          </w:pPr>
-          <w:hyperlink w:anchor="_Toc332301699" w:history="1">
-            <w:r>
-              <w:rPr>
-                <w:rStyle w:val="Hipervnculo"/>
-                <w:noProof/>
-              </w:rPr>
-              <w:t>2.</w:t>
-            </w:r>
-            <w:r>
-              <w:rPr>
-                <w:rFonts w:eastAsiaTheme="minorEastAsia"/>
-                <w:noProof/>
-                <w:lang w:eastAsia="es-ES"/>
-              </w:rPr>
-              <w:tab/>
-            </w:r>
-            <w:r>
-              <w:rPr>
-                <w:rStyle w:val="Hipervnculo"/>
-                <w:noProof/>
-              </w:rPr>
-              <w:t>Creación del planeta</w:t>
-            </w:r>
-            <w:r>
-              <w:rPr>
-                <w:noProof/>
-                <w:webHidden/>
-              </w:rPr>
-              <w:tab/>
-            </w:r>
-            <w:r>
-              <w:rPr>
-                <w:noProof/>
-                <w:webHidden/>
-              </w:rPr>
-              <w:fldChar w:fldCharType="begin"/>
-            </w:r>
-            <w:r>
-              <w:rPr>
-                <w:noProof/>
-                <w:webHidden/>
-              </w:rPr>
-              <w:instrText xml:space="preserve"> PAGEREF _Toc332301699 \h </w:instrText>
-            </w:r>
-            <w:r>
-              <w:rPr>
-                <w:noProof/>
-                <w:webHidden/>
-              </w:rPr>
-            </w:r>
-            <w:r>
-              <w:rPr>
-                <w:noProof/>
-                <w:webHidden/>
-              </w:rPr>
-              <w:fldChar w:fldCharType="separate"/>
-            </w:r>
-            <w:r>
-              <w:rPr>
-                <w:noProof/>
-                <w:webHidden/>
-              </w:rPr>
-              <w:t>13</w:t>
-            </w:r>
-            <w:r>
-              <w:rPr>
-                <w:noProof/>
-                <w:webHidden/>
-              </w:rPr>
-              <w:fldChar w:fldCharType="end"/>
-            </w:r>
-          </w:hyperlink>
-        </w:p>
-        <w:p>
-          <w:pPr>
-            <w:pStyle w:val="TDC2"/>
-            <w:tabs>
-              <w:tab w:val="left" w:pos="660"/>
-              <w:tab w:val="right" w:leader="dot" w:pos="8494"/>
-            </w:tabs>
-            <w:rPr>
-              <w:rFonts w:eastAsiaTheme="minorEastAsia"/>
-              <w:noProof/>
-              <w:lang w:eastAsia="es-ES"/>
-            </w:rPr>
-          </w:pPr>
-          <w:hyperlink w:anchor="_Toc332301700" w:history="1">
-            <w:r>
-              <w:rPr>
-                <w:rStyle w:val="Hipervnculo"/>
-                <w:noProof/>
-              </w:rPr>
-              <w:t>3.</w:t>
-            </w:r>
-            <w:r>
-              <w:rPr>
-                <w:rFonts w:eastAsiaTheme="minorEastAsia"/>
-                <w:noProof/>
-                <w:lang w:eastAsia="es-ES"/>
-              </w:rPr>
-              <w:tab/>
-            </w:r>
-            <w:r>
-              <w:rPr>
-                <w:rStyle w:val="Hipervnculo"/>
-                <w:noProof/>
-              </w:rPr>
-              <w:t>Algoritmo de vida</w:t>
-            </w:r>
-            <w:r>
-              <w:rPr>
-                <w:noProof/>
-                <w:webHidden/>
-              </w:rPr>
-              <w:tab/>
-            </w:r>
-            <w:r>
-              <w:rPr>
-                <w:noProof/>
-                <w:webHidden/>
-              </w:rPr>
-              <w:fldChar w:fldCharType="begin"/>
-            </w:r>
-            <w:r>
-              <w:rPr>
-                <w:noProof/>
-                <w:webHidden/>
-              </w:rPr>
-              <w:instrText xml:space="preserve"> PAGEREF _Toc332301700 \h </w:instrText>
-            </w:r>
-            <w:r>
-              <w:rPr>
-                <w:noProof/>
-                <w:webHidden/>
-              </w:rPr>
-            </w:r>
-            <w:r>
-              <w:rPr>
-                <w:noProof/>
-                <w:webHidden/>
-              </w:rPr>
-              <w:fldChar w:fldCharType="separate"/>
-            </w:r>
-            <w:r>
-              <w:rPr>
-                <w:noProof/>
-                <w:webHidden/>
-              </w:rPr>
-              <w:t>16</w:t>
-            </w:r>
-            <w:r>
-              <w:rPr>
-                <w:noProof/>
-                <w:webHidden/>
-              </w:rPr>
-              <w:fldChar w:fldCharType="end"/>
-            </w:r>
-          </w:hyperlink>
-        </w:p>
-        <w:p>
-          <w:pPr>
-            <w:pStyle w:val="TDC2"/>
-            <w:tabs>
-              <w:tab w:val="left" w:pos="660"/>
-              <w:tab w:val="right" w:leader="dot" w:pos="8494"/>
-            </w:tabs>
-            <w:rPr>
-              <w:rFonts w:eastAsiaTheme="minorEastAsia"/>
-              <w:noProof/>
-              <w:lang w:eastAsia="es-ES"/>
-            </w:rPr>
-          </w:pPr>
-          <w:hyperlink w:anchor="_Toc332301701" w:history="1">
-            <w:r>
-              <w:rPr>
-                <w:rStyle w:val="Hipervnculo"/>
-                <w:noProof/>
-              </w:rPr>
-              <w:t>4.</w:t>
-            </w:r>
-            <w:r>
-              <w:rPr>
-                <w:rFonts w:eastAsiaTheme="minorEastAsia"/>
-                <w:noProof/>
-                <w:lang w:eastAsia="es-ES"/>
-              </w:rPr>
-              <w:tab/>
-            </w:r>
-            <w:r>
-              <w:rPr>
-                <w:rStyle w:val="Hipervnculo"/>
-                <w:noProof/>
-              </w:rPr>
-              <w:t>Efectos y parte gráfica</w:t>
-            </w:r>
-            <w:r>
-              <w:rPr>
-                <w:noProof/>
-                <w:webHidden/>
-              </w:rPr>
-              <w:tab/>
-            </w:r>
-            <w:r>
-              <w:rPr>
-                <w:noProof/>
-                <w:webHidden/>
-              </w:rPr>
-              <w:fldChar w:fldCharType="begin"/>
-            </w:r>
-            <w:r>
-              <w:rPr>
-                <w:noProof/>
-                <w:webHidden/>
-              </w:rPr>
-              <w:instrText xml:space="preserve"> PAGEREF _Toc332301701 \h </w:instrText>
-            </w:r>
-            <w:r>
-              <w:rPr>
-                <w:noProof/>
-                <w:webHidden/>
-              </w:rPr>
-            </w:r>
-            <w:r>
-              <w:rPr>
-                <w:noProof/>
-                <w:webHidden/>
-              </w:rPr>
-              <w:fldChar w:fldCharType="separate"/>
-            </w:r>
-            <w:r>
-              <w:rPr>
-                <w:noProof/>
-                <w:webHidden/>
-              </w:rPr>
-              <w:t>17</w:t>
-            </w:r>
-            <w:r>
-              <w:rPr>
-                <w:noProof/>
-                <w:webHidden/>
-              </w:rPr>
-              <w:fldChar w:fldCharType="end"/>
-            </w:r>
-          </w:hyperlink>
-        </w:p>
-        <w:p>
-          <w:pPr>
-            <w:pStyle w:val="TDC2"/>
-            <w:tabs>
-              <w:tab w:val="left" w:pos="660"/>
-              <w:tab w:val="right" w:leader="dot" w:pos="8494"/>
-            </w:tabs>
-            <w:rPr>
-              <w:rFonts w:eastAsiaTheme="minorEastAsia"/>
-              <w:noProof/>
-              <w:lang w:eastAsia="es-ES"/>
-            </w:rPr>
-          </w:pPr>
-          <w:hyperlink w:anchor="_Toc332301702" w:history="1">
-            <w:r>
-              <w:rPr>
-                <w:rStyle w:val="Hipervnculo"/>
-                <w:noProof/>
-              </w:rPr>
-              <w:t>5.</w:t>
-            </w:r>
-            <w:r>
-              <w:rPr>
-                <w:rFonts w:eastAsiaTheme="minorEastAsia"/>
-                <w:noProof/>
-                <w:lang w:eastAsia="es-ES"/>
-              </w:rPr>
-              <w:tab/>
-            </w:r>
-            <w:r>
-              <w:rPr>
-                <w:rStyle w:val="Hipervnculo"/>
-                <w:noProof/>
-              </w:rPr>
-              <w:t>Estructura y resto de funciones</w:t>
-            </w:r>
-            <w:r>
-              <w:rPr>
-                <w:noProof/>
-                <w:webHidden/>
-              </w:rPr>
-              <w:tab/>
-            </w:r>
-            <w:r>
-              <w:rPr>
-                <w:noProof/>
-                <w:webHidden/>
-              </w:rPr>
-              <w:fldChar w:fldCharType="begin"/>
-            </w:r>
-            <w:r>
-              <w:rPr>
-                <w:noProof/>
-                <w:webHidden/>
-              </w:rPr>
-              <w:instrText xml:space="preserve"> PAGEREF _Toc332301702 \h </w:instrText>
-            </w:r>
-            <w:r>
-              <w:rPr>
-                <w:noProof/>
-                <w:webHidden/>
-              </w:rPr>
-            </w:r>
-            <w:r>
-              <w:rPr>
-                <w:noProof/>
-                <w:webHidden/>
-              </w:rPr>
-              <w:fldChar w:fldCharType="separate"/>
-            </w:r>
-            <w:r>
-              <w:rPr>
-                <w:noProof/>
-                <w:webHidden/>
-              </w:rPr>
-              <w:t>18</w:t>
+              <w:t>19</w:t>
             </w:r>
             <w:r>
               <w:rPr>
@@ -1555,7 +1560,7 @@
               <w:lang w:eastAsia="es-ES"/>
             </w:rPr>
           </w:pPr>
-          <w:hyperlink w:anchor="_Toc332301703" w:history="1">
+          <w:hyperlink w:anchor="_Toc332388838" w:history="1">
             <w:r>
               <w:rPr>
                 <w:rStyle w:val="Hipervnculo"/>
@@ -1576,7 +1581,7 @@
                 <w:rStyle w:val="Hipervnculo"/>
                 <w:noProof/>
               </w:rPr>
-              <w:t>Pruebas</w:t>
+              <w:t>Glosario</w:t>
             </w:r>
             <w:r>
               <w:rPr>
@@ -1597,7 +1602,7 @@
                 <w:noProof/>
                 <w:webHidden/>
               </w:rPr>
-              <w:instrText xml:space="preserve"> PAGEREF _Toc332301703 \h </w:instrText>
+              <w:instrText xml:space="preserve"> PAGEREF _Toc332388838 \h </w:instrText>
             </w:r>
             <w:r>
               <w:rPr>
@@ -1617,7 +1622,7 @@
                 <w:noProof/>
                 <w:webHidden/>
               </w:rPr>
-              <w:t>19</w:t>
+              <w:t>20</w:t>
             </w:r>
             <w:r>
               <w:rPr>
@@ -1641,7 +1646,7 @@
               <w:lang w:eastAsia="es-ES"/>
             </w:rPr>
           </w:pPr>
-          <w:hyperlink w:anchor="_Toc332301704" w:history="1">
+          <w:hyperlink w:anchor="_Toc332388839" w:history="1">
             <w:r>
               <w:rPr>
                 <w:rStyle w:val="Hipervnculo"/>
@@ -1662,7 +1667,7 @@
                 <w:rStyle w:val="Hipervnculo"/>
                 <w:noProof/>
               </w:rPr>
-              <w:t>Glosario</w:t>
+              <w:t>Referencias</w:t>
             </w:r>
             <w:r>
               <w:rPr>
@@ -1683,93 +1688,7 @@
                 <w:noProof/>
                 <w:webHidden/>
               </w:rPr>
-              <w:instrText xml:space="preserve"> PAGEREF _Toc332301704 \h </w:instrText>
-            </w:r>
-            <w:r>
-              <w:rPr>
-                <w:noProof/>
-                <w:webHidden/>
-              </w:rPr>
-            </w:r>
-            <w:r>
-              <w:rPr>
-                <w:noProof/>
-                <w:webHidden/>
-              </w:rPr>
-              <w:fldChar w:fldCharType="separate"/>
-            </w:r>
-            <w:r>
-              <w:rPr>
-                <w:noProof/>
-                <w:webHidden/>
-              </w:rPr>
-              <w:t>20</w:t>
-            </w:r>
-            <w:r>
-              <w:rPr>
-                <w:noProof/>
-                <w:webHidden/>
-              </w:rPr>
-              <w:fldChar w:fldCharType="end"/>
-            </w:r>
-          </w:hyperlink>
-        </w:p>
-        <w:p>
-          <w:pPr>
-            <w:pStyle w:val="TDC1"/>
-            <w:tabs>
-              <w:tab w:val="left" w:pos="440"/>
-              <w:tab w:val="right" w:leader="dot" w:pos="8494"/>
-            </w:tabs>
-            <w:rPr>
-              <w:rFonts w:eastAsiaTheme="minorEastAsia"/>
-              <w:noProof/>
-              <w:lang w:eastAsia="es-ES"/>
-            </w:rPr>
-          </w:pPr>
-          <w:hyperlink w:anchor="_Toc332301705" w:history="1">
-            <w:r>
-              <w:rPr>
-                <w:rStyle w:val="Hipervnculo"/>
-                <w:noProof/>
-              </w:rPr>
-              <w:t>7.</w:t>
-            </w:r>
-            <w:r>
-              <w:rPr>
-                <w:rFonts w:eastAsiaTheme="minorEastAsia"/>
-                <w:noProof/>
-                <w:lang w:eastAsia="es-ES"/>
-              </w:rPr>
-              <w:tab/>
-            </w:r>
-            <w:r>
-              <w:rPr>
-                <w:rStyle w:val="Hipervnculo"/>
-                <w:noProof/>
-              </w:rPr>
-              <w:t>Referencias</w:t>
-            </w:r>
-            <w:r>
-              <w:rPr>
-                <w:noProof/>
-                <w:webHidden/>
-              </w:rPr>
-              <w:tab/>
-            </w:r>
-            <w:r>
-              <w:rPr>
-                <w:noProof/>
-                <w:webHidden/>
-              </w:rPr>
-              <w:fldChar w:fldCharType="begin"/>
-            </w:r>
-            <w:r>
-              <w:rPr>
-                <w:noProof/>
-                <w:webHidden/>
-              </w:rPr>
-              <w:instrText xml:space="preserve"> PAGEREF _Toc332301705 \h </w:instrText>
+              <w:instrText xml:space="preserve"> PAGEREF _Toc332388839 \h </w:instrText>
             </w:r>
             <w:r>
               <w:rPr>
@@ -1816,12 +1735,120 @@
       <w:pPr>
         <w:pStyle w:val="Ttulo1"/>
       </w:pPr>
-      <w:bookmarkStart w:id="0" w:name="_Toc332301689"/>
+      <w:bookmarkStart w:id="0" w:name="_Toc332388824"/>
       <w:r>
         <w:lastRenderedPageBreak/>
         <w:t>Visión</w:t>
       </w:r>
       <w:bookmarkEnd w:id="0"/>
+    </w:p>
+    <w:p/>
+    <w:p>
+      <w:r>
+        <w:t xml:space="preserve">El mundo de los videojuegos es un mundo apasionante, lleno de novedades, ideas </w:t>
+      </w:r>
+      <w:r>
+        <w:t xml:space="preserve">y </w:t>
+      </w:r>
+      <w:r>
+        <w:t>creatividad</w:t>
+      </w:r>
+      <w:r>
+        <w:t>. Cuand</w:t>
+      </w:r>
+      <w:r>
+        <w:t xml:space="preserve">o a los integrantes del grupo </w:t>
+      </w:r>
+      <w:r>
+        <w:t xml:space="preserve"> “Terraform” se nos ofreció la posibilidad de elegir </w:t>
+      </w:r>
+      <w:r>
+        <w:t>un tema libremente</w:t>
+      </w:r>
+      <w:r>
+        <w:t xml:space="preserve"> para el proyecto de Sistemas Informáticos, pronto tuvimos claro qué queríamos hacer, aunque el cómo y el cual no fueron tan claros.</w:t>
+      </w:r>
+      <w:r>
+        <w:t xml:space="preserve"> </w:t>
+      </w:r>
+    </w:p>
+    <w:p>
+      <w:r>
+        <w:t xml:space="preserve">Como muchos de los profesores nos comentaron, hacer un </w:t>
+      </w:r>
+      <w:r>
+        <w:t>video</w:t>
+      </w:r>
+      <w:r>
+        <w:t>juego es complicado pues lleva una gran cantidad de trabajo, y además dicha cantidad de trabajo suele ser subestimada.</w:t>
+      </w:r>
+      <w:r>
+        <w:t xml:space="preserve"> </w:t>
+      </w:r>
+      <w:r>
+        <w:t>F</w:t>
+      </w:r>
+      <w:r>
+        <w:t>inalmente conseguimos sacar adelante el proyecto de hacer un videojuego, aunque inicialmente la idea era hacerlo para Android (desarrollo de videojuego para dispositivos móviles) e integrar sistemas de realidad aumentada. Finalmente se descartó la realidad aumentada por su complejidad, ya que nos limitaba mucho el desarrollo al obligarnos a dedicar mucho tiempo a investigación y aprendizaje de nuevas tecnologías.</w:t>
+      </w:r>
+      <w:r>
+        <w:t xml:space="preserve"> También se orientó el desarrollo hacia PC en lugar de Android por necesitar</w:t>
+      </w:r>
+      <w:r>
+        <w:t>se</w:t>
+      </w:r>
+      <w:r>
+        <w:t xml:space="preserve"> una potencia de cálculo considerable para ejecutar el proyecto.</w:t>
+      </w:r>
+    </w:p>
+    <w:p>
+      <w:r>
+        <w:t>Una vez elegida la idea</w:t>
+      </w:r>
+      <w:r>
+        <w:t xml:space="preserve"> general</w:t>
+      </w:r>
+      <w:r>
+        <w:t xml:space="preserve"> comenzamos a tomar decisiones para orientar el desarrollo, eligiendo el motor Unity 3D para llevar a cabo el proyecto y decidiendo hacer un juego original que involucrase gestión, simulación y un entorno coherente. </w:t>
+      </w:r>
+      <w:r>
+        <w:t>Este motor se elige por su versatilidad al ser multiplataforma y por ser 3D, elemento que creemos diferenciador e importante. Por otra parte el hecho de que el proyecto sea finalmente un juego de gestión y simulación fue fruto de una elección pragmática, pues son géneros que involucran menos interacción con el usuario y por ende más simples a priori.</w:t>
+      </w:r>
+    </w:p>
+    <w:p>
+      <w:r>
+        <w:t>Elegimos también llevar una planificación de tipo SCRUM,</w:t>
+      </w:r>
+      <w:r>
+        <w:t xml:space="preserve"> aunque adaptada a nuestra situación particular,</w:t>
+      </w:r>
+      <w:r>
+        <w:t xml:space="preserve"> llevando un desarrollo más ágil que nos permitiera reaccionar m</w:t>
+      </w:r>
+      <w:r>
+        <w:t>ás rápidamente ante imprevistos, pues éramos un equipo inexperto en el desarrollo de juegos y tampoco sabíamos cómo funcionaría la realimentación con el profesor/tutor.</w:t>
+      </w:r>
+    </w:p>
+    <w:p>
+      <w:r>
+        <w:t xml:space="preserve">Con todo esto y llegado ya diciembre, por fin el grupo se encuentra en posición de empezar el desarrollo y una avalancha de preguntas comienzan a asaltarnos: ¿Cómo construimos lo que estamos pensando? ¿Dónde podemos solucionar nuestras dudas? ¿Cuánto tardaremos en terminar las tareas que vamos empezando? ¿Tendremos tiempo para todo o nos veremos obligados a recortar? ¿Merecerá la pena el </w:t>
+      </w:r>
+      <w:r>
+        <w:t>sacrificio</w:t>
+      </w:r>
+      <w:r>
+        <w:t>? ¿Reflejará finalmente nuestro proyecto el esfuerzo volcado en el de una forma digna?</w:t>
+      </w:r>
+    </w:p>
+    <w:p>
+      <w:r>
+        <w:t>A pesar de todas estas dudas e incertidumbre iniciales, el proyecto “Terraform” se encuentra ya completado, y a lo largo de este documento detallaremos sus construcción y explicaremos sus entresijos paso a paso.</w:t>
+      </w:r>
+    </w:p>
+    <w:p>
+      <w:r>
+        <w:br w:type="page"/>
+      </w:r>
     </w:p>
     <w:p>
       <w:pPr>
@@ -1831,119 +1858,15 @@
           <w:numId w:val="3"/>
         </w:numPr>
       </w:pPr>
-      <w:bookmarkStart w:id="1" w:name="_Toc332301690"/>
-      <w:r>
-        <w:t>Introducción</w:t>
-      </w:r>
-      <w:bookmarkEnd w:id="1"/>
-    </w:p>
-    <w:p/>
-    <w:p>
-      <w:r>
-        <w:t xml:space="preserve">El mundo de los videojuegos es un mundo apasionante, lleno de novedades, ideas </w:t>
-      </w:r>
-      <w:r>
-        <w:t xml:space="preserve">y </w:t>
-      </w:r>
-      <w:r>
-        <w:t>creatividad</w:t>
-      </w:r>
-      <w:r>
-        <w:t>. Cuand</w:t>
-      </w:r>
-      <w:r>
-        <w:t xml:space="preserve">o a los integrantes del grupo </w:t>
-      </w:r>
-      <w:r>
-        <w:t xml:space="preserve"> “Terraform” se nos ofreció la posibilidad de elegir </w:t>
-      </w:r>
-      <w:r>
-        <w:t>un tema libremente</w:t>
-      </w:r>
-      <w:r>
-        <w:t xml:space="preserve"> para el proyecto de Sistemas Informáticos, pronto tuvimos claro qué queríamos hacer, aunque el cómo y el cual no fueron tan claros.</w:t>
-      </w:r>
-      <w:r>
-        <w:t xml:space="preserve"> </w:t>
-      </w:r>
-    </w:p>
-    <w:p>
-      <w:r>
-        <w:t>Como muchos de los profesores nos comentaron, hacer un juego es complicado pues lleva una gran cantidad de trabajo, y además dicha cantidad de trabajo suele ser subestimada.</w:t>
-      </w:r>
-      <w:r>
-        <w:t xml:space="preserve"> </w:t>
-      </w:r>
-      <w:r>
-        <w:t>No obstante, finalmente conseguimos sacar adelante el proyecto de hacer un videojuego, aunque inicialmente la idea era hacerlo para Android (desarrollo de videojuego para dispositivos móviles) e integrar sistemas de realidad aumentada. Finalmente se descartó la realidad aumentada por su complejidad, ya que nos limitaba mucho el desarrollo al obligarnos a dedicar mucho tiempo a investigación y aprendizaje de nuevas tecnologías.</w:t>
-      </w:r>
-      <w:r>
-        <w:t xml:space="preserve"> También se orientó el desarrollo hacia PC en lugar de Android por necesitar</w:t>
-      </w:r>
-      <w:r>
-        <w:t>se</w:t>
-      </w:r>
-      <w:r>
-        <w:t xml:space="preserve"> una potencia de cálculo considerable para ejecutar el proyecto.</w:t>
-      </w:r>
-    </w:p>
-    <w:p>
-      <w:r>
-        <w:t>Una vez elegida la idea</w:t>
-      </w:r>
-      <w:r>
-        <w:t xml:space="preserve"> general</w:t>
-      </w:r>
-      <w:r>
-        <w:t xml:space="preserve"> comenzamos a tomar decisiones para orientar el desarrollo, eligiendo el motor Unity 3D para llevar a cabo el proyecto y decidiendo hacer un juego original que involucrase gestión, simulación y un entorno coherente. </w:t>
-      </w:r>
-      <w:r>
-        <w:t>Este motor se elige por su versatilidad al ser multiplataforma y por ser 3D, elemento que creemos diferenciador e importante. Por otra parte el hecho de que el proyecto sea finalmente un juego de gestión y simulación fue fruto de una elección pragmática, pues son géneros que involucran menos interacción con el usuario y por ende más simples a priori.</w:t>
-      </w:r>
-    </w:p>
-    <w:p>
-      <w:r>
-        <w:t>Elegimos también llevar una planificación de tipo SCRUM, llevando un desarrollo más ágil que nos permitiera reaccionar m</w:t>
-      </w:r>
-      <w:r>
-        <w:t>ás rápidamente ante imprevistos, pues éramos un equipo inexperto en el desarrollo de juegos y tampoco sabíamos cómo funcionaría la realimentación con el profesor/tutor.</w:t>
-      </w:r>
-    </w:p>
-    <w:p>
-      <w:r>
-        <w:t xml:space="preserve">Con todo esto y llegado ya diciembre, por fin el grupo se encuentra en posición de empezar el desarrollo y una avalancha de preguntas comienzan a asaltarnos: ¿Cómo construimos lo que estamos pensando? ¿Dónde podemos solucionar nuestras dudas? ¿Cuánto tardaremos en terminar las tareas que vamos empezando? ¿Tendremos tiempo para todo o nos veremos obligados a recortar? ¿Merecerá la pena el </w:t>
-      </w:r>
-      <w:r>
-        <w:t>sacrificio</w:t>
-      </w:r>
-      <w:r>
-        <w:t>? ¿Reflejará finalmente nuestro proyecto el esfuerzo volcado en el de una forma digna?</w:t>
-      </w:r>
-    </w:p>
-    <w:p>
-      <w:r>
-        <w:t>A pesar de todas estas dudas e incertidumbre iniciales, el proyecto “Terraform” se encuentra ya completado, y a lo largo de este documento detallaremos sus construcción y explicaremos sus entresijos paso a paso.</w:t>
-      </w:r>
-    </w:p>
-    <w:p>
-      <w:r>
-        <w:br w:type="page"/>
-      </w:r>
-    </w:p>
-    <w:p>
-      <w:pPr>
-        <w:pStyle w:val="Ttulo2"/>
-        <w:numPr>
-          <w:ilvl w:val="0"/>
-          <w:numId w:val="3"/>
-        </w:numPr>
-      </w:pPr>
-      <w:bookmarkStart w:id="2" w:name="_Toc332301691"/>
+      <w:bookmarkStart w:id="1" w:name="_Toc332388825"/>
       <w:r>
         <w:lastRenderedPageBreak/>
         <w:t>Objetivos</w:t>
       </w:r>
-      <w:bookmarkEnd w:id="2"/>
+      <w:bookmarkEnd w:id="1"/>
+      <w:r>
+        <w:t xml:space="preserve"> y requisitos</w:t>
+      </w:r>
     </w:p>
     <w:p/>
     <w:p>
@@ -1953,285 +1876,98 @@
     </w:p>
     <w:p>
       <w:r>
+        <w:t>Dada nuestra voluntad de aprender, hicimos un pequeño estudio de los motores de videojuegos accesibl</w:t>
+      </w:r>
+      <w:r>
+        <w:t xml:space="preserve">es para nosotros en el mercado. Nuestros requisitos eran que fuera en tres dimensiones y que fuera gratuito. </w:t>
+      </w:r>
+      <w:r>
+        <w:t xml:space="preserve">Entre las opciones que barajamos </w:t>
+      </w:r>
+      <w:r>
+        <w:t xml:space="preserve">se encuentran el motor “Unreal </w:t>
+      </w:r>
+      <w:r>
+        <w:t>Development Kit</w:t>
+      </w:r>
+      <w:r>
+        <w:t>”</w:t>
+      </w:r>
+      <w:r>
+        <w:t xml:space="preserve"> </w:t>
+      </w:r>
+      <w:r>
+        <w:rPr>
+          <w:vertAlign w:val="subscript"/>
+        </w:rPr>
+        <w:t>[r4]</w:t>
+      </w:r>
+      <w:r>
+        <w:t>,</w:t>
+      </w:r>
+      <w:r>
+        <w:t xml:space="preserve"> “Cry Engine 3”</w:t>
+      </w:r>
+      <w:r>
+        <w:t xml:space="preserve"> </w:t>
+      </w:r>
+      <w:r>
+        <w:rPr>
+          <w:vertAlign w:val="subscript"/>
+        </w:rPr>
+        <w:t>[r5]</w:t>
+      </w:r>
+      <w:r>
+        <w:t>,</w:t>
+      </w:r>
+      <w:r>
+        <w:t xml:space="preserve"> “id Tech 4” </w:t>
+      </w:r>
+      <w:r>
+        <w:rPr>
+          <w:vertAlign w:val="subscript"/>
+        </w:rPr>
+        <w:t>[r6]</w:t>
+      </w:r>
+      <w:r>
+        <w:t>, “Unity 3D” o el motor “Source</w:t>
+      </w:r>
+      <w:r>
+        <w:t xml:space="preserve"> SDK</w:t>
+      </w:r>
+      <w:r>
+        <w:t>”</w:t>
+      </w:r>
+      <w:r>
+        <w:rPr>
+          <w:vertAlign w:val="subscript"/>
+        </w:rPr>
+        <w:t xml:space="preserve"> [r7]</w:t>
+      </w:r>
+      <w:r>
+        <w:t>. Estos motores tienen como puntos fuertes el hecho de ser motores ya asentados en el mercado, que se han utilizado para desarrollos comerciales de éxito y el ser accesibles gratuitamente. Nos decantamos por Unity por su trayectoria hasta la fecha de hoy, pues ha mejorado exponencialmente desde su lanzamiento, por sus amplias posibilidades y también por el precio de su versión comercial, mucho más asequible que el de otras opciones.</w:t>
+      </w:r>
+    </w:p>
+    <w:p>
+      <w:r>
+        <w:t>Entre los juegos creados con Unity se encuentran entre otros títulos como “Shadowgun”, “Rochard”, “Battlestar Gallactica Online” o “Escape Plan”, juegos con un éxito bastante grande desarrollados con medios relativamente modestos.</w:t>
+      </w:r>
+    </w:p>
+    <w:p>
+      <w:r>
         <w:t xml:space="preserve">Uno de los factores más importantes </w:t>
       </w:r>
       <w:r>
-        <w:t>a la hora de desarrollar este proyecto ha sido la motivación de los miembros del grupo en todo momento por construir un juego atractivo y que nos gustara jugar a nosotros mismos. Con esto en mente, inicialmente nos marcamos estos objetivos:</w:t>
-      </w:r>
-    </w:p>
-    <w:p>
-      <w:pPr>
-        <w:pStyle w:val="Prrafodelista"/>
-        <w:numPr>
-          <w:ilvl w:val="0"/>
-          <w:numId w:val="12"/>
-        </w:numPr>
-      </w:pPr>
-      <w:r>
-        <w:t>Hacer un videojuego con una ambientación cuidada e inmersiva, cuya acción transcurriera en el espacio a bordo de una nave que orbita alrededor de un planeta.</w:t>
-      </w:r>
-    </w:p>
-    <w:p>
-      <w:pPr>
-        <w:pStyle w:val="Prrafodelista"/>
-        <w:numPr>
-          <w:ilvl w:val="0"/>
-          <w:numId w:val="12"/>
-        </w:numPr>
-      </w:pPr>
-      <w:r>
-        <w:t>El videojuego en cuestión debía ser lo más realista posible, teniendo siempre una explicación racional para todo lo que en el ocurre.</w:t>
-      </w:r>
-    </w:p>
-    <w:p>
-      <w:pPr>
-        <w:pStyle w:val="Prrafodelista"/>
-        <w:numPr>
-          <w:ilvl w:val="0"/>
-          <w:numId w:val="12"/>
-        </w:numPr>
-      </w:pPr>
-      <w:r>
-        <w:t>El apartado gráfico del juego debería ser atractivo, con texturas detalladas y modelos poligonales bien construidos.</w:t>
-      </w:r>
-    </w:p>
-    <w:p>
-      <w:pPr>
-        <w:pStyle w:val="Prrafodelista"/>
-        <w:numPr>
-          <w:ilvl w:val="0"/>
-          <w:numId w:val="12"/>
-        </w:numPr>
-      </w:pPr>
-      <w:r>
-        <w:t>El videojuego debe ejecutarse sin grandes parones en la acción, para no interrumpir ni aburrir al jugador.</w:t>
-      </w:r>
-    </w:p>
-    <w:p>
-      <w:pPr>
-        <w:pStyle w:val="Prrafodelista"/>
-        <w:numPr>
-          <w:ilvl w:val="0"/>
-          <w:numId w:val="12"/>
-        </w:numPr>
-      </w:pPr>
-      <w:r>
-        <w:t>Una historia creíble e interesante envolverá el desarrollo de los acontecimientos del videojuego.</w:t>
-      </w:r>
-    </w:p>
-    <w:p>
-      <w:pPr>
-        <w:pStyle w:val="Prrafodelista"/>
-        <w:numPr>
-          <w:ilvl w:val="0"/>
-          <w:numId w:val="12"/>
-        </w:numPr>
-      </w:pPr>
-      <w:r>
-        <w:t xml:space="preserve">Los seres vivos presentes en el planeta serán autónomos, pudiendo reproducirse, moverse, nacer y morir sin que el usuario tenga que interactuar con ellos. </w:t>
-      </w:r>
-      <w:r>
-        <w:rPr>
-          <w:vertAlign w:val="superscript"/>
-        </w:rPr>
-        <w:t>[</w:t>
-      </w:r>
-      <w:r>
-        <w:rPr>
-          <w:vertAlign w:val="superscript"/>
-        </w:rPr>
-        <w:t>N</w:t>
-      </w:r>
-      <w:r>
-        <w:rPr>
-          <w:vertAlign w:val="superscript"/>
-        </w:rPr>
-        <w:t>ota</w:t>
-      </w:r>
-      <w:r>
-        <w:rPr>
-          <w:vertAlign w:val="superscript"/>
-        </w:rPr>
-        <w:t>]</w:t>
-      </w:r>
-    </w:p>
-    <w:p>
-      <w:pPr>
-        <w:pStyle w:val="Prrafodelista"/>
-        <w:numPr>
-          <w:ilvl w:val="0"/>
-          <w:numId w:val="12"/>
-        </w:numPr>
-      </w:pPr>
-      <w:r>
-        <w:t>La única vía para interactuar con el planeta y lo que contiene será a través de la nave espacial.</w:t>
-      </w:r>
-    </w:p>
-    <w:p>
-      <w:pPr>
-        <w:pStyle w:val="Prrafodelista"/>
-        <w:numPr>
-          <w:ilvl w:val="0"/>
-          <w:numId w:val="12"/>
-        </w:numPr>
-      </w:pPr>
-      <w:r>
-        <w:t>La nave poseerá diferentes formas de interactuar con el planeta: creación y destrucción de objetos, alteraciones en el propio planeta, filtros de visión mejorada, etc.</w:t>
-      </w:r>
-    </w:p>
-    <w:p>
-      <w:pPr>
-        <w:pStyle w:val="Prrafodelista"/>
-        <w:numPr>
-          <w:ilvl w:val="0"/>
-          <w:numId w:val="12"/>
-        </w:numPr>
-      </w:pPr>
-      <w:r>
-        <w:t>Desde la propia nave se podrán construir edificios en el planeta así como desplegar seres vivos para que lo pueblen. Mientras que los edificios serán controlados por el jugador, los seres vivos serán completamente autónomos.</w:t>
-      </w:r>
-    </w:p>
-    <w:p>
-      <w:pPr>
-        <w:pStyle w:val="Prrafodelista"/>
-        <w:numPr>
-          <w:ilvl w:val="0"/>
-          <w:numId w:val="12"/>
-        </w:numPr>
-      </w:pPr>
-      <w:r>
-        <w:t>El objetivo del juego es recolectar materias primas con las que mejorar/reparar la nave, y para cumplir este objetivo el jugador deberá aprender a mantener un equilibrio entre los edificios extractores de materias primas y los seres vivos creadores de estas.</w:t>
-      </w:r>
-    </w:p>
-    <w:p>
-      <w:pPr>
-        <w:pStyle w:val="Prrafodelista"/>
-        <w:numPr>
-          <w:ilvl w:val="0"/>
-          <w:numId w:val="12"/>
-        </w:numPr>
-      </w:pPr>
-      <w:r>
-        <w:t>Para garantizar la máxima reusabilidad posible, todo lo posible concerniente al videojuego en sí será generado aleatoriamente o se comportará de una forma no predefinida. Es vital que el terreno se genere aleatoriamente cada vez, así como que los seres vivos no hagan siempre las mismas acciones.</w:t>
-      </w:r>
-    </w:p>
-    <w:p>
-      <w:r>
-        <w:lastRenderedPageBreak/>
-        <w:t>A estos objetivos hay que añadir como se ha comentado anteriormente que el proyecto de Sistemas Informáticos tiene sus limitaciones intrínsecas, una de las cuales teníamos todos por igual. Esta limitación no era otra que la carga lectiva del curso académico, por lo que nos era imposible dedicarle al proyecto todo el tiempo que queríamos.</w:t>
-      </w:r>
-    </w:p>
-    <w:p>
-      <w:r>
-        <w:t>Una vez tuvimos los objetivos marcados el primer problema que tuvimos fue el de saber que la carga de trabajo iba a ser superior a la esperada. No obstante nuestra motivación nos llevó a seguir adelante sin rebajarlos, pues no queríamos recortar ninguno de ellos</w:t>
-      </w:r>
-      <w:r>
-        <w:t xml:space="preserve"> y decidimos pues poner toda nuestra ilusión en marcha para poder sacar el proyecto adelante.</w:t>
-      </w:r>
-    </w:p>
-    <w:p>
-      <w:r>
-        <w:t>Por otra parte también tenemos que tener en cuenta los objetivos externos marcados por nuestro tutor y por el marco de desarrollo que conforma la asignatura de Sistemas Informáticos en sí. Estos se pueden resumir con dos conceptos un tanto abstractos y subjetivos: calidad y esfuerzo.</w:t>
-      </w:r>
-    </w:p>
-    <w:p>
-      <w:r>
-        <w:t>El primero implica que el desarrollo debe ser útil o interesante para alguien y estar bien construido siguiendo los estándares aprendidos durante la enseñanza previa en la carrera.</w:t>
-      </w:r>
-    </w:p>
-    <w:p>
-      <w:r>
-        <w:t xml:space="preserve">El segundo implica que a lo largo de un año lectivo se debe cubrir un mínimo de horas por persona equivalente a 15 créditos, lo que equivale a unas </w:t>
-      </w:r>
-      <w:r>
-        <w:t>8</w:t>
-      </w:r>
-      <w:r>
-        <w:t xml:space="preserve"> horas semanales, y a lo largo del curso</w:t>
-      </w:r>
-      <w:r>
-        <w:t xml:space="preserve"> a más de 150 horas. Esto debe reflejarse en la calidad y tamaño del trabajo entregado finalmente, y será sujeto a evaluación por parte del tutor a lo largo del curso.</w:t>
-      </w:r>
-    </w:p>
-    <w:p>
-      <w:r>
-        <w:t>Con todo, los objetivos nos marcan las primeras pautas a seguir, intentando nosotros ir completándolos poco a poco a lo largo del curso.</w:t>
-      </w:r>
-    </w:p>
-    <w:p>
-      <w:pPr>
-        <w:rPr>
-          <w:sz w:val="18"/>
-          <w:szCs w:val="18"/>
-        </w:rPr>
-      </w:pPr>
-      <w:r>
-        <w:rPr>
-          <w:sz w:val="18"/>
-          <w:szCs w:val="18"/>
-          <w:vertAlign w:val="superscript"/>
-        </w:rPr>
-        <w:t>[</w:t>
-      </w:r>
-      <w:r>
-        <w:rPr>
-          <w:sz w:val="18"/>
-          <w:szCs w:val="18"/>
-          <w:vertAlign w:val="superscript"/>
-        </w:rPr>
-        <w:t>Nota</w:t>
-      </w:r>
-      <w:r>
-        <w:rPr>
-          <w:sz w:val="18"/>
-          <w:szCs w:val="18"/>
-          <w:vertAlign w:val="superscript"/>
-        </w:rPr>
-        <w:t>]</w:t>
-      </w:r>
-      <w:r>
-        <w:rPr>
-          <w:sz w:val="18"/>
-          <w:szCs w:val="18"/>
-        </w:rPr>
-        <w:t xml:space="preserve"> = En un principio nuestro objetivo era también hacer que mutaran aleatoriamente, generando nuevas especies con nuevos comportamientos y aspectos, pero este objetivo se descartó en una fase temprana del desarrollo por su complejidad. Aun así seguimos pensando que sería un añadido genial al proyecto.</w:t>
-      </w:r>
-    </w:p>
-    <w:p>
-      <w:r>
-        <w:br w:type="page"/>
-      </w:r>
-    </w:p>
-    <w:p>
-      <w:pPr>
-        <w:pStyle w:val="Ttulo2"/>
-        <w:numPr>
-          <w:ilvl w:val="0"/>
-          <w:numId w:val="3"/>
-        </w:numPr>
-      </w:pPr>
-      <w:bookmarkStart w:id="3" w:name="_Toc332301692"/>
-      <w:r>
-        <w:lastRenderedPageBreak/>
-        <w:t>Requisitos</w:t>
-      </w:r>
-      <w:bookmarkEnd w:id="3"/>
-    </w:p>
-    <w:p/>
-    <w:p>
-      <w:r>
-        <w:t xml:space="preserve">Después de ver el planteamiento inicial del proyecto y los objetivos marcados, hay que definir unos requisitos mínimos que establezcan unas directrices básicas de funcionamiento del proyecto. </w:t>
-      </w:r>
-      <w:r>
-        <w:t xml:space="preserve">Hay que matizar que en el caso de este proyecto el tutor nos dio mucha libertad para construir lo que quisiéramos y por tanto no impuso ninguna limitación. Es por ello que consideramos dos únicos grupos de interés que definirán los requisitos: los jugadores y los desarrolladores (nosotros). </w:t>
-      </w:r>
-    </w:p>
-    <w:p>
-      <w:r>
-        <w:t>Atendiendo a los objetivos previamente planteados, a nuestras propias motivaciones y a las limitaciones del proyecto en sí, podemos considerar los siguientes requisitos</w:t>
-      </w:r>
-      <w:r>
-        <w:t xml:space="preserve"> funcionales</w:t>
+        <w:t xml:space="preserve">a la hora de desarrollar este proyecto ha sido la motivación de los miembros del grupo en todo momento por construir un juego atractivo y que nos gustara jugar a nosotros mismos. </w:t>
+      </w:r>
+      <w:r>
+        <w:t xml:space="preserve">Nuestro tutor nos concedió una amplia libertad para que construyéramos el proyecto a nuestro gusto, y por tanto consideramos dos únicos grupos de interés para definir los requisitos, los usuarios finales y los desarrolladores (nosotros). </w:t>
+      </w:r>
+      <w:r>
+        <w:t xml:space="preserve">Con esto en mente, inicialmente nos marcamos estos </w:t>
+      </w:r>
+      <w:r>
+        <w:t>requisitos funcionales</w:t>
       </w:r>
       <w:r>
         <w:t>:</w:t>
@@ -2239,22 +1975,17 @@
     </w:p>
     <w:p>
       <w:pPr>
-        <w:pStyle w:val="Prrafodelista"/>
         <w:numPr>
           <w:ilvl w:val="0"/>
           <w:numId w:val="13"/>
         </w:numPr>
       </w:pPr>
       <w:r>
-        <w:t>Generación aleatoria del terreno: El terreno esférico tridimensional se creará de forma aleatoria diferente cada vez</w:t>
-      </w:r>
-      <w:r>
-        <w:t>, dando lugar además a terreno creíble con presencia de montañas, continentes, llanuras, mares, etc.</w:t>
-      </w:r>
-    </w:p>
-    <w:p>
-      <w:pPr>
-        <w:pStyle w:val="Prrafodelista"/>
+        <w:t>Generación aleatoria del terreno: El terreno esférico tridimensional se creará de forma aleatoria diferente cada vez, dando lugar además a terreno creíble con presencia de montañas, continentes, llanuras, mares, etc.</w:t>
+      </w:r>
+    </w:p>
+    <w:p>
+      <w:pPr>
         <w:numPr>
           <w:ilvl w:val="0"/>
           <w:numId w:val="13"/>
@@ -2266,120 +1997,89 @@
     </w:p>
     <w:p>
       <w:pPr>
-        <w:pStyle w:val="Prrafodelista"/>
         <w:numPr>
           <w:ilvl w:val="0"/>
           <w:numId w:val="13"/>
         </w:numPr>
       </w:pPr>
       <w:r>
-        <w:t>Estética diferenciadora: Todo componente tridimensional o bidimensional que el usuario perciba en la pantalla estará hecho a mano por nosotros, siendo lo más atractivo posible.</w:t>
-      </w:r>
-    </w:p>
-    <w:p>
-      <w:pPr>
-        <w:pStyle w:val="Prrafodelista"/>
+        <w:t>Interacción con el planeta: El usuario podrá interactuar siempre de diferentes maneras con el planeta, haciendo uso de los recursos de la nave mediante los controles adecuados.</w:t>
+      </w:r>
+      <w:r>
+        <w:t xml:space="preserve"> Podrá construir edificios, liberar o destruir especies y otras acciones.</w:t>
+      </w:r>
+    </w:p>
+    <w:p>
+      <w:pPr>
         <w:numPr>
           <w:ilvl w:val="0"/>
           <w:numId w:val="13"/>
         </w:numPr>
       </w:pPr>
       <w:r>
-        <w:t>Credibilidad</w:t>
-      </w:r>
-      <w:r>
-        <w:t xml:space="preserve"> del entorno</w:t>
-      </w:r>
-      <w:r>
-        <w:t>: La historia y los componentes del juego estarán lo mejor documentados posible, teniendo numerosas referencias a precursores existentes en la actualidad o a acontecimientos históricos de nuestra historia.</w:t>
-      </w:r>
-    </w:p>
-    <w:p>
-      <w:pPr>
-        <w:pStyle w:val="Prrafodelista"/>
+        <w:t>Autonomía de los seres vivos: Todo ser vivo que se encuentre en el planeta tendrá un comportamiento aleatorio,</w:t>
+      </w:r>
+      <w:r>
+        <w:t xml:space="preserve"> con diferentes acciones a realizar en cada momento. Podrán nacer, reproducirse, interactuar entre ellos o con el entorno</w:t>
+      </w:r>
+      <w:r>
+        <w:t xml:space="preserve"> </w:t>
+      </w:r>
+      <w:r>
+        <w:t xml:space="preserve">o morir, </w:t>
+      </w:r>
+      <w:r>
+        <w:t>pudiendo reaccionar de diversas maneras ante el mismo escenario.</w:t>
+      </w:r>
+      <w:r>
+        <w:rPr>
+          <w:vertAlign w:val="superscript"/>
+        </w:rPr>
+        <w:t xml:space="preserve"> [Nota]</w:t>
+      </w:r>
+    </w:p>
+    <w:p>
+      <w:pPr>
         <w:numPr>
           <w:ilvl w:val="0"/>
           <w:numId w:val="13"/>
         </w:numPr>
       </w:pPr>
       <w:r>
-        <w:t>Interacción</w:t>
-      </w:r>
-      <w:r>
-        <w:t xml:space="preserve"> con el planeta</w:t>
-      </w:r>
-      <w:r>
-        <w:t>: El usuario podrá interactuar siempre de diferentes maneras con el planeta, haciendo uso de los recursos de la nave mediante los controles adecuados.</w:t>
-      </w:r>
-    </w:p>
-    <w:p>
-      <w:pPr>
-        <w:pStyle w:val="Prrafodelista"/>
+        <w:lastRenderedPageBreak/>
+        <w:t>Equilibrio: El sistema de juego debe permitir crear y mantener equilibrios entre los edificios y los seres vivos. Así mismo, los propios seres vivos entre ellos podrán crear equilibrios naturales. No obstante igual que pueden crearse y mantenerse, una mala gestión, una decisión poco acertada o la propia aleatoriedad del sistema pueden desestabilizarlos y/o destruirlos.</w:t>
+      </w:r>
+    </w:p>
+    <w:p>
+      <w:pPr>
         <w:numPr>
           <w:ilvl w:val="0"/>
           <w:numId w:val="13"/>
         </w:numPr>
       </w:pPr>
       <w:r>
-        <w:t xml:space="preserve">Autonomía de los seres vivos: Todo ser vivo que se encuentre en el planeta </w:t>
-      </w:r>
-      <w:r>
-        <w:t>tendrá un comportamiento aleatorio, pudiendo reaccionar de diversas maneras ante el mismo escenario.</w:t>
-      </w:r>
-    </w:p>
-    <w:p>
-      <w:pPr>
-        <w:pStyle w:val="Prrafodelista"/>
+        <w:t>Variedad de creaciones: Desde la nave se podrán crear diferentes seres vivos (plantas, herbívoros o carnívoros) y diferentes edificios, teniendo el jugador varias opciones. Además, dichas opciones se irán desbloqueando poco a poco a medida que el jugador consiga lo necesario para ello.</w:t>
+      </w:r>
+    </w:p>
+    <w:p>
+      <w:pPr>
         <w:numPr>
           <w:ilvl w:val="0"/>
           <w:numId w:val="13"/>
         </w:numPr>
       </w:pPr>
       <w:r>
-        <w:t>Equilibrio: El sistema de juego debe permitir crear y mantener equilibrios entre los edificios y los seres vivos. Así mismo, los propios seres vivos entre ellos podrán crear equilibrios naturales. No obstante igual que pueden crearse y mantenerse, una mala gestión, una decisión poco acertada o la propia aleatoriedad del sistema pueden desestabilizarlos y/o destruirlos.</w:t>
-      </w:r>
-    </w:p>
-    <w:p>
-      <w:pPr>
-        <w:pStyle w:val="Prrafodelista"/>
+        <w:t>Recolección de recursos: Desde la interfaz principal deben ser visibles los recursos recolectados hasta la fecha, así como los costes de cualquier acción que los tenga o los beneficios de ellas.</w:t>
+      </w:r>
+    </w:p>
+    <w:p>
+      <w:pPr>
         <w:numPr>
           <w:ilvl w:val="0"/>
           <w:numId w:val="13"/>
         </w:numPr>
       </w:pPr>
       <w:r>
-        <w:t>Variedad</w:t>
-      </w:r>
-      <w:r>
-        <w:t xml:space="preserve"> de creaciones</w:t>
-      </w:r>
-      <w:r>
-        <w:t>: Desde la nave se podrán crear diferentes seres vivos (plantas, herbívoros o carnívoros) y diferentes edificios, teniendo el jugador varias opciones. Además, dichas opciones se irán desbloqueando poco a poco a medida que el jugador consiga lo necesario para ello.</w:t>
-      </w:r>
-    </w:p>
-    <w:p>
-      <w:pPr>
-        <w:pStyle w:val="Prrafodelista"/>
-        <w:numPr>
-          <w:ilvl w:val="0"/>
-          <w:numId w:val="13"/>
-        </w:numPr>
-      </w:pPr>
-      <w:r>
-        <w:t>Recolección de recursos: Desde la interfaz principal deben ser visibles los recursos recolectados hasta la fecha, así como los costes de cualquier acción que los tenga o los beneficios de ellas.</w:t>
-      </w:r>
-    </w:p>
-    <w:p/>
-    <w:p>
-      <w:pPr>
-        <w:pStyle w:val="Prrafodelista"/>
-        <w:numPr>
-          <w:ilvl w:val="0"/>
-          <w:numId w:val="13"/>
-        </w:numPr>
-      </w:pPr>
-      <w:r>
-        <w:lastRenderedPageBreak/>
         <w:t>Velocidad de juego: El juego debe ser lo suficientemente dinámico como para no aburrir al jugador mientras espera cierto acontecimiento. Para ayudar en esta tarea además existirán unos botones en la interfaz que permitan acelerar el tiempo en el juego.</w:t>
       </w:r>
     </w:p>
@@ -2390,7 +2090,6 @@
     </w:p>
     <w:p>
       <w:pPr>
-        <w:pStyle w:val="Prrafodelista"/>
         <w:numPr>
           <w:ilvl w:val="0"/>
           <w:numId w:val="14"/>
@@ -2402,39 +2101,133 @@
     </w:p>
     <w:p>
       <w:pPr>
-        <w:pStyle w:val="Prrafodelista"/>
         <w:numPr>
           <w:ilvl w:val="0"/>
           <w:numId w:val="14"/>
         </w:numPr>
       </w:pPr>
       <w:r>
-        <w:t>Estabilidad: En la medida de lo posible el juego no debería detener su ejecución ni lanzar fallos de forma no controlada nunca.</w:t>
-      </w:r>
-    </w:p>
-    <w:p>
-      <w:pPr>
-        <w:pStyle w:val="Prrafodelista"/>
+        <w:t>Estética diferenciadora: Todo componente tridimensional o bidimensional que el usuario perciba en la pantalla estará hecho a mano por nosotros, siendo lo más atractivo posible.</w:t>
+      </w:r>
+      <w:r>
+        <w:t xml:space="preserve"> Además se cuidará la inmersión y la ambientación.</w:t>
+      </w:r>
+    </w:p>
+    <w:p>
+      <w:pPr>
         <w:numPr>
           <w:ilvl w:val="0"/>
           <w:numId w:val="14"/>
         </w:numPr>
       </w:pPr>
       <w:r>
-        <w:t>Calidad de código: Este requisito no funcional viene dado por el marco de desarrollo de la asignatura y por nuestro tutor. Es necesario que el código escrito tenga una calidad mínima.</w:t>
-      </w:r>
-    </w:p>
-    <w:p>
-      <w:commentRangeStart w:id="4"/>
-      <w:r>
-        <w:t>TODO</w:t>
-      </w:r>
-      <w:commentRangeEnd w:id="4"/>
-      <w:r>
-        <w:rPr>
-          <w:rStyle w:val="Refdecomentario"/>
-        </w:rPr>
-        <w:commentReference w:id="4"/>
+        <w:t>Credibilidad del entorno: La historia y los componentes del juego estarán lo mejor documentados posible, teniendo numerosas referencias a precursores existentes en la actualidad o a acontecimientos históricos de nuestra historia.</w:t>
+      </w:r>
+    </w:p>
+    <w:p>
+      <w:r>
+        <w:t xml:space="preserve">A estos </w:t>
+      </w:r>
+      <w:r>
+        <w:t>requisitos</w:t>
+      </w:r>
+      <w:r>
+        <w:t xml:space="preserve"> hay que añadir como se ha comentado anteriormente que el proyecto de Sistemas Informáticos tiene sus limitaciones intrínsecas, una de las cuales teníamos todos por igual. Esta limitación no era otra que la carga lectiva del curso académico, por lo que nos era imposible dedicarle al proyecto todo el tiempo que queríamos.</w:t>
+      </w:r>
+    </w:p>
+    <w:p>
+      <w:r>
+        <w:t xml:space="preserve">Una vez tuvimos los </w:t>
+      </w:r>
+      <w:r>
+        <w:t>requisitos</w:t>
+      </w:r>
+      <w:r>
+        <w:t xml:space="preserve"> marcados el primer problema que tuvimos fue el de saber que la carga de trabajo iba a ser superior a la esperada. No obstante nuestra motivación nos llevó a seguir adelante sin rebajarlos, pues no queríamos recortar ninguno de ellos</w:t>
+      </w:r>
+      <w:r>
+        <w:t xml:space="preserve"> y decidimos pues poner toda nuestra ilusión en marcha para poder sacar el proyecto adelante.</w:t>
+      </w:r>
+    </w:p>
+    <w:p>
+      <w:r>
+        <w:t xml:space="preserve">Por otra parte también tenemos que tener en cuenta los </w:t>
+      </w:r>
+      <w:r>
+        <w:t>requisitos</w:t>
+      </w:r>
+      <w:r>
+        <w:t xml:space="preserve"> externos marcados por nuestro tutor y por el marco de desarrollo que conforma la asignatura de Sistemas Informáticos en sí. Estos se pueden resumir con dos conceptos un tanto abstractos y subjetivos: calidad y esfuerzo.</w:t>
+      </w:r>
+    </w:p>
+    <w:p>
+      <w:r>
+        <w:lastRenderedPageBreak/>
+        <w:t>El primero implica que el desarrollo debe ser útil o interesante para alguien y estar bien construido siguiendo los estándares aprendidos durante la enseñanza previa en la carrera.</w:t>
+      </w:r>
+    </w:p>
+    <w:p>
+      <w:r>
+        <w:t xml:space="preserve">El segundo implica que a lo largo de un año lectivo se debe cubrir un mínimo de horas por persona equivalente a 15 créditos, lo que equivale a unas </w:t>
+      </w:r>
+      <w:r>
+        <w:t>8</w:t>
+      </w:r>
+      <w:r>
+        <w:t xml:space="preserve"> horas semanales, y a lo largo del curso</w:t>
+      </w:r>
+      <w:r>
+        <w:t xml:space="preserve"> a más de 150 horas. Esto debe reflejarse en la calidad y tamaño del trabajo entregado finalmente, y será sujeto a evaluación por parte del tutor a lo largo del curso.</w:t>
+      </w:r>
+    </w:p>
+    <w:p>
+      <w:r>
+        <w:t xml:space="preserve">Con todo, los </w:t>
+      </w:r>
+      <w:r>
+        <w:t>requisitos</w:t>
+      </w:r>
+      <w:r>
+        <w:t xml:space="preserve"> nos marcan las primeras pautas a seguir, intentando nosotros ir completándolos poco a poco a lo largo del curso.</w:t>
+      </w:r>
+    </w:p>
+    <w:p>
+      <w:pPr>
+        <w:rPr>
+          <w:sz w:val="18"/>
+          <w:szCs w:val="18"/>
+        </w:rPr>
+      </w:pPr>
+      <w:r>
+        <w:rPr>
+          <w:sz w:val="18"/>
+          <w:szCs w:val="18"/>
+          <w:vertAlign w:val="superscript"/>
+        </w:rPr>
+        <w:t>[</w:t>
+      </w:r>
+      <w:r>
+        <w:rPr>
+          <w:sz w:val="18"/>
+          <w:szCs w:val="18"/>
+          <w:vertAlign w:val="superscript"/>
+        </w:rPr>
+        <w:t>Nota</w:t>
+      </w:r>
+      <w:r>
+        <w:rPr>
+          <w:sz w:val="18"/>
+          <w:szCs w:val="18"/>
+          <w:vertAlign w:val="superscript"/>
+        </w:rPr>
+        <w:t>]</w:t>
+      </w:r>
+      <w:r>
+        <w:rPr>
+          <w:sz w:val="18"/>
+          <w:szCs w:val="18"/>
+        </w:rPr>
+        <w:t xml:space="preserve"> = En un principio nuestro objetivo era también hacer que mutaran aleatoriamente, generando nuevas especies con nuevos comportamientos y aspectos, pero este objetivo se descartó en una fase temprana del desarrollo por su complejidad. Aun así seguimos pensando que sería un añadido genial al proyecto.</w:t>
       </w:r>
     </w:p>
     <w:p>
@@ -2446,12 +2239,12 @@
       <w:pPr>
         <w:pStyle w:val="Ttulo1"/>
       </w:pPr>
-      <w:bookmarkStart w:id="5" w:name="_Toc332301693"/>
+      <w:bookmarkStart w:id="2" w:name="_Toc332388827"/>
       <w:r>
         <w:lastRenderedPageBreak/>
         <w:t>El motor Unity 3D</w:t>
       </w:r>
-      <w:bookmarkEnd w:id="5"/>
+      <w:bookmarkEnd w:id="2"/>
     </w:p>
     <w:p>
       <w:pPr>
@@ -2461,11 +2254,11 @@
           <w:numId w:val="5"/>
         </w:numPr>
       </w:pPr>
-      <w:bookmarkStart w:id="6" w:name="_Toc332301694"/>
+      <w:bookmarkStart w:id="3" w:name="_Toc332388828"/>
       <w:r>
         <w:t>Introducción</w:t>
       </w:r>
-      <w:bookmarkEnd w:id="6"/>
+      <w:bookmarkEnd w:id="3"/>
     </w:p>
     <w:p>
       <w:r>
@@ -2564,16 +2357,16 @@
       <w:r>
         <w:t xml:space="preserve"> gestiona los elementos nativos. Para nuestro proyecto y </w:t>
       </w:r>
-      <w:commentRangeStart w:id="7"/>
+      <w:commentRangeStart w:id="4"/>
       <w:r>
         <w:t>por causas que se comentarán más adelante</w:t>
       </w:r>
-      <w:commentRangeEnd w:id="7"/>
+      <w:commentRangeEnd w:id="4"/>
       <w:r>
         <w:rPr>
           <w:rStyle w:val="Refdecomentario"/>
         </w:rPr>
-        <w:commentReference w:id="7"/>
+        <w:commentReference w:id="4"/>
       </w:r>
       <w:r>
         <w:t>, los scripts se encuentran escritos en C#.</w:t>
@@ -2594,16 +2387,16 @@
       </w:r>
     </w:p>
     <w:p>
-      <w:commentRangeStart w:id="8"/>
+      <w:commentRangeStart w:id="5"/>
       <w:r>
         <w:t>TODO</w:t>
       </w:r>
-      <w:commentRangeEnd w:id="8"/>
+      <w:commentRangeEnd w:id="5"/>
       <w:r>
         <w:rPr>
           <w:rStyle w:val="Refdecomentario"/>
         </w:rPr>
-        <w:commentReference w:id="8"/>
+        <w:commentReference w:id="5"/>
       </w:r>
     </w:p>
     <w:p/>
@@ -2620,78 +2413,29 @@
           <w:numId w:val="5"/>
         </w:numPr>
       </w:pPr>
-      <w:bookmarkStart w:id="9" w:name="_Toc332301695"/>
+      <w:bookmarkStart w:id="6" w:name="_Toc332388829"/>
       <w:r>
         <w:lastRenderedPageBreak/>
-        <w:t>Estructura del proyecto</w:t>
-      </w:r>
-      <w:bookmarkEnd w:id="9"/>
+        <w:t>Escena de ejemplo</w:t>
+      </w:r>
     </w:p>
     <w:p/>
     <w:p>
       <w:r>
-        <w:t>Este proyecto cuenta con muchos recursos diferentes organizados dentro de los esquemas de Unity.</w:t>
-      </w:r>
-      <w:r>
-        <w:t xml:space="preserve"> Dicho esquema obedece fundamentalmente a la jerarquía de carpetas creada por Unity, que consiste en una carpeta general del proyecto con 2 sub-carpetas: la carpeta “Assets” y la carpeta “Library”. En la segunda se guardan, entre otros, los archivos necesarios para la configuración interna del motor, mientras que en la primera se guardan todos los recursos necesarios para el juego en sí.</w:t>
-      </w:r>
-    </w:p>
-    <w:p>
-      <w:r>
-        <w:t>En nuestro caso, el repositorio usado contiene la carpeta general del proyecto en su totalidad</w:t>
-      </w:r>
-      <w:r>
-        <w:t>, aunque se excluyen aquellos archivos temporales y generados automáticamente por Unity que no son necesarios para ahorrar tiempo y espacio.</w:t>
-      </w:r>
-    </w:p>
-    <w:p>
-      <w:r>
-        <w:t>Dentro de la carpeta “Assets” tenemos multitud de carpetas que nos permiten organizar cada tipo de recurso en su lugar apropiado. Hay carpetas para guardar animaciones, sonidos, modelos, texturas, scripts, elementos de la interfaz de usuario, escenas, “shaders”, etc.</w:t>
-      </w:r>
-    </w:p>
-    <w:p>
-      <w:r>
-        <w:t>Además de la estructura del proyecto en cuanto a carpetas y recursos, el proyecto sigue otra estructuración diferente una vez dentro del motor. Como se ha comentado antes, las escenas y la jerarquía de objetos de juego constituyen los fragmentos jugables del proyecto y por tanto también tienen una estructuración muy relevante.</w:t>
-      </w:r>
-    </w:p>
-    <w:p>
-      <w:r>
-        <w:t xml:space="preserve">“Terraform” está organizado en </w:t>
-      </w:r>
-      <w:commentRangeStart w:id="10"/>
-      <w:r>
-        <w:t xml:space="preserve">dos escenas </w:t>
-      </w:r>
-      <w:commentRangeEnd w:id="10"/>
+        <w:t>Para clarificar mejor el comportamiento y uso de Unity, explicaremos como construir una escena simple desde cero. Esta escena conformará un menú inicial a través del cual podremos ejecutar ciertas acciones simples o movernos a la siguiente escena.</w:t>
+      </w:r>
+    </w:p>
+    <w:p>
+      <w:commentRangeStart w:id="7"/>
+      <w:r>
+        <w:t>TODO</w:t>
+      </w:r>
+      <w:commentRangeEnd w:id="7"/>
       <w:r>
         <w:rPr>
           <w:rStyle w:val="Refdecomentario"/>
         </w:rPr>
-        <w:commentReference w:id="10"/>
-      </w:r>
-      <w:r>
-        <w:t xml:space="preserve">diferentes o niveles de juego. En la primera escena, llamada “Escena inicial”, se presenta el menú principal de opciones, desde el que el jugador puede comenzar una nueva partida, cargar una previamente guardada, modificar las opciones del juego o salir del mismo. </w:t>
-      </w:r>
-      <w:r>
-        <w:t>Si se elige la opción de iniciar una partida nueva se guiará al usuario por una serie de fases durante las que elegirá en que tipo de planeta quiere jugar, modificando multitud de parámetros durante la creación que le permitirán adaptar a su gusto personal el planeta.</w:t>
-      </w:r>
-    </w:p>
-    <w:p>
-      <w:r>
-        <w:t>En la segunda escena transcurre toda la acción del juego, pues en ella se nos presenta nuestra nave alrededor del planeta elegido, junto con la interfaz principal que pone a nuestro alcance todas las formas de interacción que tenemos con el planeta y su contenido.</w:t>
-      </w:r>
-    </w:p>
-    <w:p>
-      <w:commentRangeStart w:id="11"/>
-      <w:r>
-        <w:t>TODO</w:t>
-      </w:r>
-      <w:commentRangeEnd w:id="11"/>
-      <w:r>
-        <w:rPr>
-          <w:rStyle w:val="Refdecomentario"/>
-        </w:rPr>
-        <w:commentReference w:id="11"/>
+        <w:commentReference w:id="7"/>
       </w:r>
     </w:p>
     <w:p>
@@ -2706,18 +2450,104 @@
           <w:ilvl w:val="0"/>
           <w:numId w:val="5"/>
         </w:numPr>
+      </w:pPr>
+      <w:r>
+        <w:lastRenderedPageBreak/>
+        <w:t>Estructura del proyecto</w:t>
+      </w:r>
+      <w:bookmarkEnd w:id="6"/>
+    </w:p>
+    <w:p/>
+    <w:p>
+      <w:r>
+        <w:t>Este proyecto cuenta con muchos recursos diferentes organizados dentro de los esquemas de Unity.</w:t>
+      </w:r>
+      <w:r>
+        <w:t xml:space="preserve"> Dicho esquema obedece fundamentalmente a la jerarquía de carpetas creada por Unity, que consiste en una carpeta general del proyecto con 2 sub-carpetas: la carpeta “Assets” y la carpeta “Library”. En la segunda se guardan, entre otros, los archivos necesarios para la configuración interna del motor, mientras que en la primera se guardan todos los recursos necesarios para el juego en sí.</w:t>
+      </w:r>
+    </w:p>
+    <w:p>
+      <w:r>
+        <w:t>En nuestro caso, el repositorio usado contiene la carpeta general del proyecto en su totalidad</w:t>
+      </w:r>
+      <w:r>
+        <w:t>, aunque se excluyen aquellos archivos temporales y generados automáticamente por Unity que no son necesarios para ahorrar tiempo y espacio.</w:t>
+      </w:r>
+    </w:p>
+    <w:p>
+      <w:r>
+        <w:t>Dentro de la carpeta “Assets” tenemos multitud de carpetas que nos permiten organizar cada tipo de recurso en su lugar apropiado. Hay carpetas para guardar animaciones, sonidos, modelos, texturas, scripts, elementos de la interfaz de usuario, escenas, “shaders”, etc.</w:t>
+      </w:r>
+    </w:p>
+    <w:p>
+      <w:r>
+        <w:t>Además de la estructura del proyecto en cuanto a carpetas y recursos, el proyecto sigue otra estructuración diferente una vez dentro del motor. Como se ha comentado antes, las escenas y la jerarquía de objetos de juego constituyen los fragmentos jugables del proyecto y por tanto también tienen una estructuración muy relevante.</w:t>
+      </w:r>
+    </w:p>
+    <w:p>
+      <w:r>
+        <w:t xml:space="preserve">“Terraform” está organizado en </w:t>
+      </w:r>
+      <w:commentRangeStart w:id="8"/>
+      <w:r>
+        <w:t xml:space="preserve">dos escenas </w:t>
+      </w:r>
+      <w:commentRangeEnd w:id="8"/>
+      <w:r>
+        <w:rPr>
+          <w:rStyle w:val="Refdecomentario"/>
+        </w:rPr>
+        <w:commentReference w:id="8"/>
+      </w:r>
+      <w:r>
+        <w:t xml:space="preserve">diferentes o niveles de juego. En la primera escena, llamada “Escena inicial”, se presenta el menú principal de opciones, desde el que el jugador puede comenzar una nueva partida, cargar una previamente guardada, modificar las opciones del juego o salir del mismo. </w:t>
+      </w:r>
+      <w:r>
+        <w:t>Si se elige la opción de iniciar una partida nueva se guiará al usuario por una serie de fases durante las que elegirá en que tipo de planeta quiere jugar, modificando multitud de parámetros durante la creación que le permitirán adaptar a su gusto personal el planeta.</w:t>
+      </w:r>
+    </w:p>
+    <w:p>
+      <w:r>
+        <w:t>En la segunda escena transcurre toda la acción del juego, pues en ella se nos presenta nuestra nave alrededor del planeta elegido, junto con la interfaz principal que pone a nuestro alcance todas las formas de interacción que tenemos con el planeta y su contenido.</w:t>
+      </w:r>
+    </w:p>
+    <w:p>
+      <w:commentRangeStart w:id="9"/>
+      <w:r>
+        <w:t>TODO</w:t>
+      </w:r>
+      <w:commentRangeEnd w:id="9"/>
+      <w:r>
+        <w:rPr>
+          <w:rStyle w:val="Refdecomentario"/>
+        </w:rPr>
+        <w:commentReference w:id="9"/>
+      </w:r>
+    </w:p>
+    <w:p>
+      <w:r>
+        <w:br w:type="page"/>
+      </w:r>
+    </w:p>
+    <w:p>
+      <w:pPr>
+        <w:pStyle w:val="Ttulo2"/>
+        <w:numPr>
+          <w:ilvl w:val="0"/>
+          <w:numId w:val="5"/>
+        </w:numPr>
         <w:rPr>
           <w:color w:val="365F91" w:themeColor="accent1" w:themeShade="BF"/>
           <w:sz w:val="36"/>
           <w:szCs w:val="28"/>
         </w:rPr>
       </w:pPr>
-      <w:bookmarkStart w:id="12" w:name="_Toc332301696"/>
+      <w:bookmarkStart w:id="10" w:name="_Toc332388830"/>
       <w:r>
         <w:lastRenderedPageBreak/>
         <w:t>Particularidades y problemas</w:t>
       </w:r>
-      <w:bookmarkEnd w:id="12"/>
+      <w:bookmarkEnd w:id="10"/>
     </w:p>
     <w:p/>
     <w:p>
@@ -2751,16 +2581,16 @@
       </w:r>
     </w:p>
     <w:p>
-      <w:commentRangeStart w:id="13"/>
+      <w:commentRangeStart w:id="11"/>
       <w:r>
         <w:t>TODO</w:t>
       </w:r>
-      <w:commentRangeEnd w:id="13"/>
+      <w:commentRangeEnd w:id="11"/>
       <w:r>
         <w:rPr>
           <w:rStyle w:val="Refdecomentario"/>
         </w:rPr>
-        <w:commentReference w:id="13"/>
+        <w:commentReference w:id="11"/>
       </w:r>
     </w:p>
     <w:p>
@@ -2772,12 +2602,12 @@
       <w:pPr>
         <w:pStyle w:val="Ttulo1"/>
       </w:pPr>
-      <w:bookmarkStart w:id="14" w:name="_Toc332301697"/>
+      <w:bookmarkStart w:id="12" w:name="_Toc332388831"/>
       <w:r>
         <w:lastRenderedPageBreak/>
         <w:t>Arquitectura</w:t>
       </w:r>
-      <w:bookmarkEnd w:id="14"/>
+      <w:bookmarkEnd w:id="12"/>
     </w:p>
     <w:p/>
     <w:p>
@@ -2788,16 +2618,22 @@
           <w:numId w:val="9"/>
         </w:numPr>
       </w:pPr>
-      <w:bookmarkStart w:id="15" w:name="_Toc332301698"/>
+      <w:bookmarkStart w:id="13" w:name="_Toc332388832"/>
       <w:r>
         <w:t>Introducción</w:t>
       </w:r>
-      <w:bookmarkEnd w:id="15"/>
+      <w:bookmarkEnd w:id="13"/>
     </w:p>
     <w:p/>
     <w:p>
       <w:r>
-        <w:t>Como ya se ha comentado previamente, la arquitectura del proyecto está fuertemente ligada a las restricciones y normas del motor Unity. Por claridad vamos a separar la arquitectura en 3 partes:</w:t>
+        <w:t xml:space="preserve">Como ya se ha comentado previamente, la arquitectura del proyecto está fuertemente ligada a las restricciones y normas del motor Unity. Por claridad vamos a separar la arquitectura </w:t>
+      </w:r>
+      <w:r>
+        <w:t xml:space="preserve">inicialmente </w:t>
+      </w:r>
+      <w:r>
+        <w:t>en 3 partes:</w:t>
       </w:r>
     </w:p>
     <w:p>
@@ -2850,29 +2686,29 @@
       </w:r>
     </w:p>
     <w:p>
-      <w:commentRangeStart w:id="16"/>
+      <w:commentRangeStart w:id="14"/>
       <w:r>
         <w:t>TODO</w:t>
       </w:r>
-      <w:commentRangeEnd w:id="16"/>
+      <w:commentRangeEnd w:id="14"/>
       <w:r>
         <w:rPr>
           <w:rStyle w:val="Refdecomentario"/>
         </w:rPr>
-        <w:commentReference w:id="16"/>
-      </w:r>
-    </w:p>
-    <w:p>
-      <w:commentRangeStart w:id="17"/>
+        <w:commentReference w:id="14"/>
+      </w:r>
+    </w:p>
+    <w:p>
+      <w:commentRangeStart w:id="15"/>
       <w:r>
         <w:t>TODO</w:t>
       </w:r>
-      <w:commentRangeEnd w:id="17"/>
+      <w:commentRangeEnd w:id="15"/>
       <w:r>
         <w:rPr>
           <w:rStyle w:val="Refdecomentario"/>
         </w:rPr>
-        <w:commentReference w:id="17"/>
+        <w:commentReference w:id="15"/>
       </w:r>
     </w:p>
     <w:p>
@@ -2888,12 +2724,12 @@
           <w:numId w:val="9"/>
         </w:numPr>
       </w:pPr>
-      <w:bookmarkStart w:id="18" w:name="_Toc332301699"/>
+      <w:bookmarkStart w:id="16" w:name="_Toc332388833"/>
       <w:r>
         <w:lastRenderedPageBreak/>
         <w:t>Creación del planeta</w:t>
       </w:r>
-      <w:bookmarkEnd w:id="18"/>
+      <w:bookmarkEnd w:id="16"/>
     </w:p>
     <w:p/>
     <w:p>
@@ -3199,16 +3035,16 @@
       </w:r>
     </w:p>
     <w:p>
-      <w:commentRangeStart w:id="19"/>
+      <w:commentRangeStart w:id="17"/>
       <w:r>
         <w:t>TODO</w:t>
       </w:r>
-      <w:commentRangeEnd w:id="19"/>
+      <w:commentRangeEnd w:id="17"/>
       <w:r>
         <w:rPr>
           <w:rStyle w:val="Refdecomentario"/>
         </w:rPr>
-        <w:commentReference w:id="19"/>
+        <w:commentReference w:id="17"/>
       </w:r>
       <w:r>
         <w:br w:type="page"/>
@@ -3222,25 +3058,25 @@
           <w:numId w:val="9"/>
         </w:numPr>
       </w:pPr>
-      <w:bookmarkStart w:id="20" w:name="_Toc332301700"/>
+      <w:bookmarkStart w:id="18" w:name="_Toc332388834"/>
       <w:r>
         <w:lastRenderedPageBreak/>
         <w:t>Algoritmo de vida</w:t>
       </w:r>
-      <w:bookmarkEnd w:id="20"/>
+      <w:bookmarkEnd w:id="18"/>
     </w:p>
     <w:p/>
     <w:p>
-      <w:commentRangeStart w:id="21"/>
+      <w:commentRangeStart w:id="19"/>
       <w:r>
         <w:t>TODO</w:t>
       </w:r>
-      <w:commentRangeEnd w:id="21"/>
+      <w:commentRangeEnd w:id="19"/>
       <w:r>
         <w:rPr>
           <w:rStyle w:val="Refdecomentario"/>
         </w:rPr>
-        <w:commentReference w:id="21"/>
+        <w:commentReference w:id="19"/>
       </w:r>
     </w:p>
     <w:p>
@@ -3256,22 +3092,22 @@
           <w:numId w:val="9"/>
         </w:numPr>
       </w:pPr>
-      <w:bookmarkStart w:id="22" w:name="_Toc332301701"/>
+      <w:bookmarkStart w:id="20" w:name="_Toc332388835"/>
       <w:r>
         <w:lastRenderedPageBreak/>
         <w:t>Efectos y parte gráfica</w:t>
       </w:r>
-      <w:bookmarkEnd w:id="22"/>
+      <w:bookmarkEnd w:id="20"/>
     </w:p>
     <w:p/>
     <w:p>
-      <w:commentRangeStart w:id="23"/>
+      <w:commentRangeStart w:id="21"/>
       <w:r>
         <w:t>TODO</w:t>
       </w:r>
-      <w:commentRangeEnd w:id="23"/>
-      <w:r>
-        <w:commentReference w:id="23"/>
+      <w:commentRangeEnd w:id="21"/>
+      <w:r>
+        <w:commentReference w:id="21"/>
       </w:r>
     </w:p>
     <w:p>
@@ -3287,25 +3123,25 @@
           <w:numId w:val="9"/>
         </w:numPr>
       </w:pPr>
-      <w:bookmarkStart w:id="24" w:name="_Toc332301702"/>
+      <w:bookmarkStart w:id="22" w:name="_Toc332388836"/>
       <w:r>
         <w:lastRenderedPageBreak/>
         <w:t>Estructura y resto de funciones</w:t>
       </w:r>
-      <w:bookmarkEnd w:id="24"/>
+      <w:bookmarkEnd w:id="22"/>
     </w:p>
     <w:p/>
     <w:p>
-      <w:commentRangeStart w:id="25"/>
+      <w:commentRangeStart w:id="23"/>
       <w:r>
         <w:t>TODO</w:t>
       </w:r>
-      <w:commentRangeEnd w:id="25"/>
+      <w:commentRangeEnd w:id="23"/>
       <w:r>
         <w:rPr>
           <w:rStyle w:val="Refdecomentario"/>
         </w:rPr>
-        <w:commentReference w:id="25"/>
+        <w:commentReference w:id="23"/>
       </w:r>
     </w:p>
     <w:p/>
@@ -3318,25 +3154,25 @@
       <w:pPr>
         <w:pStyle w:val="Ttulo1"/>
       </w:pPr>
-      <w:bookmarkStart w:id="26" w:name="_Toc332301703"/>
+      <w:bookmarkStart w:id="24" w:name="_Toc332388837"/>
       <w:r>
         <w:lastRenderedPageBreak/>
         <w:t>Pruebas</w:t>
       </w:r>
-      <w:bookmarkEnd w:id="26"/>
+      <w:bookmarkEnd w:id="24"/>
     </w:p>
     <w:p/>
     <w:p>
-      <w:commentRangeStart w:id="27"/>
+      <w:commentRangeStart w:id="25"/>
       <w:r>
         <w:t>TODO</w:t>
       </w:r>
-      <w:commentRangeEnd w:id="27"/>
+      <w:commentRangeEnd w:id="25"/>
       <w:r>
         <w:rPr>
           <w:rStyle w:val="Refdecomentario"/>
         </w:rPr>
-        <w:commentReference w:id="27"/>
+        <w:commentReference w:id="25"/>
       </w:r>
     </w:p>
     <w:p>
@@ -3348,12 +3184,12 @@
       <w:pPr>
         <w:pStyle w:val="Ttulo1"/>
       </w:pPr>
-      <w:bookmarkStart w:id="28" w:name="_Toc332301704"/>
+      <w:bookmarkStart w:id="26" w:name="_Toc332388838"/>
       <w:r>
         <w:lastRenderedPageBreak/>
         <w:t>Glosario</w:t>
       </w:r>
-      <w:bookmarkEnd w:id="28"/>
+      <w:bookmarkEnd w:id="26"/>
     </w:p>
     <w:p/>
     <w:p>
@@ -3498,16 +3334,16 @@
       </w:pPr>
     </w:p>
     <w:p>
-      <w:commentRangeStart w:id="29"/>
+      <w:commentRangeStart w:id="27"/>
       <w:r>
         <w:t>TODO</w:t>
       </w:r>
-      <w:commentRangeEnd w:id="29"/>
+      <w:commentRangeEnd w:id="27"/>
       <w:r>
         <w:rPr>
           <w:rStyle w:val="Refdecomentario"/>
         </w:rPr>
-        <w:commentReference w:id="29"/>
+        <w:commentReference w:id="27"/>
       </w:r>
     </w:p>
     <w:p>
@@ -3519,12 +3355,12 @@
       <w:pPr>
         <w:pStyle w:val="Ttulo1"/>
       </w:pPr>
-      <w:bookmarkStart w:id="30" w:name="_Toc332301705"/>
+      <w:bookmarkStart w:id="28" w:name="_Toc332388839"/>
       <w:r>
         <w:lastRenderedPageBreak/>
         <w:t>Referencias</w:t>
       </w:r>
-      <w:bookmarkEnd w:id="30"/>
+      <w:bookmarkEnd w:id="28"/>
     </w:p>
     <w:p/>
     <w:p>
@@ -3657,10 +3493,136 @@
           <w:lang w:val="en-US"/>
         </w:rPr>
       </w:pPr>
+      <w:r>
+        <w:rPr>
+          <w:lang w:val="en-US"/>
+        </w:rPr>
+        <w:t>[r4] “</w:t>
+      </w:r>
+      <w:r>
+        <w:rPr>
+          <w:lang w:val="en-US"/>
+        </w:rPr>
+        <w:t>Unreal Development Kit</w:t>
+      </w:r>
+      <w:r>
+        <w:rPr>
+          <w:lang w:val="en-US"/>
+        </w:rPr>
+        <w:t>”</w:t>
+      </w:r>
+      <w:r>
+        <w:rPr>
+          <w:lang w:val="en-US"/>
+        </w:rPr>
+        <w:t xml:space="preserve">, </w:t>
+      </w:r>
+      <w:hyperlink r:id="rId13" w:history="1">
+        <w:r>
+          <w:rPr>
+            <w:color w:val="0000FF"/>
+            <w:u w:val="single"/>
+            <w:lang w:val="en-US"/>
+          </w:rPr>
+          <w:t>http://www.unrealengine.com/en/udk/</w:t>
+        </w:r>
+      </w:hyperlink>
+    </w:p>
+    <w:p>
+      <w:pPr>
+        <w:pStyle w:val="Prrafodelista"/>
+        <w:numPr>
+          <w:ilvl w:val="0"/>
+          <w:numId w:val="17"/>
+        </w:numPr>
+        <w:rPr>
+          <w:lang w:val="en-US"/>
+        </w:rPr>
+      </w:pPr>
+      <w:r>
+        <w:rPr>
+          <w:lang w:val="en-US"/>
+        </w:rPr>
+        <w:t xml:space="preserve">[r5] “Cry Engine 3”, </w:t>
+      </w:r>
+      <w:hyperlink r:id="rId14" w:history="1">
+        <w:r>
+          <w:rPr>
+            <w:color w:val="0000FF"/>
+            <w:u w:val="single"/>
+            <w:lang w:val="en-US"/>
+          </w:rPr>
+          <w:t>http://mycryengine.com/</w:t>
+        </w:r>
+      </w:hyperlink>
+    </w:p>
+    <w:p>
+      <w:pPr>
+        <w:pStyle w:val="Prrafodelista"/>
+        <w:numPr>
+          <w:ilvl w:val="0"/>
+          <w:numId w:val="17"/>
+        </w:numPr>
+        <w:rPr>
+          <w:lang w:val="en-US"/>
+        </w:rPr>
+      </w:pPr>
+      <w:r>
+        <w:rPr>
+          <w:lang w:val="en-US"/>
+        </w:rPr>
+        <w:t xml:space="preserve">[r6] “id Tech 4”, </w:t>
+      </w:r>
+      <w:hyperlink r:id="rId15" w:history="1">
+        <w:r>
+          <w:rPr>
+            <w:color w:val="0000FF"/>
+            <w:u w:val="single"/>
+            <w:lang w:val="en-US"/>
+          </w:rPr>
+          <w:t>http://web.archive.org/web/20081026115600/http://www.idsoftware.com/business/idtech4/</w:t>
+        </w:r>
+      </w:hyperlink>
+    </w:p>
+    <w:p>
+      <w:pPr>
+        <w:pStyle w:val="Prrafodelista"/>
+        <w:numPr>
+          <w:ilvl w:val="0"/>
+          <w:numId w:val="17"/>
+        </w:numPr>
+        <w:rPr>
+          <w:lang w:val="fr-CH"/>
+        </w:rPr>
+      </w:pPr>
+      <w:r>
+        <w:rPr>
+          <w:lang w:val="fr-CH"/>
+        </w:rPr>
+        <w:t xml:space="preserve">[r7] “Source SDK”, </w:t>
+      </w:r>
+      <w:hyperlink r:id="rId16" w:history="1">
+        <w:r>
+          <w:rPr>
+            <w:color w:val="0000FF"/>
+            <w:u w:val="single"/>
+            <w:lang w:val="fr-CH"/>
+          </w:rPr>
+          <w:t>http://source.valvesoftware.com/</w:t>
+        </w:r>
+      </w:hyperlink>
+    </w:p>
+    <w:p>
+      <w:pPr>
+        <w:pStyle w:val="Prrafodelista"/>
+        <w:rPr>
+          <w:lang w:val="fr-CH"/>
+        </w:rPr>
+      </w:pPr>
     </w:p>
     <w:sectPr>
-      <w:headerReference w:type="default" r:id="rId13"/>
-      <w:footerReference w:type="default" r:id="rId14"/>
+      <w:headerReference w:type="default" r:id="rId17"/>
+      <w:footerReference w:type="default" r:id="rId18"/>
       <w:pgSz w:w="11906" w:h="16838"/>
       <w:pgMar w:top="1417" w:right="1701" w:bottom="1417" w:left="1701" w:header="567" w:footer="567" w:gutter="0"/>
       <w:cols w:space="708"/>
@@ -3673,7 +3635,7 @@
 
 <file path=word/comments.xml><?xml version="1.0" encoding="utf-8"?>
 <w:comments xmlns:ve="http://schemas.openxmlformats.org/markup-compatibility/2006" xmlns:o="urn:schemas-microsoft-com:office:office" xmlns:r="http://schemas.openxmlformats.org/officeDocument/2006/relationships" xmlns:m="http://schemas.openxmlformats.org/officeDocument/2006/math" xmlns:v="urn:schemas-microsoft-com:vml" xmlns:wp="http://schemas.openxmlformats.org/drawingml/2006/wordprocessingDrawing" xmlns:w10="urn:schemas-microsoft-com:office:word" xmlns:w="http://schemas.openxmlformats.org/wordprocessingml/2006/main" xmlns:wne="http://schemas.microsoft.com/office/word/2006/wordml">
-  <w:comment w:id="4" w:author="Centor" w:date="2012-08-03T11:20:00Z" w:initials="C">
+  <w:comment w:id="4" w:author="Centor" w:date="2012-08-03T10:50:00Z" w:initials="C">
     <w:p>
       <w:pPr>
         <w:pStyle w:val="Textocomentario"/>
@@ -3685,11 +3647,11 @@
         <w:annotationRef/>
       </w:r>
       <w:r>
-        <w:t>Añadir más requisitos, sobretodo no funcionales.</w:t>
+        <w:t>Comentar esto más adelante!</w:t>
       </w:r>
     </w:p>
   </w:comment>
-  <w:comment w:id="7" w:author="Centor" w:date="2012-08-03T10:50:00Z" w:initials="C">
+  <w:comment w:id="5" w:author="Centor" w:date="2012-08-03T00:20:00Z" w:initials="C">
     <w:p>
       <w:pPr>
         <w:pStyle w:val="Textocomentario"/>
@@ -3701,11 +3663,11 @@
         <w:annotationRef/>
       </w:r>
       <w:r>
-        <w:t>Comentar esto más adelante!</w:t>
+        <w:t>Comentar lo que sea necesario para explicar la estructura general de Unity, dependiendo de lo que se diga en siguientes apartados, para clarificar antes de entrar en ellos.</w:t>
       </w:r>
     </w:p>
   </w:comment>
-  <w:comment w:id="8" w:author="Centor" w:date="2012-08-03T00:20:00Z" w:initials="C">
+  <w:comment w:id="7" w:author="Centor" w:date="2012-08-10T20:17:00Z" w:initials="C">
     <w:p>
       <w:pPr>
         <w:pStyle w:val="Textocomentario"/>
@@ -3717,11 +3679,11 @@
         <w:annotationRef/>
       </w:r>
       <w:r>
-        <w:t>Comentar lo que sea necesario para explicar la estructura general de Unity, dependiendo de lo que se diga en siguientes apartados, para clarificar antes de entrar en ellos.</w:t>
+        <w:t>Introducir aquí un caso de estudio simple, de una longitud de unas 4-5 páginas en las que se detalle cómo construir un menú de juego similar (pero más simple) a la escena inicial actual.</w:t>
       </w:r>
     </w:p>
   </w:comment>
-  <w:comment w:id="10" w:author="Centor" w:date="2012-08-09T18:06:00Z" w:initials="C">
+  <w:comment w:id="8" w:author="Centor" w:date="2012-08-09T18:06:00Z" w:initials="C">
     <w:p>
       <w:pPr>
         <w:pStyle w:val="Textocomentario"/>
@@ -3737,7 +3699,7 @@
       </w:r>
     </w:p>
   </w:comment>
-  <w:comment w:id="11" w:author="Centor" w:date="2012-08-03T11:59:00Z" w:initials="C">
+  <w:comment w:id="9" w:author="Centor" w:date="2012-08-03T11:59:00Z" w:initials="C">
     <w:p>
       <w:pPr>
         <w:pStyle w:val="Textocomentario"/>
@@ -3772,7 +3734,7 @@
       </w:pPr>
     </w:p>
   </w:comment>
-  <w:comment w:id="13" w:author="Centor" w:date="2012-08-03T11:18:00Z" w:initials="C">
+  <w:comment w:id="11" w:author="Centor" w:date="2012-08-03T11:18:00Z" w:initials="C">
     <w:p>
       <w:pPr>
         <w:pStyle w:val="Textocomentario"/>
@@ -3788,7 +3750,7 @@
       </w:r>
     </w:p>
   </w:comment>
-  <w:comment w:id="16" w:author="Centor" w:date="2012-08-03T11:18:00Z" w:initials="C">
+  <w:comment w:id="14" w:author="Centor" w:date="2012-08-03T11:18:00Z" w:initials="C">
     <w:p>
       <w:pPr>
         <w:pStyle w:val="Textocomentario"/>
@@ -3804,7 +3766,7 @@
       </w:r>
     </w:p>
   </w:comment>
-  <w:comment w:id="17" w:author="Centor" w:date="2012-08-03T12:04:00Z" w:initials="C">
+  <w:comment w:id="15" w:author="Centor" w:date="2012-08-03T12:04:00Z" w:initials="C">
     <w:p>
       <w:pPr>
         <w:pStyle w:val="Textocomentario"/>
@@ -3820,7 +3782,7 @@
       </w:r>
     </w:p>
   </w:comment>
-  <w:comment w:id="19" w:author="Centor" w:date="2012-08-04T10:27:00Z" w:initials="C">
+  <w:comment w:id="17" w:author="Centor" w:date="2012-08-04T10:27:00Z" w:initials="C">
     <w:p>
       <w:pPr>
         <w:pStyle w:val="Textocomentario"/>
@@ -3839,7 +3801,7 @@
       </w:r>
     </w:p>
   </w:comment>
-  <w:comment w:id="21" w:author="Centor" w:date="2012-08-03T00:59:00Z" w:initials="C">
+  <w:comment w:id="19" w:author="Centor" w:date="2012-08-03T00:59:00Z" w:initials="C">
     <w:p>
       <w:pPr>
         <w:pStyle w:val="Textocomentario"/>
@@ -3855,7 +3817,7 @@
       </w:r>
     </w:p>
   </w:comment>
-  <w:comment w:id="23" w:author="Centor" w:date="2012-08-07T21:05:00Z" w:initials="C">
+  <w:comment w:id="21" w:author="Centor" w:date="2012-08-07T21:05:00Z" w:initials="C">
     <w:p>
       <w:pPr>
         <w:pStyle w:val="Textocomentario"/>
@@ -3871,7 +3833,7 @@
       </w:r>
     </w:p>
   </w:comment>
-  <w:comment w:id="25" w:author="Centor" w:date="2012-08-07T21:07:00Z" w:initials="C">
+  <w:comment w:id="23" w:author="Centor" w:date="2012-08-07T21:07:00Z" w:initials="C">
     <w:p>
       <w:pPr>
         <w:pStyle w:val="Textocomentario"/>
@@ -3887,7 +3849,7 @@
       </w:r>
     </w:p>
   </w:comment>
-  <w:comment w:id="27" w:author="Centor" w:date="2012-08-03T01:02:00Z" w:initials="C">
+  <w:comment w:id="25" w:author="Centor" w:date="2012-08-03T01:02:00Z" w:initials="C">
     <w:p>
       <w:pPr>
         <w:pStyle w:val="Textocomentario"/>
@@ -3903,7 +3865,7 @@
       </w:r>
     </w:p>
   </w:comment>
-  <w:comment w:id="29" w:author="Centor" w:date="2012-08-03T01:04:00Z" w:initials="C">
+  <w:comment w:id="27" w:author="Centor" w:date="2012-08-03T01:04:00Z" w:initials="C">
     <w:p>
       <w:pPr>
         <w:pStyle w:val="Textocomentario"/>
@@ -3998,7 +3960,7 @@
                         <w:rPr>
                           <w:noProof/>
                         </w:rPr>
-                        <w:t>21</w:t>
+                        <w:t>20</w:t>
                       </w:r>
                     </w:fldSimple>
                   </w:p>
@@ -6642,7 +6604,7 @@
 </file>
 
 <file path=customXml/itemProps2.xml><?xml version="1.0" encoding="utf-8"?>
-<ds:datastoreItem xmlns:ds="http://schemas.openxmlformats.org/officeDocument/2006/customXml" ds:itemID="{B3C56869-12F4-4AC3-8BD2-6AFA2D000CDC}">
+<ds:datastoreItem xmlns:ds="http://schemas.openxmlformats.org/officeDocument/2006/customXml" ds:itemID="{60E52FBC-CF20-46E5-9249-884F81679C0D}">
   <ds:schemaRefs>
     <ds:schemaRef ds:uri="http://schemas.openxmlformats.org/officeDocument/2006/bibliography"/>
   </ds:schemaRefs>

</xml_diff>

<commit_message>
Un poco de imagenes para la memoria y alguna cosilla añadida (secciones de casod e prueba y generacion del terreno).
</commit_message>
<xml_diff>
--- a/Documentacion/Memoria Terraform.docx
+++ b/Documentacion/Memoria Terraform.docx
@@ -136,13 +136,23 @@
                         <w:szCs w:val="44"/>
                       </w:rPr>
                     </w:pPr>
+                    <w:proofErr w:type="spellStart"/>
                     <w:r>
                       <w:rPr>
                         <w:rFonts w:asciiTheme="majorHAnsi" w:eastAsiaTheme="majorEastAsia" w:hAnsiTheme="majorHAnsi" w:cstheme="majorBidi"/>
                         <w:sz w:val="44"/>
                         <w:szCs w:val="44"/>
                       </w:rPr>
-                      <w:t>Terraform: juego de simulación y gestión espacial.</w:t>
+                      <w:t>Terraform</w:t>
+                    </w:r>
+                    <w:proofErr w:type="spellEnd"/>
+                    <w:r>
+                      <w:rPr>
+                        <w:rFonts w:asciiTheme="majorHAnsi" w:eastAsiaTheme="majorEastAsia" w:hAnsiTheme="majorHAnsi" w:cstheme="majorBidi"/>
+                        <w:sz w:val="44"/>
+                        <w:szCs w:val="44"/>
+                      </w:rPr>
+                      <w:t>: juego de simulación y gestión espacial.</w:t>
                     </w:r>
                   </w:p>
                 </w:tc>
@@ -198,13 +208,47 @@
                         <w:bCs/>
                       </w:rPr>
                     </w:pPr>
+                    <w:proofErr w:type="spellStart"/>
                     <w:r>
                       <w:rPr>
                         <w:b/>
                         <w:bCs/>
                       </w:rPr>
-                      <w:t>Aris Goicoechea Lassaletta, Marcos Calleja Fernández, Pablo Pizarro Moleón</w:t>
+                      <w:t>Aris</w:t>
                     </w:r>
+                    <w:proofErr w:type="spellEnd"/>
+                    <w:r>
+                      <w:rPr>
+                        <w:b/>
+                        <w:bCs/>
+                      </w:rPr>
+                      <w:t xml:space="preserve"> Goicoechea </w:t>
+                    </w:r>
+                    <w:proofErr w:type="spellStart"/>
+                    <w:r>
+                      <w:rPr>
+                        <w:b/>
+                        <w:bCs/>
+                      </w:rPr>
+                      <w:t>Lassaletta</w:t>
+                    </w:r>
+                    <w:proofErr w:type="spellEnd"/>
+                    <w:r>
+                      <w:rPr>
+                        <w:b/>
+                        <w:bCs/>
+                      </w:rPr>
+                      <w:t xml:space="preserve">, Marcos Calleja Fernández, Pablo Pizarro </w:t>
+                    </w:r>
+                    <w:proofErr w:type="spellStart"/>
+                    <w:r>
+                      <w:rPr>
+                        <w:b/>
+                        <w:bCs/>
+                      </w:rPr>
+                      <w:t>Moleón</w:t>
+                    </w:r>
+                    <w:proofErr w:type="spellEnd"/>
                   </w:p>
                 </w:tc>
               </w:sdtContent>
@@ -356,7 +400,7 @@
           <w:r>
             <w:fldChar w:fldCharType="separate"/>
           </w:r>
-          <w:hyperlink w:anchor="_Toc332388824" w:history="1">
+          <w:hyperlink w:anchor="_Toc334275293" w:history="1">
             <w:r>
               <w:rPr>
                 <w:rStyle w:val="Hipervnculo"/>
@@ -398,7 +442,7 @@
                 <w:noProof/>
                 <w:webHidden/>
               </w:rPr>
-              <w:instrText xml:space="preserve"> PAGEREF _Toc332388824 \h </w:instrText>
+              <w:instrText xml:space="preserve"> PAGEREF _Toc334275293 \h </w:instrText>
             </w:r>
             <w:r>
               <w:rPr>
@@ -442,7 +486,7 @@
               <w:lang w:eastAsia="es-ES"/>
             </w:rPr>
           </w:pPr>
-          <w:hyperlink w:anchor="_Toc332388825" w:history="1">
+          <w:hyperlink w:anchor="_Toc334275294" w:history="1">
             <w:r>
               <w:rPr>
                 <w:rStyle w:val="Hipervnculo"/>
@@ -463,7 +507,7 @@
                 <w:rStyle w:val="Hipervnculo"/>
                 <w:noProof/>
               </w:rPr>
-              <w:t>Objetivos</w:t>
+              <w:t>Objetivos y requisitos</w:t>
             </w:r>
             <w:r>
               <w:rPr>
@@ -484,7 +528,7 @@
                 <w:noProof/>
                 <w:webHidden/>
               </w:rPr>
-              <w:instrText xml:space="preserve"> PAGEREF _Toc332388825 \h </w:instrText>
+              <w:instrText xml:space="preserve"> PAGEREF _Toc334275294 \h </w:instrText>
             </w:r>
             <w:r>
               <w:rPr>
@@ -505,6 +549,92 @@
                 <w:webHidden/>
               </w:rPr>
               <w:t>4</w:t>
+            </w:r>
+            <w:r>
+              <w:rPr>
+                <w:noProof/>
+                <w:webHidden/>
+              </w:rPr>
+              <w:fldChar w:fldCharType="end"/>
+            </w:r>
+          </w:hyperlink>
+        </w:p>
+        <w:p>
+          <w:pPr>
+            <w:pStyle w:val="TDC1"/>
+            <w:tabs>
+              <w:tab w:val="left" w:pos="440"/>
+              <w:tab w:val="right" w:leader="dot" w:pos="8494"/>
+            </w:tabs>
+            <w:rPr>
+              <w:rFonts w:eastAsiaTheme="minorEastAsia"/>
+              <w:noProof/>
+              <w:lang w:eastAsia="es-ES"/>
+            </w:rPr>
+          </w:pPr>
+          <w:hyperlink w:anchor="_Toc334275295" w:history="1">
+            <w:r>
+              <w:rPr>
+                <w:rStyle w:val="Hipervnculo"/>
+                <w:noProof/>
+              </w:rPr>
+              <w:t>2.</w:t>
+            </w:r>
+            <w:r>
+              <w:rPr>
+                <w:rFonts w:eastAsiaTheme="minorEastAsia"/>
+                <w:noProof/>
+                <w:lang w:eastAsia="es-ES"/>
+              </w:rPr>
+              <w:tab/>
+            </w:r>
+            <w:r>
+              <w:rPr>
+                <w:rStyle w:val="Hipervnculo"/>
+                <w:noProof/>
+              </w:rPr>
+              <w:t>El motor Unity 3D</w:t>
+            </w:r>
+            <w:r>
+              <w:rPr>
+                <w:noProof/>
+                <w:webHidden/>
+              </w:rPr>
+              <w:tab/>
+            </w:r>
+            <w:r>
+              <w:rPr>
+                <w:noProof/>
+                <w:webHidden/>
+              </w:rPr>
+              <w:fldChar w:fldCharType="begin"/>
+            </w:r>
+            <w:r>
+              <w:rPr>
+                <w:noProof/>
+                <w:webHidden/>
+              </w:rPr>
+              <w:instrText xml:space="preserve"> PAGEREF _Toc334275295 \h </w:instrText>
+            </w:r>
+            <w:r>
+              <w:rPr>
+                <w:noProof/>
+                <w:webHidden/>
+              </w:rPr>
+            </w:r>
+            <w:r>
+              <w:rPr>
+                <w:noProof/>
+                <w:webHidden/>
+              </w:rPr>
+              <w:fldChar w:fldCharType="separate"/>
+            </w:r>
+            <w:r>
+              <w:rPr>
+                <w:noProof/>
+                <w:webHidden/>
+              </w:rPr>
+              <w:t>7</w:t>
             </w:r>
             <w:r>
               <w:rPr>
@@ -528,12 +658,98 @@
               <w:lang w:eastAsia="es-ES"/>
             </w:rPr>
           </w:pPr>
-          <w:hyperlink w:anchor="_Toc332388826" w:history="1">
+          <w:hyperlink w:anchor="_Toc334275296" w:history="1">
             <w:r>
               <w:rPr>
                 <w:rStyle w:val="Hipervnculo"/>
                 <w:noProof/>
               </w:rPr>
+              <w:t>1.</w:t>
+            </w:r>
+            <w:r>
+              <w:rPr>
+                <w:rFonts w:eastAsiaTheme="minorEastAsia"/>
+                <w:noProof/>
+                <w:lang w:eastAsia="es-ES"/>
+              </w:rPr>
+              <w:tab/>
+            </w:r>
+            <w:r>
+              <w:rPr>
+                <w:rStyle w:val="Hipervnculo"/>
+                <w:noProof/>
+              </w:rPr>
+              <w:t>Introducción</w:t>
+            </w:r>
+            <w:r>
+              <w:rPr>
+                <w:noProof/>
+                <w:webHidden/>
+              </w:rPr>
+              <w:tab/>
+            </w:r>
+            <w:r>
+              <w:rPr>
+                <w:noProof/>
+                <w:webHidden/>
+              </w:rPr>
+              <w:fldChar w:fldCharType="begin"/>
+            </w:r>
+            <w:r>
+              <w:rPr>
+                <w:noProof/>
+                <w:webHidden/>
+              </w:rPr>
+              <w:instrText xml:space="preserve"> PAGEREF _Toc334275296 \h </w:instrText>
+            </w:r>
+            <w:r>
+              <w:rPr>
+                <w:noProof/>
+                <w:webHidden/>
+              </w:rPr>
+            </w:r>
+            <w:r>
+              <w:rPr>
+                <w:noProof/>
+                <w:webHidden/>
+              </w:rPr>
+              <w:fldChar w:fldCharType="separate"/>
+            </w:r>
+            <w:r>
+              <w:rPr>
+                <w:noProof/>
+                <w:webHidden/>
+              </w:rPr>
+              <w:t>7</w:t>
+            </w:r>
+            <w:r>
+              <w:rPr>
+                <w:noProof/>
+                <w:webHidden/>
+              </w:rPr>
+              <w:fldChar w:fldCharType="end"/>
+            </w:r>
+          </w:hyperlink>
+        </w:p>
+        <w:p>
+          <w:pPr>
+            <w:pStyle w:val="TDC2"/>
+            <w:tabs>
+              <w:tab w:val="left" w:pos="660"/>
+              <w:tab w:val="right" w:leader="dot" w:pos="8494"/>
+            </w:tabs>
+            <w:rPr>
+              <w:rFonts w:eastAsiaTheme="minorEastAsia"/>
+              <w:noProof/>
+              <w:lang w:eastAsia="es-ES"/>
+            </w:rPr>
+          </w:pPr>
+          <w:hyperlink w:anchor="_Toc334275297" w:history="1">
+            <w:r>
+              <w:rPr>
+                <w:rStyle w:val="Hipervnculo"/>
+                <w:noProof/>
+              </w:rPr>
               <w:t>2.</w:t>
             </w:r>
             <w:r>
@@ -549,7 +765,7 @@
                 <w:rStyle w:val="Hipervnculo"/>
                 <w:noProof/>
               </w:rPr>
-              <w:t>Requisitos</w:t>
+              <w:t>Escena de ejemplo</w:t>
             </w:r>
             <w:r>
               <w:rPr>
@@ -570,7 +786,7 @@
                 <w:noProof/>
                 <w:webHidden/>
               </w:rPr>
-              <w:instrText xml:space="preserve"> PAGEREF _Toc332388826 \h </w:instrText>
+              <w:instrText xml:space="preserve"> PAGEREF _Toc334275297 \h </w:instrText>
             </w:r>
             <w:r>
               <w:rPr>
@@ -590,7 +806,179 @@
                 <w:noProof/>
                 <w:webHidden/>
               </w:rPr>
-              <w:t>6</w:t>
+              <w:t>9</w:t>
+            </w:r>
+            <w:r>
+              <w:rPr>
+                <w:noProof/>
+                <w:webHidden/>
+              </w:rPr>
+              <w:fldChar w:fldCharType="end"/>
+            </w:r>
+          </w:hyperlink>
+        </w:p>
+        <w:p>
+          <w:pPr>
+            <w:pStyle w:val="TDC2"/>
+            <w:tabs>
+              <w:tab w:val="left" w:pos="660"/>
+              <w:tab w:val="right" w:leader="dot" w:pos="8494"/>
+            </w:tabs>
+            <w:rPr>
+              <w:rFonts w:eastAsiaTheme="minorEastAsia"/>
+              <w:noProof/>
+              <w:lang w:eastAsia="es-ES"/>
+            </w:rPr>
+          </w:pPr>
+          <w:hyperlink w:anchor="_Toc334275298" w:history="1">
+            <w:r>
+              <w:rPr>
+                <w:rStyle w:val="Hipervnculo"/>
+                <w:noProof/>
+              </w:rPr>
+              <w:t>3.</w:t>
+            </w:r>
+            <w:r>
+              <w:rPr>
+                <w:rFonts w:eastAsiaTheme="minorEastAsia"/>
+                <w:noProof/>
+                <w:lang w:eastAsia="es-ES"/>
+              </w:rPr>
+              <w:tab/>
+            </w:r>
+            <w:r>
+              <w:rPr>
+                <w:rStyle w:val="Hipervnculo"/>
+                <w:noProof/>
+              </w:rPr>
+              <w:t>Estructura del proyecto</w:t>
+            </w:r>
+            <w:r>
+              <w:rPr>
+                <w:noProof/>
+                <w:webHidden/>
+              </w:rPr>
+              <w:tab/>
+            </w:r>
+            <w:r>
+              <w:rPr>
+                <w:noProof/>
+                <w:webHidden/>
+              </w:rPr>
+              <w:fldChar w:fldCharType="begin"/>
+            </w:r>
+            <w:r>
+              <w:rPr>
+                <w:noProof/>
+                <w:webHidden/>
+              </w:rPr>
+              <w:instrText xml:space="preserve"> PAGEREF _Toc334275298 \h </w:instrText>
+            </w:r>
+            <w:r>
+              <w:rPr>
+                <w:noProof/>
+                <w:webHidden/>
+              </w:rPr>
+            </w:r>
+            <w:r>
+              <w:rPr>
+                <w:noProof/>
+                <w:webHidden/>
+              </w:rPr>
+              <w:fldChar w:fldCharType="separate"/>
+            </w:r>
+            <w:r>
+              <w:rPr>
+                <w:noProof/>
+                <w:webHidden/>
+              </w:rPr>
+              <w:t>11</w:t>
+            </w:r>
+            <w:r>
+              <w:rPr>
+                <w:noProof/>
+                <w:webHidden/>
+              </w:rPr>
+              <w:fldChar w:fldCharType="end"/>
+            </w:r>
+          </w:hyperlink>
+        </w:p>
+        <w:p>
+          <w:pPr>
+            <w:pStyle w:val="TDC2"/>
+            <w:tabs>
+              <w:tab w:val="left" w:pos="660"/>
+              <w:tab w:val="right" w:leader="dot" w:pos="8494"/>
+            </w:tabs>
+            <w:rPr>
+              <w:rFonts w:eastAsiaTheme="minorEastAsia"/>
+              <w:noProof/>
+              <w:lang w:eastAsia="es-ES"/>
+            </w:rPr>
+          </w:pPr>
+          <w:hyperlink w:anchor="_Toc334275299" w:history="1">
+            <w:r>
+              <w:rPr>
+                <w:rStyle w:val="Hipervnculo"/>
+                <w:noProof/>
+              </w:rPr>
+              <w:t>4.</w:t>
+            </w:r>
+            <w:r>
+              <w:rPr>
+                <w:rFonts w:eastAsiaTheme="minorEastAsia"/>
+                <w:noProof/>
+                <w:lang w:eastAsia="es-ES"/>
+              </w:rPr>
+              <w:tab/>
+            </w:r>
+            <w:r>
+              <w:rPr>
+                <w:rStyle w:val="Hipervnculo"/>
+                <w:noProof/>
+              </w:rPr>
+              <w:t>Particularidades y problemas</w:t>
+            </w:r>
+            <w:r>
+              <w:rPr>
+                <w:noProof/>
+                <w:webHidden/>
+              </w:rPr>
+              <w:tab/>
+            </w:r>
+            <w:r>
+              <w:rPr>
+                <w:noProof/>
+                <w:webHidden/>
+              </w:rPr>
+              <w:fldChar w:fldCharType="begin"/>
+            </w:r>
+            <w:r>
+              <w:rPr>
+                <w:noProof/>
+                <w:webHidden/>
+              </w:rPr>
+              <w:instrText xml:space="preserve"> PAGEREF _Toc334275299 \h </w:instrText>
+            </w:r>
+            <w:r>
+              <w:rPr>
+                <w:noProof/>
+                <w:webHidden/>
+              </w:rPr>
+            </w:r>
+            <w:r>
+              <w:rPr>
+                <w:noProof/>
+                <w:webHidden/>
+              </w:rPr>
+              <w:fldChar w:fldCharType="separate"/>
+            </w:r>
+            <w:r>
+              <w:rPr>
+                <w:noProof/>
+                <w:webHidden/>
+              </w:rPr>
+              <w:t>12</w:t>
             </w:r>
             <w:r>
               <w:rPr>
@@ -614,13 +1002,13 @@
               <w:lang w:eastAsia="es-ES"/>
             </w:rPr>
           </w:pPr>
-          <w:hyperlink w:anchor="_Toc332388827" w:history="1">
+          <w:hyperlink w:anchor="_Toc334275300" w:history="1">
             <w:r>
               <w:rPr>
                 <w:rStyle w:val="Hipervnculo"/>
                 <w:noProof/>
               </w:rPr>
-              <w:t>2.</w:t>
+              <w:t>3.</w:t>
             </w:r>
             <w:r>
               <w:rPr>
@@ -635,7 +1023,7 @@
                 <w:rStyle w:val="Hipervnculo"/>
                 <w:noProof/>
               </w:rPr>
-              <w:t>El motor Unity 3D</w:t>
+              <w:t>Arquitectura</w:t>
             </w:r>
             <w:r>
               <w:rPr>
@@ -656,7 +1044,7 @@
                 <w:noProof/>
                 <w:webHidden/>
               </w:rPr>
-              <w:instrText xml:space="preserve"> PAGEREF _Toc332388827 \h </w:instrText>
+              <w:instrText xml:space="preserve"> PAGEREF _Toc334275300 \h </w:instrText>
             </w:r>
             <w:r>
               <w:rPr>
@@ -676,7 +1064,7 @@
                 <w:noProof/>
                 <w:webHidden/>
               </w:rPr>
-              <w:t>8</w:t>
+              <w:t>13</w:t>
             </w:r>
             <w:r>
               <w:rPr>
@@ -700,7 +1088,7 @@
               <w:lang w:eastAsia="es-ES"/>
             </w:rPr>
           </w:pPr>
-          <w:hyperlink w:anchor="_Toc332388828" w:history="1">
+          <w:hyperlink w:anchor="_Toc334275301" w:history="1">
             <w:r>
               <w:rPr>
                 <w:rStyle w:val="Hipervnculo"/>
@@ -742,7 +1130,7 @@
                 <w:noProof/>
                 <w:webHidden/>
               </w:rPr>
-              <w:instrText xml:space="preserve"> PAGEREF _Toc332388828 \h </w:instrText>
+              <w:instrText xml:space="preserve"> PAGEREF _Toc334275301 \h </w:instrText>
             </w:r>
             <w:r>
               <w:rPr>
@@ -762,7 +1150,7 @@
                 <w:noProof/>
                 <w:webHidden/>
               </w:rPr>
-              <w:t>8</w:t>
+              <w:t>13</w:t>
             </w:r>
             <w:r>
               <w:rPr>
@@ -786,7 +1174,7 @@
               <w:lang w:eastAsia="es-ES"/>
             </w:rPr>
           </w:pPr>
-          <w:hyperlink w:anchor="_Toc332388829" w:history="1">
+          <w:hyperlink w:anchor="_Toc334275302" w:history="1">
             <w:r>
               <w:rPr>
                 <w:rStyle w:val="Hipervnculo"/>
@@ -807,7 +1195,7 @@
                 <w:rStyle w:val="Hipervnculo"/>
                 <w:noProof/>
               </w:rPr>
-              <w:t>Estructura del proyecto</w:t>
+              <w:t>Creación del planeta</w:t>
             </w:r>
             <w:r>
               <w:rPr>
@@ -828,7 +1216,7 @@
                 <w:noProof/>
                 <w:webHidden/>
               </w:rPr>
-              <w:instrText xml:space="preserve"> PAGEREF _Toc332388829 \h </w:instrText>
+              <w:instrText xml:space="preserve"> PAGEREF _Toc334275302 \h </w:instrText>
             </w:r>
             <w:r>
               <w:rPr>
@@ -848,7 +1236,7 @@
                 <w:noProof/>
                 <w:webHidden/>
               </w:rPr>
-              <w:t>10</w:t>
+              <w:t>14</w:t>
             </w:r>
             <w:r>
               <w:rPr>
@@ -872,7 +1260,7 @@
               <w:lang w:eastAsia="es-ES"/>
             </w:rPr>
           </w:pPr>
-          <w:hyperlink w:anchor="_Toc332388830" w:history="1">
+          <w:hyperlink w:anchor="_Toc334275303" w:history="1">
             <w:r>
               <w:rPr>
                 <w:rStyle w:val="Hipervnculo"/>
@@ -893,7 +1281,7 @@
                 <w:rStyle w:val="Hipervnculo"/>
                 <w:noProof/>
               </w:rPr>
-              <w:t>Particularidades y problemas</w:t>
+              <w:t>Algoritmo de vida</w:t>
             </w:r>
             <w:r>
               <w:rPr>
@@ -914,7 +1302,7 @@
                 <w:noProof/>
                 <w:webHidden/>
               </w:rPr>
-              <w:instrText xml:space="preserve"> PAGEREF _Toc332388830 \h </w:instrText>
+              <w:instrText xml:space="preserve"> PAGEREF _Toc334275303 \h </w:instrText>
             </w:r>
             <w:r>
               <w:rPr>
@@ -934,7 +1322,179 @@
                 <w:noProof/>
                 <w:webHidden/>
               </w:rPr>
-              <w:t>11</w:t>
+              <w:t>18</w:t>
+            </w:r>
+            <w:r>
+              <w:rPr>
+                <w:noProof/>
+                <w:webHidden/>
+              </w:rPr>
+              <w:fldChar w:fldCharType="end"/>
+            </w:r>
+          </w:hyperlink>
+        </w:p>
+        <w:p>
+          <w:pPr>
+            <w:pStyle w:val="TDC2"/>
+            <w:tabs>
+              <w:tab w:val="left" w:pos="660"/>
+              <w:tab w:val="right" w:leader="dot" w:pos="8494"/>
+            </w:tabs>
+            <w:rPr>
+              <w:rFonts w:eastAsiaTheme="minorEastAsia"/>
+              <w:noProof/>
+              <w:lang w:eastAsia="es-ES"/>
+            </w:rPr>
+          </w:pPr>
+          <w:hyperlink w:anchor="_Toc334275304" w:history="1">
+            <w:r>
+              <w:rPr>
+                <w:rStyle w:val="Hipervnculo"/>
+                <w:noProof/>
+              </w:rPr>
+              <w:t>4.</w:t>
+            </w:r>
+            <w:r>
+              <w:rPr>
+                <w:rFonts w:eastAsiaTheme="minorEastAsia"/>
+                <w:noProof/>
+                <w:lang w:eastAsia="es-ES"/>
+              </w:rPr>
+              <w:tab/>
+            </w:r>
+            <w:r>
+              <w:rPr>
+                <w:rStyle w:val="Hipervnculo"/>
+                <w:noProof/>
+              </w:rPr>
+              <w:t>Efectos y parte gráfica</w:t>
+            </w:r>
+            <w:r>
+              <w:rPr>
+                <w:noProof/>
+                <w:webHidden/>
+              </w:rPr>
+              <w:tab/>
+            </w:r>
+            <w:r>
+              <w:rPr>
+                <w:noProof/>
+                <w:webHidden/>
+              </w:rPr>
+              <w:fldChar w:fldCharType="begin"/>
+            </w:r>
+            <w:r>
+              <w:rPr>
+                <w:noProof/>
+                <w:webHidden/>
+              </w:rPr>
+              <w:instrText xml:space="preserve"> PAGEREF _Toc334275304 \h </w:instrText>
+            </w:r>
+            <w:r>
+              <w:rPr>
+                <w:noProof/>
+                <w:webHidden/>
+              </w:rPr>
+            </w:r>
+            <w:r>
+              <w:rPr>
+                <w:noProof/>
+                <w:webHidden/>
+              </w:rPr>
+              <w:fldChar w:fldCharType="separate"/>
+            </w:r>
+            <w:r>
+              <w:rPr>
+                <w:noProof/>
+                <w:webHidden/>
+              </w:rPr>
+              <w:t>19</w:t>
+            </w:r>
+            <w:r>
+              <w:rPr>
+                <w:noProof/>
+                <w:webHidden/>
+              </w:rPr>
+              <w:fldChar w:fldCharType="end"/>
+            </w:r>
+          </w:hyperlink>
+        </w:p>
+        <w:p>
+          <w:pPr>
+            <w:pStyle w:val="TDC2"/>
+            <w:tabs>
+              <w:tab w:val="left" w:pos="660"/>
+              <w:tab w:val="right" w:leader="dot" w:pos="8494"/>
+            </w:tabs>
+            <w:rPr>
+              <w:rFonts w:eastAsiaTheme="minorEastAsia"/>
+              <w:noProof/>
+              <w:lang w:eastAsia="es-ES"/>
+            </w:rPr>
+          </w:pPr>
+          <w:hyperlink w:anchor="_Toc334275305" w:history="1">
+            <w:r>
+              <w:rPr>
+                <w:rStyle w:val="Hipervnculo"/>
+                <w:noProof/>
+              </w:rPr>
+              <w:t>5.</w:t>
+            </w:r>
+            <w:r>
+              <w:rPr>
+                <w:rFonts w:eastAsiaTheme="minorEastAsia"/>
+                <w:noProof/>
+                <w:lang w:eastAsia="es-ES"/>
+              </w:rPr>
+              <w:tab/>
+            </w:r>
+            <w:r>
+              <w:rPr>
+                <w:rStyle w:val="Hipervnculo"/>
+                <w:noProof/>
+              </w:rPr>
+              <w:t>Estructura y resto de funciones</w:t>
+            </w:r>
+            <w:r>
+              <w:rPr>
+                <w:noProof/>
+                <w:webHidden/>
+              </w:rPr>
+              <w:tab/>
+            </w:r>
+            <w:r>
+              <w:rPr>
+                <w:noProof/>
+                <w:webHidden/>
+              </w:rPr>
+              <w:fldChar w:fldCharType="begin"/>
+            </w:r>
+            <w:r>
+              <w:rPr>
+                <w:noProof/>
+                <w:webHidden/>
+              </w:rPr>
+              <w:instrText xml:space="preserve"> PAGEREF _Toc334275305 \h </w:instrText>
+            </w:r>
+            <w:r>
+              <w:rPr>
+                <w:noProof/>
+                <w:webHidden/>
+              </w:rPr>
+            </w:r>
+            <w:r>
+              <w:rPr>
+                <w:noProof/>
+                <w:webHidden/>
+              </w:rPr>
+              <w:fldChar w:fldCharType="separate"/>
+            </w:r>
+            <w:r>
+              <w:rPr>
+                <w:noProof/>
+                <w:webHidden/>
+              </w:rPr>
+              <w:t>20</w:t>
             </w:r>
             <w:r>
               <w:rPr>
@@ -958,13 +1518,13 @@
               <w:lang w:eastAsia="es-ES"/>
             </w:rPr>
           </w:pPr>
-          <w:hyperlink w:anchor="_Toc332388831" w:history="1">
+          <w:hyperlink w:anchor="_Toc334275306" w:history="1">
             <w:r>
               <w:rPr>
                 <w:rStyle w:val="Hipervnculo"/>
                 <w:noProof/>
               </w:rPr>
-              <w:t>3.</w:t>
+              <w:t>4.</w:t>
             </w:r>
             <w:r>
               <w:rPr>
@@ -979,7 +1539,7 @@
                 <w:rStyle w:val="Hipervnculo"/>
                 <w:noProof/>
               </w:rPr>
-              <w:t>Arquitectura</w:t>
+              <w:t>Pruebas</w:t>
             </w:r>
             <w:r>
               <w:rPr>
@@ -1000,7 +1560,7 @@
                 <w:noProof/>
                 <w:webHidden/>
               </w:rPr>
-              <w:instrText xml:space="preserve"> PAGEREF _Toc332388831 \h </w:instrText>
+              <w:instrText xml:space="preserve"> PAGEREF _Toc334275306 \h </w:instrText>
             </w:r>
             <w:r>
               <w:rPr>
@@ -1020,437 +1580,7 @@
                 <w:noProof/>
                 <w:webHidden/>
               </w:rPr>
-              <w:t>12</w:t>
-            </w:r>
-            <w:r>
-              <w:rPr>
-                <w:noProof/>
-                <w:webHidden/>
-              </w:rPr>
-              <w:fldChar w:fldCharType="end"/>
-            </w:r>
-          </w:hyperlink>
-        </w:p>
-        <w:p>
-          <w:pPr>
-            <w:pStyle w:val="TDC2"/>
-            <w:tabs>
-              <w:tab w:val="left" w:pos="660"/>
-              <w:tab w:val="right" w:leader="dot" w:pos="8494"/>
-            </w:tabs>
-            <w:rPr>
-              <w:rFonts w:eastAsiaTheme="minorEastAsia"/>
-              <w:noProof/>
-              <w:lang w:eastAsia="es-ES"/>
-            </w:rPr>
-          </w:pPr>
-          <w:hyperlink w:anchor="_Toc332388832" w:history="1">
-            <w:r>
-              <w:rPr>
-                <w:rStyle w:val="Hipervnculo"/>
-                <w:noProof/>
-              </w:rPr>
-              <w:t>1.</w:t>
-            </w:r>
-            <w:r>
-              <w:rPr>
-                <w:rFonts w:eastAsiaTheme="minorEastAsia"/>
-                <w:noProof/>
-                <w:lang w:eastAsia="es-ES"/>
-              </w:rPr>
-              <w:tab/>
-            </w:r>
-            <w:r>
-              <w:rPr>
-                <w:rStyle w:val="Hipervnculo"/>
-                <w:noProof/>
-              </w:rPr>
-              <w:t>Introducción</w:t>
-            </w:r>
-            <w:r>
-              <w:rPr>
-                <w:noProof/>
-                <w:webHidden/>
-              </w:rPr>
-              <w:tab/>
-            </w:r>
-            <w:r>
-              <w:rPr>
-                <w:noProof/>
-                <w:webHidden/>
-              </w:rPr>
-              <w:fldChar w:fldCharType="begin"/>
-            </w:r>
-            <w:r>
-              <w:rPr>
-                <w:noProof/>
-                <w:webHidden/>
-              </w:rPr>
-              <w:instrText xml:space="preserve"> PAGEREF _Toc332388832 \h </w:instrText>
-            </w:r>
-            <w:r>
-              <w:rPr>
-                <w:noProof/>
-                <w:webHidden/>
-              </w:rPr>
-            </w:r>
-            <w:r>
-              <w:rPr>
-                <w:noProof/>
-                <w:webHidden/>
-              </w:rPr>
-              <w:fldChar w:fldCharType="separate"/>
-            </w:r>
-            <w:r>
-              <w:rPr>
-                <w:noProof/>
-                <w:webHidden/>
-              </w:rPr>
-              <w:t>12</w:t>
-            </w:r>
-            <w:r>
-              <w:rPr>
-                <w:noProof/>
-                <w:webHidden/>
-              </w:rPr>
-              <w:fldChar w:fldCharType="end"/>
-            </w:r>
-          </w:hyperlink>
-        </w:p>
-        <w:p>
-          <w:pPr>
-            <w:pStyle w:val="TDC2"/>
-            <w:tabs>
-              <w:tab w:val="left" w:pos="660"/>
-              <w:tab w:val="right" w:leader="dot" w:pos="8494"/>
-            </w:tabs>
-            <w:rPr>
-              <w:rFonts w:eastAsiaTheme="minorEastAsia"/>
-              <w:noProof/>
-              <w:lang w:eastAsia="es-ES"/>
-            </w:rPr>
-          </w:pPr>
-          <w:hyperlink w:anchor="_Toc332388833" w:history="1">
-            <w:r>
-              <w:rPr>
-                <w:rStyle w:val="Hipervnculo"/>
-                <w:noProof/>
-              </w:rPr>
-              <w:t>2.</w:t>
-            </w:r>
-            <w:r>
-              <w:rPr>
-                <w:rFonts w:eastAsiaTheme="minorEastAsia"/>
-                <w:noProof/>
-                <w:lang w:eastAsia="es-ES"/>
-              </w:rPr>
-              <w:tab/>
-            </w:r>
-            <w:r>
-              <w:rPr>
-                <w:rStyle w:val="Hipervnculo"/>
-                <w:noProof/>
-              </w:rPr>
-              <w:t>Creación del planeta</w:t>
-            </w:r>
-            <w:r>
-              <w:rPr>
-                <w:noProof/>
-                <w:webHidden/>
-              </w:rPr>
-              <w:tab/>
-            </w:r>
-            <w:r>
-              <w:rPr>
-                <w:noProof/>
-                <w:webHidden/>
-              </w:rPr>
-              <w:fldChar w:fldCharType="begin"/>
-            </w:r>
-            <w:r>
-              <w:rPr>
-                <w:noProof/>
-                <w:webHidden/>
-              </w:rPr>
-              <w:instrText xml:space="preserve"> PAGEREF _Toc332388833 \h </w:instrText>
-            </w:r>
-            <w:r>
-              <w:rPr>
-                <w:noProof/>
-                <w:webHidden/>
-              </w:rPr>
-            </w:r>
-            <w:r>
-              <w:rPr>
-                <w:noProof/>
-                <w:webHidden/>
-              </w:rPr>
-              <w:fldChar w:fldCharType="separate"/>
-            </w:r>
-            <w:r>
-              <w:rPr>
-                <w:noProof/>
-                <w:webHidden/>
-              </w:rPr>
-              <w:t>13</w:t>
-            </w:r>
-            <w:r>
-              <w:rPr>
-                <w:noProof/>
-                <w:webHidden/>
-              </w:rPr>
-              <w:fldChar w:fldCharType="end"/>
-            </w:r>
-          </w:hyperlink>
-        </w:p>
-        <w:p>
-          <w:pPr>
-            <w:pStyle w:val="TDC2"/>
-            <w:tabs>
-              <w:tab w:val="left" w:pos="660"/>
-              <w:tab w:val="right" w:leader="dot" w:pos="8494"/>
-            </w:tabs>
-            <w:rPr>
-              <w:rFonts w:eastAsiaTheme="minorEastAsia"/>
-              <w:noProof/>
-              <w:lang w:eastAsia="es-ES"/>
-            </w:rPr>
-          </w:pPr>
-          <w:hyperlink w:anchor="_Toc332388834" w:history="1">
-            <w:r>
-              <w:rPr>
-                <w:rStyle w:val="Hipervnculo"/>
-                <w:noProof/>
-              </w:rPr>
-              <w:t>3.</w:t>
-            </w:r>
-            <w:r>
-              <w:rPr>
-                <w:rFonts w:eastAsiaTheme="minorEastAsia"/>
-                <w:noProof/>
-                <w:lang w:eastAsia="es-ES"/>
-              </w:rPr>
-              <w:tab/>
-            </w:r>
-            <w:r>
-              <w:rPr>
-                <w:rStyle w:val="Hipervnculo"/>
-                <w:noProof/>
-              </w:rPr>
-              <w:t>Algoritmo de vida</w:t>
-            </w:r>
-            <w:r>
-              <w:rPr>
-                <w:noProof/>
-                <w:webHidden/>
-              </w:rPr>
-              <w:tab/>
-            </w:r>
-            <w:r>
-              <w:rPr>
-                <w:noProof/>
-                <w:webHidden/>
-              </w:rPr>
-              <w:fldChar w:fldCharType="begin"/>
-            </w:r>
-            <w:r>
-              <w:rPr>
-                <w:noProof/>
-                <w:webHidden/>
-              </w:rPr>
-              <w:instrText xml:space="preserve"> PAGEREF _Toc332388834 \h </w:instrText>
-            </w:r>
-            <w:r>
-              <w:rPr>
-                <w:noProof/>
-                <w:webHidden/>
-              </w:rPr>
-            </w:r>
-            <w:r>
-              <w:rPr>
-                <w:noProof/>
-                <w:webHidden/>
-              </w:rPr>
-              <w:fldChar w:fldCharType="separate"/>
-            </w:r>
-            <w:r>
-              <w:rPr>
-                <w:noProof/>
-                <w:webHidden/>
-              </w:rPr>
-              <w:t>16</w:t>
-            </w:r>
-            <w:r>
-              <w:rPr>
-                <w:noProof/>
-                <w:webHidden/>
-              </w:rPr>
-              <w:fldChar w:fldCharType="end"/>
-            </w:r>
-          </w:hyperlink>
-        </w:p>
-        <w:p>
-          <w:pPr>
-            <w:pStyle w:val="TDC2"/>
-            <w:tabs>
-              <w:tab w:val="left" w:pos="660"/>
-              <w:tab w:val="right" w:leader="dot" w:pos="8494"/>
-            </w:tabs>
-            <w:rPr>
-              <w:rFonts w:eastAsiaTheme="minorEastAsia"/>
-              <w:noProof/>
-              <w:lang w:eastAsia="es-ES"/>
-            </w:rPr>
-          </w:pPr>
-          <w:hyperlink w:anchor="_Toc332388835" w:history="1">
-            <w:r>
-              <w:rPr>
-                <w:rStyle w:val="Hipervnculo"/>
-                <w:noProof/>
-              </w:rPr>
-              <w:t>4.</w:t>
-            </w:r>
-            <w:r>
-              <w:rPr>
-                <w:rFonts w:eastAsiaTheme="minorEastAsia"/>
-                <w:noProof/>
-                <w:lang w:eastAsia="es-ES"/>
-              </w:rPr>
-              <w:tab/>
-            </w:r>
-            <w:r>
-              <w:rPr>
-                <w:rStyle w:val="Hipervnculo"/>
-                <w:noProof/>
-              </w:rPr>
-              <w:t>Efectos y parte gráfica</w:t>
-            </w:r>
-            <w:r>
-              <w:rPr>
-                <w:noProof/>
-                <w:webHidden/>
-              </w:rPr>
-              <w:tab/>
-            </w:r>
-            <w:r>
-              <w:rPr>
-                <w:noProof/>
-                <w:webHidden/>
-              </w:rPr>
-              <w:fldChar w:fldCharType="begin"/>
-            </w:r>
-            <w:r>
-              <w:rPr>
-                <w:noProof/>
-                <w:webHidden/>
-              </w:rPr>
-              <w:instrText xml:space="preserve"> PAGEREF _Toc332388835 \h </w:instrText>
-            </w:r>
-            <w:r>
-              <w:rPr>
-                <w:noProof/>
-                <w:webHidden/>
-              </w:rPr>
-            </w:r>
-            <w:r>
-              <w:rPr>
-                <w:noProof/>
-                <w:webHidden/>
-              </w:rPr>
-              <w:fldChar w:fldCharType="separate"/>
-            </w:r>
-            <w:r>
-              <w:rPr>
-                <w:noProof/>
-                <w:webHidden/>
-              </w:rPr>
-              <w:t>17</w:t>
-            </w:r>
-            <w:r>
-              <w:rPr>
-                <w:noProof/>
-                <w:webHidden/>
-              </w:rPr>
-              <w:fldChar w:fldCharType="end"/>
-            </w:r>
-          </w:hyperlink>
-        </w:p>
-        <w:p>
-          <w:pPr>
-            <w:pStyle w:val="TDC2"/>
-            <w:tabs>
-              <w:tab w:val="left" w:pos="660"/>
-              <w:tab w:val="right" w:leader="dot" w:pos="8494"/>
-            </w:tabs>
-            <w:rPr>
-              <w:rFonts w:eastAsiaTheme="minorEastAsia"/>
-              <w:noProof/>
-              <w:lang w:eastAsia="es-ES"/>
-            </w:rPr>
-          </w:pPr>
-          <w:hyperlink w:anchor="_Toc332388836" w:history="1">
-            <w:r>
-              <w:rPr>
-                <w:rStyle w:val="Hipervnculo"/>
-                <w:noProof/>
-              </w:rPr>
-              <w:t>5.</w:t>
-            </w:r>
-            <w:r>
-              <w:rPr>
-                <w:rFonts w:eastAsiaTheme="minorEastAsia"/>
-                <w:noProof/>
-                <w:lang w:eastAsia="es-ES"/>
-              </w:rPr>
-              <w:tab/>
-            </w:r>
-            <w:r>
-              <w:rPr>
-                <w:rStyle w:val="Hipervnculo"/>
-                <w:noProof/>
-              </w:rPr>
-              <w:t>Estructura y resto de funciones</w:t>
-            </w:r>
-            <w:r>
-              <w:rPr>
-                <w:noProof/>
-                <w:webHidden/>
-              </w:rPr>
-              <w:tab/>
-            </w:r>
-            <w:r>
-              <w:rPr>
-                <w:noProof/>
-                <w:webHidden/>
-              </w:rPr>
-              <w:fldChar w:fldCharType="begin"/>
-            </w:r>
-            <w:r>
-              <w:rPr>
-                <w:noProof/>
-                <w:webHidden/>
-              </w:rPr>
-              <w:instrText xml:space="preserve"> PAGEREF _Toc332388836 \h </w:instrText>
-            </w:r>
-            <w:r>
-              <w:rPr>
-                <w:noProof/>
-                <w:webHidden/>
-              </w:rPr>
-            </w:r>
-            <w:r>
-              <w:rPr>
-                <w:noProof/>
-                <w:webHidden/>
-              </w:rPr>
-              <w:fldChar w:fldCharType="separate"/>
-            </w:r>
-            <w:r>
-              <w:rPr>
-                <w:noProof/>
-                <w:webHidden/>
-              </w:rPr>
-              <w:t>18</w:t>
+              <w:t>21</w:t>
             </w:r>
             <w:r>
               <w:rPr>
@@ -1474,13 +1604,13 @@
               <w:lang w:eastAsia="es-ES"/>
             </w:rPr>
           </w:pPr>
-          <w:hyperlink w:anchor="_Toc332388837" w:history="1">
+          <w:hyperlink w:anchor="_Toc334275307" w:history="1">
             <w:r>
               <w:rPr>
                 <w:rStyle w:val="Hipervnculo"/>
                 <w:noProof/>
               </w:rPr>
-              <w:t>4.</w:t>
+              <w:t>5.</w:t>
             </w:r>
             <w:r>
               <w:rPr>
@@ -1495,7 +1625,7 @@
                 <w:rStyle w:val="Hipervnculo"/>
                 <w:noProof/>
               </w:rPr>
-              <w:t>Pruebas</w:t>
+              <w:t>Glosario</w:t>
             </w:r>
             <w:r>
               <w:rPr>
@@ -1516,7 +1646,7 @@
                 <w:noProof/>
                 <w:webHidden/>
               </w:rPr>
-              <w:instrText xml:space="preserve"> PAGEREF _Toc332388837 \h </w:instrText>
+              <w:instrText xml:space="preserve"> PAGEREF _Toc334275307 \h </w:instrText>
             </w:r>
             <w:r>
               <w:rPr>
@@ -1536,7 +1666,7 @@
                 <w:noProof/>
                 <w:webHidden/>
               </w:rPr>
-              <w:t>19</w:t>
+              <w:t>22</w:t>
             </w:r>
             <w:r>
               <w:rPr>
@@ -1560,13 +1690,13 @@
               <w:lang w:eastAsia="es-ES"/>
             </w:rPr>
           </w:pPr>
-          <w:hyperlink w:anchor="_Toc332388838" w:history="1">
+          <w:hyperlink w:anchor="_Toc334275308" w:history="1">
             <w:r>
               <w:rPr>
                 <w:rStyle w:val="Hipervnculo"/>
                 <w:noProof/>
               </w:rPr>
-              <w:t>5.</w:t>
+              <w:t>6.</w:t>
             </w:r>
             <w:r>
               <w:rPr>
@@ -1581,7 +1711,7 @@
                 <w:rStyle w:val="Hipervnculo"/>
                 <w:noProof/>
               </w:rPr>
-              <w:t>Glosario</w:t>
+              <w:t>Referencias</w:t>
             </w:r>
             <w:r>
               <w:rPr>
@@ -1602,7 +1732,7 @@
                 <w:noProof/>
                 <w:webHidden/>
               </w:rPr>
-              <w:instrText xml:space="preserve"> PAGEREF _Toc332388838 \h </w:instrText>
+              <w:instrText xml:space="preserve"> PAGEREF _Toc334275308 \h </w:instrText>
             </w:r>
             <w:r>
               <w:rPr>
@@ -1622,93 +1752,7 @@
                 <w:noProof/>
                 <w:webHidden/>
               </w:rPr>
-              <w:t>20</w:t>
-            </w:r>
-            <w:r>
-              <w:rPr>
-                <w:noProof/>
-                <w:webHidden/>
-              </w:rPr>
-              <w:fldChar w:fldCharType="end"/>
-            </w:r>
-          </w:hyperlink>
-        </w:p>
-        <w:p>
-          <w:pPr>
-            <w:pStyle w:val="TDC1"/>
-            <w:tabs>
-              <w:tab w:val="left" w:pos="440"/>
-              <w:tab w:val="right" w:leader="dot" w:pos="8494"/>
-            </w:tabs>
-            <w:rPr>
-              <w:rFonts w:eastAsiaTheme="minorEastAsia"/>
-              <w:noProof/>
-              <w:lang w:eastAsia="es-ES"/>
-            </w:rPr>
-          </w:pPr>
-          <w:hyperlink w:anchor="_Toc332388839" w:history="1">
-            <w:r>
-              <w:rPr>
-                <w:rStyle w:val="Hipervnculo"/>
-                <w:noProof/>
-              </w:rPr>
-              <w:t>6.</w:t>
-            </w:r>
-            <w:r>
-              <w:rPr>
-                <w:rFonts w:eastAsiaTheme="minorEastAsia"/>
-                <w:noProof/>
-                <w:lang w:eastAsia="es-ES"/>
-              </w:rPr>
-              <w:tab/>
-            </w:r>
-            <w:r>
-              <w:rPr>
-                <w:rStyle w:val="Hipervnculo"/>
-                <w:noProof/>
-              </w:rPr>
-              <w:t>Referencias</w:t>
-            </w:r>
-            <w:r>
-              <w:rPr>
-                <w:noProof/>
-                <w:webHidden/>
-              </w:rPr>
-              <w:tab/>
-            </w:r>
-            <w:r>
-              <w:rPr>
-                <w:noProof/>
-                <w:webHidden/>
-              </w:rPr>
-              <w:fldChar w:fldCharType="begin"/>
-            </w:r>
-            <w:r>
-              <w:rPr>
-                <w:noProof/>
-                <w:webHidden/>
-              </w:rPr>
-              <w:instrText xml:space="preserve"> PAGEREF _Toc332388839 \h </w:instrText>
-            </w:r>
-            <w:r>
-              <w:rPr>
-                <w:noProof/>
-                <w:webHidden/>
-              </w:rPr>
-            </w:r>
-            <w:r>
-              <w:rPr>
-                <w:noProof/>
-                <w:webHidden/>
-              </w:rPr>
-              <w:fldChar w:fldCharType="separate"/>
-            </w:r>
-            <w:r>
-              <w:rPr>
-                <w:noProof/>
-                <w:webHidden/>
-              </w:rPr>
-              <w:t>21</w:t>
+              <w:t>23</w:t>
             </w:r>
             <w:r>
               <w:rPr>
@@ -1735,7 +1779,7 @@
       <w:pPr>
         <w:pStyle w:val="Ttulo1"/>
       </w:pPr>
-      <w:bookmarkStart w:id="0" w:name="_Toc332388824"/>
+      <w:bookmarkStart w:id="0" w:name="_Toc334275293"/>
       <w:r>
         <w:lastRenderedPageBreak/>
         <w:t>Visión</w:t>
@@ -1760,7 +1804,15 @@
         <w:t xml:space="preserve">o a los integrantes del grupo </w:t>
       </w:r>
       <w:r>
-        <w:t xml:space="preserve"> “Terraform” se nos ofreció la posibilidad de elegir </w:t>
+        <w:t xml:space="preserve"> “</w:t>
+      </w:r>
+      <w:proofErr w:type="spellStart"/>
+      <w:r>
+        <w:t>Terraform</w:t>
+      </w:r>
+      <w:proofErr w:type="spellEnd"/>
+      <w:r>
+        <w:t xml:space="preserve">” se nos ofreció la posibilidad de elegir </w:t>
       </w:r>
       <w:r>
         <w:t>un tema libremente</w:t>
@@ -1789,10 +1841,26 @@
         <w:t>F</w:t>
       </w:r>
       <w:r>
-        <w:t>inalmente conseguimos sacar adelante el proyecto de hacer un videojuego, aunque inicialmente la idea era hacerlo para Android (desarrollo de videojuego para dispositivos móviles) e integrar sistemas de realidad aumentada. Finalmente se descartó la realidad aumentada por su complejidad, ya que nos limitaba mucho el desarrollo al obligarnos a dedicar mucho tiempo a investigación y aprendizaje de nuevas tecnologías.</w:t>
-      </w:r>
-      <w:r>
-        <w:t xml:space="preserve"> También se orientó el desarrollo hacia PC en lugar de Android por necesitar</w:t>
+        <w:t xml:space="preserve">inalmente conseguimos sacar adelante el proyecto de hacer un videojuego, aunque inicialmente la idea era hacerlo para </w:t>
+      </w:r>
+      <w:proofErr w:type="spellStart"/>
+      <w:r>
+        <w:t>Android</w:t>
+      </w:r>
+      <w:proofErr w:type="spellEnd"/>
+      <w:r>
+        <w:t xml:space="preserve"> (desarrollo de videojuego para dispositivos móviles) e integrar sistemas de realidad aumentada. Finalmente se descartó la realidad aumentada por su complejidad, ya que nos limitaba mucho el desarrollo al obligarnos a dedicar mucho tiempo a investigación y aprendizaje de nuevas tecnologías.</w:t>
+      </w:r>
+      <w:r>
+        <w:t xml:space="preserve"> También se orientó el desarrollo hacia PC en lugar de </w:t>
+      </w:r>
+      <w:proofErr w:type="spellStart"/>
+      <w:r>
+        <w:t>Android</w:t>
+      </w:r>
+      <w:proofErr w:type="spellEnd"/>
+      <w:r>
+        <w:t xml:space="preserve"> por necesitar</w:t>
       </w:r>
       <w:r>
         <w:t>se</w:t>
@@ -1809,7 +1877,15 @@
         <w:t xml:space="preserve"> general</w:t>
       </w:r>
       <w:r>
-        <w:t xml:space="preserve"> comenzamos a tomar decisiones para orientar el desarrollo, eligiendo el motor Unity 3D para llevar a cabo el proyecto y decidiendo hacer un juego original que involucrase gestión, simulación y un entorno coherente. </w:t>
+        <w:t xml:space="preserve"> comenzamos a tomar decisiones para orientar el desarrollo, eligiendo el motor </w:t>
+      </w:r>
+      <w:proofErr w:type="spellStart"/>
+      <w:r>
+        <w:t>Unity</w:t>
+      </w:r>
+      <w:proofErr w:type="spellEnd"/>
+      <w:r>
+        <w:t xml:space="preserve"> 3D para llevar a cabo el proyecto y decidiendo hacer un juego original que involucrase gestión, simulación y un entorno coherente. </w:t>
       </w:r>
       <w:r>
         <w:t>Este motor se elige por su versatilidad al ser multiplataforma y por ser 3D, elemento que creemos diferenciador e importante. Por otra parte el hecho de que el proyecto sea finalmente un juego de gestión y simulación fue fruto de una elección pragmática, pues son géneros que involucran menos interacción con el usuario y por ende más simples a priori.</w:t>
@@ -1842,7 +1918,23 @@
     </w:p>
     <w:p>
       <w:r>
-        <w:t>A pesar de todas estas dudas e incertidumbre iniciales, el proyecto “Terraform” se encuentra ya completado, y a lo largo de este documento detallaremos sus construcción y explicaremos sus entresijos paso a paso.</w:t>
+        <w:t xml:space="preserve">A pesar de todas estas dudas e </w:t>
+      </w:r>
+      <w:proofErr w:type="gramStart"/>
+      <w:r>
+        <w:t>incertidumbre iniciales</w:t>
+      </w:r>
+      <w:proofErr w:type="gramEnd"/>
+      <w:r>
+        <w:t>, el proyecto “</w:t>
+      </w:r>
+      <w:proofErr w:type="spellStart"/>
+      <w:r>
+        <w:t>Terraform</w:t>
+      </w:r>
+      <w:proofErr w:type="spellEnd"/>
+      <w:r>
+        <w:t>” se encuentra ya completado, y a lo largo de este documento detallaremos sus construcción y explicaremos sus entresijos paso a paso.</w:t>
       </w:r>
     </w:p>
     <w:p>
@@ -1858,20 +1950,28 @@
           <w:numId w:val="3"/>
         </w:numPr>
       </w:pPr>
-      <w:bookmarkStart w:id="1" w:name="_Toc332388825"/>
+      <w:bookmarkStart w:id="1" w:name="_Toc334275294"/>
       <w:r>
         <w:lastRenderedPageBreak/>
         <w:t>Objetivos</w:t>
       </w:r>
+      <w:r>
+        <w:t xml:space="preserve"> y requisitos</w:t>
+      </w:r>
       <w:bookmarkEnd w:id="1"/>
-      <w:r>
-        <w:t xml:space="preserve"> y requisitos</w:t>
-      </w:r>
     </w:p>
     <w:p/>
     <w:p>
       <w:r>
-        <w:t>El objetivo fundamental del proyecto “Terraform” es aprender a desarrollar un juego, pasando por todas las etapas necesarias. Por las restricciones intrínsecas a la naturaleza de la asignatura de Sistemas Informáticos (véase las limitaciones del equipo a 3 personas y a la duración de un curso lectivo) el juego a desarrollar será un juego modesto y de tamaño limitado, por lo que intentamos diferenciarnos del resto del mercado siendo innovadores u ofreciendo al menos un videojuego diferente y, esperamos, refrescante.</w:t>
+        <w:t>El objetivo fundamental del proyecto “</w:t>
+      </w:r>
+      <w:proofErr w:type="spellStart"/>
+      <w:r>
+        <w:t>Terraform</w:t>
+      </w:r>
+      <w:proofErr w:type="spellEnd"/>
+      <w:r>
+        <w:t>” es aprender a desarrollar un juego, pasando por todas las etapas necesarias. Por las restricciones intrínsecas a la naturaleza de la asignatura de Sistemas Informáticos (véase las limitaciones del equipo a 3 personas y a la duración de un curso lectivo) el juego a desarrollar será un juego modesto y de tamaño limitado, por lo que intentamos diferenciarnos del resto del mercado siendo innovadores u ofreciendo al menos un videojuego diferente y, esperamos, refrescante.</w:t>
       </w:r>
     </w:p>
     <w:p>
@@ -1885,10 +1985,23 @@
         <w:t xml:space="preserve">Entre las opciones que barajamos </w:t>
       </w:r>
       <w:r>
-        <w:t xml:space="preserve">se encuentran el motor “Unreal </w:t>
-      </w:r>
-      <w:r>
-        <w:t>Development Kit</w:t>
+        <w:t>se encuentran el motor “</w:t>
+      </w:r>
+      <w:proofErr w:type="spellStart"/>
+      <w:r>
+        <w:t>Unreal</w:t>
+      </w:r>
+      <w:proofErr w:type="spellEnd"/>
+      <w:r>
+        <w:t xml:space="preserve"> </w:t>
+      </w:r>
+      <w:proofErr w:type="spellStart"/>
+      <w:r>
+        <w:t>Development</w:t>
+      </w:r>
+      <w:proofErr w:type="spellEnd"/>
+      <w:r>
+        <w:t xml:space="preserve"> Kit</w:t>
       </w:r>
       <w:r>
         <w:t>”</w:t>
@@ -1906,11 +2019,27 @@
         <w:t>,</w:t>
       </w:r>
       <w:r>
-        <w:t xml:space="preserve"> “Cry Engine 3”</w:t>
-      </w:r>
+        <w:t xml:space="preserve"> “</w:t>
+      </w:r>
+      <w:proofErr w:type="spellStart"/>
+      <w:r>
+        <w:t>Cry</w:t>
+      </w:r>
+      <w:proofErr w:type="spellEnd"/>
       <w:r>
         <w:t xml:space="preserve"> </w:t>
       </w:r>
+      <w:proofErr w:type="spellStart"/>
+      <w:r>
+        <w:t>Engine</w:t>
+      </w:r>
+      <w:proofErr w:type="spellEnd"/>
+      <w:r>
+        <w:t xml:space="preserve"> 3”</w:t>
+      </w:r>
+      <w:r>
+        <w:t xml:space="preserve"> </w:t>
+      </w:r>
       <w:r>
         <w:rPr>
           <w:vertAlign w:val="subscript"/>
@@ -1921,7 +2050,15 @@
         <w:t>,</w:t>
       </w:r>
       <w:r>
-        <w:t xml:space="preserve"> “id Tech 4” </w:t>
+        <w:t xml:space="preserve"> “id </w:t>
+      </w:r>
+      <w:proofErr w:type="spellStart"/>
+      <w:r>
+        <w:t>Tech</w:t>
+      </w:r>
+      <w:proofErr w:type="spellEnd"/>
+      <w:r>
+        <w:t xml:space="preserve"> 4” </w:t>
       </w:r>
       <w:r>
         <w:rPr>
@@ -1930,8 +2067,21 @@
         <w:t>[r6]</w:t>
       </w:r>
       <w:r>
-        <w:t>, “Unity 3D” o el motor “Source</w:t>
-      </w:r>
+        <w:t>, “</w:t>
+      </w:r>
+      <w:proofErr w:type="spellStart"/>
+      <w:r>
+        <w:t>Unity</w:t>
+      </w:r>
+      <w:proofErr w:type="spellEnd"/>
+      <w:r>
+        <w:t xml:space="preserve"> 3D” o el motor “</w:t>
+      </w:r>
+      <w:proofErr w:type="spellStart"/>
+      <w:r>
+        <w:t>Source</w:t>
+      </w:r>
+      <w:proofErr w:type="spellEnd"/>
       <w:r>
         <w:t xml:space="preserve"> SDK</w:t>
       </w:r>
@@ -1945,12 +2095,60 @@
         <w:t xml:space="preserve"> [r7]</w:t>
       </w:r>
       <w:r>
-        <w:t>. Estos motores tienen como puntos fuertes el hecho de ser motores ya asentados en el mercado, que se han utilizado para desarrollos comerciales de éxito y el ser accesibles gratuitamente. Nos decantamos por Unity por su trayectoria hasta la fecha de hoy, pues ha mejorado exponencialmente desde su lanzamiento, por sus amplias posibilidades y también por el precio de su versión comercial, mucho más asequible que el de otras opciones.</w:t>
-      </w:r>
-    </w:p>
-    <w:p>
-      <w:r>
-        <w:t>Entre los juegos creados con Unity se encuentran entre otros títulos como “Shadowgun”, “Rochard”, “Battlestar Gallactica Online” o “Escape Plan”, juegos con un éxito bastante grande desarrollados con medios relativamente modestos.</w:t>
+        <w:t xml:space="preserve">. Estos motores tienen como puntos fuertes el hecho de ser motores ya asentados en el mercado, que se han utilizado para desarrollos comerciales de éxito y el ser accesibles gratuitamente. Nos decantamos por </w:t>
+      </w:r>
+      <w:proofErr w:type="spellStart"/>
+      <w:r>
+        <w:t>Unity</w:t>
+      </w:r>
+      <w:proofErr w:type="spellEnd"/>
+      <w:r>
+        <w:t xml:space="preserve"> por su trayectoria hasta la fecha de hoy, pues ha mejorado exponencialmente desde su lanzamiento, por sus amplias posibilidades y también por el precio de su versión comercial, mucho más asequible que el de otras opciones.</w:t>
+      </w:r>
+    </w:p>
+    <w:p>
+      <w:r>
+        <w:t xml:space="preserve">Entre los juegos creados con </w:t>
+      </w:r>
+      <w:proofErr w:type="spellStart"/>
+      <w:r>
+        <w:t>Unity</w:t>
+      </w:r>
+      <w:proofErr w:type="spellEnd"/>
+      <w:r>
+        <w:t xml:space="preserve"> se encuentran entre otros títulos como “</w:t>
+      </w:r>
+      <w:proofErr w:type="spellStart"/>
+      <w:r>
+        <w:t>Shadowgun</w:t>
+      </w:r>
+      <w:proofErr w:type="spellEnd"/>
+      <w:r>
+        <w:t>”, “</w:t>
+      </w:r>
+      <w:proofErr w:type="spellStart"/>
+      <w:r>
+        <w:t>Rochard</w:t>
+      </w:r>
+      <w:proofErr w:type="spellEnd"/>
+      <w:r>
+        <w:t>”, “</w:t>
+      </w:r>
+      <w:proofErr w:type="spellStart"/>
+      <w:r>
+        <w:t>Battlestar</w:t>
+      </w:r>
+      <w:proofErr w:type="spellEnd"/>
+      <w:r>
+        <w:t xml:space="preserve"> </w:t>
+      </w:r>
+      <w:proofErr w:type="spellStart"/>
+      <w:r>
+        <w:t>Gallactica</w:t>
+      </w:r>
+      <w:proofErr w:type="spellEnd"/>
+      <w:r>
+        <w:t xml:space="preserve"> Online” o “Escape Plan”, juegos con un éxito bastante grande desarrollados con medios relativamente modestos.</w:t>
       </w:r>
     </w:p>
     <w:p>
@@ -2096,7 +2294,47 @@
         </w:numPr>
       </w:pPr>
       <w:r>
-        <w:t>Rendimiento: El juego debe ser capaz de ejecutarse en un computador de gama media (procesador Core 2 Duo o AMD equivalente, tarjeta gráfica nVidia GeForce 9800 GT o AMD Radeon equivalente) a una tasa de imágenes por segundo superior a 30.</w:t>
+        <w:t xml:space="preserve">Rendimiento: El juego debe ser capaz de ejecutarse en un computador de gama media (procesador </w:t>
+      </w:r>
+      <w:proofErr w:type="spellStart"/>
+      <w:r>
+        <w:t>Core</w:t>
+      </w:r>
+      <w:proofErr w:type="spellEnd"/>
+      <w:r>
+        <w:t xml:space="preserve"> 2 </w:t>
+      </w:r>
+      <w:proofErr w:type="spellStart"/>
+      <w:r>
+        <w:t>Duo</w:t>
+      </w:r>
+      <w:proofErr w:type="spellEnd"/>
+      <w:r>
+        <w:t xml:space="preserve"> o AMD equivalente, tarjeta gráfica </w:t>
+      </w:r>
+      <w:proofErr w:type="spellStart"/>
+      <w:r>
+        <w:t>nVidia</w:t>
+      </w:r>
+      <w:proofErr w:type="spellEnd"/>
+      <w:r>
+        <w:t xml:space="preserve"> </w:t>
+      </w:r>
+      <w:proofErr w:type="spellStart"/>
+      <w:r>
+        <w:t>GeForce</w:t>
+      </w:r>
+      <w:proofErr w:type="spellEnd"/>
+      <w:r>
+        <w:t xml:space="preserve"> 9800 GT o AMD </w:t>
+      </w:r>
+      <w:proofErr w:type="spellStart"/>
+      <w:r>
+        <w:t>Radeon</w:t>
+      </w:r>
+      <w:proofErr w:type="spellEnd"/>
+      <w:r>
+        <w:t xml:space="preserve"> equivalente) a una tasa de imágenes por segundo superior a 30.</w:t>
       </w:r>
     </w:p>
     <w:p>
@@ -2239,10 +2477,18 @@
       <w:pPr>
         <w:pStyle w:val="Ttulo1"/>
       </w:pPr>
-      <w:bookmarkStart w:id="2" w:name="_Toc332388827"/>
+      <w:bookmarkStart w:id="2" w:name="_Toc334275295"/>
       <w:r>
         <w:lastRenderedPageBreak/>
-        <w:t>El motor Unity 3D</w:t>
+        <w:t xml:space="preserve">El motor </w:t>
+      </w:r>
+      <w:proofErr w:type="spellStart"/>
+      <w:r>
+        <w:t>Unity</w:t>
+      </w:r>
+      <w:proofErr w:type="spellEnd"/>
+      <w:r>
+        <w:t xml:space="preserve"> 3D</w:t>
       </w:r>
       <w:bookmarkEnd w:id="2"/>
     </w:p>
@@ -2254,7 +2500,7 @@
           <w:numId w:val="5"/>
         </w:numPr>
       </w:pPr>
-      <w:bookmarkStart w:id="3" w:name="_Toc332388828"/>
+      <w:bookmarkStart w:id="3" w:name="_Toc334275296"/>
       <w:r>
         <w:t>Introducción</w:t>
       </w:r>
@@ -2262,12 +2508,33 @@
     </w:p>
     <w:p>
       <w:r>
-        <w:t>El proyecto Terraform se sustenta en un motor de creación de videojuegos llamado Unity 3D. Este poderoso motor nos ofrece una API propia, muchas facilidades para la gestión de las diferentes partes del videojuego en sí y en general una capa de abstracción importante entre el funcionamiento interno del juego y el código de los scripts.</w:t>
-      </w:r>
-    </w:p>
-    <w:p>
-      <w:r>
-        <w:t>Unity entiende los videojuegos como un conjunto de escenas, scripts, objetos de juego y recursos interconectados entre sí:</w:t>
+        <w:t xml:space="preserve">El proyecto </w:t>
+      </w:r>
+      <w:proofErr w:type="spellStart"/>
+      <w:r>
+        <w:t>Terraform</w:t>
+      </w:r>
+      <w:proofErr w:type="spellEnd"/>
+      <w:r>
+        <w:t xml:space="preserve"> se sustenta en un motor de creación de videojuegos llamado </w:t>
+      </w:r>
+      <w:proofErr w:type="spellStart"/>
+      <w:r>
+        <w:t>Unity</w:t>
+      </w:r>
+      <w:proofErr w:type="spellEnd"/>
+      <w:r>
+        <w:t xml:space="preserve"> 3D. Este poderoso motor nos ofrece una API propia, muchas facilidades para la gestión de las diferentes partes del videojuego en sí y en general una capa de abstracción importante entre el funcionamiento interno del juego y el código de los scripts.</w:t>
+      </w:r>
+    </w:p>
+    <w:p>
+      <w:proofErr w:type="spellStart"/>
+      <w:r>
+        <w:t>Unity</w:t>
+      </w:r>
+      <w:proofErr w:type="spellEnd"/>
+      <w:r>
+        <w:t xml:space="preserve"> entiende los videojuegos como un conjunto de escenas, scripts, objetos de juego y recursos interconectados entre sí:</w:t>
       </w:r>
     </w:p>
     <w:p>
@@ -2279,7 +2546,15 @@
         </w:numPr>
       </w:pPr>
       <w:r>
-        <w:t>Las escenas representan conjuntos de objetos de juego ordenados en una jerarquía específica. Son la unidad de datos más grande que puede manejar Unity dentro de un proyecto.</w:t>
+        <w:t xml:space="preserve">Las escenas representan conjuntos de objetos de juego ordenados en una jerarquía específica. Son la unidad de datos más grande que puede manejar </w:t>
+      </w:r>
+      <w:proofErr w:type="spellStart"/>
+      <w:r>
+        <w:t>Unity</w:t>
+      </w:r>
+      <w:proofErr w:type="spellEnd"/>
+      <w:r>
+        <w:t xml:space="preserve"> dentro de un proyecto.</w:t>
       </w:r>
     </w:p>
     <w:p>
@@ -2291,7 +2566,15 @@
         </w:numPr>
       </w:pPr>
       <w:r>
-        <w:t>Los objetos de juego a su vez representan los objetos que son representados gráficamente en la escena, teniendo cada uno diferentes componentes en su interior. Dichos componentes otorgan funcionalidades al objeto al que están unidos. Como mínimo, cada objeto de juego tiene un componente llamado “Transform” que otorga espacialidad al objeto (una posición tridimensional, una rotación y una escala).</w:t>
+        <w:t>Los objetos de juego a su vez representan los objetos que son representados gráficamente en la escena, teniendo cada uno diferentes componentes en su interior. Dichos componentes otorgan funcionalidades al objeto al que están unidos. Como mínimo, cada objeto de juego tiene un componente llamado “</w:t>
+      </w:r>
+      <w:proofErr w:type="spellStart"/>
+      <w:r>
+        <w:t>Transform</w:t>
+      </w:r>
+      <w:proofErr w:type="spellEnd"/>
+      <w:r>
+        <w:t>” que otorga espacialidad al objeto (una posición tridimensional, una rotación y una escala).</w:t>
       </w:r>
     </w:p>
     <w:p>
@@ -2329,30 +2612,168 @@
         <w:t>L</w:t>
       </w:r>
       <w:r>
-        <w:t>a estructura que sigue Unity</w:t>
-      </w:r>
-      <w:r>
-        <w:t xml:space="preserve"> comprende una jerarquía de objetos de juego (llamados GameObjects) que son la representación de los objetos que tienen influencia directa sobre la escena de juego.</w:t>
-      </w:r>
-      <w:r>
-        <w:t xml:space="preserve"> Los emisores de iluminación, los objetos tridimensionales, los personajes del juego, los emisores de sonido, sistemas de partículas o el propio terreno son objetos de juego o GameObjects, y por tanto pueden formar parte de la jerarquía de una escena. Esto significa que pueden ser guardados y cargados junto con la escena, formando parte de un único sistema dentro de Unity orientado a proporcionar un fragmento de jugabilidad autónomo.</w:t>
-      </w:r>
-    </w:p>
-    <w:p>
-      <w:r>
-        <w:t>Para otorgar a cada GameObject de funcionalidad y propiedades existen los componentes (“Component” en la nomenclatura de Unity). Estos componentes se añaden a los objetos de juego y cambian sus propiedades o su funcionalidad en diferentes situaciones. Por ejemplo, añadir un componente emisor de luz a un objeto de juego cualquiera hará que este objeto ilumine a los que se encuentren a su alrededor, mientras que añadirle un componente de tipo malla tridimensional y otro de tipo “renderer” hará que este objeto de juego sea visible dentro del juego con la forma definida por la malla.</w:t>
+        <w:t xml:space="preserve">a estructura que sigue </w:t>
+      </w:r>
+      <w:proofErr w:type="spellStart"/>
+      <w:r>
+        <w:t>Unity</w:t>
+      </w:r>
+      <w:proofErr w:type="spellEnd"/>
+      <w:r>
+        <w:t xml:space="preserve"> comprende una jerarquía de objetos de juego (llamados </w:t>
+      </w:r>
+      <w:proofErr w:type="spellStart"/>
+      <w:r>
+        <w:t>GameObjects</w:t>
+      </w:r>
+      <w:proofErr w:type="spellEnd"/>
+      <w:r>
+        <w:t>) que son la representación de los objetos que tienen influencia directa sobre la escena de juego.</w:t>
+      </w:r>
+      <w:r>
+        <w:t xml:space="preserve"> Los emisores de iluminación, los objetos tridimensionales, los personajes del juego, los emisores de sonido, sistemas de partículas o el propio terreno son objetos de juego o </w:t>
+      </w:r>
+      <w:proofErr w:type="spellStart"/>
+      <w:r>
+        <w:t>GameObjects</w:t>
+      </w:r>
+      <w:proofErr w:type="spellEnd"/>
+      <w:r>
+        <w:t xml:space="preserve">, y por tanto pueden formar parte de la jerarquía de una escena. Esto significa que pueden ser guardados y cargados junto con la escena, formando parte de un único sistema dentro de </w:t>
+      </w:r>
+      <w:proofErr w:type="spellStart"/>
+      <w:r>
+        <w:t>Unity</w:t>
+      </w:r>
+      <w:proofErr w:type="spellEnd"/>
+      <w:r>
+        <w:t xml:space="preserve"> orientado a proporcionar un fragmento de </w:t>
+      </w:r>
+      <w:proofErr w:type="spellStart"/>
+      <w:r>
+        <w:t>jugabilidad</w:t>
+      </w:r>
+      <w:proofErr w:type="spellEnd"/>
+      <w:r>
+        <w:t xml:space="preserve"> autónomo.</w:t>
+      </w:r>
+    </w:p>
+    <w:p>
+      <w:r>
+        <w:t xml:space="preserve">Para otorgar a cada </w:t>
+      </w:r>
+      <w:proofErr w:type="spellStart"/>
+      <w:r>
+        <w:t>GameObject</w:t>
+      </w:r>
+      <w:proofErr w:type="spellEnd"/>
+      <w:r>
+        <w:t xml:space="preserve"> de funcionalidad y propiedades existen los componentes (“</w:t>
+      </w:r>
+      <w:proofErr w:type="spellStart"/>
+      <w:r>
+        <w:t>Component</w:t>
+      </w:r>
+      <w:proofErr w:type="spellEnd"/>
+      <w:r>
+        <w:t xml:space="preserve">” en la nomenclatura de </w:t>
+      </w:r>
+      <w:proofErr w:type="spellStart"/>
+      <w:r>
+        <w:t>Unity</w:t>
+      </w:r>
+      <w:proofErr w:type="spellEnd"/>
+      <w:r>
+        <w:t>). Estos componentes se añaden a los objetos de juego y cambian sus propiedades o su funcionalidad en diferentes situaciones. Por ejemplo, añadir un componente emisor de luz a un objeto de juego cualquiera hará que este objeto ilumine a los que se encuentren a su alrededor, mientras que añadirle un componente de tipo malla tridimensional y otro de tipo “</w:t>
+      </w:r>
+      <w:proofErr w:type="spellStart"/>
+      <w:r>
+        <w:t>renderer</w:t>
+      </w:r>
+      <w:proofErr w:type="spellEnd"/>
+      <w:r>
+        <w:t>” hará que este objeto de juego sea visible dentro del juego con la forma definida por la malla.</w:t>
       </w:r>
     </w:p>
     <w:p/>
     <w:p>
       <w:r>
         <w:lastRenderedPageBreak/>
-        <w:t>Los scripts por si mismos no son componentes válidos y por tanto no pueden añadirse como componente a un objeto de juego, pero Unity ofrece con su API la posibilidad de transformarlos en componentes mediante el siguiente procedimiento: Unity ofrece una clase llamada “MonoBehaviour” de la que se puede heredar al construir una clase. Una vez hecho esto el objeto gana una serie de propiedades especiales y se convierte en un componente válido. Entre estas propiedades se encuentran la posibilidad de modificar los valores de las variables públicas desde la ventana de editor, funciones para controlar su funcionamiento y ejecución u otras propiedades que lo interconectan con el sistema de Unity.</w:t>
-      </w:r>
-    </w:p>
-    <w:p>
-      <w:r>
-        <w:t>Unity 3D ofrece la posibilidad de desarrollo multiplataforma con un solo clic, permitiendo desarrollos para PC, para Mac, para navegadores Web y para dispositivos móviles con Android o con iOS. Además, puede compilar código de scripts escrito en C#, JavaScript o Boo, ofreciendo para todas estas opciones su propia API que</w:t>
+        <w:t xml:space="preserve">Los scripts por si mismos no son componentes válidos y por tanto no pueden añadirse como componente a un objeto de juego, pero </w:t>
+      </w:r>
+      <w:proofErr w:type="spellStart"/>
+      <w:r>
+        <w:t>Unity</w:t>
+      </w:r>
+      <w:proofErr w:type="spellEnd"/>
+      <w:r>
+        <w:t xml:space="preserve"> ofrece con su API la posibilidad de transformarlos en componentes mediante el siguiente procedimiento: </w:t>
+      </w:r>
+      <w:proofErr w:type="spellStart"/>
+      <w:r>
+        <w:t>Unity</w:t>
+      </w:r>
+      <w:proofErr w:type="spellEnd"/>
+      <w:r>
+        <w:t xml:space="preserve"> ofrece una clase llamada “</w:t>
+      </w:r>
+      <w:proofErr w:type="spellStart"/>
+      <w:r>
+        <w:t>MonoBehaviour</w:t>
+      </w:r>
+      <w:proofErr w:type="spellEnd"/>
+      <w:r>
+        <w:t xml:space="preserve">” de la que se puede heredar al construir una clase. Una vez hecho esto el objeto gana una serie de propiedades especiales y se convierte en un componente válido. Entre estas propiedades se encuentran la posibilidad de modificar los valores de las variables públicas desde la ventana de editor, funciones para controlar su funcionamiento y ejecución u otras propiedades que lo interconectan con el sistema de </w:t>
+      </w:r>
+      <w:proofErr w:type="spellStart"/>
+      <w:r>
+        <w:t>Unity</w:t>
+      </w:r>
+      <w:proofErr w:type="spellEnd"/>
+      <w:r>
+        <w:t>.</w:t>
+      </w:r>
+    </w:p>
+    <w:p>
+      <w:proofErr w:type="spellStart"/>
+      <w:r>
+        <w:t>Unity</w:t>
+      </w:r>
+      <w:proofErr w:type="spellEnd"/>
+      <w:r>
+        <w:t xml:space="preserve"> 3D ofrece la posibilidad de desarrollo multiplataforma con un solo clic, permitiendo desarrollos para PC, para Mac, para navegadores Web y para dispositivos móviles con </w:t>
+      </w:r>
+      <w:proofErr w:type="spellStart"/>
+      <w:r>
+        <w:t>Android</w:t>
+      </w:r>
+      <w:proofErr w:type="spellEnd"/>
+      <w:r>
+        <w:t xml:space="preserve"> o con </w:t>
+      </w:r>
+      <w:proofErr w:type="spellStart"/>
+      <w:r>
+        <w:t>iOS</w:t>
+      </w:r>
+      <w:proofErr w:type="spellEnd"/>
+      <w:r>
+        <w:t xml:space="preserve">. Además, puede compilar código de scripts escrito en C#, </w:t>
+      </w:r>
+      <w:proofErr w:type="spellStart"/>
+      <w:r>
+        <w:t>JavaScript</w:t>
+      </w:r>
+      <w:proofErr w:type="spellEnd"/>
+      <w:r>
+        <w:t xml:space="preserve"> o </w:t>
+      </w:r>
+      <w:proofErr w:type="spellStart"/>
+      <w:r>
+        <w:t>Boo</w:t>
+      </w:r>
+      <w:proofErr w:type="spellEnd"/>
+      <w:r>
+        <w:t>, ofreciendo para todas estas opciones su propia API que</w:t>
       </w:r>
       <w:r>
         <w:t xml:space="preserve"> gestiona los elementos nativos. Para nuestro proyecto y </w:t>
@@ -2374,18 +2795,48 @@
     </w:p>
     <w:p>
       <w:r>
-        <w:t xml:space="preserve">Para facilitar el desarrollo de proyectos grandes en los que trabajen diferentes personas simultáneamente, Unity también es compatible con sistemas de control de versiones. En nuestro caso usamos SVN para sincronizar nuestro trabajo, sustentando el sistema en un repositorio de código alojado en Google Code. Como herramienta de sincronización usamos el software </w:t>
+        <w:t xml:space="preserve">Para facilitar el desarrollo de proyectos grandes en los que trabajen diferentes personas simultáneamente, </w:t>
+      </w:r>
+      <w:proofErr w:type="spellStart"/>
+      <w:r>
+        <w:t>Unity</w:t>
+      </w:r>
+      <w:proofErr w:type="spellEnd"/>
+      <w:r>
+        <w:t xml:space="preserve"> también </w:t>
+      </w:r>
+      <w:proofErr w:type="gramStart"/>
+      <w:r>
+        <w:t>es</w:t>
+      </w:r>
+      <w:proofErr w:type="gramEnd"/>
+      <w:r>
+        <w:t xml:space="preserve"> compatible con sistemas de control de versiones. En nuestro caso usamos SVN para sincronizar nuestro trabajo, sustentando el sistema en un repositorio de código alojado en Google </w:t>
+      </w:r>
+      <w:proofErr w:type="spellStart"/>
+      <w:r>
+        <w:t>Code</w:t>
+      </w:r>
+      <w:proofErr w:type="spellEnd"/>
+      <w:r>
+        <w:t xml:space="preserve">. Como herramienta de sincronización usamos el software </w:t>
       </w:r>
       <w:r>
         <w:t>gratuito</w:t>
       </w:r>
       <w:r>
-        <w:t xml:space="preserve"> TortoiseSVN</w:t>
-      </w:r>
+        <w:t xml:space="preserve"> </w:t>
+      </w:r>
+      <w:proofErr w:type="spellStart"/>
+      <w:r>
+        <w:t>TortoiseSVN</w:t>
+      </w:r>
+      <w:proofErr w:type="spellEnd"/>
       <w:r>
         <w:t xml:space="preserve"> [r2].</w:t>
       </w:r>
     </w:p>
+    <w:p/>
     <w:p>
       <w:commentRangeStart w:id="5"/>
       <w:r>
@@ -2413,16 +2864,189 @@
           <w:numId w:val="5"/>
         </w:numPr>
       </w:pPr>
-      <w:bookmarkStart w:id="6" w:name="_Toc332388829"/>
+      <w:bookmarkStart w:id="6" w:name="_Toc334275297"/>
       <w:r>
         <w:lastRenderedPageBreak/>
         <w:t>Escena de ejemplo</w:t>
       </w:r>
+      <w:bookmarkEnd w:id="6"/>
     </w:p>
     <w:p/>
     <w:p>
       <w:r>
-        <w:t>Para clarificar mejor el comportamiento y uso de Unity, explicaremos como construir una escena simple desde cero. Esta escena conformará un menú inicial a través del cual podremos ejecutar ciertas acciones simples o movernos a la siguiente escena.</w:t>
+        <w:t xml:space="preserve">Para clarificar mejor el comportamiento y uso de </w:t>
+      </w:r>
+      <w:proofErr w:type="spellStart"/>
+      <w:r>
+        <w:t>Unity</w:t>
+      </w:r>
+      <w:proofErr w:type="spellEnd"/>
+      <w:r>
+        <w:t>, explicaremos como construir una escena simple desde cero. Esta escena conformará un menú inicial a través del cual podremos ejecutar ciertas acciones simples o movernos a la siguiente escena.</w:t>
+      </w:r>
+    </w:p>
+    <w:p>
+      <w:r>
+        <w:t xml:space="preserve">El primer paso en </w:t>
+      </w:r>
+      <w:proofErr w:type="spellStart"/>
+      <w:r>
+        <w:t>Unity</w:t>
+      </w:r>
+      <w:proofErr w:type="spellEnd"/>
+      <w:r>
+        <w:t xml:space="preserve"> siempre es abrir un nuevo proyecto. En el asistente que se abre se nos da la opción de importar paquetes básicos de datos de ejemplo que podemos usar para acelerar el comienzo del proceso.</w:t>
+      </w:r>
+      <w:r>
+        <w:t xml:space="preserve"> Una vez elegido el nombre, el programa crea </w:t>
+      </w:r>
+      <w:r>
+        <w:t>el nuevo proyecto y abre el programa dejándonos frente a la interfaz principal.</w:t>
+      </w:r>
+    </w:p>
+    <w:p>
+      <w:r>
+        <w:rPr>
+          <w:noProof/>
+          <w:lang w:eastAsia="es-ES"/>
+        </w:rPr>
+        <w:drawing>
+          <wp:inline distT="0" distB="0" distL="0" distR="0">
+            <wp:extent cx="4274170" cy="2570356"/>
+            <wp:effectExtent l="190500" t="152400" r="164480" b="134744"/>
+            <wp:docPr id="4" name="Imagen 4" descr="C:\Development\Unity\Documentacion\Imagenes\Seccion2_2_1.png"/>
+            <wp:cNvGraphicFramePr>
+              <a:graphicFrameLocks xmlns:a="http://schemas.openxmlformats.org/drawingml/2006/main" noChangeAspect="1"/>
+            </wp:cNvGraphicFramePr>
+            <a:graphic xmlns:a="http://schemas.openxmlformats.org/drawingml/2006/main">
+              <a:graphicData uri="http://schemas.openxmlformats.org/drawingml/2006/picture">
+                <pic:pic xmlns:pic="http://schemas.openxmlformats.org/drawingml/2006/picture">
+                  <pic:nvPicPr>
+                    <pic:cNvPr id="0" name="Picture 4" descr="C:\Development\Unity\Documentacion\Imagenes\Seccion2_2_1.png"/>
+                    <pic:cNvPicPr>
+                      <a:picLocks noChangeAspect="1" noChangeArrowheads="1"/>
+                    </pic:cNvPicPr>
+                  </pic:nvPicPr>
+                  <pic:blipFill>
+                    <a:blip r:embed="rId10" cstate="print"/>
+                    <a:srcRect/>
+                    <a:stretch>
+                      <a:fillRect/>
+                    </a:stretch>
+                  </pic:blipFill>
+                  <pic:spPr bwMode="auto">
+                    <a:xfrm>
+                      <a:off x="0" y="0"/>
+                      <a:ext cx="4274170" cy="2570356"/>
+                    </a:xfrm>
+                    <a:prstGeom prst="rect">
+                      <a:avLst/>
+                    </a:prstGeom>
+                    <a:ln>
+                      <a:noFill/>
+                    </a:ln>
+                    <a:effectLst>
+                      <a:outerShdw blurRad="190500" algn="tl" rotWithShape="0">
+                        <a:srgbClr val="000000">
+                          <a:alpha val="70000"/>
+                        </a:srgbClr>
+                      </a:outerShdw>
+                    </a:effectLst>
+                  </pic:spPr>
+                </pic:pic>
+              </a:graphicData>
+            </a:graphic>
+          </wp:inline>
+        </w:drawing>
+      </w:r>
+    </w:p>
+    <w:p>
+      <w:r>
+        <w:t>Podemos distinguir 5 áreas de trabajo diferentes: la ventana de escena (“</w:t>
+      </w:r>
+      <w:proofErr w:type="spellStart"/>
+      <w:r>
+        <w:t>Scene</w:t>
+      </w:r>
+      <w:proofErr w:type="spellEnd"/>
+      <w:r>
+        <w:t>”) que comparte el mismo espacio que la ventana de juego (“</w:t>
+      </w:r>
+      <w:proofErr w:type="spellStart"/>
+      <w:r>
+        <w:t>Game</w:t>
+      </w:r>
+      <w:proofErr w:type="spellEnd"/>
+      <w:r>
+        <w:t>”), las ventanas de jerarquía y de proyecto (“</w:t>
+      </w:r>
+      <w:proofErr w:type="spellStart"/>
+      <w:r>
+        <w:t>Hierarchy</w:t>
+      </w:r>
+      <w:proofErr w:type="spellEnd"/>
+      <w:r>
+        <w:t>” y “Project” respectivamente), el inspector (“Inspector”) y la consola.</w:t>
+      </w:r>
+    </w:p>
+    <w:p>
+      <w:r>
+        <w:t>La ventana de escena, también llamada “</w:t>
+      </w:r>
+      <w:proofErr w:type="spellStart"/>
+      <w:r>
+        <w:t>viewport</w:t>
+      </w:r>
+      <w:proofErr w:type="spellEnd"/>
+      <w:r>
+        <w:t xml:space="preserve">”, nos muestra el entorno tridimensional que estamos en proceso de crear. Por el podremos desplazarnos, seleccionar objetos, modificar sus posiciones, rotaciones o escalas y en definitiva modificar la parte visible. La ventana de juego ofrece una </w:t>
+      </w:r>
+      <w:proofErr w:type="spellStart"/>
+      <w:r>
+        <w:t>previsualización</w:t>
+      </w:r>
+      <w:proofErr w:type="spellEnd"/>
+      <w:r>
+        <w:t xml:space="preserve"> de lo que capta la cámara principal del juego</w:t>
+      </w:r>
+      <w:r>
+        <w:t xml:space="preserve"> y, cuando se activa el modo de juego con el botón de “Play” en la zona superior central, permite al usuario hacer funcionar la escena como si del juego final se tratara.</w:t>
+      </w:r>
+    </w:p>
+    <w:p>
+      <w:r>
+        <w:t>Las ventanas de jerarquía y proyecto son similares en su funcionamiento: mientras la de jerarquía guarda y organiza los “</w:t>
+      </w:r>
+      <w:proofErr w:type="spellStart"/>
+      <w:r>
+        <w:t>GameObjects</w:t>
+      </w:r>
+      <w:proofErr w:type="spellEnd"/>
+      <w:r>
+        <w:t xml:space="preserve">” del juego, permitiendo la correcta navegación entre ellos, la ventana de proyecto hace exactamente la misma función, pero con los </w:t>
+      </w:r>
+      <w:r>
+        <w:t>archivos</w:t>
+      </w:r>
+      <w:r>
+        <w:t xml:space="preserve"> o “</w:t>
+      </w:r>
+      <w:proofErr w:type="spellStart"/>
+      <w:r>
+        <w:t>assets</w:t>
+      </w:r>
+      <w:proofErr w:type="spellEnd"/>
+      <w:r>
+        <w:t>” del proyecto, que representan las estructuras de datos que dan soporte real a los objetos del juego. Mientras que la ventana de jerarquía recoge su información de la escena, la ventana de proyecto representa un sistema de carpetas y archivos accesible desde el sistema operativo.</w:t>
+      </w:r>
+    </w:p>
+    <w:p>
+      <w:pPr>
+        <w:keepNext/>
+      </w:pPr>
+      <w:r>
+        <w:lastRenderedPageBreak/>
+        <w:t>La ventana del inspector nos ofrece toda la información disponible del objeto seleccionado actualmente en la ventana de jerarquía o en la ventana de proyecto. En ella se visualizan los componentes actuales del objeto seleccionado así como todas sus propiedades. Ofrece la posibilidad de cambiar y editar la mayoría de los campos visibles de dichos objetos, teniendo todo cambio un efecto inmediato en el resto de ventanas.</w:t>
       </w:r>
     </w:p>
     <w:p>
@@ -2451,19 +3075,44 @@
           <w:numId w:val="5"/>
         </w:numPr>
       </w:pPr>
+      <w:bookmarkStart w:id="8" w:name="_Toc334275298"/>
       <w:r>
         <w:lastRenderedPageBreak/>
         <w:t>Estructura del proyecto</w:t>
       </w:r>
-      <w:bookmarkEnd w:id="6"/>
+      <w:bookmarkEnd w:id="8"/>
     </w:p>
     <w:p/>
     <w:p>
       <w:r>
-        <w:t>Este proyecto cuenta con muchos recursos diferentes organizados dentro de los esquemas de Unity.</w:t>
-      </w:r>
-      <w:r>
-        <w:t xml:space="preserve"> Dicho esquema obedece fundamentalmente a la jerarquía de carpetas creada por Unity, que consiste en una carpeta general del proyecto con 2 sub-carpetas: la carpeta “Assets” y la carpeta “Library”. En la segunda se guardan, entre otros, los archivos necesarios para la configuración interna del motor, mientras que en la primera se guardan todos los recursos necesarios para el juego en sí.</w:t>
+        <w:t xml:space="preserve">Este proyecto cuenta con muchos recursos diferentes organizados dentro de los esquemas de </w:t>
+      </w:r>
+      <w:proofErr w:type="spellStart"/>
+      <w:r>
+        <w:t>Unity</w:t>
+      </w:r>
+      <w:proofErr w:type="spellEnd"/>
+      <w:r>
+        <w:t>.</w:t>
+      </w:r>
+      <w:r>
+        <w:t xml:space="preserve"> Dicho esquema obedece fundamentalmente a la jerarquía de carpetas creada por </w:t>
+      </w:r>
+      <w:proofErr w:type="spellStart"/>
+      <w:r>
+        <w:t>Unity</w:t>
+      </w:r>
+      <w:proofErr w:type="spellEnd"/>
+      <w:r>
+        <w:t>, que consiste en una carpeta general del proyecto con 2 sub-carpetas: la carpeta “</w:t>
+      </w:r>
+      <w:proofErr w:type="spellStart"/>
+      <w:r>
+        <w:t>Assets</w:t>
+      </w:r>
+      <w:proofErr w:type="spellEnd"/>
+      <w:r>
+        <w:t>” y la carpeta “Library”. En la segunda se guardan, entre otros, los archivos necesarios para la configuración interna del motor, mientras que en la primera se guardan todos los recursos necesarios para el juego en sí.</w:t>
       </w:r>
     </w:p>
     <w:p>
@@ -2471,39 +3120,87 @@
         <w:t>En nuestro caso, el repositorio usado contiene la carpeta general del proyecto en su totalidad</w:t>
       </w:r>
       <w:r>
-        <w:t>, aunque se excluyen aquellos archivos temporales y generados automáticamente por Unity que no son necesarios para ahorrar tiempo y espacio.</w:t>
-      </w:r>
-    </w:p>
-    <w:p>
-      <w:r>
-        <w:t>Dentro de la carpeta “Assets” tenemos multitud de carpetas que nos permiten organizar cada tipo de recurso en su lugar apropiado. Hay carpetas para guardar animaciones, sonidos, modelos, texturas, scripts, elementos de la interfaz de usuario, escenas, “shaders”, etc.</w:t>
-      </w:r>
-    </w:p>
-    <w:p>
-      <w:r>
-        <w:t>Además de la estructura del proyecto en cuanto a carpetas y recursos, el proyecto sigue otra estructuración diferente una vez dentro del motor. Como se ha comentado antes, las escenas y la jerarquía de objetos de juego constituyen los fragmentos jugables del proyecto y por tanto también tienen una estructuración muy relevante.</w:t>
-      </w:r>
-    </w:p>
-    <w:p>
-      <w:r>
-        <w:t xml:space="preserve">“Terraform” está organizado en </w:t>
-      </w:r>
-      <w:commentRangeStart w:id="8"/>
+        <w:t xml:space="preserve">, aunque se excluyen aquellos archivos temporales y generados automáticamente por </w:t>
+      </w:r>
+      <w:proofErr w:type="spellStart"/>
+      <w:r>
+        <w:t>Unity</w:t>
+      </w:r>
+      <w:proofErr w:type="spellEnd"/>
+      <w:r>
+        <w:t xml:space="preserve"> que no son necesarios para ahorrar tiempo y espacio.</w:t>
+      </w:r>
+    </w:p>
+    <w:p>
+      <w:r>
+        <w:t>Dentro de la carpeta “</w:t>
+      </w:r>
+      <w:proofErr w:type="spellStart"/>
+      <w:r>
+        <w:t>Assets</w:t>
+      </w:r>
+      <w:proofErr w:type="spellEnd"/>
+      <w:r>
+        <w:t>” tenemos multitud de carpetas que nos permiten organizar cada tipo de recurso en su lugar apropiado. Hay carpetas para guardar animaciones, sonidos, modelos, texturas, scripts, elementos de la interfaz de usuario, escenas, “</w:t>
+      </w:r>
+      <w:proofErr w:type="spellStart"/>
+      <w:r>
+        <w:t>shaders</w:t>
+      </w:r>
+      <w:proofErr w:type="spellEnd"/>
+      <w:r>
+        <w:t>”, etc.</w:t>
+      </w:r>
+    </w:p>
+    <w:p>
+      <w:r>
+        <w:t xml:space="preserve">Además de la estructura del proyecto en cuanto a carpetas y recursos, el proyecto sigue otra estructuración diferente una vez dentro del motor. Como se ha comentado antes, las escenas y la jerarquía de objetos de juego constituyen los fragmentos </w:t>
+      </w:r>
+      <w:proofErr w:type="spellStart"/>
+      <w:r>
+        <w:t>jugables</w:t>
+      </w:r>
+      <w:proofErr w:type="spellEnd"/>
+      <w:r>
+        <w:t xml:space="preserve"> del proyecto y por tanto también tienen una estructuración muy relevante.</w:t>
+      </w:r>
+    </w:p>
+    <w:p>
+      <w:r>
+        <w:t>“</w:t>
+      </w:r>
+      <w:proofErr w:type="spellStart"/>
+      <w:r>
+        <w:t>Terraform</w:t>
+      </w:r>
+      <w:proofErr w:type="spellEnd"/>
+      <w:r>
+        <w:t xml:space="preserve">” está organizado en </w:t>
+      </w:r>
+      <w:commentRangeStart w:id="9"/>
       <w:r>
         <w:t xml:space="preserve">dos escenas </w:t>
       </w:r>
-      <w:commentRangeEnd w:id="8"/>
+      <w:commentRangeEnd w:id="9"/>
       <w:r>
         <w:rPr>
           <w:rStyle w:val="Refdecomentario"/>
         </w:rPr>
-        <w:commentReference w:id="8"/>
+        <w:commentReference w:id="9"/>
       </w:r>
       <w:r>
         <w:t xml:space="preserve">diferentes o niveles de juego. En la primera escena, llamada “Escena inicial”, se presenta el menú principal de opciones, desde el que el jugador puede comenzar una nueva partida, cargar una previamente guardada, modificar las opciones del juego o salir del mismo. </w:t>
       </w:r>
       <w:r>
-        <w:t>Si se elige la opción de iniciar una partida nueva se guiará al usuario por una serie de fases durante las que elegirá en que tipo de planeta quiere jugar, modificando multitud de parámetros durante la creación que le permitirán adaptar a su gusto personal el planeta.</w:t>
+        <w:t xml:space="preserve">Si se elige la opción de iniciar una partida nueva se guiará al usuario por una serie de fases durante las que elegirá en </w:t>
+      </w:r>
+      <w:proofErr w:type="spellStart"/>
+      <w:r>
+        <w:t>que</w:t>
+      </w:r>
+      <w:proofErr w:type="spellEnd"/>
+      <w:r>
+        <w:t xml:space="preserve"> tipo de planeta quiere jugar, modificando multitud de parámetros durante la creación que le permitirán adaptar a su gusto personal el planeta.</w:t>
       </w:r>
     </w:p>
     <w:p>
@@ -2512,16 +3209,16 @@
       </w:r>
     </w:p>
     <w:p>
-      <w:commentRangeStart w:id="9"/>
+      <w:commentRangeStart w:id="10"/>
       <w:r>
         <w:t>TODO</w:t>
       </w:r>
-      <w:commentRangeEnd w:id="9"/>
+      <w:commentRangeEnd w:id="10"/>
       <w:r>
         <w:rPr>
           <w:rStyle w:val="Refdecomentario"/>
         </w:rPr>
-        <w:commentReference w:id="9"/>
+        <w:commentReference w:id="10"/>
       </w:r>
     </w:p>
     <w:p>
@@ -2542,17 +3239,33 @@
           <w:szCs w:val="28"/>
         </w:rPr>
       </w:pPr>
-      <w:bookmarkStart w:id="10" w:name="_Toc332388830"/>
+      <w:bookmarkStart w:id="11" w:name="_Toc334275299"/>
       <w:r>
         <w:lastRenderedPageBreak/>
         <w:t>Particularidades y problemas</w:t>
       </w:r>
-      <w:bookmarkEnd w:id="10"/>
+      <w:bookmarkEnd w:id="11"/>
     </w:p>
     <w:p/>
     <w:p>
       <w:r>
-        <w:t xml:space="preserve">A pesar de las facilidades que nos otorga el motor Unity, su uso no está exento de problemas y limitaciones. Las principales limitaciones a las que nos enfrentamos son debidas a la propia API de Unity, como pueden ser la imposibilidad de hacer uso de hilos de ejecución separados que usen dicha API (pues no es segura en cuanto a hilos), </w:t>
+        <w:t xml:space="preserve">A pesar de las facilidades que nos otorga el motor </w:t>
+      </w:r>
+      <w:proofErr w:type="spellStart"/>
+      <w:r>
+        <w:t>Unity</w:t>
+      </w:r>
+      <w:proofErr w:type="spellEnd"/>
+      <w:r>
+        <w:t xml:space="preserve">, su uso no está exento de problemas y limitaciones. Las principales limitaciones a las que nos enfrentamos son debidas a la propia API de </w:t>
+      </w:r>
+      <w:proofErr w:type="spellStart"/>
+      <w:r>
+        <w:t>Unity</w:t>
+      </w:r>
+      <w:proofErr w:type="spellEnd"/>
+      <w:r>
+        <w:t xml:space="preserve">, como pueden ser la imposibilidad de hacer uso de hilos de ejecución separados que usen dicha API (pues no es segura en cuanto a hilos), </w:t>
       </w:r>
       <w:r>
         <w:t xml:space="preserve">o la </w:t>
@@ -2561,12 +3274,44 @@
         <w:t xml:space="preserve">práctica </w:t>
       </w:r>
       <w:r>
-        <w:t>imposibilidad de usar otras APIs o “frameworks” no nativos.</w:t>
-      </w:r>
-    </w:p>
-    <w:p>
-      <w:r>
-        <w:t xml:space="preserve">El hecho de crear cosas originales y nuevas siempre es problemático, y en el caso de Unity existe la dificultad de que es un software pensado para hacer juegos siguiendo ciertos estándares. En nuestro caso el problema más grave derivado de esto estaba relacionado con el terreno. Usualmente el terreno base en los videojuegos es plano, representando una región cuadrada de terreno transitable. En nuestro proyecto el terreno es una esfera, y al no estar soportado de forma nativa por Unity con la herramienta de terreno integrada, tuvimos que </w:t>
+        <w:t xml:space="preserve">imposibilidad de usar otras </w:t>
+      </w:r>
+      <w:proofErr w:type="spellStart"/>
+      <w:r>
+        <w:t>APIs</w:t>
+      </w:r>
+      <w:proofErr w:type="spellEnd"/>
+      <w:r>
+        <w:t xml:space="preserve"> o “</w:t>
+      </w:r>
+      <w:proofErr w:type="spellStart"/>
+      <w:r>
+        <w:t>frameworks</w:t>
+      </w:r>
+      <w:proofErr w:type="spellEnd"/>
+      <w:r>
+        <w:t>” no nativos.</w:t>
+      </w:r>
+    </w:p>
+    <w:p>
+      <w:r>
+        <w:t xml:space="preserve">El hecho de crear cosas originales y nuevas siempre es problemático, y en el caso de </w:t>
+      </w:r>
+      <w:proofErr w:type="spellStart"/>
+      <w:r>
+        <w:t>Unity</w:t>
+      </w:r>
+      <w:proofErr w:type="spellEnd"/>
+      <w:r>
+        <w:t xml:space="preserve"> existe la dificultad de que es un software pensado para hacer juegos siguiendo ciertos estándares. En nuestro caso el problema más grave derivado de esto estaba relacionado con el terreno. Usualmente el terreno base en los videojuegos es plano, representando una región cuadrada de terreno transitable. En nuestro proyecto el terreno es una esfera, y al no estar soportado de forma nativa por </w:t>
+      </w:r>
+      <w:proofErr w:type="spellStart"/>
+      <w:r>
+        <w:t>Unity</w:t>
+      </w:r>
+      <w:proofErr w:type="spellEnd"/>
+      <w:r>
+        <w:t xml:space="preserve"> con la herramienta de terreno integrada, tuvimos que </w:t>
       </w:r>
       <w:r>
         <w:t>crear de cero una forma de representar y usar un terreno de esta forma.</w:t>
@@ -2577,20 +3322,28 @@
     </w:p>
     <w:p>
       <w:r>
-        <w:t>Otro de los problemas encontrados tiene que ver con el rendimiento. Unity ejecuta de forma nativa sobre un solo hilo de ejecución como se ha comentado previamente. Por tanto, para que ciertos procesos, como puede ser el proceso de creación del planeta, se ejecutaran más rápidamente hemos tenido que renunciar a ciertas florituras y a aplicar infinidad de trucos para acelerar el código. Por ejemplo el uso de archivos con cómputos previamente calculados, el uso de vectores nativos y otras muchas modificaciones en pos de la velocidad.</w:t>
-      </w:r>
-    </w:p>
-    <w:p>
-      <w:commentRangeStart w:id="11"/>
+        <w:t xml:space="preserve">Otro de los problemas encontrados tiene que ver con el rendimiento. </w:t>
+      </w:r>
+      <w:proofErr w:type="spellStart"/>
+      <w:r>
+        <w:t>Unity</w:t>
+      </w:r>
+      <w:proofErr w:type="spellEnd"/>
+      <w:r>
+        <w:t xml:space="preserve"> ejecuta de forma nativa sobre un solo hilo de ejecución como se ha comentado previamente. Por tanto, para que ciertos procesos, como puede ser el proceso de creación del planeta, se ejecutaran más rápidamente hemos tenido que renunciar a ciertas florituras y a aplicar infinidad de trucos para acelerar el código. Por ejemplo el uso de archivos con cómputos previamente calculados, el uso de vectores nativos y otras muchas modificaciones en pos de la velocidad.</w:t>
+      </w:r>
+    </w:p>
+    <w:p>
+      <w:commentRangeStart w:id="12"/>
       <w:r>
         <w:t>TODO</w:t>
       </w:r>
-      <w:commentRangeEnd w:id="11"/>
+      <w:commentRangeEnd w:id="12"/>
       <w:r>
         <w:rPr>
           <w:rStyle w:val="Refdecomentario"/>
         </w:rPr>
-        <w:commentReference w:id="11"/>
+        <w:commentReference w:id="12"/>
       </w:r>
     </w:p>
     <w:p>
@@ -2602,12 +3355,12 @@
       <w:pPr>
         <w:pStyle w:val="Ttulo1"/>
       </w:pPr>
-      <w:bookmarkStart w:id="12" w:name="_Toc332388831"/>
+      <w:bookmarkStart w:id="13" w:name="_Toc334275300"/>
       <w:r>
         <w:lastRenderedPageBreak/>
         <w:t>Arquitectura</w:t>
       </w:r>
-      <w:bookmarkEnd w:id="12"/>
+      <w:bookmarkEnd w:id="13"/>
     </w:p>
     <w:p/>
     <w:p>
@@ -2618,16 +3371,24 @@
           <w:numId w:val="9"/>
         </w:numPr>
       </w:pPr>
-      <w:bookmarkStart w:id="13" w:name="_Toc332388832"/>
+      <w:bookmarkStart w:id="14" w:name="_Toc334275301"/>
       <w:r>
         <w:t>Introducción</w:t>
       </w:r>
-      <w:bookmarkEnd w:id="13"/>
+      <w:bookmarkEnd w:id="14"/>
     </w:p>
     <w:p/>
     <w:p>
       <w:r>
-        <w:t xml:space="preserve">Como ya se ha comentado previamente, la arquitectura del proyecto está fuertemente ligada a las restricciones y normas del motor Unity. Por claridad vamos a separar la arquitectura </w:t>
+        <w:t xml:space="preserve">Como ya se ha comentado previamente, la arquitectura del proyecto está fuertemente ligada a las restricciones y normas del motor </w:t>
+      </w:r>
+      <w:proofErr w:type="spellStart"/>
+      <w:r>
+        <w:t>Unity</w:t>
+      </w:r>
+      <w:proofErr w:type="spellEnd"/>
+      <w:r>
+        <w:t xml:space="preserve">. Por claridad vamos a separar la arquitectura </w:t>
       </w:r>
       <w:r>
         <w:t xml:space="preserve">inicialmente </w:t>
@@ -2669,7 +3430,15 @@
         </w:numPr>
       </w:pPr>
       <w:r>
-        <w:t>La parte gráfica del proyecto, que incluye “shaders”, materiales y otros objetos.</w:t>
+        <w:t>La parte gráfica del proyecto, que incluye “</w:t>
+      </w:r>
+      <w:proofErr w:type="spellStart"/>
+      <w:r>
+        <w:t>shaders</w:t>
+      </w:r>
+      <w:proofErr w:type="spellEnd"/>
+      <w:r>
+        <w:t>”, materiales y otros objetos.</w:t>
       </w:r>
     </w:p>
     <w:p>
@@ -2686,29 +3455,29 @@
       </w:r>
     </w:p>
     <w:p>
-      <w:commentRangeStart w:id="14"/>
+      <w:commentRangeStart w:id="15"/>
       <w:r>
         <w:t>TODO</w:t>
       </w:r>
-      <w:commentRangeEnd w:id="14"/>
+      <w:commentRangeEnd w:id="15"/>
       <w:r>
         <w:rPr>
           <w:rStyle w:val="Refdecomentario"/>
         </w:rPr>
-        <w:commentReference w:id="14"/>
-      </w:r>
-    </w:p>
-    <w:p>
-      <w:commentRangeStart w:id="15"/>
+        <w:commentReference w:id="15"/>
+      </w:r>
+    </w:p>
+    <w:p>
+      <w:commentRangeStart w:id="16"/>
       <w:r>
         <w:t>TODO</w:t>
       </w:r>
-      <w:commentRangeEnd w:id="15"/>
+      <w:commentRangeEnd w:id="16"/>
       <w:r>
         <w:rPr>
           <w:rStyle w:val="Refdecomentario"/>
         </w:rPr>
-        <w:commentReference w:id="15"/>
+        <w:commentReference w:id="16"/>
       </w:r>
     </w:p>
     <w:p>
@@ -2724,12 +3493,12 @@
           <w:numId w:val="9"/>
         </w:numPr>
       </w:pPr>
-      <w:bookmarkStart w:id="16" w:name="_Toc332388833"/>
+      <w:bookmarkStart w:id="17" w:name="_Toc334275302"/>
       <w:r>
         <w:lastRenderedPageBreak/>
         <w:t>Creación del planeta</w:t>
       </w:r>
-      <w:bookmarkEnd w:id="16"/>
+      <w:bookmarkEnd w:id="17"/>
     </w:p>
     <w:p/>
     <w:p>
@@ -2737,13 +3506,29 @@
         <w:t>Para la creación aleatoria del planeta nos enfrentábamos a varios retos. El primero era que soporte utilizar, teniendo en cuenta nuestras necesidades y las facilidades que nos otorgaría cada aproximación.</w:t>
       </w:r>
       <w:r>
-        <w:t xml:space="preserve"> La opción elegida fue usar una textura (Texture2D en términos de la API de Unity) sobre la que pintaríamos la representación de la superficie del planeta.</w:t>
+        <w:t xml:space="preserve"> La opción elegida fue usar una textura (Texture2D en términos de la API de </w:t>
+      </w:r>
+      <w:proofErr w:type="spellStart"/>
+      <w:r>
+        <w:t>Unity</w:t>
+      </w:r>
+      <w:proofErr w:type="spellEnd"/>
+      <w:r>
+        <w:t>) sobre la que pintaríamos la representación de la superficie del planeta.</w:t>
       </w:r>
       <w:r>
         <w:t xml:space="preserve"> Esta aproximación nos permite reducir la lógica a una representación bidimensional y posteriormente portarla a un objeto tridimensional, lo cual es mucho más sencillo programáticamente.</w:t>
       </w:r>
       <w:r>
-        <w:t xml:space="preserve"> Llamamos a esta textura “Textura_Planeta”.</w:t>
+        <w:t xml:space="preserve"> Llamamos a esta textura “</w:t>
+      </w:r>
+      <w:proofErr w:type="spellStart"/>
+      <w:r>
+        <w:t>Textura_Planeta</w:t>
+      </w:r>
+      <w:proofErr w:type="spellEnd"/>
+      <w:r>
+        <w:t>”.</w:t>
       </w:r>
     </w:p>
     <w:p>
@@ -2766,7 +3551,15 @@
         </w:numPr>
       </w:pPr>
       <w:r>
-        <w:t>Repetible: A pesar de ser aleatoria, queremos que dada una semilla y una entrada iguales, siempre nos devuelva el mismo resultado. Debe ser pues pseudo-aleatorio, pero con un patrón nada obvio.</w:t>
+        <w:t xml:space="preserve">Repetible: A pesar de ser aleatoria, queremos que dada una semilla y una entrada iguales, siempre nos devuelva el mismo resultado. Debe ser pues </w:t>
+      </w:r>
+      <w:proofErr w:type="spellStart"/>
+      <w:r>
+        <w:t>pseudo</w:t>
+      </w:r>
+      <w:proofErr w:type="spellEnd"/>
+      <w:r>
+        <w:t>-aleatorio, pero con un patrón nada obvio.</w:t>
       </w:r>
     </w:p>
     <w:p>
@@ -2821,14 +3614,68 @@
     </w:p>
     <w:p>
       <w:r>
-        <w:t>Por todo ello, la elección natural era el uso de ruido basado en ruido Perlin. Nuestra aproximación hace uso de varias octavas de ruido para lograr un mayor detalle. Este tipo de ruido en el que se suman varias octavas está basado en el ruido “fBm” (o “fractional Brownian motion”), siendo esta variante en concreto llamada “ruido de turbulencia”.</w:t>
-      </w:r>
-      <w:r>
-        <w:t xml:space="preserve"> Este ruido en particular hace un sumatorio de octavas de ruido Perlin con su valor absoluto, ofreciendo además la ventaja de no existir valores negativos. </w:t>
-      </w:r>
-    </w:p>
-    <w:p>
-      <w:r>
+        <w:t xml:space="preserve">Por todo ello, la elección natural era el uso de ruido basado en ruido </w:t>
+      </w:r>
+      <w:proofErr w:type="spellStart"/>
+      <w:r>
+        <w:t>Perlin</w:t>
+      </w:r>
+      <w:proofErr w:type="spellEnd"/>
+      <w:r>
+        <w:t>. Nuestra aproximación hace uso de varias octavas de ruido para lograr un mayor detalle. Este tipo de ruido en el que se suman varias octavas está basado en el ruido “</w:t>
+      </w:r>
+      <w:proofErr w:type="spellStart"/>
+      <w:r>
+        <w:t>fBm</w:t>
+      </w:r>
+      <w:proofErr w:type="spellEnd"/>
+      <w:r>
+        <w:t>” (o “</w:t>
+      </w:r>
+      <w:proofErr w:type="spellStart"/>
+      <w:r>
+        <w:t>fractional</w:t>
+      </w:r>
+      <w:proofErr w:type="spellEnd"/>
+      <w:r>
+        <w:t xml:space="preserve"> </w:t>
+      </w:r>
+      <w:proofErr w:type="spellStart"/>
+      <w:r>
+        <w:t>Brownian</w:t>
+      </w:r>
+      <w:proofErr w:type="spellEnd"/>
+      <w:r>
+        <w:t xml:space="preserve"> </w:t>
+      </w:r>
+      <w:proofErr w:type="spellStart"/>
+      <w:r>
+        <w:t>motion</w:t>
+      </w:r>
+      <w:proofErr w:type="spellEnd"/>
+      <w:r>
+        <w:t>”), siendo esta variante en concreto llamada “ruido de turbulencia”.</w:t>
+      </w:r>
+      <w:r>
+        <w:t xml:space="preserve"> Este ruido en particular hace un sumatorio de octavas de ruido </w:t>
+      </w:r>
+      <w:proofErr w:type="spellStart"/>
+      <w:r>
+        <w:t>Perlin</w:t>
+      </w:r>
+      <w:proofErr w:type="spellEnd"/>
+      <w:r>
+        <w:t xml:space="preserve"> con su valor absoluto, ofreciendo además la ventaja de no existir valores negativos. </w:t>
+      </w:r>
+    </w:p>
+    <w:p>
+      <w:r>
+        <w:br w:type="page"/>
+      </w:r>
+    </w:p>
+    <w:p>
+      <w:r>
+        <w:lastRenderedPageBreak/>
         <w:t>Una vez conseguido el ruido para cada pixel de la textura, se pintan en ella valores en escala de grises (mismo valor para los tres componentes del color del pixel)</w:t>
       </w:r>
       <w:r>
@@ -2841,12 +3688,150 @@
         <w:t xml:space="preserve"> </w:t>
       </w:r>
       <w:r>
-        <w:t>La textura “Textura_Planeta” tiene unas dimensiones de 2048 x 1024 pixeles, por lo que rellenar los valores apropiados de ruido dentro de la textura tiene un coste bastante elevado.</w:t>
-      </w:r>
-    </w:p>
-    <w:p>
-      <w:r>
-        <w:t xml:space="preserve">Hecho esto se aplican unas funciones sobre la textura, concretamente dos. La primera hace que coincidan el borde derecho y el izquierdo de nuestra textura rectangular, aplicando una serie de transformaciones a ambos extremos y teniendo en cuenta los valores del ruido de ambas partes para interpolar el valor final del pixel entre ellos dependiendo de la cercanía a un extremo del punto en cuestión. </w:t>
+        <w:t>La textura “</w:t>
+      </w:r>
+      <w:proofErr w:type="spellStart"/>
+      <w:r>
+        <w:t>Textura_Planeta</w:t>
+      </w:r>
+      <w:proofErr w:type="spellEnd"/>
+      <w:r>
+        <w:t>” tiene unas dimensiones de 2048 x 1024 pixeles, por lo que rellenar los valores apropiados de ruido dentro de la textura tiene un coste bastante elevado.</w:t>
+      </w:r>
+    </w:p>
+    <w:p>
+      <w:pPr>
+        <w:keepNext/>
+        <w:jc w:val="center"/>
+      </w:pPr>
+      <w:r>
+        <w:rPr>
+          <w:noProof/>
+          <w:lang w:eastAsia="es-ES"/>
+        </w:rPr>
+        <w:drawing>
+          <wp:inline distT="0" distB="0" distL="0" distR="0">
+            <wp:extent cx="3271350" cy="1635675"/>
+            <wp:effectExtent l="190500" t="152400" r="176700" b="135975"/>
+            <wp:docPr id="5" name="Imagen 5" descr="C:\Development\Unity\Proyecto_Unity\Assets\ScreenTexturas\01TrasRuido.png"/>
+            <wp:cNvGraphicFramePr>
+              <a:graphicFrameLocks xmlns:a="http://schemas.openxmlformats.org/drawingml/2006/main" noChangeAspect="1"/>
+            </wp:cNvGraphicFramePr>
+            <a:graphic xmlns:a="http://schemas.openxmlformats.org/drawingml/2006/main">
+              <a:graphicData uri="http://schemas.openxmlformats.org/drawingml/2006/picture">
+                <pic:pic xmlns:pic="http://schemas.openxmlformats.org/drawingml/2006/picture">
+                  <pic:nvPicPr>
+                    <pic:cNvPr id="0" name="Picture 5" descr="C:\Development\Unity\Proyecto_Unity\Assets\ScreenTexturas\01TrasRuido.png"/>
+                    <pic:cNvPicPr>
+                      <a:picLocks noChangeAspect="1" noChangeArrowheads="1"/>
+                    </pic:cNvPicPr>
+                  </pic:nvPicPr>
+                  <pic:blipFill>
+                    <a:blip r:embed="rId11" cstate="print"/>
+                    <a:stretch>
+                      <a:fillRect/>
+                    </a:stretch>
+                  </pic:blipFill>
+                  <pic:spPr bwMode="auto">
+                    <a:xfrm>
+                      <a:off x="0" y="0"/>
+                      <a:ext cx="3271350" cy="1635675"/>
+                    </a:xfrm>
+                    <a:prstGeom prst="rect">
+                      <a:avLst/>
+                    </a:prstGeom>
+                    <a:ln>
+                      <a:noFill/>
+                    </a:ln>
+                    <a:effectLst>
+                      <a:outerShdw blurRad="190500" algn="tl" rotWithShape="0">
+                        <a:srgbClr val="000000">
+                          <a:alpha val="70000"/>
+                        </a:srgbClr>
+                      </a:outerShdw>
+                    </a:effectLst>
+                  </pic:spPr>
+                </pic:pic>
+              </a:graphicData>
+            </a:graphic>
+          </wp:inline>
+        </w:drawing>
+      </w:r>
+    </w:p>
+    <w:p>
+      <w:r>
+        <w:t xml:space="preserve">Hecho esto se </w:t>
+      </w:r>
+      <w:proofErr w:type="gramStart"/>
+      <w:r>
+        <w:t>aplican</w:t>
+      </w:r>
+      <w:proofErr w:type="gramEnd"/>
+      <w:r>
+        <w:t xml:space="preserve"> unas funciones sobre la textura, concretamente dos. La primera hace que coincidan el borde derecho y el izquierdo de nuestra textura rectangular, aplicando una serie de transformaciones a ambos extremos y teniendo en cuenta los valores del ruido de ambas partes para interpolar el valor final del pixel entre ellos dependiendo de la cercanía a un extremo del punto en cuestión. </w:t>
+      </w:r>
+    </w:p>
+    <w:p>
+      <w:pPr>
+        <w:jc w:val="center"/>
+      </w:pPr>
+      <w:r>
+        <w:rPr>
+          <w:noProof/>
+          <w:lang w:eastAsia="es-ES"/>
+        </w:rPr>
+        <w:drawing>
+          <wp:inline distT="0" distB="0" distL="0" distR="0">
+            <wp:extent cx="3267692" cy="1633846"/>
+            <wp:effectExtent l="190500" t="152400" r="180358" b="137804"/>
+            <wp:docPr id="6" name="Imagen 6" descr="C:\Development\Unity\Proyecto_Unity\Assets\ScreenTexturas\02TrasSuavizadoBorde.png"/>
+            <wp:cNvGraphicFramePr>
+              <a:graphicFrameLocks xmlns:a="http://schemas.openxmlformats.org/drawingml/2006/main" noChangeAspect="1"/>
+            </wp:cNvGraphicFramePr>
+            <a:graphic xmlns:a="http://schemas.openxmlformats.org/drawingml/2006/main">
+              <a:graphicData uri="http://schemas.openxmlformats.org/drawingml/2006/picture">
+                <pic:pic xmlns:pic="http://schemas.openxmlformats.org/drawingml/2006/picture">
+                  <pic:nvPicPr>
+                    <pic:cNvPr id="0" name="Picture 6" descr="C:\Development\Unity\Proyecto_Unity\Assets\ScreenTexturas\02TrasSuavizadoBorde.png"/>
+                    <pic:cNvPicPr>
+                      <a:picLocks noChangeAspect="1" noChangeArrowheads="1"/>
+                    </pic:cNvPicPr>
+                  </pic:nvPicPr>
+                  <pic:blipFill>
+                    <a:blip r:embed="rId12" cstate="print"/>
+                    <a:stretch>
+                      <a:fillRect/>
+                    </a:stretch>
+                  </pic:blipFill>
+                  <pic:spPr bwMode="auto">
+                    <a:xfrm>
+                      <a:off x="0" y="0"/>
+                      <a:ext cx="3267692" cy="1633846"/>
+                    </a:xfrm>
+                    <a:prstGeom prst="rect">
+                      <a:avLst/>
+                    </a:prstGeom>
+                    <a:ln>
+                      <a:noFill/>
+                    </a:ln>
+                    <a:effectLst>
+                      <a:outerShdw blurRad="190500" algn="tl" rotWithShape="0">
+                        <a:srgbClr val="000000">
+                          <a:alpha val="70000"/>
+                        </a:srgbClr>
+                      </a:outerShdw>
+                    </a:effectLst>
+                  </pic:spPr>
+                </pic:pic>
+              </a:graphicData>
+            </a:graphic>
+          </wp:inline>
+        </w:drawing>
+      </w:r>
+    </w:p>
+    <w:p>
+      <w:r>
+        <w:br w:type="page"/>
       </w:r>
     </w:p>
     <w:p>
@@ -2856,8 +3841,74 @@
       </w:r>
     </w:p>
     <w:p>
-      <w:r>
-        <w:t xml:space="preserve">A continuación se procede a extruir </w:t>
+      <w:pPr>
+        <w:jc w:val="center"/>
+      </w:pPr>
+      <w:r>
+        <w:rPr>
+          <w:noProof/>
+          <w:lang w:eastAsia="es-ES"/>
+        </w:rPr>
+        <w:drawing>
+          <wp:inline distT="0" distB="0" distL="0" distR="0">
+            <wp:extent cx="3267691" cy="1633845"/>
+            <wp:effectExtent l="190500" t="152400" r="180359" b="137805"/>
+            <wp:docPr id="7" name="Imagen 7" descr="C:\Development\Unity\Proyecto_Unity\Assets\ScreenTexturas\03TrasSuavizadoPolos.png"/>
+            <wp:cNvGraphicFramePr>
+              <a:graphicFrameLocks xmlns:a="http://schemas.openxmlformats.org/drawingml/2006/main" noChangeAspect="1"/>
+            </wp:cNvGraphicFramePr>
+            <a:graphic xmlns:a="http://schemas.openxmlformats.org/drawingml/2006/main">
+              <a:graphicData uri="http://schemas.openxmlformats.org/drawingml/2006/picture">
+                <pic:pic xmlns:pic="http://schemas.openxmlformats.org/drawingml/2006/picture">
+                  <pic:nvPicPr>
+                    <pic:cNvPr id="0" name="Picture 7" descr="C:\Development\Unity\Proyecto_Unity\Assets\ScreenTexturas\03TrasSuavizadoPolos.png"/>
+                    <pic:cNvPicPr>
+                      <a:picLocks noChangeAspect="1" noChangeArrowheads="1"/>
+                    </pic:cNvPicPr>
+                  </pic:nvPicPr>
+                  <pic:blipFill>
+                    <a:blip r:embed="rId13" cstate="print"/>
+                    <a:stretch>
+                      <a:fillRect/>
+                    </a:stretch>
+                  </pic:blipFill>
+                  <pic:spPr bwMode="auto">
+                    <a:xfrm>
+                      <a:off x="0" y="0"/>
+                      <a:ext cx="3267691" cy="1633845"/>
+                    </a:xfrm>
+                    <a:prstGeom prst="rect">
+                      <a:avLst/>
+                    </a:prstGeom>
+                    <a:ln>
+                      <a:noFill/>
+                    </a:ln>
+                    <a:effectLst>
+                      <a:outerShdw blurRad="190500" algn="tl" rotWithShape="0">
+                        <a:srgbClr val="000000">
+                          <a:alpha val="70000"/>
+                        </a:srgbClr>
+                      </a:outerShdw>
+                    </a:effectLst>
+                  </pic:spPr>
+                </pic:pic>
+              </a:graphicData>
+            </a:graphic>
+          </wp:inline>
+        </w:drawing>
+      </w:r>
+    </w:p>
+    <w:p>
+      <w:r>
+        <w:t xml:space="preserve">A continuación se procede a </w:t>
+      </w:r>
+      <w:proofErr w:type="spellStart"/>
+      <w:r>
+        <w:t>extruir</w:t>
+      </w:r>
+      <w:proofErr w:type="spellEnd"/>
+      <w:r>
+        <w:t xml:space="preserve"> </w:t>
       </w:r>
       <w:r>
         <w:t xml:space="preserve">los vértices de una esfera previamente acondicionada </w:t>
@@ -2878,29 +3929,141 @@
         <w:t xml:space="preserve"> atendiendo </w:t>
       </w:r>
       <w:r>
-        <w:t>a “Textura_Planeta”</w:t>
+        <w:t>a “</w:t>
+      </w:r>
+      <w:proofErr w:type="spellStart"/>
+      <w:r>
+        <w:t>Textura_Planeta</w:t>
+      </w:r>
+      <w:proofErr w:type="spellEnd"/>
+      <w:r>
+        <w:t>”</w:t>
       </w:r>
       <w:r>
         <w:t>. Para ello, accedemos a cada vértice de la esfera y consultamos su coordenada UV. Esta coordenada representa el punto de proyección sobre la textura, lo que significa que cuando la textura se proyecte sobre el objeto ese punto de la misma coincidirá con el punto en el espacio del vértice. Una vez obtenido su coordenada UV, accedemos a ese punto en concreto de la textura y consultamos el valor del vértice, consiguiendo un valor en el rango [0, 1] generado previamente por el ruido. Con este valor ya en nuestro poder, desplazamos el vértice en el espacio una cantidad proporcional al mismo y a una variable de control (el factor de extrusión) siguiendo la dirección de la normal del propio vértice. Esto consigue que los vértices se “alejen” del centro de la esfera de forma proporcional al valor de la textura creada.</w:t>
       </w:r>
     </w:p>
     <w:p>
-      <w:r>
-        <w:t>Con los vértices extruidos se crea un objeto tipo “Mesh”</w:t>
+      <w:pPr>
+        <w:jc w:val="center"/>
+      </w:pPr>
+      <w:r>
+        <w:rPr>
+          <w:noProof/>
+          <w:lang w:eastAsia="es-ES"/>
+        </w:rPr>
+        <w:drawing>
+          <wp:inline distT="0" distB="0" distL="0" distR="0">
+            <wp:extent cx="4525072" cy="1356125"/>
+            <wp:effectExtent l="190500" t="152400" r="180278" b="129775"/>
+            <wp:docPr id="2" name="Imagen 8" descr="C:\Development\Unity\Documentacion\Imagenes\Seccion3_2_4.png"/>
+            <wp:cNvGraphicFramePr>
+              <a:graphicFrameLocks xmlns:a="http://schemas.openxmlformats.org/drawingml/2006/main" noChangeAspect="1"/>
+            </wp:cNvGraphicFramePr>
+            <a:graphic xmlns:a="http://schemas.openxmlformats.org/drawingml/2006/main">
+              <a:graphicData uri="http://schemas.openxmlformats.org/drawingml/2006/picture">
+                <pic:pic xmlns:pic="http://schemas.openxmlformats.org/drawingml/2006/picture">
+                  <pic:nvPicPr>
+                    <pic:cNvPr id="0" name="Picture 8" descr="C:\Development\Unity\Documentacion\Imagenes\Seccion3_2_4.png"/>
+                    <pic:cNvPicPr>
+                      <a:picLocks noChangeAspect="1" noChangeArrowheads="1"/>
+                    </pic:cNvPicPr>
+                  </pic:nvPicPr>
+                  <pic:blipFill>
+                    <a:blip r:embed="rId14" cstate="print"/>
+                    <a:stretch>
+                      <a:fillRect/>
+                    </a:stretch>
+                  </pic:blipFill>
+                  <pic:spPr bwMode="auto">
+                    <a:xfrm>
+                      <a:off x="0" y="0"/>
+                      <a:ext cx="4529356" cy="1357409"/>
+                    </a:xfrm>
+                    <a:prstGeom prst="rect">
+                      <a:avLst/>
+                    </a:prstGeom>
+                    <a:ln>
+                      <a:noFill/>
+                    </a:ln>
+                    <a:effectLst>
+                      <a:outerShdw blurRad="190500" algn="tl" rotWithShape="0">
+                        <a:srgbClr val="000000">
+                          <a:alpha val="70000"/>
+                        </a:srgbClr>
+                      </a:outerShdw>
+                    </a:effectLst>
+                  </pic:spPr>
+                </pic:pic>
+              </a:graphicData>
+            </a:graphic>
+          </wp:inline>
+        </w:drawing>
+      </w:r>
+    </w:p>
+    <w:p>
+      <w:r>
+        <w:t>Con los vértices extruidos se crea un objeto tipo “</w:t>
+      </w:r>
+      <w:proofErr w:type="spellStart"/>
+      <w:r>
+        <w:t>Mesh</w:t>
+      </w:r>
+      <w:proofErr w:type="spellEnd"/>
+      <w:r>
+        <w:t>”</w:t>
       </w:r>
       <w:r>
         <w:t xml:space="preserve"> o “malla tridimensional”</w:t>
       </w:r>
       <w:r>
-        <w:t xml:space="preserve"> que se añade al objeto de juego que representa el planeta. El mismo objeto se usa como base para crear el objeto “Collider”, que será necesario posteriormente para detectar colisiones y para ciertas interacciones requeridas por el código.</w:t>
-      </w:r>
-    </w:p>
-    <w:p>
-      <w:r>
+        <w:t xml:space="preserve"> que se añade al objeto de juego que representa el planeta. El mismo objeto se usa como base para crear el objeto “</w:t>
+      </w:r>
+      <w:proofErr w:type="spellStart"/>
+      <w:r>
+        <w:t>Collider</w:t>
+      </w:r>
+      <w:proofErr w:type="spellEnd"/>
+      <w:r>
+        <w:t>”, que será necesario posteriormente para detectar colisiones y para ciertas interacciones requeridas por el código.</w:t>
+      </w:r>
+    </w:p>
+    <w:p>
+      <w:r>
+        <w:br w:type="page"/>
+      </w:r>
+    </w:p>
+    <w:p>
+      <w:r>
+        <w:lastRenderedPageBreak/>
         <w:t xml:space="preserve">El siguiente paso es crear una nueva </w:t>
       </w:r>
       <w:r>
-        <w:t>textura a partir de “Textura_Planeta” en la que representamos la presencia de agua en el planeta. Se pintan los píxeles que quedan por debajo de un cierto nivel de un color diferente (en este caso, el color en escala de grises es el valor de la variable “nivelAgua” que tiene un rango entre [0, 1], el mismo que los píxeles de “Textura_Planeta”)</w:t>
+        <w:t>textura a partir de “</w:t>
+      </w:r>
+      <w:proofErr w:type="spellStart"/>
+      <w:r>
+        <w:t>Textura_Planeta</w:t>
+      </w:r>
+      <w:proofErr w:type="spellEnd"/>
+      <w:r>
+        <w:t>” en la que representamos la presencia de agua en el planeta. Se pintan los píxeles que quedan por debajo de un cierto nivel de un color diferente (en este caso, el color en escala de grises es el valor de la variable “</w:t>
+      </w:r>
+      <w:proofErr w:type="spellStart"/>
+      <w:r>
+        <w:t>nivelAgua</w:t>
+      </w:r>
+      <w:proofErr w:type="spellEnd"/>
+      <w:r>
+        <w:t>” que tiene un rango entre [0, 1], el mismo que los píxeles de “</w:t>
+      </w:r>
+      <w:proofErr w:type="spellStart"/>
+      <w:r>
+        <w:t>Textura_Planeta</w:t>
+      </w:r>
+      <w:proofErr w:type="spellEnd"/>
+      <w:r>
+        <w:t>”)</w:t>
       </w:r>
       <w:r>
         <w:t xml:space="preserve"> y</w:t>
@@ -2912,13 +4075,45 @@
         <w:t>seguimos</w:t>
       </w:r>
       <w:r>
-        <w:t xml:space="preserve"> el mismo patrón que al extruir los vértices del planeta. </w:t>
-      </w:r>
-      <w:r>
-        <w:t xml:space="preserve">A esta textura la llamamos “Textura_Agua”. </w:t>
-      </w:r>
-      <w:r>
-        <w:t xml:space="preserve">Al extruir los vértices de la misma esfera pero con esta nueva textura obtenemos un nuevo “Mesh” que al ser colocado </w:t>
+        <w:t xml:space="preserve"> el mismo patrón que al </w:t>
+      </w:r>
+      <w:proofErr w:type="spellStart"/>
+      <w:r>
+        <w:t>extruir</w:t>
+      </w:r>
+      <w:proofErr w:type="spellEnd"/>
+      <w:r>
+        <w:t xml:space="preserve"> los vértices del planeta. </w:t>
+      </w:r>
+      <w:r>
+        <w:t>A esta textura la llamamos “</w:t>
+      </w:r>
+      <w:proofErr w:type="spellStart"/>
+      <w:r>
+        <w:t>Textura_Agua</w:t>
+      </w:r>
+      <w:proofErr w:type="spellEnd"/>
+      <w:r>
+        <w:t xml:space="preserve">”. </w:t>
+      </w:r>
+      <w:r>
+        <w:t xml:space="preserve">Al </w:t>
+      </w:r>
+      <w:proofErr w:type="spellStart"/>
+      <w:r>
+        <w:t>extruir</w:t>
+      </w:r>
+      <w:proofErr w:type="spellEnd"/>
+      <w:r>
+        <w:t xml:space="preserve"> los vértices de la misma esfera pero con esta nueva textura obtenemos un nuevo “</w:t>
+      </w:r>
+      <w:proofErr w:type="spellStart"/>
+      <w:r>
+        <w:t>Mesh</w:t>
+      </w:r>
+      <w:proofErr w:type="spellEnd"/>
+      <w:r>
+        <w:t xml:space="preserve">” que al ser colocado </w:t>
       </w:r>
       <w:r>
         <w:t xml:space="preserve">en un objeto de juego que se encuentra </w:t>
@@ -2944,7 +4139,15 @@
         </w:numPr>
       </w:pPr>
       <w:r>
-        <w:t>Un objeto llamado “roca” con una malla tridimensional extruida mediante el uso de una textura creada con ruido aleatorio y posteriores transformaciones (“Textura_Planeta”).</w:t>
+        <w:t>Un objeto llamado “roca” con una malla tridimensional extruida mediante el uso de una textura creada con ruido aleatorio y posteriores transformaciones (“</w:t>
+      </w:r>
+      <w:proofErr w:type="spellStart"/>
+      <w:r>
+        <w:t>Textura_Planeta</w:t>
+      </w:r>
+      <w:proofErr w:type="spellEnd"/>
+      <w:r>
+        <w:t>”).</w:t>
       </w:r>
     </w:p>
     <w:p>
@@ -2965,7 +4168,15 @@
         <w:t>”</w:t>
       </w:r>
       <w:r>
-        <w:t xml:space="preserve"> con una malla tridimensional extruida mediante el uso de otra textura creada a partir de la primera, coloreando solo las zonas por debajo de un valor previamente elegido (“Textura_Agua”).</w:t>
+        <w:t xml:space="preserve"> con una malla tridimensional extruida mediante el uso de otra textura creada a partir de la primera, coloreando solo las zonas por debajo de un valor previamente elegido (“</w:t>
+      </w:r>
+      <w:proofErr w:type="spellStart"/>
+      <w:r>
+        <w:t>Textura_Agua</w:t>
+      </w:r>
+      <w:proofErr w:type="spellEnd"/>
+      <w:r>
+        <w:t>”).</w:t>
       </w:r>
     </w:p>
     <w:p>
@@ -3007,7 +4218,6 @@
           <w:szCs w:val="18"/>
           <w:vertAlign w:val="superscript"/>
         </w:rPr>
-        <w:lastRenderedPageBreak/>
         <w:t>[</w:t>
       </w:r>
       <w:r>
@@ -3031,20 +4241,36 @@
           <w:sz w:val="18"/>
           <w:szCs w:val="18"/>
         </w:rPr>
-        <w:t xml:space="preserve"> = Esta esfera es creada con un software de edición de modelos tridimensionales llamado “Blender” [r3].</w:t>
-      </w:r>
-    </w:p>
-    <w:p>
-      <w:commentRangeStart w:id="17"/>
+        <w:t xml:space="preserve"> = Esta esfera es creada con un software de edición de modelos tridimensionales llamado “</w:t>
+      </w:r>
+      <w:proofErr w:type="spellStart"/>
+      <w:r>
+        <w:rPr>
+          <w:sz w:val="18"/>
+          <w:szCs w:val="18"/>
+        </w:rPr>
+        <w:t>Blender</w:t>
+      </w:r>
+      <w:proofErr w:type="spellEnd"/>
+      <w:r>
+        <w:rPr>
+          <w:sz w:val="18"/>
+          <w:szCs w:val="18"/>
+        </w:rPr>
+        <w:t>” [r3].</w:t>
+      </w:r>
+    </w:p>
+    <w:p>
+      <w:commentRangeStart w:id="18"/>
       <w:r>
         <w:t>TODO</w:t>
       </w:r>
-      <w:commentRangeEnd w:id="17"/>
+      <w:commentRangeEnd w:id="18"/>
       <w:r>
         <w:rPr>
           <w:rStyle w:val="Refdecomentario"/>
         </w:rPr>
-        <w:commentReference w:id="17"/>
+        <w:commentReference w:id="18"/>
       </w:r>
       <w:r>
         <w:br w:type="page"/>
@@ -3058,25 +4284,25 @@
           <w:numId w:val="9"/>
         </w:numPr>
       </w:pPr>
-      <w:bookmarkStart w:id="18" w:name="_Toc332388834"/>
+      <w:bookmarkStart w:id="19" w:name="_Toc334275303"/>
       <w:r>
         <w:lastRenderedPageBreak/>
         <w:t>Algoritmo de vida</w:t>
       </w:r>
-      <w:bookmarkEnd w:id="18"/>
+      <w:bookmarkEnd w:id="19"/>
     </w:p>
     <w:p/>
     <w:p>
-      <w:commentRangeStart w:id="19"/>
+      <w:commentRangeStart w:id="20"/>
       <w:r>
         <w:t>TODO</w:t>
       </w:r>
-      <w:commentRangeEnd w:id="19"/>
+      <w:commentRangeEnd w:id="20"/>
       <w:r>
         <w:rPr>
           <w:rStyle w:val="Refdecomentario"/>
         </w:rPr>
-        <w:commentReference w:id="19"/>
+        <w:commentReference w:id="20"/>
       </w:r>
     </w:p>
     <w:p>
@@ -3092,47 +4318,180 @@
           <w:numId w:val="9"/>
         </w:numPr>
       </w:pPr>
-      <w:bookmarkStart w:id="20" w:name="_Toc332388835"/>
+      <w:bookmarkStart w:id="21" w:name="_Toc334275304"/>
       <w:r>
         <w:lastRenderedPageBreak/>
         <w:t>Efectos y parte gráfica</w:t>
       </w:r>
-      <w:bookmarkEnd w:id="20"/>
+      <w:bookmarkEnd w:id="21"/>
     </w:p>
     <w:p/>
     <w:p>
-      <w:commentRangeStart w:id="21"/>
+      <w:commentRangeStart w:id="22"/>
       <w:r>
         <w:t>TODO</w:t>
       </w:r>
-      <w:commentRangeEnd w:id="21"/>
-      <w:r>
-        <w:commentReference w:id="21"/>
-      </w:r>
-    </w:p>
-    <w:p>
-      <w:r>
-        <w:t>(Introduccion) Para representar gráficamente todos estos datos y operar con ellos hemos usado ...</w:t>
-      </w:r>
-    </w:p>
-    <w:p>
-      <w:r>
-        <w:t>(Temas) Interfaz, Shaders, Animaciones</w:t>
-      </w:r>
-    </w:p>
-    <w:p>
-      <w:r>
-        <w:t>(Interfaz) Interfaz Unity, guiskins, estilos, mapa de la interfaz</w:t>
-      </w:r>
-    </w:p>
-    <w:p>
-      <w:r>
-        <w:t>(Shaders) intro shaders, materiales (y hablar de filtros),  herramientas, construccion y "materias primas" (shaders esteticos e informativos), relacion de shaders con gameobjects,</w:t>
-      </w:r>
-    </w:p>
-    <w:p>
-      <w:r>
-        <w:t>(animaciones) utilidades, eventos,  efectos de particulas (?)</w:t>
+      <w:commentRangeEnd w:id="22"/>
+      <w:r>
+        <w:commentReference w:id="22"/>
+      </w:r>
+    </w:p>
+    <w:p>
+      <w:r>
+        <w:t>(</w:t>
+      </w:r>
+      <w:proofErr w:type="spellStart"/>
+      <w:r>
+        <w:t>Introduccion</w:t>
+      </w:r>
+      <w:proofErr w:type="spellEnd"/>
+      <w:r>
+        <w:t xml:space="preserve">) Para representar gráficamente todos estos datos y operar con ellos hemos </w:t>
+      </w:r>
+      <w:proofErr w:type="gramStart"/>
+      <w:r>
+        <w:t>usado ...</w:t>
+      </w:r>
+      <w:proofErr w:type="gramEnd"/>
+    </w:p>
+    <w:p>
+      <w:r>
+        <w:t xml:space="preserve">(Temas) Interfaz, </w:t>
+      </w:r>
+      <w:proofErr w:type="spellStart"/>
+      <w:r>
+        <w:t>Shaders</w:t>
+      </w:r>
+      <w:proofErr w:type="spellEnd"/>
+      <w:r>
+        <w:t>, Animaciones</w:t>
+      </w:r>
+    </w:p>
+    <w:p>
+      <w:r>
+        <w:t xml:space="preserve">(Interfaz) Interfaz </w:t>
+      </w:r>
+      <w:proofErr w:type="spellStart"/>
+      <w:r>
+        <w:t>Unity</w:t>
+      </w:r>
+      <w:proofErr w:type="spellEnd"/>
+      <w:r>
+        <w:t xml:space="preserve">, </w:t>
+      </w:r>
+      <w:proofErr w:type="spellStart"/>
+      <w:r>
+        <w:t>guiskins</w:t>
+      </w:r>
+      <w:proofErr w:type="spellEnd"/>
+      <w:r>
+        <w:t>, estilos, mapa de la interfaz</w:t>
+      </w:r>
+    </w:p>
+    <w:p>
+      <w:r>
+        <w:t>(</w:t>
+      </w:r>
+      <w:proofErr w:type="spellStart"/>
+      <w:r>
+        <w:t>Shaders</w:t>
+      </w:r>
+      <w:proofErr w:type="spellEnd"/>
+      <w:r>
+        <w:t xml:space="preserve">) </w:t>
+      </w:r>
+      <w:proofErr w:type="spellStart"/>
+      <w:r>
+        <w:t>intro</w:t>
+      </w:r>
+      <w:proofErr w:type="spellEnd"/>
+      <w:r>
+        <w:t xml:space="preserve"> </w:t>
+      </w:r>
+      <w:proofErr w:type="spellStart"/>
+      <w:r>
+        <w:t>shaders</w:t>
+      </w:r>
+      <w:proofErr w:type="spellEnd"/>
+      <w:r>
+        <w:t>, materiales (y hablar de filtros)</w:t>
+      </w:r>
+      <w:proofErr w:type="gramStart"/>
+      <w:r>
+        <w:t>,  herramientas</w:t>
+      </w:r>
+      <w:proofErr w:type="gramEnd"/>
+      <w:r>
+        <w:t xml:space="preserve">, </w:t>
+      </w:r>
+      <w:proofErr w:type="spellStart"/>
+      <w:r>
+        <w:t>construccion</w:t>
+      </w:r>
+      <w:proofErr w:type="spellEnd"/>
+      <w:r>
+        <w:t xml:space="preserve"> y "materias primas" (</w:t>
+      </w:r>
+      <w:proofErr w:type="spellStart"/>
+      <w:r>
+        <w:t>shaders</w:t>
+      </w:r>
+      <w:proofErr w:type="spellEnd"/>
+      <w:r>
+        <w:t xml:space="preserve"> </w:t>
+      </w:r>
+      <w:proofErr w:type="spellStart"/>
+      <w:r>
+        <w:t>esteticos</w:t>
+      </w:r>
+      <w:proofErr w:type="spellEnd"/>
+      <w:r>
+        <w:t xml:space="preserve"> e informativos), </w:t>
+      </w:r>
+      <w:proofErr w:type="spellStart"/>
+      <w:r>
+        <w:t>relacion</w:t>
+      </w:r>
+      <w:proofErr w:type="spellEnd"/>
+      <w:r>
+        <w:t xml:space="preserve"> de </w:t>
+      </w:r>
+      <w:proofErr w:type="spellStart"/>
+      <w:r>
+        <w:t>shaders</w:t>
+      </w:r>
+      <w:proofErr w:type="spellEnd"/>
+      <w:r>
+        <w:t xml:space="preserve"> con </w:t>
+      </w:r>
+      <w:proofErr w:type="spellStart"/>
+      <w:r>
+        <w:t>gameobjects</w:t>
+      </w:r>
+      <w:proofErr w:type="spellEnd"/>
+      <w:r>
+        <w:t>,</w:t>
+      </w:r>
+    </w:p>
+    <w:p>
+      <w:r>
+        <w:t>(</w:t>
+      </w:r>
+      <w:proofErr w:type="gramStart"/>
+      <w:r>
+        <w:t>animaciones</w:t>
+      </w:r>
+      <w:proofErr w:type="gramEnd"/>
+      <w:r>
+        <w:t xml:space="preserve">) utilidades, eventos,  efectos de </w:t>
+      </w:r>
+      <w:proofErr w:type="spellStart"/>
+      <w:r>
+        <w:t>particulas</w:t>
+      </w:r>
+      <w:proofErr w:type="spellEnd"/>
+      <w:r>
+        <w:t xml:space="preserve"> (?)</w:t>
       </w:r>
     </w:p>
     <w:p>
@@ -3149,24 +4508,24 @@
           <w:numId w:val="9"/>
         </w:numPr>
       </w:pPr>
-      <w:bookmarkStart w:id="22" w:name="_Toc332388836"/>
+      <w:bookmarkStart w:id="23" w:name="_Toc334275305"/>
       <w:r>
         <w:t>Estructura y resto de funciones</w:t>
       </w:r>
-      <w:bookmarkEnd w:id="22"/>
+      <w:bookmarkEnd w:id="23"/>
     </w:p>
     <w:p/>
     <w:p>
-      <w:commentRangeStart w:id="23"/>
+      <w:commentRangeStart w:id="24"/>
       <w:r>
         <w:t>TODO</w:t>
       </w:r>
-      <w:commentRangeEnd w:id="23"/>
+      <w:commentRangeEnd w:id="24"/>
       <w:r>
         <w:rPr>
           <w:rStyle w:val="Refdecomentario"/>
         </w:rPr>
-        <w:commentReference w:id="23"/>
+        <w:commentReference w:id="24"/>
       </w:r>
     </w:p>
     <w:p/>
@@ -3179,25 +4538,25 @@
       <w:pPr>
         <w:pStyle w:val="Ttulo1"/>
       </w:pPr>
-      <w:bookmarkStart w:id="24" w:name="_Toc332388837"/>
+      <w:bookmarkStart w:id="25" w:name="_Toc334275306"/>
       <w:r>
         <w:lastRenderedPageBreak/>
         <w:t>Pruebas</w:t>
       </w:r>
-      <w:bookmarkEnd w:id="24"/>
+      <w:bookmarkEnd w:id="25"/>
     </w:p>
     <w:p/>
     <w:p>
-      <w:commentRangeStart w:id="25"/>
+      <w:commentRangeStart w:id="26"/>
       <w:r>
         <w:t>TODO</w:t>
       </w:r>
-      <w:commentRangeEnd w:id="25"/>
+      <w:commentRangeEnd w:id="26"/>
       <w:r>
         <w:rPr>
           <w:rStyle w:val="Refdecomentario"/>
         </w:rPr>
-        <w:commentReference w:id="25"/>
+        <w:commentReference w:id="26"/>
       </w:r>
     </w:p>
     <w:p>
@@ -3209,12 +4568,12 @@
       <w:pPr>
         <w:pStyle w:val="Ttulo1"/>
       </w:pPr>
-      <w:bookmarkStart w:id="26" w:name="_Toc332388838"/>
+      <w:bookmarkStart w:id="27" w:name="_Toc334275307"/>
       <w:r>
         <w:lastRenderedPageBreak/>
         <w:t>Glosario</w:t>
       </w:r>
-      <w:bookmarkEnd w:id="26"/>
+      <w:bookmarkEnd w:id="27"/>
     </w:p>
     <w:p/>
     <w:p>
@@ -3225,8 +4584,13 @@
           <w:numId w:val="11"/>
         </w:numPr>
       </w:pPr>
-      <w:r>
-        <w:t>Terraform:</w:t>
+      <w:proofErr w:type="spellStart"/>
+      <w:r>
+        <w:t>Terraform</w:t>
+      </w:r>
+      <w:proofErr w:type="spellEnd"/>
+      <w:r>
+        <w:t>:</w:t>
       </w:r>
     </w:p>
     <w:p>
@@ -3237,8 +4601,13 @@
           <w:numId w:val="11"/>
         </w:numPr>
       </w:pPr>
-      <w:r>
-        <w:t>Unity 3D:</w:t>
+      <w:proofErr w:type="spellStart"/>
+      <w:r>
+        <w:t>Unity</w:t>
+      </w:r>
+      <w:proofErr w:type="spellEnd"/>
+      <w:r>
+        <w:t xml:space="preserve"> 3D:</w:t>
       </w:r>
     </w:p>
     <w:p>
@@ -3249,8 +4618,13 @@
           <w:numId w:val="11"/>
         </w:numPr>
       </w:pPr>
-      <w:r>
-        <w:t>GameObject:</w:t>
+      <w:proofErr w:type="spellStart"/>
+      <w:r>
+        <w:t>GameObject</w:t>
+      </w:r>
+      <w:proofErr w:type="spellEnd"/>
+      <w:r>
+        <w:t>:</w:t>
       </w:r>
     </w:p>
     <w:p>
@@ -3261,8 +4635,13 @@
           <w:numId w:val="11"/>
         </w:numPr>
       </w:pPr>
-      <w:r>
-        <w:t>Shader:</w:t>
+      <w:proofErr w:type="spellStart"/>
+      <w:r>
+        <w:t>Shader</w:t>
+      </w:r>
+      <w:proofErr w:type="spellEnd"/>
+      <w:r>
+        <w:t>:</w:t>
       </w:r>
     </w:p>
     <w:p>
@@ -3273,8 +4652,13 @@
           <w:numId w:val="11"/>
         </w:numPr>
       </w:pPr>
-      <w:r>
-        <w:t>Transform:</w:t>
+      <w:proofErr w:type="spellStart"/>
+      <w:r>
+        <w:t>Transform</w:t>
+      </w:r>
+      <w:proofErr w:type="spellEnd"/>
+      <w:r>
+        <w:t>:</w:t>
       </w:r>
     </w:p>
     <w:p>
@@ -3285,8 +4669,13 @@
           <w:numId w:val="11"/>
         </w:numPr>
       </w:pPr>
-      <w:r>
-        <w:t>Mesh:</w:t>
+      <w:proofErr w:type="spellStart"/>
+      <w:r>
+        <w:t>Mesh</w:t>
+      </w:r>
+      <w:proofErr w:type="spellEnd"/>
+      <w:r>
+        <w:t>:</w:t>
       </w:r>
     </w:p>
     <w:p>
@@ -3297,8 +4686,13 @@
           <w:numId w:val="11"/>
         </w:numPr>
       </w:pPr>
-      <w:r>
-        <w:t>Collider:</w:t>
+      <w:proofErr w:type="spellStart"/>
+      <w:r>
+        <w:t>Collider</w:t>
+      </w:r>
+      <w:proofErr w:type="spellEnd"/>
+      <w:r>
+        <w:t>:</w:t>
       </w:r>
     </w:p>
     <w:p>
@@ -3321,8 +4715,13 @@
           <w:numId w:val="11"/>
         </w:numPr>
       </w:pPr>
-      <w:r>
-        <w:t>Component:</w:t>
+      <w:proofErr w:type="spellStart"/>
+      <w:r>
+        <w:t>Component</w:t>
+      </w:r>
+      <w:proofErr w:type="spellEnd"/>
+      <w:r>
+        <w:t>:</w:t>
       </w:r>
     </w:p>
     <w:p>
@@ -3333,8 +4732,13 @@
           <w:numId w:val="11"/>
         </w:numPr>
       </w:pPr>
-      <w:r>
-        <w:t>Renderer:</w:t>
+      <w:proofErr w:type="spellStart"/>
+      <w:r>
+        <w:t>Renderer</w:t>
+      </w:r>
+      <w:proofErr w:type="spellEnd"/>
+      <w:r>
+        <w:t>:</w:t>
       </w:r>
     </w:p>
     <w:p>
@@ -3345,9 +4749,11 @@
           <w:numId w:val="11"/>
         </w:numPr>
       </w:pPr>
+      <w:proofErr w:type="spellStart"/>
       <w:r>
         <w:t>MonoBehaviour</w:t>
       </w:r>
+      <w:proofErr w:type="spellEnd"/>
     </w:p>
     <w:p>
       <w:pPr>
@@ -3357,18 +4763,35 @@
           <w:numId w:val="11"/>
         </w:numPr>
       </w:pPr>
-    </w:p>
-    <w:p>
-      <w:commentRangeStart w:id="27"/>
+      <w:proofErr w:type="spellStart"/>
+      <w:r>
+        <w:t>Viewport</w:t>
+      </w:r>
+      <w:proofErr w:type="spellEnd"/>
+      <w:r>
+        <w:t>:</w:t>
+      </w:r>
+    </w:p>
+    <w:p>
+      <w:pPr>
+        <w:pStyle w:val="Prrafodelista"/>
+        <w:numPr>
+          <w:ilvl w:val="0"/>
+          <w:numId w:val="11"/>
+        </w:numPr>
+      </w:pPr>
+    </w:p>
+    <w:p>
+      <w:commentRangeStart w:id="28"/>
       <w:r>
         <w:t>TODO</w:t>
       </w:r>
-      <w:commentRangeEnd w:id="27"/>
+      <w:commentRangeEnd w:id="28"/>
       <w:r>
         <w:rPr>
           <w:rStyle w:val="Refdecomentario"/>
         </w:rPr>
-        <w:commentReference w:id="27"/>
+        <w:commentReference w:id="28"/>
       </w:r>
     </w:p>
     <w:p>
@@ -3380,12 +4803,12 @@
       <w:pPr>
         <w:pStyle w:val="Ttulo1"/>
       </w:pPr>
-      <w:bookmarkStart w:id="28" w:name="_Toc332388839"/>
+      <w:bookmarkStart w:id="29" w:name="_Toc334275308"/>
       <w:r>
         <w:lastRenderedPageBreak/>
         <w:t>Referencias</w:t>
       </w:r>
-      <w:bookmarkEnd w:id="28"/>
+      <w:bookmarkEnd w:id="29"/>
     </w:p>
     <w:p/>
     <w:p>
@@ -3439,9 +4862,23 @@
         <w:rPr>
           <w:lang w:val="en-US"/>
         </w:rPr>
-        <w:t xml:space="preserve">, Natalya Tatarchuk </w:t>
-      </w:r>
-      <w:hyperlink r:id="rId10" w:history="1">
+        <w:t xml:space="preserve">, Natalya </w:t>
+      </w:r>
+      <w:proofErr w:type="spellStart"/>
+      <w:r>
+        <w:rPr>
+          <w:lang w:val="en-US"/>
+        </w:rPr>
+        <w:t>Tatarchuk</w:t>
+      </w:r>
+      <w:proofErr w:type="spellEnd"/>
+      <w:r>
+        <w:rPr>
+          <w:lang w:val="en-US"/>
+        </w:rPr>
+        <w:t xml:space="preserve"> </w:t>
+      </w:r>
+      <w:hyperlink r:id="rId15" w:history="1">
         <w:r>
           <w:rPr>
             <w:rStyle w:val="Hipervnculo"/>
@@ -3466,9 +4903,23 @@
         <w:rPr>
           <w:lang w:val="en-US"/>
         </w:rPr>
-        <w:t xml:space="preserve">[r2] “TortoiseSVN : the coolest interface to (Sub)version control ”, </w:t>
-      </w:r>
-      <w:hyperlink r:id="rId11" w:history="1">
+        <w:t>[r2] “</w:t>
+      </w:r>
+      <w:proofErr w:type="spellStart"/>
+      <w:r>
+        <w:rPr>
+          <w:lang w:val="en-US"/>
+        </w:rPr>
+        <w:t>TortoiseSVN</w:t>
+      </w:r>
+      <w:proofErr w:type="spellEnd"/>
+      <w:r>
+        <w:rPr>
+          <w:lang w:val="en-US"/>
+        </w:rPr>
+        <w:t xml:space="preserve"> : the coolest interface to (Sub)version control ”, </w:t>
+      </w:r>
+      <w:hyperlink r:id="rId16" w:history="1">
         <w:r>
           <w:rPr>
             <w:color w:val="0000FF"/>
@@ -3496,7 +4947,7 @@
         </w:rPr>
         <w:t xml:space="preserve">[r3] “Blender: free open source 3D content creation suite”, </w:t>
       </w:r>
-      <w:hyperlink r:id="rId12" w:history="1">
+      <w:hyperlink r:id="rId17" w:history="1">
         <w:r>
           <w:rPr>
             <w:color w:val="0000FF"/>
@@ -3542,7 +4993,7 @@
         </w:rPr>
         <w:t xml:space="preserve">, </w:t>
       </w:r>
-      <w:hyperlink r:id="rId13" w:history="1">
+      <w:hyperlink r:id="rId18" w:history="1">
         <w:r>
           <w:rPr>
             <w:color w:val="0000FF"/>
@@ -3570,7 +5021,7 @@
         </w:rPr>
         <w:t xml:space="preserve">[r5] “Cry Engine 3”, </w:t>
       </w:r>
-      <w:hyperlink r:id="rId14" w:history="1">
+      <w:hyperlink r:id="rId19" w:history="1">
         <w:r>
           <w:rPr>
             <w:color w:val="0000FF"/>
@@ -3598,7 +5049,7 @@
         </w:rPr>
         <w:t xml:space="preserve">[r6] “id Tech 4”, </w:t>
       </w:r>
-      <w:hyperlink r:id="rId15" w:history="1">
+      <w:hyperlink r:id="rId20" w:history="1">
         <w:r>
           <w:rPr>
             <w:color w:val="0000FF"/>
@@ -3626,7 +5077,7 @@
         </w:rPr>
         <w:t xml:space="preserve">[r7] “Source SDK”, </w:t>
       </w:r>
-      <w:hyperlink r:id="rId16" w:history="1">
+      <w:hyperlink r:id="rId21" w:history="1">
         <w:r>
           <w:rPr>
             <w:color w:val="0000FF"/>
@@ -3646,8 +5097,8 @@
       </w:pPr>
     </w:p>
     <w:sectPr>
-      <w:headerReference w:type="default" r:id="rId17"/>
-      <w:footerReference w:type="default" r:id="rId18"/>
+      <w:headerReference w:type="default" r:id="rId22"/>
+      <w:footerReference w:type="default" r:id="rId23"/>
       <w:pgSz w:w="11906" w:h="16838"/>
       <w:pgMar w:top="1417" w:right="1701" w:bottom="1417" w:left="1701" w:header="567" w:footer="567" w:gutter="0"/>
       <w:cols w:space="708"/>
@@ -3688,7 +5139,15 @@
         <w:annotationRef/>
       </w:r>
       <w:r>
-        <w:t>Comentar lo que sea necesario para explicar la estructura general de Unity, dependiendo de lo que se diga en siguientes apartados, para clarificar antes de entrar en ellos.</w:t>
+        <w:t xml:space="preserve">Comentar lo que sea necesario para explicar la estructura general de </w:t>
+      </w:r>
+      <w:proofErr w:type="spellStart"/>
+      <w:r>
+        <w:t>Unity</w:t>
+      </w:r>
+      <w:proofErr w:type="spellEnd"/>
+      <w:r>
+        <w:t>, dependiendo de lo que se diga en siguientes apartados, para clarificar antes de entrar en ellos.</w:t>
       </w:r>
     </w:p>
   </w:comment>
@@ -3708,7 +5167,7 @@
       </w:r>
     </w:p>
   </w:comment>
-  <w:comment w:id="8" w:author="Centor" w:date="2012-08-09T18:06:00Z" w:initials="C">
+  <w:comment w:id="9" w:author="Centor" w:date="2012-08-09T18:06:00Z" w:initials="C">
     <w:p>
       <w:pPr>
         <w:pStyle w:val="Textocomentario"/>
@@ -3724,7 +5183,7 @@
       </w:r>
     </w:p>
   </w:comment>
-  <w:comment w:id="9" w:author="Centor" w:date="2012-08-03T11:59:00Z" w:initials="C">
+  <w:comment w:id="10" w:author="Centor" w:date="2012-08-03T11:59:00Z" w:initials="C">
     <w:p>
       <w:pPr>
         <w:pStyle w:val="Textocomentario"/>
@@ -3759,7 +5218,7 @@
       </w:pPr>
     </w:p>
   </w:comment>
-  <w:comment w:id="11" w:author="Centor" w:date="2012-08-03T11:18:00Z" w:initials="C">
+  <w:comment w:id="12" w:author="Centor" w:date="2012-08-03T11:18:00Z" w:initials="C">
     <w:p>
       <w:pPr>
         <w:pStyle w:val="Textocomentario"/>
@@ -3771,11 +5230,19 @@
         <w:annotationRef/>
       </w:r>
       <w:r>
-        <w:t>Añadir más particularidades, problemas, y otros comentarios acerca del uso de Unity.</w:t>
+        <w:t xml:space="preserve">Añadir más particularidades, problemas, y otros comentarios acerca del uso de </w:t>
+      </w:r>
+      <w:proofErr w:type="spellStart"/>
+      <w:r>
+        <w:t>Unity</w:t>
+      </w:r>
+      <w:proofErr w:type="spellEnd"/>
+      <w:r>
+        <w:t>.</w:t>
       </w:r>
     </w:p>
   </w:comment>
-  <w:comment w:id="14" w:author="Centor" w:date="2012-08-03T11:18:00Z" w:initials="C">
+  <w:comment w:id="15" w:author="Centor" w:date="2012-08-03T11:18:00Z" w:initials="C">
     <w:p>
       <w:pPr>
         <w:pStyle w:val="Textocomentario"/>
@@ -3791,7 +5258,7 @@
       </w:r>
     </w:p>
   </w:comment>
-  <w:comment w:id="15" w:author="Centor" w:date="2012-08-03T12:04:00Z" w:initials="C">
+  <w:comment w:id="16" w:author="Centor" w:date="2012-08-03T12:04:00Z" w:initials="C">
     <w:p>
       <w:pPr>
         <w:pStyle w:val="Textocomentario"/>
@@ -3803,11 +5270,27 @@
         <w:annotationRef/>
       </w:r>
       <w:r>
-        <w:t>Añadir diagramas UML para cada parte, explicando las estructuras de clases en algoritmos, las relaciones entre shaders y GameObjects, etc.</w:t>
+        <w:t xml:space="preserve">Añadir diagramas UML para cada parte, explicando las estructuras de clases en algoritmos, las relaciones entre </w:t>
+      </w:r>
+      <w:proofErr w:type="spellStart"/>
+      <w:r>
+        <w:t>shaders</w:t>
+      </w:r>
+      <w:proofErr w:type="spellEnd"/>
+      <w:r>
+        <w:t xml:space="preserve"> y </w:t>
+      </w:r>
+      <w:proofErr w:type="spellStart"/>
+      <w:r>
+        <w:t>GameObjects</w:t>
+      </w:r>
+      <w:proofErr w:type="spellEnd"/>
+      <w:r>
+        <w:t>, etc.</w:t>
       </w:r>
     </w:p>
   </w:comment>
-  <w:comment w:id="17" w:author="Centor" w:date="2012-08-04T10:27:00Z" w:initials="C">
+  <w:comment w:id="18" w:author="Centor" w:date="2012-08-04T10:27:00Z" w:initials="C">
     <w:p>
       <w:pPr>
         <w:pStyle w:val="Textocomentario"/>
@@ -3826,7 +5309,7 @@
       </w:r>
     </w:p>
   </w:comment>
-  <w:comment w:id="19" w:author="Centor" w:date="2012-08-03T00:59:00Z" w:initials="C">
+  <w:comment w:id="20" w:author="Centor" w:date="2012-08-03T00:59:00Z" w:initials="C">
     <w:p>
       <w:pPr>
         <w:pStyle w:val="Textocomentario"/>
@@ -3842,7 +5325,7 @@
       </w:r>
     </w:p>
   </w:comment>
-  <w:comment w:id="21" w:author="Centor" w:date="2012-08-07T21:05:00Z" w:initials="C">
+  <w:comment w:id="22" w:author="Centor" w:date="2012-08-07T21:05:00Z" w:initials="C">
     <w:p>
       <w:pPr>
         <w:pStyle w:val="Textocomentario"/>
@@ -3858,7 +5341,7 @@
       </w:r>
     </w:p>
   </w:comment>
-  <w:comment w:id="23" w:author="Centor" w:date="2012-08-07T21:07:00Z" w:initials="C">
+  <w:comment w:id="24" w:author="Centor" w:date="2012-08-07T21:07:00Z" w:initials="C">
     <w:p>
       <w:pPr>
         <w:pStyle w:val="Textocomentario"/>
@@ -3874,7 +5357,7 @@
       </w:r>
     </w:p>
   </w:comment>
-  <w:comment w:id="25" w:author="Centor" w:date="2012-08-03T01:02:00Z" w:initials="C">
+  <w:comment w:id="26" w:author="Centor" w:date="2012-08-03T01:02:00Z" w:initials="C">
     <w:p>
       <w:pPr>
         <w:pStyle w:val="Textocomentario"/>
@@ -3890,7 +5373,7 @@
       </w:r>
     </w:p>
   </w:comment>
-  <w:comment w:id="27" w:author="Centor" w:date="2012-08-03T01:04:00Z" w:initials="C">
+  <w:comment w:id="28" w:author="Centor" w:date="2012-08-03T01:04:00Z" w:initials="C">
     <w:p>
       <w:pPr>
         <w:pStyle w:val="Textocomentario"/>
@@ -3911,7 +5394,7 @@
 
 <file path=word/endnotes.xml><?xml version="1.0" encoding="utf-8"?>
 <w:endnotes xmlns:ve="http://schemas.openxmlformats.org/markup-compatibility/2006" xmlns:o="urn:schemas-microsoft-com:office:office" xmlns:r="http://schemas.openxmlformats.org/officeDocument/2006/relationships" xmlns:m="http://schemas.openxmlformats.org/officeDocument/2006/math" xmlns:v="urn:schemas-microsoft-com:vml" xmlns:wp="http://schemas.openxmlformats.org/drawingml/2006/wordprocessingDrawing" xmlns:w10="urn:schemas-microsoft-com:office:word" xmlns:w="http://schemas.openxmlformats.org/wordprocessingml/2006/main" xmlns:wne="http://schemas.microsoft.com/office/word/2006/wordml">
-  <w:endnote w:type="separator" w:id="0">
+  <w:endnote w:type="separator" w:id="-1">
     <w:p>
       <w:pPr>
         <w:spacing w:after="0" w:line="240" w:lineRule="auto"/>
@@ -3921,7 +5404,7 @@
       </w:r>
     </w:p>
   </w:endnote>
-  <w:endnote w:type="continuationSeparator" w:id="1">
+  <w:endnote w:type="continuationSeparator" w:id="0">
     <w:p>
       <w:pPr>
         <w:spacing w:after="0" w:line="240" w:lineRule="auto"/>
@@ -3985,7 +5468,7 @@
                         <w:rPr>
                           <w:noProof/>
                         </w:rPr>
-                        <w:t>17</w:t>
+                        <w:t>2</w:t>
                       </w:r>
                     </w:fldSimple>
                   </w:p>
@@ -4018,7 +5501,7 @@
 
 <file path=word/footnotes.xml><?xml version="1.0" encoding="utf-8"?>
 <w:footnotes xmlns:ve="http://schemas.openxmlformats.org/markup-compatibility/2006" xmlns:o="urn:schemas-microsoft-com:office:office" xmlns:r="http://schemas.openxmlformats.org/officeDocument/2006/relationships" xmlns:m="http://schemas.openxmlformats.org/officeDocument/2006/math" xmlns:v="urn:schemas-microsoft-com:vml" xmlns:wp="http://schemas.openxmlformats.org/drawingml/2006/wordprocessingDrawing" xmlns:w10="urn:schemas-microsoft-com:office:word" xmlns:w="http://schemas.openxmlformats.org/wordprocessingml/2006/main" xmlns:wne="http://schemas.microsoft.com/office/word/2006/wordml">
-  <w:footnote w:type="separator" w:id="0">
+  <w:footnote w:type="separator" w:id="-1">
     <w:p>
       <w:pPr>
         <w:spacing w:after="0" w:line="240" w:lineRule="auto"/>
@@ -4028,7 +5511,7 @@
       </w:r>
     </w:p>
   </w:footnote>
-  <w:footnote w:type="continuationSeparator" w:id="1">
+  <w:footnote w:type="continuationSeparator" w:id="0">
     <w:p>
       <w:pPr>
         <w:spacing w:after="0" w:line="240" w:lineRule="auto"/>
@@ -6320,6 +7803,25 @@
       <w:spacing w:after="0" w:line="240" w:lineRule="auto"/>
     </w:pPr>
   </w:style>
+  <w:style w:type="paragraph" w:styleId="Epgrafe">
+    <w:name w:val="caption"/>
+    <w:basedOn w:val="Normal"/>
+    <w:next w:val="Normal"/>
+    <w:uiPriority w:val="35"/>
+    <w:unhideWhenUsed/>
+    <w:qFormat/>
+    <w:rsid w:val="003B711F"/>
+    <w:pPr>
+      <w:spacing w:line="240" w:lineRule="auto"/>
+    </w:pPr>
+    <w:rPr>
+      <w:b/>
+      <w:bCs/>
+      <w:color w:val="4F81BD" w:themeColor="accent1"/>
+      <w:sz w:val="18"/>
+      <w:szCs w:val="18"/>
+    </w:rPr>
+  </w:style>
 </w:styles>
 </file>
 
@@ -6630,7 +8132,7 @@
 </file>
 
 <file path=customXml/itemProps2.xml><?xml version="1.0" encoding="utf-8"?>
-<ds:datastoreItem xmlns:ds="http://schemas.openxmlformats.org/officeDocument/2006/customXml" ds:itemID="{60E52FBC-CF20-46E5-9249-884F81679C0D}">
+<ds:datastoreItem xmlns:ds="http://schemas.openxmlformats.org/officeDocument/2006/customXml" ds:itemID="{60F484CC-3561-4280-8033-F17F886E76C1}">
   <ds:schemaRefs>
     <ds:schemaRef ds:uri="http://schemas.openxmlformats.org/officeDocument/2006/bibliography"/>
   </ds:schemaRefs>

</xml_diff>

<commit_message>
Mas añadidos a la memoria.
</commit_message>
<xml_diff>
--- a/Documentacion/Memoria Terraform.docx
+++ b/Documentacion/Memoria Terraform.docx
@@ -3001,11 +3001,9 @@
       <w:r>
         <w:t xml:space="preserve">”, nos muestra el entorno tridimensional que estamos en proceso de crear. Por el podremos desplazarnos, seleccionar objetos, modificar sus posiciones, rotaciones o escalas y en definitiva modificar la parte visible. La ventana de juego ofrece una </w:t>
       </w:r>
-      <w:proofErr w:type="spellStart"/>
       <w:r>
         <w:t>previsualización</w:t>
       </w:r>
-      <w:proofErr w:type="spellEnd"/>
       <w:r>
         <w:t xml:space="preserve"> de lo que capta la cámara principal del juego</w:t>
       </w:r>
@@ -4039,15 +4037,7 @@
         <w:t xml:space="preserve">El siguiente paso es crear una nueva </w:t>
       </w:r>
       <w:r>
-        <w:t>textura a partir de “</w:t>
-      </w:r>
-      <w:proofErr w:type="spellStart"/>
-      <w:r>
-        <w:t>Textura_Planeta</w:t>
-      </w:r>
-      <w:proofErr w:type="spellEnd"/>
-      <w:r>
-        <w:t>” en la que representamos la presencia de agua en el planeta. Se pintan los píxeles que quedan por debajo de un cierto nivel de un color diferente (en este caso, el color en escala de grises es el valor de la variable “</w:t>
+        <w:t>malla a partir del valor definido de la variable “</w:t>
       </w:r>
       <w:proofErr w:type="spellStart"/>
       <w:r>
@@ -4055,57 +4045,36 @@
       </w:r>
       <w:proofErr w:type="spellEnd"/>
       <w:r>
-        <w:t>” que tiene un rango entre [0, 1], el mismo que los píxeles de “</w:t>
-      </w:r>
-      <w:proofErr w:type="spellStart"/>
-      <w:r>
-        <w:t>Textura_Planeta</w:t>
-      </w:r>
-      <w:proofErr w:type="spellEnd"/>
-      <w:r>
-        <w:t>”)</w:t>
-      </w:r>
-      <w:r>
-        <w:t xml:space="preserve"> y</w:t>
-      </w:r>
-      <w:r>
-        <w:t xml:space="preserve"> luego </w:t>
-      </w:r>
-      <w:r>
-        <w:t>seguimos</w:t>
+        <w:t xml:space="preserve">” </w:t>
+      </w:r>
+      <w:r>
+        <w:t xml:space="preserve">en la que representamos la presencia de agua en el planeta. </w:t>
+      </w:r>
+      <w:r>
+        <w:t>S</w:t>
+      </w:r>
+      <w:r>
+        <w:t>eguimos</w:t>
       </w:r>
       <w:r>
         <w:t xml:space="preserve"> el mismo patrón que al </w:t>
       </w:r>
       <w:proofErr w:type="spellStart"/>
       <w:r>
-        <w:t>extruir</w:t>
-      </w:r>
-      <w:proofErr w:type="spellEnd"/>
-      <w:r>
-        <w:t xml:space="preserve"> los vértices del planeta. </w:t>
-      </w:r>
-      <w:r>
-        <w:t>A esta textura la llamamos “</w:t>
-      </w:r>
-      <w:proofErr w:type="spellStart"/>
-      <w:r>
-        <w:t>Textura_Agua</w:t>
-      </w:r>
-      <w:proofErr w:type="spellEnd"/>
-      <w:r>
-        <w:t xml:space="preserve">”. </w:t>
-      </w:r>
-      <w:r>
-        <w:t xml:space="preserve">Al </w:t>
-      </w:r>
-      <w:proofErr w:type="spellStart"/>
-      <w:r>
-        <w:t>extruir</w:t>
-      </w:r>
-      <w:proofErr w:type="spellEnd"/>
-      <w:r>
-        <w:t xml:space="preserve"> los vértices de la misma esfera pero con esta nueva textura obtenemos un nuevo “</w:t>
+        <w:t>ex</w:t>
+      </w:r>
+      <w:r>
+        <w:t>truir</w:t>
+      </w:r>
+      <w:proofErr w:type="spellEnd"/>
+      <w:r>
+        <w:t xml:space="preserve"> los vértices del planeta, </w:t>
+      </w:r>
+      <w:r>
+        <w:t>desplazándolos en la dirección de la normal. De esta forma obtenemos</w:t>
+      </w:r>
+      <w:r>
+        <w:t xml:space="preserve"> un nuevo “</w:t>
       </w:r>
       <w:proofErr w:type="spellStart"/>
       <w:r>
@@ -4203,8 +4172,6 @@
         <w:t>Todo lo anterior se genera de forma aleatoria cada ejecución.</w:t>
       </w:r>
     </w:p>
-    <w:p/>
-    <w:p/>
     <w:p>
       <w:pPr>
         <w:rPr>
@@ -5468,7 +5435,7 @@
                         <w:rPr>
                           <w:noProof/>
                         </w:rPr>
-                        <w:t>2</w:t>
+                        <w:t>17</w:t>
                       </w:r>
                     </w:fldSimple>
                   </w:p>
@@ -8132,7 +8099,7 @@
 </file>
 
 <file path=customXml/itemProps2.xml><?xml version="1.0" encoding="utf-8"?>
-<ds:datastoreItem xmlns:ds="http://schemas.openxmlformats.org/officeDocument/2006/customXml" ds:itemID="{60F484CC-3561-4280-8033-F17F886E76C1}">
+<ds:datastoreItem xmlns:ds="http://schemas.openxmlformats.org/officeDocument/2006/customXml" ds:itemID="{5AAA7579-46EB-400D-9866-EDC66B7305CE}">
   <ds:schemaRefs>
     <ds:schemaRef ds:uri="http://schemas.openxmlformats.org/officeDocument/2006/bibliography"/>
   </ds:schemaRefs>

</xml_diff>

<commit_message>
Completado el capitulo de caso de prueba.
</commit_message>
<xml_diff>
--- a/Documentacion/Memoria Terraform.docx
+++ b/Documentacion/Memoria Terraform.docx
@@ -2912,8 +2912,8 @@
         </w:rPr>
         <w:drawing>
           <wp:inline distT="0" distB="0" distL="0" distR="0">
-            <wp:extent cx="4274170" cy="2570356"/>
-            <wp:effectExtent l="190500" t="152400" r="164480" b="134744"/>
+            <wp:extent cx="4184342" cy="2508610"/>
+            <wp:effectExtent l="190500" t="152400" r="178108" b="139340"/>
             <wp:docPr id="4" name="Imagen 4" descr="C:\Development\Unity\Documentacion\Imagenes\Seccion2_2_1.png"/>
             <wp:cNvGraphicFramePr>
               <a:graphicFrameLocks xmlns:a="http://schemas.openxmlformats.org/drawingml/2006/main" noChangeAspect="1"/>
@@ -2929,7 +2929,6 @@
                   </pic:nvPicPr>
                   <pic:blipFill>
                     <a:blip r:embed="rId10" cstate="print"/>
-                    <a:srcRect/>
                     <a:stretch>
                       <a:fillRect/>
                     </a:stretch>
@@ -2937,7 +2936,7 @@
                   <pic:spPr bwMode="auto">
                     <a:xfrm>
                       <a:off x="0" y="0"/>
-                      <a:ext cx="4274170" cy="2570356"/>
+                      <a:ext cx="4184342" cy="2508610"/>
                     </a:xfrm>
                     <a:prstGeom prst="rect">
                       <a:avLst/>
@@ -3048,19 +3047,1070 @@
       </w:r>
     </w:p>
     <w:p>
-      <w:commentRangeStart w:id="7"/>
-      <w:r>
-        <w:t>TODO</w:t>
-      </w:r>
-      <w:commentRangeEnd w:id="7"/>
-      <w:r>
-        <w:rPr>
-          <w:rStyle w:val="Refdecomentario"/>
-        </w:rPr>
-        <w:commentReference w:id="7"/>
-      </w:r>
-    </w:p>
-    <w:p>
+      <w:pPr>
+        <w:keepNext/>
+      </w:pPr>
+      <w:r>
+        <w:t>Para comenzar la construcción de nuestra escena, primero planificamos de forma esquemática lo que queremos que se visualice y organizamos de forma general la escena. Para este ejemplo, vamos a situar una esfera con la textura de nuestro planeta (la Tierra) en el centro de la cámara, a dibujar un “</w:t>
+      </w:r>
+      <w:proofErr w:type="spellStart"/>
+      <w:r>
+        <w:t>skybox</w:t>
+      </w:r>
+      <w:proofErr w:type="spellEnd"/>
+      <w:r>
+        <w:t xml:space="preserve">” </w:t>
+      </w:r>
+      <w:r>
+        <w:rPr>
+          <w:vertAlign w:val="superscript"/>
+        </w:rPr>
+        <w:t>[Nota]</w:t>
+      </w:r>
+      <w:r>
+        <w:t xml:space="preserve"> que muestre un cielo estrellado y un simple menú que nos permita iniciar el juego o salir de él.</w:t>
+      </w:r>
+    </w:p>
+    <w:p>
+      <w:pPr>
+        <w:keepNext/>
+      </w:pPr>
+      <w:r>
+        <w:t>Primero colocamos una esfera en la escena. Para ello, seleccionamos el menú “</w:t>
+      </w:r>
+      <w:proofErr w:type="spellStart"/>
+      <w:r>
+        <w:t>GameObject</w:t>
+      </w:r>
+      <w:proofErr w:type="spellEnd"/>
+      <w:r>
+        <w:t>”, ahí nos vamos a “</w:t>
+      </w:r>
+      <w:proofErr w:type="spellStart"/>
+      <w:r>
+        <w:t>Create</w:t>
+      </w:r>
+      <w:proofErr w:type="spellEnd"/>
+      <w:r>
+        <w:t xml:space="preserve"> </w:t>
+      </w:r>
+      <w:proofErr w:type="spellStart"/>
+      <w:r>
+        <w:t>Other</w:t>
+      </w:r>
+      <w:proofErr w:type="spellEnd"/>
+      <w:r>
+        <w:t>” y finalmente seleccionamos “</w:t>
+      </w:r>
+      <w:proofErr w:type="spellStart"/>
+      <w:r>
+        <w:t>Sphere</w:t>
+      </w:r>
+      <w:proofErr w:type="spellEnd"/>
+      <w:r>
+        <w:t>”. Esto hará aparecer una esfera gris en el centro de coordenadas de la escena</w:t>
+      </w:r>
+      <w:r>
+        <w:t>, el punto en el espacio (0, 0, 0). Para comprobarlo, seleccionamos la esfera recientemente creada y observamos como el inspector nos describe sus propiedades. Ahora mismo, la esfera recién creada tiene 4 componentes: un componente “</w:t>
+      </w:r>
+      <w:proofErr w:type="spellStart"/>
+      <w:r>
+        <w:t>Transform</w:t>
+      </w:r>
+      <w:proofErr w:type="spellEnd"/>
+      <w:r>
+        <w:t>”, un “</w:t>
+      </w:r>
+      <w:proofErr w:type="spellStart"/>
+      <w:r>
+        <w:t>Mesh</w:t>
+      </w:r>
+      <w:proofErr w:type="spellEnd"/>
+      <w:r>
+        <w:t xml:space="preserve"> </w:t>
+      </w:r>
+      <w:proofErr w:type="spellStart"/>
+      <w:r>
+        <w:t>Filter</w:t>
+      </w:r>
+      <w:proofErr w:type="spellEnd"/>
+      <w:r>
+        <w:t>”, un “</w:t>
+      </w:r>
+      <w:proofErr w:type="spellStart"/>
+      <w:r>
+        <w:t>Mesh</w:t>
+      </w:r>
+      <w:proofErr w:type="spellEnd"/>
+      <w:r>
+        <w:t xml:space="preserve"> </w:t>
+      </w:r>
+      <w:proofErr w:type="spellStart"/>
+      <w:r>
+        <w:t>COllider</w:t>
+      </w:r>
+      <w:proofErr w:type="spellEnd"/>
+      <w:r>
+        <w:t>” y un “</w:t>
+      </w:r>
+      <w:proofErr w:type="spellStart"/>
+      <w:r>
+        <w:t>Mesh</w:t>
+      </w:r>
+      <w:proofErr w:type="spellEnd"/>
+      <w:r>
+        <w:t xml:space="preserve"> </w:t>
+      </w:r>
+      <w:proofErr w:type="spellStart"/>
+      <w:r>
+        <w:t>Renderer</w:t>
+      </w:r>
+      <w:proofErr w:type="spellEnd"/>
+      <w:r>
+        <w:t>”. No entraremos en ellos de momento pues no son relevantes por ahora.</w:t>
+      </w:r>
+    </w:p>
+    <w:p>
+      <w:pPr>
+        <w:keepNext/>
+        <w:jc w:val="center"/>
+      </w:pPr>
+      <w:r>
+        <w:rPr>
+          <w:noProof/>
+          <w:lang w:eastAsia="es-ES"/>
+        </w:rPr>
+        <w:drawing>
+          <wp:inline distT="0" distB="0" distL="0" distR="0">
+            <wp:extent cx="4167636" cy="2493627"/>
+            <wp:effectExtent l="190500" t="152400" r="175764" b="135273"/>
+            <wp:docPr id="1" name="Imagen 1" descr="C:\Development\Unity\Documentacion\Imagenes\Seccion2_2_2.png"/>
+            <wp:cNvGraphicFramePr>
+              <a:graphicFrameLocks xmlns:a="http://schemas.openxmlformats.org/drawingml/2006/main" noChangeAspect="1"/>
+            </wp:cNvGraphicFramePr>
+            <a:graphic xmlns:a="http://schemas.openxmlformats.org/drawingml/2006/main">
+              <a:graphicData uri="http://schemas.openxmlformats.org/drawingml/2006/picture">
+                <pic:pic xmlns:pic="http://schemas.openxmlformats.org/drawingml/2006/picture">
+                  <pic:nvPicPr>
+                    <pic:cNvPr id="0" name="Picture 1" descr="C:\Development\Unity\Documentacion\Imagenes\Seccion2_2_2.png"/>
+                    <pic:cNvPicPr>
+                      <a:picLocks noChangeAspect="1" noChangeArrowheads="1"/>
+                    </pic:cNvPicPr>
+                  </pic:nvPicPr>
+                  <pic:blipFill>
+                    <a:blip r:embed="rId11" cstate="print"/>
+                    <a:stretch>
+                      <a:fillRect/>
+                    </a:stretch>
+                  </pic:blipFill>
+                  <pic:spPr bwMode="auto">
+                    <a:xfrm>
+                      <a:off x="0" y="0"/>
+                      <a:ext cx="4167636" cy="2493627"/>
+                    </a:xfrm>
+                    <a:prstGeom prst="rect">
+                      <a:avLst/>
+                    </a:prstGeom>
+                    <a:ln>
+                      <a:noFill/>
+                    </a:ln>
+                    <a:effectLst>
+                      <a:outerShdw blurRad="190500" algn="tl" rotWithShape="0">
+                        <a:srgbClr val="000000">
+                          <a:alpha val="70000"/>
+                        </a:srgbClr>
+                      </a:outerShdw>
+                    </a:effectLst>
+                  </pic:spPr>
+                </pic:pic>
+              </a:graphicData>
+            </a:graphic>
+          </wp:inline>
+        </w:drawing>
+      </w:r>
+    </w:p>
+    <w:p>
+      <w:pPr>
+        <w:keepNext/>
+      </w:pPr>
+      <w:r>
+        <w:t>Hecho esto, importamos a nuestra carpeta de proyecto una textura de la Tierra. Pulsamos el botón derecho del ratón encima de la ventana “Project” y seleccionamos “</w:t>
+      </w:r>
+      <w:proofErr w:type="spellStart"/>
+      <w:r>
+        <w:t>Import</w:t>
+      </w:r>
+      <w:proofErr w:type="spellEnd"/>
+      <w:r>
+        <w:t xml:space="preserve"> New </w:t>
+      </w:r>
+      <w:proofErr w:type="spellStart"/>
+      <w:r>
+        <w:t>Asset</w:t>
+      </w:r>
+      <w:proofErr w:type="spellEnd"/>
+      <w:r>
+        <w:t xml:space="preserve">…”, seleccionando la imagen que deseemos para introducirla al proyecto. Una vez hecho esto, podemos pinchar y arrastrar esta nueva textura desde la ventana de proyecto hasta la esfera, y al soltarla encima </w:t>
+      </w:r>
+      <w:proofErr w:type="spellStart"/>
+      <w:r>
+        <w:t>Unity</w:t>
+      </w:r>
+      <w:proofErr w:type="spellEnd"/>
+      <w:r>
+        <w:t xml:space="preserve"> se encargará de crear un nuevo material con la textura deseada debidamente implementada y aplicárselo a nuestra esfera. </w:t>
+      </w:r>
+    </w:p>
+    <w:p>
+      <w:pPr>
+        <w:keepNext/>
+        <w:rPr>
+          <w:sz w:val="18"/>
+          <w:szCs w:val="18"/>
+          <w:vertAlign w:val="superscript"/>
+        </w:rPr>
+      </w:pPr>
+    </w:p>
+    <w:p>
+      <w:pPr>
+        <w:keepNext/>
+        <w:rPr>
+          <w:sz w:val="18"/>
+          <w:szCs w:val="18"/>
+        </w:rPr>
+      </w:pPr>
+      <w:r>
+        <w:rPr>
+          <w:sz w:val="18"/>
+          <w:szCs w:val="18"/>
+          <w:vertAlign w:val="superscript"/>
+        </w:rPr>
+        <w:t>[Nota]</w:t>
+      </w:r>
+      <w:r>
+        <w:rPr>
+          <w:sz w:val="18"/>
+          <w:szCs w:val="18"/>
+        </w:rPr>
+        <w:t xml:space="preserve"> = Un “</w:t>
+      </w:r>
+      <w:proofErr w:type="spellStart"/>
+      <w:r>
+        <w:rPr>
+          <w:sz w:val="18"/>
+          <w:szCs w:val="18"/>
+        </w:rPr>
+        <w:t>skybox</w:t>
+      </w:r>
+      <w:proofErr w:type="spellEnd"/>
+      <w:r>
+        <w:rPr>
+          <w:sz w:val="18"/>
+          <w:szCs w:val="18"/>
+        </w:rPr>
+        <w:t>” es un cubo texturizado cuyas paredes se encuentran siempre a una distancia infinita de la cámara y que representan el límite del espacio que podemos renderizar. Suele usarse para dibujar el cielo y el horizonte visible, siempre en forma de una textura en dos dimensiones.</w:t>
+      </w:r>
+    </w:p>
+    <w:p>
+      <w:pPr>
+        <w:keepNext/>
+      </w:pPr>
+      <w:r>
+        <w:lastRenderedPageBreak/>
+        <w:t>El siguiente paso será crear un “</w:t>
+      </w:r>
+      <w:proofErr w:type="spellStart"/>
+      <w:r>
+        <w:t>skybox</w:t>
+      </w:r>
+      <w:proofErr w:type="spellEnd"/>
+      <w:r>
+        <w:t>” que represente el espacio exterior. Para ello</w:t>
+      </w:r>
+      <w:r>
+        <w:t xml:space="preserve"> y por simplicidad</w:t>
+      </w:r>
+      <w:r>
+        <w:t xml:space="preserve"> tomaremos una imagen negra con pequeños puntos blancos </w:t>
+      </w:r>
+      <w:r>
+        <w:t>que importaremos del mismo modo que la anterior textura</w:t>
+      </w:r>
+      <w:r>
+        <w:t>.</w:t>
+      </w:r>
+      <w:r>
+        <w:t xml:space="preserve"> En la ventana de proyecto creamos un nuevo material (botón derecho y “</w:t>
+      </w:r>
+      <w:proofErr w:type="spellStart"/>
+      <w:r>
+        <w:t>Create</w:t>
+      </w:r>
+      <w:proofErr w:type="spellEnd"/>
+      <w:r>
+        <w:t>”, después “Material”) y en la ventana de inspector cambiamos la propiedad “</w:t>
+      </w:r>
+      <w:proofErr w:type="spellStart"/>
+      <w:r>
+        <w:t>Shader</w:t>
+      </w:r>
+      <w:proofErr w:type="spellEnd"/>
+      <w:r>
+        <w:t>” del mismo de “</w:t>
+      </w:r>
+      <w:proofErr w:type="spellStart"/>
+      <w:r>
+        <w:t>Diffuse</w:t>
+      </w:r>
+      <w:proofErr w:type="spellEnd"/>
+      <w:r>
+        <w:t>” a “</w:t>
+      </w:r>
+      <w:proofErr w:type="spellStart"/>
+      <w:r>
+        <w:t>Skybox</w:t>
+      </w:r>
+      <w:proofErr w:type="spellEnd"/>
+      <w:r>
+        <w:t>”, que se encuentra dentro de la categoría “</w:t>
+      </w:r>
+      <w:proofErr w:type="spellStart"/>
+      <w:r>
+        <w:t>RenderFX</w:t>
+      </w:r>
+      <w:proofErr w:type="spellEnd"/>
+      <w:r>
+        <w:t xml:space="preserve">”. En este nuevo material se nos permite usar un total de 6 texturas, una para cada cara del cubo. Nosotros ponemos la misma textura previamente importada arrastrando y soltándola en todos los lugares por igual. Por último, en el menú superior de </w:t>
+      </w:r>
+      <w:proofErr w:type="spellStart"/>
+      <w:r>
+        <w:t>Unity</w:t>
+      </w:r>
+      <w:proofErr w:type="spellEnd"/>
+      <w:r>
+        <w:t xml:space="preserve"> seleccionamos “</w:t>
+      </w:r>
+      <w:proofErr w:type="spellStart"/>
+      <w:r>
+        <w:t>Edit</w:t>
+      </w:r>
+      <w:proofErr w:type="spellEnd"/>
+      <w:r>
+        <w:t>” y dentro “</w:t>
+      </w:r>
+      <w:proofErr w:type="spellStart"/>
+      <w:r>
+        <w:t>Render</w:t>
+      </w:r>
+      <w:proofErr w:type="spellEnd"/>
+      <w:r>
+        <w:t xml:space="preserve"> </w:t>
+      </w:r>
+      <w:proofErr w:type="spellStart"/>
+      <w:r>
+        <w:t>Settings</w:t>
+      </w:r>
+      <w:proofErr w:type="spellEnd"/>
+      <w:r>
+        <w:t>”, arrastrando nuestro nuevo material al hueco nombrado “</w:t>
+      </w:r>
+      <w:proofErr w:type="spellStart"/>
+      <w:r>
+        <w:t>Skybox</w:t>
+      </w:r>
+      <w:proofErr w:type="spellEnd"/>
+      <w:r>
+        <w:t xml:space="preserve"> Material”.</w:t>
+      </w:r>
+      <w:r>
+        <w:t xml:space="preserve"> De paso, en este mismo menú aprovechamos para aumentar un poco la luz ambiental, pulsando en la tira de color a la derecha de “</w:t>
+      </w:r>
+      <w:proofErr w:type="spellStart"/>
+      <w:r>
+        <w:t>Ambient</w:t>
+      </w:r>
+      <w:proofErr w:type="spellEnd"/>
+      <w:r>
+        <w:t xml:space="preserve"> Light”. Un selector de colores aparece y en el seleccionamos un color más cercano a blanco, para dar más iluminación a la escena (siendo negro la ausencia de luz de ambiente y blanco que cada objeto está completamente iluminado con luz blanca).</w:t>
+      </w:r>
+    </w:p>
+    <w:p>
+      <w:pPr>
+        <w:keepNext/>
+        <w:jc w:val="center"/>
+      </w:pPr>
+      <w:r>
+        <w:rPr>
+          <w:noProof/>
+          <w:lang w:eastAsia="es-ES"/>
+        </w:rPr>
+        <w:drawing>
+          <wp:inline distT="0" distB="0" distL="0" distR="0">
+            <wp:extent cx="5019774" cy="2467955"/>
+            <wp:effectExtent l="190500" t="152400" r="180876" b="141895"/>
+            <wp:docPr id="8" name="Imagen 2" descr="C:\Development\Unity\Documentacion\Imagenes\Seccion2_2_3.png"/>
+            <wp:cNvGraphicFramePr>
+              <a:graphicFrameLocks xmlns:a="http://schemas.openxmlformats.org/drawingml/2006/main" noChangeAspect="1"/>
+            </wp:cNvGraphicFramePr>
+            <a:graphic xmlns:a="http://schemas.openxmlformats.org/drawingml/2006/main">
+              <a:graphicData uri="http://schemas.openxmlformats.org/drawingml/2006/picture">
+                <pic:pic xmlns:pic="http://schemas.openxmlformats.org/drawingml/2006/picture">
+                  <pic:nvPicPr>
+                    <pic:cNvPr id="0" name="Picture 2" descr="C:\Development\Unity\Documentacion\Imagenes\Seccion2_2_3.png"/>
+                    <pic:cNvPicPr>
+                      <a:picLocks noChangeAspect="1" noChangeArrowheads="1"/>
+                    </pic:cNvPicPr>
+                  </pic:nvPicPr>
+                  <pic:blipFill>
+                    <a:blip r:embed="rId12" cstate="print"/>
+                    <a:stretch>
+                      <a:fillRect/>
+                    </a:stretch>
+                  </pic:blipFill>
+                  <pic:spPr bwMode="auto">
+                    <a:xfrm>
+                      <a:off x="0" y="0"/>
+                      <a:ext cx="5019774" cy="2467955"/>
+                    </a:xfrm>
+                    <a:prstGeom prst="rect">
+                      <a:avLst/>
+                    </a:prstGeom>
+                    <a:ln>
+                      <a:noFill/>
+                    </a:ln>
+                    <a:effectLst>
+                      <a:outerShdw blurRad="190500" algn="tl" rotWithShape="0">
+                        <a:srgbClr val="000000">
+                          <a:alpha val="70000"/>
+                        </a:srgbClr>
+                      </a:outerShdw>
+                    </a:effectLst>
+                  </pic:spPr>
+                </pic:pic>
+              </a:graphicData>
+            </a:graphic>
+          </wp:inline>
+        </w:drawing>
+      </w:r>
+    </w:p>
+    <w:p>
+      <w:pPr>
+        <w:keepNext/>
+      </w:pPr>
+      <w:r>
+        <w:t xml:space="preserve">Bien, ya solo nos falta la cámara por colocar. Para ello, primero colocaremos nuestra vista de la ventana de escena como queramos </w:t>
+      </w:r>
+      <w:r>
+        <w:t>mediante los controles adecuados y después seleccionamos la cámara de la vista de jerarquía. Con ella seleccionada vamos al menú “</w:t>
+      </w:r>
+      <w:proofErr w:type="spellStart"/>
+      <w:r>
+        <w:t>GameObject</w:t>
+      </w:r>
+      <w:proofErr w:type="spellEnd"/>
+      <w:r>
+        <w:t>” y seleccionamos la opción “</w:t>
+      </w:r>
+      <w:proofErr w:type="spellStart"/>
+      <w:r>
+        <w:t>Align</w:t>
+      </w:r>
+      <w:proofErr w:type="spellEnd"/>
+      <w:r>
+        <w:t xml:space="preserve"> </w:t>
+      </w:r>
+      <w:proofErr w:type="spellStart"/>
+      <w:r>
+        <w:t>With</w:t>
+      </w:r>
+      <w:proofErr w:type="spellEnd"/>
+      <w:r>
+        <w:t xml:space="preserve"> View”, moviendo la cámara a la misma posición en la que se encuentra nuestra vista y mirando en la misma dirección.</w:t>
+      </w:r>
+    </w:p>
+    <w:p>
+      <w:pPr>
+        <w:keepNext/>
+      </w:pPr>
+      <w:r>
+        <w:t xml:space="preserve">Con estos pasos ya tenemos creado el soporte básico para la escena, pero aun nos falta interactividad. La interactividad que necesitamos ahora mismo nos la debe proporcionar una interfaz gráfica de usuario, o como se llama esto en </w:t>
+      </w:r>
+      <w:proofErr w:type="spellStart"/>
+      <w:r>
+        <w:t>Unity</w:t>
+      </w:r>
+      <w:proofErr w:type="spellEnd"/>
+      <w:r>
+        <w:t>, una “GUI”.</w:t>
+      </w:r>
+      <w:r>
+        <w:t xml:space="preserve"> Para crearla, necesitamos programarla en forma de script. Para ello, pulsamos el botón derecho nuevamente en la ventana de proyecto y creamos un nuevo script de C#, llamándolo “GUI”. Hacemos doble </w:t>
+      </w:r>
+      <w:proofErr w:type="spellStart"/>
+      <w:r>
+        <w:t>click</w:t>
+      </w:r>
+      <w:proofErr w:type="spellEnd"/>
+      <w:r>
+        <w:t xml:space="preserve"> en él y se abre el programa de edición de scripts predeterminado, en este caso </w:t>
+      </w:r>
+      <w:proofErr w:type="spellStart"/>
+      <w:r>
+        <w:t>MonoDevelop</w:t>
+      </w:r>
+      <w:proofErr w:type="spellEnd"/>
+      <w:r>
+        <w:t>, que nos permitirá escribir el código necesario para mostrar la interfaz que queramos.</w:t>
+      </w:r>
+    </w:p>
+    <w:p>
+      <w:r>
+        <w:br w:type="page"/>
+      </w:r>
+    </w:p>
+    <w:p>
+      <w:pPr>
+        <w:keepNext/>
+      </w:pPr>
+      <w:r>
+        <w:lastRenderedPageBreak/>
+        <w:t>Vemos que hay cierto código por defecto ya escrito en el script. Lo ignoramos y después del método “</w:t>
+      </w:r>
+      <w:proofErr w:type="spellStart"/>
+      <w:r>
+        <w:t>Update</w:t>
+      </w:r>
+      <w:proofErr w:type="spellEnd"/>
+      <w:r>
+        <w:t>” ya escrito introducimos el siguiente fragmento de código:</w:t>
+      </w:r>
+    </w:p>
+    <w:p>
+      <w:pPr>
+        <w:pStyle w:val="Cdigo"/>
+        <w:rPr>
+          <w:sz w:val="14"/>
+          <w:szCs w:val="14"/>
+        </w:rPr>
+      </w:pPr>
+      <w:proofErr w:type="spellStart"/>
+      <w:proofErr w:type="gramStart"/>
+      <w:r>
+        <w:rPr>
+          <w:sz w:val="14"/>
+          <w:szCs w:val="14"/>
+        </w:rPr>
+        <w:t>void</w:t>
+      </w:r>
+      <w:proofErr w:type="spellEnd"/>
+      <w:proofErr w:type="gramEnd"/>
+      <w:r>
+        <w:rPr>
+          <w:sz w:val="14"/>
+          <w:szCs w:val="14"/>
+        </w:rPr>
+        <w:t xml:space="preserve"> </w:t>
+      </w:r>
+      <w:proofErr w:type="spellStart"/>
+      <w:r>
+        <w:rPr>
+          <w:sz w:val="14"/>
+          <w:szCs w:val="14"/>
+        </w:rPr>
+        <w:t>OnGUI</w:t>
+      </w:r>
+      <w:proofErr w:type="spellEnd"/>
+      <w:r>
+        <w:rPr>
+          <w:sz w:val="14"/>
+          <w:szCs w:val="14"/>
+        </w:rPr>
+        <w:t>() {</w:t>
+      </w:r>
+    </w:p>
+    <w:p>
+      <w:pPr>
+        <w:pStyle w:val="Cdigo"/>
+        <w:rPr>
+          <w:sz w:val="14"/>
+          <w:szCs w:val="14"/>
+        </w:rPr>
+      </w:pPr>
+      <w:proofErr w:type="spellStart"/>
+      <w:r>
+        <w:rPr>
+          <w:sz w:val="14"/>
+          <w:szCs w:val="14"/>
+        </w:rPr>
+        <w:t>GUILayout.BeginArea</w:t>
+      </w:r>
+      <w:proofErr w:type="spellEnd"/>
+      <w:r>
+        <w:rPr>
+          <w:sz w:val="14"/>
+          <w:szCs w:val="14"/>
+        </w:rPr>
+        <w:t xml:space="preserve"> (new </w:t>
+      </w:r>
+      <w:proofErr w:type="spellStart"/>
+      <w:proofErr w:type="gramStart"/>
+      <w:r>
+        <w:rPr>
+          <w:sz w:val="14"/>
+          <w:szCs w:val="14"/>
+        </w:rPr>
+        <w:t>Rect</w:t>
+      </w:r>
+      <w:proofErr w:type="spellEnd"/>
+      <w:r>
+        <w:rPr>
+          <w:sz w:val="14"/>
+          <w:szCs w:val="14"/>
+        </w:rPr>
+        <w:t>(</w:t>
+      </w:r>
+      <w:proofErr w:type="spellStart"/>
+      <w:proofErr w:type="gramEnd"/>
+      <w:r>
+        <w:rPr>
+          <w:sz w:val="14"/>
+          <w:szCs w:val="14"/>
+        </w:rPr>
+        <w:t>Screen.width</w:t>
+      </w:r>
+      <w:proofErr w:type="spellEnd"/>
+      <w:r>
+        <w:rPr>
+          <w:sz w:val="14"/>
+          <w:szCs w:val="14"/>
+        </w:rPr>
+        <w:t xml:space="preserve">/2 - 150, </w:t>
+      </w:r>
+      <w:proofErr w:type="spellStart"/>
+      <w:r>
+        <w:rPr>
+          <w:sz w:val="14"/>
+          <w:szCs w:val="14"/>
+        </w:rPr>
+        <w:t>Screen.height</w:t>
+      </w:r>
+      <w:proofErr w:type="spellEnd"/>
+      <w:r>
+        <w:rPr>
+          <w:sz w:val="14"/>
+          <w:szCs w:val="14"/>
+        </w:rPr>
+        <w:t>/2 + 100, 300, 400));</w:t>
+      </w:r>
+    </w:p>
+    <w:p>
+      <w:pPr>
+        <w:pStyle w:val="Cdigo"/>
+        <w:rPr>
+          <w:sz w:val="14"/>
+          <w:szCs w:val="14"/>
+        </w:rPr>
+      </w:pPr>
+      <w:proofErr w:type="spellStart"/>
+      <w:proofErr w:type="gramStart"/>
+      <w:r>
+        <w:rPr>
+          <w:sz w:val="14"/>
+          <w:szCs w:val="14"/>
+        </w:rPr>
+        <w:t>if</w:t>
+      </w:r>
+      <w:proofErr w:type="spellEnd"/>
+      <w:proofErr w:type="gramEnd"/>
+      <w:r>
+        <w:rPr>
+          <w:sz w:val="14"/>
+          <w:szCs w:val="14"/>
+        </w:rPr>
+        <w:t xml:space="preserve"> (</w:t>
+      </w:r>
+      <w:proofErr w:type="spellStart"/>
+      <w:r>
+        <w:rPr>
+          <w:sz w:val="14"/>
+          <w:szCs w:val="14"/>
+        </w:rPr>
+        <w:t>GUILayout.Button</w:t>
+      </w:r>
+      <w:proofErr w:type="spellEnd"/>
+      <w:r>
+        <w:rPr>
+          <w:sz w:val="14"/>
+          <w:szCs w:val="14"/>
+        </w:rPr>
+        <w:t>("Comenzar"))</w:t>
+      </w:r>
+    </w:p>
+    <w:p>
+      <w:pPr>
+        <w:pStyle w:val="Cdigo"/>
+        <w:rPr>
+          <w:sz w:val="14"/>
+          <w:szCs w:val="14"/>
+        </w:rPr>
+      </w:pPr>
+      <w:r>
+        <w:rPr>
+          <w:sz w:val="14"/>
+          <w:szCs w:val="14"/>
+        </w:rPr>
+        <w:tab/>
+      </w:r>
+      <w:proofErr w:type="spellStart"/>
+      <w:proofErr w:type="gramStart"/>
+      <w:r>
+        <w:rPr>
+          <w:sz w:val="14"/>
+          <w:szCs w:val="14"/>
+        </w:rPr>
+        <w:t>Debug.Log</w:t>
+      </w:r>
+      <w:proofErr w:type="spellEnd"/>
+      <w:r>
+        <w:rPr>
+          <w:sz w:val="14"/>
+          <w:szCs w:val="14"/>
+        </w:rPr>
+        <w:t>(</w:t>
+      </w:r>
+      <w:proofErr w:type="gramEnd"/>
+      <w:r>
+        <w:rPr>
+          <w:sz w:val="14"/>
+          <w:szCs w:val="14"/>
+        </w:rPr>
+        <w:t>"Lanzado el juego");</w:t>
+      </w:r>
+    </w:p>
+    <w:p>
+      <w:pPr>
+        <w:pStyle w:val="Cdigo"/>
+        <w:rPr>
+          <w:sz w:val="14"/>
+          <w:szCs w:val="14"/>
+        </w:rPr>
+      </w:pPr>
+      <w:proofErr w:type="spellStart"/>
+      <w:proofErr w:type="gramStart"/>
+      <w:r>
+        <w:rPr>
+          <w:sz w:val="14"/>
+          <w:szCs w:val="14"/>
+        </w:rPr>
+        <w:t>if</w:t>
+      </w:r>
+      <w:proofErr w:type="spellEnd"/>
+      <w:proofErr w:type="gramEnd"/>
+      <w:r>
+        <w:rPr>
+          <w:sz w:val="14"/>
+          <w:szCs w:val="14"/>
+        </w:rPr>
+        <w:t xml:space="preserve"> (</w:t>
+      </w:r>
+      <w:proofErr w:type="spellStart"/>
+      <w:r>
+        <w:rPr>
+          <w:sz w:val="14"/>
+          <w:szCs w:val="14"/>
+        </w:rPr>
+        <w:t>GUILayout.Button</w:t>
+      </w:r>
+      <w:proofErr w:type="spellEnd"/>
+      <w:r>
+        <w:rPr>
+          <w:sz w:val="14"/>
+          <w:szCs w:val="14"/>
+        </w:rPr>
+        <w:t>("Salir"))</w:t>
+      </w:r>
+    </w:p>
+    <w:p>
+      <w:pPr>
+        <w:pStyle w:val="Cdigo"/>
+        <w:rPr>
+          <w:sz w:val="14"/>
+          <w:szCs w:val="14"/>
+        </w:rPr>
+      </w:pPr>
+      <w:r>
+        <w:rPr>
+          <w:sz w:val="14"/>
+          <w:szCs w:val="14"/>
+        </w:rPr>
+        <w:tab/>
+      </w:r>
+      <w:proofErr w:type="spellStart"/>
+      <w:proofErr w:type="gramStart"/>
+      <w:r>
+        <w:rPr>
+          <w:sz w:val="14"/>
+          <w:szCs w:val="14"/>
+        </w:rPr>
+        <w:t>Application.Quit</w:t>
+      </w:r>
+      <w:proofErr w:type="spellEnd"/>
+      <w:r>
+        <w:rPr>
+          <w:sz w:val="14"/>
+          <w:szCs w:val="14"/>
+        </w:rPr>
+        <w:t>(</w:t>
+      </w:r>
+      <w:proofErr w:type="gramEnd"/>
+      <w:r>
+        <w:rPr>
+          <w:sz w:val="14"/>
+          <w:szCs w:val="14"/>
+        </w:rPr>
+        <w:t>);</w:t>
+      </w:r>
+    </w:p>
+    <w:p>
+      <w:pPr>
+        <w:pStyle w:val="Cdigo"/>
+        <w:rPr>
+          <w:sz w:val="14"/>
+          <w:szCs w:val="14"/>
+        </w:rPr>
+      </w:pPr>
+      <w:proofErr w:type="spellStart"/>
+      <w:proofErr w:type="gramStart"/>
+      <w:r>
+        <w:rPr>
+          <w:sz w:val="14"/>
+          <w:szCs w:val="14"/>
+        </w:rPr>
+        <w:t>GUILayout.EndArea</w:t>
+      </w:r>
+      <w:proofErr w:type="spellEnd"/>
+      <w:r>
+        <w:rPr>
+          <w:sz w:val="14"/>
+          <w:szCs w:val="14"/>
+        </w:rPr>
+        <w:t>(</w:t>
+      </w:r>
+      <w:proofErr w:type="gramEnd"/>
+      <w:r>
+        <w:rPr>
+          <w:sz w:val="14"/>
+          <w:szCs w:val="14"/>
+        </w:rPr>
+        <w:t>);</w:t>
+      </w:r>
+    </w:p>
+    <w:p>
+      <w:pPr>
+        <w:pStyle w:val="Cdigo"/>
+        <w:rPr>
+          <w:sz w:val="14"/>
+          <w:szCs w:val="14"/>
+        </w:rPr>
+      </w:pPr>
+      <w:r>
+        <w:rPr>
+          <w:sz w:val="14"/>
+          <w:szCs w:val="14"/>
+        </w:rPr>
+        <w:t>}</w:t>
+      </w:r>
+    </w:p>
+    <w:p>
+      <w:pPr>
+        <w:keepNext/>
+      </w:pPr>
+    </w:p>
+    <w:p>
+      <w:pPr>
+        <w:keepNext/>
+      </w:pPr>
+      <w:r>
+        <w:t>Este fragmento de código crea un área en la pantalla delimitada por el rectángulo “</w:t>
+      </w:r>
+      <w:proofErr w:type="spellStart"/>
+      <w:r>
+        <w:t>Rect</w:t>
+      </w:r>
+      <w:proofErr w:type="spellEnd"/>
+      <w:r>
+        <w:t>”, que ocupa 300 x 400 píxeles en la zona central-inferior de la pantalla. También crea dos botones y les asocia una pequeña funcionalidad. El primero, que mostrará las letras “Comenzar”, escribe un pequeño texto en la consola que dice “Lanzado el juego”</w:t>
+      </w:r>
+      <w:r>
+        <w:t xml:space="preserve"> cuando es pulsado</w:t>
+      </w:r>
+      <w:r>
+        <w:t xml:space="preserve">. El segundo botón sale de la aplicación. La instrucción </w:t>
+      </w:r>
+      <w:proofErr w:type="gramStart"/>
+      <w:r>
+        <w:t>‘</w:t>
+      </w:r>
+      <w:proofErr w:type="spellStart"/>
+      <w:r>
+        <w:t>Application.Quit</w:t>
+      </w:r>
+      <w:proofErr w:type="spellEnd"/>
+      <w:r>
+        <w:t>(</w:t>
+      </w:r>
+      <w:proofErr w:type="gramEnd"/>
+      <w:r>
+        <w:t>)</w:t>
+      </w:r>
+      <w:r>
+        <w:t>’</w:t>
+      </w:r>
+      <w:r>
+        <w:t xml:space="preserve"> de este fragmento solo funciona una vez la escena ha sido construida y convertida a ejecutable, por lo que no podremos probarla por ahora. Una vez que nuestro juego disponga de </w:t>
+      </w:r>
+      <w:r>
+        <w:t>más</w:t>
+      </w:r>
+      <w:r>
+        <w:t xml:space="preserve"> escenas y sea jugable, sustituiremos la línea </w:t>
+      </w:r>
+      <w:proofErr w:type="gramStart"/>
+      <w:r>
+        <w:t>‘</w:t>
+      </w:r>
+      <w:proofErr w:type="spellStart"/>
+      <w:r>
+        <w:t>Debug.Log</w:t>
+      </w:r>
+      <w:proofErr w:type="spellEnd"/>
+      <w:r>
+        <w:t>(</w:t>
+      </w:r>
+      <w:proofErr w:type="gramEnd"/>
+      <w:r>
+        <w:t>“Lanzar el juego”)</w:t>
+      </w:r>
+      <w:r>
+        <w:t>’</w:t>
+      </w:r>
+      <w:r>
+        <w:t xml:space="preserve"> por </w:t>
+      </w:r>
+      <w:r>
+        <w:t>algo como ‘</w:t>
+      </w:r>
+      <w:proofErr w:type="spellStart"/>
+      <w:r>
+        <w:t>Application.LoadLevel</w:t>
+      </w:r>
+      <w:proofErr w:type="spellEnd"/>
+      <w:r>
+        <w:t>(“Escena 1”)’</w:t>
+      </w:r>
+      <w:r>
+        <w:t xml:space="preserve"> </w:t>
+      </w:r>
+      <w:r>
+        <w:t>, pero de momento lo dejamos así.</w:t>
+      </w:r>
+    </w:p>
+    <w:p>
+      <w:pPr>
+        <w:keepNext/>
+      </w:pPr>
+      <w:r>
+        <w:t>El último paso es agregar el script recién creado a un objeto de juego que esté en la escena, para que su código se ejecute cuando el objeto sea procesado. Lo más apropiado para nosotros es arrastrarlo desde la ventana de proyecto y soltarlo encima de la cámara principal en la ventana de jerarquía, añadiéndolo como componente a esta última.</w:t>
+      </w:r>
+    </w:p>
+    <w:p>
+      <w:pPr>
+        <w:keepNext/>
+        <w:jc w:val="center"/>
+      </w:pPr>
+      <w:r>
+        <w:rPr>
+          <w:noProof/>
+          <w:lang w:eastAsia="es-ES"/>
+        </w:rPr>
+        <w:drawing>
+          <wp:inline distT="0" distB="0" distL="0" distR="0">
+            <wp:extent cx="5139615" cy="2520000"/>
+            <wp:effectExtent l="190500" t="152400" r="175335" b="127950"/>
+            <wp:docPr id="9" name="Imagen 3" descr="C:\Development\Unity\Documentacion\Imagenes\Seccion2_2_4.png"/>
+            <wp:cNvGraphicFramePr>
+              <a:graphicFrameLocks xmlns:a="http://schemas.openxmlformats.org/drawingml/2006/main" noChangeAspect="1"/>
+            </wp:cNvGraphicFramePr>
+            <a:graphic xmlns:a="http://schemas.openxmlformats.org/drawingml/2006/main">
+              <a:graphicData uri="http://schemas.openxmlformats.org/drawingml/2006/picture">
+                <pic:pic xmlns:pic="http://schemas.openxmlformats.org/drawingml/2006/picture">
+                  <pic:nvPicPr>
+                    <pic:cNvPr id="0" name="Picture 3" descr="C:\Development\Unity\Documentacion\Imagenes\Seccion2_2_4.png"/>
+                    <pic:cNvPicPr>
+                      <a:picLocks noChangeAspect="1" noChangeArrowheads="1"/>
+                    </pic:cNvPicPr>
+                  </pic:nvPicPr>
+                  <pic:blipFill>
+                    <a:blip r:embed="rId13" cstate="print"/>
+                    <a:srcRect/>
+                    <a:stretch>
+                      <a:fillRect/>
+                    </a:stretch>
+                  </pic:blipFill>
+                  <pic:spPr bwMode="auto">
+                    <a:xfrm>
+                      <a:off x="0" y="0"/>
+                      <a:ext cx="5139615" cy="2520000"/>
+                    </a:xfrm>
+                    <a:prstGeom prst="rect">
+                      <a:avLst/>
+                    </a:prstGeom>
+                    <a:ln>
+                      <a:noFill/>
+                    </a:ln>
+                    <a:effectLst>
+                      <a:outerShdw blurRad="190500" algn="tl" rotWithShape="0">
+                        <a:srgbClr val="000000">
+                          <a:alpha val="70000"/>
+                        </a:srgbClr>
+                      </a:outerShdw>
+                    </a:effectLst>
+                  </pic:spPr>
+                </pic:pic>
+              </a:graphicData>
+            </a:graphic>
+          </wp:inline>
+        </w:drawing>
+      </w:r>
+    </w:p>
+    <w:p>
+      <w:r>
+        <w:t>Con esto tenemos terminada nuestra primera escena y una sencilla forma de iniciar el juego. Para poder usarla posteriormente, la guardamos pulsando el menú “</w:t>
+      </w:r>
+      <w:proofErr w:type="spellStart"/>
+      <w:r>
+        <w:t>File</w:t>
+      </w:r>
+      <w:proofErr w:type="spellEnd"/>
+      <w:r>
+        <w:t>” y “</w:t>
+      </w:r>
+      <w:proofErr w:type="spellStart"/>
+      <w:r>
+        <w:t>Save</w:t>
+      </w:r>
+      <w:proofErr w:type="spellEnd"/>
+      <w:r>
+        <w:t xml:space="preserve"> </w:t>
+      </w:r>
+      <w:proofErr w:type="spellStart"/>
+      <w:r>
+        <w:t>Scene</w:t>
+      </w:r>
+      <w:proofErr w:type="spellEnd"/>
+      <w:r>
+        <w:t xml:space="preserve"> As…”, eligiendo el nombre que consideremos apropiado.</w:t>
+      </w:r>
       <w:r>
         <w:br w:type="page"/>
       </w:r>
@@ -3073,12 +4123,12 @@
           <w:numId w:val="5"/>
         </w:numPr>
       </w:pPr>
-      <w:bookmarkStart w:id="8" w:name="_Toc334275298"/>
+      <w:bookmarkStart w:id="7" w:name="_Toc334275298"/>
       <w:r>
         <w:lastRenderedPageBreak/>
         <w:t>Estructura del proyecto</w:t>
       </w:r>
-      <w:bookmarkEnd w:id="8"/>
+      <w:bookmarkEnd w:id="7"/>
     </w:p>
     <w:p/>
     <w:p>
@@ -3175,9 +4225,41 @@
       <w:r>
         <w:t xml:space="preserve">” está organizado en </w:t>
       </w:r>
+      <w:commentRangeStart w:id="8"/>
+      <w:r>
+        <w:t xml:space="preserve">dos escenas </w:t>
+      </w:r>
+      <w:commentRangeEnd w:id="8"/>
+      <w:r>
+        <w:rPr>
+          <w:rStyle w:val="Refdecomentario"/>
+        </w:rPr>
+        <w:commentReference w:id="8"/>
+      </w:r>
+      <w:r>
+        <w:t xml:space="preserve">diferentes o niveles de juego. En la primera escena, llamada “Escena inicial”, se presenta el menú principal de opciones, desde el que el jugador puede comenzar una nueva partida, cargar una previamente guardada, modificar las opciones del juego o salir del mismo. </w:t>
+      </w:r>
+      <w:r>
+        <w:t xml:space="preserve">Si se elige la opción de iniciar una partida nueva se guiará al usuario por una serie de fases durante las que elegirá en </w:t>
+      </w:r>
+      <w:proofErr w:type="spellStart"/>
+      <w:r>
+        <w:t>que</w:t>
+      </w:r>
+      <w:proofErr w:type="spellEnd"/>
+      <w:r>
+        <w:t xml:space="preserve"> tipo de planeta quiere jugar, modificando multitud de parámetros durante la creación que le permitirán adaptar a su gusto personal el planeta.</w:t>
+      </w:r>
+    </w:p>
+    <w:p>
+      <w:r>
+        <w:t>En la segunda escena transcurre toda la acción del juego, pues en ella se nos presenta nuestra nave alrededor del planeta elegido, junto con la interfaz principal que pone a nuestro alcance todas las formas de interacción que tenemos con el planeta y su contenido.</w:t>
+      </w:r>
+    </w:p>
+    <w:p>
       <w:commentRangeStart w:id="9"/>
       <w:r>
-        <w:t xml:space="preserve">dos escenas </w:t>
+        <w:t>TODO</w:t>
       </w:r>
       <w:commentRangeEnd w:id="9"/>
       <w:r>
@@ -3185,38 +4267,6 @@
           <w:rStyle w:val="Refdecomentario"/>
         </w:rPr>
         <w:commentReference w:id="9"/>
-      </w:r>
-      <w:r>
-        <w:t xml:space="preserve">diferentes o niveles de juego. En la primera escena, llamada “Escena inicial”, se presenta el menú principal de opciones, desde el que el jugador puede comenzar una nueva partida, cargar una previamente guardada, modificar las opciones del juego o salir del mismo. </w:t>
-      </w:r>
-      <w:r>
-        <w:t xml:space="preserve">Si se elige la opción de iniciar una partida nueva se guiará al usuario por una serie de fases durante las que elegirá en </w:t>
-      </w:r>
-      <w:proofErr w:type="spellStart"/>
-      <w:r>
-        <w:t>que</w:t>
-      </w:r>
-      <w:proofErr w:type="spellEnd"/>
-      <w:r>
-        <w:t xml:space="preserve"> tipo de planeta quiere jugar, modificando multitud de parámetros durante la creación que le permitirán adaptar a su gusto personal el planeta.</w:t>
-      </w:r>
-    </w:p>
-    <w:p>
-      <w:r>
-        <w:t>En la segunda escena transcurre toda la acción del juego, pues en ella se nos presenta nuestra nave alrededor del planeta elegido, junto con la interfaz principal que pone a nuestro alcance todas las formas de interacción que tenemos con el planeta y su contenido.</w:t>
-      </w:r>
-    </w:p>
-    <w:p>
-      <w:commentRangeStart w:id="10"/>
-      <w:r>
-        <w:t>TODO</w:t>
-      </w:r>
-      <w:commentRangeEnd w:id="10"/>
-      <w:r>
-        <w:rPr>
-          <w:rStyle w:val="Refdecomentario"/>
-        </w:rPr>
-        <w:commentReference w:id="10"/>
       </w:r>
     </w:p>
     <w:p>
@@ -3237,12 +4287,12 @@
           <w:szCs w:val="28"/>
         </w:rPr>
       </w:pPr>
-      <w:bookmarkStart w:id="11" w:name="_Toc334275299"/>
+      <w:bookmarkStart w:id="10" w:name="_Toc334275299"/>
       <w:r>
         <w:lastRenderedPageBreak/>
         <w:t>Particularidades y problemas</w:t>
       </w:r>
-      <w:bookmarkEnd w:id="11"/>
+      <w:bookmarkEnd w:id="10"/>
     </w:p>
     <w:p/>
     <w:p>
@@ -3332,16 +4382,16 @@
       </w:r>
     </w:p>
     <w:p>
-      <w:commentRangeStart w:id="12"/>
+      <w:commentRangeStart w:id="11"/>
       <w:r>
         <w:t>TODO</w:t>
       </w:r>
-      <w:commentRangeEnd w:id="12"/>
+      <w:commentRangeEnd w:id="11"/>
       <w:r>
         <w:rPr>
           <w:rStyle w:val="Refdecomentario"/>
         </w:rPr>
-        <w:commentReference w:id="12"/>
+        <w:commentReference w:id="11"/>
       </w:r>
     </w:p>
     <w:p>
@@ -3353,12 +4403,12 @@
       <w:pPr>
         <w:pStyle w:val="Ttulo1"/>
       </w:pPr>
-      <w:bookmarkStart w:id="13" w:name="_Toc334275300"/>
+      <w:bookmarkStart w:id="12" w:name="_Toc334275300"/>
       <w:r>
         <w:lastRenderedPageBreak/>
         <w:t>Arquitectura</w:t>
       </w:r>
-      <w:bookmarkEnd w:id="13"/>
+      <w:bookmarkEnd w:id="12"/>
     </w:p>
     <w:p/>
     <w:p>
@@ -3369,11 +4419,11 @@
           <w:numId w:val="9"/>
         </w:numPr>
       </w:pPr>
-      <w:bookmarkStart w:id="14" w:name="_Toc334275301"/>
+      <w:bookmarkStart w:id="13" w:name="_Toc334275301"/>
       <w:r>
         <w:t>Introducción</w:t>
       </w:r>
-      <w:bookmarkEnd w:id="14"/>
+      <w:bookmarkEnd w:id="13"/>
     </w:p>
     <w:p/>
     <w:p>
@@ -3453,6 +4503,19 @@
       </w:r>
     </w:p>
     <w:p>
+      <w:commentRangeStart w:id="14"/>
+      <w:r>
+        <w:t>TODO</w:t>
+      </w:r>
+      <w:commentRangeEnd w:id="14"/>
+      <w:r>
+        <w:rPr>
+          <w:rStyle w:val="Refdecomentario"/>
+        </w:rPr>
+        <w:commentReference w:id="14"/>
+      </w:r>
+    </w:p>
+    <w:p>
       <w:commentRangeStart w:id="15"/>
       <w:r>
         <w:t>TODO</w:t>
@@ -3463,19 +4526,6 @@
           <w:rStyle w:val="Refdecomentario"/>
         </w:rPr>
         <w:commentReference w:id="15"/>
-      </w:r>
-    </w:p>
-    <w:p>
-      <w:commentRangeStart w:id="16"/>
-      <w:r>
-        <w:t>TODO</w:t>
-      </w:r>
-      <w:commentRangeEnd w:id="16"/>
-      <w:r>
-        <w:rPr>
-          <w:rStyle w:val="Refdecomentario"/>
-        </w:rPr>
-        <w:commentReference w:id="16"/>
       </w:r>
     </w:p>
     <w:p>
@@ -3491,12 +4541,12 @@
           <w:numId w:val="9"/>
         </w:numPr>
       </w:pPr>
-      <w:bookmarkStart w:id="17" w:name="_Toc334275302"/>
+      <w:bookmarkStart w:id="16" w:name="_Toc334275302"/>
       <w:r>
         <w:lastRenderedPageBreak/>
         <w:t>Creación del planeta</w:t>
       </w:r>
-      <w:bookmarkEnd w:id="17"/>
+      <w:bookmarkEnd w:id="16"/>
     </w:p>
     <w:p/>
     <w:p>
@@ -3725,7 +4775,7 @@
                     </pic:cNvPicPr>
                   </pic:nvPicPr>
                   <pic:blipFill>
-                    <a:blip r:embed="rId11" cstate="print"/>
+                    <a:blip r:embed="rId14" cstate="print"/>
                     <a:stretch>
                       <a:fillRect/>
                     </a:stretch>
@@ -3796,7 +4846,7 @@
                     </pic:cNvPicPr>
                   </pic:nvPicPr>
                   <pic:blipFill>
-                    <a:blip r:embed="rId12" cstate="print"/>
+                    <a:blip r:embed="rId15" cstate="print"/>
                     <a:stretch>
                       <a:fillRect/>
                     </a:stretch>
@@ -3865,7 +4915,7 @@
                     </pic:cNvPicPr>
                   </pic:nvPicPr>
                   <pic:blipFill>
-                    <a:blip r:embed="rId13" cstate="print"/>
+                    <a:blip r:embed="rId16" cstate="print"/>
                     <a:stretch>
                       <a:fillRect/>
                     </a:stretch>
@@ -3968,7 +5018,7 @@
                     </pic:cNvPicPr>
                   </pic:nvPicPr>
                   <pic:blipFill>
-                    <a:blip r:embed="rId14" cstate="print"/>
+                    <a:blip r:embed="rId17" cstate="print"/>
                     <a:stretch>
                       <a:fillRect/>
                     </a:stretch>
@@ -4228,16 +5278,16 @@
       </w:r>
     </w:p>
     <w:p>
-      <w:commentRangeStart w:id="18"/>
+      <w:commentRangeStart w:id="17"/>
       <w:r>
         <w:t>TODO</w:t>
       </w:r>
-      <w:commentRangeEnd w:id="18"/>
+      <w:commentRangeEnd w:id="17"/>
       <w:r>
         <w:rPr>
           <w:rStyle w:val="Refdecomentario"/>
         </w:rPr>
-        <w:commentReference w:id="18"/>
+        <w:commentReference w:id="17"/>
       </w:r>
       <w:r>
         <w:br w:type="page"/>
@@ -4251,25 +5301,25 @@
           <w:numId w:val="9"/>
         </w:numPr>
       </w:pPr>
-      <w:bookmarkStart w:id="19" w:name="_Toc334275303"/>
+      <w:bookmarkStart w:id="18" w:name="_Toc334275303"/>
       <w:r>
         <w:lastRenderedPageBreak/>
         <w:t>Algoritmo de vida</w:t>
       </w:r>
-      <w:bookmarkEnd w:id="19"/>
+      <w:bookmarkEnd w:id="18"/>
     </w:p>
     <w:p/>
     <w:p>
-      <w:commentRangeStart w:id="20"/>
+      <w:commentRangeStart w:id="19"/>
       <w:r>
         <w:t>TODO</w:t>
       </w:r>
-      <w:commentRangeEnd w:id="20"/>
+      <w:commentRangeEnd w:id="19"/>
       <w:r>
         <w:rPr>
           <w:rStyle w:val="Refdecomentario"/>
         </w:rPr>
-        <w:commentReference w:id="20"/>
+        <w:commentReference w:id="19"/>
       </w:r>
     </w:p>
     <w:p>
@@ -4285,22 +5335,22 @@
           <w:numId w:val="9"/>
         </w:numPr>
       </w:pPr>
-      <w:bookmarkStart w:id="21" w:name="_Toc334275304"/>
+      <w:bookmarkStart w:id="20" w:name="_Toc334275304"/>
       <w:r>
         <w:lastRenderedPageBreak/>
         <w:t>Efectos y parte gráfica</w:t>
       </w:r>
-      <w:bookmarkEnd w:id="21"/>
+      <w:bookmarkEnd w:id="20"/>
     </w:p>
     <w:p/>
     <w:p>
-      <w:commentRangeStart w:id="22"/>
+      <w:commentRangeStart w:id="21"/>
       <w:r>
         <w:t>TODO</w:t>
       </w:r>
-      <w:commentRangeEnd w:id="22"/>
-      <w:r>
-        <w:commentReference w:id="22"/>
+      <w:commentRangeEnd w:id="21"/>
+      <w:r>
+        <w:commentReference w:id="21"/>
       </w:r>
     </w:p>
     <w:p>
@@ -4475,24 +5525,24 @@
           <w:numId w:val="9"/>
         </w:numPr>
       </w:pPr>
-      <w:bookmarkStart w:id="23" w:name="_Toc334275305"/>
+      <w:bookmarkStart w:id="22" w:name="_Toc334275305"/>
       <w:r>
         <w:t>Estructura y resto de funciones</w:t>
       </w:r>
-      <w:bookmarkEnd w:id="23"/>
+      <w:bookmarkEnd w:id="22"/>
     </w:p>
     <w:p/>
     <w:p>
-      <w:commentRangeStart w:id="24"/>
+      <w:commentRangeStart w:id="23"/>
       <w:r>
         <w:t>TODO</w:t>
       </w:r>
-      <w:commentRangeEnd w:id="24"/>
+      <w:commentRangeEnd w:id="23"/>
       <w:r>
         <w:rPr>
           <w:rStyle w:val="Refdecomentario"/>
         </w:rPr>
-        <w:commentReference w:id="24"/>
+        <w:commentReference w:id="23"/>
       </w:r>
     </w:p>
     <w:p/>
@@ -4505,25 +5555,25 @@
       <w:pPr>
         <w:pStyle w:val="Ttulo1"/>
       </w:pPr>
-      <w:bookmarkStart w:id="25" w:name="_Toc334275306"/>
+      <w:bookmarkStart w:id="24" w:name="_Toc334275306"/>
       <w:r>
         <w:lastRenderedPageBreak/>
         <w:t>Pruebas</w:t>
       </w:r>
-      <w:bookmarkEnd w:id="25"/>
+      <w:bookmarkEnd w:id="24"/>
     </w:p>
     <w:p/>
     <w:p>
-      <w:commentRangeStart w:id="26"/>
+      <w:commentRangeStart w:id="25"/>
       <w:r>
         <w:t>TODO</w:t>
       </w:r>
-      <w:commentRangeEnd w:id="26"/>
+      <w:commentRangeEnd w:id="25"/>
       <w:r>
         <w:rPr>
           <w:rStyle w:val="Refdecomentario"/>
         </w:rPr>
-        <w:commentReference w:id="26"/>
+        <w:commentReference w:id="25"/>
       </w:r>
     </w:p>
     <w:p>
@@ -4535,12 +5585,12 @@
       <w:pPr>
         <w:pStyle w:val="Ttulo1"/>
       </w:pPr>
-      <w:bookmarkStart w:id="27" w:name="_Toc334275307"/>
+      <w:bookmarkStart w:id="26" w:name="_Toc334275307"/>
       <w:r>
         <w:lastRenderedPageBreak/>
         <w:t>Glosario</w:t>
       </w:r>
-      <w:bookmarkEnd w:id="27"/>
+      <w:bookmarkEnd w:id="26"/>
     </w:p>
     <w:p/>
     <w:p>
@@ -4749,16 +5799,16 @@
       </w:pPr>
     </w:p>
     <w:p>
-      <w:commentRangeStart w:id="28"/>
+      <w:commentRangeStart w:id="27"/>
       <w:r>
         <w:t>TODO</w:t>
       </w:r>
-      <w:commentRangeEnd w:id="28"/>
+      <w:commentRangeEnd w:id="27"/>
       <w:r>
         <w:rPr>
           <w:rStyle w:val="Refdecomentario"/>
         </w:rPr>
-        <w:commentReference w:id="28"/>
+        <w:commentReference w:id="27"/>
       </w:r>
     </w:p>
     <w:p>
@@ -4770,12 +5820,12 @@
       <w:pPr>
         <w:pStyle w:val="Ttulo1"/>
       </w:pPr>
-      <w:bookmarkStart w:id="29" w:name="_Toc334275308"/>
+      <w:bookmarkStart w:id="28" w:name="_Toc334275308"/>
       <w:r>
         <w:lastRenderedPageBreak/>
         <w:t>Referencias</w:t>
       </w:r>
-      <w:bookmarkEnd w:id="29"/>
+      <w:bookmarkEnd w:id="28"/>
     </w:p>
     <w:p/>
     <w:p>
@@ -4845,7 +5895,7 @@
         </w:rPr>
         <w:t xml:space="preserve"> </w:t>
       </w:r>
-      <w:hyperlink r:id="rId15" w:history="1">
+      <w:hyperlink r:id="rId18" w:history="1">
         <w:r>
           <w:rPr>
             <w:rStyle w:val="Hipervnculo"/>
@@ -4886,7 +5936,7 @@
         </w:rPr>
         <w:t xml:space="preserve"> : the coolest interface to (Sub)version control ”, </w:t>
       </w:r>
-      <w:hyperlink r:id="rId16" w:history="1">
+      <w:hyperlink r:id="rId19" w:history="1">
         <w:r>
           <w:rPr>
             <w:color w:val="0000FF"/>
@@ -4914,7 +5964,7 @@
         </w:rPr>
         <w:t xml:space="preserve">[r3] “Blender: free open source 3D content creation suite”, </w:t>
       </w:r>
-      <w:hyperlink r:id="rId17" w:history="1">
+      <w:hyperlink r:id="rId20" w:history="1">
         <w:r>
           <w:rPr>
             <w:color w:val="0000FF"/>
@@ -4960,7 +6010,7 @@
         </w:rPr>
         <w:t xml:space="preserve">, </w:t>
       </w:r>
-      <w:hyperlink r:id="rId18" w:history="1">
+      <w:hyperlink r:id="rId21" w:history="1">
         <w:r>
           <w:rPr>
             <w:color w:val="0000FF"/>
@@ -4988,7 +6038,7 @@
         </w:rPr>
         <w:t xml:space="preserve">[r5] “Cry Engine 3”, </w:t>
       </w:r>
-      <w:hyperlink r:id="rId19" w:history="1">
+      <w:hyperlink r:id="rId22" w:history="1">
         <w:r>
           <w:rPr>
             <w:color w:val="0000FF"/>
@@ -5016,7 +6066,7 @@
         </w:rPr>
         <w:t xml:space="preserve">[r6] “id Tech 4”, </w:t>
       </w:r>
-      <w:hyperlink r:id="rId20" w:history="1">
+      <w:hyperlink r:id="rId23" w:history="1">
         <w:r>
           <w:rPr>
             <w:color w:val="0000FF"/>
@@ -5044,7 +6094,7 @@
         </w:rPr>
         <w:t xml:space="preserve">[r7] “Source SDK”, </w:t>
       </w:r>
-      <w:hyperlink r:id="rId21" w:history="1">
+      <w:hyperlink r:id="rId24" w:history="1">
         <w:r>
           <w:rPr>
             <w:color w:val="0000FF"/>
@@ -5064,8 +6114,8 @@
       </w:pPr>
     </w:p>
     <w:sectPr>
-      <w:headerReference w:type="default" r:id="rId22"/>
-      <w:footerReference w:type="default" r:id="rId23"/>
+      <w:headerReference w:type="default" r:id="rId25"/>
+      <w:footerReference w:type="default" r:id="rId26"/>
       <w:pgSz w:w="11906" w:h="16838"/>
       <w:pgMar w:top="1417" w:right="1701" w:bottom="1417" w:left="1701" w:header="567" w:footer="567" w:gutter="0"/>
       <w:cols w:space="708"/>
@@ -5118,7 +6168,7 @@
       </w:r>
     </w:p>
   </w:comment>
-  <w:comment w:id="7" w:author="Centor" w:date="2012-08-10T20:17:00Z" w:initials="C">
+  <w:comment w:id="8" w:author="Centor" w:date="2012-08-09T18:06:00Z" w:initials="C">
     <w:p>
       <w:pPr>
         <w:pStyle w:val="Textocomentario"/>
@@ -5130,11 +6180,11 @@
         <w:annotationRef/>
       </w:r>
       <w:r>
-        <w:t>Introducir aquí un caso de estudio simple, de una longitud de unas 4-5 páginas en las que se detalle cómo construir un menú de juego similar (pero más simple) a la escena inicial actual.</w:t>
+        <w:t>Comprobar si al final siguen siendo dos escenas.</w:t>
       </w:r>
     </w:p>
   </w:comment>
-  <w:comment w:id="9" w:author="Centor" w:date="2012-08-09T18:06:00Z" w:initials="C">
+  <w:comment w:id="9" w:author="Centor" w:date="2012-08-03T11:59:00Z" w:initials="C">
     <w:p>
       <w:pPr>
         <w:pStyle w:val="Textocomentario"/>
@@ -5146,11 +6196,30 @@
         <w:annotationRef/>
       </w:r>
       <w:r>
-        <w:t>Comprobar si al final siguen siendo dos escenas.</w:t>
-      </w:r>
+        <w:t>Comentar mas y organizar</w:t>
+      </w:r>
+      <w:r>
+        <w:t xml:space="preserve"> mejor, justificando el porqué de </w:t>
+      </w:r>
+      <w:r>
+        <w:t>los diferentes recursos, las diferentes áreas que hay etc.</w:t>
+      </w:r>
+    </w:p>
+    <w:p>
+      <w:pPr>
+        <w:pStyle w:val="Textocomentario"/>
+      </w:pPr>
+      <w:r>
+        <w:t>Habrá que meter diagramas UML con la estructura básica de las escenas (de cada una) y explicarlo posteriormente.</w:t>
+      </w:r>
+    </w:p>
+    <w:p>
+      <w:pPr>
+        <w:pStyle w:val="Textocomentario"/>
+      </w:pPr>
     </w:p>
   </w:comment>
-  <w:comment w:id="10" w:author="Centor" w:date="2012-08-03T11:59:00Z" w:initials="C">
+  <w:comment w:id="11" w:author="Centor" w:date="2012-08-03T11:18:00Z" w:initials="C">
     <w:p>
       <w:pPr>
         <w:pStyle w:val="Textocomentario"/>
@@ -5162,30 +6231,67 @@
         <w:annotationRef/>
       </w:r>
       <w:r>
-        <w:t>Comentar mas y organizar</w:t>
-      </w:r>
-      <w:r>
-        <w:t xml:space="preserve"> mejor, justificando el porqué de </w:t>
-      </w:r>
-      <w:r>
-        <w:t>los diferentes recursos, las diferentes áreas que hay etc.</w:t>
-      </w:r>
-    </w:p>
+        <w:t xml:space="preserve">Añadir más particularidades, problemas, y otros comentarios acerca del uso de </w:t>
+      </w:r>
+      <w:proofErr w:type="spellStart"/>
+      <w:r>
+        <w:t>Unity</w:t>
+      </w:r>
+      <w:proofErr w:type="spellEnd"/>
+      <w:r>
+        <w:t>.</w:t>
+      </w:r>
+    </w:p>
+  </w:comment>
+  <w:comment w:id="14" w:author="Centor" w:date="2012-08-03T11:18:00Z" w:initials="C">
     <w:p>
       <w:pPr>
         <w:pStyle w:val="Textocomentario"/>
       </w:pPr>
       <w:r>
-        <w:t>Habrá que meter diagramas UML con la estructura básica de las escenas (de cada una) y explicarlo posteriormente.</w:t>
-      </w:r>
-    </w:p>
+        <w:rPr>
+          <w:rStyle w:val="Refdecomentario"/>
+        </w:rPr>
+        <w:annotationRef/>
+      </w:r>
+      <w:r>
+        <w:t>Añadir más explicaciones y alargar un poco más.</w:t>
+      </w:r>
+    </w:p>
+  </w:comment>
+  <w:comment w:id="15" w:author="Centor" w:date="2012-08-03T12:04:00Z" w:initials="C">
     <w:p>
       <w:pPr>
         <w:pStyle w:val="Textocomentario"/>
       </w:pPr>
+      <w:r>
+        <w:rPr>
+          <w:rStyle w:val="Refdecomentario"/>
+        </w:rPr>
+        <w:annotationRef/>
+      </w:r>
+      <w:r>
+        <w:t xml:space="preserve">Añadir diagramas UML para cada parte, explicando las estructuras de clases en algoritmos, las relaciones entre </w:t>
+      </w:r>
+      <w:proofErr w:type="spellStart"/>
+      <w:r>
+        <w:t>shaders</w:t>
+      </w:r>
+      <w:proofErr w:type="spellEnd"/>
+      <w:r>
+        <w:t xml:space="preserve"> y </w:t>
+      </w:r>
+      <w:proofErr w:type="spellStart"/>
+      <w:r>
+        <w:t>GameObjects</w:t>
+      </w:r>
+      <w:proofErr w:type="spellEnd"/>
+      <w:r>
+        <w:t>, etc.</w:t>
+      </w:r>
     </w:p>
   </w:comment>
-  <w:comment w:id="12" w:author="Centor" w:date="2012-08-03T11:18:00Z" w:initials="C">
+  <w:comment w:id="17" w:author="Centor" w:date="2012-08-04T10:27:00Z" w:initials="C">
     <w:p>
       <w:pPr>
         <w:pStyle w:val="Textocomentario"/>
@@ -5197,19 +6303,14 @@
         <w:annotationRef/>
       </w:r>
       <w:r>
-        <w:t xml:space="preserve">Añadir más particularidades, problemas, y otros comentarios acerca del uso de </w:t>
-      </w:r>
-      <w:proofErr w:type="spellStart"/>
-      <w:r>
-        <w:t>Unity</w:t>
-      </w:r>
-      <w:proofErr w:type="spellEnd"/>
-      <w:r>
-        <w:t>.</w:t>
+        <w:t>Completar con el resto del proceso.</w:t>
+      </w:r>
+      <w:r>
+        <w:t xml:space="preserve"> Falta hablar de los hábitats y el algoritmo de vida (solo nombrar el enlace).</w:t>
       </w:r>
     </w:p>
   </w:comment>
-  <w:comment w:id="15" w:author="Centor" w:date="2012-08-03T11:18:00Z" w:initials="C">
+  <w:comment w:id="19" w:author="Centor" w:date="2012-08-03T00:59:00Z" w:initials="C">
     <w:p>
       <w:pPr>
         <w:pStyle w:val="Textocomentario"/>
@@ -5221,11 +6322,11 @@
         <w:annotationRef/>
       </w:r>
       <w:r>
-        <w:t>Añadir más explicaciones y alargar un poco más.</w:t>
+        <w:t>Completar por Marcos.</w:t>
       </w:r>
     </w:p>
   </w:comment>
-  <w:comment w:id="16" w:author="Centor" w:date="2012-08-03T12:04:00Z" w:initials="C">
+  <w:comment w:id="21" w:author="Centor" w:date="2012-08-07T21:05:00Z" w:initials="C">
     <w:p>
       <w:pPr>
         <w:pStyle w:val="Textocomentario"/>
@@ -5237,27 +6338,11 @@
         <w:annotationRef/>
       </w:r>
       <w:r>
-        <w:t xml:space="preserve">Añadir diagramas UML para cada parte, explicando las estructuras de clases en algoritmos, las relaciones entre </w:t>
-      </w:r>
-      <w:proofErr w:type="spellStart"/>
-      <w:r>
-        <w:t>shaders</w:t>
-      </w:r>
-      <w:proofErr w:type="spellEnd"/>
-      <w:r>
-        <w:t xml:space="preserve"> y </w:t>
-      </w:r>
-      <w:proofErr w:type="spellStart"/>
-      <w:r>
-        <w:t>GameObjects</w:t>
-      </w:r>
-      <w:proofErr w:type="spellEnd"/>
-      <w:r>
-        <w:t>, etc.</w:t>
+        <w:t>Completar por Pablo.</w:t>
       </w:r>
     </w:p>
   </w:comment>
-  <w:comment w:id="18" w:author="Centor" w:date="2012-08-04T10:27:00Z" w:initials="C">
+  <w:comment w:id="23" w:author="Centor" w:date="2012-08-07T21:07:00Z" w:initials="C">
     <w:p>
       <w:pPr>
         <w:pStyle w:val="Textocomentario"/>
@@ -5269,14 +6354,11 @@
         <w:annotationRef/>
       </w:r>
       <w:r>
-        <w:t>Completar con el resto del proceso.</w:t>
-      </w:r>
-      <w:r>
-        <w:t xml:space="preserve"> Falta hablar de los hábitats y el algoritmo de vida (solo nombrar el enlace).</w:t>
+        <w:t>Aquí hablamos de la estructura general del proyecto, de las interconexiones entre escenas, de cómo se guardan las partidas, etc.</w:t>
       </w:r>
     </w:p>
   </w:comment>
-  <w:comment w:id="20" w:author="Centor" w:date="2012-08-03T00:59:00Z" w:initials="C">
+  <w:comment w:id="25" w:author="Centor" w:date="2012-08-03T01:02:00Z" w:initials="C">
     <w:p>
       <w:pPr>
         <w:pStyle w:val="Textocomentario"/>
@@ -5288,59 +6370,11 @@
         <w:annotationRef/>
       </w:r>
       <w:r>
-        <w:t>Completar por Marcos.</w:t>
+        <w:t>Explicar en esta sección las pruebas que ha pasado el software y que plan teníamos de pruebas antes de pasarlas.</w:t>
       </w:r>
     </w:p>
   </w:comment>
-  <w:comment w:id="22" w:author="Centor" w:date="2012-08-07T21:05:00Z" w:initials="C">
-    <w:p>
-      <w:pPr>
-        <w:pStyle w:val="Textocomentario"/>
-      </w:pPr>
-      <w:r>
-        <w:rPr>
-          <w:rStyle w:val="Refdecomentario"/>
-        </w:rPr>
-        <w:annotationRef/>
-      </w:r>
-      <w:r>
-        <w:t>Completar por Pablo.</w:t>
-      </w:r>
-    </w:p>
-  </w:comment>
-  <w:comment w:id="24" w:author="Centor" w:date="2012-08-07T21:07:00Z" w:initials="C">
-    <w:p>
-      <w:pPr>
-        <w:pStyle w:val="Textocomentario"/>
-      </w:pPr>
-      <w:r>
-        <w:rPr>
-          <w:rStyle w:val="Refdecomentario"/>
-        </w:rPr>
-        <w:annotationRef/>
-      </w:r>
-      <w:r>
-        <w:t>Aquí hablamos de la estructura general del proyecto, de las interconexiones entre escenas, de cómo se guardan las partidas, etc.</w:t>
-      </w:r>
-    </w:p>
-  </w:comment>
-  <w:comment w:id="26" w:author="Centor" w:date="2012-08-03T01:02:00Z" w:initials="C">
-    <w:p>
-      <w:pPr>
-        <w:pStyle w:val="Textocomentario"/>
-      </w:pPr>
-      <w:r>
-        <w:rPr>
-          <w:rStyle w:val="Refdecomentario"/>
-        </w:rPr>
-        <w:annotationRef/>
-      </w:r>
-      <w:r>
-        <w:t>Explicar en esta sección las pruebas que ha pasado el software y que plan teníamos de pruebas antes de pasarlas.</w:t>
-      </w:r>
-    </w:p>
-  </w:comment>
-  <w:comment w:id="28" w:author="Centor" w:date="2012-08-03T01:04:00Z" w:initials="C">
+  <w:comment w:id="27" w:author="Centor" w:date="2012-08-03T01:04:00Z" w:initials="C">
     <w:p>
       <w:pPr>
         <w:pStyle w:val="Textocomentario"/>
@@ -5435,7 +6469,7 @@
                         <w:rPr>
                           <w:noProof/>
                         </w:rPr>
-                        <w:t>17</w:t>
+                        <w:t>12</w:t>
                       </w:r>
                     </w:fldSimple>
                   </w:p>
@@ -7789,7 +8823,337 @@
       <w:szCs w:val="18"/>
     </w:rPr>
   </w:style>
+  <w:style w:type="paragraph" w:customStyle="1" w:styleId="Cdigo">
+    <w:name w:val="Código"/>
+    <w:basedOn w:val="Normal"/>
+    <w:link w:val="CdigoCar"/>
+    <w:qFormat/>
+    <w:rsid w:val="00265A25"/>
+    <w:pPr>
+      <w:keepNext/>
+      <w:spacing w:after="120" w:line="240" w:lineRule="auto"/>
+    </w:pPr>
+    <w:rPr>
+      <w:rFonts w:ascii="Orator Std" w:hAnsi="Orator Std"/>
+      <w:sz w:val="16"/>
+      <w:szCs w:val="16"/>
+    </w:rPr>
+  </w:style>
+  <w:style w:type="character" w:customStyle="1" w:styleId="CdigoCar">
+    <w:name w:val="Código Car"/>
+    <w:basedOn w:val="Fuentedeprrafopredeter"/>
+    <w:link w:val="Cdigo"/>
+    <w:rsid w:val="00265A25"/>
+    <w:rPr>
+      <w:rFonts w:ascii="Orator Std" w:hAnsi="Orator Std"/>
+      <w:sz w:val="16"/>
+      <w:szCs w:val="16"/>
+    </w:rPr>
+  </w:style>
 </w:styles>
+</file>
+
+<file path=word/glossary/document.xml><?xml version="1.0" encoding="utf-8"?>
+<w:glossaryDocument xmlns:ve="http://schemas.openxmlformats.org/markup-compatibility/2006" xmlns:o="urn:schemas-microsoft-com:office:office" xmlns:r="http://schemas.openxmlformats.org/officeDocument/2006/relationships" xmlns:m="http://schemas.openxmlformats.org/officeDocument/2006/math" xmlns:v="urn:schemas-microsoft-com:vml" xmlns:wp="http://schemas.openxmlformats.org/drawingml/2006/wordprocessingDrawing" xmlns:w10="urn:schemas-microsoft-com:office:word" xmlns:w="http://schemas.openxmlformats.org/wordprocessingml/2006/main" xmlns:wne="http://schemas.microsoft.com/office/word/2006/wordml">
+  <w:docParts/>
+</w:glossaryDocument>
+</file>
+
+<file path=word/glossary/fontTable.xml><?xml version="1.0" encoding="utf-8"?>
+<w:fonts xmlns:r="http://schemas.openxmlformats.org/officeDocument/2006/relationships" xmlns:w="http://schemas.openxmlformats.org/wordprocessingml/2006/main">
+  <w:font w:name="Times New Roman">
+    <w:panose1 w:val="02020603050405020304"/>
+    <w:charset w:val="00"/>
+    <w:family w:val="roman"/>
+    <w:pitch w:val="variable"/>
+    <w:sig w:usb0="E0002AFF" w:usb1="C0007841" w:usb2="00000009" w:usb3="00000000" w:csb0="000001FF" w:csb1="00000000"/>
+  </w:font>
+  <w:font w:name="Symbol">
+    <w:panose1 w:val="05050102010706020507"/>
+    <w:charset w:val="02"/>
+    <w:family w:val="roman"/>
+    <w:pitch w:val="variable"/>
+    <w:sig w:usb0="00000000" w:usb1="10000000" w:usb2="00000000" w:usb3="00000000" w:csb0="80000000" w:csb1="00000000"/>
+  </w:font>
+  <w:font w:name="Courier New">
+    <w:panose1 w:val="02070309020205020404"/>
+    <w:charset w:val="00"/>
+    <w:family w:val="modern"/>
+    <w:pitch w:val="fixed"/>
+    <w:sig w:usb0="E0002AFF" w:usb1="C0007843" w:usb2="00000009" w:usb3="00000000" w:csb0="000001FF" w:csb1="00000000"/>
+  </w:font>
+  <w:font w:name="Wingdings">
+    <w:panose1 w:val="05000000000000000000"/>
+    <w:charset w:val="02"/>
+    <w:family w:val="auto"/>
+    <w:pitch w:val="variable"/>
+    <w:sig w:usb0="00000000" w:usb1="10000000" w:usb2="00000000" w:usb3="00000000" w:csb0="80000000" w:csb1="00000000"/>
+  </w:font>
+  <w:font w:name="Calibri">
+    <w:panose1 w:val="020F0502020204030204"/>
+    <w:charset w:val="00"/>
+    <w:family w:val="swiss"/>
+    <w:pitch w:val="variable"/>
+    <w:sig w:usb0="E10002FF" w:usb1="4000ACFF" w:usb2="00000009" w:usb3="00000000" w:csb0="0000019F" w:csb1="00000000"/>
+  </w:font>
+  <w:font w:name="Cambria">
+    <w:panose1 w:val="02040503050406030204"/>
+    <w:charset w:val="00"/>
+    <w:family w:val="roman"/>
+    <w:pitch w:val="variable"/>
+    <w:sig w:usb0="E00002FF" w:usb1="400004FF" w:usb2="00000000" w:usb3="00000000" w:csb0="0000019F" w:csb1="00000000"/>
+  </w:font>
+  <w:font w:name="Tahoma">
+    <w:panose1 w:val="020B0604030504040204"/>
+    <w:charset w:val="00"/>
+    <w:family w:val="swiss"/>
+    <w:pitch w:val="variable"/>
+    <w:sig w:usb0="E1002EFF" w:usb1="C000605B" w:usb2="00000029" w:usb3="00000000" w:csb0="000101FF" w:csb1="00000000"/>
+  </w:font>
+  <w:font w:name="Orator Std">
+    <w:panose1 w:val="00000000000000000000"/>
+    <w:charset w:val="00"/>
+    <w:family w:val="modern"/>
+    <w:notTrueType/>
+    <w:pitch w:val="fixed"/>
+    <w:sig w:usb0="00000003" w:usb1="00000000" w:usb2="00000000" w:usb3="00000000" w:csb0="00000001" w:csb1="00000000"/>
+  </w:font>
+</w:fonts>
+</file>
+
+<file path=word/glossary/settings.xml><?xml version="1.0" encoding="utf-8"?>
+<w:settings xmlns:o="urn:schemas-microsoft-com:office:office" xmlns:r="http://schemas.openxmlformats.org/officeDocument/2006/relationships" xmlns:m="http://schemas.openxmlformats.org/officeDocument/2006/math" xmlns:v="urn:schemas-microsoft-com:vml" xmlns:w10="urn:schemas-microsoft-com:office:word" xmlns:w="http://schemas.openxmlformats.org/wordprocessingml/2006/main" xmlns:sl="http://schemas.openxmlformats.org/schemaLibrary/2006/main">
+  <w:view w:val="normal"/>
+  <w:defaultTabStop w:val="708"/>
+  <w:hyphenationZone w:val="425"/>
+  <w:characterSpacingControl w:val="doNotCompress"/>
+  <w:compat>
+    <w:useFELayout/>
+  </w:compat>
+  <w:rsids>
+    <w:rsidRoot w:val="00BB7BC2"/>
+    <w:rsid w:val="00397849"/>
+    <w:rsid w:val="00BB7BC2"/>
+  </w:rsids>
+  <m:mathPr>
+    <m:mathFont m:val="Cambria Math"/>
+    <m:brkBin m:val="before"/>
+    <m:brkBinSub m:val="--"/>
+    <m:smallFrac m:val="off"/>
+    <m:dispDef/>
+    <m:lMargin m:val="0"/>
+    <m:rMargin m:val="0"/>
+    <m:defJc m:val="centerGroup"/>
+    <m:wrapIndent m:val="1440"/>
+    <m:intLim m:val="subSup"/>
+    <m:naryLim m:val="undOvr"/>
+  </m:mathPr>
+  <w:themeFontLang w:val="es-ES"/>
+  <w:clrSchemeMapping w:bg1="light1" w:t1="dark1" w:bg2="light2" w:t2="dark2" w:accent1="accent1" w:accent2="accent2" w:accent3="accent3" w:accent4="accent4" w:accent5="accent5" w:accent6="accent6" w:hyperlink="hyperlink" w:followedHyperlink="followedHyperlink"/>
+  <w:decimalSymbol w:val=","/>
+  <w:listSeparator w:val=";"/>
+</w:settings>
+</file>
+
+<file path=word/glossary/styles.xml><?xml version="1.0" encoding="utf-8"?>
+<w:styles xmlns:r="http://schemas.openxmlformats.org/officeDocument/2006/relationships" xmlns:w="http://schemas.openxmlformats.org/wordprocessingml/2006/main">
+  <w:docDefaults>
+    <w:rPrDefault>
+      <w:rPr>
+        <w:rFonts w:asciiTheme="minorHAnsi" w:eastAsiaTheme="minorEastAsia" w:hAnsiTheme="minorHAnsi" w:cstheme="minorBidi"/>
+        <w:sz w:val="22"/>
+        <w:szCs w:val="22"/>
+        <w:lang w:val="es-ES" w:eastAsia="es-ES" w:bidi="ar-SA"/>
+      </w:rPr>
+    </w:rPrDefault>
+    <w:pPrDefault>
+      <w:pPr>
+        <w:spacing w:after="200" w:line="276" w:lineRule="auto"/>
+      </w:pPr>
+    </w:pPrDefault>
+  </w:docDefaults>
+  <w:latentStyles w:defLockedState="0" w:defUIPriority="99" w:defSemiHidden="1" w:defUnhideWhenUsed="1" w:defQFormat="0" w:count="267">
+    <w:lsdException w:name="Normal" w:semiHidden="0" w:uiPriority="0" w:unhideWhenUsed="0" w:qFormat="1"/>
+    <w:lsdException w:name="heading 1" w:semiHidden="0" w:uiPriority="9" w:unhideWhenUsed="0" w:qFormat="1"/>
+    <w:lsdException w:name="heading 2" w:uiPriority="9" w:qFormat="1"/>
+    <w:lsdException w:name="heading 3" w:uiPriority="9" w:qFormat="1"/>
+    <w:lsdException w:name="heading 4" w:uiPriority="9" w:qFormat="1"/>
+    <w:lsdException w:name="heading 5" w:uiPriority="9" w:qFormat="1"/>
+    <w:lsdException w:name="heading 6" w:uiPriority="9" w:qFormat="1"/>
+    <w:lsdException w:name="heading 7" w:uiPriority="9" w:qFormat="1"/>
+    <w:lsdException w:name="heading 8" w:uiPriority="9" w:qFormat="1"/>
+    <w:lsdException w:name="heading 9" w:uiPriority="9" w:qFormat="1"/>
+    <w:lsdException w:name="toc 1" w:uiPriority="39"/>
+    <w:lsdException w:name="toc 2" w:uiPriority="39"/>
+    <w:lsdException w:name="toc 3" w:uiPriority="39"/>
+    <w:lsdException w:name="toc 4" w:uiPriority="39"/>
+    <w:lsdException w:name="toc 5" w:uiPriority="39"/>
+    <w:lsdException w:name="toc 6" w:uiPriority="39"/>
+    <w:lsdException w:name="toc 7" w:uiPriority="39"/>
+    <w:lsdException w:name="toc 8" w:uiPriority="39"/>
+    <w:lsdException w:name="toc 9" w:uiPriority="39"/>
+    <w:lsdException w:name="caption" w:uiPriority="35" w:qFormat="1"/>
+    <w:lsdException w:name="Title" w:semiHidden="0" w:uiPriority="10" w:unhideWhenUsed="0" w:qFormat="1"/>
+    <w:lsdException w:name="Default Paragraph Font" w:uiPriority="1"/>
+    <w:lsdException w:name="Subtitle" w:semiHidden="0" w:uiPriority="11" w:unhideWhenUsed="0" w:qFormat="1"/>
+    <w:lsdException w:name="Strong" w:semiHidden="0" w:uiPriority="22" w:unhideWhenUsed="0" w:qFormat="1"/>
+    <w:lsdException w:name="Emphasis" w:semiHidden="0" w:uiPriority="20" w:unhideWhenUsed="0" w:qFormat="1"/>
+    <w:lsdException w:name="Table Grid" w:semiHidden="0" w:uiPriority="59" w:unhideWhenUsed="0"/>
+    <w:lsdException w:name="Placeholder Text" w:unhideWhenUsed="0"/>
+    <w:lsdException w:name="No Spacing" w:semiHidden="0" w:uiPriority="1" w:unhideWhenUsed="0" w:qFormat="1"/>
+    <w:lsdException w:name="Light Shading" w:semiHidden="0" w:uiPriority="60" w:unhideWhenUsed="0"/>
+    <w:lsdException w:name="Light List" w:semiHidden="0" w:uiPriority="61" w:unhideWhenUsed="0"/>
+    <w:lsdException w:name="Light Grid" w:semiHidden="0" w:uiPriority="62" w:unhideWhenUsed="0"/>
+    <w:lsdException w:name="Medium Shading 1" w:semiHidden="0" w:uiPriority="63" w:unhideWhenUsed="0"/>
+    <w:lsdException w:name="Medium Shading 2" w:semiHidden="0" w:uiPriority="64" w:unhideWhenUsed="0"/>
+    <w:lsdException w:name="Medium List 1" w:semiHidden="0" w:uiPriority="65" w:unhideWhenUsed="0"/>
+    <w:lsdException w:name="Medium List 2" w:semiHidden="0" w:uiPriority="66" w:unhideWhenUsed="0"/>
+    <w:lsdException w:name="Medium Grid 1" w:semiHidden="0" w:uiPriority="67" w:unhideWhenUsed="0"/>
+    <w:lsdException w:name="Medium Grid 2" w:semiHidden="0" w:uiPriority="68" w:unhideWhenUsed="0"/>
+    <w:lsdException w:name="Medium Grid 3" w:semiHidden="0" w:uiPriority="69" w:unhideWhenUsed="0"/>
+    <w:lsdException w:name="Dark List" w:semiHidden="0" w:uiPriority="70" w:unhideWhenUsed="0"/>
+    <w:lsdException w:name="Colorful Shading" w:semiHidden="0" w:uiPriority="71" w:unhideWhenUsed="0"/>
+    <w:lsdException w:name="Colorful List" w:semiHidden="0" w:uiPriority="72" w:unhideWhenUsed="0"/>
+    <w:lsdException w:name="Colorful Grid" w:semiHidden="0" w:uiPriority="73" w:unhideWhenUsed="0"/>
+    <w:lsdException w:name="Light Shading Accent 1" w:semiHidden="0" w:uiPriority="60" w:unhideWhenUsed="0"/>
+    <w:lsdException w:name="Light List Accent 1" w:semiHidden="0" w:uiPriority="61" w:unhideWhenUsed="0"/>
+    <w:lsdException w:name="Light Grid Accent 1" w:semiHidden="0" w:uiPriority="62" w:unhideWhenUsed="0"/>
+    <w:lsdException w:name="Medium Shading 1 Accent 1" w:semiHidden="0" w:uiPriority="63" w:unhideWhenUsed="0"/>
+    <w:lsdException w:name="Medium Shading 2 Accent 1" w:semiHidden="0" w:uiPriority="64" w:unhideWhenUsed="0"/>
+    <w:lsdException w:name="Medium List 1 Accent 1" w:semiHidden="0" w:uiPriority="65" w:unhideWhenUsed="0"/>
+    <w:lsdException w:name="Revision" w:unhideWhenUsed="0"/>
+    <w:lsdException w:name="List Paragraph" w:semiHidden="0" w:uiPriority="34" w:unhideWhenUsed="0" w:qFormat="1"/>
+    <w:lsdException w:name="Quote" w:semiHidden="0" w:uiPriority="29" w:unhideWhenUsed="0" w:qFormat="1"/>
+    <w:lsdException w:name="Intense Quote" w:semiHidden="0" w:uiPriority="30" w:unhideWhenUsed="0" w:qFormat="1"/>
+    <w:lsdException w:name="Medium List 2 Accent 1" w:semiHidden="0" w:uiPriority="66" w:unhideWhenUsed="0"/>
+    <w:lsdException w:name="Medium Grid 1 Accent 1" w:semiHidden="0" w:uiPriority="67" w:unhideWhenUsed="0"/>
+    <w:lsdException w:name="Medium Grid 2 Accent 1" w:semiHidden="0" w:uiPriority="68" w:unhideWhenUsed="0"/>
+    <w:lsdException w:name="Medium Grid 3 Accent 1" w:semiHidden="0" w:uiPriority="69" w:unhideWhenUsed="0"/>
+    <w:lsdException w:name="Dark List Accent 1" w:semiHidden="0" w:uiPriority="70" w:unhideWhenUsed="0"/>
+    <w:lsdException w:name="Colorful Shading Accent 1" w:semiHidden="0" w:uiPriority="71" w:unhideWhenUsed="0"/>
+    <w:lsdException w:name="Colorful List Accent 1" w:semiHidden="0" w:uiPriority="72" w:unhideWhenUsed="0"/>
+    <w:lsdException w:name="Colorful Grid Accent 1" w:semiHidden="0" w:uiPriority="73" w:unhideWhenUsed="0"/>
+    <w:lsdException w:name="Light Shading Accent 2" w:semiHidden="0" w:uiPriority="60" w:unhideWhenUsed="0"/>
+    <w:lsdException w:name="Light List Accent 2" w:semiHidden="0" w:uiPriority="61" w:unhideWhenUsed="0"/>
+    <w:lsdException w:name="Light Grid Accent 2" w:semiHidden="0" w:uiPriority="62" w:unhideWhenUsed="0"/>
+    <w:lsdException w:name="Medium Shading 1 Accent 2" w:semiHidden="0" w:uiPriority="63" w:unhideWhenUsed="0"/>
+    <w:lsdException w:name="Medium Shading 2 Accent 2" w:semiHidden="0" w:uiPriority="64" w:unhideWhenUsed="0"/>
+    <w:lsdException w:name="Medium List 1 Accent 2" w:semiHidden="0" w:uiPriority="65" w:unhideWhenUsed="0"/>
+    <w:lsdException w:name="Medium List 2 Accent 2" w:semiHidden="0" w:uiPriority="66" w:unhideWhenUsed="0"/>
+    <w:lsdException w:name="Medium Grid 1 Accent 2" w:semiHidden="0" w:uiPriority="67" w:unhideWhenUsed="0"/>
+    <w:lsdException w:name="Medium Grid 2 Accent 2" w:semiHidden="0" w:uiPriority="68" w:unhideWhenUsed="0"/>
+    <w:lsdException w:name="Medium Grid 3 Accent 2" w:semiHidden="0" w:uiPriority="69" w:unhideWhenUsed="0"/>
+    <w:lsdException w:name="Dark List Accent 2" w:semiHidden="0" w:uiPriority="70" w:unhideWhenUsed="0"/>
+    <w:lsdException w:name="Colorful Shading Accent 2" w:semiHidden="0" w:uiPriority="71" w:unhideWhenUsed="0"/>
+    <w:lsdException w:name="Colorful List Accent 2" w:semiHidden="0" w:uiPriority="72" w:unhideWhenUsed="0"/>
+    <w:lsdException w:name="Colorful Grid Accent 2" w:semiHidden="0" w:uiPriority="73" w:unhideWhenUsed="0"/>
+    <w:lsdException w:name="Light Shading Accent 3" w:semiHidden="0" w:uiPriority="60" w:unhideWhenUsed="0"/>
+    <w:lsdException w:name="Light List Accent 3" w:semiHidden="0" w:uiPriority="61" w:unhideWhenUsed="0"/>
+    <w:lsdException w:name="Light Grid Accent 3" w:semiHidden="0" w:uiPriority="62" w:unhideWhenUsed="0"/>
+    <w:lsdException w:name="Medium Shading 1 Accent 3" w:semiHidden="0" w:uiPriority="63" w:unhideWhenUsed="0"/>
+    <w:lsdException w:name="Medium Shading 2 Accent 3" w:semiHidden="0" w:uiPriority="64" w:unhideWhenUsed="0"/>
+    <w:lsdException w:name="Medium List 1 Accent 3" w:semiHidden="0" w:uiPriority="65" w:unhideWhenUsed="0"/>
+    <w:lsdException w:name="Medium List 2 Accent 3" w:semiHidden="0" w:uiPriority="66" w:unhideWhenUsed="0"/>
+    <w:lsdException w:name="Medium Grid 1 Accent 3" w:semiHidden="0" w:uiPriority="67" w:unhideWhenUsed="0"/>
+    <w:lsdException w:name="Medium Grid 2 Accent 3" w:semiHidden="0" w:uiPriority="68" w:unhideWhenUsed="0"/>
+    <w:lsdException w:name="Medium Grid 3 Accent 3" w:semiHidden="0" w:uiPriority="69" w:unhideWhenUsed="0"/>
+    <w:lsdException w:name="Dark List Accent 3" w:semiHidden="0" w:uiPriority="70" w:unhideWhenUsed="0"/>
+    <w:lsdException w:name="Colorful Shading Accent 3" w:semiHidden="0" w:uiPriority="71" w:unhideWhenUsed="0"/>
+    <w:lsdException w:name="Colorful List Accent 3" w:semiHidden="0" w:uiPriority="72" w:unhideWhenUsed="0"/>
+    <w:lsdException w:name="Colorful Grid Accent 3" w:semiHidden="0" w:uiPriority="73" w:unhideWhenUsed="0"/>
+    <w:lsdException w:name="Light Shading Accent 4" w:semiHidden="0" w:uiPriority="60" w:unhideWhenUsed="0"/>
+    <w:lsdException w:name="Light List Accent 4" w:semiHidden="0" w:uiPriority="61" w:unhideWhenUsed="0"/>
+    <w:lsdException w:name="Light Grid Accent 4" w:semiHidden="0" w:uiPriority="62" w:unhideWhenUsed="0"/>
+    <w:lsdException w:name="Medium Shading 1 Accent 4" w:semiHidden="0" w:uiPriority="63" w:unhideWhenUsed="0"/>
+    <w:lsdException w:name="Medium Shading 2 Accent 4" w:semiHidden="0" w:uiPriority="64" w:unhideWhenUsed="0"/>
+    <w:lsdException w:name="Medium List 1 Accent 4" w:semiHidden="0" w:uiPriority="65" w:unhideWhenUsed="0"/>
+    <w:lsdException w:name="Medium List 2 Accent 4" w:semiHidden="0" w:uiPriority="66" w:unhideWhenUsed="0"/>
+    <w:lsdException w:name="Medium Grid 1 Accent 4" w:semiHidden="0" w:uiPriority="67" w:unhideWhenUsed="0"/>
+    <w:lsdException w:name="Medium Grid 2 Accent 4" w:semiHidden="0" w:uiPriority="68" w:unhideWhenUsed="0"/>
+    <w:lsdException w:name="Medium Grid 3 Accent 4" w:semiHidden="0" w:uiPriority="69" w:unhideWhenUsed="0"/>
+    <w:lsdException w:name="Dark List Accent 4" w:semiHidden="0" w:uiPriority="70" w:unhideWhenUsed="0"/>
+    <w:lsdException w:name="Colorful Shading Accent 4" w:semiHidden="0" w:uiPriority="71" w:unhideWhenUsed="0"/>
+    <w:lsdException w:name="Colorful List Accent 4" w:semiHidden="0" w:uiPriority="72" w:unhideWhenUsed="0"/>
+    <w:lsdException w:name="Colorful Grid Accent 4" w:semiHidden="0" w:uiPriority="73" w:unhideWhenUsed="0"/>
+    <w:lsdException w:name="Light Shading Accent 5" w:semiHidden="0" w:uiPriority="60" w:unhideWhenUsed="0"/>
+    <w:lsdException w:name="Light List Accent 5" w:semiHidden="0" w:uiPriority="61" w:unhideWhenUsed="0"/>
+    <w:lsdException w:name="Light Grid Accent 5" w:semiHidden="0" w:uiPriority="62" w:unhideWhenUsed="0"/>
+    <w:lsdException w:name="Medium Shading 1 Accent 5" w:semiHidden="0" w:uiPriority="63" w:unhideWhenUsed="0"/>
+    <w:lsdException w:name="Medium Shading 2 Accent 5" w:semiHidden="0" w:uiPriority="64" w:unhideWhenUsed="0"/>
+    <w:lsdException w:name="Medium List 1 Accent 5" w:semiHidden="0" w:uiPriority="65" w:unhideWhenUsed="0"/>
+    <w:lsdException w:name="Medium List 2 Accent 5" w:semiHidden="0" w:uiPriority="66" w:unhideWhenUsed="0"/>
+    <w:lsdException w:name="Medium Grid 1 Accent 5" w:semiHidden="0" w:uiPriority="67" w:unhideWhenUsed="0"/>
+    <w:lsdException w:name="Medium Grid 2 Accent 5" w:semiHidden="0" w:uiPriority="68" w:unhideWhenUsed="0"/>
+    <w:lsdException w:name="Medium Grid 3 Accent 5" w:semiHidden="0" w:uiPriority="69" w:unhideWhenUsed="0"/>
+    <w:lsdException w:name="Dark List Accent 5" w:semiHidden="0" w:uiPriority="70" w:unhideWhenUsed="0"/>
+    <w:lsdException w:name="Colorful Shading Accent 5" w:semiHidden="0" w:uiPriority="71" w:unhideWhenUsed="0"/>
+    <w:lsdException w:name="Colorful List Accent 5" w:semiHidden="0" w:uiPriority="72" w:unhideWhenUsed="0"/>
+    <w:lsdException w:name="Colorful Grid Accent 5" w:semiHidden="0" w:uiPriority="73" w:unhideWhenUsed="0"/>
+    <w:lsdException w:name="Light Shading Accent 6" w:semiHidden="0" w:uiPriority="60" w:unhideWhenUsed="0"/>
+    <w:lsdException w:name="Light List Accent 6" w:semiHidden="0" w:uiPriority="61" w:unhideWhenUsed="0"/>
+    <w:lsdException w:name="Light Grid Accent 6" w:semiHidden="0" w:uiPriority="62" w:unhideWhenUsed="0"/>
+    <w:lsdException w:name="Medium Shading 1 Accent 6" w:semiHidden="0" w:uiPriority="63" w:unhideWhenUsed="0"/>
+    <w:lsdException w:name="Medium Shading 2 Accent 6" w:semiHidden="0" w:uiPriority="64" w:unhideWhenUsed="0"/>
+    <w:lsdException w:name="Medium List 1 Accent 6" w:semiHidden="0" w:uiPriority="65" w:unhideWhenUsed="0"/>
+    <w:lsdException w:name="Medium List 2 Accent 6" w:semiHidden="0" w:uiPriority="66" w:unhideWhenUsed="0"/>
+    <w:lsdException w:name="Medium Grid 1 Accent 6" w:semiHidden="0" w:uiPriority="67" w:unhideWhenUsed="0"/>
+    <w:lsdException w:name="Medium Grid 2 Accent 6" w:semiHidden="0" w:uiPriority="68" w:unhideWhenUsed="0"/>
+    <w:lsdException w:name="Medium Grid 3 Accent 6" w:semiHidden="0" w:uiPriority="69" w:unhideWhenUsed="0"/>
+    <w:lsdException w:name="Dark List Accent 6" w:semiHidden="0" w:uiPriority="70" w:unhideWhenUsed="0"/>
+    <w:lsdException w:name="Colorful Shading Accent 6" w:semiHidden="0" w:uiPriority="71" w:unhideWhenUsed="0"/>
+    <w:lsdException w:name="Colorful List Accent 6" w:semiHidden="0" w:uiPriority="72" w:unhideWhenUsed="0"/>
+    <w:lsdException w:name="Colorful Grid Accent 6" w:semiHidden="0" w:uiPriority="73" w:unhideWhenUsed="0"/>
+    <w:lsdException w:name="Subtle Emphasis" w:semiHidden="0" w:uiPriority="19" w:unhideWhenUsed="0" w:qFormat="1"/>
+    <w:lsdException w:name="Intense Emphasis" w:semiHidden="0" w:uiPriority="21" w:unhideWhenUsed="0" w:qFormat="1"/>
+    <w:lsdException w:name="Subtle Reference" w:semiHidden="0" w:uiPriority="31" w:unhideWhenUsed="0" w:qFormat="1"/>
+    <w:lsdException w:name="Intense Reference" w:semiHidden="0" w:uiPriority="32" w:unhideWhenUsed="0" w:qFormat="1"/>
+    <w:lsdException w:name="Book Title" w:semiHidden="0" w:uiPriority="33" w:unhideWhenUsed="0" w:qFormat="1"/>
+    <w:lsdException w:name="Bibliography" w:uiPriority="37"/>
+    <w:lsdException w:name="TOC Heading" w:uiPriority="39" w:qFormat="1"/>
+  </w:latentStyles>
+  <w:style w:type="paragraph" w:default="1" w:styleId="Normal">
+    <w:name w:val="Normal"/>
+    <w:qFormat/>
+  </w:style>
+  <w:style w:type="character" w:default="1" w:styleId="Fuentedeprrafopredeter">
+    <w:name w:val="Default Paragraph Font"/>
+    <w:uiPriority w:val="1"/>
+    <w:semiHidden/>
+    <w:unhideWhenUsed/>
+  </w:style>
+  <w:style w:type="table" w:default="1" w:styleId="Tablanormal">
+    <w:name w:val="Normal Table"/>
+    <w:uiPriority w:val="99"/>
+    <w:semiHidden/>
+    <w:unhideWhenUsed/>
+    <w:qFormat/>
+    <w:tblPr>
+      <w:tblInd w:w="0" w:type="dxa"/>
+      <w:tblCellMar>
+        <w:top w:w="0" w:type="dxa"/>
+        <w:left w:w="108" w:type="dxa"/>
+        <w:bottom w:w="0" w:type="dxa"/>
+        <w:right w:w="108" w:type="dxa"/>
+      </w:tblCellMar>
+    </w:tblPr>
+  </w:style>
+  <w:style w:type="numbering" w:default="1" w:styleId="Sinlista">
+    <w:name w:val="No List"/>
+    <w:uiPriority w:val="99"/>
+    <w:semiHidden/>
+    <w:unhideWhenUsed/>
+  </w:style>
+  <w:style w:type="paragraph" w:customStyle="1" w:styleId="19888BA3171F4326969434A682E52BA1">
+    <w:name w:val="19888BA3171F4326969434A682E52BA1"/>
+    <w:rsid w:val="00BB7BC2"/>
+  </w:style>
+</w:styles>
+</file>
+
+<file path=word/glossary/webSettings.xml><?xml version="1.0" encoding="utf-8"?>
+<w:webSettings xmlns:r="http://schemas.openxmlformats.org/officeDocument/2006/relationships" xmlns:w="http://schemas.openxmlformats.org/wordprocessingml/2006/main">
+  <w:optimizeForBrowser/>
+</w:webSettings>
 </file>
 
 <file path=word/theme/theme1.xml><?xml version="1.0" encoding="utf-8"?>
@@ -8099,7 +9463,7 @@
 </file>
 
 <file path=customXml/itemProps2.xml><?xml version="1.0" encoding="utf-8"?>
-<ds:datastoreItem xmlns:ds="http://schemas.openxmlformats.org/officeDocument/2006/customXml" ds:itemID="{5AAA7579-46EB-400D-9866-EDC66B7305CE}">
+<ds:datastoreItem xmlns:ds="http://schemas.openxmlformats.org/officeDocument/2006/customXml" ds:itemID="{157011C5-C2F7-4378-8E31-5B306D95778B}">
   <ds:schemaRefs>
     <ds:schemaRef ds:uri="http://schemas.openxmlformats.org/officeDocument/2006/bibliography"/>
   </ds:schemaRefs>

</xml_diff>

<commit_message>
Comentarios y ligeras correcciones sobre lo nuevo.
</commit_message>
<xml_diff>
--- a/Documentacion/Memoria Terraform.docx
+++ b/Documentacion/Memoria Terraform.docx
@@ -1,6 +1,6 @@
 
 <file path=word/document.xml><?xml version="1.0" encoding="utf-8"?>
-<w:document xmlns:wpc="http://schemas.microsoft.com/office/word/2010/wordprocessingCanvas" xmlns:mc="http://schemas.openxmlformats.org/markup-compatibility/2006" xmlns:o="urn:schemas-microsoft-com:office:office" xmlns:r="http://schemas.openxmlformats.org/officeDocument/2006/relationships" xmlns:m="http://schemas.openxmlformats.org/officeDocument/2006/math" xmlns:v="urn:schemas-microsoft-com:vml" xmlns:wp14="http://schemas.microsoft.com/office/word/2010/wordprocessingDrawing" xmlns:wp="http://schemas.openxmlformats.org/drawingml/2006/wordprocessingDrawing" xmlns:w10="urn:schemas-microsoft-com:office:word" xmlns:w="http://schemas.openxmlformats.org/wordprocessingml/2006/main" xmlns:w14="http://schemas.microsoft.com/office/word/2010/wordml" xmlns:wpg="http://schemas.microsoft.com/office/word/2010/wordprocessingGroup" xmlns:wpi="http://schemas.microsoft.com/office/word/2010/wordprocessingInk" xmlns:wne="http://schemas.microsoft.com/office/word/2006/wordml" xmlns:wps="http://schemas.microsoft.com/office/word/2010/wordprocessingShape" mc:Ignorable="w14 wp14">
+<w:document xmlns:ve="http://schemas.openxmlformats.org/markup-compatibility/2006" xmlns:o="urn:schemas-microsoft-com:office:office" xmlns:r="http://schemas.openxmlformats.org/officeDocument/2006/relationships" xmlns:m="http://schemas.openxmlformats.org/officeDocument/2006/math" xmlns:v="urn:schemas-microsoft-com:vml" xmlns:wp="http://schemas.openxmlformats.org/drawingml/2006/wordprocessingDrawing" xmlns:w10="urn:schemas-microsoft-com:office:word" xmlns:w="http://schemas.openxmlformats.org/wordprocessingml/2006/main" xmlns:wne="http://schemas.microsoft.com/office/word/2006/wordml">
   <w:body>
     <w:sdt>
       <w:sdtPr>
@@ -25,7 +25,7 @@
           <w:tblPr>
             <w:tblW w:w="5014" w:type="pct"/>
             <w:jc w:val="center"/>
-            <w:tblLook w:val="04A0" w:firstRow="1" w:lastRow="0" w:firstColumn="1" w:lastColumn="0" w:noHBand="0" w:noVBand="1"/>
+            <w:tblLook w:val="04A0"/>
           </w:tblPr>
           <w:tblGrid>
             <w:gridCol w:w="8744"/>
@@ -68,7 +68,6 @@
                 <w:dataBinding w:prefixMappings="xmlns:ns0='http://schemas.openxmlformats.org/package/2006/metadata/core-properties' xmlns:ns1='http://purl.org/dc/elements/1.1/'" w:xpath="/ns0:coreProperties[1]/ns1:title[1]" w:storeItemID="{6C3C8BC8-F283-45AE-878A-BAB7291924A1}"/>
                 <w:text/>
               </w:sdtPr>
-              <w:sdtEndPr/>
               <w:sdtContent>
                 <w:tc>
                   <w:tcPr>
@@ -118,7 +117,6 @@
                 <w:dataBinding w:prefixMappings="xmlns:ns0='http://schemas.openxmlformats.org/package/2006/metadata/core-properties' xmlns:ns1='http://purl.org/dc/elements/1.1/'" w:xpath="/ns0:coreProperties[1]/ns1:subject[1]" w:storeItemID="{6C3C8BC8-F283-45AE-878A-BAB7291924A1}"/>
                 <w:text/>
               </w:sdtPr>
-              <w:sdtEndPr/>
               <w:sdtContent>
                 <w:tc>
                   <w:tcPr>
@@ -195,7 +193,6 @@
                 <w:dataBinding w:prefixMappings="xmlns:ns0='http://schemas.openxmlformats.org/package/2006/metadata/core-properties' xmlns:ns1='http://purl.org/dc/elements/1.1/'" w:xpath="/ns0:coreProperties[1]/ns1:creator[1]" w:storeItemID="{6C3C8BC8-F283-45AE-878A-BAB7291924A1}"/>
                 <w:text/>
               </w:sdtPr>
-              <w:sdtEndPr/>
               <w:sdtContent>
                 <w:tc>
                   <w:tcPr>
@@ -278,7 +275,6 @@
                   <w:calendar w:val="gregorian"/>
                 </w:date>
               </w:sdtPr>
-              <w:sdtEndPr/>
               <w:sdtContent>
                 <w:tc>
                   <w:tcPr>
@@ -313,7 +309,7 @@
           <w:tblPr>
             <w:tblpPr w:leftFromText="187" w:rightFromText="187" w:horzAnchor="margin" w:tblpXSpec="center" w:tblpYSpec="bottom"/>
             <w:tblW w:w="5000" w:type="pct"/>
-            <w:tblLook w:val="04A0" w:firstRow="1" w:lastRow="0" w:firstColumn="1" w:lastColumn="0" w:noHBand="0" w:noVBand="1"/>
+            <w:tblLook w:val="04A0"/>
           </w:tblPr>
           <w:tblGrid>
             <w:gridCol w:w="8720"/>
@@ -326,7 +322,6 @@
                 <w:dataBinding w:prefixMappings="xmlns:ns0='http://schemas.microsoft.com/office/2006/coverPageProps'" w:xpath="/ns0:CoverPageProperties[1]/ns0:Abstract[1]" w:storeItemID="{55AF091B-3C7A-41E3-B477-F2FDAA23CFDA}"/>
                 <w:text/>
               </w:sdtPr>
-              <w:sdtEndPr/>
               <w:sdtContent>
                 <w:tc>
                   <w:tcPr>
@@ -369,7 +364,6 @@
           <w:docPartUnique/>
         </w:docPartObj>
       </w:sdtPr>
-      <w:sdtEndPr/>
       <w:sdtContent>
         <w:p>
           <w:pPr>
@@ -406,7 +400,7 @@
           <w:r>
             <w:fldChar w:fldCharType="separate"/>
           </w:r>
-          <w:hyperlink w:anchor="_Toc334584250" w:history="1">
+          <w:hyperlink w:anchor="_Toc334605139" w:history="1">
             <w:r>
               <w:rPr>
                 <w:rStyle w:val="Hipervnculo"/>
@@ -448,7 +442,7 @@
                 <w:noProof/>
                 <w:webHidden/>
               </w:rPr>
-              <w:instrText xml:space="preserve"> PAGEREF _Toc334584250 \h </w:instrText>
+              <w:instrText xml:space="preserve"> PAGEREF _Toc334605139 \h </w:instrText>
             </w:r>
             <w:r>
               <w:rPr>
@@ -492,7 +486,7 @@
               <w:lang w:eastAsia="es-ES"/>
             </w:rPr>
           </w:pPr>
-          <w:hyperlink w:anchor="_Toc334584251" w:history="1">
+          <w:hyperlink w:anchor="_Toc334605140" w:history="1">
             <w:r>
               <w:rPr>
                 <w:rStyle w:val="Hipervnculo"/>
@@ -513,6 +507,92 @@
                 <w:rStyle w:val="Hipervnculo"/>
                 <w:noProof/>
               </w:rPr>
+              <w:t>Introducción</w:t>
+            </w:r>
+            <w:r>
+              <w:rPr>
+                <w:noProof/>
+                <w:webHidden/>
+              </w:rPr>
+              <w:tab/>
+            </w:r>
+            <w:r>
+              <w:rPr>
+                <w:noProof/>
+                <w:webHidden/>
+              </w:rPr>
+              <w:fldChar w:fldCharType="begin"/>
+            </w:r>
+            <w:r>
+              <w:rPr>
+                <w:noProof/>
+                <w:webHidden/>
+              </w:rPr>
+              <w:instrText xml:space="preserve"> PAGEREF _Toc334605140 \h </w:instrText>
+            </w:r>
+            <w:r>
+              <w:rPr>
+                <w:noProof/>
+                <w:webHidden/>
+              </w:rPr>
+            </w:r>
+            <w:r>
+              <w:rPr>
+                <w:noProof/>
+                <w:webHidden/>
+              </w:rPr>
+              <w:fldChar w:fldCharType="separate"/>
+            </w:r>
+            <w:r>
+              <w:rPr>
+                <w:noProof/>
+                <w:webHidden/>
+              </w:rPr>
+              <w:t>3</w:t>
+            </w:r>
+            <w:r>
+              <w:rPr>
+                <w:noProof/>
+                <w:webHidden/>
+              </w:rPr>
+              <w:fldChar w:fldCharType="end"/>
+            </w:r>
+          </w:hyperlink>
+        </w:p>
+        <w:p>
+          <w:pPr>
+            <w:pStyle w:val="TDC2"/>
+            <w:tabs>
+              <w:tab w:val="left" w:pos="660"/>
+              <w:tab w:val="right" w:leader="dot" w:pos="8494"/>
+            </w:tabs>
+            <w:rPr>
+              <w:rFonts w:eastAsiaTheme="minorEastAsia"/>
+              <w:noProof/>
+              <w:lang w:eastAsia="es-ES"/>
+            </w:rPr>
+          </w:pPr>
+          <w:hyperlink w:anchor="_Toc334605141" w:history="1">
+            <w:r>
+              <w:rPr>
+                <w:rStyle w:val="Hipervnculo"/>
+                <w:noProof/>
+              </w:rPr>
+              <w:t>2.</w:t>
+            </w:r>
+            <w:r>
+              <w:rPr>
+                <w:rFonts w:eastAsiaTheme="minorEastAsia"/>
+                <w:noProof/>
+                <w:lang w:eastAsia="es-ES"/>
+              </w:rPr>
+              <w:tab/>
+            </w:r>
+            <w:r>
+              <w:rPr>
+                <w:rStyle w:val="Hipervnculo"/>
+                <w:noProof/>
+              </w:rPr>
               <w:t>Objetivos y requisitos</w:t>
             </w:r>
             <w:r>
@@ -534,7 +614,7 @@
                 <w:noProof/>
                 <w:webHidden/>
               </w:rPr>
-              <w:instrText xml:space="preserve"> PAGEREF _Toc334584251 \h </w:instrText>
+              <w:instrText xml:space="preserve"> PAGEREF _Toc334605141 \h </w:instrText>
             </w:r>
             <w:r>
               <w:rPr>
@@ -578,7 +658,7 @@
               <w:lang w:eastAsia="es-ES"/>
             </w:rPr>
           </w:pPr>
-          <w:hyperlink w:anchor="_Toc334584252" w:history="1">
+          <w:hyperlink w:anchor="_Toc334605142" w:history="1">
             <w:r>
               <w:rPr>
                 <w:rStyle w:val="Hipervnculo"/>
@@ -620,7 +700,7 @@
                 <w:noProof/>
                 <w:webHidden/>
               </w:rPr>
-              <w:instrText xml:space="preserve"> PAGEREF _Toc334584252 \h </w:instrText>
+              <w:instrText xml:space="preserve"> PAGEREF _Toc334605142 \h </w:instrText>
             </w:r>
             <w:r>
               <w:rPr>
@@ -664,7 +744,7 @@
               <w:lang w:eastAsia="es-ES"/>
             </w:rPr>
           </w:pPr>
-          <w:hyperlink w:anchor="_Toc334584253" w:history="1">
+          <w:hyperlink w:anchor="_Toc334605143" w:history="1">
             <w:r>
               <w:rPr>
                 <w:rStyle w:val="Hipervnculo"/>
@@ -706,7 +786,7 @@
                 <w:noProof/>
                 <w:webHidden/>
               </w:rPr>
-              <w:instrText xml:space="preserve"> PAGEREF _Toc334584253 \h </w:instrText>
+              <w:instrText xml:space="preserve"> PAGEREF _Toc334605143 \h </w:instrText>
             </w:r>
             <w:r>
               <w:rPr>
@@ -750,7 +830,7 @@
               <w:lang w:eastAsia="es-ES"/>
             </w:rPr>
           </w:pPr>
-          <w:hyperlink w:anchor="_Toc334584254" w:history="1">
+          <w:hyperlink w:anchor="_Toc334605144" w:history="1">
             <w:r>
               <w:rPr>
                 <w:rStyle w:val="Hipervnculo"/>
@@ -792,7 +872,7 @@
                 <w:noProof/>
                 <w:webHidden/>
               </w:rPr>
-              <w:instrText xml:space="preserve"> PAGEREF _Toc334584254 \h </w:instrText>
+              <w:instrText xml:space="preserve"> PAGEREF _Toc334605144 \h </w:instrText>
             </w:r>
             <w:r>
               <w:rPr>
@@ -836,7 +916,7 @@
               <w:lang w:eastAsia="es-ES"/>
             </w:rPr>
           </w:pPr>
-          <w:hyperlink w:anchor="_Toc334584255" w:history="1">
+          <w:hyperlink w:anchor="_Toc334605145" w:history="1">
             <w:r>
               <w:rPr>
                 <w:rStyle w:val="Hipervnculo"/>
@@ -878,7 +958,7 @@
                 <w:noProof/>
                 <w:webHidden/>
               </w:rPr>
-              <w:instrText xml:space="preserve"> PAGEREF _Toc334584255 \h </w:instrText>
+              <w:instrText xml:space="preserve"> PAGEREF _Toc334605145 \h </w:instrText>
             </w:r>
             <w:r>
               <w:rPr>
@@ -922,7 +1002,7 @@
               <w:lang w:eastAsia="es-ES"/>
             </w:rPr>
           </w:pPr>
-          <w:hyperlink w:anchor="_Toc334584256" w:history="1">
+          <w:hyperlink w:anchor="_Toc334605146" w:history="1">
             <w:r>
               <w:rPr>
                 <w:rStyle w:val="Hipervnculo"/>
@@ -964,7 +1044,7 @@
                 <w:noProof/>
                 <w:webHidden/>
               </w:rPr>
-              <w:instrText xml:space="preserve"> PAGEREF _Toc334584256 \h </w:instrText>
+              <w:instrText xml:space="preserve"> PAGEREF _Toc334605146 \h </w:instrText>
             </w:r>
             <w:r>
               <w:rPr>
@@ -1008,7 +1088,7 @@
               <w:lang w:eastAsia="es-ES"/>
             </w:rPr>
           </w:pPr>
-          <w:hyperlink w:anchor="_Toc334584257" w:history="1">
+          <w:hyperlink w:anchor="_Toc334605147" w:history="1">
             <w:r>
               <w:rPr>
                 <w:rStyle w:val="Hipervnculo"/>
@@ -1050,7 +1130,7 @@
                 <w:noProof/>
                 <w:webHidden/>
               </w:rPr>
-              <w:instrText xml:space="preserve"> PAGEREF _Toc334584257 \h </w:instrText>
+              <w:instrText xml:space="preserve"> PAGEREF _Toc334605147 \h </w:instrText>
             </w:r>
             <w:r>
               <w:rPr>
@@ -1094,7 +1174,7 @@
               <w:lang w:eastAsia="es-ES"/>
             </w:rPr>
           </w:pPr>
-          <w:hyperlink w:anchor="_Toc334584258" w:history="1">
+          <w:hyperlink w:anchor="_Toc334605148" w:history="1">
             <w:r>
               <w:rPr>
                 <w:rStyle w:val="Hipervnculo"/>
@@ -1136,7 +1216,7 @@
                 <w:noProof/>
                 <w:webHidden/>
               </w:rPr>
-              <w:instrText xml:space="preserve"> PAGEREF _Toc334584258 \h </w:instrText>
+              <w:instrText xml:space="preserve"> PAGEREF _Toc334605148 \h </w:instrText>
             </w:r>
             <w:r>
               <w:rPr>
@@ -1180,7 +1260,7 @@
               <w:lang w:eastAsia="es-ES"/>
             </w:rPr>
           </w:pPr>
-          <w:hyperlink w:anchor="_Toc334584259" w:history="1">
+          <w:hyperlink w:anchor="_Toc334605149" w:history="1">
             <w:r>
               <w:rPr>
                 <w:rStyle w:val="Hipervnculo"/>
@@ -1222,7 +1302,7 @@
                 <w:noProof/>
                 <w:webHidden/>
               </w:rPr>
-              <w:instrText xml:space="preserve"> PAGEREF _Toc334584259 \h </w:instrText>
+              <w:instrText xml:space="preserve"> PAGEREF _Toc334605149 \h </w:instrText>
             </w:r>
             <w:r>
               <w:rPr>
@@ -1266,7 +1346,7 @@
               <w:lang w:eastAsia="es-ES"/>
             </w:rPr>
           </w:pPr>
-          <w:hyperlink w:anchor="_Toc334584260" w:history="1">
+          <w:hyperlink w:anchor="_Toc334605150" w:history="1">
             <w:r>
               <w:rPr>
                 <w:rStyle w:val="Hipervnculo"/>
@@ -1308,7 +1388,7 @@
                 <w:noProof/>
                 <w:webHidden/>
               </w:rPr>
-              <w:instrText xml:space="preserve"> PAGEREF _Toc334584260 \h </w:instrText>
+              <w:instrText xml:space="preserve"> PAGEREF _Toc334605150 \h </w:instrText>
             </w:r>
             <w:r>
               <w:rPr>
@@ -1329,6 +1409,146 @@
                 <w:webHidden/>
               </w:rPr>
               <w:t>20</w:t>
+            </w:r>
+            <w:r>
+              <w:rPr>
+                <w:noProof/>
+                <w:webHidden/>
+              </w:rPr>
+              <w:fldChar w:fldCharType="end"/>
+            </w:r>
+          </w:hyperlink>
+        </w:p>
+        <w:p>
+          <w:pPr>
+            <w:pStyle w:val="TDC3"/>
+            <w:tabs>
+              <w:tab w:val="right" w:leader="dot" w:pos="8494"/>
+            </w:tabs>
+            <w:rPr>
+              <w:rFonts w:eastAsiaTheme="minorEastAsia"/>
+              <w:noProof/>
+              <w:lang w:eastAsia="es-ES"/>
+            </w:rPr>
+          </w:pPr>
+          <w:hyperlink w:anchor="_Toc334605151" w:history="1">
+            <w:r>
+              <w:rPr>
+                <w:rStyle w:val="Hipervnculo"/>
+                <w:noProof/>
+              </w:rPr>
+              <w:t>Etapas</w:t>
+            </w:r>
+            <w:r>
+              <w:rPr>
+                <w:noProof/>
+                <w:webHidden/>
+              </w:rPr>
+              <w:tab/>
+            </w:r>
+            <w:r>
+              <w:rPr>
+                <w:noProof/>
+                <w:webHidden/>
+              </w:rPr>
+              <w:fldChar w:fldCharType="begin"/>
+            </w:r>
+            <w:r>
+              <w:rPr>
+                <w:noProof/>
+                <w:webHidden/>
+              </w:rPr>
+              <w:instrText xml:space="preserve"> PAGEREF _Toc334605151 \h </w:instrText>
+            </w:r>
+            <w:r>
+              <w:rPr>
+                <w:noProof/>
+                <w:webHidden/>
+              </w:rPr>
+            </w:r>
+            <w:r>
+              <w:rPr>
+                <w:noProof/>
+                <w:webHidden/>
+              </w:rPr>
+              <w:fldChar w:fldCharType="separate"/>
+            </w:r>
+            <w:r>
+              <w:rPr>
+                <w:noProof/>
+                <w:webHidden/>
+              </w:rPr>
+              <w:t>20</w:t>
+            </w:r>
+            <w:r>
+              <w:rPr>
+                <w:noProof/>
+                <w:webHidden/>
+              </w:rPr>
+              <w:fldChar w:fldCharType="end"/>
+            </w:r>
+          </w:hyperlink>
+        </w:p>
+        <w:p>
+          <w:pPr>
+            <w:pStyle w:val="TDC3"/>
+            <w:tabs>
+              <w:tab w:val="right" w:leader="dot" w:pos="8494"/>
+            </w:tabs>
+            <w:rPr>
+              <w:rFonts w:eastAsiaTheme="minorEastAsia"/>
+              <w:noProof/>
+              <w:lang w:eastAsia="es-ES"/>
+            </w:rPr>
+          </w:pPr>
+          <w:hyperlink w:anchor="_Toc334605152" w:history="1">
+            <w:r>
+              <w:rPr>
+                <w:rStyle w:val="Hipervnculo"/>
+                <w:noProof/>
+              </w:rPr>
+              <w:t>Estructura</w:t>
+            </w:r>
+            <w:r>
+              <w:rPr>
+                <w:noProof/>
+                <w:webHidden/>
+              </w:rPr>
+              <w:tab/>
+            </w:r>
+            <w:r>
+              <w:rPr>
+                <w:noProof/>
+                <w:webHidden/>
+              </w:rPr>
+              <w:fldChar w:fldCharType="begin"/>
+            </w:r>
+            <w:r>
+              <w:rPr>
+                <w:noProof/>
+                <w:webHidden/>
+              </w:rPr>
+              <w:instrText xml:space="preserve"> PAGEREF _Toc334605152 \h </w:instrText>
+            </w:r>
+            <w:r>
+              <w:rPr>
+                <w:noProof/>
+                <w:webHidden/>
+              </w:rPr>
+            </w:r>
+            <w:r>
+              <w:rPr>
+                <w:noProof/>
+                <w:webHidden/>
+              </w:rPr>
+              <w:fldChar w:fldCharType="separate"/>
+            </w:r>
+            <w:r>
+              <w:rPr>
+                <w:noProof/>
+                <w:webHidden/>
+              </w:rPr>
+              <w:t>21</w:t>
             </w:r>
             <w:r>
               <w:rPr>
@@ -1352,7 +1572,7 @@
               <w:lang w:eastAsia="es-ES"/>
             </w:rPr>
           </w:pPr>
-          <w:hyperlink w:anchor="_Toc334584261" w:history="1">
+          <w:hyperlink w:anchor="_Toc334605153" w:history="1">
             <w:r>
               <w:rPr>
                 <w:rStyle w:val="Hipervnculo"/>
@@ -1394,7 +1614,7 @@
                 <w:noProof/>
                 <w:webHidden/>
               </w:rPr>
-              <w:instrText xml:space="preserve"> PAGEREF _Toc334584261 \h </w:instrText>
+              <w:instrText xml:space="preserve"> PAGEREF _Toc334605153 \h </w:instrText>
             </w:r>
             <w:r>
               <w:rPr>
@@ -1414,7 +1634,7 @@
                 <w:noProof/>
                 <w:webHidden/>
               </w:rPr>
-              <w:t>21</w:t>
+              <w:t>24</w:t>
             </w:r>
             <w:r>
               <w:rPr>
@@ -1432,10 +1652,12 @@
               <w:tab w:val="right" w:leader="dot" w:pos="8494"/>
             </w:tabs>
             <w:rPr>
+              <w:rFonts w:eastAsiaTheme="minorEastAsia"/>
               <w:noProof/>
+              <w:lang w:eastAsia="es-ES"/>
             </w:rPr>
           </w:pPr>
-          <w:hyperlink w:anchor="_Toc334584262" w:history="1">
+          <w:hyperlink w:anchor="_Toc334605154" w:history="1">
             <w:r>
               <w:rPr>
                 <w:rStyle w:val="Hipervnculo"/>
@@ -1462,7 +1684,7 @@
                 <w:noProof/>
                 <w:webHidden/>
               </w:rPr>
-              <w:instrText xml:space="preserve"> PAGEREF _Toc334584262 \h </w:instrText>
+              <w:instrText xml:space="preserve"> PAGEREF _Toc334605154 \h </w:instrText>
             </w:r>
             <w:r>
               <w:rPr>
@@ -1482,7 +1704,7 @@
                 <w:noProof/>
                 <w:webHidden/>
               </w:rPr>
-              <w:t>21</w:t>
+              <w:t>24</w:t>
             </w:r>
             <w:r>
               <w:rPr>
@@ -1500,10 +1722,12 @@
               <w:tab w:val="right" w:leader="dot" w:pos="8494"/>
             </w:tabs>
             <w:rPr>
+              <w:rFonts w:eastAsiaTheme="minorEastAsia"/>
               <w:noProof/>
+              <w:lang w:eastAsia="es-ES"/>
             </w:rPr>
           </w:pPr>
-          <w:hyperlink w:anchor="_Toc334584263" w:history="1">
+          <w:hyperlink w:anchor="_Toc334605155" w:history="1">
             <w:r>
               <w:rPr>
                 <w:rStyle w:val="Hipervnculo"/>
@@ -1530,7 +1754,7 @@
                 <w:noProof/>
                 <w:webHidden/>
               </w:rPr>
-              <w:instrText xml:space="preserve"> PAGEREF _Toc334584263 \h </w:instrText>
+              <w:instrText xml:space="preserve"> PAGEREF _Toc334605155 \h </w:instrText>
             </w:r>
             <w:r>
               <w:rPr>
@@ -1550,7 +1774,7 @@
                 <w:noProof/>
                 <w:webHidden/>
               </w:rPr>
-              <w:t>22</w:t>
+              <w:t>25</w:t>
             </w:r>
             <w:r>
               <w:rPr>
@@ -1568,10 +1792,12 @@
               <w:tab w:val="right" w:leader="dot" w:pos="8494"/>
             </w:tabs>
             <w:rPr>
+              <w:rFonts w:eastAsiaTheme="minorEastAsia"/>
               <w:noProof/>
+              <w:lang w:eastAsia="es-ES"/>
             </w:rPr>
           </w:pPr>
-          <w:hyperlink w:anchor="_Toc334584264" w:history="1">
+          <w:hyperlink w:anchor="_Toc334605156" w:history="1">
             <w:r>
               <w:rPr>
                 <w:rStyle w:val="Hipervnculo"/>
@@ -1598,7 +1824,7 @@
                 <w:noProof/>
                 <w:webHidden/>
               </w:rPr>
-              <w:instrText xml:space="preserve"> PAGEREF _Toc334584264 \h </w:instrText>
+              <w:instrText xml:space="preserve"> PAGEREF _Toc334605156 \h </w:instrText>
             </w:r>
             <w:r>
               <w:rPr>
@@ -1618,7 +1844,7 @@
                 <w:noProof/>
                 <w:webHidden/>
               </w:rPr>
-              <w:t>22</w:t>
+              <w:t>26</w:t>
             </w:r>
             <w:r>
               <w:rPr>
@@ -1636,10 +1862,12 @@
               <w:tab w:val="right" w:leader="dot" w:pos="8494"/>
             </w:tabs>
             <w:rPr>
+              <w:rFonts w:eastAsiaTheme="minorEastAsia"/>
               <w:noProof/>
+              <w:lang w:eastAsia="es-ES"/>
             </w:rPr>
           </w:pPr>
-          <w:hyperlink w:anchor="_Toc334584265" w:history="1">
+          <w:hyperlink w:anchor="_Toc334605157" w:history="1">
             <w:r>
               <w:rPr>
                 <w:rStyle w:val="Hipervnculo"/>
@@ -1666,7 +1894,7 @@
                 <w:noProof/>
                 <w:webHidden/>
               </w:rPr>
-              <w:instrText xml:space="preserve"> PAGEREF _Toc334584265 \h </w:instrText>
+              <w:instrText xml:space="preserve"> PAGEREF _Toc334605157 \h </w:instrText>
             </w:r>
             <w:r>
               <w:rPr>
@@ -1686,7 +1914,7 @@
                 <w:noProof/>
                 <w:webHidden/>
               </w:rPr>
-              <w:t>23</w:t>
+              <w:t>27</w:t>
             </w:r>
             <w:r>
               <w:rPr>
@@ -1710,7 +1938,7 @@
               <w:lang w:eastAsia="es-ES"/>
             </w:rPr>
           </w:pPr>
-          <w:hyperlink w:anchor="_Toc334584266" w:history="1">
+          <w:hyperlink w:anchor="_Toc334605158" w:history="1">
             <w:r>
               <w:rPr>
                 <w:rStyle w:val="Hipervnculo"/>
@@ -1752,7 +1980,7 @@
                 <w:noProof/>
                 <w:webHidden/>
               </w:rPr>
-              <w:instrText xml:space="preserve"> PAGEREF _Toc334584266 \h </w:instrText>
+              <w:instrText xml:space="preserve"> PAGEREF _Toc334605158 \h </w:instrText>
             </w:r>
             <w:r>
               <w:rPr>
@@ -1772,7 +2000,7 @@
                 <w:noProof/>
                 <w:webHidden/>
               </w:rPr>
-              <w:t>24</w:t>
+              <w:t>29</w:t>
             </w:r>
             <w:r>
               <w:rPr>
@@ -1796,7 +2024,7 @@
               <w:lang w:eastAsia="es-ES"/>
             </w:rPr>
           </w:pPr>
-          <w:hyperlink w:anchor="_Toc334584267" w:history="1">
+          <w:hyperlink w:anchor="_Toc334605159" w:history="1">
             <w:r>
               <w:rPr>
                 <w:rStyle w:val="Hipervnculo"/>
@@ -1838,7 +2066,7 @@
                 <w:noProof/>
                 <w:webHidden/>
               </w:rPr>
-              <w:instrText xml:space="preserve"> PAGEREF _Toc334584267 \h </w:instrText>
+              <w:instrText xml:space="preserve"> PAGEREF _Toc334605159 \h </w:instrText>
             </w:r>
             <w:r>
               <w:rPr>
@@ -1858,7 +2086,77 @@
                 <w:noProof/>
                 <w:webHidden/>
               </w:rPr>
-              <w:t>25</w:t>
+              <w:t>30</w:t>
+            </w:r>
+            <w:r>
+              <w:rPr>
+                <w:noProof/>
+                <w:webHidden/>
+              </w:rPr>
+              <w:fldChar w:fldCharType="end"/>
+            </w:r>
+          </w:hyperlink>
+        </w:p>
+        <w:p>
+          <w:pPr>
+            <w:pStyle w:val="TDC2"/>
+            <w:tabs>
+              <w:tab w:val="right" w:leader="dot" w:pos="8494"/>
+            </w:tabs>
+            <w:rPr>
+              <w:rFonts w:eastAsiaTheme="minorEastAsia"/>
+              <w:noProof/>
+              <w:lang w:eastAsia="es-ES"/>
+            </w:rPr>
+          </w:pPr>
+          <w:hyperlink w:anchor="_Toc334605160" w:history="1">
+            <w:r>
+              <w:rPr>
+                <w:rStyle w:val="Hipervnculo"/>
+                <w:noProof/>
+              </w:rPr>
+              <w:t>Introducción</w:t>
+            </w:r>
+            <w:r>
+              <w:rPr>
+                <w:noProof/>
+                <w:webHidden/>
+              </w:rPr>
+              <w:tab/>
+            </w:r>
+            <w:r>
+              <w:rPr>
+                <w:noProof/>
+                <w:webHidden/>
+              </w:rPr>
+              <w:fldChar w:fldCharType="begin"/>
+            </w:r>
+            <w:r>
+              <w:rPr>
+                <w:noProof/>
+                <w:webHidden/>
+              </w:rPr>
+              <w:instrText xml:space="preserve"> PAGEREF _Toc334605160 \h </w:instrText>
+            </w:r>
+            <w:r>
+              <w:rPr>
+                <w:noProof/>
+                <w:webHidden/>
+              </w:rPr>
+            </w:r>
+            <w:r>
+              <w:rPr>
+                <w:noProof/>
+                <w:webHidden/>
+              </w:rPr>
+              <w:fldChar w:fldCharType="separate"/>
+            </w:r>
+            <w:r>
+              <w:rPr>
+                <w:noProof/>
+                <w:webHidden/>
+              </w:rPr>
+              <w:t>30</w:t>
             </w:r>
             <w:r>
               <w:rPr>
@@ -1882,7 +2180,7 @@
               <w:lang w:eastAsia="es-ES"/>
             </w:rPr>
           </w:pPr>
-          <w:hyperlink w:anchor="_Toc334584268" w:history="1">
+          <w:hyperlink w:anchor="_Toc334605161" w:history="1">
             <w:r>
               <w:rPr>
                 <w:rStyle w:val="Hipervnculo"/>
@@ -1924,7 +2222,7 @@
                 <w:noProof/>
                 <w:webHidden/>
               </w:rPr>
-              <w:instrText xml:space="preserve"> PAGEREF _Toc334584268 \h </w:instrText>
+              <w:instrText xml:space="preserve"> PAGEREF _Toc334605161 \h </w:instrText>
             </w:r>
             <w:r>
               <w:rPr>
@@ -1944,7 +2242,7 @@
                 <w:noProof/>
                 <w:webHidden/>
               </w:rPr>
-              <w:t>26</w:t>
+              <w:t>31</w:t>
             </w:r>
             <w:r>
               <w:rPr>
@@ -1968,7 +2266,7 @@
               <w:lang w:eastAsia="es-ES"/>
             </w:rPr>
           </w:pPr>
-          <w:hyperlink w:anchor="_Toc334584269" w:history="1">
+          <w:hyperlink w:anchor="_Toc334605162" w:history="1">
             <w:r>
               <w:rPr>
                 <w:rStyle w:val="Hipervnculo"/>
@@ -2010,7 +2308,7 @@
                 <w:noProof/>
                 <w:webHidden/>
               </w:rPr>
-              <w:instrText xml:space="preserve"> PAGEREF _Toc334584269 \h </w:instrText>
+              <w:instrText xml:space="preserve"> PAGEREF _Toc334605162 \h </w:instrText>
             </w:r>
             <w:r>
               <w:rPr>
@@ -2030,7 +2328,7 @@
                 <w:noProof/>
                 <w:webHidden/>
               </w:rPr>
-              <w:t>27</w:t>
+              <w:t>32</w:t>
             </w:r>
             <w:r>
               <w:rPr>
@@ -2058,11 +2356,13 @@
         <w:pStyle w:val="Ttulo1"/>
       </w:pPr>
       <w:bookmarkStart w:id="0" w:name="_Toc334584250"/>
+      <w:bookmarkStart w:id="1" w:name="_Toc334605139"/>
       <w:r>
         <w:lastRenderedPageBreak/>
         <w:t>Visión</w:t>
       </w:r>
       <w:bookmarkEnd w:id="0"/>
+      <w:bookmarkEnd w:id="1"/>
     </w:p>
     <w:p>
       <w:pPr>
@@ -2072,9 +2372,11 @@
           <w:numId w:val="3"/>
         </w:numPr>
       </w:pPr>
+      <w:bookmarkStart w:id="2" w:name="_Toc334605140"/>
       <w:r>
         <w:t>Introducción</w:t>
       </w:r>
+      <w:bookmarkEnd w:id="2"/>
     </w:p>
     <w:p/>
     <w:p>
@@ -2208,13 +2510,11 @@
     </w:p>
     <w:p>
       <w:r>
-        <w:t xml:space="preserve">A pesar de todas estas dudas e </w:t>
-      </w:r>
-      <w:proofErr w:type="gramStart"/>
-      <w:r>
-        <w:t>incertidumbre iniciales</w:t>
-      </w:r>
-      <w:proofErr w:type="gramEnd"/>
+        <w:t xml:space="preserve">A pesar de todas estas dudas e incertidumbre </w:t>
+      </w:r>
+      <w:r>
+        <w:t>inicial</w:t>
+      </w:r>
       <w:r>
         <w:t>, el proyecto “</w:t>
       </w:r>
@@ -2224,7 +2524,13 @@
       </w:r>
       <w:proofErr w:type="spellEnd"/>
       <w:r>
-        <w:t>” se encuentra ya completado, y a lo largo de este documento detallaremos sus construcción y explicaremos sus entresijos paso a paso.</w:t>
+        <w:t xml:space="preserve">” se encuentra ya completado, y a lo largo de este documento detallaremos </w:t>
+      </w:r>
+      <w:r>
+        <w:t>su</w:t>
+      </w:r>
+      <w:r>
+        <w:t xml:space="preserve"> construcción y explicaremos sus entresijos paso a paso.</w:t>
       </w:r>
     </w:p>
     <w:p>
@@ -2240,7 +2546,8 @@
           <w:numId w:val="3"/>
         </w:numPr>
       </w:pPr>
-      <w:bookmarkStart w:id="1" w:name="_Toc334584251"/>
+      <w:bookmarkStart w:id="3" w:name="_Toc334584251"/>
+      <w:bookmarkStart w:id="4" w:name="_Toc334605141"/>
       <w:r>
         <w:lastRenderedPageBreak/>
         <w:t>Objetivos</w:t>
@@ -2248,7 +2555,8 @@
       <w:r>
         <w:t xml:space="preserve"> y requisitos</w:t>
       </w:r>
-      <w:bookmarkEnd w:id="1"/>
+      <w:bookmarkEnd w:id="3"/>
+      <w:bookmarkEnd w:id="4"/>
     </w:p>
     <w:p/>
     <w:p>
@@ -2508,7 +2816,11 @@
         <w:t>Autonomía de los seres vivos: Todo ser vivo que se encuentre en el planeta tendrá un comportamiento aleatorio,</w:t>
       </w:r>
       <w:r>
-        <w:t xml:space="preserve"> con diferentes acciones a realizar en cada momento. Podrán nacer, reproducirse, interactuar entre ellos o con el entorno</w:t>
+        <w:t xml:space="preserve"> con diferentes acciones a realizar en cada momento. </w:t>
+      </w:r>
+      <w:r>
+        <w:lastRenderedPageBreak/>
+        <w:t>Podrán nacer, reproducirse, interactuar entre ellos o con el entorno</w:t>
       </w:r>
       <w:r>
         <w:t xml:space="preserve"> </w:t>
@@ -2521,9 +2833,9 @@
       </w:r>
       <w:r>
         <w:rPr>
-          <w:vertAlign w:val="superscript"/>
-        </w:rPr>
-        <w:t xml:space="preserve"> [Nota]</w:t>
+          <w:rStyle w:val="Refdenotaalpie"/>
+        </w:rPr>
+        <w:footnoteReference w:id="1"/>
       </w:r>
     </w:p>
     <w:p>
@@ -2534,7 +2846,6 @@
         </w:numPr>
       </w:pPr>
       <w:r>
-        <w:lastRenderedPageBreak/>
         <w:t>Equilibrio: El sistema de juego debe permitir crear y mantener equilibrios entre los edificios y los seres vivos. Así mismo, los propios seres vivos entre ellos podrán crear equilibrios naturales. No obstante igual que pueden crearse y mantenerse, una mala gestión, una decisión poco acertada o la propia aleatoriedad del sistema pueden desestabilizarlos y/o destruirlos.</w:t>
       </w:r>
     </w:p>
@@ -2665,6 +2976,12 @@
     </w:p>
     <w:p>
       <w:r>
+        <w:br w:type="page"/>
+      </w:r>
+    </w:p>
+    <w:p>
+      <w:r>
+        <w:lastRenderedPageBreak/>
         <w:t xml:space="preserve">Una vez tuvimos los </w:t>
       </w:r>
       <w:r>
@@ -2690,7 +3007,6 @@
     </w:p>
     <w:p>
       <w:r>
-        <w:lastRenderedPageBreak/>
         <w:t>El primero implica que el desarrollo debe ser útil o interesante para alguien y estar bien construido siguiendo los estándares aprendidos durante la enseñanza previa en la carrera.</w:t>
       </w:r>
     </w:p>
@@ -2720,45 +3036,6 @@
       </w:r>
     </w:p>
     <w:p>
-      <w:pPr>
-        <w:rPr>
-          <w:sz w:val="18"/>
-          <w:szCs w:val="18"/>
-        </w:rPr>
-      </w:pPr>
-      <w:r>
-        <w:rPr>
-          <w:sz w:val="18"/>
-          <w:szCs w:val="18"/>
-          <w:vertAlign w:val="superscript"/>
-        </w:rPr>
-        <w:t>[</w:t>
-      </w:r>
-      <w:r>
-        <w:rPr>
-          <w:sz w:val="18"/>
-          <w:szCs w:val="18"/>
-          <w:vertAlign w:val="superscript"/>
-        </w:rPr>
-        <w:t>Nota</w:t>
-      </w:r>
-      <w:r>
-        <w:rPr>
-          <w:sz w:val="18"/>
-          <w:szCs w:val="18"/>
-          <w:vertAlign w:val="superscript"/>
-        </w:rPr>
-        <w:t>]</w:t>
-      </w:r>
-      <w:r>
-        <w:rPr>
-          <w:sz w:val="18"/>
-          <w:szCs w:val="18"/>
-        </w:rPr>
-        <w:t xml:space="preserve"> = En un principio nuestro objetivo era también hacer que mutaran aleatoriamente, generando nuevas especies con nuevos comportamientos y aspectos, pero este objetivo se descartó en una fase temprana del desarrollo por su complejidad. Aun así seguimos pensando que sería un añadido genial al proyecto.</w:t>
-      </w:r>
-    </w:p>
-    <w:p>
       <w:r>
         <w:br w:type="page"/>
       </w:r>
@@ -2767,7 +3044,8 @@
       <w:pPr>
         <w:pStyle w:val="Ttulo1"/>
       </w:pPr>
-      <w:bookmarkStart w:id="2" w:name="_Toc334584252"/>
+      <w:bookmarkStart w:id="5" w:name="_Toc334584252"/>
+      <w:bookmarkStart w:id="6" w:name="_Toc334605142"/>
       <w:r>
         <w:lastRenderedPageBreak/>
         <w:t xml:space="preserve">El motor </w:t>
@@ -2780,7 +3058,8 @@
       <w:r>
         <w:t xml:space="preserve"> 3D</w:t>
       </w:r>
-      <w:bookmarkEnd w:id="2"/>
+      <w:bookmarkEnd w:id="5"/>
+      <w:bookmarkEnd w:id="6"/>
     </w:p>
     <w:p>
       <w:pPr>
@@ -2790,11 +3069,13 @@
           <w:numId w:val="5"/>
         </w:numPr>
       </w:pPr>
-      <w:bookmarkStart w:id="3" w:name="_Toc334584253"/>
+      <w:bookmarkStart w:id="7" w:name="_Toc334584253"/>
+      <w:bookmarkStart w:id="8" w:name="_Toc334605143"/>
       <w:r>
         <w:t>Introducción</w:t>
       </w:r>
-      <w:bookmarkEnd w:id="3"/>
+      <w:bookmarkEnd w:id="7"/>
+      <w:bookmarkEnd w:id="8"/>
     </w:p>
     <w:p>
       <w:r>
@@ -3047,7 +3328,15 @@
       </w:r>
       <w:proofErr w:type="spellEnd"/>
       <w:r>
-        <w:t xml:space="preserve">. Además, puede compilar código de scripts escrito en C#, JavaScript o </w:t>
+        <w:t xml:space="preserve">. Además, puede compilar código de scripts escrito en C#, </w:t>
+      </w:r>
+      <w:proofErr w:type="spellStart"/>
+      <w:r>
+        <w:t>JavaScript</w:t>
+      </w:r>
+      <w:proofErr w:type="spellEnd"/>
+      <w:r>
+        <w:t xml:space="preserve"> o </w:t>
       </w:r>
       <w:proofErr w:type="spellStart"/>
       <w:r>
@@ -3060,16 +3349,16 @@
       <w:r>
         <w:t xml:space="preserve"> gestiona los elementos nativos. Para nuestro proyecto y </w:t>
       </w:r>
-      <w:commentRangeStart w:id="4"/>
+      <w:commentRangeStart w:id="9"/>
       <w:r>
         <w:t>por causas que se comentarán más adelante</w:t>
       </w:r>
-      <w:commentRangeEnd w:id="4"/>
+      <w:commentRangeEnd w:id="9"/>
       <w:r>
         <w:rPr>
           <w:rStyle w:val="Refdecomentario"/>
         </w:rPr>
-        <w:commentReference w:id="4"/>
+        <w:commentReference w:id="9"/>
       </w:r>
       <w:r>
         <w:t>, los scripts se encuentran escritos en C#.</w:t>
@@ -3120,16 +3409,16 @@
     </w:p>
     <w:p/>
     <w:p>
-      <w:commentRangeStart w:id="5"/>
+      <w:commentRangeStart w:id="10"/>
       <w:r>
         <w:t>TODO</w:t>
       </w:r>
-      <w:commentRangeEnd w:id="5"/>
+      <w:commentRangeEnd w:id="10"/>
       <w:r>
         <w:rPr>
           <w:rStyle w:val="Refdecomentario"/>
         </w:rPr>
-        <w:commentReference w:id="5"/>
+        <w:commentReference w:id="10"/>
       </w:r>
     </w:p>
     <w:p/>
@@ -3146,12 +3435,14 @@
           <w:numId w:val="5"/>
         </w:numPr>
       </w:pPr>
-      <w:bookmarkStart w:id="6" w:name="_Toc334584254"/>
+      <w:bookmarkStart w:id="11" w:name="_Toc334584254"/>
+      <w:bookmarkStart w:id="12" w:name="_Toc334605144"/>
       <w:r>
         <w:lastRenderedPageBreak/>
         <w:t>Escena de ejemplo</w:t>
       </w:r>
-      <w:bookmarkEnd w:id="6"/>
+      <w:bookmarkEnd w:id="11"/>
+      <w:bookmarkEnd w:id="12"/>
     </w:p>
     <w:p/>
     <w:p>
@@ -3282,11 +3573,9 @@
       <w:r>
         <w:t xml:space="preserve">”, nos muestra el entorno tridimensional que estamos en proceso de crear. Por el podremos desplazarnos, seleccionar objetos, modificar sus posiciones, rotaciones o escalas y en definitiva modificar la parte visible. La ventana de juego ofrece una </w:t>
       </w:r>
-      <w:proofErr w:type="spellStart"/>
       <w:r>
         <w:t>previsualización</w:t>
       </w:r>
-      <w:proofErr w:type="spellEnd"/>
       <w:r>
         <w:t xml:space="preserve"> de lo que capta la cámara principal del juego</w:t>
       </w:r>
@@ -3343,13 +3632,13 @@
       </w:r>
       <w:proofErr w:type="spellEnd"/>
       <w:r>
-        <w:t xml:space="preserve">” </w:t>
-      </w:r>
-      <w:r>
-        <w:rPr>
-          <w:vertAlign w:val="superscript"/>
-        </w:rPr>
-        <w:t>[Nota]</w:t>
+        <w:t>”</w:t>
+      </w:r>
+      <w:r>
+        <w:rPr>
+          <w:rStyle w:val="Refdenotaalpie"/>
+        </w:rPr>
+        <w:footnoteReference w:id="2"/>
       </w:r>
       <w:r>
         <w:t xml:space="preserve"> que muestre un cielo estrellado y un simple menú que nos permita iniciar el juego o salir de él.</w:t>
@@ -3558,62 +3847,6 @@
     <w:p>
       <w:pPr>
         <w:keepNext/>
-        <w:rPr>
-          <w:sz w:val="18"/>
-          <w:szCs w:val="18"/>
-        </w:rPr>
-      </w:pPr>
-      <w:r>
-        <w:rPr>
-          <w:sz w:val="18"/>
-          <w:szCs w:val="18"/>
-          <w:vertAlign w:val="superscript"/>
-        </w:rPr>
-        <w:t>[Nota]</w:t>
-      </w:r>
-      <w:r>
-        <w:rPr>
-          <w:sz w:val="18"/>
-          <w:szCs w:val="18"/>
-        </w:rPr>
-        <w:t xml:space="preserve"> = Un “</w:t>
-      </w:r>
-      <w:proofErr w:type="spellStart"/>
-      <w:r>
-        <w:rPr>
-          <w:sz w:val="18"/>
-          <w:szCs w:val="18"/>
-        </w:rPr>
-        <w:t>skybox</w:t>
-      </w:r>
-      <w:proofErr w:type="spellEnd"/>
-      <w:r>
-        <w:rPr>
-          <w:sz w:val="18"/>
-          <w:szCs w:val="18"/>
-        </w:rPr>
-        <w:t xml:space="preserve">” es un cubo texturizado cuyas paredes se encuentran siempre a una distancia infinita de la cámara y que representan el límite del espacio que podemos </w:t>
-      </w:r>
-      <w:proofErr w:type="spellStart"/>
-      <w:r>
-        <w:rPr>
-          <w:sz w:val="18"/>
-          <w:szCs w:val="18"/>
-        </w:rPr>
-        <w:t>renderizar</w:t>
-      </w:r>
-      <w:proofErr w:type="spellEnd"/>
-      <w:r>
-        <w:rPr>
-          <w:sz w:val="18"/>
-          <w:szCs w:val="18"/>
-        </w:rPr>
-        <w:t>. Suele usarse para dibujar el cielo y el horizonte visible, siempre en forma de una textura en dos dimensiones.</w:t>
-      </w:r>
-    </w:p>
-    <w:p>
-      <w:pPr>
-        <w:keepNext/>
       </w:pPr>
       <w:r>
         <w:lastRenderedPageBreak/>
@@ -4309,15 +4542,7 @@
         <w:t>más</w:t>
       </w:r>
       <w:r>
-        <w:t xml:space="preserve"> escenas y sea </w:t>
-      </w:r>
-      <w:proofErr w:type="spellStart"/>
-      <w:r>
-        <w:t>jugable</w:t>
-      </w:r>
-      <w:proofErr w:type="spellEnd"/>
-      <w:r>
-        <w:t xml:space="preserve">, sustituiremos la línea </w:t>
+        <w:t xml:space="preserve"> escenas y sea jugable, sustituiremos la línea </w:t>
       </w:r>
       <w:proofErr w:type="gramStart"/>
       <w:r>
@@ -4429,7 +4654,15 @@
     </w:p>
     <w:p>
       <w:r>
-        <w:t>Con esto tenemos terminada nuestra primera escena y una sencilla forma de iniciar el juego. Para poder usarla posteriormente, la guardamos pulsando el menú “File” y “</w:t>
+        <w:t>Con esto tenemos terminada nuestra primera escena y una sencilla forma de iniciar el juego. Para poder usarla posteriormente, la guardamos pulsando el menú “</w:t>
+      </w:r>
+      <w:proofErr w:type="spellStart"/>
+      <w:r>
+        <w:t>File</w:t>
+      </w:r>
+      <w:proofErr w:type="spellEnd"/>
+      <w:r>
+        <w:t>” y “</w:t>
       </w:r>
       <w:proofErr w:type="spellStart"/>
       <w:r>
@@ -4459,12 +4692,14 @@
           <w:numId w:val="5"/>
         </w:numPr>
       </w:pPr>
-      <w:bookmarkStart w:id="7" w:name="_Toc334584255"/>
+      <w:bookmarkStart w:id="13" w:name="_Toc334584255"/>
+      <w:bookmarkStart w:id="14" w:name="_Toc334605145"/>
       <w:r>
         <w:lastRenderedPageBreak/>
         <w:t>Estructura del proyecto</w:t>
       </w:r>
-      <w:bookmarkEnd w:id="7"/>
+      <w:bookmarkEnd w:id="13"/>
+      <w:bookmarkEnd w:id="14"/>
     </w:p>
     <w:p/>
     <w:p>
@@ -4561,16 +4796,16 @@
       <w:r>
         <w:t xml:space="preserve">” está organizado en </w:t>
       </w:r>
-      <w:commentRangeStart w:id="8"/>
+      <w:commentRangeStart w:id="15"/>
       <w:r>
         <w:t xml:space="preserve">dos escenas </w:t>
       </w:r>
-      <w:commentRangeEnd w:id="8"/>
+      <w:commentRangeEnd w:id="15"/>
       <w:r>
         <w:rPr>
           <w:rStyle w:val="Refdecomentario"/>
         </w:rPr>
-        <w:commentReference w:id="8"/>
+        <w:commentReference w:id="15"/>
       </w:r>
       <w:r>
         <w:t xml:space="preserve">diferentes o niveles de juego. En la primera escena, llamada “Escena inicial”, se presenta el menú principal de opciones, desde el que el jugador puede comenzar una nueva partida, cargar una previamente guardada, modificar las opciones del juego o salir del mismo. </w:t>
@@ -4585,16 +4820,16 @@
       </w:r>
     </w:p>
     <w:p>
-      <w:commentRangeStart w:id="9"/>
+      <w:commentRangeStart w:id="16"/>
       <w:r>
         <w:t>TODO</w:t>
       </w:r>
-      <w:commentRangeEnd w:id="9"/>
+      <w:commentRangeEnd w:id="16"/>
       <w:r>
         <w:rPr>
           <w:rStyle w:val="Refdecomentario"/>
         </w:rPr>
-        <w:commentReference w:id="9"/>
+        <w:commentReference w:id="16"/>
       </w:r>
     </w:p>
     <w:p>
@@ -4615,12 +4850,14 @@
           <w:szCs w:val="28"/>
         </w:rPr>
       </w:pPr>
-      <w:bookmarkStart w:id="10" w:name="_Toc334584256"/>
+      <w:bookmarkStart w:id="17" w:name="_Toc334584256"/>
+      <w:bookmarkStart w:id="18" w:name="_Toc334605146"/>
       <w:r>
         <w:lastRenderedPageBreak/>
         <w:t>Particularidades y problemas</w:t>
       </w:r>
-      <w:bookmarkEnd w:id="10"/>
+      <w:bookmarkEnd w:id="17"/>
+      <w:bookmarkEnd w:id="18"/>
     </w:p>
     <w:p/>
     <w:p>
@@ -4710,16 +4947,16 @@
       </w:r>
     </w:p>
     <w:p>
-      <w:commentRangeStart w:id="11"/>
+      <w:commentRangeStart w:id="19"/>
       <w:r>
         <w:t>TODO</w:t>
       </w:r>
-      <w:commentRangeEnd w:id="11"/>
+      <w:commentRangeEnd w:id="19"/>
       <w:r>
         <w:rPr>
           <w:rStyle w:val="Refdecomentario"/>
         </w:rPr>
-        <w:commentReference w:id="11"/>
+        <w:commentReference w:id="19"/>
       </w:r>
     </w:p>
     <w:p>
@@ -4731,12 +4968,14 @@
       <w:pPr>
         <w:pStyle w:val="Ttulo1"/>
       </w:pPr>
-      <w:bookmarkStart w:id="12" w:name="_Toc334584257"/>
+      <w:bookmarkStart w:id="20" w:name="_Toc334584257"/>
+      <w:bookmarkStart w:id="21" w:name="_Toc334605147"/>
       <w:r>
         <w:lastRenderedPageBreak/>
         <w:t>Arquitectura</w:t>
       </w:r>
-      <w:bookmarkEnd w:id="12"/>
+      <w:bookmarkEnd w:id="20"/>
+      <w:bookmarkEnd w:id="21"/>
     </w:p>
     <w:p/>
     <w:p>
@@ -4747,11 +4986,13 @@
           <w:numId w:val="9"/>
         </w:numPr>
       </w:pPr>
-      <w:bookmarkStart w:id="13" w:name="_Toc334584258"/>
+      <w:bookmarkStart w:id="22" w:name="_Toc334584258"/>
+      <w:bookmarkStart w:id="23" w:name="_Toc334605148"/>
       <w:r>
         <w:t>Introducción</w:t>
       </w:r>
-      <w:bookmarkEnd w:id="13"/>
+      <w:bookmarkEnd w:id="22"/>
+      <w:bookmarkEnd w:id="23"/>
     </w:p>
     <w:p/>
     <w:p>
@@ -4831,29 +5072,29 @@
       </w:r>
     </w:p>
     <w:p>
-      <w:commentRangeStart w:id="14"/>
+      <w:commentRangeStart w:id="24"/>
       <w:r>
         <w:t>TODO</w:t>
       </w:r>
-      <w:commentRangeEnd w:id="14"/>
+      <w:commentRangeEnd w:id="24"/>
       <w:r>
         <w:rPr>
           <w:rStyle w:val="Refdecomentario"/>
         </w:rPr>
-        <w:commentReference w:id="14"/>
-      </w:r>
-    </w:p>
-    <w:p>
-      <w:commentRangeStart w:id="15"/>
+        <w:commentReference w:id="24"/>
+      </w:r>
+    </w:p>
+    <w:p>
+      <w:commentRangeStart w:id="25"/>
       <w:r>
         <w:t>TODO</w:t>
       </w:r>
-      <w:commentRangeEnd w:id="15"/>
+      <w:commentRangeEnd w:id="25"/>
       <w:r>
         <w:rPr>
           <w:rStyle w:val="Refdecomentario"/>
         </w:rPr>
-        <w:commentReference w:id="15"/>
+        <w:commentReference w:id="25"/>
       </w:r>
     </w:p>
     <w:p>
@@ -4869,12 +5110,14 @@
           <w:numId w:val="9"/>
         </w:numPr>
       </w:pPr>
-      <w:bookmarkStart w:id="16" w:name="_Toc334584259"/>
+      <w:bookmarkStart w:id="26" w:name="_Toc334584259"/>
+      <w:bookmarkStart w:id="27" w:name="_Toc334605149"/>
       <w:r>
         <w:lastRenderedPageBreak/>
         <w:t>Creación del planeta</w:t>
       </w:r>
-      <w:bookmarkEnd w:id="16"/>
+      <w:bookmarkEnd w:id="26"/>
+      <w:bookmarkEnd w:id="27"/>
     </w:p>
     <w:p/>
     <w:p>
@@ -5287,19 +5530,13 @@
         <w:t xml:space="preserve"> </w:t>
       </w:r>
       <w:r>
-        <w:t xml:space="preserve">los vértices de una esfera previamente acondicionada </w:t>
-      </w:r>
-      <w:r>
-        <w:rPr>
-          <w:vertAlign w:val="superscript"/>
-        </w:rPr>
-        <w:t>[N</w:t>
-      </w:r>
-      <w:r>
-        <w:rPr>
-          <w:vertAlign w:val="superscript"/>
-        </w:rPr>
-        <w:t>ota]</w:t>
+        <w:t>los vértices de una esfera previamente acondicionada</w:t>
+      </w:r>
+      <w:r>
+        <w:rPr>
+          <w:rStyle w:val="Refdenotaalpie"/>
+        </w:rPr>
+        <w:footnoteReference w:id="3"/>
       </w:r>
       <w:r>
         <w:t xml:space="preserve"> atendiendo </w:t>
@@ -5551,71 +5788,16 @@
       </w:r>
     </w:p>
     <w:p>
-      <w:pPr>
-        <w:rPr>
-          <w:sz w:val="18"/>
-          <w:szCs w:val="18"/>
-        </w:rPr>
-      </w:pPr>
-      <w:r>
-        <w:rPr>
-          <w:sz w:val="18"/>
-          <w:szCs w:val="18"/>
-          <w:vertAlign w:val="superscript"/>
-        </w:rPr>
-        <w:t>[</w:t>
-      </w:r>
-      <w:r>
-        <w:rPr>
-          <w:sz w:val="18"/>
-          <w:szCs w:val="18"/>
-          <w:vertAlign w:val="superscript"/>
-        </w:rPr>
-        <w:t>Nota</w:t>
-      </w:r>
-      <w:r>
-        <w:rPr>
-          <w:sz w:val="18"/>
-          <w:szCs w:val="18"/>
-          <w:vertAlign w:val="superscript"/>
-        </w:rPr>
-        <w:t>]</w:t>
-      </w:r>
-      <w:r>
-        <w:rPr>
-          <w:sz w:val="18"/>
-          <w:szCs w:val="18"/>
-        </w:rPr>
-        <w:t xml:space="preserve"> = Esta esfera es creada con un software de edición de modelos tridimensionales llamado “</w:t>
-      </w:r>
-      <w:proofErr w:type="spellStart"/>
-      <w:r>
-        <w:rPr>
-          <w:sz w:val="18"/>
-          <w:szCs w:val="18"/>
-        </w:rPr>
-        <w:t>Blender</w:t>
-      </w:r>
-      <w:proofErr w:type="spellEnd"/>
-      <w:r>
-        <w:rPr>
-          <w:sz w:val="18"/>
-          <w:szCs w:val="18"/>
-        </w:rPr>
-        <w:t>” [r3].</w:t>
-      </w:r>
-    </w:p>
-    <w:p>
-      <w:commentRangeStart w:id="17"/>
+      <w:commentRangeStart w:id="28"/>
       <w:r>
         <w:t>TODO</w:t>
       </w:r>
-      <w:commentRangeEnd w:id="17"/>
+      <w:commentRangeEnd w:id="28"/>
       <w:r>
         <w:rPr>
           <w:rStyle w:val="Refdecomentario"/>
         </w:rPr>
-        <w:commentReference w:id="17"/>
+        <w:commentReference w:id="28"/>
       </w:r>
       <w:r>
         <w:br w:type="page"/>
@@ -5629,21 +5811,25 @@
           <w:numId w:val="9"/>
         </w:numPr>
       </w:pPr>
-      <w:bookmarkStart w:id="18" w:name="_Toc334584260"/>
+      <w:bookmarkStart w:id="29" w:name="_Toc334584260"/>
+      <w:bookmarkStart w:id="30" w:name="_Toc334605150"/>
       <w:r>
         <w:lastRenderedPageBreak/>
         <w:t>Algoritmo de vida</w:t>
       </w:r>
-      <w:bookmarkEnd w:id="18"/>
+      <w:bookmarkEnd w:id="29"/>
+      <w:bookmarkEnd w:id="30"/>
     </w:p>
     <w:p/>
     <w:p>
       <w:pPr>
         <w:pStyle w:val="Ttulo3"/>
       </w:pPr>
+      <w:bookmarkStart w:id="31" w:name="_Toc334605151"/>
       <w:r>
         <w:t>Etapas</w:t>
       </w:r>
+      <w:bookmarkEnd w:id="31"/>
     </w:p>
     <w:p/>
     <w:p>
@@ -5665,7 +5851,13 @@
         </w:numPr>
       </w:pPr>
       <w:r>
-        <w:t xml:space="preserve">Etapa conceptual. En esta etapa después de largas discusiones que no llegaron a buen término, decidimos representar cada uno por separado la idea de como tenía que ser la vida de un planeta. Descubrimos que había conceptos tan dispares como permitir o no organismos unicelulares y permitir agrupaciones de varios seres en el mismo espacio lógico o tratarlos como seres independientes. </w:t>
+        <w:t xml:space="preserve">Etapa conceptual. En esta etapa después de largas discusiones que no llegaron a buen término, decidimos representar cada uno por separado la idea de </w:t>
+      </w:r>
+      <w:r>
+        <w:t>cómo</w:t>
+      </w:r>
+      <w:r>
+        <w:t xml:space="preserve"> tenía que ser la vida de un planeta. Descubrimos que había conceptos tan dispares como permitir o no organismos unicelulares y permitir agrupaciones de varios seres en el mismo espacio lógico o tratarlos como seres independientes. </w:t>
       </w:r>
     </w:p>
     <w:p>
@@ -5727,7 +5919,13 @@
       </w:r>
       <w:r>
         <w:lastRenderedPageBreak/>
-        <w:t xml:space="preserve">comprobar como se veían realmente los cambios que producía el algoritmo y en función de eso decidimos hacer pequeños cambios para que la relación entre el aspecto visual y el funcionamiento lógico fuera más sencilla. </w:t>
+        <w:t xml:space="preserve">comprobar </w:t>
+      </w:r>
+      <w:r>
+        <w:t>cómo</w:t>
+      </w:r>
+      <w:r>
+        <w:t xml:space="preserve"> se veían realmente los cambios que producía el algoritmo y en función de eso decidimos hacer pequeños cambios para que la relación entre el aspecto visual y el funcionamiento lógico fuera más sencilla. </w:t>
       </w:r>
     </w:p>
     <w:p>
@@ -5743,9 +5941,11 @@
       <w:pPr>
         <w:pStyle w:val="Ttulo3"/>
       </w:pPr>
+      <w:bookmarkStart w:id="32" w:name="_Toc334605152"/>
       <w:r>
         <w:t>Estructura</w:t>
       </w:r>
+      <w:bookmarkEnd w:id="32"/>
     </w:p>
     <w:p/>
     <w:p>
@@ -5755,7 +5955,21 @@
     </w:p>
     <w:p>
       <w:r>
-        <w:t>A la hora de inicializar los valores principales del videojuego se cargan definiciones (tipos o especies) de estos seres para tener unos valores iniciales que usarán al instanciarse. Así podemos diferenciar 3 listas que definirían respectivamente a estos seres:</w:t>
+        <w:t xml:space="preserve">A la hora de inicializar los valores principales del videojuego se cargan definiciones (tipos o especies) de estos seres para tener unos valores iniciales que usarán al instanciarse. Así podemos diferenciar </w:t>
+      </w:r>
+      <w:commentRangeStart w:id="33"/>
+      <w:r>
+        <w:t xml:space="preserve">3 listas </w:t>
+      </w:r>
+      <w:commentRangeEnd w:id="33"/>
+      <w:r>
+        <w:rPr>
+          <w:rStyle w:val="Refdecomentario"/>
+        </w:rPr>
+        <w:commentReference w:id="33"/>
+      </w:r>
+      <w:r>
+        <w:t>que definirían respectivamente a estos seres:</w:t>
       </w:r>
     </w:p>
     <w:p>
@@ -5808,7 +6022,10 @@
         </w:numPr>
       </w:pPr>
       <w:r>
-        <w:t>hábitats: lista de hábitats en los que se puede insertar el edificio.</w:t>
+        <w:t>H</w:t>
+      </w:r>
+      <w:r>
+        <w:t>ábitats: lista de hábitats en los que se puede insertar el edificio.</w:t>
       </w:r>
     </w:p>
     <w:p>
@@ -5820,7 +6037,10 @@
         </w:numPr>
       </w:pPr>
       <w:r>
-        <w:t>energía, componentes básicos, avanzados y material biológico que se consumen al crear el edificio.</w:t>
+        <w:t>E</w:t>
+      </w:r>
+      <w:r>
+        <w:t>nergía, componentes básicos, avanzados y material biológico que se consumen al crear el edificio.</w:t>
       </w:r>
     </w:p>
     <w:p>
@@ -5832,7 +6052,10 @@
         </w:numPr>
       </w:pPr>
       <w:r>
-        <w:t>energía, componentes básicos, avanzados y material biológico que consume el edificio por turno.</w:t>
+        <w:t>E</w:t>
+      </w:r>
+      <w:r>
+        <w:t>nergía, componentes básicos, avanzados y material biológico que consume el edificio por turno.</w:t>
       </w:r>
     </w:p>
     <w:p>
@@ -5844,7 +6067,10 @@
         </w:numPr>
       </w:pPr>
       <w:r>
-        <w:t>energía, componentes básicos, avanzados y material biológico que produce el edificio por turno.</w:t>
+        <w:t>E</w:t>
+      </w:r>
+      <w:r>
+        <w:t>nergía, componentes básicos, avanzados y material biológico que produce el edificio por turno.</w:t>
       </w:r>
     </w:p>
     <w:p>
@@ -5856,7 +6082,16 @@
         </w:numPr>
       </w:pPr>
       <w:r>
-        <w:t>metales que usa el edificio para funcionar. Pueden ser comunes, raros y ninguno.</w:t>
+        <w:t>M</w:t>
+      </w:r>
+      <w:r>
+        <w:t xml:space="preserve">etales que usa el edificio para funcionar. Pueden ser comunes, raros </w:t>
+      </w:r>
+      <w:r>
+        <w:t>o</w:t>
+      </w:r>
+      <w:r>
+        <w:t xml:space="preserve"> ninguno.</w:t>
       </w:r>
     </w:p>
     <w:p>
@@ -5905,7 +6140,10 @@
         </w:numPr>
       </w:pPr>
       <w:r>
-        <w:t>nombre.</w:t>
+        <w:t>N</w:t>
+      </w:r>
+      <w:r>
+        <w:t>ombre.</w:t>
       </w:r>
     </w:p>
     <w:p>
@@ -5917,7 +6155,10 @@
         </w:numPr>
       </w:pPr>
       <w:r>
-        <w:t>nº máximo de seres por especie: indica cuantos individuos puede haber de la misma especie en un instante dado.</w:t>
+        <w:t>N</w:t>
+      </w:r>
+      <w:r>
+        <w:t>º máximo de seres por especie: indica cuantos individuos puede haber de la misma especie en un instante dado.</w:t>
       </w:r>
     </w:p>
     <w:p>
@@ -5929,7 +6170,10 @@
         </w:numPr>
       </w:pPr>
       <w:r>
-        <w:t>nº actual de seres por especie: indica el nº actual de individuos que hay de esa especie que lógicamente es menor que el máximo.</w:t>
+        <w:t>N</w:t>
+      </w:r>
+      <w:r>
+        <w:t>º actual de seres por especie: indica el nº actual de individuos que hay de esa especie que lógicamente es menor que el máximo.</w:t>
       </w:r>
     </w:p>
     <w:p>
@@ -5959,7 +6203,10 @@
         </w:numPr>
       </w:pPr>
       <w:r>
-        <w:t>nº máximo de vegetales: indica el valor máximo de un vegetal en una misma casilla.</w:t>
+        <w:t>N</w:t>
+      </w:r>
+      <w:r>
+        <w:t>º máximo de vegetales: indica el valor máximo de un vegetal en una misma casilla.</w:t>
       </w:r>
     </w:p>
     <w:p>
@@ -5971,7 +6218,10 @@
         </w:numPr>
       </w:pPr>
       <w:r>
-        <w:t>nº inicial de vegetales: indica el valor inicial de un vegetal de una casilla al crearse.</w:t>
+        <w:t>N</w:t>
+      </w:r>
+      <w:r>
+        <w:t>º inicial de vegetales: indica el valor inicial de un vegetal de una casilla al crearse.</w:t>
       </w:r>
     </w:p>
     <w:p>
@@ -5983,7 +6233,10 @@
         </w:numPr>
       </w:pPr>
       <w:r>
-        <w:t>migración local: representa la posibilidad en tanto por uno de que un vegetal pueda expandirse a una casilla colindante.</w:t>
+        <w:t>M</w:t>
+      </w:r>
+      <w:r>
+        <w:t>igración local: representa la posibilidad en tanto por uno de que un vegetal pueda expandirse a una casilla colindante.</w:t>
       </w:r>
     </w:p>
     <w:p>
@@ -5995,7 +6248,10 @@
         </w:numPr>
       </w:pPr>
       <w:r>
-        <w:t>migración global: representa la posibilidad en tanto por uno de que un vegetal pueda expandirse a una casilla de distancia entre 1 y el radio de migración.</w:t>
+        <w:t>M</w:t>
+      </w:r>
+      <w:r>
+        <w:t>igración global: representa la posibilidad en tanto por uno de que un vegetal pueda expandirse a una casilla de distancia entre 1 y el radio de migración.</w:t>
       </w:r>
     </w:p>
     <w:p>
@@ -6007,7 +6263,10 @@
         </w:numPr>
       </w:pPr>
       <w:r>
-        <w:t>radio migración: representa la distancia máxima a la que puede migrar globalmente un vegetal.</w:t>
+        <w:t>R</w:t>
+      </w:r>
+      <w:r>
+        <w:t>adio migración: representa la distancia máxima a la que puede migrar globalmente un vegetal.</w:t>
       </w:r>
     </w:p>
     <w:p>
@@ -6019,7 +6278,10 @@
         </w:numPr>
       </w:pPr>
       <w:r>
-        <w:t>habitabilidad inicial: define para cada hábitat como de habitable es esta especie en ese hábitat. Si el valor es de -1.0 la especie no podrá migrar a ese hábitat. Si el valor está entre -1.0 y 0.0 (sin incluir ninguno), la especie podrá migrar temporalmente a ese hábitat pero acabará muriendo. Y si el valor está entre 0.0 y 1.0, la especie podrá migrar y crecerá en ese hábitat a no ser que otro ser le impida hacerlo.</w:t>
+        <w:t>H</w:t>
+      </w:r>
+      <w:r>
+        <w:t>abitabilidad inicial: define para cada hábitat como de habitable es esta especie en ese hábitat. Si el valor es de -1.0 la especie no podrá migrar a ese hábitat. Si el valor está entre -1.0 y 0.0 (sin incluir ninguno), la especie podrá migrar temporalmente a ese hábitat pero acabará muriendo. Y si el valor está entre 0.0 y 1.0, la especie podrá migrar y crecerá en ese hábitat a no ser que otro ser le impida hacerlo.</w:t>
       </w:r>
     </w:p>
     <w:p>
@@ -6055,7 +6317,10 @@
         </w:numPr>
       </w:pPr>
       <w:r>
-        <w:t>tipo de alimentación: indica si el animal es herbívoro o carnívoro.</w:t>
+        <w:t>T</w:t>
+      </w:r>
+      <w:r>
+        <w:t>ipo de alimentación: indica si el animal es herbívoro o carnívoro.</w:t>
       </w:r>
     </w:p>
     <w:p>
@@ -6067,7 +6332,16 @@
         </w:numPr>
       </w:pPr>
       <w:r>
-        <w:t>reserva máxima: cantidad de alimento del que dispone como máximo un animal. Viene a ser algo sus reservas de energía.</w:t>
+        <w:t>R</w:t>
+      </w:r>
+      <w:r>
+        <w:t xml:space="preserve">eserva máxima: cantidad de alimento del que dispone como máximo un animal. Viene a ser algo </w:t>
+      </w:r>
+      <w:r>
+        <w:t xml:space="preserve">como </w:t>
+      </w:r>
+      <w:r>
+        <w:t>sus reservas de energía.</w:t>
       </w:r>
     </w:p>
     <w:p>
@@ -6079,7 +6353,10 @@
         </w:numPr>
       </w:pPr>
       <w:r>
-        <w:t>consumo: cantidad de esas reservas que se consumen por turno.</w:t>
+        <w:t>C</w:t>
+      </w:r>
+      <w:r>
+        <w:t>onsumo: cantidad de esas reservas que se consumen por turno.</w:t>
       </w:r>
     </w:p>
     <w:p>
@@ -6091,7 +6368,10 @@
         </w:numPr>
       </w:pPr>
       <w:r>
-        <w:t>alimento máximo por turno: indica la cantidad máxima de alimento que puede añadir a la reserva.</w:t>
+        <w:t>A</w:t>
+      </w:r>
+      <w:r>
+        <w:t>limento máximo por turno: indica la cantidad máxima de alimento que puede añadir a la reserva.</w:t>
       </w:r>
     </w:p>
     <w:p>
@@ -6103,7 +6383,10 @@
         </w:numPr>
       </w:pPr>
       <w:r>
-        <w:t>aguante inicial: indica la cantidad máxima de turnos que puede moverse una especie animal sin necesitar descansar.</w:t>
+        <w:t>A</w:t>
+      </w:r>
+      <w:r>
+        <w:t>guante inicial: indica la cantidad máxima de turnos que puede moverse una especie animal sin necesitar descansar.</w:t>
       </w:r>
     </w:p>
     <w:p>
@@ -6115,7 +6398,10 @@
         </w:numPr>
       </w:pPr>
       <w:r>
-        <w:t>reproductibilidad: indica el nº de turnos que tienen que pasar en unas determinadas condiciones para que el animal se reproduzca.</w:t>
+        <w:t>R</w:t>
+      </w:r>
+      <w:r>
+        <w:t>eproductibilidad: indica el nº de turnos que tienen que pasar en unas determinadas condiciones para que el animal se reproduzca.</w:t>
       </w:r>
     </w:p>
     <w:p/>
@@ -6168,17 +6454,17 @@
           <w:numId w:val="20"/>
         </w:numPr>
       </w:pPr>
-      <w:commentRangeStart w:id="19"/>
+      <w:commentRangeStart w:id="34"/>
       <w:r>
         <w:lastRenderedPageBreak/>
         <w:t>Animales</w:t>
       </w:r>
-      <w:commentRangeEnd w:id="19"/>
+      <w:commentRangeEnd w:id="34"/>
       <w:r>
         <w:rPr>
           <w:rStyle w:val="Refdecomentario"/>
         </w:rPr>
-        <w:commentReference w:id="19"/>
+        <w:commentReference w:id="34"/>
       </w:r>
     </w:p>
     <w:p/>
@@ -6186,8 +6472,8 @@
       <w:r>
         <w:br w:type="page"/>
       </w:r>
-      <w:bookmarkStart w:id="20" w:name="_GoBack"/>
-      <w:bookmarkEnd w:id="20"/>
+      <w:bookmarkStart w:id="35" w:name="_GoBack"/>
+      <w:bookmarkEnd w:id="35"/>
     </w:p>
     <w:p>
       <w:pPr>
@@ -6197,12 +6483,14 @@
           <w:numId w:val="9"/>
         </w:numPr>
       </w:pPr>
-      <w:bookmarkStart w:id="21" w:name="_Toc334584261"/>
+      <w:bookmarkStart w:id="36" w:name="_Toc334584261"/>
+      <w:bookmarkStart w:id="37" w:name="_Toc334605153"/>
       <w:r>
         <w:lastRenderedPageBreak/>
         <w:t>Efectos y parte gráfica</w:t>
       </w:r>
-      <w:bookmarkEnd w:id="21"/>
+      <w:bookmarkEnd w:id="36"/>
+      <w:bookmarkEnd w:id="37"/>
     </w:p>
     <w:p>
       <w:pPr>
@@ -6211,19 +6499,34 @@
           <w:rStyle w:val="Ttulo2Car"/>
         </w:rPr>
       </w:pPr>
-      <w:bookmarkStart w:id="22" w:name="_Toc334584262"/>
+      <w:bookmarkStart w:id="38" w:name="_Toc334584262"/>
+      <w:bookmarkStart w:id="39" w:name="_Toc334605154"/>
+      <w:commentRangeStart w:id="40"/>
       <w:r>
         <w:rPr>
           <w:rStyle w:val="Ttulo2Car"/>
         </w:rPr>
         <w:t>Introducción</w:t>
       </w:r>
-      <w:bookmarkEnd w:id="22"/>
+      <w:bookmarkEnd w:id="38"/>
+      <w:commentRangeEnd w:id="40"/>
+      <w:r>
+        <w:rPr>
+          <w:rStyle w:val="Refdecomentario"/>
+          <w:rFonts w:asciiTheme="minorHAnsi" w:eastAsiaTheme="minorHAnsi" w:hAnsiTheme="minorHAnsi" w:cstheme="minorBidi"/>
+          <w:b w:val="0"/>
+          <w:bCs w:val="0"/>
+          <w:color w:val="auto"/>
+        </w:rPr>
+        <w:commentReference w:id="40"/>
+      </w:r>
+      <w:bookmarkEnd w:id="39"/>
     </w:p>
     <w:p>
       <w:pPr>
         <w:pStyle w:val="Piedefoto"/>
       </w:pPr>
+      <w:commentRangeStart w:id="41"/>
       <w:r>
         <w:t>"</w:t>
       </w:r>
@@ -6390,10 +6693,23 @@
         <w:t>?</w:t>
       </w:r>
     </w:p>
+    <w:commentRangeEnd w:id="41"/>
     <w:p>
       <w:pPr>
         <w:pStyle w:val="Ttulo4"/>
       </w:pPr>
+      <w:r>
+        <w:rPr>
+          <w:rStyle w:val="Refdecomentario"/>
+          <w:rFonts w:asciiTheme="minorHAnsi" w:eastAsiaTheme="minorHAnsi" w:hAnsiTheme="minorHAnsi" w:cstheme="minorBidi"/>
+          <w:b w:val="0"/>
+          <w:bCs w:val="0"/>
+          <w:i w:val="0"/>
+          <w:iCs w:val="0"/>
+          <w:color w:val="auto"/>
+        </w:rPr>
+        <w:commentReference w:id="41"/>
+      </w:r>
       <w:r>
         <w:t>Modelos</w:t>
       </w:r>
@@ -6565,7 +6881,7 @@
                     </pic:cNvPicPr>
                   </pic:nvPicPr>
                   <pic:blipFill>
-                    <a:blip r:embed="rId19"/>
+                    <a:blip r:embed="rId19" cstate="print"/>
                     <a:srcRect/>
                     <a:stretch>
                       <a:fillRect/>
@@ -6750,7 +7066,7 @@
                     </pic:cNvPicPr>
                   </pic:nvPicPr>
                   <pic:blipFill>
-                    <a:blip r:embed="rId20"/>
+                    <a:blip r:embed="rId20" cstate="print"/>
                     <a:srcRect/>
                     <a:stretch>
                       <a:fillRect/>
@@ -6894,7 +7210,8 @@
           <w:rStyle w:val="Ttulo2Car"/>
         </w:rPr>
       </w:pPr>
-      <w:bookmarkStart w:id="23" w:name="_Toc334584263"/>
+      <w:bookmarkStart w:id="42" w:name="_Toc334584263"/>
+      <w:bookmarkStart w:id="43" w:name="_Toc334605155"/>
       <w:proofErr w:type="spellStart"/>
       <w:r>
         <w:rPr>
@@ -6902,7 +7219,8 @@
         </w:rPr>
         <w:t>Shaders</w:t>
       </w:r>
-      <w:bookmarkEnd w:id="23"/>
+      <w:bookmarkEnd w:id="42"/>
+      <w:bookmarkEnd w:id="43"/>
       <w:proofErr w:type="spellEnd"/>
     </w:p>
     <w:p>
@@ -6917,13 +7235,8 @@
         <w:t>Unity</w:t>
       </w:r>
       <w:proofErr w:type="spellEnd"/>
-      <w:proofErr w:type="gramStart"/>
-      <w:r>
-        <w:t>,  trabaja</w:t>
-      </w:r>
-      <w:proofErr w:type="gramEnd"/>
-      <w:r>
-        <w:t xml:space="preserve"> con Materiales. Los materiales tienen </w:t>
+      <w:r>
+        <w:t xml:space="preserve">, trabaja con Materiales. Los materiales tienen </w:t>
       </w:r>
       <w:proofErr w:type="spellStart"/>
       <w:r>
@@ -7005,7 +7318,8 @@
           <w:rStyle w:val="Ttulo2Car"/>
         </w:rPr>
       </w:pPr>
-      <w:bookmarkStart w:id="24" w:name="_Toc334584264"/>
+      <w:bookmarkStart w:id="44" w:name="_Toc334584264"/>
+      <w:bookmarkStart w:id="45" w:name="_Toc334605156"/>
       <w:r>
         <w:rPr>
           <w:rStyle w:val="Ttulo2Car"/>
@@ -7013,7 +7327,8 @@
         <w:lastRenderedPageBreak/>
         <w:t>Animaciones y Efectos de Partículas</w:t>
       </w:r>
-      <w:bookmarkEnd w:id="24"/>
+      <w:bookmarkEnd w:id="44"/>
+      <w:bookmarkEnd w:id="45"/>
     </w:p>
     <w:p>
       <w:r>
@@ -7075,7 +7390,7 @@
           <w:bCs w:val="0"/>
         </w:rPr>
       </w:pPr>
-      <w:bookmarkStart w:id="25" w:name="_Toc334584265"/>
+      <w:bookmarkStart w:id="46" w:name="_Toc334584265"/>
       <w:r>
         <w:rPr>
           <w:rStyle w:val="Ttulo2Car"/>
@@ -7087,6 +7402,7 @@
       <w:pPr>
         <w:pStyle w:val="Ttulo3"/>
       </w:pPr>
+      <w:bookmarkStart w:id="47" w:name="_Toc334605157"/>
       <w:r>
         <w:rPr>
           <w:rStyle w:val="Ttulo2Car"/>
@@ -7094,7 +7410,8 @@
         <w:lastRenderedPageBreak/>
         <w:t>Interfaz</w:t>
       </w:r>
-      <w:bookmarkEnd w:id="25"/>
+      <w:bookmarkEnd w:id="46"/>
+      <w:bookmarkEnd w:id="47"/>
       <w:r>
         <w:t xml:space="preserve"> </w:t>
       </w:r>
@@ -7114,30 +7431,44 @@
       <w:r>
         <w:t xml:space="preserve"> es bastante primitivo en esta versión. </w:t>
       </w:r>
+      <w:r>
+        <w:t>Su</w:t>
+      </w:r>
+      <w:r>
+        <w:t xml:space="preserve"> funcionamiento se basa en la función</w:t>
+      </w:r>
+      <w:r>
+        <w:t xml:space="preserve"> </w:t>
+      </w:r>
+      <w:proofErr w:type="spellStart"/>
       <w:proofErr w:type="gramStart"/>
       <w:r>
-        <w:t>su</w:t>
+        <w:t>OnGUI</w:t>
+      </w:r>
+      <w:proofErr w:type="spellEnd"/>
+      <w:r>
+        <w:t>(</w:t>
       </w:r>
       <w:proofErr w:type="gramEnd"/>
       <w:r>
-        <w:t xml:space="preserve"> funcionamiento se basa en la función</w:t>
-      </w:r>
-      <w:r>
-        <w:t xml:space="preserve"> </w:t>
-      </w:r>
-      <w:proofErr w:type="spellStart"/>
-      <w:r>
-        <w:t>OnGUI</w:t>
-      </w:r>
-      <w:proofErr w:type="spellEnd"/>
-      <w:r>
-        <w:t xml:space="preserve">(), que se llama cada </w:t>
+        <w:t xml:space="preserve">), que se llama </w:t>
+      </w:r>
+      <w:commentRangeStart w:id="48"/>
+      <w:r>
+        <w:t xml:space="preserve">cada </w:t>
       </w:r>
       <w:proofErr w:type="spellStart"/>
       <w:r>
         <w:t>frame</w:t>
       </w:r>
-      <w:proofErr w:type="spellEnd"/>
+      <w:commentRangeEnd w:id="48"/>
+      <w:proofErr w:type="spellEnd"/>
+      <w:r>
+        <w:rPr>
+          <w:rStyle w:val="Refdecomentario"/>
+        </w:rPr>
+        <w:commentReference w:id="48"/>
+      </w:r>
       <w:r>
         <w:t xml:space="preserve">, de la misma forma que </w:t>
       </w:r>
@@ -7212,7 +7543,7 @@
           <w:smallCaps w:val="0"/>
         </w:rPr>
       </w:pPr>
-      <w:commentRangeStart w:id="26"/>
+      <w:commentRangeStart w:id="49"/>
       <w:r>
         <w:t xml:space="preserve">[TODO Imágenes Comparativas </w:t>
       </w:r>
@@ -7240,19 +7571,19 @@
       <w:r>
         <w:t>]</w:t>
       </w:r>
-      <w:commentRangeEnd w:id="26"/>
+      <w:commentRangeEnd w:id="49"/>
       <w:r>
         <w:rPr>
           <w:rStyle w:val="Refdecomentario"/>
         </w:rPr>
-        <w:commentReference w:id="26"/>
+        <w:commentReference w:id="49"/>
       </w:r>
     </w:p>
     <w:p>
       <w:pPr>
         <w:jc w:val="both"/>
       </w:pPr>
-      <w:commentRangeStart w:id="27"/>
+      <w:commentRangeStart w:id="50"/>
       <w:r>
         <w:t xml:space="preserve">A la hora de construir las interfaces se hace pesada la falta de facilidades por parte de </w:t>
       </w:r>
@@ -7264,19 +7595,19 @@
       <w:r>
         <w:t xml:space="preserve"> en esta versión. Todos los componentes han de ser codificados manualmente, tanto posicionamiento como dimensiones y por supuesto eventos invocados. Se echa en falta tanto un editor gráfico para lo primero como un editor de eventos para lo segundo. </w:t>
       </w:r>
-      <w:commentRangeEnd w:id="27"/>
+      <w:commentRangeEnd w:id="50"/>
       <w:r>
         <w:rPr>
           <w:rStyle w:val="Refdecomentario"/>
         </w:rPr>
-        <w:commentReference w:id="27"/>
+        <w:commentReference w:id="50"/>
       </w:r>
     </w:p>
     <w:p>
       <w:pPr>
         <w:jc w:val="both"/>
       </w:pPr>
-      <w:commentRangeStart w:id="28"/>
+      <w:commentRangeStart w:id="51"/>
       <w:r>
         <w:t xml:space="preserve">A pesar de todo esto, creemos que hemos hecho un buen trabajo y ha quedado una interfaz muy profesional. </w:t>
       </w:r>
@@ -7364,7 +7695,7 @@
         <w:t>Un mapa de la interfaz final del proyecto.</w:t>
       </w:r>
     </w:p>
-    <w:commentRangeEnd w:id="28"/>
+    <w:commentRangeEnd w:id="51"/>
     <w:p>
       <w:pPr>
         <w:jc w:val="both"/>
@@ -7373,9 +7704,9 @@
         <w:rPr>
           <w:rStyle w:val="Refdecomentario"/>
         </w:rPr>
-        <w:commentReference w:id="28"/>
-      </w:r>
-      <w:commentRangeStart w:id="29"/>
+        <w:commentReference w:id="51"/>
+      </w:r>
+      <w:commentRangeStart w:id="52"/>
       <w:r>
         <w:t xml:space="preserve">Las interacciones del con el usuario con el juego también se basan en gran medida en los </w:t>
       </w:r>
@@ -7427,12 +7758,12 @@
       <w:r>
         <w:t>, etc. La más frecuente en nuestro caso es el posicionamiento de objetos a insertar en las coordenadas adecuadas del planeta.</w:t>
       </w:r>
-      <w:commentRangeEnd w:id="29"/>
+      <w:commentRangeEnd w:id="52"/>
       <w:r>
         <w:rPr>
           <w:rStyle w:val="Refdecomentario"/>
         </w:rPr>
-        <w:commentReference w:id="29"/>
+        <w:commentReference w:id="52"/>
       </w:r>
     </w:p>
     <w:p>
@@ -7449,25 +7780,27 @@
           <w:numId w:val="9"/>
         </w:numPr>
       </w:pPr>
-      <w:bookmarkStart w:id="30" w:name="_Toc334584266"/>
+      <w:bookmarkStart w:id="53" w:name="_Toc334584266"/>
+      <w:bookmarkStart w:id="54" w:name="_Toc334605158"/>
       <w:r>
         <w:lastRenderedPageBreak/>
         <w:t>Estructura y resto de funciones</w:t>
       </w:r>
-      <w:bookmarkEnd w:id="30"/>
+      <w:bookmarkEnd w:id="53"/>
+      <w:bookmarkEnd w:id="54"/>
     </w:p>
     <w:p/>
     <w:p>
-      <w:commentRangeStart w:id="31"/>
+      <w:commentRangeStart w:id="55"/>
       <w:r>
         <w:t>TODO</w:t>
       </w:r>
-      <w:commentRangeEnd w:id="31"/>
+      <w:commentRangeEnd w:id="55"/>
       <w:r>
         <w:rPr>
           <w:rStyle w:val="Refdecomentario"/>
         </w:rPr>
-        <w:commentReference w:id="31"/>
+        <w:commentReference w:id="55"/>
       </w:r>
     </w:p>
     <w:p/>
@@ -7480,33 +7813,37 @@
       <w:pPr>
         <w:pStyle w:val="Ttulo1"/>
       </w:pPr>
-      <w:bookmarkStart w:id="32" w:name="_Toc334584267"/>
+      <w:bookmarkStart w:id="56" w:name="_Toc334584267"/>
+      <w:bookmarkStart w:id="57" w:name="_Toc334605159"/>
       <w:r>
         <w:lastRenderedPageBreak/>
         <w:t>Pruebas</w:t>
       </w:r>
-      <w:bookmarkEnd w:id="32"/>
+      <w:bookmarkEnd w:id="56"/>
+      <w:bookmarkEnd w:id="57"/>
     </w:p>
     <w:p>
       <w:pPr>
         <w:pStyle w:val="Ttulo2"/>
       </w:pPr>
+      <w:bookmarkStart w:id="58" w:name="_Toc334605160"/>
       <w:r>
         <w:t>Introducción</w:t>
       </w:r>
+      <w:bookmarkEnd w:id="58"/>
     </w:p>
     <w:p/>
     <w:p>
-      <w:commentRangeStart w:id="33"/>
+      <w:commentRangeStart w:id="59"/>
       <w:r>
         <w:t>TODO</w:t>
       </w:r>
-      <w:commentRangeEnd w:id="33"/>
+      <w:commentRangeEnd w:id="59"/>
       <w:r>
         <w:rPr>
           <w:rStyle w:val="Refdecomentario"/>
         </w:rPr>
-        <w:commentReference w:id="33"/>
+        <w:commentReference w:id="59"/>
       </w:r>
     </w:p>
     <w:p>
@@ -7518,12 +7855,14 @@
       <w:pPr>
         <w:pStyle w:val="Ttulo1"/>
       </w:pPr>
-      <w:bookmarkStart w:id="34" w:name="_Toc334584268"/>
+      <w:bookmarkStart w:id="60" w:name="_Toc334584268"/>
+      <w:bookmarkStart w:id="61" w:name="_Toc334605161"/>
       <w:r>
         <w:lastRenderedPageBreak/>
         <w:t>Glosario</w:t>
       </w:r>
-      <w:bookmarkEnd w:id="34"/>
+      <w:bookmarkEnd w:id="60"/>
+      <w:bookmarkEnd w:id="61"/>
     </w:p>
     <w:p/>
     <w:p>
@@ -7766,16 +8105,16 @@
       </w:pPr>
     </w:p>
     <w:p>
-      <w:commentRangeStart w:id="35"/>
+      <w:commentRangeStart w:id="62"/>
       <w:r>
         <w:t>TODO</w:t>
       </w:r>
-      <w:commentRangeEnd w:id="35"/>
+      <w:commentRangeEnd w:id="62"/>
       <w:r>
         <w:rPr>
           <w:rStyle w:val="Refdecomentario"/>
         </w:rPr>
-        <w:commentReference w:id="35"/>
+        <w:commentReference w:id="62"/>
       </w:r>
     </w:p>
     <w:p>
@@ -7787,12 +8126,14 @@
       <w:pPr>
         <w:pStyle w:val="Ttulo1"/>
       </w:pPr>
-      <w:bookmarkStart w:id="36" w:name="_Toc334584269"/>
+      <w:bookmarkStart w:id="63" w:name="_Toc334584269"/>
+      <w:bookmarkStart w:id="64" w:name="_Toc334605162"/>
       <w:r>
         <w:lastRenderedPageBreak/>
         <w:t>Referencias</w:t>
       </w:r>
-      <w:bookmarkEnd w:id="36"/>
+      <w:bookmarkEnd w:id="63"/>
+      <w:bookmarkEnd w:id="64"/>
     </w:p>
     <w:p/>
     <w:p>
@@ -8094,8 +8435,8 @@
 </file>
 
 <file path=word/comments.xml><?xml version="1.0" encoding="utf-8"?>
-<w:comments xmlns:wpc="http://schemas.microsoft.com/office/word/2010/wordprocessingCanvas" xmlns:mc="http://schemas.openxmlformats.org/markup-compatibility/2006" xmlns:o="urn:schemas-microsoft-com:office:office" xmlns:r="http://schemas.openxmlformats.org/officeDocument/2006/relationships" xmlns:m="http://schemas.openxmlformats.org/officeDocument/2006/math" xmlns:v="urn:schemas-microsoft-com:vml" xmlns:wp14="http://schemas.microsoft.com/office/word/2010/wordprocessingDrawing" xmlns:wp="http://schemas.openxmlformats.org/drawingml/2006/wordprocessingDrawing" xmlns:w10="urn:schemas-microsoft-com:office:word" xmlns:w="http://schemas.openxmlformats.org/wordprocessingml/2006/main" xmlns:w14="http://schemas.microsoft.com/office/word/2010/wordml" xmlns:wpg="http://schemas.microsoft.com/office/word/2010/wordprocessingGroup" xmlns:wpi="http://schemas.microsoft.com/office/word/2010/wordprocessingInk" xmlns:wne="http://schemas.microsoft.com/office/word/2006/wordml" xmlns:wps="http://schemas.microsoft.com/office/word/2010/wordprocessingShape" mc:Ignorable="w14 wp14">
-  <w:comment w:id="4" w:author="Centor" w:date="2012-08-03T10:50:00Z" w:initials="C">
+<w:comments xmlns:ve="http://schemas.openxmlformats.org/markup-compatibility/2006" xmlns:o="urn:schemas-microsoft-com:office:office" xmlns:r="http://schemas.openxmlformats.org/officeDocument/2006/relationships" xmlns:m="http://schemas.openxmlformats.org/officeDocument/2006/math" xmlns:v="urn:schemas-microsoft-com:vml" xmlns:wp="http://schemas.openxmlformats.org/drawingml/2006/wordprocessingDrawing" xmlns:w10="urn:schemas-microsoft-com:office:word" xmlns:w="http://schemas.openxmlformats.org/wordprocessingml/2006/main" xmlns:wne="http://schemas.microsoft.com/office/word/2006/wordml">
+  <w:comment w:id="9" w:author="Centor" w:date="2012-08-03T10:50:00Z" w:initials="C">
     <w:p>
       <w:pPr>
         <w:pStyle w:val="Textocomentario"/>
@@ -8111,7 +8452,7 @@
       </w:r>
     </w:p>
   </w:comment>
-  <w:comment w:id="5" w:author="Centor" w:date="2012-08-03T00:20:00Z" w:initials="C">
+  <w:comment w:id="10" w:author="Centor" w:date="2012-08-03T00:20:00Z" w:initials="C">
     <w:p>
       <w:pPr>
         <w:pStyle w:val="Textocomentario"/>
@@ -8135,7 +8476,7 @@
       </w:r>
     </w:p>
   </w:comment>
-  <w:comment w:id="8" w:author="Centor" w:date="2012-08-09T18:06:00Z" w:initials="C">
+  <w:comment w:id="15" w:author="Centor" w:date="2012-08-09T18:06:00Z" w:initials="C">
     <w:p>
       <w:pPr>
         <w:pStyle w:val="Textocomentario"/>
@@ -8151,7 +8492,7 @@
       </w:r>
     </w:p>
   </w:comment>
-  <w:comment w:id="9" w:author="Centor" w:date="2012-08-03T11:59:00Z" w:initials="C">
+  <w:comment w:id="16" w:author="Centor" w:date="2012-08-03T11:59:00Z" w:initials="C">
     <w:p>
       <w:pPr>
         <w:pStyle w:val="Textocomentario"/>
@@ -8186,7 +8527,7 @@
       </w:pPr>
     </w:p>
   </w:comment>
-  <w:comment w:id="11" w:author="Centor" w:date="2012-08-03T11:18:00Z" w:initials="C">
+  <w:comment w:id="19" w:author="Centor" w:date="2012-08-03T11:18:00Z" w:initials="C">
     <w:p>
       <w:pPr>
         <w:pStyle w:val="Textocomentario"/>
@@ -8210,7 +8551,7 @@
       </w:r>
     </w:p>
   </w:comment>
-  <w:comment w:id="14" w:author="Centor" w:date="2012-08-03T11:18:00Z" w:initials="C">
+  <w:comment w:id="24" w:author="Centor" w:date="2012-08-03T11:18:00Z" w:initials="C">
     <w:p>
       <w:pPr>
         <w:pStyle w:val="Textocomentario"/>
@@ -8226,7 +8567,7 @@
       </w:r>
     </w:p>
   </w:comment>
-  <w:comment w:id="15" w:author="Centor" w:date="2012-08-03T12:04:00Z" w:initials="C">
+  <w:comment w:id="25" w:author="Centor" w:date="2012-08-03T12:04:00Z" w:initials="C">
     <w:p>
       <w:pPr>
         <w:pStyle w:val="Textocomentario"/>
@@ -8258,7 +8599,7 @@
       </w:r>
     </w:p>
   </w:comment>
-  <w:comment w:id="17" w:author="Centor" w:date="2012-08-04T10:27:00Z" w:initials="C">
+  <w:comment w:id="28" w:author="Centor" w:date="2012-08-04T10:27:00Z" w:initials="C">
     <w:p>
       <w:pPr>
         <w:pStyle w:val="Textocomentario"/>
@@ -8274,7 +8615,7 @@
       </w:r>
     </w:p>
   </w:comment>
-  <w:comment w:id="19" w:author="rantamplan" w:date="2012-09-05T10:04:00Z" w:initials="r">
+  <w:comment w:id="33" w:author="Aris Goicoechea Lassaletta" w:date="2012-09-05T10:59:00Z" w:initials="AGL">
     <w:p>
       <w:pPr>
         <w:pStyle w:val="Textocomentario"/>
@@ -8286,11 +8627,32 @@
         <w:annotationRef/>
       </w:r>
       <w:r>
+        <w:t xml:space="preserve">Dices 3 pero hay 4 puntos </w:t>
+      </w:r>
+      <w:proofErr w:type="spellStart"/>
+      <w:r>
+        <w:t>xD</w:t>
+      </w:r>
+      <w:proofErr w:type="spellEnd"/>
+    </w:p>
+  </w:comment>
+  <w:comment w:id="34" w:author="rantamplan" w:date="2012-09-05T10:04:00Z" w:initials="r">
+    <w:p>
+      <w:pPr>
+        <w:pStyle w:val="Textocomentario"/>
+      </w:pPr>
+      <w:r>
+        <w:rPr>
+          <w:rStyle w:val="Refdecomentario"/>
+        </w:rPr>
+        <w:annotationRef/>
+      </w:r>
+      <w:r>
         <w:t>Continuar descripción seres</w:t>
       </w:r>
     </w:p>
   </w:comment>
-  <w:comment w:id="26" w:author="Maf" w:date="2012-09-05T04:42:00Z" w:initials="M">
+  <w:comment w:id="40" w:author="Aris Goicoechea Lassaletta" w:date="2012-09-05T10:17:00Z" w:initials="AGL">
     <w:p>
       <w:pPr>
         <w:pStyle w:val="Textocomentario"/>
@@ -8302,6 +8664,102 @@
         <w:annotationRef/>
       </w:r>
       <w:r>
+        <w:t>Estos los haría titulo 3.</w:t>
+      </w:r>
+    </w:p>
+  </w:comment>
+  <w:comment w:id="41" w:author="Aris Goicoechea Lassaletta" w:date="2012-09-05T10:16:00Z" w:initials="AGL">
+    <w:p>
+      <w:pPr>
+        <w:pStyle w:val="Textocomentario"/>
+      </w:pPr>
+      <w:r>
+        <w:rPr>
+          <w:rStyle w:val="Refdecomentario"/>
+        </w:rPr>
+        <w:annotationRef/>
+      </w:r>
+      <w:r>
+        <w:t xml:space="preserve">Yo esta sección la </w:t>
+      </w:r>
+      <w:proofErr w:type="spellStart"/>
+      <w:r>
+        <w:t>meteria</w:t>
+      </w:r>
+      <w:proofErr w:type="spellEnd"/>
+      <w:r>
+        <w:t xml:space="preserve"> en la introducción de </w:t>
+      </w:r>
+      <w:proofErr w:type="spellStart"/>
+      <w:r>
+        <w:t>Unity</w:t>
+      </w:r>
+      <w:proofErr w:type="spellEnd"/>
+      <w:r>
+        <w:t xml:space="preserve"> o en la de arquitectura, no haría una introducción a cada parte porque queda muy “aislado”, y queremos intentar que todo el documento sea de una única lectura y </w:t>
+      </w:r>
+      <w:proofErr w:type="spellStart"/>
+      <w:r>
+        <w:t>mas</w:t>
+      </w:r>
+      <w:proofErr w:type="spellEnd"/>
+      <w:r>
+        <w:t xml:space="preserve"> cohesionado.</w:t>
+      </w:r>
+    </w:p>
+  </w:comment>
+  <w:comment w:id="48" w:author="Aris Goicoechea Lassaletta" w:date="2012-09-05T10:10:00Z" w:initials="AGL">
+    <w:p>
+      <w:pPr>
+        <w:pStyle w:val="Textocomentario"/>
+      </w:pPr>
+      <w:r>
+        <w:rPr>
+          <w:rStyle w:val="Refdecomentario"/>
+        </w:rPr>
+        <w:annotationRef/>
+      </w:r>
+      <w:r>
+        <w:t xml:space="preserve">No es cada </w:t>
+      </w:r>
+      <w:proofErr w:type="spellStart"/>
+      <w:r>
+        <w:t>frame</w:t>
+      </w:r>
+      <w:proofErr w:type="spellEnd"/>
+      <w:r>
+        <w:t xml:space="preserve">, es por cada evento, </w:t>
+      </w:r>
+      <w:proofErr w:type="spellStart"/>
+      <w:r>
+        <w:t>asi</w:t>
+      </w:r>
+      <w:proofErr w:type="spellEnd"/>
+      <w:r>
+        <w:t xml:space="preserve"> que potencialmente se puede llamar muchas veces por </w:t>
+      </w:r>
+      <w:proofErr w:type="spellStart"/>
+      <w:r>
+        <w:t>frame</w:t>
+      </w:r>
+      <w:proofErr w:type="spellEnd"/>
+      <w:r>
+        <w:t xml:space="preserve"> o ninguna.</w:t>
+      </w:r>
+    </w:p>
+  </w:comment>
+  <w:comment w:id="49" w:author="Maf" w:date="2012-09-05T04:42:00Z" w:initials="M">
+    <w:p>
+      <w:pPr>
+        <w:pStyle w:val="Textocomentario"/>
+      </w:pPr>
+      <w:r>
+        <w:rPr>
+          <w:rStyle w:val="Refdecomentario"/>
+        </w:rPr>
+        <w:annotationRef/>
+      </w:r>
+      <w:r>
         <w:t xml:space="preserve">Insertar </w:t>
       </w:r>
       <w:proofErr w:type="spellStart"/>
@@ -8314,7 +8772,7 @@
       </w:r>
     </w:p>
   </w:comment>
-  <w:comment w:id="27" w:author="Maf" w:date="2012-09-05T05:12:00Z" w:initials="M">
+  <w:comment w:id="50" w:author="Maf" w:date="2012-09-05T05:12:00Z" w:initials="M">
     <w:p>
       <w:pPr>
         <w:pStyle w:val="Textocomentario"/>
@@ -8326,34 +8784,7 @@
         <w:annotationRef/>
       </w:r>
       <w:r>
-        <w:t>Rellena</w:t>
-      </w:r>
-      <w:r>
-        <w:t>d</w:t>
-      </w:r>
-      <w:r>
-        <w:t xml:space="preserve"> </w:t>
-      </w:r>
-      <w:r>
-        <w:t>con</w:t>
-      </w:r>
-      <w:r>
-        <w:t xml:space="preserve"> </w:t>
-      </w:r>
-      <w:r>
-        <w:t xml:space="preserve">cosas sobre el </w:t>
-      </w:r>
-      <w:r>
-        <w:t xml:space="preserve">código </w:t>
-      </w:r>
-      <w:r>
-        <w:t xml:space="preserve">de las </w:t>
-      </w:r>
-      <w:r>
-        <w:t>interfaces</w:t>
-      </w:r>
-      <w:r>
-        <w:t xml:space="preserve"> con alguna particularidad si </w:t>
+        <w:t xml:space="preserve">Rellenad con cosas sobre el código de las interfaces con alguna particularidad si </w:t>
       </w:r>
       <w:proofErr w:type="spellStart"/>
       <w:r>
@@ -8365,7 +8796,7 @@
       </w:r>
     </w:p>
   </w:comment>
-  <w:comment w:id="28" w:author="Maf" w:date="2012-09-05T05:11:00Z" w:initials="M">
+  <w:comment w:id="51" w:author="Maf" w:date="2012-09-05T05:11:00Z" w:initials="M">
     <w:p>
       <w:pPr>
         <w:pStyle w:val="Textocomentario"/>
@@ -8381,7 +8812,7 @@
       </w:r>
     </w:p>
   </w:comment>
-  <w:comment w:id="29" w:author="Maf" w:date="2012-09-05T04:42:00Z" w:initials="M">
+  <w:comment w:id="52" w:author="Maf" w:date="2012-09-05T04:42:00Z" w:initials="M">
     <w:p>
       <w:pPr>
         <w:pStyle w:val="Textocomentario"/>
@@ -8397,7 +8828,7 @@
       </w:r>
     </w:p>
   </w:comment>
-  <w:comment w:id="31" w:author="Centor" w:date="2012-08-07T21:07:00Z" w:initials="C">
+  <w:comment w:id="55" w:author="Centor" w:date="2012-08-07T21:07:00Z" w:initials="C">
     <w:p>
       <w:pPr>
         <w:pStyle w:val="Textocomentario"/>
@@ -8413,7 +8844,7 @@
       </w:r>
     </w:p>
   </w:comment>
-  <w:comment w:id="33" w:author="Centor" w:date="2012-08-03T01:02:00Z" w:initials="C">
+  <w:comment w:id="59" w:author="Centor" w:date="2012-08-03T01:02:00Z" w:initials="C">
     <w:p>
       <w:pPr>
         <w:pStyle w:val="Textocomentario"/>
@@ -8429,7 +8860,7 @@
       </w:r>
     </w:p>
   </w:comment>
-  <w:comment w:id="35" w:author="Centor" w:date="2012-08-03T01:04:00Z" w:initials="C">
+  <w:comment w:id="62" w:author="Centor" w:date="2012-08-03T01:04:00Z" w:initials="C">
     <w:p>
       <w:pPr>
         <w:pStyle w:val="Textocomentario"/>
@@ -8449,7 +8880,7 @@
 </file>
 
 <file path=word/endnotes.xml><?xml version="1.0" encoding="utf-8"?>
-<w:endnotes xmlns:wpc="http://schemas.microsoft.com/office/word/2010/wordprocessingCanvas" xmlns:mc="http://schemas.openxmlformats.org/markup-compatibility/2006" xmlns:o="urn:schemas-microsoft-com:office:office" xmlns:r="http://schemas.openxmlformats.org/officeDocument/2006/relationships" xmlns:m="http://schemas.openxmlformats.org/officeDocument/2006/math" xmlns:v="urn:schemas-microsoft-com:vml" xmlns:wp14="http://schemas.microsoft.com/office/word/2010/wordprocessingDrawing" xmlns:wp="http://schemas.openxmlformats.org/drawingml/2006/wordprocessingDrawing" xmlns:w10="urn:schemas-microsoft-com:office:word" xmlns:w="http://schemas.openxmlformats.org/wordprocessingml/2006/main" xmlns:w14="http://schemas.microsoft.com/office/word/2010/wordml" xmlns:wpg="http://schemas.microsoft.com/office/word/2010/wordprocessingGroup" xmlns:wpi="http://schemas.microsoft.com/office/word/2010/wordprocessingInk" xmlns:wne="http://schemas.microsoft.com/office/word/2006/wordml" xmlns:wps="http://schemas.microsoft.com/office/word/2010/wordprocessingShape" mc:Ignorable="w14 wp14">
+<w:endnotes xmlns:ve="http://schemas.openxmlformats.org/markup-compatibility/2006" xmlns:o="urn:schemas-microsoft-com:office:office" xmlns:r="http://schemas.openxmlformats.org/officeDocument/2006/relationships" xmlns:m="http://schemas.openxmlformats.org/officeDocument/2006/math" xmlns:v="urn:schemas-microsoft-com:vml" xmlns:wp="http://schemas.openxmlformats.org/drawingml/2006/wordprocessingDrawing" xmlns:w10="urn:schemas-microsoft-com:office:word" xmlns:w="http://schemas.openxmlformats.org/wordprocessingml/2006/main" xmlns:wne="http://schemas.microsoft.com/office/word/2006/wordml">
   <w:endnote w:type="separator" w:id="-1">
     <w:p>
       <w:pPr>
@@ -8474,7 +8905,7 @@
 </file>
 
 <file path=word/footer1.xml><?xml version="1.0" encoding="utf-8"?>
-<w:ftr xmlns:wpc="http://schemas.microsoft.com/office/word/2010/wordprocessingCanvas" xmlns:mc="http://schemas.openxmlformats.org/markup-compatibility/2006" xmlns:o="urn:schemas-microsoft-com:office:office" xmlns:r="http://schemas.openxmlformats.org/officeDocument/2006/relationships" xmlns:m="http://schemas.openxmlformats.org/officeDocument/2006/math" xmlns:v="urn:schemas-microsoft-com:vml" xmlns:wp14="http://schemas.microsoft.com/office/word/2010/wordprocessingDrawing" xmlns:wp="http://schemas.openxmlformats.org/drawingml/2006/wordprocessingDrawing" xmlns:w10="urn:schemas-microsoft-com:office:word" xmlns:w="http://schemas.openxmlformats.org/wordprocessingml/2006/main" xmlns:w14="http://schemas.microsoft.com/office/word/2010/wordml" xmlns:wpg="http://schemas.microsoft.com/office/word/2010/wordprocessingGroup" xmlns:wpi="http://schemas.microsoft.com/office/word/2010/wordprocessingInk" xmlns:wne="http://schemas.microsoft.com/office/word/2006/wordml" xmlns:wps="http://schemas.microsoft.com/office/word/2010/wordprocessingShape" mc:Ignorable="w14 wp14">
+<w:ftr xmlns:ve="http://schemas.openxmlformats.org/markup-compatibility/2006" xmlns:o="urn:schemas-microsoft-com:office:office" xmlns:r="http://schemas.openxmlformats.org/officeDocument/2006/relationships" xmlns:m="http://schemas.openxmlformats.org/officeDocument/2006/math" xmlns:v="urn:schemas-microsoft-com:vml" xmlns:wp="http://schemas.openxmlformats.org/drawingml/2006/wordprocessingDrawing" xmlns:w10="urn:schemas-microsoft-com:office:word" xmlns:w="http://schemas.openxmlformats.org/wordprocessingml/2006/main" xmlns:wne="http://schemas.microsoft.com/office/word/2006/wordml">
   <w:sdt>
     <w:sdtPr>
       <w:id w:val="686165"/>
@@ -8483,7 +8914,6 @@
         <w:docPartUnique/>
       </w:docPartObj>
     </w:sdtPr>
-    <w:sdtEndPr/>
     <w:sdtContent>
       <w:p>
         <w:pPr>
@@ -8520,27 +8950,14 @@
                     <w:pPr>
                       <w:jc w:val="center"/>
                     </w:pPr>
-                    <w:r>
-                      <w:fldChar w:fldCharType="begin"/>
-                    </w:r>
-                    <w:r>
-                      <w:instrText xml:space="preserve"> PAGE    \* MERGEFORMAT </w:instrText>
-                    </w:r>
-                    <w:r>
-                      <w:fldChar w:fldCharType="separate"/>
-                    </w:r>
-                    <w:r>
-                      <w:rPr>
-                        <w:noProof/>
-                      </w:rPr>
-                      <w:t>11</w:t>
-                    </w:r>
-                    <w:r>
-                      <w:rPr>
-                        <w:noProof/>
-                      </w:rPr>
-                      <w:fldChar w:fldCharType="end"/>
-                    </w:r>
+                    <w:fldSimple w:instr=" PAGE    \* MERGEFORMAT ">
+                      <w:r>
+                        <w:rPr>
+                          <w:noProof/>
+                        </w:rPr>
+                        <w:t>2</w:t>
+                      </w:r>
+                    </w:fldSimple>
                   </w:p>
                 </w:txbxContent>
               </v:textbox>
@@ -8570,7 +8987,7 @@
 </file>
 
 <file path=word/footnotes.xml><?xml version="1.0" encoding="utf-8"?>
-<w:footnotes xmlns:wpc="http://schemas.microsoft.com/office/word/2010/wordprocessingCanvas" xmlns:mc="http://schemas.openxmlformats.org/markup-compatibility/2006" xmlns:o="urn:schemas-microsoft-com:office:office" xmlns:r="http://schemas.openxmlformats.org/officeDocument/2006/relationships" xmlns:m="http://schemas.openxmlformats.org/officeDocument/2006/math" xmlns:v="urn:schemas-microsoft-com:vml" xmlns:wp14="http://schemas.microsoft.com/office/word/2010/wordprocessingDrawing" xmlns:wp="http://schemas.openxmlformats.org/drawingml/2006/wordprocessingDrawing" xmlns:w10="urn:schemas-microsoft-com:office:word" xmlns:w="http://schemas.openxmlformats.org/wordprocessingml/2006/main" xmlns:w14="http://schemas.microsoft.com/office/word/2010/wordml" xmlns:wpg="http://schemas.microsoft.com/office/word/2010/wordprocessingGroup" xmlns:wpi="http://schemas.microsoft.com/office/word/2010/wordprocessingInk" xmlns:wne="http://schemas.microsoft.com/office/word/2006/wordml" xmlns:wps="http://schemas.microsoft.com/office/word/2010/wordprocessingShape" mc:Ignorable="w14 wp14">
+<w:footnotes xmlns:ve="http://schemas.openxmlformats.org/markup-compatibility/2006" xmlns:o="urn:schemas-microsoft-com:office:office" xmlns:r="http://schemas.openxmlformats.org/officeDocument/2006/relationships" xmlns:m="http://schemas.openxmlformats.org/officeDocument/2006/math" xmlns:v="urn:schemas-microsoft-com:vml" xmlns:wp="http://schemas.openxmlformats.org/drawingml/2006/wordprocessingDrawing" xmlns:w10="urn:schemas-microsoft-com:office:word" xmlns:w="http://schemas.openxmlformats.org/wordprocessingml/2006/main" xmlns:wne="http://schemas.microsoft.com/office/word/2006/wordml">
   <w:footnote w:type="separator" w:id="-1">
     <w:p>
       <w:pPr>
@@ -8588,6 +9005,79 @@
       </w:pPr>
       <w:r>
         <w:continuationSeparator/>
+      </w:r>
+    </w:p>
+  </w:footnote>
+  <w:footnote w:id="1">
+    <w:p>
+      <w:pPr>
+        <w:pStyle w:val="Textonotapie"/>
+      </w:pPr>
+      <w:r>
+        <w:rPr>
+          <w:rStyle w:val="Refdenotaalpie"/>
+        </w:rPr>
+        <w:footnoteRef/>
+      </w:r>
+      <w:r>
+        <w:t xml:space="preserve"> </w:t>
+      </w:r>
+      <w:r>
+        <w:t>En un principio nuestro objetivo era también hacer que mutaran aleatoriamente, generando nuevas especies con nuevos comportamientos y aspectos, pero este objetivo se descartó en una fase temprana del desarrollo por su complejidad. Aun así seguimos pensando que sería un añadido genial al proyecto.</w:t>
+      </w:r>
+    </w:p>
+  </w:footnote>
+  <w:footnote w:id="2">
+    <w:p>
+      <w:pPr>
+        <w:pStyle w:val="Textonotapie"/>
+      </w:pPr>
+      <w:r>
+        <w:rPr>
+          <w:rStyle w:val="Refdenotaalpie"/>
+        </w:rPr>
+        <w:footnoteRef/>
+      </w:r>
+      <w:r>
+        <w:t xml:space="preserve"> </w:t>
+      </w:r>
+      <w:r>
+        <w:t>Un “</w:t>
+      </w:r>
+      <w:proofErr w:type="spellStart"/>
+      <w:r>
+        <w:t>skybox</w:t>
+      </w:r>
+      <w:proofErr w:type="spellEnd"/>
+      <w:r>
+        <w:t>” es un cubo texturizado cuyas paredes se encuentran siempre a una distancia infinita de la cámara y que representan el límite del espacio que podemos renderizar. Suele usarse para dibujar el cielo y el horizonte visible, siempre en forma de una textura en dos dimensiones.</w:t>
+      </w:r>
+    </w:p>
+  </w:footnote>
+  <w:footnote w:id="3">
+    <w:p>
+      <w:pPr>
+        <w:pStyle w:val="Textonotapie"/>
+      </w:pPr>
+      <w:r>
+        <w:rPr>
+          <w:rStyle w:val="Refdenotaalpie"/>
+        </w:rPr>
+        <w:footnoteRef/>
+      </w:r>
+      <w:r>
+        <w:t xml:space="preserve"> </w:t>
+      </w:r>
+      <w:r>
+        <w:t>Esta esfera es creada con un software de edición de modelos tridimensionales llamado “</w:t>
+      </w:r>
+      <w:proofErr w:type="spellStart"/>
+      <w:r>
+        <w:t>Blender</w:t>
+      </w:r>
+      <w:proofErr w:type="spellEnd"/>
+      <w:r>
+        <w:t>” [r3].</w:t>
       </w:r>
     </w:p>
   </w:footnote>
@@ -8595,7 +9085,7 @@
 </file>
 
 <file path=word/header1.xml><?xml version="1.0" encoding="utf-8"?>
-<w:hdr xmlns:wpc="http://schemas.microsoft.com/office/word/2010/wordprocessingCanvas" xmlns:mc="http://schemas.openxmlformats.org/markup-compatibility/2006" xmlns:o="urn:schemas-microsoft-com:office:office" xmlns:r="http://schemas.openxmlformats.org/officeDocument/2006/relationships" xmlns:m="http://schemas.openxmlformats.org/officeDocument/2006/math" xmlns:v="urn:schemas-microsoft-com:vml" xmlns:wp14="http://schemas.microsoft.com/office/word/2010/wordprocessingDrawing" xmlns:wp="http://schemas.openxmlformats.org/drawingml/2006/wordprocessingDrawing" xmlns:w10="urn:schemas-microsoft-com:office:word" xmlns:w="http://schemas.openxmlformats.org/wordprocessingml/2006/main" xmlns:w14="http://schemas.microsoft.com/office/word/2010/wordml" xmlns:wpg="http://schemas.microsoft.com/office/word/2010/wordprocessingGroup" xmlns:wpi="http://schemas.microsoft.com/office/word/2010/wordprocessingInk" xmlns:wne="http://schemas.microsoft.com/office/word/2006/wordml" xmlns:wps="http://schemas.microsoft.com/office/word/2010/wordprocessingShape" mc:Ignorable="w14 wp14">
+<w:hdr xmlns:ve="http://schemas.openxmlformats.org/markup-compatibility/2006" xmlns:o="urn:schemas-microsoft-com:office:office" xmlns:r="http://schemas.openxmlformats.org/officeDocument/2006/relationships" xmlns:m="http://schemas.openxmlformats.org/officeDocument/2006/math" xmlns:v="urn:schemas-microsoft-com:vml" xmlns:wp="http://schemas.openxmlformats.org/drawingml/2006/wordprocessingDrawing" xmlns:w10="urn:schemas-microsoft-com:office:word" xmlns:w="http://schemas.openxmlformats.org/wordprocessingml/2006/main" xmlns:wne="http://schemas.microsoft.com/office/word/2006/wordml">
   <w:sdt>
     <w:sdtPr>
       <w:alias w:val="Título"/>
@@ -8603,7 +9093,6 @@
       <w:dataBinding w:prefixMappings="xmlns:ns0='http://schemas.openxmlformats.org/package/2006/metadata/core-properties' xmlns:ns1='http://purl.org/dc/elements/1.1/'" w:xpath="/ns0:coreProperties[1]/ns1:title[1]" w:storeItemID="{6C3C8BC8-F283-45AE-878A-BAB7291924A1}"/>
       <w:text/>
     </w:sdtPr>
-    <w:sdtEndPr/>
     <w:sdtContent>
       <w:p>
         <w:pPr>
@@ -8629,54 +9118,25 @@
       <w:spacing w:line="276" w:lineRule="auto"/>
       <w:jc w:val="center"/>
     </w:pPr>
+    <w:fldSimple w:instr=" STYLEREF  &quot;Título 1&quot; \l \t  \* MERGEFORMAT ">
+      <w:r>
+        <w:rPr>
+          <w:noProof/>
+        </w:rPr>
+        <w:t>Visión</w:t>
+      </w:r>
+    </w:fldSimple>
     <w:r>
-      <w:fldChar w:fldCharType="begin"/>
+      <w:t xml:space="preserve"> - </w:t>
     </w:r>
-    <w:r>
-      <w:instrText xml:space="preserve"> STYLEREF  "Título 1" \l \t  \* MERGEFORMAT </w:instrText>
-    </w:r>
-    <w:r>
-      <w:fldChar w:fldCharType="separate"/>
-    </w:r>
-    <w:r>
-      <w:rPr>
-        <w:noProof/>
-      </w:rPr>
-      <w:t>El motor Unity 3D</w:t>
-    </w:r>
-    <w:r>
-      <w:rPr>
-        <w:noProof/>
-      </w:rPr>
-      <w:fldChar w:fldCharType="end"/>
-    </w:r>
-    <w:r>
-      <w:t xml:space="preserve"> -</w:t>
-    </w:r>
-    <w:r>
-      <w:t xml:space="preserve"> </w:t>
-    </w:r>
-    <w:r>
-      <w:fldChar w:fldCharType="begin"/>
-    </w:r>
-    <w:r>
-      <w:instrText xml:space="preserve"> STYLEREF  "Título 2" \l  \* MERGEFORMAT </w:instrText>
-    </w:r>
-    <w:r>
-      <w:fldChar w:fldCharType="separate"/>
-    </w:r>
-    <w:r>
-      <w:rPr>
-        <w:noProof/>
-      </w:rPr>
-      <w:t>Escena de ejemplo</w:t>
-    </w:r>
-    <w:r>
-      <w:rPr>
-        <w:noProof/>
-      </w:rPr>
-      <w:fldChar w:fldCharType="end"/>
-    </w:r>
+    <w:fldSimple w:instr=" STYLEREF  &quot;Título 2&quot; \l  \* MERGEFORMAT ">
+      <w:r>
+        <w:rPr>
+          <w:noProof/>
+        </w:rPr>
+        <w:t>Introducción</w:t>
+      </w:r>
+    </w:fldSimple>
   </w:p>
   <w:p>
     <w:pPr>
@@ -8687,7 +9147,7 @@
 </file>
 
 <file path=word/numbering.xml><?xml version="1.0" encoding="utf-8"?>
-<w:numbering xmlns:wpc="http://schemas.microsoft.com/office/word/2010/wordprocessingCanvas" xmlns:mc="http://schemas.openxmlformats.org/markup-compatibility/2006" xmlns:o="urn:schemas-microsoft-com:office:office" xmlns:r="http://schemas.openxmlformats.org/officeDocument/2006/relationships" xmlns:m="http://schemas.openxmlformats.org/officeDocument/2006/math" xmlns:v="urn:schemas-microsoft-com:vml" xmlns:wp14="http://schemas.microsoft.com/office/word/2010/wordprocessingDrawing" xmlns:wp="http://schemas.openxmlformats.org/drawingml/2006/wordprocessingDrawing" xmlns:w10="urn:schemas-microsoft-com:office:word" xmlns:w="http://schemas.openxmlformats.org/wordprocessingml/2006/main" xmlns:w14="http://schemas.microsoft.com/office/word/2010/wordml" xmlns:wpg="http://schemas.microsoft.com/office/word/2010/wordprocessingGroup" xmlns:wpi="http://schemas.microsoft.com/office/word/2010/wordprocessingInk" xmlns:wne="http://schemas.microsoft.com/office/word/2006/wordml" xmlns:wps="http://schemas.microsoft.com/office/word/2010/wordprocessingShape" mc:Ignorable="w14 wp14">
+<w:numbering xmlns:ve="http://schemas.openxmlformats.org/markup-compatibility/2006" xmlns:o="urn:schemas-microsoft-com:office:office" xmlns:r="http://schemas.openxmlformats.org/officeDocument/2006/relationships" xmlns:m="http://schemas.openxmlformats.org/officeDocument/2006/math" xmlns:v="urn:schemas-microsoft-com:vml" xmlns:wp="http://schemas.openxmlformats.org/drawingml/2006/wordprocessingDrawing" xmlns:w10="urn:schemas-microsoft-com:office:word" xmlns:w="http://schemas.openxmlformats.org/wordprocessingml/2006/main" xmlns:wne="http://schemas.microsoft.com/office/word/2006/wordml">
   <w:abstractNum w:abstractNumId="0">
     <w:nsid w:val="00FE2E79"/>
     <w:multiLevelType w:val="multilevel"/>
@@ -10673,7 +11133,7 @@
 </file>
 
 <file path=word/styles.xml><?xml version="1.0" encoding="utf-8"?>
-<w:styles xmlns:mc="http://schemas.openxmlformats.org/markup-compatibility/2006" xmlns:r="http://schemas.openxmlformats.org/officeDocument/2006/relationships" xmlns:w="http://schemas.openxmlformats.org/wordprocessingml/2006/main" xmlns:w14="http://schemas.microsoft.com/office/word/2010/wordml" mc:Ignorable="w14">
+<w:styles xmlns:r="http://schemas.openxmlformats.org/officeDocument/2006/relationships" xmlns:w="http://schemas.openxmlformats.org/wordprocessingml/2006/main">
   <w:docDefaults>
     <w:rPrDefault>
       <w:rPr>
@@ -10960,6 +11420,7 @@
     <w:uiPriority w:val="99"/>
     <w:semiHidden/>
     <w:unhideWhenUsed/>
+    <w:qFormat/>
     <w:tblPr>
       <w:tblInd w:w="0" w:type="dxa"/>
       <w:tblCellMar>
@@ -11421,6 +11882,45 @@
       <w:spacing w:after="100"/>
       <w:ind w:left="440"/>
     </w:pPr>
+  </w:style>
+  <w:style w:type="paragraph" w:styleId="Textonotapie">
+    <w:name w:val="footnote text"/>
+    <w:basedOn w:val="Normal"/>
+    <w:link w:val="TextonotapieCar"/>
+    <w:uiPriority w:val="99"/>
+    <w:semiHidden/>
+    <w:unhideWhenUsed/>
+    <w:rsid w:val="006A1A7B"/>
+    <w:pPr>
+      <w:spacing w:after="0" w:line="240" w:lineRule="auto"/>
+    </w:pPr>
+    <w:rPr>
+      <w:sz w:val="20"/>
+      <w:szCs w:val="20"/>
+    </w:rPr>
+  </w:style>
+  <w:style w:type="character" w:customStyle="1" w:styleId="TextonotapieCar">
+    <w:name w:val="Texto nota pie Car"/>
+    <w:basedOn w:val="Fuentedeprrafopredeter"/>
+    <w:link w:val="Textonotapie"/>
+    <w:uiPriority w:val="99"/>
+    <w:semiHidden/>
+    <w:rsid w:val="006A1A7B"/>
+    <w:rPr>
+      <w:sz w:val="20"/>
+      <w:szCs w:val="20"/>
+    </w:rPr>
+  </w:style>
+  <w:style w:type="character" w:styleId="Refdenotaalpie">
+    <w:name w:val="footnote reference"/>
+    <w:basedOn w:val="Fuentedeprrafopredeter"/>
+    <w:uiPriority w:val="99"/>
+    <w:semiHidden/>
+    <w:unhideWhenUsed/>
+    <w:rsid w:val="006A1A7B"/>
+    <w:rPr>
+      <w:vertAlign w:val="superscript"/>
+    </w:rPr>
   </w:style>
 </w:styles>
 </file>
@@ -11913,6 +12413,10 @@
 <b:Sources xmlns:b="http://schemas.openxmlformats.org/officeDocument/2006/bibliography" xmlns="http://schemas.openxmlformats.org/officeDocument/2006/bibliography" SelectedStyle="\APA.XSL" StyleName="APA Fifth Edition"/>
 </file>
 
+<file path=customXml/item3.xml><?xml version="1.0" encoding="utf-8"?>
+<b:Sources xmlns:b="http://schemas.openxmlformats.org/officeDocument/2006/bibliography" xmlns="http://schemas.openxmlformats.org/officeDocument/2006/bibliography" SelectedStyle="\APA.XSL" StyleName="APA Fifth Edition"/>
+</file>
+
 <file path=customXml/itemProps1.xml><?xml version="1.0" encoding="utf-8"?>
 <ds:datastoreItem xmlns:ds="http://schemas.openxmlformats.org/officeDocument/2006/customXml" ds:itemID="{55AF091B-3C7A-41E3-B477-F2FDAA23CFDA}">
   <ds:schemaRefs>
@@ -11922,7 +12426,15 @@
 </file>
 
 <file path=customXml/itemProps2.xml><?xml version="1.0" encoding="utf-8"?>
-<ds:datastoreItem xmlns:ds="http://schemas.openxmlformats.org/officeDocument/2006/customXml" ds:itemID="{4CC19617-52B6-46D4-9783-FC63379036BB}">
+<ds:datastoreItem xmlns:ds="http://schemas.openxmlformats.org/officeDocument/2006/customXml" ds:itemID="{8AF2A355-ED65-41C5-8E96-107BFA6F63C1}">
+  <ds:schemaRefs>
+    <ds:schemaRef ds:uri="http://schemas.openxmlformats.org/officeDocument/2006/bibliography"/>
+  </ds:schemaRefs>
+</ds:datastoreItem>
+</file>
+
+<file path=customXml/itemProps3.xml><?xml version="1.0" encoding="utf-8"?>
+<ds:datastoreItem xmlns:ds="http://schemas.openxmlformats.org/officeDocument/2006/customXml" ds:itemID="{E28C2DC0-9F73-472A-ADCA-AFDA08CC2D02}">
   <ds:schemaRefs>
     <ds:schemaRef ds:uri="http://schemas.openxmlformats.org/officeDocument/2006/bibliography"/>
   </ds:schemaRefs>

</xml_diff>

<commit_message>
Memoria: algoritmoVida Repuesto método que calcula el centro de las casillas.
</commit_message>
<xml_diff>
--- a/Documentacion/Memoria Terraform.docx
+++ b/Documentacion/Memoria Terraform.docx
@@ -1,6 +1,6 @@
 
 <file path=word/document.xml><?xml version="1.0" encoding="utf-8"?>
-<w:document xmlns:ve="http://schemas.openxmlformats.org/markup-compatibility/2006" xmlns:o="urn:schemas-microsoft-com:office:office" xmlns:r="http://schemas.openxmlformats.org/officeDocument/2006/relationships" xmlns:m="http://schemas.openxmlformats.org/officeDocument/2006/math" xmlns:v="urn:schemas-microsoft-com:vml" xmlns:wp="http://schemas.openxmlformats.org/drawingml/2006/wordprocessingDrawing" xmlns:w10="urn:schemas-microsoft-com:office:word" xmlns:w="http://schemas.openxmlformats.org/wordprocessingml/2006/main" xmlns:wne="http://schemas.microsoft.com/office/word/2006/wordml">
+<w:document xmlns:wpc="http://schemas.microsoft.com/office/word/2010/wordprocessingCanvas" xmlns:mc="http://schemas.openxmlformats.org/markup-compatibility/2006" xmlns:o="urn:schemas-microsoft-com:office:office" xmlns:r="http://schemas.openxmlformats.org/officeDocument/2006/relationships" xmlns:m="http://schemas.openxmlformats.org/officeDocument/2006/math" xmlns:v="urn:schemas-microsoft-com:vml" xmlns:wp14="http://schemas.microsoft.com/office/word/2010/wordprocessingDrawing" xmlns:wp="http://schemas.openxmlformats.org/drawingml/2006/wordprocessingDrawing" xmlns:w10="urn:schemas-microsoft-com:office:word" xmlns:w="http://schemas.openxmlformats.org/wordprocessingml/2006/main" xmlns:w14="http://schemas.microsoft.com/office/word/2010/wordml" xmlns:wpg="http://schemas.microsoft.com/office/word/2010/wordprocessingGroup" xmlns:wpi="http://schemas.microsoft.com/office/word/2010/wordprocessingInk" xmlns:wne="http://schemas.microsoft.com/office/word/2006/wordml" xmlns:wps="http://schemas.microsoft.com/office/word/2010/wordprocessingShape" mc:Ignorable="w14 wp14">
   <w:body>
     <w:sdt>
       <w:sdtPr>
@@ -25,7 +25,7 @@
           <w:tblPr>
             <w:tblW w:w="5014" w:type="pct"/>
             <w:jc w:val="center"/>
-            <w:tblLook w:val="04A0"/>
+            <w:tblLook w:val="04A0" w:firstRow="1" w:lastRow="0" w:firstColumn="1" w:lastColumn="0" w:noHBand="0" w:noVBand="1"/>
           </w:tblPr>
           <w:tblGrid>
             <w:gridCol w:w="8744"/>
@@ -309,7 +309,7 @@
           <w:tblPr>
             <w:tblpPr w:leftFromText="187" w:rightFromText="187" w:horzAnchor="margin" w:tblpXSpec="center" w:tblpYSpec="bottom"/>
             <w:tblW w:w="5000" w:type="pct"/>
-            <w:tblLook w:val="04A0"/>
+            <w:tblLook w:val="04A0" w:firstRow="1" w:lastRow="0" w:firstColumn="1" w:lastColumn="0" w:noHBand="0" w:noVBand="1"/>
           </w:tblPr>
           <w:tblGrid>
             <w:gridCol w:w="8720"/>
@@ -3328,15 +3328,7 @@
       </w:r>
       <w:proofErr w:type="spellEnd"/>
       <w:r>
-        <w:t xml:space="preserve">. Además, puede compilar código de scripts escrito en C#, </w:t>
-      </w:r>
-      <w:proofErr w:type="spellStart"/>
-      <w:r>
-        <w:t>JavaScript</w:t>
-      </w:r>
-      <w:proofErr w:type="spellEnd"/>
-      <w:r>
-        <w:t xml:space="preserve"> o </w:t>
+        <w:t xml:space="preserve">. Además, puede compilar código de scripts escrito en C#, JavaScript o </w:t>
       </w:r>
       <w:proofErr w:type="spellStart"/>
       <w:r>
@@ -3501,7 +3493,7 @@
                     </pic:cNvPicPr>
                   </pic:nvPicPr>
                   <pic:blipFill>
-                    <a:blip r:embed="rId11" cstate="print"/>
+                    <a:blip r:embed="rId12" cstate="print"/>
                     <a:stretch>
                       <a:fillRect/>
                     </a:stretch>
@@ -3771,7 +3763,7 @@
                     </pic:cNvPicPr>
                   </pic:nvPicPr>
                   <pic:blipFill>
-                    <a:blip r:embed="rId12" cstate="print"/>
+                    <a:blip r:embed="rId13" cstate="print"/>
                     <a:stretch>
                       <a:fillRect/>
                     </a:stretch>
@@ -3995,7 +3987,7 @@
                     </pic:cNvPicPr>
                   </pic:nvPicPr>
                   <pic:blipFill>
-                    <a:blip r:embed="rId13" cstate="print"/>
+                    <a:blip r:embed="rId14" cstate="print"/>
                     <a:stretch>
                       <a:fillRect/>
                     </a:stretch>
@@ -4620,7 +4612,7 @@
                     </pic:cNvPicPr>
                   </pic:nvPicPr>
                   <pic:blipFill>
-                    <a:blip r:embed="rId14" cstate="print"/>
+                    <a:blip r:embed="rId15" cstate="print"/>
                     <a:srcRect/>
                     <a:stretch>
                       <a:fillRect/>
@@ -4654,15 +4646,7 @@
     </w:p>
     <w:p>
       <w:r>
-        <w:t>Con esto tenemos terminada nuestra primera escena y una sencilla forma de iniciar el juego. Para poder usarla posteriormente, la guardamos pulsando el menú “</w:t>
-      </w:r>
-      <w:proofErr w:type="spellStart"/>
-      <w:r>
-        <w:t>File</w:t>
-      </w:r>
-      <w:proofErr w:type="spellEnd"/>
-      <w:r>
-        <w:t>” y “</w:t>
+        <w:t>Con esto tenemos terminada nuestra primera escena y una sencilla forma de iniciar el juego. Para poder usarla posteriormente, la guardamos pulsando el menú “File” y “</w:t>
       </w:r>
       <w:proofErr w:type="spellStart"/>
       <w:r>
@@ -5346,7 +5330,7 @@
                     </pic:cNvPicPr>
                   </pic:nvPicPr>
                   <pic:blipFill>
-                    <a:blip r:embed="rId15" cstate="print"/>
+                    <a:blip r:embed="rId16" cstate="print"/>
                     <a:stretch>
                       <a:fillRect/>
                     </a:stretch>
@@ -5417,7 +5401,7 @@
                     </pic:cNvPicPr>
                   </pic:nvPicPr>
                   <pic:blipFill>
-                    <a:blip r:embed="rId16" cstate="print"/>
+                    <a:blip r:embed="rId17" cstate="print"/>
                     <a:stretch>
                       <a:fillRect/>
                     </a:stretch>
@@ -5486,7 +5470,7 @@
                     </pic:cNvPicPr>
                   </pic:nvPicPr>
                   <pic:blipFill>
-                    <a:blip r:embed="rId17" cstate="print"/>
+                    <a:blip r:embed="rId18" cstate="print"/>
                     <a:stretch>
                       <a:fillRect/>
                     </a:stretch>
@@ -5583,7 +5567,7 @@
                     </pic:cNvPicPr>
                   </pic:nvPicPr>
                   <pic:blipFill>
-                    <a:blip r:embed="rId18" cstate="print"/>
+                    <a:blip r:embed="rId19" cstate="print"/>
                     <a:stretch>
                       <a:fillRect/>
                     </a:stretch>
@@ -5851,13 +5835,7 @@
         </w:numPr>
       </w:pPr>
       <w:r>
-        <w:t xml:space="preserve">Etapa conceptual. En esta etapa después de largas discusiones que no llegaron a buen término, decidimos representar cada uno por separado la idea de </w:t>
-      </w:r>
-      <w:r>
-        <w:t>cómo</w:t>
-      </w:r>
-      <w:r>
-        <w:t xml:space="preserve"> tenía que ser la vida de un planeta. Descubrimos que había conceptos tan dispares como permitir o no organismos unicelulares y permitir agrupaciones de varios seres en el mismo espacio lógico o tratarlos como seres independientes. </w:t>
+        <w:t xml:space="preserve">Etapa conceptual. En esta etapa después de largas discusiones que no llegaron a buen término, decidimos representar cada uno por separado la idea de cómo tenía que ser la vida de un planeta. Descubrimos que había conceptos tan dispares como permitir o no organismos unicelulares y permitir agrupaciones de varios seres en el mismo espacio lógico o tratarlos como seres independientes. </w:t>
       </w:r>
     </w:p>
     <w:p>
@@ -5909,23 +5887,19 @@
     <w:p>
       <w:pPr>
         <w:pStyle w:val="Prrafodelista"/>
+      </w:pPr>
+    </w:p>
+    <w:p>
+      <w:pPr>
+        <w:pStyle w:val="Prrafodelista"/>
         <w:numPr>
           <w:ilvl w:val="0"/>
           <w:numId w:val="18"/>
         </w:numPr>
       </w:pPr>
       <w:r>
-        <w:t xml:space="preserve">Implementación final. Llegados a este punto, lo importante era que las cosas funcionasen no sólo en el tablero lógico sino visualmente. En esta etapa pudimos </w:t>
-      </w:r>
-      <w:r>
         <w:lastRenderedPageBreak/>
-        <w:t xml:space="preserve">comprobar </w:t>
-      </w:r>
-      <w:r>
-        <w:t>cómo</w:t>
-      </w:r>
-      <w:r>
-        <w:t xml:space="preserve"> se veían realmente los cambios que producía el algoritmo y en función de eso decidimos hacer pequeños cambios para que la relación entre el aspecto visual y el funcionamiento lógico fuera más sencilla. </w:t>
+        <w:t xml:space="preserve">Implementación final. Llegados a este punto, lo importante era que las cosas funcionasen no sólo en el tablero lógico sino visualmente. En esta etapa pudimos comprobar cómo se veían realmente los cambios que producía el algoritmo y en función de eso decidimos hacer pequeños cambios para que la relación entre el aspecto visual y el funcionamiento lógico fuera más sencilla. </w:t>
       </w:r>
     </w:p>
     <w:p>
@@ -5955,21 +5929,10 @@
     </w:p>
     <w:p>
       <w:r>
-        <w:t xml:space="preserve">A la hora de inicializar los valores principales del videojuego se cargan definiciones (tipos o especies) de estos seres para tener unos valores iniciales que usarán al instanciarse. Así podemos diferenciar </w:t>
-      </w:r>
-      <w:commentRangeStart w:id="33"/>
-      <w:r>
-        <w:t xml:space="preserve">3 listas </w:t>
-      </w:r>
-      <w:commentRangeEnd w:id="33"/>
-      <w:r>
-        <w:rPr>
-          <w:rStyle w:val="Refdecomentario"/>
-        </w:rPr>
-        <w:commentReference w:id="33"/>
-      </w:r>
-      <w:r>
-        <w:t>que definirían respectivamente a estos seres:</w:t>
+        <w:t xml:space="preserve">A la hora de inicializar los valores principales del videojuego se cargan definiciones (tipos o especies) de estos seres para tener unos valores iniciales que usarán al instanciarse. Así </w:t>
+      </w:r>
+      <w:r>
+        <w:t>podemos diferenciar 4 listas que definirían respectivamente a estos seres:</w:t>
       </w:r>
     </w:p>
     <w:p>
@@ -6022,10 +5985,7 @@
         </w:numPr>
       </w:pPr>
       <w:r>
-        <w:t>H</w:t>
-      </w:r>
-      <w:r>
-        <w:t>ábitats: lista de hábitats en los que se puede insertar el edificio.</w:t>
+        <w:t>Hábitats: lista de hábitats en los que se puede insertar el edificio.</w:t>
       </w:r>
     </w:p>
     <w:p>
@@ -6037,10 +5997,7 @@
         </w:numPr>
       </w:pPr>
       <w:r>
-        <w:t>E</w:t>
-      </w:r>
-      <w:r>
-        <w:t>nergía, componentes básicos, avanzados y material biológico que se consumen al crear el edificio.</w:t>
+        <w:t>Energía, componentes básicos, avanzados y material biológico que se consumen al crear el edificio.</w:t>
       </w:r>
     </w:p>
     <w:p>
@@ -6052,10 +6009,7 @@
         </w:numPr>
       </w:pPr>
       <w:r>
-        <w:t>E</w:t>
-      </w:r>
-      <w:r>
-        <w:t>nergía, componentes básicos, avanzados y material biológico que consume el edificio por turno.</w:t>
+        <w:t>Energía, componentes básicos, avanzados y material biológico que consume como máximo el edificio por turno.</w:t>
       </w:r>
     </w:p>
     <w:p>
@@ -6067,10 +6021,7 @@
         </w:numPr>
       </w:pPr>
       <w:r>
-        <w:t>E</w:t>
-      </w:r>
-      <w:r>
-        <w:t>nergía, componentes básicos, avanzados y material biológico que produce el edificio por turno.</w:t>
+        <w:t>Energía, componentes básicos, avanzados y material biológico que produce como máximo el edificio por turno.</w:t>
       </w:r>
     </w:p>
     <w:p>
@@ -6082,16 +6033,7 @@
         </w:numPr>
       </w:pPr>
       <w:r>
-        <w:t>M</w:t>
-      </w:r>
-      <w:r>
-        <w:t xml:space="preserve">etales que usa el edificio para funcionar. Pueden ser comunes, raros </w:t>
-      </w:r>
-      <w:r>
-        <w:t>o</w:t>
-      </w:r>
-      <w:r>
-        <w:t xml:space="preserve"> ninguno.</w:t>
+        <w:t>Metales que usa el edificio para funcionar. Pueden ser comunes, raros o ninguno.</w:t>
       </w:r>
     </w:p>
     <w:p>
@@ -6140,10 +6082,7 @@
         </w:numPr>
       </w:pPr>
       <w:r>
-        <w:t>N</w:t>
-      </w:r>
-      <w:r>
-        <w:t>ombre.</w:t>
+        <w:t>Nombre.</w:t>
       </w:r>
     </w:p>
     <w:p>
@@ -6155,10 +6094,7 @@
         </w:numPr>
       </w:pPr>
       <w:r>
-        <w:t>N</w:t>
-      </w:r>
-      <w:r>
-        <w:t>º máximo de seres por especie: indica cuantos individuos puede haber de la misma especie en un instante dado.</w:t>
+        <w:t>Nº máximo de seres por especie: indica cuantos individuos puede haber de la misma especie en un instante dado.</w:t>
       </w:r>
     </w:p>
     <w:p>
@@ -6170,10 +6106,8 @@
         </w:numPr>
       </w:pPr>
       <w:r>
-        <w:t>N</w:t>
-      </w:r>
-      <w:r>
-        <w:t>º actual de seres por especie: indica el nº actual de individuos que hay de esa especie que lógicamente es menor que el máximo.</w:t>
+        <w:lastRenderedPageBreak/>
+        <w:t>Nº actual de seres por especie: indica el nº actual de individuos que hay de esa especie que lógicamente es menor que el máximo.</w:t>
       </w:r>
     </w:p>
     <w:p>
@@ -6190,7 +6124,6 @@
         </w:numPr>
       </w:pPr>
       <w:r>
-        <w:lastRenderedPageBreak/>
         <w:t>Especies vegetales: hereda de especies y extiende sus atributos para que identifiquen sólo a los vegetales. Sus atributos son:</w:t>
       </w:r>
     </w:p>
@@ -6203,10 +6136,7 @@
         </w:numPr>
       </w:pPr>
       <w:r>
-        <w:t>N</w:t>
-      </w:r>
-      <w:r>
-        <w:t>º máximo de vegetales: indica el valor máximo de un vegetal en una misma casilla.</w:t>
+        <w:t>Nº máximo de vegetales: indica el valor máximo de un vegetal en una misma casilla.</w:t>
       </w:r>
     </w:p>
     <w:p>
@@ -6218,10 +6148,7 @@
         </w:numPr>
       </w:pPr>
       <w:r>
-        <w:t>N</w:t>
-      </w:r>
-      <w:r>
-        <w:t>º inicial de vegetales: indica el valor inicial de un vegetal de una casilla al crearse.</w:t>
+        <w:t>Nº inicial de vegetales: indica el valor inicial de un vegetal de una casilla al crearse.</w:t>
       </w:r>
     </w:p>
     <w:p>
@@ -6233,10 +6160,7 @@
         </w:numPr>
       </w:pPr>
       <w:r>
-        <w:t>M</w:t>
-      </w:r>
-      <w:r>
-        <w:t>igración local: representa la posibilidad en tanto por uno de que un vegetal pueda expandirse a una casilla colindante.</w:t>
+        <w:t>Migración local: representa la posibilidad en tanto por uno de que un vegetal pueda expandirse a una casilla colindante.</w:t>
       </w:r>
     </w:p>
     <w:p>
@@ -6248,10 +6172,7 @@
         </w:numPr>
       </w:pPr>
       <w:r>
-        <w:t>M</w:t>
-      </w:r>
-      <w:r>
-        <w:t>igración global: representa la posibilidad en tanto por uno de que un vegetal pueda expandirse a una casilla de distancia entre 1 y el radio de migración.</w:t>
+        <w:t>Migración global: representa la posibilidad en tanto por uno de que un vegetal pueda expandirse a una casilla de distancia entre 1 y el radio de migración.</w:t>
       </w:r>
     </w:p>
     <w:p>
@@ -6263,10 +6184,7 @@
         </w:numPr>
       </w:pPr>
       <w:r>
-        <w:t>R</w:t>
-      </w:r>
-      <w:r>
-        <w:t>adio migración: representa la distancia máxima a la que puede migrar globalmente un vegetal.</w:t>
+        <w:t>Radio migración: representa la distancia máxima a la que puede migrar globalmente un vegetal.</w:t>
       </w:r>
     </w:p>
     <w:p>
@@ -6278,10 +6196,7 @@
         </w:numPr>
       </w:pPr>
       <w:r>
-        <w:t>H</w:t>
-      </w:r>
-      <w:r>
-        <w:t>abitabilidad inicial: define para cada hábitat como de habitable es esta especie en ese hábitat. Si el valor es de -1.0 la especie no podrá migrar a ese hábitat. Si el valor está entre -1.0 y 0.0 (sin incluir ninguno), la especie podrá migrar temporalmente a ese hábitat pero acabará muriendo. Y si el valor está entre 0.0 y 1.0, la especie podrá migrar y crecerá en ese hábitat a no ser que otro ser le impida hacerlo.</w:t>
+        <w:t>Habitabilidad inicial: define para cada hábitat como de habitable es esta especie en ese hábitat. Si el valor es de -1.0 la especie no podrá migrar a ese hábitat. Si el valor está entre -1.0 y 0.0 (sin incluir ninguno), la especie podrá migrar temporalmente a ese hábitat pero acabará muriendo. Y si el valor está entre 0.0 y 1.0, la especie podrá migrar y crecerá en ese hábitat a no ser que otro ser le impida hacerlo.</w:t>
       </w:r>
     </w:p>
     <w:p>
@@ -6317,10 +6232,7 @@
         </w:numPr>
       </w:pPr>
       <w:r>
-        <w:t>T</w:t>
-      </w:r>
-      <w:r>
-        <w:t>ipo de alimentación: indica si el animal es herbívoro o carnívoro.</w:t>
+        <w:t>Tipo de alimentación: indica si el animal es herbívoro o carnívoro.</w:t>
       </w:r>
     </w:p>
     <w:p>
@@ -6332,16 +6244,7 @@
         </w:numPr>
       </w:pPr>
       <w:r>
-        <w:t>R</w:t>
-      </w:r>
-      <w:r>
-        <w:t xml:space="preserve">eserva máxima: cantidad de alimento del que dispone como máximo un animal. Viene a ser algo </w:t>
-      </w:r>
-      <w:r>
-        <w:t xml:space="preserve">como </w:t>
-      </w:r>
-      <w:r>
-        <w:t>sus reservas de energía.</w:t>
+        <w:t>Reserva máxima: cantidad de alimento del que dispone como máximo un animal. Viene a ser algo como sus reservas de energía.</w:t>
       </w:r>
     </w:p>
     <w:p>
@@ -6353,10 +6256,7 @@
         </w:numPr>
       </w:pPr>
       <w:r>
-        <w:t>C</w:t>
-      </w:r>
-      <w:r>
-        <w:t>onsumo: cantidad de esas reservas que se consumen por turno.</w:t>
+        <w:t>Consumo: cantidad de esas reservas que se consumen por turno.</w:t>
       </w:r>
     </w:p>
     <w:p>
@@ -6368,10 +6268,7 @@
         </w:numPr>
       </w:pPr>
       <w:r>
-        <w:t>A</w:t>
-      </w:r>
-      <w:r>
-        <w:t>limento máximo por turno: indica la cantidad máxima de alimento que puede añadir a la reserva.</w:t>
+        <w:t>Alimento máximo por turno: indica la cantidad máxima de alimento que puede añadir a la reserva.</w:t>
       </w:r>
     </w:p>
     <w:p>
@@ -6383,10 +6280,7 @@
         </w:numPr>
       </w:pPr>
       <w:r>
-        <w:t>A</w:t>
-      </w:r>
-      <w:r>
-        <w:t>guante inicial: indica la cantidad máxima de turnos que puede moverse una especie animal sin necesitar descansar.</w:t>
+        <w:t>Aguante inicial: indica la cantidad máxima de turnos que puede moverse una especie animal sin necesitar descansar.</w:t>
       </w:r>
     </w:p>
     <w:p>
@@ -6398,13 +6292,15 @@
         </w:numPr>
       </w:pPr>
       <w:r>
-        <w:t>R</w:t>
-      </w:r>
-      <w:r>
-        <w:t>eproductibilidad: indica el nº de turnos que tienen que pasar en unas determinadas condiciones para que el animal se reproduzca.</w:t>
-      </w:r>
-    </w:p>
-    <w:p/>
+        <w:t>Reproductibilidad: indica el nº de turnos que tienen que pasar en unas determinadas condiciones para que el animal se reproduzca.</w:t>
+      </w:r>
+    </w:p>
+    <w:p>
+      <w:pPr>
+        <w:pStyle w:val="Prrafodelista"/>
+        <w:ind w:left="1440"/>
+      </w:pPr>
+    </w:p>
     <w:p>
       <w:r>
         <w:t>Cuando instanciamos un elemento básicamente lo que hacemos es recurrir a estas estructuras para tomar unos valores iniciales y un comportamiento predeterminado para que todos los seres del mismo tipo se comporten de una forma similar. Luego cada ser tiene sus distintos atributos que lo diferencian de sus semejantes y que se modifican a lo largo del tiempo. Las estructuras que se encargan de administrar a estos seres son:</w:t>
@@ -6419,8 +6315,44 @@
         </w:numPr>
       </w:pPr>
       <w:r>
-        <w:t>Seres: donde se encuentra listado la totalidad de los seres. Es la estructura que más se utiliza ya que es recorrida en cada iteración del algoritmo.</w:t>
-      </w:r>
+        <w:lastRenderedPageBreak/>
+        <w:t>Seres: donde se encuentra listado la totalidad de los seres. Es la estructura que más se utiliza ya que es recorrida en cada iteración del algoritmo. Tiene como atributos propios:</w:t>
+      </w:r>
+    </w:p>
+    <w:p>
+      <w:pPr>
+        <w:pStyle w:val="Prrafodelista"/>
+        <w:numPr>
+          <w:ilvl w:val="1"/>
+          <w:numId w:val="20"/>
+        </w:numPr>
+      </w:pPr>
+      <w:proofErr w:type="spellStart"/>
+      <w:r>
+        <w:t>idSer</w:t>
+      </w:r>
+      <w:proofErr w:type="spellEnd"/>
+      <w:r>
+        <w:t>: identifica a cada ser de manera única.</w:t>
+      </w:r>
+    </w:p>
+    <w:p>
+      <w:pPr>
+        <w:pStyle w:val="Prrafodelista"/>
+        <w:numPr>
+          <w:ilvl w:val="1"/>
+          <w:numId w:val="20"/>
+        </w:numPr>
+      </w:pPr>
+      <w:r>
+        <w:t>posición x e y: indica la posición en el tablero lógico del ser.</w:t>
+      </w:r>
+    </w:p>
+    <w:p>
+      <w:pPr>
+        <w:pStyle w:val="Prrafodelista"/>
+        <w:ind w:left="1440"/>
+      </w:pPr>
     </w:p>
     <w:p>
       <w:pPr>
@@ -6431,8 +6363,118 @@
         </w:numPr>
       </w:pPr>
       <w:r>
-        <w:t>Edificios</w:t>
-      </w:r>
+        <w:t>Edificios: hereda de seres y expande sus atributos para identificar y controlar el comportamiento de los edificios. Sus atributos característicos son:</w:t>
+      </w:r>
+    </w:p>
+    <w:p>
+      <w:pPr>
+        <w:pStyle w:val="Prrafodelista"/>
+        <w:numPr>
+          <w:ilvl w:val="1"/>
+          <w:numId w:val="20"/>
+        </w:numPr>
+      </w:pPr>
+      <w:r>
+        <w:t>Tipo edificio: donde guardamos la referencia al tipo de edificio que define a este edificio. Así nos evitamos duplicar los atributos que ya contiene tipo edificio y que no varían con el tiempo.</w:t>
+      </w:r>
+    </w:p>
+    <w:p>
+      <w:pPr>
+        <w:pStyle w:val="Prrafodelista"/>
+        <w:numPr>
+          <w:ilvl w:val="1"/>
+          <w:numId w:val="20"/>
+        </w:numPr>
+      </w:pPr>
+      <w:r>
+        <w:t>Energía, componentes básicos, avanzados y material biológico que consume el edificio por turno. Se calculan en función de los valores introducidos en el tipo de edificio y un valor de eficiencia.</w:t>
+      </w:r>
+    </w:p>
+    <w:p>
+      <w:pPr>
+        <w:pStyle w:val="Prrafodelista"/>
+        <w:numPr>
+          <w:ilvl w:val="1"/>
+          <w:numId w:val="20"/>
+        </w:numPr>
+      </w:pPr>
+      <w:r>
+        <w:t>Energía, componentes básicos, avanzados y material biológico que produce el edificio por turno. Se calculan en función de los valores introducidos en el tipo de edificio, la eficiencia y el número de metales del tipo que utiliza el edificio que se encuentren dentro del radio indicado.</w:t>
+      </w:r>
+    </w:p>
+    <w:p>
+      <w:pPr>
+        <w:pStyle w:val="Prrafodelista"/>
+        <w:numPr>
+          <w:ilvl w:val="1"/>
+          <w:numId w:val="20"/>
+        </w:numPr>
+      </w:pPr>
+      <w:r>
+        <w:t>Eficiencia: valor que indica a que potencia va a estar funcionando el edificio. Los valores que utilizamos son 0%, 25%, 50%, 75%, 100%. Esto es porque al aumentar la eficiencia aumenta el radio del edificio para detectar más o menos metales y decidimos dar esas 5 opciones.</w:t>
+      </w:r>
+    </w:p>
+    <w:p>
+      <w:pPr>
+        <w:pStyle w:val="Prrafodelista"/>
+        <w:numPr>
+          <w:ilvl w:val="1"/>
+          <w:numId w:val="20"/>
+        </w:numPr>
+      </w:pPr>
+      <w:r>
+        <w:t>Radio de acción: distancia a la que se comprueba el número de metales a usar desde la posición del edificio. Los valores van en función de la eficiencia y son 0, 2, 3, 4 y 5.</w:t>
+      </w:r>
+    </w:p>
+    <w:p>
+      <w:pPr>
+        <w:pStyle w:val="Prrafodelista"/>
+        <w:numPr>
+          <w:ilvl w:val="1"/>
+          <w:numId w:val="20"/>
+        </w:numPr>
+      </w:pPr>
+      <w:r>
+        <w:t>Nº de metales: número de metales que se han obtenido al buscar en el tablero con el radio indicado por la eficiencia.</w:t>
+      </w:r>
+    </w:p>
+    <w:p>
+      <w:pPr>
+        <w:pStyle w:val="Prrafodelista"/>
+        <w:numPr>
+          <w:ilvl w:val="1"/>
+          <w:numId w:val="20"/>
+        </w:numPr>
+      </w:pPr>
+      <w:r>
+        <w:t xml:space="preserve">Matriz de acción: lista de posiciones </w:t>
+      </w:r>
+      <w:proofErr w:type="spellStart"/>
+      <w:r>
+        <w:t>precalculadas</w:t>
+      </w:r>
+      <w:proofErr w:type="spellEnd"/>
+      <w:r>
+        <w:t xml:space="preserve"> al crear el edificio o modificar su eficiencia.</w:t>
+      </w:r>
+    </w:p>
+    <w:p>
+      <w:pPr>
+        <w:pStyle w:val="Prrafodelista"/>
+        <w:numPr>
+          <w:ilvl w:val="1"/>
+          <w:numId w:val="20"/>
+        </w:numPr>
+      </w:pPr>
+      <w:r>
+        <w:t>Material biológico sin procesar: uno de los edificios tiene la característica especial de recolectar por turno en su radio parte de la vida y convertirla en material biológico compactándola. Este atributo es necesario para que no se pierda entre turno y turno el material sobrante al procesar el material biológico recolectado en material biológico útil para la nave.</w:t>
+      </w:r>
+    </w:p>
+    <w:p>
+      <w:pPr>
+        <w:pStyle w:val="Prrafodelista"/>
+        <w:ind w:left="1440"/>
+      </w:pPr>
     </w:p>
     <w:p>
       <w:pPr>
@@ -6443,8 +6485,50 @@
         </w:numPr>
       </w:pPr>
       <w:r>
-        <w:t>Vegetales</w:t>
-      </w:r>
+        <w:t>Vegetales: hereda de seres y expande sus atributos para identificar y controlar el comportamiento de los vegetales. Sus atributos característicos son:</w:t>
+      </w:r>
+    </w:p>
+    <w:p>
+      <w:pPr>
+        <w:pStyle w:val="Prrafodelista"/>
+        <w:numPr>
+          <w:ilvl w:val="1"/>
+          <w:numId w:val="20"/>
+        </w:numPr>
+      </w:pPr>
+      <w:r>
+        <w:t>Especie vegetal: donde guardamos la referencia a la especie vegetal a la que pertenece.</w:t>
+      </w:r>
+    </w:p>
+    <w:p>
+      <w:pPr>
+        <w:pStyle w:val="Prrafodelista"/>
+        <w:numPr>
+          <w:ilvl w:val="1"/>
+          <w:numId w:val="20"/>
+        </w:numPr>
+      </w:pPr>
+      <w:r>
+        <w:t>Nº de vegetales: indica cuantos vegetales hay en la casilla a la que pertenece. Se inicializa con nº inicial de vegetales al que accedemos mediante la especie y tiene como valor máximo el nº máximo de vegetales indicado también en la especie.</w:t>
+      </w:r>
+    </w:p>
+    <w:p>
+      <w:pPr>
+        <w:pStyle w:val="Prrafodelista"/>
+        <w:numPr>
+          <w:ilvl w:val="1"/>
+          <w:numId w:val="20"/>
+        </w:numPr>
+      </w:pPr>
+      <w:r>
+        <w:t>Índice del hábitat: hace referencia al hábitat en el que se encuentra el vegetal.</w:t>
+      </w:r>
+    </w:p>
+    <w:p>
+      <w:pPr>
+        <w:pStyle w:val="Prrafodelista"/>
+        <w:ind w:left="1440"/>
+      </w:pPr>
     </w:p>
     <w:p>
       <w:pPr>
@@ -6454,26 +6538,146 @@
           <w:numId w:val="20"/>
         </w:numPr>
       </w:pPr>
-      <w:commentRangeStart w:id="34"/>
-      <w:r>
-        <w:lastRenderedPageBreak/>
-        <w:t>Animales</w:t>
-      </w:r>
-      <w:commentRangeEnd w:id="34"/>
-      <w:r>
-        <w:rPr>
-          <w:rStyle w:val="Refdecomentario"/>
-        </w:rPr>
-        <w:commentReference w:id="34"/>
+      <w:r>
+        <w:t>Animales: hereda de seres y expande sus atributos para identificar y controlar el comportamiento de los animales. Sus atributos característicos son:</w:t>
+      </w:r>
+    </w:p>
+    <w:p>
+      <w:pPr>
+        <w:pStyle w:val="Prrafodelista"/>
+        <w:numPr>
+          <w:ilvl w:val="1"/>
+          <w:numId w:val="20"/>
+        </w:numPr>
+      </w:pPr>
+      <w:r>
+        <w:t>Especie animal: donde guardamos la referencia a la especie animal a la que pertenece.</w:t>
+      </w:r>
+    </w:p>
+    <w:p>
+      <w:pPr>
+        <w:pStyle w:val="Prrafodelista"/>
+        <w:numPr>
+          <w:ilvl w:val="1"/>
+          <w:numId w:val="20"/>
+        </w:numPr>
+      </w:pPr>
+      <w:r>
+        <w:t>Reserva: representa la cantidad de alimento de la que dispone el animal. Si esta cantidad llega a 0 el animal muere. Igualmente tiene un valor máximo definido en su especie del que no puede pasar.</w:t>
+      </w:r>
+    </w:p>
+    <w:p>
+      <w:pPr>
+        <w:pStyle w:val="Prrafodelista"/>
+        <w:numPr>
+          <w:ilvl w:val="1"/>
+          <w:numId w:val="20"/>
+        </w:numPr>
+      </w:pPr>
+      <w:r>
+        <w:t>Aguante: número de turnos seguidos que le quedan al animal para seguir moviéndose sin necesidad de descansar.</w:t>
+      </w:r>
+    </w:p>
+    <w:p>
+      <w:pPr>
+        <w:pStyle w:val="Prrafodelista"/>
+        <w:numPr>
+          <w:ilvl w:val="1"/>
+          <w:numId w:val="20"/>
+        </w:numPr>
+      </w:pPr>
+      <w:r>
+        <w:t>Turnos para reproducción: número de turnos que le quedan al animal para reproducirse. Este contador sólo disminuye si el animal está bien alimentado (cuando su reserva está por encima del 75% de su reserva máxima). Además la reproducción sólo se producirá si el número de animales de esta especie no ha alcanzado su máximo.</w:t>
+      </w:r>
+    </w:p>
+    <w:p>
+      <w:pPr>
+        <w:pStyle w:val="Prrafodelista"/>
+        <w:numPr>
+          <w:ilvl w:val="1"/>
+          <w:numId w:val="20"/>
+        </w:numPr>
+      </w:pPr>
+      <w:r>
+        <w:t>Estado: identifica el estado actual del animal que define su comportamiento y su situación actual. Los estados posibles son los siguientes:</w:t>
+      </w:r>
+    </w:p>
+    <w:p>
+      <w:pPr>
+        <w:pStyle w:val="Prrafodelista"/>
+        <w:numPr>
+          <w:ilvl w:val="2"/>
+          <w:numId w:val="20"/>
+        </w:numPr>
+      </w:pPr>
+      <w:r>
+        <w:t xml:space="preserve">Nacer: es un estado que sólo dura un turno y que representa la creación del animal. La animación mostrará </w:t>
+      </w:r>
+      <w:r>
+        <w:t>como el animal va creciendo desde pequeño hasta alcanzar el tamaño normal.</w:t>
+      </w:r>
+    </w:p>
+    <w:p>
+      <w:pPr>
+        <w:pStyle w:val="Prrafodelista"/>
+        <w:numPr>
+          <w:ilvl w:val="2"/>
+          <w:numId w:val="20"/>
+        </w:numPr>
+      </w:pPr>
+      <w:r>
+        <w:t>Descansar:</w:t>
+      </w:r>
+      <w:r>
+        <w:t xml:space="preserve"> se produce cuando un animal se queda sin aguante durando un turno o cuando un animal ha ingerido la suficiente cantidad de comida como para sentirse lleno (más del 75% de la reserva máxima) y descansa los turnos necesarios hasta volver a tener hambre. La animación muestra como duermen los animales plácidamente.</w:t>
+      </w:r>
+    </w:p>
+    <w:p>
+      <w:pPr>
+        <w:pStyle w:val="Prrafodelista"/>
+        <w:numPr>
+          <w:ilvl w:val="2"/>
+          <w:numId w:val="20"/>
+        </w:numPr>
+      </w:pPr>
+      <w:r>
+        <w:t>Buscar alimento: es en esencia la animación de mover ya que el animal sólo se desplaza en busca de alimento. La animación desplaza al animal a su nueva posición mientras se balancea para dar sensación de movimiento.</w:t>
+      </w:r>
+    </w:p>
+    <w:p>
+      <w:pPr>
+        <w:pStyle w:val="Prrafodelista"/>
+        <w:numPr>
+          <w:ilvl w:val="2"/>
+          <w:numId w:val="20"/>
+        </w:numPr>
+      </w:pPr>
+      <w:r>
+        <w:t xml:space="preserve">Comer: la acción de comer conlleva haber encontrado comida al alcance (los herbívoros se alimentan en su posición actual y los carnívoros a una posición colindante). En esta animación se muestra como los herbívoros devoran plantas y como los carnívoros acechan y atacan a otros animales. </w:t>
+      </w:r>
+    </w:p>
+    <w:p>
+      <w:pPr>
+        <w:pStyle w:val="Prrafodelista"/>
+        <w:numPr>
+          <w:ilvl w:val="2"/>
+          <w:numId w:val="20"/>
+        </w:numPr>
+      </w:pPr>
+      <w:r>
+        <w:t>Morir: al igual que nacer sólo se produce una vez y da con la muerte del animal. La animación muestra como el animal se cae de lado y disminuye su tamaño hasta desaparecer.</w:t>
       </w:r>
     </w:p>
     <w:p/>
     <w:p>
+      <w:pPr>
+        <w:pStyle w:val="Ttulo3"/>
+      </w:pPr>
+      <w:bookmarkStart w:id="33" w:name="_GoBack"/>
+      <w:bookmarkEnd w:id="33"/>
       <w:r>
         <w:br w:type="page"/>
       </w:r>
-      <w:bookmarkStart w:id="35" w:name="_GoBack"/>
-      <w:bookmarkEnd w:id="35"/>
     </w:p>
     <w:p>
       <w:pPr>
@@ -6483,33 +6687,33 @@
           <w:numId w:val="9"/>
         </w:numPr>
       </w:pPr>
-      <w:bookmarkStart w:id="36" w:name="_Toc334584261"/>
-      <w:bookmarkStart w:id="37" w:name="_Toc334605153"/>
+      <w:bookmarkStart w:id="34" w:name="_Toc334584261"/>
+      <w:bookmarkStart w:id="35" w:name="_Toc334605153"/>
       <w:r>
         <w:lastRenderedPageBreak/>
         <w:t>Efectos y parte gráfica</w:t>
       </w:r>
+      <w:bookmarkEnd w:id="34"/>
+      <w:bookmarkEnd w:id="35"/>
+    </w:p>
+    <w:p>
+      <w:pPr>
+        <w:pStyle w:val="Ttulo3"/>
+        <w:rPr>
+          <w:rStyle w:val="Ttulo2Car"/>
+        </w:rPr>
+      </w:pPr>
+      <w:bookmarkStart w:id="36" w:name="_Toc334584262"/>
+      <w:bookmarkStart w:id="37" w:name="_Toc334605154"/>
+      <w:commentRangeStart w:id="38"/>
+      <w:r>
+        <w:rPr>
+          <w:rStyle w:val="Ttulo2Car"/>
+        </w:rPr>
+        <w:t>Introducción</w:t>
+      </w:r>
       <w:bookmarkEnd w:id="36"/>
-      <w:bookmarkEnd w:id="37"/>
-    </w:p>
-    <w:p>
-      <w:pPr>
-        <w:pStyle w:val="Ttulo3"/>
-        <w:rPr>
-          <w:rStyle w:val="Ttulo2Car"/>
-        </w:rPr>
-      </w:pPr>
-      <w:bookmarkStart w:id="38" w:name="_Toc334584262"/>
-      <w:bookmarkStart w:id="39" w:name="_Toc334605154"/>
-      <w:commentRangeStart w:id="40"/>
-      <w:r>
-        <w:rPr>
-          <w:rStyle w:val="Ttulo2Car"/>
-        </w:rPr>
-        <w:t>Introducción</w:t>
-      </w:r>
-      <w:bookmarkEnd w:id="38"/>
-      <w:commentRangeEnd w:id="40"/>
+      <w:commentRangeEnd w:id="38"/>
       <w:r>
         <w:rPr>
           <w:rStyle w:val="Refdecomentario"/>
@@ -6518,15 +6722,15 @@
           <w:bCs w:val="0"/>
           <w:color w:val="auto"/>
         </w:rPr>
-        <w:commentReference w:id="40"/>
-      </w:r>
-      <w:bookmarkEnd w:id="39"/>
+        <w:commentReference w:id="38"/>
+      </w:r>
+      <w:bookmarkEnd w:id="37"/>
     </w:p>
     <w:p>
       <w:pPr>
         <w:pStyle w:val="Piedefoto"/>
       </w:pPr>
-      <w:commentRangeStart w:id="41"/>
+      <w:commentRangeStart w:id="39"/>
       <w:r>
         <w:t>"</w:t>
       </w:r>
@@ -6693,7 +6897,7 @@
         <w:t>?</w:t>
       </w:r>
     </w:p>
-    <w:commentRangeEnd w:id="41"/>
+    <w:commentRangeEnd w:id="39"/>
     <w:p>
       <w:pPr>
         <w:pStyle w:val="Ttulo4"/>
@@ -6708,7 +6912,7 @@
           <w:iCs w:val="0"/>
           <w:color w:val="auto"/>
         </w:rPr>
-        <w:commentReference w:id="41"/>
+        <w:commentReference w:id="39"/>
       </w:r>
       <w:r>
         <w:t>Modelos</w:t>
@@ -6881,7 +7085,7 @@
                     </pic:cNvPicPr>
                   </pic:nvPicPr>
                   <pic:blipFill>
-                    <a:blip r:embed="rId19" cstate="print"/>
+                    <a:blip r:embed="rId20" cstate="print"/>
                     <a:srcRect/>
                     <a:stretch>
                       <a:fillRect/>
@@ -7066,7 +7270,7 @@
                     </pic:cNvPicPr>
                   </pic:nvPicPr>
                   <pic:blipFill>
-                    <a:blip r:embed="rId20" cstate="print"/>
+                    <a:blip r:embed="rId21" cstate="print"/>
                     <a:srcRect/>
                     <a:stretch>
                       <a:fillRect/>
@@ -7210,170 +7414,170 @@
           <w:rStyle w:val="Ttulo2Car"/>
         </w:rPr>
       </w:pPr>
-      <w:bookmarkStart w:id="42" w:name="_Toc334584263"/>
-      <w:bookmarkStart w:id="43" w:name="_Toc334605155"/>
+      <w:bookmarkStart w:id="40" w:name="_Toc334584263"/>
+      <w:bookmarkStart w:id="41" w:name="_Toc334605155"/>
       <w:proofErr w:type="spellStart"/>
       <w:r>
         <w:rPr>
           <w:rStyle w:val="Ttulo2Car"/>
         </w:rPr>
         <w:t>Shaders</w:t>
+      </w:r>
+      <w:bookmarkEnd w:id="40"/>
+      <w:bookmarkEnd w:id="41"/>
+      <w:proofErr w:type="spellEnd"/>
+    </w:p>
+    <w:p>
+      <w:pPr>
+        <w:jc w:val="both"/>
+      </w:pPr>
+      <w:r>
+        <w:t xml:space="preserve">Volviendo a </w:t>
+      </w:r>
+      <w:proofErr w:type="spellStart"/>
+      <w:r>
+        <w:t>Unity</w:t>
+      </w:r>
+      <w:proofErr w:type="spellEnd"/>
+      <w:r>
+        <w:t xml:space="preserve">, trabaja con Materiales. Los materiales tienen </w:t>
+      </w:r>
+      <w:proofErr w:type="spellStart"/>
+      <w:r>
+        <w:t>shaders</w:t>
+      </w:r>
+      <w:proofErr w:type="spellEnd"/>
+      <w:r>
+        <w:t xml:space="preserve">. Se tocan en el inspector </w:t>
+      </w:r>
+      <w:proofErr w:type="spellStart"/>
+      <w:r>
+        <w:t>blabla</w:t>
+      </w:r>
+      <w:proofErr w:type="spellEnd"/>
+      <w:r>
+        <w:t xml:space="preserve"> </w:t>
+      </w:r>
+      <w:proofErr w:type="spellStart"/>
+      <w:r>
+        <w:t>Shaders</w:t>
+      </w:r>
+      <w:proofErr w:type="spellEnd"/>
+      <w:r>
+        <w:t xml:space="preserve"> del proyecto, herramientas, </w:t>
+      </w:r>
+      <w:proofErr w:type="spellStart"/>
+      <w:r>
+        <w:t>construccion</w:t>
+      </w:r>
+      <w:proofErr w:type="spellEnd"/>
+      <w:r>
+        <w:t xml:space="preserve"> y "materias primas" (</w:t>
+      </w:r>
+      <w:proofErr w:type="spellStart"/>
+      <w:r>
+        <w:t>shaders</w:t>
+      </w:r>
+      <w:proofErr w:type="spellEnd"/>
+      <w:r>
+        <w:t xml:space="preserve"> </w:t>
+      </w:r>
+      <w:proofErr w:type="spellStart"/>
+      <w:r>
+        <w:t>esteticos</w:t>
+      </w:r>
+      <w:proofErr w:type="spellEnd"/>
+      <w:r>
+        <w:t xml:space="preserve"> e informativos), </w:t>
+      </w:r>
+      <w:proofErr w:type="spellStart"/>
+      <w:r>
+        <w:t>relacion</w:t>
+      </w:r>
+      <w:proofErr w:type="spellEnd"/>
+      <w:r>
+        <w:t xml:space="preserve"> de </w:t>
+      </w:r>
+      <w:proofErr w:type="spellStart"/>
+      <w:r>
+        <w:t>shaders</w:t>
+      </w:r>
+      <w:proofErr w:type="spellEnd"/>
+      <w:r>
+        <w:t xml:space="preserve"> con </w:t>
+      </w:r>
+      <w:proofErr w:type="spellStart"/>
+      <w:r>
+        <w:t>GameObjects</w:t>
+      </w:r>
+      <w:proofErr w:type="spellEnd"/>
+      <w:r>
+        <w:t>, (y hablar de filtros),</w:t>
+      </w:r>
+    </w:p>
+    <w:p>
+      <w:pPr>
+        <w:pStyle w:val="Ttulo3"/>
+        <w:rPr>
+          <w:rStyle w:val="Ttulo2Car"/>
+        </w:rPr>
+      </w:pPr>
+      <w:bookmarkStart w:id="42" w:name="_Toc334584264"/>
+      <w:bookmarkStart w:id="43" w:name="_Toc334605156"/>
+      <w:r>
+        <w:rPr>
+          <w:rStyle w:val="Ttulo2Car"/>
+        </w:rPr>
+        <w:lastRenderedPageBreak/>
+        <w:t>Animaciones y Efectos de Partículas</w:t>
       </w:r>
       <w:bookmarkEnd w:id="42"/>
       <w:bookmarkEnd w:id="43"/>
-      <w:proofErr w:type="spellEnd"/>
+    </w:p>
+    <w:p>
+      <w:r>
+        <w:t>(</w:t>
+      </w:r>
+      <w:proofErr w:type="gramStart"/>
+      <w:r>
+        <w:t>animaciones</w:t>
+      </w:r>
+      <w:proofErr w:type="gramEnd"/>
+      <w:r>
+        <w:t>) eventos</w:t>
+      </w:r>
+    </w:p>
+    <w:p>
+      <w:r>
+        <w:t xml:space="preserve">Todo estaba quedando mu bonico pero... mu soso. </w:t>
+      </w:r>
+      <w:proofErr w:type="gramStart"/>
+      <w:r>
+        <w:t>los</w:t>
+      </w:r>
+      <w:proofErr w:type="gramEnd"/>
+      <w:r>
+        <w:t xml:space="preserve"> arboles parecían piedras y los animales parecían piedras también. Era el momento de indagar en el campo de las animaciones y darle vidilla al asunto, que al fin y al cabo es un juego de la vida...</w:t>
+      </w:r>
     </w:p>
     <w:p>
       <w:pPr>
         <w:jc w:val="both"/>
       </w:pPr>
       <w:r>
-        <w:t xml:space="preserve">Volviendo a </w:t>
-      </w:r>
-      <w:proofErr w:type="spellStart"/>
-      <w:r>
-        <w:t>Unity</w:t>
-      </w:r>
-      <w:proofErr w:type="spellEnd"/>
-      <w:r>
-        <w:t xml:space="preserve">, trabaja con Materiales. Los materiales tienen </w:t>
-      </w:r>
-      <w:proofErr w:type="spellStart"/>
-      <w:r>
-        <w:t>shaders</w:t>
-      </w:r>
-      <w:proofErr w:type="spellEnd"/>
-      <w:r>
-        <w:t xml:space="preserve">. Se tocan en el inspector </w:t>
-      </w:r>
-      <w:proofErr w:type="spellStart"/>
-      <w:r>
-        <w:t>blabla</w:t>
-      </w:r>
-      <w:proofErr w:type="spellEnd"/>
-      <w:r>
-        <w:t xml:space="preserve"> </w:t>
-      </w:r>
-      <w:proofErr w:type="spellStart"/>
-      <w:r>
-        <w:t>Shaders</w:t>
-      </w:r>
-      <w:proofErr w:type="spellEnd"/>
-      <w:r>
-        <w:t xml:space="preserve"> del proyecto, herramientas, </w:t>
-      </w:r>
-      <w:proofErr w:type="spellStart"/>
-      <w:r>
-        <w:t>construccion</w:t>
-      </w:r>
-      <w:proofErr w:type="spellEnd"/>
-      <w:r>
-        <w:t xml:space="preserve"> y "materias primas" (</w:t>
-      </w:r>
-      <w:proofErr w:type="spellStart"/>
-      <w:r>
-        <w:t>shaders</w:t>
-      </w:r>
-      <w:proofErr w:type="spellEnd"/>
-      <w:r>
-        <w:t xml:space="preserve"> </w:t>
-      </w:r>
-      <w:proofErr w:type="spellStart"/>
-      <w:r>
-        <w:t>esteticos</w:t>
-      </w:r>
-      <w:proofErr w:type="spellEnd"/>
-      <w:r>
-        <w:t xml:space="preserve"> e informativos), </w:t>
-      </w:r>
-      <w:proofErr w:type="spellStart"/>
-      <w:r>
-        <w:t>relacion</w:t>
-      </w:r>
-      <w:proofErr w:type="spellEnd"/>
-      <w:r>
-        <w:t xml:space="preserve"> de </w:t>
-      </w:r>
-      <w:proofErr w:type="spellStart"/>
-      <w:r>
-        <w:t>shaders</w:t>
-      </w:r>
-      <w:proofErr w:type="spellEnd"/>
-      <w:r>
-        <w:t xml:space="preserve"> con </w:t>
-      </w:r>
-      <w:proofErr w:type="spellStart"/>
-      <w:r>
-        <w:t>GameObjects</w:t>
-      </w:r>
-      <w:proofErr w:type="spellEnd"/>
-      <w:r>
-        <w:t>, (y hablar de filtros),</w:t>
-      </w:r>
-    </w:p>
-    <w:p>
-      <w:pPr>
-        <w:pStyle w:val="Ttulo3"/>
-        <w:rPr>
-          <w:rStyle w:val="Ttulo2Car"/>
-        </w:rPr>
-      </w:pPr>
-      <w:bookmarkStart w:id="44" w:name="_Toc334584264"/>
-      <w:bookmarkStart w:id="45" w:name="_Toc334605156"/>
-      <w:r>
-        <w:rPr>
-          <w:rStyle w:val="Ttulo2Car"/>
-        </w:rPr>
-        <w:lastRenderedPageBreak/>
-        <w:t>Animaciones y Efectos de Partículas</w:t>
-      </w:r>
-      <w:bookmarkEnd w:id="44"/>
-      <w:bookmarkEnd w:id="45"/>
-    </w:p>
-    <w:p>
-      <w:r>
         <w:t>(</w:t>
       </w:r>
+      <w:proofErr w:type="spellStart"/>
       <w:proofErr w:type="gramStart"/>
       <w:r>
-        <w:t>animaciones</w:t>
-      </w:r>
+        <w:t>particulas</w:t>
+      </w:r>
+      <w:proofErr w:type="spellEnd"/>
       <w:proofErr w:type="gramEnd"/>
       <w:r>
-        <w:t>) eventos</w:t>
-      </w:r>
-    </w:p>
-    <w:p>
-      <w:r>
-        <w:t xml:space="preserve">Todo estaba quedando mu bonico pero... mu soso. </w:t>
-      </w:r>
-      <w:proofErr w:type="gramStart"/>
-      <w:r>
-        <w:t>los</w:t>
-      </w:r>
-      <w:proofErr w:type="gramEnd"/>
-      <w:r>
-        <w:t xml:space="preserve"> arboles parecían piedras y los animales parecían piedras también. Era el momento de indagar en el campo de las animaciones y darle vidilla al asunto, que al fin y al cabo es un juego de la vida...</w:t>
-      </w:r>
-    </w:p>
-    <w:p>
-      <w:pPr>
-        <w:jc w:val="both"/>
-      </w:pPr>
-      <w:r>
-        <w:t>(</w:t>
-      </w:r>
-      <w:proofErr w:type="spellStart"/>
-      <w:proofErr w:type="gramStart"/>
-      <w:r>
-        <w:t>particulas</w:t>
-      </w:r>
-      <w:proofErr w:type="spellEnd"/>
-      <w:proofErr w:type="gramEnd"/>
-      <w:r>
         <w:t xml:space="preserve">) </w:t>
       </w:r>
-      <w:hyperlink r:id="rId21" w:history="1">
+      <w:hyperlink r:id="rId22" w:history="1">
         <w:r>
           <w:rPr>
             <w:rStyle w:val="Hipervnculo"/>
@@ -7390,7 +7594,7 @@
           <w:bCs w:val="0"/>
         </w:rPr>
       </w:pPr>
-      <w:bookmarkStart w:id="46" w:name="_Toc334584265"/>
+      <w:bookmarkStart w:id="44" w:name="_Toc334584265"/>
       <w:r>
         <w:rPr>
           <w:rStyle w:val="Ttulo2Car"/>
@@ -7402,7 +7606,7 @@
       <w:pPr>
         <w:pStyle w:val="Ttulo3"/>
       </w:pPr>
-      <w:bookmarkStart w:id="47" w:name="_Toc334605157"/>
+      <w:bookmarkStart w:id="45" w:name="_Toc334605157"/>
       <w:r>
         <w:rPr>
           <w:rStyle w:val="Ttulo2Car"/>
@@ -7410,8 +7614,8 @@
         <w:lastRenderedPageBreak/>
         <w:t>Interfaz</w:t>
       </w:r>
-      <w:bookmarkEnd w:id="46"/>
-      <w:bookmarkEnd w:id="47"/>
+      <w:bookmarkEnd w:id="44"/>
+      <w:bookmarkEnd w:id="45"/>
       <w:r>
         <w:t xml:space="preserve"> </w:t>
       </w:r>
@@ -7453,7 +7657,7 @@
       <w:r>
         <w:t xml:space="preserve">), que se llama </w:t>
       </w:r>
-      <w:commentRangeStart w:id="48"/>
+      <w:commentRangeStart w:id="46"/>
       <w:r>
         <w:t xml:space="preserve">cada </w:t>
       </w:r>
@@ -7461,13 +7665,13 @@
       <w:r>
         <w:t>frame</w:t>
       </w:r>
-      <w:commentRangeEnd w:id="48"/>
+      <w:commentRangeEnd w:id="46"/>
       <w:proofErr w:type="spellEnd"/>
       <w:r>
         <w:rPr>
           <w:rStyle w:val="Refdecomentario"/>
         </w:rPr>
-        <w:commentReference w:id="48"/>
+        <w:commentReference w:id="46"/>
       </w:r>
       <w:r>
         <w:t xml:space="preserve">, de la misma forma que </w:t>
@@ -7543,71 +7747,71 @@
           <w:smallCaps w:val="0"/>
         </w:rPr>
       </w:pPr>
+      <w:commentRangeStart w:id="47"/>
+      <w:r>
+        <w:t xml:space="preserve">[TODO Imágenes Comparativas </w:t>
+      </w:r>
+      <w:proofErr w:type="spellStart"/>
+      <w:r>
+        <w:t>custom</w:t>
+      </w:r>
+      <w:proofErr w:type="spellEnd"/>
+      <w:r>
+        <w:t xml:space="preserve"> </w:t>
+      </w:r>
+      <w:proofErr w:type="spellStart"/>
+      <w:r>
+        <w:t>style</w:t>
+      </w:r>
+      <w:proofErr w:type="spellEnd"/>
+      <w:r>
+        <w:t xml:space="preserve"> vs default </w:t>
+      </w:r>
+      <w:proofErr w:type="spellStart"/>
+      <w:r>
+        <w:t>style</w:t>
+      </w:r>
+      <w:proofErr w:type="spellEnd"/>
+      <w:r>
+        <w:t>]</w:t>
+      </w:r>
+      <w:commentRangeEnd w:id="47"/>
+      <w:r>
+        <w:rPr>
+          <w:rStyle w:val="Refdecomentario"/>
+        </w:rPr>
+        <w:commentReference w:id="47"/>
+      </w:r>
+    </w:p>
+    <w:p>
+      <w:pPr>
+        <w:jc w:val="both"/>
+      </w:pPr>
+      <w:commentRangeStart w:id="48"/>
+      <w:r>
+        <w:t xml:space="preserve">A la hora de construir las interfaces se hace pesada la falta de facilidades por parte de </w:t>
+      </w:r>
+      <w:proofErr w:type="spellStart"/>
+      <w:r>
+        <w:t>Unity</w:t>
+      </w:r>
+      <w:proofErr w:type="spellEnd"/>
+      <w:r>
+        <w:t xml:space="preserve"> en esta versión. Todos los componentes han de ser codificados manualmente, tanto posicionamiento como dimensiones y por supuesto eventos invocados. Se echa en falta tanto un editor gráfico para lo primero como un editor de eventos para lo segundo. </w:t>
+      </w:r>
+      <w:commentRangeEnd w:id="48"/>
+      <w:r>
+        <w:rPr>
+          <w:rStyle w:val="Refdecomentario"/>
+        </w:rPr>
+        <w:commentReference w:id="48"/>
+      </w:r>
+    </w:p>
+    <w:p>
+      <w:pPr>
+        <w:jc w:val="both"/>
+      </w:pPr>
       <w:commentRangeStart w:id="49"/>
-      <w:r>
-        <w:t xml:space="preserve">[TODO Imágenes Comparativas </w:t>
-      </w:r>
-      <w:proofErr w:type="spellStart"/>
-      <w:r>
-        <w:t>custom</w:t>
-      </w:r>
-      <w:proofErr w:type="spellEnd"/>
-      <w:r>
-        <w:t xml:space="preserve"> </w:t>
-      </w:r>
-      <w:proofErr w:type="spellStart"/>
-      <w:r>
-        <w:t>style</w:t>
-      </w:r>
-      <w:proofErr w:type="spellEnd"/>
-      <w:r>
-        <w:t xml:space="preserve"> vs default </w:t>
-      </w:r>
-      <w:proofErr w:type="spellStart"/>
-      <w:r>
-        <w:t>style</w:t>
-      </w:r>
-      <w:proofErr w:type="spellEnd"/>
-      <w:r>
-        <w:t>]</w:t>
-      </w:r>
-      <w:commentRangeEnd w:id="49"/>
-      <w:r>
-        <w:rPr>
-          <w:rStyle w:val="Refdecomentario"/>
-        </w:rPr>
-        <w:commentReference w:id="49"/>
-      </w:r>
-    </w:p>
-    <w:p>
-      <w:pPr>
-        <w:jc w:val="both"/>
-      </w:pPr>
-      <w:commentRangeStart w:id="50"/>
-      <w:r>
-        <w:t xml:space="preserve">A la hora de construir las interfaces se hace pesada la falta de facilidades por parte de </w:t>
-      </w:r>
-      <w:proofErr w:type="spellStart"/>
-      <w:r>
-        <w:t>Unity</w:t>
-      </w:r>
-      <w:proofErr w:type="spellEnd"/>
-      <w:r>
-        <w:t xml:space="preserve"> en esta versión. Todos los componentes han de ser codificados manualmente, tanto posicionamiento como dimensiones y por supuesto eventos invocados. Se echa en falta tanto un editor gráfico para lo primero como un editor de eventos para lo segundo. </w:t>
-      </w:r>
-      <w:commentRangeEnd w:id="50"/>
-      <w:r>
-        <w:rPr>
-          <w:rStyle w:val="Refdecomentario"/>
-        </w:rPr>
-        <w:commentReference w:id="50"/>
-      </w:r>
-    </w:p>
-    <w:p>
-      <w:pPr>
-        <w:jc w:val="both"/>
-      </w:pPr>
-      <w:commentRangeStart w:id="51"/>
       <w:r>
         <w:t xml:space="preserve">A pesar de todo esto, creemos que hemos hecho un buen trabajo y ha quedado una interfaz muy profesional. </w:t>
       </w:r>
@@ -7655,7 +7859,7 @@
                     </pic:cNvPicPr>
                   </pic:nvPicPr>
                   <pic:blipFill>
-                    <a:blip r:embed="rId22" cstate="print"/>
+                    <a:blip r:embed="rId23" cstate="print"/>
                     <a:srcRect/>
                     <a:stretch>
                       <a:fillRect/>
@@ -7695,7 +7899,7 @@
         <w:t>Un mapa de la interfaz final del proyecto.</w:t>
       </w:r>
     </w:p>
-    <w:commentRangeEnd w:id="51"/>
+    <w:commentRangeEnd w:id="49"/>
     <w:p>
       <w:pPr>
         <w:jc w:val="both"/>
@@ -7704,9 +7908,9 @@
         <w:rPr>
           <w:rStyle w:val="Refdecomentario"/>
         </w:rPr>
-        <w:commentReference w:id="51"/>
-      </w:r>
-      <w:commentRangeStart w:id="52"/>
+        <w:commentReference w:id="49"/>
+      </w:r>
+      <w:commentRangeStart w:id="50"/>
       <w:r>
         <w:t xml:space="preserve">Las interacciones del con el usuario con el juego también se basan en gran medida en los </w:t>
       </w:r>
@@ -7758,12 +7962,12 @@
       <w:r>
         <w:t>, etc. La más frecuente en nuestro caso es el posicionamiento de objetos a insertar en las coordenadas adecuadas del planeta.</w:t>
       </w:r>
-      <w:commentRangeEnd w:id="52"/>
+      <w:commentRangeEnd w:id="50"/>
       <w:r>
         <w:rPr>
           <w:rStyle w:val="Refdecomentario"/>
         </w:rPr>
-        <w:commentReference w:id="52"/>
+        <w:commentReference w:id="50"/>
       </w:r>
     </w:p>
     <w:p>
@@ -7780,27 +7984,27 @@
           <w:numId w:val="9"/>
         </w:numPr>
       </w:pPr>
-      <w:bookmarkStart w:id="53" w:name="_Toc334584266"/>
-      <w:bookmarkStart w:id="54" w:name="_Toc334605158"/>
+      <w:bookmarkStart w:id="51" w:name="_Toc334584266"/>
+      <w:bookmarkStart w:id="52" w:name="_Toc334605158"/>
       <w:r>
         <w:lastRenderedPageBreak/>
         <w:t>Estructura y resto de funciones</w:t>
       </w:r>
-      <w:bookmarkEnd w:id="53"/>
-      <w:bookmarkEnd w:id="54"/>
+      <w:bookmarkEnd w:id="51"/>
+      <w:bookmarkEnd w:id="52"/>
     </w:p>
     <w:p/>
     <w:p>
-      <w:commentRangeStart w:id="55"/>
+      <w:commentRangeStart w:id="53"/>
       <w:r>
         <w:t>TODO</w:t>
       </w:r>
-      <w:commentRangeEnd w:id="55"/>
+      <w:commentRangeEnd w:id="53"/>
       <w:r>
         <w:rPr>
           <w:rStyle w:val="Refdecomentario"/>
         </w:rPr>
-        <w:commentReference w:id="55"/>
+        <w:commentReference w:id="53"/>
       </w:r>
     </w:p>
     <w:p/>
@@ -7813,37 +8017,37 @@
       <w:pPr>
         <w:pStyle w:val="Ttulo1"/>
       </w:pPr>
-      <w:bookmarkStart w:id="56" w:name="_Toc334584267"/>
-      <w:bookmarkStart w:id="57" w:name="_Toc334605159"/>
+      <w:bookmarkStart w:id="54" w:name="_Toc334584267"/>
+      <w:bookmarkStart w:id="55" w:name="_Toc334605159"/>
       <w:r>
         <w:lastRenderedPageBreak/>
         <w:t>Pruebas</w:t>
       </w:r>
+      <w:bookmarkEnd w:id="54"/>
+      <w:bookmarkEnd w:id="55"/>
+    </w:p>
+    <w:p>
+      <w:pPr>
+        <w:pStyle w:val="Ttulo2"/>
+      </w:pPr>
+      <w:bookmarkStart w:id="56" w:name="_Toc334605160"/>
+      <w:r>
+        <w:t>Introducción</w:t>
+      </w:r>
       <w:bookmarkEnd w:id="56"/>
-      <w:bookmarkEnd w:id="57"/>
-    </w:p>
-    <w:p>
-      <w:pPr>
-        <w:pStyle w:val="Ttulo2"/>
-      </w:pPr>
-      <w:bookmarkStart w:id="58" w:name="_Toc334605160"/>
-      <w:r>
-        <w:t>Introducción</w:t>
-      </w:r>
-      <w:bookmarkEnd w:id="58"/>
     </w:p>
     <w:p/>
     <w:p>
-      <w:commentRangeStart w:id="59"/>
+      <w:commentRangeStart w:id="57"/>
       <w:r>
         <w:t>TODO</w:t>
       </w:r>
-      <w:commentRangeEnd w:id="59"/>
+      <w:commentRangeEnd w:id="57"/>
       <w:r>
         <w:rPr>
           <w:rStyle w:val="Refdecomentario"/>
         </w:rPr>
-        <w:commentReference w:id="59"/>
+        <w:commentReference w:id="57"/>
       </w:r>
     </w:p>
     <w:p>
@@ -7855,14 +8059,14 @@
       <w:pPr>
         <w:pStyle w:val="Ttulo1"/>
       </w:pPr>
-      <w:bookmarkStart w:id="60" w:name="_Toc334584268"/>
-      <w:bookmarkStart w:id="61" w:name="_Toc334605161"/>
+      <w:bookmarkStart w:id="58" w:name="_Toc334584268"/>
+      <w:bookmarkStart w:id="59" w:name="_Toc334605161"/>
       <w:r>
         <w:lastRenderedPageBreak/>
         <w:t>Glosario</w:t>
       </w:r>
-      <w:bookmarkEnd w:id="60"/>
-      <w:bookmarkEnd w:id="61"/>
+      <w:bookmarkEnd w:id="58"/>
+      <w:bookmarkEnd w:id="59"/>
     </w:p>
     <w:p/>
     <w:p>
@@ -8105,16 +8309,16 @@
       </w:pPr>
     </w:p>
     <w:p>
-      <w:commentRangeStart w:id="62"/>
+      <w:commentRangeStart w:id="60"/>
       <w:r>
         <w:t>TODO</w:t>
       </w:r>
-      <w:commentRangeEnd w:id="62"/>
+      <w:commentRangeEnd w:id="60"/>
       <w:r>
         <w:rPr>
           <w:rStyle w:val="Refdecomentario"/>
         </w:rPr>
-        <w:commentReference w:id="62"/>
+        <w:commentReference w:id="60"/>
       </w:r>
     </w:p>
     <w:p>
@@ -8126,14 +8330,14 @@
       <w:pPr>
         <w:pStyle w:val="Ttulo1"/>
       </w:pPr>
-      <w:bookmarkStart w:id="63" w:name="_Toc334584269"/>
-      <w:bookmarkStart w:id="64" w:name="_Toc334605162"/>
+      <w:bookmarkStart w:id="61" w:name="_Toc334584269"/>
+      <w:bookmarkStart w:id="62" w:name="_Toc334605162"/>
       <w:r>
         <w:lastRenderedPageBreak/>
         <w:t>Referencias</w:t>
       </w:r>
-      <w:bookmarkEnd w:id="63"/>
-      <w:bookmarkEnd w:id="64"/>
+      <w:bookmarkEnd w:id="61"/>
+      <w:bookmarkEnd w:id="62"/>
     </w:p>
     <w:p/>
     <w:p>
@@ -8203,7 +8407,7 @@
         </w:rPr>
         <w:t xml:space="preserve"> </w:t>
       </w:r>
-      <w:hyperlink r:id="rId23" w:history="1">
+      <w:hyperlink r:id="rId24" w:history="1">
         <w:r>
           <w:rPr>
             <w:rStyle w:val="Hipervnculo"/>
@@ -8244,7 +8448,7 @@
         </w:rPr>
         <w:t xml:space="preserve"> : the coolest interface to (Sub)version control ”, </w:t>
       </w:r>
-      <w:hyperlink r:id="rId24" w:history="1">
+      <w:hyperlink r:id="rId25" w:history="1">
         <w:r>
           <w:rPr>
             <w:color w:val="0000FF"/>
@@ -8272,7 +8476,7 @@
         </w:rPr>
         <w:t xml:space="preserve">[r3] “Blender: free open source 3D content creation suite”, </w:t>
       </w:r>
-      <w:hyperlink r:id="rId25" w:history="1">
+      <w:hyperlink r:id="rId26" w:history="1">
         <w:r>
           <w:rPr>
             <w:color w:val="0000FF"/>
@@ -8318,7 +8522,7 @@
         </w:rPr>
         <w:t xml:space="preserve">, </w:t>
       </w:r>
-      <w:hyperlink r:id="rId26" w:history="1">
+      <w:hyperlink r:id="rId27" w:history="1">
         <w:r>
           <w:rPr>
             <w:color w:val="0000FF"/>
@@ -8346,7 +8550,7 @@
         </w:rPr>
         <w:t xml:space="preserve">[r5] “Cry Engine 3”, </w:t>
       </w:r>
-      <w:hyperlink r:id="rId27" w:history="1">
+      <w:hyperlink r:id="rId28" w:history="1">
         <w:r>
           <w:rPr>
             <w:color w:val="0000FF"/>
@@ -8374,7 +8578,7 @@
         </w:rPr>
         <w:t xml:space="preserve">[r6] “id Tech 4”, </w:t>
       </w:r>
-      <w:hyperlink r:id="rId28" w:history="1">
+      <w:hyperlink r:id="rId29" w:history="1">
         <w:r>
           <w:rPr>
             <w:color w:val="0000FF"/>
@@ -8402,7 +8606,7 @@
         </w:rPr>
         <w:t xml:space="preserve">[r7] “Source SDK”, </w:t>
       </w:r>
-      <w:hyperlink r:id="rId29" w:history="1">
+      <w:hyperlink r:id="rId30" w:history="1">
         <w:r>
           <w:rPr>
             <w:color w:val="0000FF"/>
@@ -8422,8 +8626,8 @@
       </w:pPr>
     </w:p>
     <w:sectPr>
-      <w:headerReference w:type="default" r:id="rId30"/>
-      <w:footerReference w:type="default" r:id="rId31"/>
+      <w:headerReference w:type="default" r:id="rId31"/>
+      <w:footerReference w:type="default" r:id="rId32"/>
       <w:pgSz w:w="11906" w:h="16838"/>
       <w:pgMar w:top="1417" w:right="1701" w:bottom="1417" w:left="1701" w:header="567" w:footer="567" w:gutter="0"/>
       <w:cols w:space="708"/>
@@ -8435,7 +8639,7 @@
 </file>
 
 <file path=word/comments.xml><?xml version="1.0" encoding="utf-8"?>
-<w:comments xmlns:ve="http://schemas.openxmlformats.org/markup-compatibility/2006" xmlns:o="urn:schemas-microsoft-com:office:office" xmlns:r="http://schemas.openxmlformats.org/officeDocument/2006/relationships" xmlns:m="http://schemas.openxmlformats.org/officeDocument/2006/math" xmlns:v="urn:schemas-microsoft-com:vml" xmlns:wp="http://schemas.openxmlformats.org/drawingml/2006/wordprocessingDrawing" xmlns:w10="urn:schemas-microsoft-com:office:word" xmlns:w="http://schemas.openxmlformats.org/wordprocessingml/2006/main" xmlns:wne="http://schemas.microsoft.com/office/word/2006/wordml">
+<w:comments xmlns:wpc="http://schemas.microsoft.com/office/word/2010/wordprocessingCanvas" xmlns:mc="http://schemas.openxmlformats.org/markup-compatibility/2006" xmlns:o="urn:schemas-microsoft-com:office:office" xmlns:r="http://schemas.openxmlformats.org/officeDocument/2006/relationships" xmlns:m="http://schemas.openxmlformats.org/officeDocument/2006/math" xmlns:v="urn:schemas-microsoft-com:vml" xmlns:wp14="http://schemas.microsoft.com/office/word/2010/wordprocessingDrawing" xmlns:wp="http://schemas.openxmlformats.org/drawingml/2006/wordprocessingDrawing" xmlns:w10="urn:schemas-microsoft-com:office:word" xmlns:w="http://schemas.openxmlformats.org/wordprocessingml/2006/main" xmlns:w14="http://schemas.microsoft.com/office/word/2010/wordml" xmlns:wpg="http://schemas.microsoft.com/office/word/2010/wordprocessingGroup" xmlns:wpi="http://schemas.microsoft.com/office/word/2010/wordprocessingInk" xmlns:wne="http://schemas.microsoft.com/office/word/2006/wordml" xmlns:wps="http://schemas.microsoft.com/office/word/2010/wordprocessingShape" mc:Ignorable="w14 wp14">
   <w:comment w:id="9" w:author="Centor" w:date="2012-08-03T10:50:00Z" w:initials="C">
     <w:p>
       <w:pPr>
@@ -8615,7 +8819,7 @@
       </w:r>
     </w:p>
   </w:comment>
-  <w:comment w:id="33" w:author="Aris Goicoechea Lassaletta" w:date="2012-09-05T10:59:00Z" w:initials="AGL">
+  <w:comment w:id="38" w:author="Aris Goicoechea Lassaletta" w:date="2012-09-05T10:17:00Z" w:initials="AGL">
     <w:p>
       <w:pPr>
         <w:pStyle w:val="Textocomentario"/>
@@ -8627,16 +8831,11 @@
         <w:annotationRef/>
       </w:r>
       <w:r>
-        <w:t xml:space="preserve">Dices 3 pero hay 4 puntos </w:t>
-      </w:r>
-      <w:proofErr w:type="spellStart"/>
-      <w:r>
-        <w:t>xD</w:t>
-      </w:r>
-      <w:proofErr w:type="spellEnd"/>
+        <w:t>Estos los haría titulo 3.</w:t>
+      </w:r>
     </w:p>
   </w:comment>
-  <w:comment w:id="34" w:author="rantamplan" w:date="2012-09-05T10:04:00Z" w:initials="r">
+  <w:comment w:id="39" w:author="Aris Goicoechea Lassaletta" w:date="2012-09-05T10:16:00Z" w:initials="AGL">
     <w:p>
       <w:pPr>
         <w:pStyle w:val="Textocomentario"/>
@@ -8648,11 +8847,27 @@
         <w:annotationRef/>
       </w:r>
       <w:r>
-        <w:t>Continuar descripción seres</w:t>
+        <w:t xml:space="preserve">Yo esta sección la </w:t>
+      </w:r>
+      <w:proofErr w:type="spellStart"/>
+      <w:r>
+        <w:t>meteria</w:t>
+      </w:r>
+      <w:proofErr w:type="spellEnd"/>
+      <w:r>
+        <w:t xml:space="preserve"> en la introducción de </w:t>
+      </w:r>
+      <w:proofErr w:type="spellStart"/>
+      <w:r>
+        <w:t>Unity</w:t>
+      </w:r>
+      <w:proofErr w:type="spellEnd"/>
+      <w:r>
+        <w:t xml:space="preserve"> o en la de arquitectura, no haría una introducción a cada parte porque queda muy “aislado”, y queremos intentar que todo el documento sea de una única lectura y mas cohesionado.</w:t>
       </w:r>
     </w:p>
   </w:comment>
-  <w:comment w:id="40" w:author="Aris Goicoechea Lassaletta" w:date="2012-09-05T10:17:00Z" w:initials="AGL">
+  <w:comment w:id="46" w:author="Aris Goicoechea Lassaletta" w:date="2012-09-05T10:10:00Z" w:initials="AGL">
     <w:p>
       <w:pPr>
         <w:pStyle w:val="Textocomentario"/>
@@ -8664,11 +8879,35 @@
         <w:annotationRef/>
       </w:r>
       <w:r>
-        <w:t>Estos los haría titulo 3.</w:t>
+        <w:t xml:space="preserve">No es cada </w:t>
+      </w:r>
+      <w:proofErr w:type="spellStart"/>
+      <w:r>
+        <w:t>frame</w:t>
+      </w:r>
+      <w:proofErr w:type="spellEnd"/>
+      <w:r>
+        <w:t xml:space="preserve">, es por cada evento, </w:t>
+      </w:r>
+      <w:proofErr w:type="spellStart"/>
+      <w:r>
+        <w:t>asi</w:t>
+      </w:r>
+      <w:proofErr w:type="spellEnd"/>
+      <w:r>
+        <w:t xml:space="preserve"> que potencialmente se puede llamar muchas veces por </w:t>
+      </w:r>
+      <w:proofErr w:type="spellStart"/>
+      <w:r>
+        <w:t>frame</w:t>
+      </w:r>
+      <w:proofErr w:type="spellEnd"/>
+      <w:r>
+        <w:t xml:space="preserve"> o ninguna.</w:t>
       </w:r>
     </w:p>
   </w:comment>
-  <w:comment w:id="41" w:author="Aris Goicoechea Lassaletta" w:date="2012-09-05T10:16:00Z" w:initials="AGL">
+  <w:comment w:id="47" w:author="Maf" w:date="2012-09-05T04:42:00Z" w:initials="M">
     <w:p>
       <w:pPr>
         <w:pStyle w:val="Textocomentario"/>
@@ -8680,35 +8919,19 @@
         <w:annotationRef/>
       </w:r>
       <w:r>
-        <w:t xml:space="preserve">Yo esta sección la </w:t>
-      </w:r>
-      <w:proofErr w:type="spellStart"/>
-      <w:r>
-        <w:t>meteria</w:t>
-      </w:r>
-      <w:proofErr w:type="spellEnd"/>
-      <w:r>
-        <w:t xml:space="preserve"> en la introducción de </w:t>
-      </w:r>
-      <w:proofErr w:type="spellStart"/>
-      <w:r>
-        <w:t>Unity</w:t>
-      </w:r>
-      <w:proofErr w:type="spellEnd"/>
-      <w:r>
-        <w:t xml:space="preserve"> o en la de arquitectura, no haría una introducción a cada parte porque queda muy “aislado”, y queremos intentar que todo el documento sea de una única lectura y </w:t>
-      </w:r>
-      <w:proofErr w:type="spellStart"/>
-      <w:r>
-        <w:t>mas</w:t>
-      </w:r>
-      <w:proofErr w:type="spellEnd"/>
-      <w:r>
-        <w:t xml:space="preserve"> cohesionado.</w:t>
+        <w:t xml:space="preserve">Insertar </w:t>
+      </w:r>
+      <w:proofErr w:type="spellStart"/>
+      <w:r>
+        <w:t>Imagenes</w:t>
+      </w:r>
+      <w:proofErr w:type="spellEnd"/>
+      <w:r>
+        <w:t xml:space="preserve"> Comparativas</w:t>
       </w:r>
     </w:p>
   </w:comment>
-  <w:comment w:id="48" w:author="Aris Goicoechea Lassaletta" w:date="2012-09-05T10:10:00Z" w:initials="AGL">
+  <w:comment w:id="48" w:author="Maf" w:date="2012-09-05T05:12:00Z" w:initials="M">
     <w:p>
       <w:pPr>
         <w:pStyle w:val="Textocomentario"/>
@@ -8720,35 +8943,19 @@
         <w:annotationRef/>
       </w:r>
       <w:r>
-        <w:t xml:space="preserve">No es cada </w:t>
-      </w:r>
-      <w:proofErr w:type="spellStart"/>
-      <w:r>
-        <w:t>frame</w:t>
-      </w:r>
-      <w:proofErr w:type="spellEnd"/>
-      <w:r>
-        <w:t xml:space="preserve">, es por cada evento, </w:t>
-      </w:r>
-      <w:proofErr w:type="spellStart"/>
-      <w:r>
-        <w:t>asi</w:t>
-      </w:r>
-      <w:proofErr w:type="spellEnd"/>
-      <w:r>
-        <w:t xml:space="preserve"> que potencialmente se puede llamar muchas veces por </w:t>
-      </w:r>
-      <w:proofErr w:type="spellStart"/>
-      <w:r>
-        <w:t>frame</w:t>
-      </w:r>
-      <w:proofErr w:type="spellEnd"/>
-      <w:r>
-        <w:t xml:space="preserve"> o ninguna.</w:t>
+        <w:t xml:space="preserve">Rellenad con cosas sobre el código de las interfaces con alguna particularidad si </w:t>
+      </w:r>
+      <w:proofErr w:type="spellStart"/>
+      <w:r>
+        <w:t>creeis</w:t>
+      </w:r>
+      <w:proofErr w:type="spellEnd"/>
+      <w:r>
+        <w:t xml:space="preserve"> conveniente</w:t>
       </w:r>
     </w:p>
   </w:comment>
-  <w:comment w:id="49" w:author="Maf" w:date="2012-09-05T04:42:00Z" w:initials="M">
+  <w:comment w:id="49" w:author="Maf" w:date="2012-09-05T05:11:00Z" w:initials="M">
     <w:p>
       <w:pPr>
         <w:pStyle w:val="Textocomentario"/>
@@ -8760,19 +8967,11 @@
         <w:annotationRef/>
       </w:r>
       <w:r>
-        <w:t xml:space="preserve">Insertar </w:t>
-      </w:r>
-      <w:proofErr w:type="spellStart"/>
-      <w:r>
-        <w:t>Imagenes</w:t>
-      </w:r>
-      <w:proofErr w:type="spellEnd"/>
-      <w:r>
-        <w:t xml:space="preserve"> Comparativas</w:t>
+        <w:t>Relleno total</w:t>
       </w:r>
     </w:p>
   </w:comment>
-  <w:comment w:id="50" w:author="Maf" w:date="2012-09-05T05:12:00Z" w:initials="M">
+  <w:comment w:id="50" w:author="Maf" w:date="2012-09-05T04:42:00Z" w:initials="M">
     <w:p>
       <w:pPr>
         <w:pStyle w:val="Textocomentario"/>
@@ -8784,19 +8983,11 @@
         <w:annotationRef/>
       </w:r>
       <w:r>
-        <w:t xml:space="preserve">Rellenad con cosas sobre el código de las interfaces con alguna particularidad si </w:t>
-      </w:r>
-      <w:proofErr w:type="spellStart"/>
-      <w:r>
-        <w:t>creeis</w:t>
-      </w:r>
-      <w:proofErr w:type="spellEnd"/>
-      <w:r>
-        <w:t xml:space="preserve"> conveniente</w:t>
+        <w:t>Mejorar</w:t>
       </w:r>
     </w:p>
   </w:comment>
-  <w:comment w:id="51" w:author="Maf" w:date="2012-09-05T05:11:00Z" w:initials="M">
+  <w:comment w:id="53" w:author="Centor" w:date="2012-08-07T21:07:00Z" w:initials="C">
     <w:p>
       <w:pPr>
         <w:pStyle w:val="Textocomentario"/>
@@ -8808,11 +8999,11 @@
         <w:annotationRef/>
       </w:r>
       <w:r>
-        <w:t>Relleno total</w:t>
+        <w:t>Aquí hablamos de la estructura general del proyecto, de las interconexiones entre escenas, de cómo se guardan las partidas, etc.</w:t>
       </w:r>
     </w:p>
   </w:comment>
-  <w:comment w:id="52" w:author="Maf" w:date="2012-09-05T04:42:00Z" w:initials="M">
+  <w:comment w:id="57" w:author="Centor" w:date="2012-08-03T01:02:00Z" w:initials="C">
     <w:p>
       <w:pPr>
         <w:pStyle w:val="Textocomentario"/>
@@ -8824,43 +9015,11 @@
         <w:annotationRef/>
       </w:r>
       <w:r>
-        <w:t>Mejorar</w:t>
+        <w:t>Explicar en esta sección las pruebas que ha pasado el software y que plan teníamos de pruebas antes de pasarlas.</w:t>
       </w:r>
     </w:p>
   </w:comment>
-  <w:comment w:id="55" w:author="Centor" w:date="2012-08-07T21:07:00Z" w:initials="C">
-    <w:p>
-      <w:pPr>
-        <w:pStyle w:val="Textocomentario"/>
-      </w:pPr>
-      <w:r>
-        <w:rPr>
-          <w:rStyle w:val="Refdecomentario"/>
-        </w:rPr>
-        <w:annotationRef/>
-      </w:r>
-      <w:r>
-        <w:t>Aquí hablamos de la estructura general del proyecto, de las interconexiones entre escenas, de cómo se guardan las partidas, etc.</w:t>
-      </w:r>
-    </w:p>
-  </w:comment>
-  <w:comment w:id="59" w:author="Centor" w:date="2012-08-03T01:02:00Z" w:initials="C">
-    <w:p>
-      <w:pPr>
-        <w:pStyle w:val="Textocomentario"/>
-      </w:pPr>
-      <w:r>
-        <w:rPr>
-          <w:rStyle w:val="Refdecomentario"/>
-        </w:rPr>
-        <w:annotationRef/>
-      </w:r>
-      <w:r>
-        <w:t>Explicar en esta sección las pruebas que ha pasado el software y que plan teníamos de pruebas antes de pasarlas.</w:t>
-      </w:r>
-    </w:p>
-  </w:comment>
-  <w:comment w:id="62" w:author="Centor" w:date="2012-08-03T01:04:00Z" w:initials="C">
+  <w:comment w:id="60" w:author="Centor" w:date="2012-08-03T01:04:00Z" w:initials="C">
     <w:p>
       <w:pPr>
         <w:pStyle w:val="Textocomentario"/>
@@ -8880,7 +9039,7 @@
 </file>
 
 <file path=word/endnotes.xml><?xml version="1.0" encoding="utf-8"?>
-<w:endnotes xmlns:ve="http://schemas.openxmlformats.org/markup-compatibility/2006" xmlns:o="urn:schemas-microsoft-com:office:office" xmlns:r="http://schemas.openxmlformats.org/officeDocument/2006/relationships" xmlns:m="http://schemas.openxmlformats.org/officeDocument/2006/math" xmlns:v="urn:schemas-microsoft-com:vml" xmlns:wp="http://schemas.openxmlformats.org/drawingml/2006/wordprocessingDrawing" xmlns:w10="urn:schemas-microsoft-com:office:word" xmlns:w="http://schemas.openxmlformats.org/wordprocessingml/2006/main" xmlns:wne="http://schemas.microsoft.com/office/word/2006/wordml">
+<w:endnotes xmlns:wpc="http://schemas.microsoft.com/office/word/2010/wordprocessingCanvas" xmlns:mc="http://schemas.openxmlformats.org/markup-compatibility/2006" xmlns:o="urn:schemas-microsoft-com:office:office" xmlns:r="http://schemas.openxmlformats.org/officeDocument/2006/relationships" xmlns:m="http://schemas.openxmlformats.org/officeDocument/2006/math" xmlns:v="urn:schemas-microsoft-com:vml" xmlns:wp14="http://schemas.microsoft.com/office/word/2010/wordprocessingDrawing" xmlns:wp="http://schemas.openxmlformats.org/drawingml/2006/wordprocessingDrawing" xmlns:w10="urn:schemas-microsoft-com:office:word" xmlns:w="http://schemas.openxmlformats.org/wordprocessingml/2006/main" xmlns:w14="http://schemas.microsoft.com/office/word/2010/wordml" xmlns:wpg="http://schemas.microsoft.com/office/word/2010/wordprocessingGroup" xmlns:wpi="http://schemas.microsoft.com/office/word/2010/wordprocessingInk" xmlns:wne="http://schemas.microsoft.com/office/word/2006/wordml" xmlns:wps="http://schemas.microsoft.com/office/word/2010/wordprocessingShape" mc:Ignorable="w14 wp14">
   <w:endnote w:type="separator" w:id="-1">
     <w:p>
       <w:pPr>
@@ -8905,7 +9064,7 @@
 </file>
 
 <file path=word/footer1.xml><?xml version="1.0" encoding="utf-8"?>
-<w:ftr xmlns:ve="http://schemas.openxmlformats.org/markup-compatibility/2006" xmlns:o="urn:schemas-microsoft-com:office:office" xmlns:r="http://schemas.openxmlformats.org/officeDocument/2006/relationships" xmlns:m="http://schemas.openxmlformats.org/officeDocument/2006/math" xmlns:v="urn:schemas-microsoft-com:vml" xmlns:wp="http://schemas.openxmlformats.org/drawingml/2006/wordprocessingDrawing" xmlns:w10="urn:schemas-microsoft-com:office:word" xmlns:w="http://schemas.openxmlformats.org/wordprocessingml/2006/main" xmlns:wne="http://schemas.microsoft.com/office/word/2006/wordml">
+<w:ftr xmlns:wpc="http://schemas.microsoft.com/office/word/2010/wordprocessingCanvas" xmlns:mc="http://schemas.openxmlformats.org/markup-compatibility/2006" xmlns:o="urn:schemas-microsoft-com:office:office" xmlns:r="http://schemas.openxmlformats.org/officeDocument/2006/relationships" xmlns:m="http://schemas.openxmlformats.org/officeDocument/2006/math" xmlns:v="urn:schemas-microsoft-com:vml" xmlns:wp14="http://schemas.microsoft.com/office/word/2010/wordprocessingDrawing" xmlns:wp="http://schemas.openxmlformats.org/drawingml/2006/wordprocessingDrawing" xmlns:w10="urn:schemas-microsoft-com:office:word" xmlns:w="http://schemas.openxmlformats.org/wordprocessingml/2006/main" xmlns:w14="http://schemas.microsoft.com/office/word/2010/wordml" xmlns:wpg="http://schemas.microsoft.com/office/word/2010/wordprocessingGroup" xmlns:wpi="http://schemas.microsoft.com/office/word/2010/wordprocessingInk" xmlns:wne="http://schemas.microsoft.com/office/word/2006/wordml" xmlns:wps="http://schemas.microsoft.com/office/word/2010/wordprocessingShape" mc:Ignorable="w14 wp14">
   <w:sdt>
     <w:sdtPr>
       <w:id w:val="686165"/>
@@ -8950,14 +9109,27 @@
                     <w:pPr>
                       <w:jc w:val="center"/>
                     </w:pPr>
-                    <w:fldSimple w:instr=" PAGE    \* MERGEFORMAT ">
-                      <w:r>
-                        <w:rPr>
-                          <w:noProof/>
-                        </w:rPr>
-                        <w:t>2</w:t>
-                      </w:r>
-                    </w:fldSimple>
+                    <w:r>
+                      <w:fldChar w:fldCharType="begin"/>
+                    </w:r>
+                    <w:r>
+                      <w:instrText xml:space="preserve"> PAGE    \* MERGEFORMAT </w:instrText>
+                    </w:r>
+                    <w:r>
+                      <w:fldChar w:fldCharType="separate"/>
+                    </w:r>
+                    <w:r>
+                      <w:rPr>
+                        <w:noProof/>
+                      </w:rPr>
+                      <w:t>24</w:t>
+                    </w:r>
+                    <w:r>
+                      <w:rPr>
+                        <w:noProof/>
+                      </w:rPr>
+                      <w:fldChar w:fldCharType="end"/>
+                    </w:r>
                   </w:p>
                 </w:txbxContent>
               </v:textbox>
@@ -8987,7 +9159,7 @@
 </file>
 
 <file path=word/footnotes.xml><?xml version="1.0" encoding="utf-8"?>
-<w:footnotes xmlns:ve="http://schemas.openxmlformats.org/markup-compatibility/2006" xmlns:o="urn:schemas-microsoft-com:office:office" xmlns:r="http://schemas.openxmlformats.org/officeDocument/2006/relationships" xmlns:m="http://schemas.openxmlformats.org/officeDocument/2006/math" xmlns:v="urn:schemas-microsoft-com:vml" xmlns:wp="http://schemas.openxmlformats.org/drawingml/2006/wordprocessingDrawing" xmlns:w10="urn:schemas-microsoft-com:office:word" xmlns:w="http://schemas.openxmlformats.org/wordprocessingml/2006/main" xmlns:wne="http://schemas.microsoft.com/office/word/2006/wordml">
+<w:footnotes xmlns:wpc="http://schemas.microsoft.com/office/word/2010/wordprocessingCanvas" xmlns:mc="http://schemas.openxmlformats.org/markup-compatibility/2006" xmlns:o="urn:schemas-microsoft-com:office:office" xmlns:r="http://schemas.openxmlformats.org/officeDocument/2006/relationships" xmlns:m="http://schemas.openxmlformats.org/officeDocument/2006/math" xmlns:v="urn:schemas-microsoft-com:vml" xmlns:wp14="http://schemas.microsoft.com/office/word/2010/wordprocessingDrawing" xmlns:wp="http://schemas.openxmlformats.org/drawingml/2006/wordprocessingDrawing" xmlns:w10="urn:schemas-microsoft-com:office:word" xmlns:w="http://schemas.openxmlformats.org/wordprocessingml/2006/main" xmlns:w14="http://schemas.microsoft.com/office/word/2010/wordml" xmlns:wpg="http://schemas.microsoft.com/office/word/2010/wordprocessingGroup" xmlns:wpi="http://schemas.microsoft.com/office/word/2010/wordprocessingInk" xmlns:wne="http://schemas.microsoft.com/office/word/2006/wordml" xmlns:wps="http://schemas.microsoft.com/office/word/2010/wordprocessingShape" mc:Ignorable="w14 wp14">
   <w:footnote w:type="separator" w:id="-1">
     <w:p>
       <w:pPr>
@@ -9085,7 +9257,7 @@
 </file>
 
 <file path=word/header1.xml><?xml version="1.0" encoding="utf-8"?>
-<w:hdr xmlns:ve="http://schemas.openxmlformats.org/markup-compatibility/2006" xmlns:o="urn:schemas-microsoft-com:office:office" xmlns:r="http://schemas.openxmlformats.org/officeDocument/2006/relationships" xmlns:m="http://schemas.openxmlformats.org/officeDocument/2006/math" xmlns:v="urn:schemas-microsoft-com:vml" xmlns:wp="http://schemas.openxmlformats.org/drawingml/2006/wordprocessingDrawing" xmlns:w10="urn:schemas-microsoft-com:office:word" xmlns:w="http://schemas.openxmlformats.org/wordprocessingml/2006/main" xmlns:wne="http://schemas.microsoft.com/office/word/2006/wordml">
+<w:hdr xmlns:wpc="http://schemas.microsoft.com/office/word/2010/wordprocessingCanvas" xmlns:mc="http://schemas.openxmlformats.org/markup-compatibility/2006" xmlns:o="urn:schemas-microsoft-com:office:office" xmlns:r="http://schemas.openxmlformats.org/officeDocument/2006/relationships" xmlns:m="http://schemas.openxmlformats.org/officeDocument/2006/math" xmlns:v="urn:schemas-microsoft-com:vml" xmlns:wp14="http://schemas.microsoft.com/office/word/2010/wordprocessingDrawing" xmlns:wp="http://schemas.openxmlformats.org/drawingml/2006/wordprocessingDrawing" xmlns:w10="urn:schemas-microsoft-com:office:word" xmlns:w="http://schemas.openxmlformats.org/wordprocessingml/2006/main" xmlns:w14="http://schemas.microsoft.com/office/word/2010/wordml" xmlns:wpg="http://schemas.microsoft.com/office/word/2010/wordprocessingGroup" xmlns:wpi="http://schemas.microsoft.com/office/word/2010/wordprocessingInk" xmlns:wne="http://schemas.microsoft.com/office/word/2006/wordml" xmlns:wps="http://schemas.microsoft.com/office/word/2010/wordprocessingShape" mc:Ignorable="w14 wp14">
   <w:sdt>
     <w:sdtPr>
       <w:alias w:val="Título"/>
@@ -9123,7 +9295,7 @@
         <w:rPr>
           <w:noProof/>
         </w:rPr>
-        <w:t>Visión</w:t>
+        <w:t>Arquitectura</w:t>
       </w:r>
     </w:fldSimple>
     <w:r>
@@ -9134,7 +9306,7 @@
         <w:rPr>
           <w:noProof/>
         </w:rPr>
-        <w:t>Introducción</w:t>
+        <w:t>Algoritmo de vida</w:t>
       </w:r>
     </w:fldSimple>
   </w:p>
@@ -9147,7 +9319,7 @@
 </file>
 
 <file path=word/numbering.xml><?xml version="1.0" encoding="utf-8"?>
-<w:numbering xmlns:ve="http://schemas.openxmlformats.org/markup-compatibility/2006" xmlns:o="urn:schemas-microsoft-com:office:office" xmlns:r="http://schemas.openxmlformats.org/officeDocument/2006/relationships" xmlns:m="http://schemas.openxmlformats.org/officeDocument/2006/math" xmlns:v="urn:schemas-microsoft-com:vml" xmlns:wp="http://schemas.openxmlformats.org/drawingml/2006/wordprocessingDrawing" xmlns:w10="urn:schemas-microsoft-com:office:word" xmlns:w="http://schemas.openxmlformats.org/wordprocessingml/2006/main" xmlns:wne="http://schemas.microsoft.com/office/word/2006/wordml">
+<w:numbering xmlns:wpc="http://schemas.microsoft.com/office/word/2010/wordprocessingCanvas" xmlns:mc="http://schemas.openxmlformats.org/markup-compatibility/2006" xmlns:o="urn:schemas-microsoft-com:office:office" xmlns:r="http://schemas.openxmlformats.org/officeDocument/2006/relationships" xmlns:m="http://schemas.openxmlformats.org/officeDocument/2006/math" xmlns:v="urn:schemas-microsoft-com:vml" xmlns:wp14="http://schemas.microsoft.com/office/word/2010/wordprocessingDrawing" xmlns:wp="http://schemas.openxmlformats.org/drawingml/2006/wordprocessingDrawing" xmlns:w10="urn:schemas-microsoft-com:office:word" xmlns:w="http://schemas.openxmlformats.org/wordprocessingml/2006/main" xmlns:w14="http://schemas.microsoft.com/office/word/2010/wordml" xmlns:wpg="http://schemas.microsoft.com/office/word/2010/wordprocessingGroup" xmlns:wpi="http://schemas.microsoft.com/office/word/2010/wordprocessingInk" xmlns:wne="http://schemas.microsoft.com/office/word/2006/wordml" xmlns:wps="http://schemas.microsoft.com/office/word/2010/wordprocessingShape" mc:Ignorable="w14 wp14">
   <w:abstractNum w:abstractNumId="0">
     <w:nsid w:val="00FE2E79"/>
     <w:multiLevelType w:val="multilevel"/>
@@ -9327,7 +9499,7 @@
   <w:abstractNum w:abstractNumId="2">
     <w:nsid w:val="02CE4ECF"/>
     <w:multiLevelType w:val="hybridMultilevel"/>
-    <w:tmpl w:val="27229E98"/>
+    <w:tmpl w:val="368E3692"/>
     <w:lvl w:ilvl="0" w:tplc="0C0A000F">
       <w:start w:val="1"/>
       <w:numFmt w:val="decimal"/>
@@ -9337,23 +9509,29 @@
         <w:ind w:left="720" w:hanging="360"/>
       </w:pPr>
     </w:lvl>
-    <w:lvl w:ilvl="1" w:tplc="0C0A0019" w:tentative="1">
-      <w:start w:val="1"/>
-      <w:numFmt w:val="lowerLetter"/>
-      <w:lvlText w:val="%2."/>
+    <w:lvl w:ilvl="1" w:tplc="0C0A0001">
+      <w:start w:val="1"/>
+      <w:numFmt w:val="bullet"/>
+      <w:lvlText w:val=""/>
       <w:lvlJc w:val="left"/>
       <w:pPr>
         <w:ind w:left="1440" w:hanging="360"/>
       </w:pPr>
-    </w:lvl>
-    <w:lvl w:ilvl="2" w:tplc="0C0A001B" w:tentative="1">
-      <w:start w:val="1"/>
-      <w:numFmt w:val="lowerRoman"/>
-      <w:lvlText w:val="%3."/>
-      <w:lvlJc w:val="right"/>
+      <w:rPr>
+        <w:rFonts w:ascii="Symbol" w:hAnsi="Symbol" w:hint="default"/>
+      </w:rPr>
+    </w:lvl>
+    <w:lvl w:ilvl="2" w:tplc="0C0A0001">
+      <w:start w:val="1"/>
+      <w:numFmt w:val="bullet"/>
+      <w:lvlText w:val=""/>
+      <w:lvlJc w:val="left"/>
       <w:pPr>
         <w:ind w:left="2160" w:hanging="180"/>
       </w:pPr>
+      <w:rPr>
+        <w:rFonts w:ascii="Symbol" w:hAnsi="Symbol" w:hint="default"/>
+      </w:rPr>
     </w:lvl>
     <w:lvl w:ilvl="3" w:tplc="0C0A000F" w:tentative="1">
       <w:start w:val="1"/>
@@ -11133,7 +11311,7 @@
 </file>
 
 <file path=word/styles.xml><?xml version="1.0" encoding="utf-8"?>
-<w:styles xmlns:r="http://schemas.openxmlformats.org/officeDocument/2006/relationships" xmlns:w="http://schemas.openxmlformats.org/wordprocessingml/2006/main">
+<w:styles xmlns:mc="http://schemas.openxmlformats.org/markup-compatibility/2006" xmlns:r="http://schemas.openxmlformats.org/officeDocument/2006/relationships" xmlns:w="http://schemas.openxmlformats.org/wordprocessingml/2006/main" xmlns:w14="http://schemas.microsoft.com/office/word/2010/wordml" mc:Ignorable="w14">
   <w:docDefaults>
     <w:rPrDefault>
       <w:rPr>
@@ -11420,7 +11598,6 @@
     <w:uiPriority w:val="99"/>
     <w:semiHidden/>
     <w:unhideWhenUsed/>
-    <w:qFormat/>
     <w:tblPr>
       <w:tblInd w:w="0" w:type="dxa"/>
       <w:tblCellMar>
@@ -12426,7 +12603,7 @@
 </file>
 
 <file path=customXml/itemProps2.xml><?xml version="1.0" encoding="utf-8"?>
-<ds:datastoreItem xmlns:ds="http://schemas.openxmlformats.org/officeDocument/2006/customXml" ds:itemID="{8AF2A355-ED65-41C5-8E96-107BFA6F63C1}">
+<ds:datastoreItem xmlns:ds="http://schemas.openxmlformats.org/officeDocument/2006/customXml" ds:itemID="{F19826AA-00ED-4ED5-A3DA-F4F381C6A509}">
   <ds:schemaRefs>
     <ds:schemaRef ds:uri="http://schemas.openxmlformats.org/officeDocument/2006/bibliography"/>
   </ds:schemaRefs>
@@ -12434,7 +12611,7 @@
 </file>
 
 <file path=customXml/itemProps3.xml><?xml version="1.0" encoding="utf-8"?>
-<ds:datastoreItem xmlns:ds="http://schemas.openxmlformats.org/officeDocument/2006/customXml" ds:itemID="{E28C2DC0-9F73-472A-ADCA-AFDA08CC2D02}">
+<ds:datastoreItem xmlns:ds="http://schemas.openxmlformats.org/officeDocument/2006/customXml" ds:itemID="{5CEF1A7E-75D2-439C-A16C-8E0A9306C1DD}">
   <ds:schemaRefs>
     <ds:schemaRef ds:uri="http://schemas.openxmlformats.org/officeDocument/2006/bibliography"/>
   </ds:schemaRefs>

</xml_diff>

<commit_message>
Memoria. Añadida reordenación de los seres cada x turnos.
</commit_message>
<xml_diff>
--- a/Documentacion/Memoria Terraform.docx
+++ b/Documentacion/Memoria Terraform.docx
@@ -1,6 +1,6 @@
 
 <file path=word/document.xml><?xml version="1.0" encoding="utf-8"?>
-<w:document xmlns:ve="http://schemas.openxmlformats.org/markup-compatibility/2006" xmlns:o="urn:schemas-microsoft-com:office:office" xmlns:r="http://schemas.openxmlformats.org/officeDocument/2006/relationships" xmlns:m="http://schemas.openxmlformats.org/officeDocument/2006/math" xmlns:v="urn:schemas-microsoft-com:vml" xmlns:wp="http://schemas.openxmlformats.org/drawingml/2006/wordprocessingDrawing" xmlns:w10="urn:schemas-microsoft-com:office:word" xmlns:w="http://schemas.openxmlformats.org/wordprocessingml/2006/main" xmlns:wne="http://schemas.microsoft.com/office/word/2006/wordml">
+<w:document xmlns:wpc="http://schemas.microsoft.com/office/word/2010/wordprocessingCanvas" xmlns:mc="http://schemas.openxmlformats.org/markup-compatibility/2006" xmlns:o="urn:schemas-microsoft-com:office:office" xmlns:r="http://schemas.openxmlformats.org/officeDocument/2006/relationships" xmlns:m="http://schemas.openxmlformats.org/officeDocument/2006/math" xmlns:v="urn:schemas-microsoft-com:vml" xmlns:wp14="http://schemas.microsoft.com/office/word/2010/wordprocessingDrawing" xmlns:wp="http://schemas.openxmlformats.org/drawingml/2006/wordprocessingDrawing" xmlns:w10="urn:schemas-microsoft-com:office:word" xmlns:w="http://schemas.openxmlformats.org/wordprocessingml/2006/main" xmlns:w14="http://schemas.microsoft.com/office/word/2010/wordml" xmlns:wpg="http://schemas.microsoft.com/office/word/2010/wordprocessingGroup" xmlns:wpi="http://schemas.microsoft.com/office/word/2010/wordprocessingInk" xmlns:wne="http://schemas.microsoft.com/office/word/2006/wordml" xmlns:wps="http://schemas.microsoft.com/office/word/2010/wordprocessingShape" mc:Ignorable="w14 wp14">
   <w:body>
     <w:sdt>
       <w:sdtPr>
@@ -25,7 +25,7 @@
           <w:tblPr>
             <w:tblW w:w="5014" w:type="pct"/>
             <w:jc w:val="center"/>
-            <w:tblLook w:val="04A0"/>
+            <w:tblLook w:val="04A0" w:firstRow="1" w:lastRow="0" w:firstColumn="1" w:lastColumn="0" w:noHBand="0" w:noVBand="1"/>
           </w:tblPr>
           <w:tblGrid>
             <w:gridCol w:w="8744"/>
@@ -309,7 +309,7 @@
           <w:tblPr>
             <w:tblpPr w:leftFromText="187" w:rightFromText="187" w:horzAnchor="margin" w:tblpXSpec="center" w:tblpYSpec="bottom"/>
             <w:tblW w:w="5000" w:type="pct"/>
-            <w:tblLook w:val="04A0"/>
+            <w:tblLook w:val="04A0" w:firstRow="1" w:lastRow="0" w:firstColumn="1" w:lastColumn="0" w:noHBand="0" w:noVBand="1"/>
           </w:tblPr>
           <w:tblGrid>
             <w:gridCol w:w="8720"/>
@@ -2666,6 +2666,7 @@
       <w:r>
         <w:t xml:space="preserve"> Kit</w:t>
       </w:r>
+      <w:proofErr w:type="gramStart"/>
       <w:r>
         <w:t>”</w:t>
       </w:r>
@@ -2673,7 +2674,14 @@
         <w:rPr>
           <w:vertAlign w:val="subscript"/>
         </w:rPr>
-        <w:t>[r4]</w:t>
+        <w:t>[</w:t>
+      </w:r>
+      <w:proofErr w:type="gramEnd"/>
+      <w:r>
+        <w:rPr>
+          <w:vertAlign w:val="subscript"/>
+        </w:rPr>
+        <w:t>r4]</w:t>
       </w:r>
       <w:r>
         <w:t>,</w:t>
@@ -2716,7 +2724,15 @@
         <w:t>[r6]</w:t>
       </w:r>
       <w:r>
-        <w:t>, “Unity 3D” o el motor “</w:t>
+        <w:t>, “</w:t>
+      </w:r>
+      <w:proofErr w:type="spellStart"/>
+      <w:r>
+        <w:t>Unity</w:t>
+      </w:r>
+      <w:proofErr w:type="spellEnd"/>
+      <w:r>
+        <w:t xml:space="preserve"> 3D” o el motor “</w:t>
       </w:r>
       <w:proofErr w:type="spellStart"/>
       <w:r>
@@ -2854,7 +2870,7 @@
         <w:rPr>
           <w:rStyle w:val="Refdenotaalpie"/>
         </w:rPr>
-        <w:footnoteReference w:id="2"/>
+        <w:footnoteReference w:id="1"/>
       </w:r>
     </w:p>
     <w:p>
@@ -3204,15 +3220,7 @@
       </w:r>
       <w:proofErr w:type="spellEnd"/>
       <w:r>
-        <w:t xml:space="preserve">. Además, puede compilar código de scripts escrito en C#, </w:t>
-      </w:r>
-      <w:proofErr w:type="spellStart"/>
-      <w:r>
-        <w:t>JavaScript</w:t>
-      </w:r>
-      <w:proofErr w:type="spellEnd"/>
-      <w:r>
-        <w:t xml:space="preserve"> o </w:t>
+        <w:t xml:space="preserve">. Además, puede compilar código de scripts escrito en C#, JavaScript o </w:t>
       </w:r>
       <w:proofErr w:type="spellStart"/>
       <w:r>
@@ -3242,7 +3250,15 @@
     </w:p>
     <w:p>
       <w:r>
-        <w:t xml:space="preserve">Para facilitar el desarrollo de proyectos grandes en los que trabajen diferentes personas simultáneamente, Unity también es compatible con sistemas de control de versiones. En nuestro caso usamos SVN para sincronizar nuestro trabajo, sustentando el sistema en un repositorio de código alojado en Google </w:t>
+        <w:t xml:space="preserve">Para facilitar el desarrollo de proyectos grandes en los que trabajen diferentes personas simultáneamente, Unity también </w:t>
+      </w:r>
+      <w:proofErr w:type="gramStart"/>
+      <w:r>
+        <w:t>es</w:t>
+      </w:r>
+      <w:proofErr w:type="gramEnd"/>
+      <w:r>
+        <w:t xml:space="preserve"> compatible con sistemas de control de versiones. En nuestro caso usamos SVN para sincronizar nuestro trabajo, sustentando el sistema en un repositorio de código alojado en Google </w:t>
       </w:r>
       <w:proofErr w:type="spellStart"/>
       <w:r>
@@ -3342,7 +3358,7 @@
                     </pic:cNvPicPr>
                   </pic:nvPicPr>
                   <pic:blipFill>
-                    <a:blip r:embed="rId11" cstate="print"/>
+                    <a:blip r:embed="rId12" cstate="print"/>
                     <a:stretch>
                       <a:fillRect/>
                     </a:stretch>
@@ -3457,7 +3473,7 @@
         <w:rPr>
           <w:rStyle w:val="Refdenotaalpie"/>
         </w:rPr>
-        <w:footnoteReference w:id="3"/>
+        <w:footnoteReference w:id="2"/>
       </w:r>
       <w:r>
         <w:t xml:space="preserve"> que muestre un cielo estrellado y un simple menú que nos permita iniciar el juego o salir de él.</w:t>
@@ -3550,7 +3566,7 @@
                     </pic:cNvPicPr>
                   </pic:nvPicPr>
                   <pic:blipFill>
-                    <a:blip r:embed="rId12" cstate="print"/>
+                    <a:blip r:embed="rId13" cstate="print"/>
                     <a:stretch>
                       <a:fillRect/>
                     </a:stretch>
@@ -3676,7 +3692,15 @@
       </w:r>
       <w:proofErr w:type="spellEnd"/>
       <w:r>
-        <w:t>”. En este nuevo material se nos permite usar un total de 6 texturas, una para cada cara del cubo. Nosotros ponemos la misma textura previamente importada arrastrando y soltándola en todos los lugares por igual. Por último, en el menú superior de Unity seleccionamos “</w:t>
+        <w:t xml:space="preserve">”. En este nuevo material se nos permite usar un total de 6 texturas, una para cada cara del cubo. Nosotros ponemos la misma textura previamente importada arrastrando y soltándola en todos los lugares por igual. Por último, en el menú superior de </w:t>
+      </w:r>
+      <w:proofErr w:type="spellStart"/>
+      <w:r>
+        <w:t>Unity</w:t>
+      </w:r>
+      <w:proofErr w:type="spellEnd"/>
+      <w:r>
+        <w:t xml:space="preserve"> seleccionamos “</w:t>
       </w:r>
       <w:proofErr w:type="spellStart"/>
       <w:r>
@@ -3742,7 +3766,7 @@
                     </pic:cNvPicPr>
                   </pic:nvPicPr>
                   <pic:blipFill>
-                    <a:blip r:embed="rId13" cstate="print"/>
+                    <a:blip r:embed="rId14" cstate="print"/>
                     <a:stretch>
                       <a:fillRect/>
                     </a:stretch>
@@ -3849,6 +3873,7 @@
         </w:rPr>
       </w:pPr>
       <w:proofErr w:type="spellStart"/>
+      <w:proofErr w:type="gramStart"/>
       <w:r>
         <w:rPr>
           <w:sz w:val="14"/>
@@ -3864,198 +3889,212 @@
           <w:szCs w:val="14"/>
           <w:lang w:val="en-US"/>
         </w:rPr>
-        <w:t>() {</w:t>
-      </w:r>
-    </w:p>
-    <w:p>
-      <w:pPr>
-        <w:pStyle w:val="Cdigo"/>
+        <w:t>(</w:t>
+      </w:r>
+      <w:proofErr w:type="gramEnd"/>
+      <w:r>
         <w:rPr>
           <w:sz w:val="14"/>
           <w:szCs w:val="14"/>
           <w:lang w:val="en-US"/>
         </w:rPr>
-      </w:pPr>
-      <w:proofErr w:type="spellStart"/>
-      <w:r>
+        <w:t>) {</w:t>
+      </w:r>
+    </w:p>
+    <w:p>
+      <w:pPr>
+        <w:pStyle w:val="Cdigo"/>
         <w:rPr>
           <w:sz w:val="14"/>
           <w:szCs w:val="14"/>
           <w:lang w:val="en-US"/>
         </w:rPr>
-        <w:t>GUILayout.BeginArea</w:t>
-      </w:r>
-      <w:proofErr w:type="spellEnd"/>
+      </w:pPr>
+      <w:proofErr w:type="spellStart"/>
       <w:r>
         <w:rPr>
           <w:sz w:val="14"/>
           <w:szCs w:val="14"/>
           <w:lang w:val="en-US"/>
         </w:rPr>
-        <w:t xml:space="preserve"> (new </w:t>
-      </w:r>
-      <w:proofErr w:type="spellStart"/>
+        <w:t>GUILayout.BeginArea</w:t>
+      </w:r>
+      <w:proofErr w:type="spellEnd"/>
       <w:r>
         <w:rPr>
           <w:sz w:val="14"/>
           <w:szCs w:val="14"/>
           <w:lang w:val="en-US"/>
         </w:rPr>
-        <w:t>Rect</w:t>
-      </w:r>
-      <w:proofErr w:type="spellEnd"/>
+        <w:t xml:space="preserve"> (new </w:t>
+      </w:r>
+      <w:proofErr w:type="spellStart"/>
+      <w:proofErr w:type="gramStart"/>
       <w:r>
         <w:rPr>
           <w:sz w:val="14"/>
           <w:szCs w:val="14"/>
           <w:lang w:val="en-US"/>
         </w:rPr>
-        <w:t>(</w:t>
-      </w:r>
-      <w:proofErr w:type="spellStart"/>
+        <w:t>Rect</w:t>
+      </w:r>
+      <w:proofErr w:type="spellEnd"/>
       <w:r>
         <w:rPr>
           <w:sz w:val="14"/>
           <w:szCs w:val="14"/>
           <w:lang w:val="en-US"/>
         </w:rPr>
-        <w:t>Screen.width</w:t>
-      </w:r>
-      <w:proofErr w:type="spellEnd"/>
+        <w:t>(</w:t>
+      </w:r>
+      <w:proofErr w:type="spellStart"/>
+      <w:proofErr w:type="gramEnd"/>
       <w:r>
         <w:rPr>
           <w:sz w:val="14"/>
           <w:szCs w:val="14"/>
           <w:lang w:val="en-US"/>
         </w:rPr>
-        <w:t xml:space="preserve">/2 - 150, </w:t>
-      </w:r>
-      <w:proofErr w:type="spellStart"/>
+        <w:t>Screen.width</w:t>
+      </w:r>
+      <w:proofErr w:type="spellEnd"/>
       <w:r>
         <w:rPr>
           <w:sz w:val="14"/>
           <w:szCs w:val="14"/>
           <w:lang w:val="en-US"/>
         </w:rPr>
-        <w:t>Screen.height</w:t>
-      </w:r>
-      <w:proofErr w:type="spellEnd"/>
+        <w:t xml:space="preserve">/2 - 150, </w:t>
+      </w:r>
+      <w:proofErr w:type="spellStart"/>
       <w:r>
         <w:rPr>
           <w:sz w:val="14"/>
           <w:szCs w:val="14"/>
           <w:lang w:val="en-US"/>
         </w:rPr>
-        <w:t>/2 + 100, 300, 400));</w:t>
-      </w:r>
-    </w:p>
-    <w:p>
-      <w:pPr>
-        <w:pStyle w:val="Cdigo"/>
-        <w:rPr>
-          <w:sz w:val="14"/>
-          <w:szCs w:val="14"/>
-        </w:rPr>
-      </w:pPr>
-      <w:proofErr w:type="spellStart"/>
-      <w:r>
-        <w:rPr>
-          <w:sz w:val="14"/>
-          <w:szCs w:val="14"/>
-        </w:rPr>
-        <w:t>if</w:t>
-      </w:r>
-      <w:proofErr w:type="spellEnd"/>
-      <w:r>
-        <w:rPr>
-          <w:sz w:val="14"/>
-          <w:szCs w:val="14"/>
-        </w:rPr>
-        <w:t xml:space="preserve"> (</w:t>
-      </w:r>
-      <w:proofErr w:type="spellStart"/>
-      <w:r>
-        <w:rPr>
-          <w:sz w:val="14"/>
-          <w:szCs w:val="14"/>
-        </w:rPr>
-        <w:t>GUILayout.Button</w:t>
-      </w:r>
-      <w:proofErr w:type="spellEnd"/>
-      <w:r>
-        <w:rPr>
-          <w:sz w:val="14"/>
-          <w:szCs w:val="14"/>
-        </w:rPr>
-        <w:t>("Comenzar"))</w:t>
-      </w:r>
-    </w:p>
-    <w:p>
-      <w:pPr>
-        <w:pStyle w:val="Cdigo"/>
-        <w:rPr>
-          <w:sz w:val="14"/>
-          <w:szCs w:val="14"/>
-        </w:rPr>
-      </w:pPr>
-      <w:r>
-        <w:rPr>
-          <w:sz w:val="14"/>
-          <w:szCs w:val="14"/>
-        </w:rPr>
-        <w:tab/>
-      </w:r>
-      <w:proofErr w:type="spellStart"/>
-      <w:r>
-        <w:rPr>
-          <w:sz w:val="14"/>
-          <w:szCs w:val="14"/>
-        </w:rPr>
-        <w:t>Debug.Log</w:t>
-      </w:r>
-      <w:proofErr w:type="spellEnd"/>
-      <w:r>
-        <w:rPr>
-          <w:sz w:val="14"/>
-          <w:szCs w:val="14"/>
-        </w:rPr>
-        <w:t>("Lanzado el juego");</w:t>
-      </w:r>
-    </w:p>
-    <w:p>
-      <w:pPr>
-        <w:pStyle w:val="Cdigo"/>
+        <w:t>Screen.height</w:t>
+      </w:r>
+      <w:proofErr w:type="spellEnd"/>
+      <w:r>
         <w:rPr>
           <w:sz w:val="14"/>
           <w:szCs w:val="14"/>
           <w:lang w:val="en-US"/>
         </w:rPr>
-      </w:pPr>
-      <w:r>
+        <w:t>/2 + 100, 300, 400));</w:t>
+      </w:r>
+    </w:p>
+    <w:p>
+      <w:pPr>
+        <w:pStyle w:val="Cdigo"/>
+        <w:rPr>
+          <w:sz w:val="14"/>
+          <w:szCs w:val="14"/>
+        </w:rPr>
+      </w:pPr>
+      <w:proofErr w:type="spellStart"/>
+      <w:proofErr w:type="gramStart"/>
+      <w:r>
+        <w:rPr>
+          <w:sz w:val="14"/>
+          <w:szCs w:val="14"/>
+        </w:rPr>
+        <w:t>if</w:t>
+      </w:r>
+      <w:proofErr w:type="spellEnd"/>
+      <w:proofErr w:type="gramEnd"/>
+      <w:r>
+        <w:rPr>
+          <w:sz w:val="14"/>
+          <w:szCs w:val="14"/>
+        </w:rPr>
+        <w:t xml:space="preserve"> (</w:t>
+      </w:r>
+      <w:proofErr w:type="spellStart"/>
+      <w:r>
+        <w:rPr>
+          <w:sz w:val="14"/>
+          <w:szCs w:val="14"/>
+        </w:rPr>
+        <w:t>GUILayout.Button</w:t>
+      </w:r>
+      <w:proofErr w:type="spellEnd"/>
+      <w:r>
+        <w:rPr>
+          <w:sz w:val="14"/>
+          <w:szCs w:val="14"/>
+        </w:rPr>
+        <w:t>("Comenzar"))</w:t>
+      </w:r>
+    </w:p>
+    <w:p>
+      <w:pPr>
+        <w:pStyle w:val="Cdigo"/>
+        <w:rPr>
+          <w:sz w:val="14"/>
+          <w:szCs w:val="14"/>
+        </w:rPr>
+      </w:pPr>
+      <w:r>
+        <w:rPr>
+          <w:sz w:val="14"/>
+          <w:szCs w:val="14"/>
+        </w:rPr>
+        <w:tab/>
+      </w:r>
+      <w:proofErr w:type="spellStart"/>
+      <w:proofErr w:type="gramStart"/>
+      <w:r>
+        <w:rPr>
+          <w:sz w:val="14"/>
+          <w:szCs w:val="14"/>
+        </w:rPr>
+        <w:t>Debug.Log</w:t>
+      </w:r>
+      <w:proofErr w:type="spellEnd"/>
+      <w:r>
+        <w:rPr>
+          <w:sz w:val="14"/>
+          <w:szCs w:val="14"/>
+        </w:rPr>
+        <w:t>(</w:t>
+      </w:r>
+      <w:proofErr w:type="gramEnd"/>
+      <w:r>
+        <w:rPr>
+          <w:sz w:val="14"/>
+          <w:szCs w:val="14"/>
+        </w:rPr>
+        <w:t>"Lanzado el juego");</w:t>
+      </w:r>
+    </w:p>
+    <w:p>
+      <w:pPr>
+        <w:pStyle w:val="Cdigo"/>
         <w:rPr>
           <w:sz w:val="14"/>
           <w:szCs w:val="14"/>
           <w:lang w:val="en-US"/>
         </w:rPr>
-        <w:t>if (</w:t>
-      </w:r>
-      <w:proofErr w:type="spellStart"/>
+      </w:pPr>
+      <w:proofErr w:type="gramStart"/>
       <w:r>
         <w:rPr>
           <w:sz w:val="14"/>
           <w:szCs w:val="14"/>
           <w:lang w:val="en-US"/>
         </w:rPr>
-        <w:t>GUILayout.Button</w:t>
-      </w:r>
-      <w:proofErr w:type="spellEnd"/>
+        <w:t>if</w:t>
+      </w:r>
+      <w:proofErr w:type="gramEnd"/>
       <w:r>
         <w:rPr>
           <w:sz w:val="14"/>
           <w:szCs w:val="14"/>
           <w:lang w:val="en-US"/>
         </w:rPr>
-        <w:t>("</w:t>
+        <w:t xml:space="preserve"> (</w:t>
       </w:r>
       <w:proofErr w:type="spellStart"/>
       <w:r>
@@ -4064,7 +4103,7 @@
           <w:szCs w:val="14"/>
           <w:lang w:val="en-US"/>
         </w:rPr>
-        <w:t>Salir</w:t>
+        <w:t>GUILayout.Button</w:t>
       </w:r>
       <w:proofErr w:type="spellEnd"/>
       <w:r>
@@ -4073,68 +4112,71 @@
           <w:szCs w:val="14"/>
           <w:lang w:val="en-US"/>
         </w:rPr>
-        <w:t>"))</w:t>
-      </w:r>
-    </w:p>
-    <w:p>
-      <w:pPr>
-        <w:pStyle w:val="Cdigo"/>
+        <w:t>("</w:t>
+      </w:r>
+      <w:proofErr w:type="spellStart"/>
+      <w:r>
         <w:rPr>
           <w:sz w:val="14"/>
           <w:szCs w:val="14"/>
           <w:lang w:val="en-US"/>
         </w:rPr>
-      </w:pPr>
+        <w:t>Salir</w:t>
+      </w:r>
+      <w:proofErr w:type="spellEnd"/>
       <w:r>
         <w:rPr>
           <w:sz w:val="14"/>
           <w:szCs w:val="14"/>
           <w:lang w:val="en-US"/>
         </w:rPr>
-        <w:tab/>
-      </w:r>
-      <w:proofErr w:type="spellStart"/>
-      <w:r>
+        <w:t>"))</w:t>
+      </w:r>
+    </w:p>
+    <w:p>
+      <w:pPr>
+        <w:pStyle w:val="Cdigo"/>
         <w:rPr>
           <w:sz w:val="14"/>
           <w:szCs w:val="14"/>
           <w:lang w:val="en-US"/>
         </w:rPr>
-        <w:t>Application.Quit</w:t>
-      </w:r>
-      <w:proofErr w:type="spellEnd"/>
+      </w:pPr>
       <w:r>
         <w:rPr>
           <w:sz w:val="14"/>
           <w:szCs w:val="14"/>
           <w:lang w:val="en-US"/>
         </w:rPr>
-        <w:t>();</w:t>
-      </w:r>
-    </w:p>
-    <w:p>
-      <w:pPr>
-        <w:pStyle w:val="Cdigo"/>
+        <w:tab/>
+      </w:r>
+      <w:proofErr w:type="spellStart"/>
+      <w:proofErr w:type="gramStart"/>
+      <w:r>
         <w:rPr>
           <w:sz w:val="14"/>
           <w:szCs w:val="14"/>
-        </w:rPr>
-      </w:pPr>
-      <w:proofErr w:type="spellStart"/>
+          <w:lang w:val="en-US"/>
+        </w:rPr>
+        <w:t>Application.Quit</w:t>
+      </w:r>
+      <w:proofErr w:type="spellEnd"/>
       <w:r>
         <w:rPr>
           <w:sz w:val="14"/>
           <w:szCs w:val="14"/>
-        </w:rPr>
-        <w:t>GUILayout.EndArea</w:t>
-      </w:r>
-      <w:proofErr w:type="spellEnd"/>
+          <w:lang w:val="en-US"/>
+        </w:rPr>
+        <w:t>(</w:t>
+      </w:r>
+      <w:proofErr w:type="gramEnd"/>
       <w:r>
         <w:rPr>
           <w:sz w:val="14"/>
           <w:szCs w:val="14"/>
-        </w:rPr>
-        <w:t>();</w:t>
+          <w:lang w:val="en-US"/>
+        </w:rPr>
+        <w:t>);</w:t>
       </w:r>
     </w:p>
     <w:p>
@@ -4145,11 +4187,45 @@
           <w:szCs w:val="14"/>
         </w:rPr>
       </w:pPr>
+      <w:proofErr w:type="spellStart"/>
+      <w:proofErr w:type="gramStart"/>
       <w:r>
         <w:rPr>
           <w:sz w:val="14"/>
           <w:szCs w:val="14"/>
         </w:rPr>
+        <w:t>GUILayout.EndArea</w:t>
+      </w:r>
+      <w:proofErr w:type="spellEnd"/>
+      <w:r>
+        <w:rPr>
+          <w:sz w:val="14"/>
+          <w:szCs w:val="14"/>
+        </w:rPr>
+        <w:t>(</w:t>
+      </w:r>
+      <w:proofErr w:type="gramEnd"/>
+      <w:r>
+        <w:rPr>
+          <w:sz w:val="14"/>
+          <w:szCs w:val="14"/>
+        </w:rPr>
+        <w:t>);</w:t>
+      </w:r>
+    </w:p>
+    <w:p>
+      <w:pPr>
+        <w:pStyle w:val="Cdigo"/>
+        <w:rPr>
+          <w:sz w:val="14"/>
+          <w:szCs w:val="14"/>
+        </w:rPr>
+      </w:pPr>
+      <w:r>
+        <w:rPr>
+          <w:sz w:val="14"/>
+          <w:szCs w:val="14"/>
+        </w:rPr>
         <w:t>}</w:t>
       </w:r>
     </w:p>
@@ -4179,6 +4255,7 @@
       <w:r>
         <w:t xml:space="preserve">. El segundo botón sale de la aplicación. La instrucción </w:t>
       </w:r>
+      <w:proofErr w:type="gramStart"/>
       <w:r>
         <w:t>‘</w:t>
       </w:r>
@@ -4188,7 +4265,11 @@
       </w:r>
       <w:proofErr w:type="spellEnd"/>
       <w:r>
-        <w:t>()</w:t>
+        <w:t>(</w:t>
+      </w:r>
+      <w:proofErr w:type="gramEnd"/>
+      <w:r>
+        <w:t>)</w:t>
       </w:r>
       <w:r>
         <w:t>’</w:t>
@@ -4202,6 +4283,7 @@
       <w:r>
         <w:t xml:space="preserve"> escenas y sea jugable, sustituiremos la línea </w:t>
       </w:r>
+      <w:proofErr w:type="gramStart"/>
       <w:r>
         <w:t>‘</w:t>
       </w:r>
@@ -4211,7 +4293,11 @@
       </w:r>
       <w:proofErr w:type="spellEnd"/>
       <w:r>
-        <w:t>(“Lanzar el juego”)</w:t>
+        <w:t>(</w:t>
+      </w:r>
+      <w:proofErr w:type="gramEnd"/>
+      <w:r>
+        <w:t>“Lanzar el juego”)</w:t>
       </w:r>
       <w:r>
         <w:t>’</w:t>
@@ -4267,7 +4353,7 @@
                     </pic:cNvPicPr>
                   </pic:nvPicPr>
                   <pic:blipFill>
-                    <a:blip r:embed="rId14" cstate="print"/>
+                    <a:blip r:embed="rId15" cstate="print"/>
                     <a:srcRect/>
                     <a:stretch>
                       <a:fillRect/>
@@ -4301,15 +4387,7 @@
     </w:p>
     <w:p>
       <w:r>
-        <w:t>Con esto tenemos terminada nuestra primera escena y una sencilla forma de iniciar el juego. Para poder usarla posteriormente, la guardamos pulsando el menú “</w:t>
-      </w:r>
-      <w:proofErr w:type="spellStart"/>
-      <w:r>
-        <w:t>File</w:t>
-      </w:r>
-      <w:proofErr w:type="spellEnd"/>
-      <w:r>
-        <w:t>” y “</w:t>
+        <w:t>Con esto tenemos terminada nuestra primera escena y una sencilla forma de iniciar el juego. Para poder usarla posteriormente, la guardamos pulsando el menú “File” y “</w:t>
       </w:r>
       <w:proofErr w:type="spellStart"/>
       <w:r>
@@ -4402,15 +4480,7 @@
         <w:t xml:space="preserve">diferentes o niveles de juego. En la primera escena, llamada “Escena inicial”, se presenta el menú principal de opciones, desde el que el jugador puede comenzar una nueva partida, cargar una previamente guardada, modificar las opciones del juego o salir del mismo. </w:t>
       </w:r>
       <w:r>
-        <w:t xml:space="preserve">Si se elige la opción de iniciar una partida nueva se guiará al usuario por una serie de fases durante las que elegirá en </w:t>
-      </w:r>
-      <w:proofErr w:type="spellStart"/>
-      <w:r>
-        <w:t>que</w:t>
-      </w:r>
-      <w:proofErr w:type="spellEnd"/>
-      <w:r>
-        <w:t xml:space="preserve"> tipo de planeta quiere jugar, modificando multitud de parámetros durante la creación que le permitirán adaptar a su gusto personal el planeta.</w:t>
+        <w:t>Si se elige la opción de iniciar una partida nueva se guiará al usuario por una serie de fases durante las que elegirá en que tipo de planeta quiere jugar, modificando multitud de parámetros durante la creación que le permitirán adaptar a su gusto personal el planeta.</w:t>
       </w:r>
     </w:p>
     <w:p>
@@ -4862,7 +4932,7 @@
                     </pic:cNvPicPr>
                   </pic:nvPicPr>
                   <pic:blipFill>
-                    <a:blip r:embed="rId15" cstate="print"/>
+                    <a:blip r:embed="rId16" cstate="print"/>
                     <a:stretch>
                       <a:fillRect/>
                     </a:stretch>
@@ -4895,7 +4965,15 @@
     </w:p>
     <w:p>
       <w:r>
-        <w:t xml:space="preserve">Hecho esto se aplican unas funciones sobre la textura, concretamente dos. La primera hace que coincidan el borde derecho y el izquierdo de nuestra textura rectangular, aplicando una serie de transformaciones a ambos extremos y teniendo en cuenta los valores del ruido de ambas partes para interpolar el valor final del pixel entre ellos dependiendo de la cercanía a un extremo del punto en cuestión. </w:t>
+        <w:t xml:space="preserve">Hecho esto se </w:t>
+      </w:r>
+      <w:proofErr w:type="gramStart"/>
+      <w:r>
+        <w:t>aplican</w:t>
+      </w:r>
+      <w:proofErr w:type="gramEnd"/>
+      <w:r>
+        <w:t xml:space="preserve"> unas funciones sobre la textura, concretamente dos. La primera hace que coincidan el borde derecho y el izquierdo de nuestra textura rectangular, aplicando una serie de transformaciones a ambos extremos y teniendo en cuenta los valores del ruido de ambas partes para interpolar el valor final del pixel entre ellos dependiendo de la cercanía a un extremo del punto en cuestión. </w:t>
       </w:r>
     </w:p>
     <w:p>
@@ -4925,7 +5003,7 @@
                     </pic:cNvPicPr>
                   </pic:nvPicPr>
                   <pic:blipFill>
-                    <a:blip r:embed="rId16" cstate="print"/>
+                    <a:blip r:embed="rId17" cstate="print"/>
                     <a:stretch>
                       <a:fillRect/>
                     </a:stretch>
@@ -4994,7 +5072,7 @@
                     </pic:cNvPicPr>
                   </pic:nvPicPr>
                   <pic:blipFill>
-                    <a:blip r:embed="rId17" cstate="print"/>
+                    <a:blip r:embed="rId18" cstate="print"/>
                     <a:stretch>
                       <a:fillRect/>
                     </a:stretch>
@@ -5044,7 +5122,7 @@
         <w:rPr>
           <w:rStyle w:val="Refdenotaalpie"/>
         </w:rPr>
-        <w:footnoteReference w:id="4"/>
+        <w:footnoteReference w:id="3"/>
       </w:r>
       <w:r>
         <w:t xml:space="preserve"> atendiendo </w:t>
@@ -5091,7 +5169,7 @@
                     </pic:cNvPicPr>
                   </pic:nvPicPr>
                   <pic:blipFill>
-                    <a:blip r:embed="rId18" cstate="print"/>
+                    <a:blip r:embed="rId19" cstate="print"/>
                     <a:stretch>
                       <a:fillRect/>
                     </a:stretch>
@@ -5425,15 +5503,7 @@
     </w:p>
     <w:p>
       <w:r>
-        <w:t xml:space="preserve">A la hora de inicializar los valores principales del videojuego se cargan definiciones (tipos o especies) de estos seres para tener unos valores </w:t>
-      </w:r>
-      <w:proofErr w:type="spellStart"/>
-      <w:r>
-        <w:t>iniciales</w:t>
-      </w:r>
-      <w:proofErr w:type="spellEnd"/>
-      <w:r>
-        <w:t xml:space="preserve"> que usarán al instanciarse. Así </w:t>
+        <w:t xml:space="preserve">A la hora de inicializar los valores principales del videojuego se cargan definiciones (tipos o especies) de estos seres para tener unos valores iniciales que usarán al instanciarse. Así </w:t>
       </w:r>
       <w:r>
         <w:t>podemos diferenciar 4 listas que definirían respectivamente a estos seres:</w:t>
@@ -5801,15 +5871,7 @@
     </w:p>
     <w:p>
       <w:r>
-        <w:t xml:space="preserve">Cuando instanciamos un elemento básicamente lo que hacemos es recurrir a estas estructuras para tomar unos valores </w:t>
-      </w:r>
-      <w:proofErr w:type="spellStart"/>
-      <w:r>
-        <w:t>iniciales</w:t>
-      </w:r>
-      <w:proofErr w:type="spellEnd"/>
-      <w:r>
-        <w:t xml:space="preserve"> y un comportamiento predeterminado para que todos los seres del mismo tipo se comporten de una forma similar. Luego cada ser tiene sus distintos atributos que lo diferencian de sus semejantes y que se modifican a lo largo del tiempo. Las estructuras que se encargan de administrar a estos seres son:</w:t>
+        <w:t>Cuando instanciamos un elemento básicamente lo que hacemos es recurrir a estas estructuras para tomar unos valores iniciales y un comportamiento predeterminado para que todos los seres del mismo tipo se comporten de una forma similar. Luego cada ser tiene sus distintos atributos que lo diferencian de sus semejantes y que se modifican a lo largo del tiempo. Las estructuras que se encargan de administrar a estos seres son:</w:t>
       </w:r>
     </w:p>
     <w:p>
@@ -6175,17 +6237,199 @@
         <w:t>Morir: al igual que nacer sólo se produce una vez y da con la muerte del animal. La animación muestra como el animal se cae de lado y disminuye su tamaño hasta desaparecer.</w:t>
       </w:r>
     </w:p>
-    <w:p/>
     <w:p>
       <w:pPr>
         <w:pStyle w:val="Ttulo3"/>
       </w:pPr>
+    </w:p>
+    <w:p>
+      <w:pPr>
+        <w:pStyle w:val="Ttulo3"/>
+      </w:pPr>
+      <w:r>
+        <w:t>Funcionamiento del algoritmo</w:t>
+      </w:r>
+    </w:p>
+    <w:p>
+      <w:r>
+        <w:t>El algoritmo se ejecuta cada 3segundos a velocidad normal. En un principio lo teníamos a 1 segundo por turno, pero en cuanto añadimos las animaciones vimos que era extremadamente rápido. Con pocas pruebas nos dimos cuenta de que 3 segundos era un valor ideal. Demás el juego cuenta con varias velocidades pudiendo ponerlo a 2x (1.5 segundos cada turno) y 5x (0.6 segundos por turno).</w:t>
+      </w:r>
+    </w:p>
+    <w:p>
+      <w:r>
+        <w:t>En cada paso se recorre toda la lista de seres</w:t>
+      </w:r>
+      <w:r>
+        <w:t xml:space="preserve"> y uno por uno realiza su algoritmo dependiendo del tipo de ser que sea. Para que todos tengan las mismas oportunidades reordenamos la lista de seres cada cierto número de turnos, de forma que no siempre se ejecuten en el mismo orden. Esta reordenación la realizamos mediante el algoritmo de Fisher-Yates </w:t>
+      </w:r>
+      <w:proofErr w:type="spellStart"/>
+      <w:r>
+        <w:t>shuffle</w:t>
+      </w:r>
+      <w:proofErr w:type="spellEnd"/>
+      <w:r>
+        <w:t>.</w:t>
+      </w:r>
+      <w:r>
+        <w:t xml:space="preserve"> Según el origen de cada ser el algoritmo hará lo siguiente:</w:t>
+      </w:r>
+    </w:p>
+    <w:p>
+      <w:pPr>
+        <w:pStyle w:val="Prrafodelista"/>
+        <w:numPr>
+          <w:ilvl w:val="0"/>
+          <w:numId w:val="21"/>
+        </w:numPr>
+      </w:pPr>
+      <w:r>
+        <w:lastRenderedPageBreak/>
+        <w:t>Vegetal: consta de los siguientes pasos:</w:t>
+      </w:r>
+    </w:p>
+    <w:p>
+      <w:pPr>
+        <w:pStyle w:val="Prrafodelista"/>
+        <w:numPr>
+          <w:ilvl w:val="1"/>
+          <w:numId w:val="21"/>
+        </w:numPr>
+      </w:pPr>
+      <w:r>
+        <w:t>Reproducción o muerte: dada la habitabilidad que tenga el vegetal en el hábitat de la casilla en la que se encuentra, la variación en el número de vegetales puede ser positiva o negativa. Esto es porque como hemos comentando anteriormente con una habitabilidad negativa (distinta de -1.0) el vegetal no puede sobrevivir y va muriendo paulinamente. Si al final de este paso el vegetal tiene un nº de vegetales &lt;= 0 el vegetal desaparece.</w:t>
+      </w:r>
+    </w:p>
+    <w:p>
+      <w:pPr>
+        <w:pStyle w:val="Prrafodelista"/>
+        <w:numPr>
+          <w:ilvl w:val="1"/>
+          <w:numId w:val="21"/>
+        </w:numPr>
+      </w:pPr>
+      <w:r>
+        <w:t xml:space="preserve">Migración local: se calcula mediante un </w:t>
+      </w:r>
+      <w:proofErr w:type="spellStart"/>
+      <w:r>
+        <w:t>random</w:t>
+      </w:r>
+      <w:proofErr w:type="spellEnd"/>
+      <w:r>
+        <w:t xml:space="preserve"> y los atributos del vegetal si se va a producir una migración local, que consiste en extender el vegetal a una casilla colindante. En caso de que de positivo se intenta esta migración que sólo se producirá si la casilla elegida está libre (no puede haber otro vegetal ni un edificio) y si es habitable para la especie (habitabilidad distinto de -1.0).</w:t>
+      </w:r>
+    </w:p>
+    <w:p>
+      <w:pPr>
+        <w:pStyle w:val="Prrafodelista"/>
+        <w:numPr>
+          <w:ilvl w:val="1"/>
+          <w:numId w:val="21"/>
+        </w:numPr>
+      </w:pPr>
+      <w:r>
+        <w:t xml:space="preserve">Migración global: es similar a la migración local, sólo que se calcula </w:t>
+      </w:r>
+      <w:r>
+        <w:t>una posición aleatoria con radio entre 1 y el radio de migración que tenga la especie.</w:t>
+      </w:r>
+    </w:p>
+    <w:p>
+      <w:pPr>
+        <w:pStyle w:val="Prrafodelista"/>
+        <w:numPr>
+          <w:ilvl w:val="1"/>
+          <w:numId w:val="21"/>
+        </w:numPr>
+      </w:pPr>
+      <w:r>
+        <w:t>Actualizar modelos del vegetal: a partir del nuevo valor del vegetal se calcula el nº de modelos que deberían representarlo. Y se añaden o eliminan de 1 en 1 cada turno para evitar cambios visualmente muy bruscos.</w:t>
+      </w:r>
+    </w:p>
+    <w:p>
+      <w:pPr>
+        <w:pStyle w:val="Prrafodelista"/>
+        <w:numPr>
+          <w:ilvl w:val="0"/>
+          <w:numId w:val="21"/>
+        </w:numPr>
+      </w:pPr>
+      <w:r>
+        <w:t>Animal: consta de los siguientes pasos:</w:t>
+      </w:r>
+    </w:p>
+    <w:p>
+      <w:pPr>
+        <w:pStyle w:val="Prrafodelista"/>
+        <w:numPr>
+          <w:ilvl w:val="1"/>
+          <w:numId w:val="21"/>
+        </w:numPr>
+      </w:pPr>
+      <w:r>
+        <w:t>Consumo de alimento: el animal consume parte de su reserva y en caso de que esta baje o iguale 0 el animal muer</w:t>
+      </w:r>
       <w:bookmarkStart w:id="33" w:name="_GoBack"/>
       <w:bookmarkEnd w:id="33"/>
       <w:r>
+        <w:t>e.</w:t>
+      </w:r>
+    </w:p>
+    <w:p>
+      <w:pPr>
+        <w:pStyle w:val="Prrafodelista"/>
+        <w:numPr>
+          <w:ilvl w:val="1"/>
+          <w:numId w:val="21"/>
+        </w:numPr>
+      </w:pPr>
+      <w:r>
+        <w:t>Reproducción: si el animal está bien alimentado (reserva mayor que el 75% de la reserva máxima) pasa a estado descansando y disminuye sus turnos de reproducción. Si estos turnos llegan a 0 el animal intenta reproducirse escogiendo una casilla colindante. Si esta casilla está libre (no hay ningún otro animal y no hay edificio)</w:t>
+      </w:r>
+      <w:r>
+        <w:t xml:space="preserve"> y puede habitar en esa casilla</w:t>
+      </w:r>
+      <w:r>
+        <w:t xml:space="preserve"> </w:t>
+      </w:r>
+      <w:r>
+        <w:t>aparece un nuevo animal.</w:t>
+      </w:r>
+    </w:p>
+    <w:p>
+      <w:pPr>
+        <w:pStyle w:val="Prrafodelista"/>
+        <w:numPr>
+          <w:ilvl w:val="1"/>
+          <w:numId w:val="21"/>
+        </w:numPr>
+      </w:pPr>
+      <w:r>
+        <w:t>Cambio de estado: el animal modifica su estado actual por el siguiente. Básicamente si el estado es morir el animal desaparece. Si el animal está buscando comida y se queda sin aguante pasa a descansar y en el resto de los casos el siguiente estado es buscar comida.</w:t>
+      </w:r>
+    </w:p>
+    <w:p>
+      <w:pPr>
+        <w:pStyle w:val="Prrafodelista"/>
+        <w:numPr>
+          <w:ilvl w:val="0"/>
+          <w:numId w:val="21"/>
+        </w:numPr>
+      </w:pPr>
+      <w:r>
+        <w:t>Edificio: en el caso de los edificios el algoritmo recopila el consumo y la producción de cada edificio y los va sumando a unos valores netos de cada recurso que se devolverán al final de cada paso del algoritmo. Como caso especial está la granja que recolecta en un radio de acción y procesa la recolección para convertirla en material biológico.</w:t>
+      </w:r>
+    </w:p>
+    <w:p>
+      <w:pPr>
+        <w:pStyle w:val="Prrafodelista"/>
+        <w:ind w:left="1440"/>
+      </w:pPr>
+      <w:r>
         <w:br w:type="page"/>
       </w:r>
     </w:p>
+    <w:p/>
     <w:p>
       <w:pPr>
         <w:pStyle w:val="Ttulo2"/>
@@ -6197,7 +6441,6 @@
       <w:bookmarkStart w:id="34" w:name="_Toc334584261"/>
       <w:bookmarkStart w:id="35" w:name="_Toc334658914"/>
       <w:r>
-        <w:lastRenderedPageBreak/>
         <w:t>Efectos y parte gráfica</w:t>
       </w:r>
       <w:bookmarkEnd w:id="34"/>
@@ -6457,6 +6700,7 @@
           <w:noProof/>
           <w:lang w:eastAsia="es-ES"/>
         </w:rPr>
+        <w:lastRenderedPageBreak/>
         <w:drawing>
           <wp:anchor distT="0" distB="0" distL="114300" distR="114300" simplePos="0" relativeHeight="251659264" behindDoc="1" locked="0" layoutInCell="1" allowOverlap="1">
             <wp:simplePos x="0" y="0"/>
@@ -6491,7 +6735,7 @@
                     </pic:cNvPicPr>
                   </pic:nvPicPr>
                   <pic:blipFill>
-                    <a:blip r:embed="rId19" cstate="print"/>
+                    <a:blip r:embed="rId20" cstate="print"/>
                     <a:srcRect/>
                     <a:stretch>
                       <a:fillRect/>
@@ -6531,7 +6775,6 @@
         <w:pStyle w:val="Ttulo4"/>
       </w:pPr>
       <w:r>
-        <w:lastRenderedPageBreak/>
         <w:t>Renderizado</w:t>
       </w:r>
     </w:p>
@@ -6547,8 +6790,13 @@
       <w:pPr>
         <w:pStyle w:val="Ttulo5"/>
       </w:pPr>
-      <w:r>
-        <w:t>Proyección  y rasterización</w:t>
+      <w:proofErr w:type="gramStart"/>
+      <w:r>
+        <w:t>Proyección  y</w:t>
+      </w:r>
+      <w:proofErr w:type="gramEnd"/>
+      <w:r>
+        <w:t xml:space="preserve"> rasterización</w:t>
       </w:r>
     </w:p>
     <w:p>
@@ -6631,7 +6879,7 @@
                     </pic:cNvPicPr>
                   </pic:nvPicPr>
                   <pic:blipFill>
-                    <a:blip r:embed="rId20" cstate="print"/>
+                    <a:blip r:embed="rId21" cstate="print"/>
                     <a:srcRect/>
                     <a:stretch>
                       <a:fillRect/>
@@ -6703,7 +6951,11 @@
         <w:t>lgoritmo del Pintor"</w:t>
       </w:r>
       <w:r>
-        <w:t>, que consiste en ordenar los polígonos de los objetos de más a menos lejano al punto de vista y rasterizarlos en ese orden. De este modo los polígonos frontales al ser rasterizados ocultan las partes de los polígonos más alejados.</w:t>
+        <w:t xml:space="preserve">, que consiste en ordenar los polígonos de los objetos de más a menos lejano al punto de vista y rasterizarlos en </w:t>
+      </w:r>
+      <w:r>
+        <w:lastRenderedPageBreak/>
+        <w:t>ese orden. De este modo los polígonos frontales al ser rasterizados ocultan las partes de los polígonos más alejados.</w:t>
       </w:r>
     </w:p>
     <w:p>
@@ -6724,7 +6976,6 @@
           <w:noProof/>
           <w:lang w:eastAsia="es-ES"/>
         </w:rPr>
-        <w:lastRenderedPageBreak/>
         <w:drawing>
           <wp:inline distT="0" distB="0" distL="0" distR="0">
             <wp:extent cx="3216451" cy="2193234"/>
@@ -6743,7 +6994,7 @@
                     </pic:cNvPicPr>
                   </pic:nvPicPr>
                   <pic:blipFill>
-                    <a:blip r:embed="rId21"/>
+                    <a:blip r:embed="rId22"/>
                     <a:srcRect/>
                     <a:stretch>
                       <a:fillRect/>
@@ -6818,7 +7069,7 @@
                     </pic:cNvPicPr>
                   </pic:nvPicPr>
                   <pic:blipFill>
-                    <a:blip r:embed="rId22"/>
+                    <a:blip r:embed="rId23"/>
                     <a:srcRect/>
                     <a:stretch>
                       <a:fillRect/>
@@ -6869,7 +7120,15 @@
       </w:pPr>
       <w:r>
         <w:lastRenderedPageBreak/>
-        <w:t>El método del z-buffer es el más utilizado y el que nos atañe, pues se usa en las aplicaciones de renderizado en tiempo real dada su velocidad. Se basa en almacenar la profundidad (z)  de cada pixel. Cuando se va a rasterizar un polígono el algoritmo calcula para cada pixel la profundidad de lo ya dibujado con la del pixel del polígono en sí. De esta forma si la profundidad actual es más lejana que la del pixel del polígono actual se actualizara el pixel de la imagen con su color y profundidad. En el caso contrario tenemos que para este pixel un polígono dibujado anteriormente lo habrá ocultado y por lo tanto queda oculto y no ha de pintarse.</w:t>
+        <w:t>El método del z-buffer es el más utilizado y el que nos atañe, pues se usa en las aplicaciones de renderizado en tiempo real dada su velocidad. Se basa en almacenar la profundidad (z)</w:t>
+      </w:r>
+      <w:proofErr w:type="gramStart"/>
+      <w:r>
+        <w:t>  de</w:t>
+      </w:r>
+      <w:proofErr w:type="gramEnd"/>
+      <w:r>
+        <w:t xml:space="preserve"> cada pixel. Cuando se va a rasterizar un polígono el algoritmo calcula para cada pixel la profundidad de lo ya dibujado con la del pixel del polígono en sí. De esta forma si la profundidad actual es más lejana que la del pixel del polígono actual se actualizara el pixel de la imagen con su color y profundidad. En el caso contrario tenemos que para este pixel un polígono dibujado anteriormente lo habrá ocultado y por lo tanto queda oculto y no ha de pintarse.</w:t>
       </w:r>
     </w:p>
     <w:p>
@@ -6902,7 +7161,7 @@
                     </pic:cNvPicPr>
                   </pic:nvPicPr>
                   <pic:blipFill>
-                    <a:blip r:embed="rId23"/>
+                    <a:blip r:embed="rId24"/>
                     <a:srcRect/>
                     <a:stretch>
                       <a:fillRect/>
@@ -6969,7 +7228,7 @@
       <w:r>
         <w:t xml:space="preserve">a cada cual más complejo, propuestos en las diferentes publicaciones de cada autor. Todos ellos tratan de resolver con distintas prioridades la llamada </w:t>
       </w:r>
-      <w:hyperlink r:id="rId24" w:history="1">
+      <w:hyperlink r:id="rId25" w:history="1">
         <w:r>
           <w:rPr>
             <w:rStyle w:val="Hipervnculo"/>
@@ -7032,7 +7291,7 @@
                     </pic:cNvPicPr>
                   </pic:nvPicPr>
                   <pic:blipFill>
-                    <a:blip r:embed="rId25"/>
+                    <a:blip r:embed="rId26"/>
                     <a:srcRect/>
                     <a:stretch>
                       <a:fillRect/>
@@ -7092,11 +7351,16 @@
         <w:t>textura</w:t>
       </w:r>
       <w:r>
-        <w:t xml:space="preserve"> se denomina UV, y su nombre proviene de las letras U y V que hacen referencia a las coordenadas del plano que forma la textura -coordenadas normalizadas, en un intervalo de 0 a 1- en "homenaje" a las letras  </w:t>
+        <w:t xml:space="preserve"> se denomina UV, y su nombre proviene de las letras U y V que hacen referencia a las coordenadas del plano que forma la textura -coordenadas normalizadas, en un intervalo de 0 a 1- en "homenaje" a las </w:t>
+      </w:r>
+      <w:proofErr w:type="gramStart"/>
+      <w:r>
+        <w:t xml:space="preserve">letras  </w:t>
       </w:r>
       <w:r>
         <w:t>"</w:t>
       </w:r>
+      <w:proofErr w:type="gramEnd"/>
       <w:r>
         <w:t>X</w:t>
       </w:r>
@@ -7158,7 +7422,7 @@
                     </pic:cNvPicPr>
                   </pic:nvPicPr>
                   <pic:blipFill>
-                    <a:blip r:embed="rId26" cstate="print"/>
+                    <a:blip r:embed="rId27" cstate="print"/>
                     <a:srcRect/>
                     <a:stretch>
                       <a:fillRect/>
@@ -7227,11 +7491,16 @@
       <w:pPr>
         <w:jc w:val="both"/>
       </w:pPr>
+      <w:proofErr w:type="gramStart"/>
       <w:r>
         <w:t xml:space="preserve">El  </w:t>
       </w:r>
       <w:r>
-        <w:t xml:space="preserve">Ray-tracing, </w:t>
+        <w:t>Ray</w:t>
+      </w:r>
+      <w:proofErr w:type="gramEnd"/>
+      <w:r>
+        <w:t xml:space="preserve">-tracing, </w:t>
       </w:r>
       <w:r>
         <w:t>por ejemplo</w:t>
@@ -7258,7 +7527,15 @@
         <w:t xml:space="preserve"> </w:t>
       </w:r>
       <w:r>
-        <w:t>El método consiste en lanzar un rayo desde el punto visible o iluminado hacia la fuente de luz, y comprobar si interseca con algún otro objeto. de hacerlo, se puede concluir que el pixel desde el que se lanzo el rayo esta bajo una sombra.</w:t>
+        <w:t xml:space="preserve">El método consiste en lanzar un rayo desde el punto visible o iluminado hacia la fuente de luz, y comprobar si interseca con algún otro objeto. </w:t>
+      </w:r>
+      <w:proofErr w:type="gramStart"/>
+      <w:r>
+        <w:t>de</w:t>
+      </w:r>
+      <w:proofErr w:type="gramEnd"/>
+      <w:r>
+        <w:t xml:space="preserve"> hacerlo, se puede concluir que el pixel desde el que se lanzo el rayo esta bajo una sombra.</w:t>
       </w:r>
     </w:p>
     <w:p>
@@ -7289,7 +7566,7 @@
                     </pic:cNvPicPr>
                   </pic:nvPicPr>
                   <pic:blipFill>
-                    <a:blip r:embed="rId27"/>
+                    <a:blip r:embed="rId28"/>
                     <a:srcRect/>
                     <a:stretch>
                       <a:fillRect/>
@@ -7329,7 +7606,15 @@
         <w:t xml:space="preserve"> </w:t>
       </w:r>
       <w:r>
-        <w:t xml:space="preserve"> la zona oscura esta en sombra ya que el objeto superior se encuentra en el camino del rayo lanzado desde cada pixel a la fuente de luz. </w:t>
+        <w:t xml:space="preserve"> </w:t>
+      </w:r>
+      <w:proofErr w:type="gramStart"/>
+      <w:r>
+        <w:t>la</w:t>
+      </w:r>
+      <w:proofErr w:type="gramEnd"/>
+      <w:r>
+        <w:t xml:space="preserve"> zona oscura esta en sombra ya que el objeto superior se encuentra en el camino del rayo lanzado desde cada pixel a la fuente de luz. </w:t>
       </w:r>
     </w:p>
     <w:p>
@@ -7377,8 +7662,13 @@
     </w:p>
     <w:p>
       <w:r>
-        <w:t>Software: Blender</w:t>
-      </w:r>
+        <w:t xml:space="preserve">Software: </w:t>
+      </w:r>
+      <w:proofErr w:type="spellStart"/>
+      <w:r>
+        <w:t>Blender</w:t>
+      </w:r>
+      <w:proofErr w:type="spellEnd"/>
       <w:r>
         <w:t xml:space="preserve">: </w:t>
       </w:r>
@@ -7401,10 +7691,12 @@
     </w:p>
     <w:p>
       <w:proofErr w:type="spellStart"/>
+      <w:proofErr w:type="gramStart"/>
       <w:r>
         <w:t>metodo</w:t>
       </w:r>
       <w:proofErr w:type="spellEnd"/>
+      <w:proofErr w:type="gramEnd"/>
       <w:r>
         <w:t xml:space="preserve">: Box </w:t>
       </w:r>
@@ -7415,8 +7707,13 @@
       <w:proofErr w:type="spellEnd"/>
     </w:p>
     <w:p>
-      <w:r>
-        <w:t>texturas: mapeado</w:t>
+      <w:proofErr w:type="gramStart"/>
+      <w:r>
+        <w:t>texturas</w:t>
+      </w:r>
+      <w:proofErr w:type="gramEnd"/>
+      <w:r>
+        <w:t>: mapeado</w:t>
       </w:r>
     </w:p>
     <w:p>
@@ -7473,7 +7770,15 @@
       </w:r>
       <w:proofErr w:type="spellEnd"/>
       <w:r>
-        <w:t xml:space="preserve"> Shaders del proyecto, herramientas, construccion y "materias primas" (shaders esteticos e informativos), relacion de shaders con GameObjects, (y hablar de filtros),</w:t>
+        <w:t xml:space="preserve"> </w:t>
+      </w:r>
+      <w:proofErr w:type="spellStart"/>
+      <w:r>
+        <w:t>Shaders</w:t>
+      </w:r>
+      <w:proofErr w:type="spellEnd"/>
+      <w:r>
+        <w:t xml:space="preserve"> del proyecto, herramientas, construccion y "materias primas" (shaders esteticos e informativos), relacion de shaders con GameObjects, (y hablar de filtros),</w:t>
       </w:r>
       <w:commentRangeEnd w:id="43"/>
       <w:r>
@@ -7578,7 +7883,7 @@
                     </pic:cNvPicPr>
                   </pic:nvPicPr>
                   <pic:blipFill>
-                    <a:blip r:embed="rId28"/>
+                    <a:blip r:embed="rId29"/>
                     <a:srcRect/>
                     <a:stretch>
                       <a:fillRect/>
@@ -7649,7 +7954,15 @@
         <w:t>á</w:t>
       </w:r>
       <w:r>
-        <w:t xml:space="preserve">s en la escena principal, y aparecen a la hora de buscar un planeta a terraformar. Su carácter es informativo y esquemático y no son muy elaborados. El shader de la roca toma la textura de relieve y extruye el </w:t>
+        <w:t xml:space="preserve">s en la escena principal, y aparecen a la hora de buscar un planeta a terraformar. Su carácter es informativo y esquemático y no son muy elaborados. El shader de la roca toma la textura de relieve y </w:t>
+      </w:r>
+      <w:proofErr w:type="spellStart"/>
+      <w:r>
+        <w:t>extruye</w:t>
+      </w:r>
+      <w:proofErr w:type="spellEnd"/>
+      <w:r>
+        <w:t xml:space="preserve"> el </w:t>
       </w:r>
       <w:proofErr w:type="spellStart"/>
       <w:r>
@@ -7769,13 +8082,21 @@
         <w:t xml:space="preserve">En la escena principal nos encontramos con varios elementos. </w:t>
       </w:r>
       <w:r>
-        <w:t>Como componente</w:t>
+        <w:t xml:space="preserve">Como </w:t>
+      </w:r>
+      <w:proofErr w:type="gramStart"/>
+      <w:r>
+        <w:t>componente</w:t>
       </w:r>
       <w:r>
         <w:t>s</w:t>
       </w:r>
       <w:r>
-        <w:t xml:space="preserve"> básico de una escena tenemos </w:t>
+        <w:t xml:space="preserve"> básico</w:t>
+      </w:r>
+      <w:proofErr w:type="gramEnd"/>
+      <w:r>
+        <w:t xml:space="preserve"> de una escena tenemos </w:t>
       </w:r>
       <w:r>
         <w:t>una o más</w:t>
@@ -7825,7 +8146,15 @@
       </w:r>
       <w:proofErr w:type="spellEnd"/>
       <w:r>
-        <w:t xml:space="preserve"> en Unity, nuestros 4 </w:t>
+        <w:t xml:space="preserve"> en </w:t>
+      </w:r>
+      <w:proofErr w:type="spellStart"/>
+      <w:r>
+        <w:t>Unity</w:t>
+      </w:r>
+      <w:proofErr w:type="spellEnd"/>
+      <w:r>
+        <w:t xml:space="preserve">, nuestros 4 </w:t>
       </w:r>
       <w:proofErr w:type="spellStart"/>
       <w:r>
@@ -8083,6 +8412,7 @@
         <w:t xml:space="preserve">. El </w:t>
       </w:r>
       <w:proofErr w:type="spellStart"/>
+      <w:proofErr w:type="gramStart"/>
       <w:r>
         <w:t>gameobject</w:t>
       </w:r>
@@ -8095,6 +8425,7 @@
         <w:t>renderiza</w:t>
       </w:r>
       <w:proofErr w:type="spellEnd"/>
+      <w:proofErr w:type="gramEnd"/>
       <w:r>
         <w:t xml:space="preserve"> a modo de capas cada uno de los materiales de su </w:t>
       </w:r>
@@ -8107,7 +8438,15 @@
         <w:t xml:space="preserve"> de materiales d</w:t>
       </w:r>
       <w:r>
-        <w:t>isponibles de forma que materiales superiores ocultan a los inferiores si se da el caso. haciendo uso de esta característica el GameObject Roca está construido 4 capas:</w:t>
+        <w:t xml:space="preserve">isponibles de forma que materiales superiores ocultan a los inferiores si se da el caso. </w:t>
+      </w:r>
+      <w:proofErr w:type="gramStart"/>
+      <w:r>
+        <w:t>haciendo</w:t>
+      </w:r>
+      <w:proofErr w:type="gramEnd"/>
+      <w:r>
+        <w:t xml:space="preserve"> uso de esta característica el GameObject Roca está construido 4 capas:</w:t>
       </w:r>
     </w:p>
     <w:p>
@@ -8131,17 +8470,25 @@
           <w:lang w:val="en-US"/>
         </w:rPr>
       </w:pPr>
+      <w:proofErr w:type="spellStart"/>
       <w:r>
         <w:rPr>
           <w:lang w:val="en-US"/>
         </w:rPr>
-        <w:t xml:space="preserve">Shader </w:t>
-      </w:r>
-      <w:proofErr w:type="spellStart"/>
+        <w:t>Shader</w:t>
+      </w:r>
+      <w:proofErr w:type="spellEnd"/>
       <w:r>
         <w:rPr>
           <w:lang w:val="en-US"/>
         </w:rPr>
+        <w:t xml:space="preserve"> </w:t>
+      </w:r>
+      <w:proofErr w:type="spellStart"/>
+      <w:r>
+        <w:rPr>
+          <w:lang w:val="en-US"/>
+        </w:rPr>
         <w:t>Hábitats</w:t>
       </w:r>
       <w:proofErr w:type="spellEnd"/>
@@ -8154,17 +8501,25 @@
         </w:rPr>
       </w:pPr>
       <w:commentRangeStart w:id="51"/>
+      <w:proofErr w:type="spellStart"/>
       <w:r>
         <w:rPr>
           <w:lang w:val="en-US"/>
         </w:rPr>
-        <w:t xml:space="preserve">Shader </w:t>
-      </w:r>
-      <w:proofErr w:type="spellStart"/>
+        <w:t>Shader</w:t>
+      </w:r>
+      <w:proofErr w:type="spellEnd"/>
       <w:r>
         <w:rPr>
           <w:lang w:val="en-US"/>
         </w:rPr>
+        <w:t xml:space="preserve"> </w:t>
+      </w:r>
+      <w:proofErr w:type="spellStart"/>
+      <w:r>
+        <w:rPr>
+          <w:lang w:val="en-US"/>
+        </w:rPr>
         <w:t>Plantas</w:t>
       </w:r>
       <w:commentRangeEnd w:id="51"/>
@@ -8266,13 +8621,21 @@
         <w:t>de forma tan irregular</w:t>
       </w:r>
       <w:r>
-        <w:t xml:space="preserve">, pero comprobamos que </w:t>
+        <w:t xml:space="preserve">, pero comprobamos </w:t>
+      </w:r>
+      <w:proofErr w:type="gramStart"/>
+      <w:r>
+        <w:t xml:space="preserve">que </w:t>
       </w:r>
       <w:r>
         <w:t xml:space="preserve"> </w:t>
       </w:r>
       <w:r>
-        <w:t>al intersecar entre ellas las líneas de la costa eran más suaves a mayores niveles de detalle, como es lógico.</w:t>
+        <w:t>al</w:t>
+      </w:r>
+      <w:proofErr w:type="gramEnd"/>
+      <w:r>
+        <w:t xml:space="preserve"> intersecar entre ellas las líneas de la costa eran más suaves a mayores niveles de detalle, como es lógico.</w:t>
       </w:r>
     </w:p>
     <w:p>
@@ -8280,7 +8643,15 @@
         <w:jc w:val="both"/>
       </w:pPr>
       <w:r>
-        <w:t xml:space="preserve">El Océano se construye a partir de la textura de relieve y dos valores: el tamaño de las playas y el nivel del agua. Mediante una serie de funciones de escalón y sustituciones de colores se separan las diferentes secciones del océano: el agua profunda, las por llamarlas de alguna forma "plataformas continentales", la línea de playa y la tierra. A cada una de estas secciones codificadas por colores  se le aplica un efecto particular: Al agua profunda se le </w:t>
+        <w:t xml:space="preserve">El Océano se construye a partir de la textura de relieve y dos valores: el tamaño de las playas y el nivel del agua. Mediante una serie de funciones de escalón y sustituciones de colores se separan las diferentes secciones del océano: el agua profunda, las por llamarlas de alguna forma "plataformas continentales", la línea de playa y la tierra. A cada una de estas secciones codificadas por </w:t>
+      </w:r>
+      <w:proofErr w:type="gramStart"/>
+      <w:r>
+        <w:t>colores  se</w:t>
+      </w:r>
+      <w:proofErr w:type="gramEnd"/>
+      <w:r>
+        <w:t xml:space="preserve"> le aplica un efecto particular: Al agua profunda se le </w:t>
       </w:r>
       <w:r>
         <w:t xml:space="preserve">aplican dos </w:t>
@@ -8422,12 +8793,12 @@
           <w:lang w:eastAsia="es-ES"/>
         </w:rPr>
         <w:pict>
-          <v:shape id="_x0000_s1027" style="position:absolute;left:0;text-align:left;margin-left:1074.25pt;margin-top:1163.05pt;width:0;height:0;z-index:251662336" coordorigin="14797,23155" coordsize="1,1" path="m14797,23155r,e" filled="f" strokecolor="red" strokeweight="1.5pt">
+          <v:polyline id="_x0000_s1027" style="position:absolute;left:0;text-align:left;z-index:251662336" points="1814.1pt,2320.8pt,1814.1pt,2320.8pt" coordorigin="14797,23155" coordsize="1,1" filled="f" strokecolor="red" strokeweight="1.5pt">
             <v:stroke endcap="round"/>
             <v:path shadowok="f" o:extrusionok="f" fillok="f" insetpenok="f"/>
             <o:lock v:ext="edit" rotation="t" aspectratio="t" verticies="t" text="t" shapetype="t"/>
             <o:ink i="AIkBHQIEBAEgAGgMAAAAAADAAAAAAAAARljPVIrml8VPjwb4utLhmyIDIWQGPoBED/AAAEgRRP8B&#10;RTUbAgCt/0Y1GwIArf9XDQAAAAUCC2UZFDIIAIAeAiHi4kEzCADwEAKLxeJBFXJH7EFyR+xBAAAA&#10;OgAAALsKEwEKfUALYgAKABEgMJu3X8yLzQG=&#10;" annotation="t"/>
-          </v:shape>
+          </v:polyline>
         </w:pict>
       </w:r>
     </w:p>
@@ -8580,7 +8951,7 @@
       <w:r>
         <w:t xml:space="preserve"> </w:t>
       </w:r>
-      <w:hyperlink r:id="rId29" w:history="1">
+      <w:hyperlink r:id="rId30" w:history="1">
         <w:r>
           <w:rPr>
             <w:rStyle w:val="Hipervnculo"/>
@@ -8637,12 +9008,17 @@
         <w:t xml:space="preserve"> </w:t>
       </w:r>
       <w:proofErr w:type="spellStart"/>
+      <w:proofErr w:type="gramStart"/>
       <w:r>
         <w:t>OnGUI</w:t>
       </w:r>
       <w:proofErr w:type="spellEnd"/>
       <w:r>
-        <w:t xml:space="preserve">(), que se llama </w:t>
+        <w:t>(</w:t>
+      </w:r>
+      <w:proofErr w:type="gramEnd"/>
+      <w:r>
+        <w:t xml:space="preserve">), que se llama </w:t>
       </w:r>
       <w:commentRangeStart w:id="59"/>
       <w:commentRangeStart w:id="60"/>
@@ -8736,8 +9112,13 @@
       </w:pPr>
       <w:commentRangeStart w:id="63"/>
       <w:r>
-        <w:t>A pesar de todo esto, creemos que hemos hecho un buen trabajo y ha quedado una interfaz muy profesional. Esperamos con ansias que en las nuevas actualizaciones de Unity mejoren este aspecto!</w:t>
-      </w:r>
+        <w:t>A pesar de todo esto, creemos que hemos hecho un buen trabajo y ha quedado una interfaz muy profesional. Esperamos con ansias que en las nuevas actualizaciones de Unity mejoren este aspecto</w:t>
+      </w:r>
+      <w:proofErr w:type="gramStart"/>
+      <w:r>
+        <w:t>!</w:t>
+      </w:r>
+      <w:proofErr w:type="gramEnd"/>
     </w:p>
     <w:p>
       <w:pPr>
@@ -8766,7 +9147,7 @@
                     </pic:cNvPicPr>
                   </pic:nvPicPr>
                   <pic:blipFill>
-                    <a:blip r:embed="rId30" cstate="print"/>
+                    <a:blip r:embed="rId31" cstate="print"/>
                     <a:srcRect/>
                     <a:stretch>
                       <a:fillRect/>
@@ -8819,7 +9200,15 @@
       </w:r>
       <w:commentRangeStart w:id="64"/>
       <w:r>
-        <w:t xml:space="preserve">Las interacciones del con el usuario con el juego también se basan en gran medida en los Raycasts. Los Raycasts son vectores o líneas que van de un punto del espacio en una dirección, y podemos controlar ambas. Su utilidad viene dada por la colisión o intersección de este rayo con un objeto que tenga un componente Collider. Al chocar el rayo con el componente obtenemos todo tipo de información interesante como las coordenadas del espacio del vértice del Mesh asociado al </w:t>
+        <w:t xml:space="preserve">Las interacciones del con el usuario con el juego también se basan en gran medida en los Raycasts. Los Raycasts son vectores o líneas que van de un punto del espacio en una dirección, y podemos controlar ambas. Su utilidad viene dada por la colisión o intersección de este rayo con un objeto que tenga un componente Collider. Al chocar el rayo con el componente obtenemos todo tipo de información interesante como las coordenadas del espacio del vértice del </w:t>
+      </w:r>
+      <w:proofErr w:type="spellStart"/>
+      <w:r>
+        <w:t>Mesh</w:t>
+      </w:r>
+      <w:proofErr w:type="spellEnd"/>
+      <w:r>
+        <w:t xml:space="preserve"> asociado al </w:t>
       </w:r>
       <w:proofErr w:type="spellStart"/>
       <w:r>
@@ -9256,7 +9645,7 @@
         </w:rPr>
         <w:t>, Natalya Tatarchuk</w:t>
       </w:r>
-      <w:hyperlink r:id="rId31" w:history="1">
+      <w:hyperlink r:id="rId32" w:history="1">
         <w:r>
           <w:rPr>
             <w:rStyle w:val="Hipervnculo"/>
@@ -9297,7 +9686,7 @@
         </w:rPr>
         <w:t xml:space="preserve"> : the coolest interface to (Sub)version control ”, </w:t>
       </w:r>
-      <w:hyperlink r:id="rId32" w:history="1">
+      <w:hyperlink r:id="rId33" w:history="1">
         <w:r>
           <w:rPr>
             <w:color w:val="0000FF"/>
@@ -9325,7 +9714,7 @@
         </w:rPr>
         <w:t xml:space="preserve">[r3] “Blender: free open source 3D content creation suite”, </w:t>
       </w:r>
-      <w:hyperlink r:id="rId33" w:history="1">
+      <w:hyperlink r:id="rId34" w:history="1">
         <w:r>
           <w:rPr>
             <w:color w:val="0000FF"/>
@@ -9371,7 +9760,7 @@
         </w:rPr>
         <w:t xml:space="preserve">, </w:t>
       </w:r>
-      <w:hyperlink r:id="rId34" w:history="1">
+      <w:hyperlink r:id="rId35" w:history="1">
         <w:r>
           <w:rPr>
             <w:color w:val="0000FF"/>
@@ -9399,7 +9788,7 @@
         </w:rPr>
         <w:t xml:space="preserve">[r5] “Cry Engine 3”, </w:t>
       </w:r>
-      <w:hyperlink r:id="rId35" w:history="1">
+      <w:hyperlink r:id="rId36" w:history="1">
         <w:r>
           <w:rPr>
             <w:color w:val="0000FF"/>
@@ -9427,7 +9816,7 @@
         </w:rPr>
         <w:t xml:space="preserve">[r6] “id Tech 4”, </w:t>
       </w:r>
-      <w:hyperlink r:id="rId36" w:history="1">
+      <w:hyperlink r:id="rId37" w:history="1">
         <w:r>
           <w:rPr>
             <w:color w:val="0000FF"/>
@@ -9455,7 +9844,7 @@
         </w:rPr>
         <w:t xml:space="preserve">[r7] “Source SDK”, </w:t>
       </w:r>
-      <w:hyperlink r:id="rId37" w:history="1">
+      <w:hyperlink r:id="rId38" w:history="1">
         <w:r>
           <w:rPr>
             <w:color w:val="0000FF"/>
@@ -9477,6 +9866,53 @@
           <w:lang w:val="fr-CH"/>
         </w:rPr>
       </w:pPr>
+      <w:r>
+        <w:rPr>
+          <w:lang w:val="fr-CH"/>
+        </w:rPr>
+        <w:t xml:space="preserve">[r8] </w:t>
+      </w:r>
+      <w:r>
+        <w:rPr>
+          <w:lang w:val="fr-CH"/>
+        </w:rPr>
+        <w:t>“</w:t>
+      </w:r>
+      <w:r>
+        <w:rPr>
+          <w:lang w:val="fr-CH"/>
+        </w:rPr>
+        <w:t xml:space="preserve">Fisher–Yates </w:t>
+      </w:r>
+      <w:proofErr w:type="spellStart"/>
+      <w:r>
+        <w:rPr>
+          <w:lang w:val="fr-CH"/>
+        </w:rPr>
+        <w:t>shuffle</w:t>
+      </w:r>
+      <w:proofErr w:type="spellEnd"/>
+      <w:r>
+        <w:rPr>
+          <w:lang w:val="fr-CH"/>
+        </w:rPr>
+        <w:t>”</w:t>
+      </w:r>
+      <w:r>
+        <w:rPr>
+          <w:lang w:val="fr-CH"/>
+        </w:rPr>
+        <w:t xml:space="preserve">, </w:t>
+      </w:r>
+      <w:hyperlink r:id="rId39" w:history="1">
+        <w:r>
+          <w:rPr>
+            <w:rStyle w:val="Hipervnculo"/>
+            <w:lang w:val="en-US"/>
+          </w:rPr>
+          <w:t>http://en.wikipedia.org/wiki/Knuth_shuffle</w:t>
+        </w:r>
+      </w:hyperlink>
     </w:p>
     <w:p>
       <w:pPr>
@@ -9486,6 +9922,9 @@
           <w:numId w:val="17"/>
         </w:numPr>
         <w:rPr>
+          <w:rStyle w:val="Hipervnculo"/>
+          <w:color w:val="auto"/>
+          <w:u w:val="none"/>
           <w:lang w:val="fr-CH"/>
         </w:rPr>
       </w:pPr>
@@ -9516,7 +9955,7 @@
       <w:r>
         <w:t xml:space="preserve"> </w:t>
       </w:r>
-      <w:hyperlink r:id="rId38" w:history="1">
+      <w:hyperlink r:id="rId40" w:history="1">
         <w:r>
           <w:rPr>
             <w:rStyle w:val="Hipervnculo"/>
@@ -9528,14 +9967,26 @@
     <w:p>
       <w:pPr>
         <w:pStyle w:val="Prrafodelista"/>
+        <w:numPr>
+          <w:ilvl w:val="0"/>
+          <w:numId w:val="17"/>
+        </w:numPr>
         <w:rPr>
           <w:lang w:val="fr-CH"/>
         </w:rPr>
       </w:pPr>
     </w:p>
+    <w:p>
+      <w:pPr>
+        <w:pStyle w:val="Prrafodelista"/>
+        <w:rPr>
+          <w:lang w:val="fr-CH"/>
+        </w:rPr>
+      </w:pPr>
+    </w:p>
     <w:sectPr>
-      <w:headerReference w:type="default" r:id="rId39"/>
-      <w:footerReference w:type="default" r:id="rId40"/>
+      <w:headerReference w:type="default" r:id="rId41"/>
+      <w:footerReference w:type="default" r:id="rId42"/>
       <w:pgSz w:w="11906" w:h="16838"/>
       <w:pgMar w:top="1417" w:right="1701" w:bottom="1417" w:left="1701" w:header="567" w:footer="567" w:gutter="0"/>
       <w:cols w:space="708"/>
@@ -9547,7 +9998,7 @@
 </file>
 
 <file path=word/comments.xml><?xml version="1.0" encoding="utf-8"?>
-<w:comments xmlns:ve="http://schemas.openxmlformats.org/markup-compatibility/2006" xmlns:o="urn:schemas-microsoft-com:office:office" xmlns:r="http://schemas.openxmlformats.org/officeDocument/2006/relationships" xmlns:m="http://schemas.openxmlformats.org/officeDocument/2006/math" xmlns:v="urn:schemas-microsoft-com:vml" xmlns:wp="http://schemas.openxmlformats.org/drawingml/2006/wordprocessingDrawing" xmlns:w10="urn:schemas-microsoft-com:office:word" xmlns:w="http://schemas.openxmlformats.org/wordprocessingml/2006/main" xmlns:wne="http://schemas.microsoft.com/office/word/2006/wordml">
+<w:comments xmlns:wpc="http://schemas.microsoft.com/office/word/2010/wordprocessingCanvas" xmlns:mc="http://schemas.openxmlformats.org/markup-compatibility/2006" xmlns:o="urn:schemas-microsoft-com:office:office" xmlns:r="http://schemas.openxmlformats.org/officeDocument/2006/relationships" xmlns:m="http://schemas.openxmlformats.org/officeDocument/2006/math" xmlns:v="urn:schemas-microsoft-com:vml" xmlns:wp14="http://schemas.microsoft.com/office/word/2010/wordprocessingDrawing" xmlns:wp="http://schemas.openxmlformats.org/drawingml/2006/wordprocessingDrawing" xmlns:w10="urn:schemas-microsoft-com:office:word" xmlns:w="http://schemas.openxmlformats.org/wordprocessingml/2006/main" xmlns:w14="http://schemas.microsoft.com/office/word/2010/wordml" xmlns:wpg="http://schemas.microsoft.com/office/word/2010/wordprocessingGroup" xmlns:wpi="http://schemas.microsoft.com/office/word/2010/wordprocessingInk" xmlns:wne="http://schemas.microsoft.com/office/word/2006/wordml" xmlns:wps="http://schemas.microsoft.com/office/word/2010/wordprocessingShape" mc:Ignorable="w14 wp14">
   <w:comment w:id="9" w:author="Centor" w:date="2012-08-03T10:50:00Z" w:initials="C">
     <w:p>
       <w:pPr>
@@ -9715,15 +10166,7 @@
       </w:r>
       <w:proofErr w:type="spellEnd"/>
       <w:r>
-        <w:t xml:space="preserve"> en la introducción de Unity o en la de arquitectura, no haría una introducción a cada parte porque queda muy “aislado”, y queremos intentar que todo el documento sea de una única lectura y </w:t>
-      </w:r>
-      <w:proofErr w:type="spellStart"/>
-      <w:r>
-        <w:t>mas</w:t>
-      </w:r>
-      <w:proofErr w:type="spellEnd"/>
-      <w:r>
-        <w:t xml:space="preserve"> cohesionado.</w:t>
+        <w:t xml:space="preserve"> en la introducción de Unity o en la de arquitectura, no haría una introducción a cada parte porque queda muy “aislado”, y queremos intentar que todo el documento sea de una única lectura y mas cohesionado.</w:t>
       </w:r>
     </w:p>
   </w:comment>
@@ -9739,7 +10182,15 @@
         <w:annotationRef/>
       </w:r>
       <w:r>
-        <w:t xml:space="preserve">No describe un motor 3D en su totalidad, solo hasta que dice renderer y </w:t>
+        <w:t xml:space="preserve">No describe un motor 3D en su totalidad, solo hasta que dice </w:t>
+      </w:r>
+      <w:proofErr w:type="spellStart"/>
+      <w:r>
+        <w:t>renderer</w:t>
+      </w:r>
+      <w:proofErr w:type="spellEnd"/>
+      <w:r>
+        <w:t xml:space="preserve"> y </w:t>
       </w:r>
       <w:proofErr w:type="spellStart"/>
       <w:r>
@@ -9824,13 +10275,7 @@
         <w:annotationRef/>
       </w:r>
       <w:r>
-        <w:t xml:space="preserve">documentar modelado </w:t>
-      </w:r>
-      <w:r>
-        <w:t>3D</w:t>
-      </w:r>
-      <w:r>
-        <w:t>???</w:t>
+        <w:t>documentar modelado 3D???</w:t>
       </w:r>
     </w:p>
   </w:comment>
@@ -9846,7 +10291,15 @@
         <w:annotationRef/>
       </w:r>
       <w:r>
-        <w:t xml:space="preserve">hablar sobre los shaders en </w:t>
+        <w:t xml:space="preserve">hablar sobre los </w:t>
+      </w:r>
+      <w:proofErr w:type="spellStart"/>
+      <w:r>
+        <w:t>shaders</w:t>
+      </w:r>
+      <w:proofErr w:type="spellEnd"/>
+      <w:r>
+        <w:t xml:space="preserve"> en </w:t>
       </w:r>
       <w:proofErr w:type="spellStart"/>
       <w:r>
@@ -10183,6 +10636,7 @@
         <w:t> </w:t>
       </w:r>
       <w:proofErr w:type="spellStart"/>
+      <w:proofErr w:type="gramStart"/>
       <w:r>
         <w:rPr>
           <w:rStyle w:val="doc-prop"/>
@@ -10208,30 +10662,9 @@
           <w:szCs w:val="17"/>
           <w:lang w:val="en-US"/>
         </w:rPr>
-        <w:t>()</w:t>
-      </w:r>
-      <w:r>
-        <w:rPr>
-          <w:rFonts w:ascii="Helvetica" w:hAnsi="Helvetica"/>
-          <w:color w:val="352F28"/>
-          <w:sz w:val="17"/>
-          <w:szCs w:val="17"/>
-          <w:lang w:val="en-US"/>
-        </w:rPr>
-        <w:t>. The</w:t>
-      </w:r>
-      <w:r>
-        <w:rPr>
-          <w:rStyle w:val="apple-converted-space"/>
-          <w:rFonts w:ascii="Helvetica" w:hAnsi="Helvetica"/>
-          <w:color w:val="352F28"/>
-          <w:sz w:val="17"/>
-          <w:szCs w:val="17"/>
-          <w:lang w:val="en-US"/>
-        </w:rPr>
-        <w:t> </w:t>
-      </w:r>
-      <w:proofErr w:type="spellStart"/>
+        <w:t>(</w:t>
+      </w:r>
+      <w:proofErr w:type="gramEnd"/>
       <w:r>
         <w:rPr>
           <w:rStyle w:val="doc-prop"/>
@@ -10243,9 +10676,31 @@
           <w:szCs w:val="17"/>
           <w:lang w:val="en-US"/>
         </w:rPr>
-        <w:t>OnGUI</w:t>
-      </w:r>
-      <w:proofErr w:type="spellEnd"/>
+        <w:t>)</w:t>
+      </w:r>
+      <w:r>
+        <w:rPr>
+          <w:rFonts w:ascii="Helvetica" w:hAnsi="Helvetica"/>
+          <w:color w:val="352F28"/>
+          <w:sz w:val="17"/>
+          <w:szCs w:val="17"/>
+          <w:lang w:val="en-US"/>
+        </w:rPr>
+        <w:t>. The</w:t>
+      </w:r>
+      <w:r>
+        <w:rPr>
+          <w:rStyle w:val="apple-converted-space"/>
+          <w:rFonts w:ascii="Helvetica" w:hAnsi="Helvetica"/>
+          <w:color w:val="352F28"/>
+          <w:sz w:val="17"/>
+          <w:szCs w:val="17"/>
+          <w:lang w:val="en-US"/>
+        </w:rPr>
+        <w:t> </w:t>
+      </w:r>
+      <w:proofErr w:type="spellStart"/>
+      <w:proofErr w:type="gramStart"/>
       <w:r>
         <w:rPr>
           <w:rStyle w:val="doc-prop"/>
@@ -10257,61 +10712,9 @@
           <w:szCs w:val="17"/>
           <w:lang w:val="en-US"/>
         </w:rPr>
-        <w:t>()</w:t>
-      </w:r>
-      <w:r>
-        <w:rPr>
-          <w:rStyle w:val="apple-converted-space"/>
-          <w:rFonts w:ascii="Helvetica" w:hAnsi="Helvetica"/>
-          <w:color w:val="352F28"/>
-          <w:sz w:val="17"/>
-          <w:szCs w:val="17"/>
-          <w:lang w:val="en-US"/>
-        </w:rPr>
-        <w:t> </w:t>
-      </w:r>
-      <w:r>
-        <w:rPr>
-          <w:rFonts w:ascii="Helvetica" w:hAnsi="Helvetica"/>
-          <w:color w:val="352F28"/>
-          <w:sz w:val="17"/>
-          <w:szCs w:val="17"/>
-          <w:lang w:val="en-US"/>
-        </w:rPr>
-        <w:t xml:space="preserve">function gets called </w:t>
-      </w:r>
-      <w:r>
-        <w:rPr>
-          <w:rFonts w:ascii="Helvetica" w:hAnsi="Helvetica"/>
-          <w:b/>
-          <w:color w:val="FF0000"/>
-          <w:sz w:val="17"/>
-          <w:szCs w:val="17"/>
-          <w:lang w:val="en-US"/>
-        </w:rPr>
-        <w:t>every frame</w:t>
-      </w:r>
-      <w:r>
-        <w:rPr>
-          <w:rFonts w:ascii="Helvetica" w:hAnsi="Helvetica"/>
-          <w:color w:val="352F28"/>
-          <w:sz w:val="17"/>
-          <w:szCs w:val="17"/>
-          <w:lang w:val="en-US"/>
-        </w:rPr>
-        <w:t xml:space="preserve"> as long as the containing script is enabled - just like the</w:t>
-      </w:r>
-      <w:r>
-        <w:rPr>
-          <w:rStyle w:val="apple-converted-space"/>
-          <w:rFonts w:ascii="Helvetica" w:hAnsi="Helvetica"/>
-          <w:color w:val="352F28"/>
-          <w:sz w:val="17"/>
-          <w:szCs w:val="17"/>
-          <w:lang w:val="en-US"/>
-        </w:rPr>
-        <w:t> </w:t>
-      </w:r>
+        <w:t>OnGUI</w:t>
+      </w:r>
+      <w:proofErr w:type="spellEnd"/>
       <w:r>
         <w:rPr>
           <w:rStyle w:val="doc-prop"/>
@@ -10323,7 +10726,21 @@
           <w:szCs w:val="17"/>
           <w:lang w:val="en-US"/>
         </w:rPr>
-        <w:t>Update()</w:t>
+        <w:t>(</w:t>
+      </w:r>
+      <w:proofErr w:type="gramEnd"/>
+      <w:r>
+        <w:rPr>
+          <w:rStyle w:val="doc-prop"/>
+          <w:rFonts w:ascii="Helvetica" w:hAnsi="Helvetica"/>
+          <w:b/>
+          <w:bCs/>
+          <w:color w:val="352F28"/>
+          <w:sz w:val="17"/>
+          <w:szCs w:val="17"/>
+          <w:lang w:val="en-US"/>
+        </w:rPr>
+        <w:t>)</w:t>
       </w:r>
       <w:r>
         <w:rPr>
@@ -10344,6 +10761,72 @@
           <w:szCs w:val="17"/>
           <w:lang w:val="en-US"/>
         </w:rPr>
+        <w:t xml:space="preserve">function gets called </w:t>
+      </w:r>
+      <w:r>
+        <w:rPr>
+          <w:rFonts w:ascii="Helvetica" w:hAnsi="Helvetica"/>
+          <w:b/>
+          <w:color w:val="FF0000"/>
+          <w:sz w:val="17"/>
+          <w:szCs w:val="17"/>
+          <w:lang w:val="en-US"/>
+        </w:rPr>
+        <w:t>every frame</w:t>
+      </w:r>
+      <w:r>
+        <w:rPr>
+          <w:rFonts w:ascii="Helvetica" w:hAnsi="Helvetica"/>
+          <w:color w:val="352F28"/>
+          <w:sz w:val="17"/>
+          <w:szCs w:val="17"/>
+          <w:lang w:val="en-US"/>
+        </w:rPr>
+        <w:t xml:space="preserve"> as long as the containing script is enabled - just like the</w:t>
+      </w:r>
+      <w:r>
+        <w:rPr>
+          <w:rStyle w:val="apple-converted-space"/>
+          <w:rFonts w:ascii="Helvetica" w:hAnsi="Helvetica"/>
+          <w:color w:val="352F28"/>
+          <w:sz w:val="17"/>
+          <w:szCs w:val="17"/>
+          <w:lang w:val="en-US"/>
+        </w:rPr>
+        <w:t> </w:t>
+      </w:r>
+      <w:r>
+        <w:rPr>
+          <w:rStyle w:val="doc-prop"/>
+          <w:rFonts w:ascii="Helvetica" w:hAnsi="Helvetica"/>
+          <w:b/>
+          <w:bCs/>
+          <w:color w:val="352F28"/>
+          <w:sz w:val="17"/>
+          <w:szCs w:val="17"/>
+          <w:lang w:val="en-US"/>
+        </w:rPr>
+        <w:t>Update()</w:t>
+      </w:r>
+      <w:r>
+        <w:rPr>
+          <w:rStyle w:val="apple-converted-space"/>
+          <w:rFonts w:ascii="Helvetica" w:hAnsi="Helvetica"/>
+          <w:color w:val="352F28"/>
+          <w:sz w:val="17"/>
+          <w:szCs w:val="17"/>
+          <w:lang w:val="en-US"/>
+        </w:rPr>
+        <w:t> </w:t>
+      </w:r>
+      <w:r>
+        <w:rPr>
+          <w:rFonts w:ascii="Helvetica" w:hAnsi="Helvetica"/>
+          <w:color w:val="352F28"/>
+          <w:sz w:val="17"/>
+          <w:szCs w:val="17"/>
+          <w:lang w:val="en-US"/>
+        </w:rPr>
         <w:t>function.</w:t>
       </w:r>
       <w:r>
@@ -10478,22 +10961,7 @@
         <w:annotationRef/>
       </w:r>
       <w:r>
-        <w:t>aquí</w:t>
-      </w:r>
-      <w:r>
-        <w:t xml:space="preserve"> no </w:t>
-      </w:r>
-      <w:r>
-        <w:t>habría</w:t>
-      </w:r>
-      <w:r>
-        <w:t xml:space="preserve"> que hacer como secciones </w:t>
-      </w:r>
-      <w:r>
-        <w:t>también</w:t>
-      </w:r>
-      <w:r>
-        <w:t>, para tenerlo organizado?</w:t>
+        <w:t>aquí no habría que hacer como secciones también, para tenerlo organizado?</w:t>
       </w:r>
     </w:p>
   </w:comment>
@@ -10525,13 +10993,7 @@
         <w:annotationRef/>
       </w:r>
       <w:r>
-        <w:t>lo mismo, secciones o alg</w:t>
-      </w:r>
-      <w:r>
-        <w:t>ú</w:t>
-      </w:r>
-      <w:r>
-        <w:t>n tipo de orden</w:t>
+        <w:t>lo mismo, secciones o algún tipo de orden</w:t>
       </w:r>
     </w:p>
   </w:comment>
@@ -10539,8 +11001,8 @@
 </file>
 
 <file path=word/endnotes.xml><?xml version="1.0" encoding="utf-8"?>
-<w:endnotes xmlns:ve="http://schemas.openxmlformats.org/markup-compatibility/2006" xmlns:o="urn:schemas-microsoft-com:office:office" xmlns:r="http://schemas.openxmlformats.org/officeDocument/2006/relationships" xmlns:m="http://schemas.openxmlformats.org/officeDocument/2006/math" xmlns:v="urn:schemas-microsoft-com:vml" xmlns:wp="http://schemas.openxmlformats.org/drawingml/2006/wordprocessingDrawing" xmlns:w10="urn:schemas-microsoft-com:office:word" xmlns:w="http://schemas.openxmlformats.org/wordprocessingml/2006/main" xmlns:wne="http://schemas.microsoft.com/office/word/2006/wordml">
-  <w:endnote w:type="separator" w:id="0">
+<w:endnotes xmlns:wpc="http://schemas.microsoft.com/office/word/2010/wordprocessingCanvas" xmlns:mc="http://schemas.openxmlformats.org/markup-compatibility/2006" xmlns:o="urn:schemas-microsoft-com:office:office" xmlns:r="http://schemas.openxmlformats.org/officeDocument/2006/relationships" xmlns:m="http://schemas.openxmlformats.org/officeDocument/2006/math" xmlns:v="urn:schemas-microsoft-com:vml" xmlns:wp14="http://schemas.microsoft.com/office/word/2010/wordprocessingDrawing" xmlns:wp="http://schemas.openxmlformats.org/drawingml/2006/wordprocessingDrawing" xmlns:w10="urn:schemas-microsoft-com:office:word" xmlns:w="http://schemas.openxmlformats.org/wordprocessingml/2006/main" xmlns:w14="http://schemas.microsoft.com/office/word/2010/wordml" xmlns:wpg="http://schemas.microsoft.com/office/word/2010/wordprocessingGroup" xmlns:wpi="http://schemas.microsoft.com/office/word/2010/wordprocessingInk" xmlns:wne="http://schemas.microsoft.com/office/word/2006/wordml" xmlns:wps="http://schemas.microsoft.com/office/word/2010/wordprocessingShape" mc:Ignorable="w14 wp14">
+  <w:endnote w:type="separator" w:id="-1">
     <w:p>
       <w:pPr>
         <w:spacing w:after="0" w:line="240" w:lineRule="auto"/>
@@ -10550,7 +11012,7 @@
       </w:r>
     </w:p>
   </w:endnote>
-  <w:endnote w:type="continuationSeparator" w:id="1">
+  <w:endnote w:type="continuationSeparator" w:id="0">
     <w:p>
       <w:pPr>
         <w:spacing w:after="0" w:line="240" w:lineRule="auto"/>
@@ -10564,7 +11026,7 @@
 </file>
 
 <file path=word/footer1.xml><?xml version="1.0" encoding="utf-8"?>
-<w:ftr xmlns:ve="http://schemas.openxmlformats.org/markup-compatibility/2006" xmlns:o="urn:schemas-microsoft-com:office:office" xmlns:r="http://schemas.openxmlformats.org/officeDocument/2006/relationships" xmlns:m="http://schemas.openxmlformats.org/officeDocument/2006/math" xmlns:v="urn:schemas-microsoft-com:vml" xmlns:wp="http://schemas.openxmlformats.org/drawingml/2006/wordprocessingDrawing" xmlns:w10="urn:schemas-microsoft-com:office:word" xmlns:w="http://schemas.openxmlformats.org/wordprocessingml/2006/main" xmlns:wne="http://schemas.microsoft.com/office/word/2006/wordml">
+<w:ftr xmlns:wpc="http://schemas.microsoft.com/office/word/2010/wordprocessingCanvas" xmlns:mc="http://schemas.openxmlformats.org/markup-compatibility/2006" xmlns:o="urn:schemas-microsoft-com:office:office" xmlns:r="http://schemas.openxmlformats.org/officeDocument/2006/relationships" xmlns:m="http://schemas.openxmlformats.org/officeDocument/2006/math" xmlns:v="urn:schemas-microsoft-com:vml" xmlns:wp14="http://schemas.microsoft.com/office/word/2010/wordprocessingDrawing" xmlns:wp="http://schemas.openxmlformats.org/drawingml/2006/wordprocessingDrawing" xmlns:w10="urn:schemas-microsoft-com:office:word" xmlns:w="http://schemas.openxmlformats.org/wordprocessingml/2006/main" xmlns:w14="http://schemas.microsoft.com/office/word/2010/wordml" xmlns:wpg="http://schemas.microsoft.com/office/word/2010/wordprocessingGroup" xmlns:wpi="http://schemas.microsoft.com/office/word/2010/wordprocessingInk" xmlns:wne="http://schemas.microsoft.com/office/word/2006/wordml" xmlns:wps="http://schemas.microsoft.com/office/word/2010/wordprocessingShape" mc:Ignorable="w14 wp14">
   <w:sdt>
     <w:sdtPr>
       <w:id w:val="686165"/>
@@ -10609,14 +11071,27 @@
                     <w:pPr>
                       <w:jc w:val="center"/>
                     </w:pPr>
-                    <w:fldSimple w:instr=" PAGE    \* MERGEFORMAT ">
-                      <w:r>
-                        <w:rPr>
-                          <w:noProof/>
-                        </w:rPr>
-                        <w:t>30</w:t>
-                      </w:r>
-                    </w:fldSimple>
+                    <w:r>
+                      <w:fldChar w:fldCharType="begin"/>
+                    </w:r>
+                    <w:r>
+                      <w:instrText xml:space="preserve"> PAGE    \* MERGEFORMAT </w:instrText>
+                    </w:r>
+                    <w:r>
+                      <w:fldChar w:fldCharType="separate"/>
+                    </w:r>
+                    <w:r>
+                      <w:rPr>
+                        <w:noProof/>
+                      </w:rPr>
+                      <w:t>25</w:t>
+                    </w:r>
+                    <w:r>
+                      <w:rPr>
+                        <w:noProof/>
+                      </w:rPr>
+                      <w:fldChar w:fldCharType="end"/>
+                    </w:r>
                   </w:p>
                 </w:txbxContent>
               </v:textbox>
@@ -10646,8 +11121,8 @@
 </file>
 
 <file path=word/footnotes.xml><?xml version="1.0" encoding="utf-8"?>
-<w:footnotes xmlns:ve="http://schemas.openxmlformats.org/markup-compatibility/2006" xmlns:o="urn:schemas-microsoft-com:office:office" xmlns:r="http://schemas.openxmlformats.org/officeDocument/2006/relationships" xmlns:m="http://schemas.openxmlformats.org/officeDocument/2006/math" xmlns:v="urn:schemas-microsoft-com:vml" xmlns:wp="http://schemas.openxmlformats.org/drawingml/2006/wordprocessingDrawing" xmlns:w10="urn:schemas-microsoft-com:office:word" xmlns:w="http://schemas.openxmlformats.org/wordprocessingml/2006/main" xmlns:wne="http://schemas.microsoft.com/office/word/2006/wordml">
-  <w:footnote w:type="separator" w:id="0">
+<w:footnotes xmlns:wpc="http://schemas.microsoft.com/office/word/2010/wordprocessingCanvas" xmlns:mc="http://schemas.openxmlformats.org/markup-compatibility/2006" xmlns:o="urn:schemas-microsoft-com:office:office" xmlns:r="http://schemas.openxmlformats.org/officeDocument/2006/relationships" xmlns:m="http://schemas.openxmlformats.org/officeDocument/2006/math" xmlns:v="urn:schemas-microsoft-com:vml" xmlns:wp14="http://schemas.microsoft.com/office/word/2010/wordprocessingDrawing" xmlns:wp="http://schemas.openxmlformats.org/drawingml/2006/wordprocessingDrawing" xmlns:w10="urn:schemas-microsoft-com:office:word" xmlns:w="http://schemas.openxmlformats.org/wordprocessingml/2006/main" xmlns:w14="http://schemas.microsoft.com/office/word/2010/wordml" xmlns:wpg="http://schemas.microsoft.com/office/word/2010/wordprocessingGroup" xmlns:wpi="http://schemas.microsoft.com/office/word/2010/wordprocessingInk" xmlns:wne="http://schemas.microsoft.com/office/word/2006/wordml" xmlns:wps="http://schemas.microsoft.com/office/word/2010/wordprocessingShape" mc:Ignorable="w14 wp14">
+  <w:footnote w:type="separator" w:id="-1">
     <w:p>
       <w:pPr>
         <w:spacing w:after="0" w:line="240" w:lineRule="auto"/>
@@ -10657,13 +11132,29 @@
       </w:r>
     </w:p>
   </w:footnote>
-  <w:footnote w:type="continuationSeparator" w:id="1">
+  <w:footnote w:type="continuationSeparator" w:id="0">
     <w:p>
       <w:pPr>
         <w:spacing w:after="0" w:line="240" w:lineRule="auto"/>
       </w:pPr>
       <w:r>
         <w:continuationSeparator/>
+      </w:r>
+    </w:p>
+  </w:footnote>
+  <w:footnote w:id="1">
+    <w:p>
+      <w:pPr>
+        <w:pStyle w:val="Textonotapie"/>
+      </w:pPr>
+      <w:r>
+        <w:rPr>
+          <w:rStyle w:val="Refdenotaalpie"/>
+        </w:rPr>
+        <w:footnoteRef/>
+      </w:r>
+      <w:r>
+        <w:t>En un principio nuestro objetivo era también hacer que mutaran aleatoriamente, generando nuevas especies con nuevos comportamientos y aspectos, pero este objetivo se descartó en una fase temprana del desarrollo por su complejidad. Aun así seguimos pensando que sería un añadido genial al proyecto.</w:t>
       </w:r>
     </w:p>
   </w:footnote>
@@ -10679,43 +11170,27 @@
         <w:footnoteRef/>
       </w:r>
       <w:r>
-        <w:t>En un principio nuestro objetivo era también hacer que mutaran aleatoriamente, generando nuevas especies con nuevos comportamientos y aspectos, pero este objetivo se descartó en una fase temprana del desarrollo por su complejidad. Aun así seguimos pensando que sería un añadido genial al proyecto.</w:t>
+        <w:t>Un “</w:t>
+      </w:r>
+      <w:proofErr w:type="spellStart"/>
+      <w:r>
+        <w:t>skybox</w:t>
+      </w:r>
+      <w:proofErr w:type="spellEnd"/>
+      <w:r>
+        <w:t xml:space="preserve">” es un cubo texturizado cuyas paredes se encuentran siempre a una distancia infinita de la cámara y que representan el límite del espacio que podemos </w:t>
+      </w:r>
+      <w:proofErr w:type="spellStart"/>
+      <w:r>
+        <w:t>renderizar</w:t>
+      </w:r>
+      <w:proofErr w:type="spellEnd"/>
+      <w:r>
+        <w:t>. Suele usarse para dibujar el cielo y el horizonte visible, siempre en forma de una textura en dos dimensiones.</w:t>
       </w:r>
     </w:p>
   </w:footnote>
   <w:footnote w:id="3">
-    <w:p>
-      <w:pPr>
-        <w:pStyle w:val="Textonotapie"/>
-      </w:pPr>
-      <w:r>
-        <w:rPr>
-          <w:rStyle w:val="Refdenotaalpie"/>
-        </w:rPr>
-        <w:footnoteRef/>
-      </w:r>
-      <w:r>
-        <w:t>Un “</w:t>
-      </w:r>
-      <w:proofErr w:type="spellStart"/>
-      <w:r>
-        <w:t>skybox</w:t>
-      </w:r>
-      <w:proofErr w:type="spellEnd"/>
-      <w:r>
-        <w:t xml:space="preserve">” es un cubo texturizado cuyas paredes se encuentran siempre a una distancia infinita de la cámara y que representan el límite del espacio que podemos </w:t>
-      </w:r>
-      <w:proofErr w:type="spellStart"/>
-      <w:r>
-        <w:t>renderizar</w:t>
-      </w:r>
-      <w:proofErr w:type="spellEnd"/>
-      <w:r>
-        <w:t>. Suele usarse para dibujar el cielo y el horizonte visible, siempre en forma de una textura en dos dimensiones.</w:t>
-      </w:r>
-    </w:p>
-  </w:footnote>
-  <w:footnote w:id="4">
     <w:p>
       <w:pPr>
         <w:pStyle w:val="Textonotapie"/>
@@ -10735,7 +11210,7 @@
 </file>
 
 <file path=word/header1.xml><?xml version="1.0" encoding="utf-8"?>
-<w:hdr xmlns:ve="http://schemas.openxmlformats.org/markup-compatibility/2006" xmlns:o="urn:schemas-microsoft-com:office:office" xmlns:r="http://schemas.openxmlformats.org/officeDocument/2006/relationships" xmlns:m="http://schemas.openxmlformats.org/officeDocument/2006/math" xmlns:v="urn:schemas-microsoft-com:vml" xmlns:wp="http://schemas.openxmlformats.org/drawingml/2006/wordprocessingDrawing" xmlns:w10="urn:schemas-microsoft-com:office:word" xmlns:w="http://schemas.openxmlformats.org/wordprocessingml/2006/main" xmlns:wne="http://schemas.microsoft.com/office/word/2006/wordml">
+<w:hdr xmlns:wpc="http://schemas.microsoft.com/office/word/2010/wordprocessingCanvas" xmlns:mc="http://schemas.openxmlformats.org/markup-compatibility/2006" xmlns:o="urn:schemas-microsoft-com:office:office" xmlns:r="http://schemas.openxmlformats.org/officeDocument/2006/relationships" xmlns:m="http://schemas.openxmlformats.org/officeDocument/2006/math" xmlns:v="urn:schemas-microsoft-com:vml" xmlns:wp14="http://schemas.microsoft.com/office/word/2010/wordprocessingDrawing" xmlns:wp="http://schemas.openxmlformats.org/drawingml/2006/wordprocessingDrawing" xmlns:w10="urn:schemas-microsoft-com:office:word" xmlns:w="http://schemas.openxmlformats.org/wordprocessingml/2006/main" xmlns:w14="http://schemas.microsoft.com/office/word/2010/wordml" xmlns:wpg="http://schemas.microsoft.com/office/word/2010/wordprocessingGroup" xmlns:wpi="http://schemas.microsoft.com/office/word/2010/wordprocessingInk" xmlns:wne="http://schemas.microsoft.com/office/word/2006/wordml" xmlns:wps="http://schemas.microsoft.com/office/word/2010/wordprocessingShape" mc:Ignorable="w14 wp14">
   <w:sdt>
     <w:sdtPr>
       <w:alias w:val="Título"/>
@@ -10784,7 +11259,7 @@
         <w:rPr>
           <w:noProof/>
         </w:rPr>
-        <w:t>Efectos y parte gráfica</w:t>
+        <w:t>Algoritmo de vida</w:t>
       </w:r>
     </w:fldSimple>
   </w:p>
@@ -10797,7 +11272,7 @@
 </file>
 
 <file path=word/numbering.xml><?xml version="1.0" encoding="utf-8"?>
-<w:numbering xmlns:ve="http://schemas.openxmlformats.org/markup-compatibility/2006" xmlns:o="urn:schemas-microsoft-com:office:office" xmlns:r="http://schemas.openxmlformats.org/officeDocument/2006/relationships" xmlns:m="http://schemas.openxmlformats.org/officeDocument/2006/math" xmlns:v="urn:schemas-microsoft-com:vml" xmlns:wp="http://schemas.openxmlformats.org/drawingml/2006/wordprocessingDrawing" xmlns:w10="urn:schemas-microsoft-com:office:word" xmlns:w="http://schemas.openxmlformats.org/wordprocessingml/2006/main" xmlns:wne="http://schemas.microsoft.com/office/word/2006/wordml">
+<w:numbering xmlns:wpc="http://schemas.microsoft.com/office/word/2010/wordprocessingCanvas" xmlns:mc="http://schemas.openxmlformats.org/markup-compatibility/2006" xmlns:o="urn:schemas-microsoft-com:office:office" xmlns:r="http://schemas.openxmlformats.org/officeDocument/2006/relationships" xmlns:m="http://schemas.openxmlformats.org/officeDocument/2006/math" xmlns:v="urn:schemas-microsoft-com:vml" xmlns:wp14="http://schemas.microsoft.com/office/word/2010/wordprocessingDrawing" xmlns:wp="http://schemas.openxmlformats.org/drawingml/2006/wordprocessingDrawing" xmlns:w10="urn:schemas-microsoft-com:office:word" xmlns:w="http://schemas.openxmlformats.org/wordprocessingml/2006/main" xmlns:w14="http://schemas.microsoft.com/office/word/2010/wordml" xmlns:wpg="http://schemas.microsoft.com/office/word/2010/wordprocessingGroup" xmlns:wpi="http://schemas.microsoft.com/office/word/2010/wordprocessingInk" xmlns:wne="http://schemas.microsoft.com/office/word/2006/wordml" xmlns:wps="http://schemas.microsoft.com/office/word/2010/wordprocessingShape" mc:Ignorable="w14 wp14">
   <w:abstractNum w:abstractNumId="0">
     <w:nsid w:val="00FE2E79"/>
     <w:multiLevelType w:val="multilevel"/>
@@ -12527,6 +13002,119 @@
     </w:lvl>
   </w:abstractNum>
   <w:abstractNum w:abstractNumId="18">
+    <w:nsid w:val="613B703F"/>
+    <w:multiLevelType w:val="hybridMultilevel"/>
+    <w:tmpl w:val="B0A2EC1C"/>
+    <w:lvl w:ilvl="0" w:tplc="0C0A0001">
+      <w:start w:val="1"/>
+      <w:numFmt w:val="bullet"/>
+      <w:lvlText w:val=""/>
+      <w:lvlJc w:val="left"/>
+      <w:pPr>
+        <w:ind w:left="720" w:hanging="360"/>
+      </w:pPr>
+      <w:rPr>
+        <w:rFonts w:ascii="Symbol" w:hAnsi="Symbol" w:hint="default"/>
+      </w:rPr>
+    </w:lvl>
+    <w:lvl w:ilvl="1" w:tplc="0C0A0001">
+      <w:start w:val="1"/>
+      <w:numFmt w:val="bullet"/>
+      <w:lvlText w:val=""/>
+      <w:lvlJc w:val="left"/>
+      <w:pPr>
+        <w:ind w:left="1440" w:hanging="360"/>
+      </w:pPr>
+      <w:rPr>
+        <w:rFonts w:ascii="Symbol" w:hAnsi="Symbol" w:hint="default"/>
+      </w:rPr>
+    </w:lvl>
+    <w:lvl w:ilvl="2" w:tplc="0C0A0005" w:tentative="1">
+      <w:start w:val="1"/>
+      <w:numFmt w:val="bullet"/>
+      <w:lvlText w:val=""/>
+      <w:lvlJc w:val="left"/>
+      <w:pPr>
+        <w:ind w:left="2160" w:hanging="360"/>
+      </w:pPr>
+      <w:rPr>
+        <w:rFonts w:ascii="Wingdings" w:hAnsi="Wingdings" w:hint="default"/>
+      </w:rPr>
+    </w:lvl>
+    <w:lvl w:ilvl="3" w:tplc="0C0A0001" w:tentative="1">
+      <w:start w:val="1"/>
+      <w:numFmt w:val="bullet"/>
+      <w:lvlText w:val=""/>
+      <w:lvlJc w:val="left"/>
+      <w:pPr>
+        <w:ind w:left="2880" w:hanging="360"/>
+      </w:pPr>
+      <w:rPr>
+        <w:rFonts w:ascii="Symbol" w:hAnsi="Symbol" w:hint="default"/>
+      </w:rPr>
+    </w:lvl>
+    <w:lvl w:ilvl="4" w:tplc="0C0A0003" w:tentative="1">
+      <w:start w:val="1"/>
+      <w:numFmt w:val="bullet"/>
+      <w:lvlText w:val="o"/>
+      <w:lvlJc w:val="left"/>
+      <w:pPr>
+        <w:ind w:left="3600" w:hanging="360"/>
+      </w:pPr>
+      <w:rPr>
+        <w:rFonts w:ascii="Courier New" w:hAnsi="Courier New" w:cs="Courier New" w:hint="default"/>
+      </w:rPr>
+    </w:lvl>
+    <w:lvl w:ilvl="5" w:tplc="0C0A0005" w:tentative="1">
+      <w:start w:val="1"/>
+      <w:numFmt w:val="bullet"/>
+      <w:lvlText w:val=""/>
+      <w:lvlJc w:val="left"/>
+      <w:pPr>
+        <w:ind w:left="4320" w:hanging="360"/>
+      </w:pPr>
+      <w:rPr>
+        <w:rFonts w:ascii="Wingdings" w:hAnsi="Wingdings" w:hint="default"/>
+      </w:rPr>
+    </w:lvl>
+    <w:lvl w:ilvl="6" w:tplc="0C0A0001" w:tentative="1">
+      <w:start w:val="1"/>
+      <w:numFmt w:val="bullet"/>
+      <w:lvlText w:val=""/>
+      <w:lvlJc w:val="left"/>
+      <w:pPr>
+        <w:ind w:left="5040" w:hanging="360"/>
+      </w:pPr>
+      <w:rPr>
+        <w:rFonts w:ascii="Symbol" w:hAnsi="Symbol" w:hint="default"/>
+      </w:rPr>
+    </w:lvl>
+    <w:lvl w:ilvl="7" w:tplc="0C0A0003" w:tentative="1">
+      <w:start w:val="1"/>
+      <w:numFmt w:val="bullet"/>
+      <w:lvlText w:val="o"/>
+      <w:lvlJc w:val="left"/>
+      <w:pPr>
+        <w:ind w:left="5760" w:hanging="360"/>
+      </w:pPr>
+      <w:rPr>
+        <w:rFonts w:ascii="Courier New" w:hAnsi="Courier New" w:cs="Courier New" w:hint="default"/>
+      </w:rPr>
+    </w:lvl>
+    <w:lvl w:ilvl="8" w:tplc="0C0A0005" w:tentative="1">
+      <w:start w:val="1"/>
+      <w:numFmt w:val="bullet"/>
+      <w:lvlText w:val=""/>
+      <w:lvlJc w:val="left"/>
+      <w:pPr>
+        <w:ind w:left="6480" w:hanging="360"/>
+      </w:pPr>
+      <w:rPr>
+        <w:rFonts w:ascii="Wingdings" w:hAnsi="Wingdings" w:hint="default"/>
+      </w:rPr>
+    </w:lvl>
+  </w:abstractNum>
+  <w:abstractNum w:abstractNumId="19">
     <w:nsid w:val="6CD57456"/>
     <w:multiLevelType w:val="hybridMultilevel"/>
     <w:tmpl w:val="D63EC66E"/>
@@ -12612,7 +13200,7 @@
       </w:pPr>
     </w:lvl>
   </w:abstractNum>
-  <w:abstractNum w:abstractNumId="19">
+  <w:abstractNum w:abstractNumId="20">
     <w:nsid w:val="6FB718EB"/>
     <w:multiLevelType w:val="hybridMultilevel"/>
     <w:tmpl w:val="3F6204EC"/>
@@ -12729,7 +13317,7 @@
     <w:abstractNumId w:val="6"/>
   </w:num>
   <w:num w:numId="2">
-    <w:abstractNumId w:val="18"/>
+    <w:abstractNumId w:val="19"/>
   </w:num>
   <w:num w:numId="3">
     <w:abstractNumId w:val="0"/>
@@ -12771,7 +13359,7 @@
     <w:abstractNumId w:val="17"/>
   </w:num>
   <w:num w:numId="16">
-    <w:abstractNumId w:val="19"/>
+    <w:abstractNumId w:val="20"/>
   </w:num>
   <w:num w:numId="17">
     <w:abstractNumId w:val="12"/>
@@ -12785,11 +13373,14 @@
   <w:num w:numId="20">
     <w:abstractNumId w:val="2"/>
   </w:num>
+  <w:num w:numId="21">
+    <w:abstractNumId w:val="18"/>
+  </w:num>
 </w:numbering>
 </file>
 
 <file path=word/styles.xml><?xml version="1.0" encoding="utf-8"?>
-<w:styles xmlns:r="http://schemas.openxmlformats.org/officeDocument/2006/relationships" xmlns:w="http://schemas.openxmlformats.org/wordprocessingml/2006/main">
+<w:styles xmlns:mc="http://schemas.openxmlformats.org/markup-compatibility/2006" xmlns:r="http://schemas.openxmlformats.org/officeDocument/2006/relationships" xmlns:w="http://schemas.openxmlformats.org/wordprocessingml/2006/main" xmlns:w14="http://schemas.microsoft.com/office/word/2010/wordml" mc:Ignorable="w14">
   <w:docDefaults>
     <w:rPrDefault>
       <w:rPr>
@@ -13120,7 +13711,6 @@
     <w:uiPriority w:val="99"/>
     <w:semiHidden/>
     <w:unhideWhenUsed/>
-    <w:qFormat/>
     <w:tblPr>
       <w:tblInd w:w="0" w:type="dxa"/>
       <w:tblCellMar>
@@ -14178,7 +14768,7 @@
 </file>
 
 <file path=customXml/itemProps2.xml><?xml version="1.0" encoding="utf-8"?>
-<ds:datastoreItem xmlns:ds="http://schemas.openxmlformats.org/officeDocument/2006/customXml" ds:itemID="{F19826AA-00ED-4ED5-A3DA-F4F381C6A509}">
+<ds:datastoreItem xmlns:ds="http://schemas.openxmlformats.org/officeDocument/2006/customXml" ds:itemID="{A49BDBA7-CC8E-46DB-B0CB-39F167C7FE6D}">
   <ds:schemaRefs>
     <ds:schemaRef ds:uri="http://schemas.openxmlformats.org/officeDocument/2006/bibliography"/>
   </ds:schemaRefs>
@@ -14186,7 +14776,7 @@
 </file>
 
 <file path=customXml/itemProps3.xml><?xml version="1.0" encoding="utf-8"?>
-<ds:datastoreItem xmlns:ds="http://schemas.openxmlformats.org/officeDocument/2006/customXml" ds:itemID="{5CEF1A7E-75D2-439C-A16C-8E0A9306C1DD}">
+<ds:datastoreItem xmlns:ds="http://schemas.openxmlformats.org/officeDocument/2006/customXml" ds:itemID="{1F74ED54-49AB-459A-9409-45F90784CFC0}">
   <ds:schemaRefs>
     <ds:schemaRef ds:uri="http://schemas.openxmlformats.org/officeDocument/2006/bibliography"/>
   </ds:schemaRefs>

</xml_diff>

<commit_message>
Comentarios y arreglos (actualizacion rapida).
</commit_message>
<xml_diff>
--- a/Documentacion/Memoria Terraform.docx
+++ b/Documentacion/Memoria Terraform.docx
@@ -1,6 +1,6 @@
 
 <file path=word/document.xml><?xml version="1.0" encoding="utf-8"?>
-<w:document xmlns:wpc="http://schemas.microsoft.com/office/word/2010/wordprocessingCanvas" xmlns:mc="http://schemas.openxmlformats.org/markup-compatibility/2006" xmlns:o="urn:schemas-microsoft-com:office:office" xmlns:r="http://schemas.openxmlformats.org/officeDocument/2006/relationships" xmlns:m="http://schemas.openxmlformats.org/officeDocument/2006/math" xmlns:v="urn:schemas-microsoft-com:vml" xmlns:wp14="http://schemas.microsoft.com/office/word/2010/wordprocessingDrawing" xmlns:wp="http://schemas.openxmlformats.org/drawingml/2006/wordprocessingDrawing" xmlns:w10="urn:schemas-microsoft-com:office:word" xmlns:w="http://schemas.openxmlformats.org/wordprocessingml/2006/main" xmlns:w14="http://schemas.microsoft.com/office/word/2010/wordml" xmlns:wpg="http://schemas.microsoft.com/office/word/2010/wordprocessingGroup" xmlns:wpi="http://schemas.microsoft.com/office/word/2010/wordprocessingInk" xmlns:wne="http://schemas.microsoft.com/office/word/2006/wordml" xmlns:wps="http://schemas.microsoft.com/office/word/2010/wordprocessingShape" mc:Ignorable="w14 wp14">
+<w:document xmlns:ve="http://schemas.openxmlformats.org/markup-compatibility/2006" xmlns:o="urn:schemas-microsoft-com:office:office" xmlns:r="http://schemas.openxmlformats.org/officeDocument/2006/relationships" xmlns:m="http://schemas.openxmlformats.org/officeDocument/2006/math" xmlns:v="urn:schemas-microsoft-com:vml" xmlns:wp="http://schemas.openxmlformats.org/drawingml/2006/wordprocessingDrawing" xmlns:w10="urn:schemas-microsoft-com:office:word" xmlns:w="http://schemas.openxmlformats.org/wordprocessingml/2006/main" xmlns:wne="http://schemas.microsoft.com/office/word/2006/wordml">
   <w:body>
     <w:sdt>
       <w:sdtPr>
@@ -25,7 +25,7 @@
           <w:tblPr>
             <w:tblW w:w="5014" w:type="pct"/>
             <w:jc w:val="center"/>
-            <w:tblLook w:val="04A0" w:firstRow="1" w:lastRow="0" w:firstColumn="1" w:lastColumn="0" w:noHBand="0" w:noVBand="1"/>
+            <w:tblLook w:val="04A0"/>
           </w:tblPr>
           <w:tblGrid>
             <w:gridCol w:w="8744"/>
@@ -309,7 +309,7 @@
           <w:tblPr>
             <w:tblpPr w:leftFromText="187" w:rightFromText="187" w:horzAnchor="margin" w:tblpXSpec="center" w:tblpYSpec="bottom"/>
             <w:tblW w:w="5000" w:type="pct"/>
-            <w:tblLook w:val="04A0" w:firstRow="1" w:lastRow="0" w:firstColumn="1" w:lastColumn="0" w:noHBand="0" w:noVBand="1"/>
+            <w:tblLook w:val="04A0"/>
           </w:tblPr>
           <w:tblGrid>
             <w:gridCol w:w="8720"/>
@@ -332,13 +332,10 @@
                       <w:pStyle w:val="Sinespaciado"/>
                     </w:pPr>
                     <w:r>
-                      <w:t>En este documento se describe el proyecto al completo, intentando transmit</w:t>
+                      <w:t>En este documento se describe el proyecto al completo, intentando transmitir los conocimientos necesarios para reproducir el desarrollo aquí descrito llegando al mismo resultado. Se comentará la arquitectura, el medio elegido, el sistema de trabajo usado y</w:t>
                     </w:r>
                     <w:r>
-                      <w:t>ir los conocimientos necesarios</w:t>
-                    </w:r>
-                    <w:r>
-                      <w:t xml:space="preserve"> para reproducir el desarrollo aquí descrito llegando al mismo resultado. Se comentará la arquitectura, el medio elegido, el sistema de trabajo usado y las razones de toda elección que se ha tomado durante su desarrollo.</w:t>
+                      <w:t xml:space="preserve"> las razones de toda elección que se ha tomado durante su desarrollo.</w:t>
                     </w:r>
                   </w:p>
                 </w:tc>
@@ -406,7 +403,7 @@
           <w:r>
             <w:fldChar w:fldCharType="separate"/>
           </w:r>
-          <w:hyperlink w:anchor="_Toc334658900" w:history="1">
+          <w:hyperlink w:anchor="_Toc334685610Toc334658900" w:history="1">
             <w:r>
               <w:rPr>
                 <w:rStyle w:val="Hipervnculo"/>
@@ -448,7 +445,21 @@
                 <w:noProof/>
                 <w:webHidden/>
               </w:rPr>
-              <w:instrText xml:space="preserve"> PAGEREF _Toc334658900 \h </w:instrText>
+              <w:instrText xml:space="preserve"> PAGEREF _</w:instrText>
+            </w:r>
+            <w:r>
+              <w:rPr>
+                <w:noProof/>
+                <w:webHidden/>
+              </w:rPr>
+              <w:instrText>Toc334685610</w:instrText>
+            </w:r>
+            <w:r>
+              <w:rPr>
+                <w:noProof/>
+                <w:webHidden/>
+              </w:rPr>
+              <w:instrText xml:space="preserve"> \h </w:instrText>
             </w:r>
             <w:r>
               <w:rPr>
@@ -492,7 +503,7 @@
               <w:lang w:eastAsia="es-ES"/>
             </w:rPr>
           </w:pPr>
-          <w:hyperlink w:anchor="_Toc334658901" w:history="1">
+          <w:hyperlink w:anchor="_Toc334685611Toc334658901" w:history="1">
             <w:r>
               <w:rPr>
                 <w:rStyle w:val="Hipervnculo"/>
@@ -534,7 +545,21 @@
                 <w:noProof/>
                 <w:webHidden/>
               </w:rPr>
-              <w:instrText xml:space="preserve"> PAGEREF _Toc334658901 \h </w:instrText>
+              <w:instrText xml:space="preserve"> PAGEREF _</w:instrText>
+            </w:r>
+            <w:r>
+              <w:rPr>
+                <w:noProof/>
+                <w:webHidden/>
+              </w:rPr>
+              <w:instrText>Toc334685611</w:instrText>
+            </w:r>
+            <w:r>
+              <w:rPr>
+                <w:noProof/>
+                <w:webHidden/>
+              </w:rPr>
+              <w:instrText xml:space="preserve"> \h </w:instrText>
             </w:r>
             <w:r>
               <w:rPr>
@@ -578,7 +603,7 @@
               <w:lang w:eastAsia="es-ES"/>
             </w:rPr>
           </w:pPr>
-          <w:hyperlink w:anchor="_Toc334658902" w:history="1">
+          <w:hyperlink w:anchor="_Toc334685612Toc334658902" w:history="1">
             <w:r>
               <w:rPr>
                 <w:rStyle w:val="Hipervnculo"/>
@@ -620,7 +645,21 @@
                 <w:noProof/>
                 <w:webHidden/>
               </w:rPr>
-              <w:instrText xml:space="preserve"> PAGEREF _Toc334658902 \h </w:instrText>
+              <w:instrText xml:space="preserve"> PAGEREF _</w:instrText>
+            </w:r>
+            <w:r>
+              <w:rPr>
+                <w:noProof/>
+                <w:webHidden/>
+              </w:rPr>
+              <w:instrText>Toc334685612</w:instrText>
+            </w:r>
+            <w:r>
+              <w:rPr>
+                <w:noProof/>
+                <w:webHidden/>
+              </w:rPr>
+              <w:instrText xml:space="preserve"> \h </w:instrText>
             </w:r>
             <w:r>
               <w:rPr>
@@ -664,7 +703,7 @@
               <w:lang w:eastAsia="es-ES"/>
             </w:rPr>
           </w:pPr>
-          <w:hyperlink w:anchor="_Toc334658903" w:history="1">
+          <w:hyperlink w:anchor="_Toc334685613Toc334658903" w:history="1">
             <w:r>
               <w:rPr>
                 <w:rStyle w:val="Hipervnculo"/>
@@ -706,7 +745,21 @@
                 <w:noProof/>
                 <w:webHidden/>
               </w:rPr>
-              <w:instrText xml:space="preserve"> PAGEREF _Toc334658903 \h </w:instrText>
+              <w:instrText xml:space="preserve"> PAGEREF _</w:instrText>
+            </w:r>
+            <w:r>
+              <w:rPr>
+                <w:noProof/>
+                <w:webHidden/>
+              </w:rPr>
+              <w:instrText>Toc334685613</w:instrText>
+            </w:r>
+            <w:r>
+              <w:rPr>
+                <w:noProof/>
+                <w:webHidden/>
+              </w:rPr>
+              <w:instrText xml:space="preserve"> \h </w:instrText>
             </w:r>
             <w:r>
               <w:rPr>
@@ -750,7 +803,7 @@
               <w:lang w:eastAsia="es-ES"/>
             </w:rPr>
           </w:pPr>
-          <w:hyperlink w:anchor="_Toc334658904" w:history="1">
+          <w:hyperlink w:anchor="_Toc334685614Toc334658904" w:history="1">
             <w:r>
               <w:rPr>
                 <w:rStyle w:val="Hipervnculo"/>
@@ -792,7 +845,21 @@
                 <w:noProof/>
                 <w:webHidden/>
               </w:rPr>
-              <w:instrText xml:space="preserve"> PAGEREF _Toc334658904 \h </w:instrText>
+              <w:instrText xml:space="preserve"> PAGEREF _</w:instrText>
+            </w:r>
+            <w:r>
+              <w:rPr>
+                <w:noProof/>
+                <w:webHidden/>
+              </w:rPr>
+              <w:instrText>Toc334685614</w:instrText>
+            </w:r>
+            <w:r>
+              <w:rPr>
+                <w:noProof/>
+                <w:webHidden/>
+              </w:rPr>
+              <w:instrText xml:space="preserve"> \h </w:instrText>
             </w:r>
             <w:r>
               <w:rPr>
@@ -836,7 +903,7 @@
               <w:lang w:eastAsia="es-ES"/>
             </w:rPr>
           </w:pPr>
-          <w:hyperlink w:anchor="_Toc334658905" w:history="1">
+          <w:hyperlink w:anchor="_Toc334685615Toc334658905" w:history="1">
             <w:r>
               <w:rPr>
                 <w:rStyle w:val="Hipervnculo"/>
@@ -878,7 +945,21 @@
                 <w:noProof/>
                 <w:webHidden/>
               </w:rPr>
-              <w:instrText xml:space="preserve"> PAGEREF _Toc334658905 \h </w:instrText>
+              <w:instrText xml:space="preserve"> PAGEREF _</w:instrText>
+            </w:r>
+            <w:r>
+              <w:rPr>
+                <w:noProof/>
+                <w:webHidden/>
+              </w:rPr>
+              <w:instrText>Toc334685615</w:instrText>
+            </w:r>
+            <w:r>
+              <w:rPr>
+                <w:noProof/>
+                <w:webHidden/>
+              </w:rPr>
+              <w:instrText xml:space="preserve"> \h </w:instrText>
             </w:r>
             <w:r>
               <w:rPr>
@@ -922,7 +1003,7 @@
               <w:lang w:eastAsia="es-ES"/>
             </w:rPr>
           </w:pPr>
-          <w:hyperlink w:anchor="_Toc334658906" w:history="1">
+          <w:hyperlink w:anchor="_Toc334685616Toc334658906" w:history="1">
             <w:r>
               <w:rPr>
                 <w:rStyle w:val="Hipervnculo"/>
@@ -964,7 +1045,21 @@
                 <w:noProof/>
                 <w:webHidden/>
               </w:rPr>
-              <w:instrText xml:space="preserve"> PAGEREF _Toc334658906 \h </w:instrText>
+              <w:instrText xml:space="preserve"> PAGEREF _</w:instrText>
+            </w:r>
+            <w:r>
+              <w:rPr>
+                <w:noProof/>
+                <w:webHidden/>
+              </w:rPr>
+              <w:instrText>Toc334685616</w:instrText>
+            </w:r>
+            <w:r>
+              <w:rPr>
+                <w:noProof/>
+                <w:webHidden/>
+              </w:rPr>
+              <w:instrText xml:space="preserve"> \h </w:instrText>
             </w:r>
             <w:r>
               <w:rPr>
@@ -1008,7 +1103,7 @@
               <w:lang w:eastAsia="es-ES"/>
             </w:rPr>
           </w:pPr>
-          <w:hyperlink w:anchor="_Toc334658907" w:history="1">
+          <w:hyperlink w:anchor="_Toc334685617Toc334658907" w:history="1">
             <w:r>
               <w:rPr>
                 <w:rStyle w:val="Hipervnculo"/>
@@ -1050,7 +1145,21 @@
                 <w:noProof/>
                 <w:webHidden/>
               </w:rPr>
-              <w:instrText xml:space="preserve"> PAGEREF _Toc334658907 \h </w:instrText>
+              <w:instrText xml:space="preserve"> PAGEREF _</w:instrText>
+            </w:r>
+            <w:r>
+              <w:rPr>
+                <w:noProof/>
+                <w:webHidden/>
+              </w:rPr>
+              <w:instrText>Toc334685617</w:instrText>
+            </w:r>
+            <w:r>
+              <w:rPr>
+                <w:noProof/>
+                <w:webHidden/>
+              </w:rPr>
+              <w:instrText xml:space="preserve"> \h </w:instrText>
             </w:r>
             <w:r>
               <w:rPr>
@@ -1094,7 +1203,7 @@
               <w:lang w:eastAsia="es-ES"/>
             </w:rPr>
           </w:pPr>
-          <w:hyperlink w:anchor="_Toc334658908" w:history="1">
+          <w:hyperlink w:anchor="_Toc334685618Toc334658908" w:history="1">
             <w:r>
               <w:rPr>
                 <w:rStyle w:val="Hipervnculo"/>
@@ -1136,7 +1245,21 @@
                 <w:noProof/>
                 <w:webHidden/>
               </w:rPr>
-              <w:instrText xml:space="preserve"> PAGEREF _Toc334658908 \h </w:instrText>
+              <w:instrText xml:space="preserve"> PAGEREF _</w:instrText>
+            </w:r>
+            <w:r>
+              <w:rPr>
+                <w:noProof/>
+                <w:webHidden/>
+              </w:rPr>
+              <w:instrText>Toc334685618</w:instrText>
+            </w:r>
+            <w:r>
+              <w:rPr>
+                <w:noProof/>
+                <w:webHidden/>
+              </w:rPr>
+              <w:instrText xml:space="preserve"> \h </w:instrText>
             </w:r>
             <w:r>
               <w:rPr>
@@ -1180,7 +1303,7 @@
               <w:lang w:eastAsia="es-ES"/>
             </w:rPr>
           </w:pPr>
-          <w:hyperlink w:anchor="_Toc334658909" w:history="1">
+          <w:hyperlink w:anchor="_Toc334685619Toc334658909" w:history="1">
             <w:r>
               <w:rPr>
                 <w:rStyle w:val="Hipervnculo"/>
@@ -1222,7 +1345,21 @@
                 <w:noProof/>
                 <w:webHidden/>
               </w:rPr>
-              <w:instrText xml:space="preserve"> PAGEREF _Toc334658909 \h </w:instrText>
+              <w:instrText xml:space="preserve"> PAGEREF _</w:instrText>
+            </w:r>
+            <w:r>
+              <w:rPr>
+                <w:noProof/>
+                <w:webHidden/>
+              </w:rPr>
+              <w:instrText>Toc334685619</w:instrText>
+            </w:r>
+            <w:r>
+              <w:rPr>
+                <w:noProof/>
+                <w:webHidden/>
+              </w:rPr>
+              <w:instrText xml:space="preserve"> \h </w:instrText>
             </w:r>
             <w:r>
               <w:rPr>
@@ -1266,7 +1403,7 @@
               <w:lang w:eastAsia="es-ES"/>
             </w:rPr>
           </w:pPr>
-          <w:hyperlink w:anchor="_Toc334658910" w:history="1">
+          <w:hyperlink w:anchor="_Toc334685620Toc334658910" w:history="1">
             <w:r>
               <w:rPr>
                 <w:rStyle w:val="Hipervnculo"/>
@@ -1308,7 +1445,21 @@
                 <w:noProof/>
                 <w:webHidden/>
               </w:rPr>
-              <w:instrText xml:space="preserve"> PAGEREF _Toc334658910 \h </w:instrText>
+              <w:instrText xml:space="preserve"> PAGEREF _</w:instrText>
+            </w:r>
+            <w:r>
+              <w:rPr>
+                <w:noProof/>
+                <w:webHidden/>
+              </w:rPr>
+              <w:instrText>Toc334685620</w:instrText>
+            </w:r>
+            <w:r>
+              <w:rPr>
+                <w:noProof/>
+                <w:webHidden/>
+              </w:rPr>
+              <w:instrText xml:space="preserve"> \h </w:instrText>
             </w:r>
             <w:r>
               <w:rPr>
@@ -1352,7 +1503,7 @@
               <w:lang w:eastAsia="es-ES"/>
             </w:rPr>
           </w:pPr>
-          <w:hyperlink w:anchor="_Toc334658911" w:history="1">
+          <w:hyperlink w:anchor="_Toc334685621Toc334658911" w:history="1">
             <w:r>
               <w:rPr>
                 <w:rStyle w:val="Hipervnculo"/>
@@ -1394,7 +1545,21 @@
                 <w:noProof/>
                 <w:webHidden/>
               </w:rPr>
-              <w:instrText xml:space="preserve"> PAGEREF _Toc334658911 \h </w:instrText>
+              <w:instrText xml:space="preserve"> PAGEREF _</w:instrText>
+            </w:r>
+            <w:r>
+              <w:rPr>
+                <w:noProof/>
+                <w:webHidden/>
+              </w:rPr>
+              <w:instrText>Toc334685621</w:instrText>
+            </w:r>
+            <w:r>
+              <w:rPr>
+                <w:noProof/>
+                <w:webHidden/>
+              </w:rPr>
+              <w:instrText xml:space="preserve"> \h </w:instrText>
             </w:r>
             <w:r>
               <w:rPr>
@@ -1437,7 +1602,7 @@
               <w:lang w:eastAsia="es-ES"/>
             </w:rPr>
           </w:pPr>
-          <w:hyperlink w:anchor="_Toc334658912" w:history="1">
+          <w:hyperlink w:anchor="_Toc334685622Toc334658912" w:history="1">
             <w:r>
               <w:rPr>
                 <w:rStyle w:val="Hipervnculo"/>
@@ -1464,7 +1629,21 @@
                 <w:noProof/>
                 <w:webHidden/>
               </w:rPr>
-              <w:instrText xml:space="preserve"> PAGEREF _Toc334658912 \h </w:instrText>
+              <w:instrText xml:space="preserve"> PAGEREF _</w:instrText>
+            </w:r>
+            <w:r>
+              <w:rPr>
+                <w:noProof/>
+                <w:webHidden/>
+              </w:rPr>
+              <w:instrText>Toc334685622</w:instrText>
+            </w:r>
+            <w:r>
+              <w:rPr>
+                <w:noProof/>
+                <w:webHidden/>
+              </w:rPr>
+              <w:instrText xml:space="preserve"> \h </w:instrText>
             </w:r>
             <w:r>
               <w:rPr>
@@ -1507,7 +1686,7 @@
               <w:lang w:eastAsia="es-ES"/>
             </w:rPr>
           </w:pPr>
-          <w:hyperlink w:anchor="_Toc334658913" w:history="1">
+          <w:hyperlink w:anchor="_Toc334685623Toc334658913" w:history="1">
             <w:r>
               <w:rPr>
                 <w:rStyle w:val="Hipervnculo"/>
@@ -1534,7 +1713,21 @@
                 <w:noProof/>
                 <w:webHidden/>
               </w:rPr>
-              <w:instrText xml:space="preserve"> PAGEREF _Toc334658913 \h </w:instrText>
+              <w:instrText xml:space="preserve"> PAGEREF _</w:instrText>
+            </w:r>
+            <w:r>
+              <w:rPr>
+                <w:noProof/>
+                <w:webHidden/>
+              </w:rPr>
+              <w:instrText>Toc334685623</w:instrText>
+            </w:r>
+            <w:r>
+              <w:rPr>
+                <w:noProof/>
+                <w:webHidden/>
+              </w:rPr>
+              <w:instrText xml:space="preserve"> \h </w:instrText>
             </w:r>
             <w:r>
               <w:rPr>
@@ -1578,7 +1771,7 @@
               <w:lang w:eastAsia="es-ES"/>
             </w:rPr>
           </w:pPr>
-          <w:hyperlink w:anchor="_Toc334658914" w:history="1">
+          <w:hyperlink w:anchor="_Toc334685624Toc334658914" w:history="1">
             <w:r>
               <w:rPr>
                 <w:rStyle w:val="Hipervnculo"/>
@@ -1620,7 +1813,21 @@
                 <w:noProof/>
                 <w:webHidden/>
               </w:rPr>
-              <w:instrText xml:space="preserve"> PAGEREF _Toc334658914 \h </w:instrText>
+              <w:instrText xml:space="preserve"> PAGEREF _</w:instrText>
+            </w:r>
+            <w:r>
+              <w:rPr>
+                <w:noProof/>
+                <w:webHidden/>
+              </w:rPr>
+              <w:instrText>Toc334685624</w:instrText>
+            </w:r>
+            <w:r>
+              <w:rPr>
+                <w:noProof/>
+                <w:webHidden/>
+              </w:rPr>
+              <w:instrText xml:space="preserve"> \h </w:instrText>
             </w:r>
             <w:r>
               <w:rPr>
@@ -1663,7 +1870,7 @@
               <w:lang w:eastAsia="es-ES"/>
             </w:rPr>
           </w:pPr>
-          <w:hyperlink w:anchor="_Toc334658915" w:history="1">
+          <w:hyperlink w:anchor="_Toc334685625Toc334658915" w:history="1">
             <w:r>
               <w:rPr>
                 <w:rStyle w:val="Hipervnculo"/>
@@ -1690,7 +1897,21 @@
                 <w:noProof/>
                 <w:webHidden/>
               </w:rPr>
-              <w:instrText xml:space="preserve"> PAGEREF _Toc334658915 \h </w:instrText>
+              <w:instrText xml:space="preserve"> PAGEREF _</w:instrText>
+            </w:r>
+            <w:r>
+              <w:rPr>
+                <w:noProof/>
+                <w:webHidden/>
+              </w:rPr>
+              <w:instrText>Toc334685625</w:instrText>
+            </w:r>
+            <w:r>
+              <w:rPr>
+                <w:noProof/>
+                <w:webHidden/>
+              </w:rPr>
+              <w:instrText xml:space="preserve"> \h </w:instrText>
             </w:r>
             <w:r>
               <w:rPr>
@@ -1733,7 +1954,7 @@
               <w:lang w:eastAsia="es-ES"/>
             </w:rPr>
           </w:pPr>
-          <w:hyperlink w:anchor="_Toc334658916" w:history="1">
+          <w:hyperlink w:anchor="_Toc334685626Toc334658916" w:history="1">
             <w:r>
               <w:rPr>
                 <w:rStyle w:val="Hipervnculo"/>
@@ -1760,7 +1981,21 @@
                 <w:noProof/>
                 <w:webHidden/>
               </w:rPr>
-              <w:instrText xml:space="preserve"> PAGEREF _Toc334658916 \h </w:instrText>
+              <w:instrText xml:space="preserve"> PAGEREF _</w:instrText>
+            </w:r>
+            <w:r>
+              <w:rPr>
+                <w:noProof/>
+                <w:webHidden/>
+              </w:rPr>
+              <w:instrText>Toc334685626</w:instrText>
+            </w:r>
+            <w:r>
+              <w:rPr>
+                <w:noProof/>
+                <w:webHidden/>
+              </w:rPr>
+              <w:instrText xml:space="preserve"> \h </w:instrText>
             </w:r>
             <w:r>
               <w:rPr>
@@ -1803,7 +2038,7 @@
               <w:lang w:eastAsia="es-ES"/>
             </w:rPr>
           </w:pPr>
-          <w:hyperlink w:anchor="_Toc334658917" w:history="1">
+          <w:hyperlink w:anchor="_Toc334685627Toc334658917" w:history="1">
             <w:r>
               <w:rPr>
                 <w:rStyle w:val="Hipervnculo"/>
@@ -1830,7 +2065,21 @@
                 <w:noProof/>
                 <w:webHidden/>
               </w:rPr>
-              <w:instrText xml:space="preserve"> PAGEREF _Toc334658917 \h </w:instrText>
+              <w:instrText xml:space="preserve"> PAGEREF _</w:instrText>
+            </w:r>
+            <w:r>
+              <w:rPr>
+                <w:noProof/>
+                <w:webHidden/>
+              </w:rPr>
+              <w:instrText>Toc334685627</w:instrText>
+            </w:r>
+            <w:r>
+              <w:rPr>
+                <w:noProof/>
+                <w:webHidden/>
+              </w:rPr>
+              <w:instrText xml:space="preserve"> \h </w:instrText>
             </w:r>
             <w:r>
               <w:rPr>
@@ -1873,7 +2122,7 @@
               <w:lang w:eastAsia="es-ES"/>
             </w:rPr>
           </w:pPr>
-          <w:hyperlink w:anchor="_Toc334658918" w:history="1">
+          <w:hyperlink w:anchor="_Toc334685628Toc334658918" w:history="1">
             <w:r>
               <w:rPr>
                 <w:rStyle w:val="Hipervnculo"/>
@@ -1900,7 +2149,21 @@
                 <w:noProof/>
                 <w:webHidden/>
               </w:rPr>
-              <w:instrText xml:space="preserve"> PAGEREF _Toc334658918 \h </w:instrText>
+              <w:instrText xml:space="preserve"> PAGEREF _</w:instrText>
+            </w:r>
+            <w:r>
+              <w:rPr>
+                <w:noProof/>
+                <w:webHidden/>
+              </w:rPr>
+              <w:instrText>Toc334685628</w:instrText>
+            </w:r>
+            <w:r>
+              <w:rPr>
+                <w:noProof/>
+                <w:webHidden/>
+              </w:rPr>
+              <w:instrText xml:space="preserve"> \h </w:instrText>
             </w:r>
             <w:r>
               <w:rPr>
@@ -1943,7 +2206,7 @@
               <w:lang w:eastAsia="es-ES"/>
             </w:rPr>
           </w:pPr>
-          <w:hyperlink w:anchor="_Toc334658919" w:history="1">
+          <w:hyperlink w:anchor="_Toc334685629Toc334658919" w:history="1">
             <w:r>
               <w:rPr>
                 <w:rStyle w:val="Hipervnculo"/>
@@ -1970,7 +2233,21 @@
                 <w:noProof/>
                 <w:webHidden/>
               </w:rPr>
-              <w:instrText xml:space="preserve"> PAGEREF _Toc334658919 \h </w:instrText>
+              <w:instrText xml:space="preserve"> PAGEREF _</w:instrText>
+            </w:r>
+            <w:r>
+              <w:rPr>
+                <w:noProof/>
+                <w:webHidden/>
+              </w:rPr>
+              <w:instrText>Toc334685629</w:instrText>
+            </w:r>
+            <w:r>
+              <w:rPr>
+                <w:noProof/>
+                <w:webHidden/>
+              </w:rPr>
+              <w:instrText xml:space="preserve"> \h </w:instrText>
             </w:r>
             <w:r>
               <w:rPr>
@@ -2014,7 +2291,7 @@
               <w:lang w:eastAsia="es-ES"/>
             </w:rPr>
           </w:pPr>
-          <w:hyperlink w:anchor="_Toc334658920" w:history="1">
+          <w:hyperlink w:anchor="_Toc334685630Toc334658920" w:history="1">
             <w:r>
               <w:rPr>
                 <w:rStyle w:val="Hipervnculo"/>
@@ -2056,7 +2333,21 @@
                 <w:noProof/>
                 <w:webHidden/>
               </w:rPr>
-              <w:instrText xml:space="preserve"> PAGEREF _Toc334658920 \h </w:instrText>
+              <w:instrText xml:space="preserve"> PAGEREF _</w:instrText>
+            </w:r>
+            <w:r>
+              <w:rPr>
+                <w:noProof/>
+                <w:webHidden/>
+              </w:rPr>
+              <w:instrText>Toc334685630</w:instrText>
+            </w:r>
+            <w:r>
+              <w:rPr>
+                <w:noProof/>
+                <w:webHidden/>
+              </w:rPr>
+              <w:instrText xml:space="preserve"> \h </w:instrText>
             </w:r>
             <w:r>
               <w:rPr>
@@ -2100,7 +2391,7 @@
               <w:lang w:eastAsia="es-ES"/>
             </w:rPr>
           </w:pPr>
-          <w:hyperlink w:anchor="_Toc334658921" w:history="1">
+          <w:hyperlink w:anchor="_Toc334685631Toc334658921" w:history="1">
             <w:r>
               <w:rPr>
                 <w:rStyle w:val="Hipervnculo"/>
@@ -2142,7 +2433,21 @@
                 <w:noProof/>
                 <w:webHidden/>
               </w:rPr>
-              <w:instrText xml:space="preserve"> PAGEREF _Toc334658921 \h </w:instrText>
+              <w:instrText xml:space="preserve"> PAGEREF _</w:instrText>
+            </w:r>
+            <w:r>
+              <w:rPr>
+                <w:noProof/>
+                <w:webHidden/>
+              </w:rPr>
+              <w:instrText>Toc334685631</w:instrText>
+            </w:r>
+            <w:r>
+              <w:rPr>
+                <w:noProof/>
+                <w:webHidden/>
+              </w:rPr>
+              <w:instrText xml:space="preserve"> \h </w:instrText>
             </w:r>
             <w:r>
               <w:rPr>
@@ -2185,7 +2490,7 @@
               <w:lang w:eastAsia="es-ES"/>
             </w:rPr>
           </w:pPr>
-          <w:hyperlink w:anchor="_Toc334658922" w:history="1">
+          <w:hyperlink w:anchor="_Toc334685632Toc334658922" w:history="1">
             <w:r>
               <w:rPr>
                 <w:rStyle w:val="Hipervnculo"/>
@@ -2212,7 +2517,21 @@
                 <w:noProof/>
                 <w:webHidden/>
               </w:rPr>
-              <w:instrText xml:space="preserve"> PAGEREF _Toc334658922 \h </w:instrText>
+              <w:instrText xml:space="preserve"> PAGEREF _</w:instrText>
+            </w:r>
+            <w:r>
+              <w:rPr>
+                <w:noProof/>
+                <w:webHidden/>
+              </w:rPr>
+              <w:instrText>Toc334685632</w:instrText>
+            </w:r>
+            <w:r>
+              <w:rPr>
+                <w:noProof/>
+                <w:webHidden/>
+              </w:rPr>
+              <w:instrText xml:space="preserve"> \h </w:instrText>
             </w:r>
             <w:r>
               <w:rPr>
@@ -2256,7 +2575,7 @@
               <w:lang w:eastAsia="es-ES"/>
             </w:rPr>
           </w:pPr>
-          <w:hyperlink w:anchor="_Toc334658923" w:history="1">
+          <w:hyperlink w:anchor="_Toc334685633Toc334658923" w:history="1">
             <w:r>
               <w:rPr>
                 <w:rStyle w:val="Hipervnculo"/>
@@ -2298,7 +2617,21 @@
                 <w:noProof/>
                 <w:webHidden/>
               </w:rPr>
-              <w:instrText xml:space="preserve"> PAGEREF _Toc334658923 \h </w:instrText>
+              <w:instrText xml:space="preserve"> PAGEREF _</w:instrText>
+            </w:r>
+            <w:r>
+              <w:rPr>
+                <w:noProof/>
+                <w:webHidden/>
+              </w:rPr>
+              <w:instrText>Toc334685633</w:instrText>
+            </w:r>
+            <w:r>
+              <w:rPr>
+                <w:noProof/>
+                <w:webHidden/>
+              </w:rPr>
+              <w:instrText xml:space="preserve"> \h </w:instrText>
             </w:r>
             <w:r>
               <w:rPr>
@@ -2342,7 +2675,7 @@
               <w:lang w:eastAsia="es-ES"/>
             </w:rPr>
           </w:pPr>
-          <w:hyperlink w:anchor="_Toc334658924" w:history="1">
+          <w:hyperlink w:anchor="_Toc334685634Toc334658924" w:history="1">
             <w:r>
               <w:rPr>
                 <w:rStyle w:val="Hipervnculo"/>
@@ -2384,7 +2717,21 @@
                 <w:noProof/>
                 <w:webHidden/>
               </w:rPr>
-              <w:instrText xml:space="preserve"> PAGEREF _Toc334658924 \h </w:instrText>
+              <w:instrText xml:space="preserve"> PAGEREF _</w:instrText>
+            </w:r>
+            <w:r>
+              <w:rPr>
+                <w:noProof/>
+                <w:webHidden/>
+              </w:rPr>
+              <w:instrText>Toc334685634</w:instrText>
+            </w:r>
+            <w:r>
+              <w:rPr>
+                <w:noProof/>
+                <w:webHidden/>
+              </w:rPr>
+              <w:instrText xml:space="preserve"> \h </w:instrText>
             </w:r>
             <w:r>
               <w:rPr>
@@ -2433,12 +2780,14 @@
       </w:pPr>
       <w:bookmarkStart w:id="0" w:name="_Toc334584250"/>
       <w:bookmarkStart w:id="1" w:name="_Toc334658900"/>
+      <w:bookmarkStart w:id="2" w:name="_Toc334685610"/>
       <w:r>
         <w:lastRenderedPageBreak/>
         <w:t>Visión</w:t>
       </w:r>
       <w:bookmarkEnd w:id="0"/>
       <w:bookmarkEnd w:id="1"/>
+      <w:bookmarkEnd w:id="2"/>
     </w:p>
     <w:p>
       <w:pPr>
@@ -2448,11 +2797,13 @@
           <w:numId w:val="3"/>
         </w:numPr>
       </w:pPr>
-      <w:bookmarkStart w:id="2" w:name="_Toc334658901"/>
+      <w:bookmarkStart w:id="3" w:name="_Toc334658901"/>
+      <w:bookmarkStart w:id="4" w:name="_Toc334685611"/>
       <w:r>
         <w:t>Introducción</w:t>
       </w:r>
-      <w:bookmarkEnd w:id="2"/>
+      <w:bookmarkEnd w:id="3"/>
+      <w:bookmarkEnd w:id="4"/>
     </w:p>
     <w:p/>
     <w:p>
@@ -2616,8 +2967,9 @@
           <w:numId w:val="3"/>
         </w:numPr>
       </w:pPr>
-      <w:bookmarkStart w:id="3" w:name="_Toc334584251"/>
-      <w:bookmarkStart w:id="4" w:name="_Toc334658902"/>
+      <w:bookmarkStart w:id="5" w:name="_Toc334584251"/>
+      <w:bookmarkStart w:id="6" w:name="_Toc334658902"/>
+      <w:bookmarkStart w:id="7" w:name="_Toc334685612"/>
       <w:r>
         <w:lastRenderedPageBreak/>
         <w:t>Objetivos</w:t>
@@ -2625,8 +2977,9 @@
       <w:r>
         <w:t xml:space="preserve"> y requisitos</w:t>
       </w:r>
-      <w:bookmarkEnd w:id="3"/>
-      <w:bookmarkEnd w:id="4"/>
+      <w:bookmarkEnd w:id="5"/>
+      <w:bookmarkEnd w:id="6"/>
+      <w:bookmarkEnd w:id="7"/>
     </w:p>
     <w:p/>
     <w:p>
@@ -3071,14 +3424,16 @@
       <w:pPr>
         <w:pStyle w:val="Ttulo1"/>
       </w:pPr>
-      <w:bookmarkStart w:id="5" w:name="_Toc334584252"/>
-      <w:bookmarkStart w:id="6" w:name="_Toc334658903"/>
+      <w:bookmarkStart w:id="8" w:name="_Toc334584252"/>
+      <w:bookmarkStart w:id="9" w:name="_Toc334658903"/>
+      <w:bookmarkStart w:id="10" w:name="_Toc334685613"/>
       <w:r>
         <w:lastRenderedPageBreak/>
         <w:t>El motor Unity 3D</w:t>
       </w:r>
-      <w:bookmarkEnd w:id="5"/>
-      <w:bookmarkEnd w:id="6"/>
+      <w:bookmarkEnd w:id="8"/>
+      <w:bookmarkEnd w:id="9"/>
+      <w:bookmarkEnd w:id="10"/>
     </w:p>
     <w:p>
       <w:pPr>
@@ -3088,13 +3443,15 @@
           <w:numId w:val="5"/>
         </w:numPr>
       </w:pPr>
-      <w:bookmarkStart w:id="7" w:name="_Toc334584253"/>
-      <w:bookmarkStart w:id="8" w:name="_Toc334658904"/>
+      <w:bookmarkStart w:id="11" w:name="_Toc334584253"/>
+      <w:bookmarkStart w:id="12" w:name="_Toc334658904"/>
+      <w:bookmarkStart w:id="13" w:name="_Toc334685614"/>
       <w:r>
         <w:t>Introducción</w:t>
       </w:r>
-      <w:bookmarkEnd w:id="7"/>
-      <w:bookmarkEnd w:id="8"/>
+      <w:bookmarkEnd w:id="11"/>
+      <w:bookmarkEnd w:id="12"/>
+      <w:bookmarkEnd w:id="13"/>
     </w:p>
     <w:p>
       <w:r>
@@ -3220,7 +3577,15 @@
       </w:r>
       <w:proofErr w:type="spellEnd"/>
       <w:r>
-        <w:t xml:space="preserve">. Además, puede compilar código de scripts escrito en C#, JavaScript o </w:t>
+        <w:t xml:space="preserve">. Además, puede compilar código de scripts escrito en C#, </w:t>
+      </w:r>
+      <w:proofErr w:type="spellStart"/>
+      <w:r>
+        <w:t>JavaScript</w:t>
+      </w:r>
+      <w:proofErr w:type="spellEnd"/>
+      <w:r>
+        <w:t xml:space="preserve"> o </w:t>
       </w:r>
       <w:proofErr w:type="spellStart"/>
       <w:r>
@@ -3233,16 +3598,16 @@
       <w:r>
         <w:t xml:space="preserve"> gestiona los elementos nativos. Para nuestro proyecto y </w:t>
       </w:r>
-      <w:commentRangeStart w:id="9"/>
+      <w:commentRangeStart w:id="14"/>
       <w:r>
         <w:t>por causas que se comentarán más adelante</w:t>
       </w:r>
-      <w:commentRangeEnd w:id="9"/>
+      <w:commentRangeEnd w:id="14"/>
       <w:r>
         <w:rPr>
           <w:rStyle w:val="Refdecomentario"/>
         </w:rPr>
-        <w:commentReference w:id="9"/>
+        <w:commentReference w:id="14"/>
       </w:r>
       <w:r>
         <w:t>, los scripts se encuentran escritos en C#.</w:t>
@@ -3282,16 +3647,16 @@
     </w:p>
     <w:p/>
     <w:p>
-      <w:commentRangeStart w:id="10"/>
+      <w:commentRangeStart w:id="15"/>
       <w:r>
         <w:t>TODO</w:t>
       </w:r>
-      <w:commentRangeEnd w:id="10"/>
+      <w:commentRangeEnd w:id="15"/>
       <w:r>
         <w:rPr>
           <w:rStyle w:val="Refdecomentario"/>
         </w:rPr>
-        <w:commentReference w:id="10"/>
+        <w:commentReference w:id="15"/>
       </w:r>
     </w:p>
     <w:p/>
@@ -3308,14 +3673,16 @@
           <w:numId w:val="5"/>
         </w:numPr>
       </w:pPr>
-      <w:bookmarkStart w:id="11" w:name="_Toc334584254"/>
-      <w:bookmarkStart w:id="12" w:name="_Toc334658905"/>
+      <w:bookmarkStart w:id="16" w:name="_Toc334584254"/>
+      <w:bookmarkStart w:id="17" w:name="_Toc334658905"/>
+      <w:bookmarkStart w:id="18" w:name="_Toc334685615"/>
       <w:r>
         <w:lastRenderedPageBreak/>
         <w:t>Escena de ejemplo</w:t>
       </w:r>
-      <w:bookmarkEnd w:id="11"/>
-      <w:bookmarkEnd w:id="12"/>
+      <w:bookmarkEnd w:id="16"/>
+      <w:bookmarkEnd w:id="17"/>
+      <w:bookmarkEnd w:id="18"/>
     </w:p>
     <w:p/>
     <w:p>
@@ -3358,7 +3725,7 @@
                     </pic:cNvPicPr>
                   </pic:nvPicPr>
                   <pic:blipFill>
-                    <a:blip r:embed="rId12" cstate="print"/>
+                    <a:blip r:embed="rId13" cstate="print"/>
                     <a:stretch>
                       <a:fillRect/>
                     </a:stretch>
@@ -3422,11 +3789,9 @@
       <w:r>
         <w:t xml:space="preserve">”, nos muestra el entorno tridimensional que estamos en proceso de crear. Por el podremos desplazarnos, seleccionar objetos, modificar sus posiciones, rotaciones o escalas y en definitiva modificar la parte visible. La ventana de juego ofrece una </w:t>
       </w:r>
-      <w:proofErr w:type="spellStart"/>
       <w:r>
         <w:t>previsualización</w:t>
       </w:r>
-      <w:proofErr w:type="spellEnd"/>
       <w:r>
         <w:t xml:space="preserve"> de lo que capta la cámara principal del juego</w:t>
       </w:r>
@@ -3566,7 +3931,7 @@
                     </pic:cNvPicPr>
                   </pic:nvPicPr>
                   <pic:blipFill>
-                    <a:blip r:embed="rId13" cstate="print"/>
+                    <a:blip r:embed="rId14" cstate="print"/>
                     <a:stretch>
                       <a:fillRect/>
                     </a:stretch>
@@ -3766,7 +4131,7 @@
                     </pic:cNvPicPr>
                   </pic:nvPicPr>
                   <pic:blipFill>
-                    <a:blip r:embed="rId14" cstate="print"/>
+                    <a:blip r:embed="rId15" cstate="print"/>
                     <a:stretch>
                       <a:fillRect/>
                     </a:stretch>
@@ -4353,7 +4718,7 @@
                     </pic:cNvPicPr>
                   </pic:nvPicPr>
                   <pic:blipFill>
-                    <a:blip r:embed="rId15" cstate="print"/>
+                    <a:blip r:embed="rId16" cstate="print"/>
                     <a:srcRect/>
                     <a:stretch>
                       <a:fillRect/>
@@ -4387,7 +4752,15 @@
     </w:p>
     <w:p>
       <w:r>
-        <w:t>Con esto tenemos terminada nuestra primera escena y una sencilla forma de iniciar el juego. Para poder usarla posteriormente, la guardamos pulsando el menú “File” y “</w:t>
+        <w:t>Con esto tenemos terminada nuestra primera escena y una sencilla forma de iniciar el juego. Para poder usarla posteriormente, la guardamos pulsando el menú “</w:t>
+      </w:r>
+      <w:proofErr w:type="spellStart"/>
+      <w:r>
+        <w:t>File</w:t>
+      </w:r>
+      <w:proofErr w:type="spellEnd"/>
+      <w:r>
+        <w:t>” y “</w:t>
       </w:r>
       <w:proofErr w:type="spellStart"/>
       <w:r>
@@ -4409,14 +4782,16 @@
           <w:numId w:val="5"/>
         </w:numPr>
       </w:pPr>
-      <w:bookmarkStart w:id="13" w:name="_Toc334584255"/>
-      <w:bookmarkStart w:id="14" w:name="_Toc334658906"/>
+      <w:bookmarkStart w:id="19" w:name="_Toc334584255"/>
+      <w:bookmarkStart w:id="20" w:name="_Toc334658906"/>
+      <w:bookmarkStart w:id="21" w:name="_Toc334685616"/>
       <w:r>
         <w:lastRenderedPageBreak/>
         <w:t>Estructura del proyecto</w:t>
       </w:r>
-      <w:bookmarkEnd w:id="13"/>
-      <w:bookmarkEnd w:id="14"/>
+      <w:bookmarkEnd w:id="19"/>
+      <w:bookmarkEnd w:id="20"/>
+      <w:bookmarkEnd w:id="21"/>
     </w:p>
     <w:p/>
     <w:p>
@@ -4465,16 +4840,16 @@
       <w:r>
         <w:t xml:space="preserve">” está organizado en </w:t>
       </w:r>
-      <w:commentRangeStart w:id="15"/>
+      <w:commentRangeStart w:id="22"/>
       <w:r>
         <w:t xml:space="preserve">dos escenas </w:t>
       </w:r>
-      <w:commentRangeEnd w:id="15"/>
+      <w:commentRangeEnd w:id="22"/>
       <w:r>
         <w:rPr>
           <w:rStyle w:val="Refdecomentario"/>
         </w:rPr>
-        <w:commentReference w:id="15"/>
+        <w:commentReference w:id="22"/>
       </w:r>
       <w:r>
         <w:t xml:space="preserve">diferentes o niveles de juego. En la primera escena, llamada “Escena inicial”, se presenta el menú principal de opciones, desde el que el jugador puede comenzar una nueva partida, cargar una previamente guardada, modificar las opciones del juego o salir del mismo. </w:t>
@@ -4489,16 +4864,24 @@
       </w:r>
     </w:p>
     <w:p>
-      <w:commentRangeStart w:id="16"/>
+      <w:commentRangeStart w:id="23"/>
+      <w:commentRangeStart w:id="24"/>
       <w:r>
         <w:t>TODO</w:t>
       </w:r>
-      <w:commentRangeEnd w:id="16"/>
+      <w:commentRangeEnd w:id="23"/>
+      <w:commentRangeEnd w:id="24"/>
       <w:r>
         <w:rPr>
           <w:rStyle w:val="Refdecomentario"/>
         </w:rPr>
-        <w:commentReference w:id="16"/>
+        <w:commentReference w:id="24"/>
+      </w:r>
+      <w:r>
+        <w:rPr>
+          <w:rStyle w:val="Refdecomentario"/>
+        </w:rPr>
+        <w:commentReference w:id="23"/>
       </w:r>
     </w:p>
     <w:p>
@@ -4519,14 +4902,16 @@
           <w:szCs w:val="28"/>
         </w:rPr>
       </w:pPr>
-      <w:bookmarkStart w:id="17" w:name="_Toc334584256"/>
-      <w:bookmarkStart w:id="18" w:name="_Toc334658907"/>
+      <w:bookmarkStart w:id="25" w:name="_Toc334584256"/>
+      <w:bookmarkStart w:id="26" w:name="_Toc334658907"/>
+      <w:bookmarkStart w:id="27" w:name="_Toc334685617"/>
       <w:r>
         <w:lastRenderedPageBreak/>
         <w:t>Particularidades y problemas</w:t>
       </w:r>
-      <w:bookmarkEnd w:id="17"/>
-      <w:bookmarkEnd w:id="18"/>
+      <w:bookmarkEnd w:id="25"/>
+      <w:bookmarkEnd w:id="26"/>
+      <w:bookmarkEnd w:id="27"/>
     </w:p>
     <w:p/>
     <w:p>
@@ -4576,16 +4961,16 @@
       </w:r>
     </w:p>
     <w:p>
-      <w:commentRangeStart w:id="19"/>
+      <w:commentRangeStart w:id="28"/>
       <w:r>
         <w:t>TODO</w:t>
       </w:r>
-      <w:commentRangeEnd w:id="19"/>
+      <w:commentRangeEnd w:id="28"/>
       <w:r>
         <w:rPr>
           <w:rStyle w:val="Refdecomentario"/>
         </w:rPr>
-        <w:commentReference w:id="19"/>
+        <w:commentReference w:id="28"/>
       </w:r>
     </w:p>
     <w:p>
@@ -4597,14 +4982,16 @@
       <w:pPr>
         <w:pStyle w:val="Ttulo1"/>
       </w:pPr>
-      <w:bookmarkStart w:id="20" w:name="_Toc334584257"/>
-      <w:bookmarkStart w:id="21" w:name="_Toc334658908"/>
+      <w:bookmarkStart w:id="29" w:name="_Toc334584257"/>
+      <w:bookmarkStart w:id="30" w:name="_Toc334658908"/>
+      <w:bookmarkStart w:id="31" w:name="_Toc334685618"/>
       <w:r>
         <w:lastRenderedPageBreak/>
         <w:t>Arquitectura</w:t>
       </w:r>
-      <w:bookmarkEnd w:id="20"/>
-      <w:bookmarkEnd w:id="21"/>
+      <w:bookmarkEnd w:id="29"/>
+      <w:bookmarkEnd w:id="30"/>
+      <w:bookmarkEnd w:id="31"/>
     </w:p>
     <w:p/>
     <w:p>
@@ -4615,13 +5002,15 @@
           <w:numId w:val="9"/>
         </w:numPr>
       </w:pPr>
-      <w:bookmarkStart w:id="22" w:name="_Toc334584258"/>
-      <w:bookmarkStart w:id="23" w:name="_Toc334658909"/>
+      <w:bookmarkStart w:id="32" w:name="_Toc334584258"/>
+      <w:bookmarkStart w:id="33" w:name="_Toc334658909"/>
+      <w:bookmarkStart w:id="34" w:name="_Toc334685619"/>
       <w:r>
         <w:t>Introducción</w:t>
       </w:r>
-      <w:bookmarkEnd w:id="22"/>
-      <w:bookmarkEnd w:id="23"/>
+      <w:bookmarkEnd w:id="32"/>
+      <w:bookmarkEnd w:id="33"/>
+      <w:bookmarkEnd w:id="34"/>
     </w:p>
     <w:p/>
     <w:p>
@@ -4685,29 +5074,29 @@
       </w:r>
     </w:p>
     <w:p>
-      <w:commentRangeStart w:id="24"/>
+      <w:commentRangeStart w:id="35"/>
       <w:r>
         <w:t>TODO</w:t>
       </w:r>
-      <w:commentRangeEnd w:id="24"/>
+      <w:commentRangeEnd w:id="35"/>
       <w:r>
         <w:rPr>
           <w:rStyle w:val="Refdecomentario"/>
         </w:rPr>
-        <w:commentReference w:id="24"/>
-      </w:r>
-    </w:p>
-    <w:p>
-      <w:commentRangeStart w:id="25"/>
+        <w:commentReference w:id="35"/>
+      </w:r>
+    </w:p>
+    <w:p>
+      <w:commentRangeStart w:id="36"/>
       <w:r>
         <w:t>TODO</w:t>
       </w:r>
-      <w:commentRangeEnd w:id="25"/>
+      <w:commentRangeEnd w:id="36"/>
       <w:r>
         <w:rPr>
           <w:rStyle w:val="Refdecomentario"/>
         </w:rPr>
-        <w:commentReference w:id="25"/>
+        <w:commentReference w:id="36"/>
       </w:r>
     </w:p>
     <w:p>
@@ -4723,14 +5112,16 @@
           <w:numId w:val="9"/>
         </w:numPr>
       </w:pPr>
-      <w:bookmarkStart w:id="26" w:name="_Toc334584259"/>
-      <w:bookmarkStart w:id="27" w:name="_Toc334658910"/>
+      <w:bookmarkStart w:id="37" w:name="_Toc334584259"/>
+      <w:bookmarkStart w:id="38" w:name="_Toc334658910"/>
+      <w:bookmarkStart w:id="39" w:name="_Toc334685620"/>
       <w:r>
         <w:lastRenderedPageBreak/>
         <w:t>Creación del planeta</w:t>
       </w:r>
-      <w:bookmarkEnd w:id="26"/>
-      <w:bookmarkEnd w:id="27"/>
+      <w:bookmarkEnd w:id="37"/>
+      <w:bookmarkEnd w:id="38"/>
+      <w:bookmarkEnd w:id="39"/>
     </w:p>
     <w:p/>
     <w:p>
@@ -4932,7 +5323,7 @@
                     </pic:cNvPicPr>
                   </pic:nvPicPr>
                   <pic:blipFill>
-                    <a:blip r:embed="rId16" cstate="print"/>
+                    <a:blip r:embed="rId17" cstate="print"/>
                     <a:stretch>
                       <a:fillRect/>
                     </a:stretch>
@@ -5003,7 +5394,7 @@
                     </pic:cNvPicPr>
                   </pic:nvPicPr>
                   <pic:blipFill>
-                    <a:blip r:embed="rId17" cstate="print"/>
+                    <a:blip r:embed="rId18" cstate="print"/>
                     <a:stretch>
                       <a:fillRect/>
                     </a:stretch>
@@ -5072,7 +5463,7 @@
                     </pic:cNvPicPr>
                   </pic:nvPicPr>
                   <pic:blipFill>
-                    <a:blip r:embed="rId18" cstate="print"/>
+                    <a:blip r:embed="rId19" cstate="print"/>
                     <a:stretch>
                       <a:fillRect/>
                     </a:stretch>
@@ -5169,7 +5560,7 @@
                     </pic:cNvPicPr>
                   </pic:nvPicPr>
                   <pic:blipFill>
-                    <a:blip r:embed="rId19" cstate="print"/>
+                    <a:blip r:embed="rId20" cstate="print"/>
                     <a:stretch>
                       <a:fillRect/>
                     </a:stretch>
@@ -5347,16 +5738,24 @@
       </w:r>
     </w:p>
     <w:p>
-      <w:commentRangeStart w:id="28"/>
+      <w:commentRangeStart w:id="40"/>
+      <w:commentRangeStart w:id="41"/>
       <w:r>
         <w:t>TODO</w:t>
       </w:r>
-      <w:commentRangeEnd w:id="28"/>
+      <w:commentRangeEnd w:id="40"/>
+      <w:commentRangeEnd w:id="41"/>
       <w:r>
         <w:rPr>
           <w:rStyle w:val="Refdecomentario"/>
         </w:rPr>
-        <w:commentReference w:id="28"/>
+        <w:commentReference w:id="41"/>
+      </w:r>
+      <w:r>
+        <w:rPr>
+          <w:rStyle w:val="Refdecomentario"/>
+        </w:rPr>
+        <w:commentReference w:id="40"/>
       </w:r>
       <w:r>
         <w:br w:type="page"/>
@@ -5370,24 +5769,40 @@
           <w:numId w:val="9"/>
         </w:numPr>
       </w:pPr>
-      <w:bookmarkStart w:id="29" w:name="_Toc334584260"/>
-      <w:bookmarkStart w:id="30" w:name="_Toc334658911"/>
+      <w:bookmarkStart w:id="42" w:name="_Toc334584260"/>
+      <w:bookmarkStart w:id="43" w:name="_Toc334658911"/>
+      <w:bookmarkStart w:id="44" w:name="_Toc334685621"/>
+      <w:commentRangeStart w:id="45"/>
       <w:r>
         <w:lastRenderedPageBreak/>
         <w:t>Algoritmo de vida</w:t>
       </w:r>
-      <w:bookmarkEnd w:id="29"/>
-      <w:bookmarkEnd w:id="30"/>
+      <w:bookmarkEnd w:id="42"/>
+      <w:bookmarkEnd w:id="43"/>
+      <w:bookmarkEnd w:id="44"/>
+      <w:commentRangeEnd w:id="45"/>
+      <w:r>
+        <w:rPr>
+          <w:rStyle w:val="Refdecomentario"/>
+          <w:rFonts w:asciiTheme="minorHAnsi" w:eastAsiaTheme="minorHAnsi" w:hAnsiTheme="minorHAnsi" w:cstheme="minorBidi"/>
+          <w:b w:val="0"/>
+          <w:bCs w:val="0"/>
+          <w:color w:val="auto"/>
+        </w:rPr>
+        <w:commentReference w:id="45"/>
+      </w:r>
     </w:p>
     <w:p>
       <w:pPr>
         <w:pStyle w:val="Ttulo3"/>
       </w:pPr>
-      <w:bookmarkStart w:id="31" w:name="_Toc334658912"/>
+      <w:bookmarkStart w:id="46" w:name="_Toc334658912"/>
+      <w:bookmarkStart w:id="47" w:name="_Toc334685622"/>
       <w:r>
         <w:t>Etapas</w:t>
       </w:r>
-      <w:bookmarkEnd w:id="31"/>
+      <w:bookmarkEnd w:id="46"/>
+      <w:bookmarkEnd w:id="47"/>
     </w:p>
     <w:p>
       <w:r>
@@ -5490,11 +5905,13 @@
       <w:pPr>
         <w:pStyle w:val="Ttulo3"/>
       </w:pPr>
-      <w:bookmarkStart w:id="32" w:name="_Toc334658913"/>
+      <w:bookmarkStart w:id="48" w:name="_Toc334658913"/>
+      <w:bookmarkStart w:id="49" w:name="_Toc334685623"/>
       <w:r>
         <w:t>Estructura</w:t>
       </w:r>
-      <w:bookmarkEnd w:id="32"/>
+      <w:bookmarkEnd w:id="48"/>
+      <w:bookmarkEnd w:id="49"/>
     </w:p>
     <w:p>
       <w:r>
@@ -5871,7 +6288,21 @@
     </w:p>
     <w:p>
       <w:r>
-        <w:t>Cuando instanciamos un elemento básicamente lo que hacemos es recurrir a estas estructuras para tomar unos valores iniciales y un comportamiento predeterminado para que todos los seres del mismo tipo se comporten de una forma similar. Luego cada ser tiene sus distintos atributos que lo diferencian de sus semejantes y que se modifican a lo largo del tiempo. Las estructuras que se encargan de administrar a estos seres son:</w:t>
+        <w:t xml:space="preserve">Cuando instanciamos un elemento básicamente lo que hacemos es recurrir a estas estructuras para tomar unos valores iniciales y un comportamiento predeterminado para que todos los seres del mismo tipo se comporten de una forma similar. Luego cada ser tiene sus distintos atributos que lo diferencian de sus semejantes y que se modifican a lo largo del tiempo. Las estructuras que se encargan de administrar a estos seres </w:t>
+      </w:r>
+      <w:commentRangeStart w:id="50"/>
+      <w:r>
+        <w:t>son</w:t>
+      </w:r>
+      <w:commentRangeEnd w:id="50"/>
+      <w:r>
+        <w:rPr>
+          <w:rStyle w:val="Refdecomentario"/>
+        </w:rPr>
+        <w:commentReference w:id="50"/>
+      </w:r>
+      <w:r>
+        <w:t>:</w:t>
       </w:r>
     </w:p>
     <w:p>
@@ -5912,7 +6343,13 @@
         </w:numPr>
       </w:pPr>
       <w:r>
-        <w:t>posición x e y: indica la posición en el tablero lógico del ser.</w:t>
+        <w:t>P</w:t>
+      </w:r>
+      <w:r>
+        <w:t>osición</w:t>
+      </w:r>
+      <w:r>
+        <w:t xml:space="preserve"> x e y: indica la posición en el tablero lógico del ser.</w:t>
       </w:r>
     </w:p>
     <w:p>
@@ -6238,16 +6675,44 @@
       </w:r>
     </w:p>
     <w:p>
+      <w:r>
+        <w:rPr>
+          <w:rStyle w:val="Refdecomentario"/>
+        </w:rPr>
+        <w:commentReference w:id="51"/>
+      </w:r>
+    </w:p>
+    <w:p>
       <w:pPr>
         <w:pStyle w:val="Ttulo3"/>
       </w:pPr>
+      <w:r>
+        <w:br w:type="page"/>
+      </w:r>
     </w:p>
     <w:p>
       <w:pPr>
         <w:pStyle w:val="Ttulo3"/>
       </w:pPr>
+    </w:p>
+    <w:p>
+      <w:pPr>
+        <w:pStyle w:val="Ttulo3"/>
+      </w:pPr>
+      <w:commentRangeStart w:id="52"/>
       <w:r>
         <w:t>Funcionamiento del algoritmo</w:t>
+      </w:r>
+      <w:commentRangeEnd w:id="52"/>
+      <w:r>
+        <w:rPr>
+          <w:rStyle w:val="Refdecomentario"/>
+          <w:rFonts w:asciiTheme="minorHAnsi" w:eastAsiaTheme="minorHAnsi" w:hAnsiTheme="minorHAnsi" w:cstheme="minorBidi"/>
+          <w:b w:val="0"/>
+          <w:bCs w:val="0"/>
+          <w:color w:val="auto"/>
+        </w:rPr>
+        <w:commentReference w:id="52"/>
       </w:r>
     </w:p>
     <w:p>
@@ -6283,7 +6748,6 @@
         </w:numPr>
       </w:pPr>
       <w:r>
-        <w:lastRenderedPageBreak/>
         <w:t>Vegetal: consta de los siguientes pasos:</w:t>
       </w:r>
     </w:p>
@@ -6308,15 +6772,13 @@
         </w:numPr>
       </w:pPr>
       <w:r>
-        <w:t xml:space="preserve">Migración local: se calcula mediante un </w:t>
-      </w:r>
-      <w:proofErr w:type="spellStart"/>
-      <w:r>
-        <w:t>random</w:t>
-      </w:r>
-      <w:proofErr w:type="spellEnd"/>
-      <w:r>
-        <w:t xml:space="preserve"> y los atributos del vegetal si se va a producir una migración local, que consiste en extender el vegetal a una casilla colindante. En caso de que de positivo se intenta esta migración que sólo se producirá si la casilla elegida está libre (no puede haber otro vegetal ni un edificio) y si es habitable para la especie (habitabilidad distinto de -1.0).</w:t>
+        <w:t xml:space="preserve">Migración local: se calcula mediante </w:t>
+      </w:r>
+      <w:r>
+        <w:t xml:space="preserve">un número aleatorio </w:t>
+      </w:r>
+      <w:r>
+        <w:t>y los atributos del vegetal si se va a producir una migración local, que consiste en extender el vegetal a una casilla colindante. En caso de que de positivo se intenta esta migración que sólo se producirá si la casilla elegida está libre (no puede haber otro vegetal ni un edificio) y si es habitable para la especie (habitabilidad distinto de -1.0).</w:t>
       </w:r>
     </w:p>
     <w:p>
@@ -6369,8 +6831,8 @@
       <w:r>
         <w:t>Consumo de alimento: el animal consume parte de su reserva y en caso de que esta baje o iguale 0 el animal muer</w:t>
       </w:r>
-      <w:bookmarkStart w:id="33" w:name="_GoBack"/>
-      <w:bookmarkEnd w:id="33"/>
+      <w:bookmarkStart w:id="53" w:name="_GoBack"/>
+      <w:bookmarkEnd w:id="53"/>
       <w:r>
         <w:t>e.</w:t>
       </w:r>
@@ -6405,7 +6867,11 @@
         </w:numPr>
       </w:pPr>
       <w:r>
-        <w:t>Cambio de estado: el animal modifica su estado actual por el siguiente. Básicamente si el estado es morir el animal desaparece. Si el animal está buscando comida y se queda sin aguante pasa a descansar y en el resto de los casos el siguiente estado es buscar comida.</w:t>
+        <w:t xml:space="preserve">Cambio de estado: el animal modifica su estado actual por el siguiente. Básicamente si el estado es morir el animal desaparece. Si el animal está </w:t>
+      </w:r>
+      <w:r>
+        <w:lastRenderedPageBreak/>
+        <w:t>buscando comida y se queda sin aguante pasa a descansar y en el resto de los casos el siguiente estado es buscar comida.</w:t>
       </w:r>
     </w:p>
     <w:p>
@@ -6438,32 +6904,37 @@
           <w:numId w:val="9"/>
         </w:numPr>
       </w:pPr>
-      <w:bookmarkStart w:id="34" w:name="_Toc334584261"/>
-      <w:bookmarkStart w:id="35" w:name="_Toc334658914"/>
+      <w:bookmarkStart w:id="54" w:name="_Toc334584261"/>
+      <w:bookmarkStart w:id="55" w:name="_Toc334658914"/>
+      <w:bookmarkStart w:id="56" w:name="_Toc334685624"/>
       <w:r>
         <w:t>Efectos y parte gráfica</w:t>
       </w:r>
-      <w:bookmarkEnd w:id="34"/>
-      <w:bookmarkEnd w:id="35"/>
+      <w:bookmarkEnd w:id="54"/>
+      <w:bookmarkEnd w:id="55"/>
+      <w:bookmarkEnd w:id="56"/>
     </w:p>
     <w:p>
       <w:pPr>
         <w:pStyle w:val="Ttulo3"/>
       </w:pPr>
-      <w:bookmarkStart w:id="36" w:name="_Toc334584262"/>
-      <w:bookmarkStart w:id="37" w:name="_Toc334658915"/>
+      <w:bookmarkStart w:id="57" w:name="_Toc334584262"/>
+      <w:bookmarkStart w:id="58" w:name="_Toc334658915"/>
+      <w:bookmarkStart w:id="59" w:name="_Toc334685625"/>
       <w:r>
         <w:t>Introducción</w:t>
       </w:r>
-      <w:bookmarkEnd w:id="36"/>
-      <w:bookmarkEnd w:id="37"/>
+      <w:bookmarkEnd w:id="57"/>
+      <w:bookmarkEnd w:id="58"/>
+      <w:bookmarkEnd w:id="59"/>
     </w:p>
     <w:p>
       <w:pPr>
         <w:pStyle w:val="Piedefoto"/>
       </w:pPr>
-      <w:commentRangeStart w:id="38"/>
-      <w:commentRangeStart w:id="39"/>
+      <w:commentRangeStart w:id="60"/>
+      <w:commentRangeStart w:id="61"/>
+      <w:commentRangeStart w:id="62"/>
       <w:r>
         <w:t>"</w:t>
       </w:r>
@@ -6559,7 +7030,7 @@
         <w:t>En esta sección nos vamos a centrar en el Renderer. ¿Pero qué es un Renderer?</w:t>
       </w:r>
     </w:p>
-    <w:commentRangeEnd w:id="38"/>
+    <w:commentRangeEnd w:id="60"/>
     <w:p>
       <w:pPr>
         <w:pStyle w:val="Ttulo4"/>
@@ -6574,9 +7045,9 @@
           <w:iCs w:val="0"/>
           <w:color w:val="auto"/>
         </w:rPr>
-        <w:commentReference w:id="38"/>
-      </w:r>
-      <w:commentRangeEnd w:id="39"/>
+        <w:commentReference w:id="62"/>
+      </w:r>
+      <w:commentRangeEnd w:id="62"/>
       <w:r>
         <w:rPr>
           <w:rStyle w:val="Refdecomentario"/>
@@ -6587,7 +7058,20 @@
           <w:iCs w:val="0"/>
           <w:color w:val="auto"/>
         </w:rPr>
-        <w:commentReference w:id="39"/>
+        <w:commentReference w:id="60"/>
+      </w:r>
+      <w:commentRangeEnd w:id="61"/>
+      <w:r>
+        <w:rPr>
+          <w:rStyle w:val="Refdecomentario"/>
+          <w:rFonts w:asciiTheme="minorHAnsi" w:eastAsiaTheme="minorHAnsi" w:hAnsiTheme="minorHAnsi" w:cstheme="minorBidi"/>
+          <w:b w:val="0"/>
+          <w:bCs w:val="0"/>
+          <w:i w:val="0"/>
+          <w:iCs w:val="0"/>
+          <w:color w:val="auto"/>
+        </w:rPr>
+        <w:commentReference w:id="61"/>
       </w:r>
       <w:r>
         <w:t>Modelos</w:t>
@@ -6735,7 +7219,7 @@
                     </pic:cNvPicPr>
                   </pic:nvPicPr>
                   <pic:blipFill>
-                    <a:blip r:embed="rId20" cstate="print"/>
+                    <a:blip r:embed="rId21" cstate="print"/>
                     <a:srcRect/>
                     <a:stretch>
                       <a:fillRect/>
@@ -6790,13 +7274,8 @@
       <w:pPr>
         <w:pStyle w:val="Ttulo5"/>
       </w:pPr>
-      <w:proofErr w:type="gramStart"/>
-      <w:r>
-        <w:t>Proyección  y</w:t>
-      </w:r>
-      <w:proofErr w:type="gramEnd"/>
-      <w:r>
-        <w:t xml:space="preserve"> rasterización</w:t>
+      <w:r>
+        <w:t>Proyección y rasterización</w:t>
       </w:r>
     </w:p>
     <w:p>
@@ -6879,7 +7358,7 @@
                     </pic:cNvPicPr>
                   </pic:nvPicPr>
                   <pic:blipFill>
-                    <a:blip r:embed="rId21" cstate="print"/>
+                    <a:blip r:embed="rId22" cstate="print"/>
                     <a:srcRect/>
                     <a:stretch>
                       <a:fillRect/>
@@ -6994,7 +7473,7 @@
                     </pic:cNvPicPr>
                   </pic:nvPicPr>
                   <pic:blipFill>
-                    <a:blip r:embed="rId22"/>
+                    <a:blip r:embed="rId23" cstate="print"/>
                     <a:srcRect/>
                     <a:stretch>
                       <a:fillRect/>
@@ -7039,7 +7518,13 @@
         <w:jc w:val="both"/>
       </w:pPr>
       <w:r>
-        <w:t>Otro algoritmo común en diseño 3D es el llamado Ray-tracing. Este método se basa en lanzar un rayo desde el punto de vista hasta cada pixel de la escena. Después se calcula la intersección entre cada rayo con cada uno de los objetos y se selecciona la primera de ellas, la más cercana al punto de vista. Este método es más costoso en cuanto a performance, pero permite su aplicación a otras áreas como el sombreado y modelos de iluminación más complejos y realistas que incluyen propiedades de los materiales como la reflexión, la absorción o la emisión de luz, iluminación especular, etc.</w:t>
+        <w:t xml:space="preserve">Otro algoritmo común en diseño 3D es el llamado Ray-tracing. Este método se basa en lanzar un rayo desde el punto de vista hasta cada pixel de la escena. Después se calcula la intersección entre cada rayo con cada uno de los objetos y se selecciona la primera de ellas, la más cercana al punto de vista. Este método es más costoso en cuanto a </w:t>
+      </w:r>
+      <w:r>
+        <w:t>rendimiento</w:t>
+      </w:r>
+      <w:r>
+        <w:t>, pero permite su aplicación a otras áreas como el sombreado y modelos de iluminación más complejos y realistas que incluyen propiedades de los materiales como la reflexión, la absorción o la emisión de luz, iluminación especular, etc.</w:t>
       </w:r>
     </w:p>
     <w:p>
@@ -7069,7 +7554,7 @@
                     </pic:cNvPicPr>
                   </pic:nvPicPr>
                   <pic:blipFill>
-                    <a:blip r:embed="rId23"/>
+                    <a:blip r:embed="rId24" cstate="print"/>
                     <a:srcRect/>
                     <a:stretch>
                       <a:fillRect/>
@@ -7120,15 +7605,7 @@
       </w:pPr>
       <w:r>
         <w:lastRenderedPageBreak/>
-        <w:t>El método del z-buffer es el más utilizado y el que nos atañe, pues se usa en las aplicaciones de renderizado en tiempo real dada su velocidad. Se basa en almacenar la profundidad (z)</w:t>
-      </w:r>
-      <w:proofErr w:type="gramStart"/>
-      <w:r>
-        <w:t>  de</w:t>
-      </w:r>
-      <w:proofErr w:type="gramEnd"/>
-      <w:r>
-        <w:t xml:space="preserve"> cada pixel. Cuando se va a rasterizar un polígono el algoritmo calcula para cada pixel la profundidad de lo ya dibujado con la del pixel del polígono en sí. De esta forma si la profundidad actual es más lejana que la del pixel del polígono actual se actualizara el pixel de la imagen con su color y profundidad. En el caso contrario tenemos que para este pixel un polígono dibujado anteriormente lo habrá ocultado y por lo tanto queda oculto y no ha de pintarse.</w:t>
+        <w:t>El método del z-buffer es el más utilizado y el que nos atañe, pues se usa en las aplicaciones de renderizado en tiempo real dada su velocidad. Se basa en almacenar la profundidad (z) de cada pixel. Cuando se va a rasterizar un polígono el algoritmo calcula para cada pixel la profundidad de lo ya dibujado con la del pixel del polígono en sí. De esta forma si la profundidad actual es más lejana que la del pixel del polígono actual se actualizara el pixel de la imagen con su color y profundidad. En el caso contrario tenemos que para este pixel un polígono dibujado anteriormente lo habrá ocultado y por lo tanto queda oculto y no ha de pintarse.</w:t>
       </w:r>
     </w:p>
     <w:p>
@@ -7161,7 +7638,7 @@
                     </pic:cNvPicPr>
                   </pic:nvPicPr>
                   <pic:blipFill>
-                    <a:blip r:embed="rId24"/>
+                    <a:blip r:embed="rId25" cstate="print"/>
                     <a:srcRect/>
                     <a:stretch>
                       <a:fillRect/>
@@ -7228,16 +7705,45 @@
       <w:r>
         <w:t xml:space="preserve">a cada cual más complejo, propuestos en las diferentes publicaciones de cada autor. Todos ellos tratan de resolver con distintas prioridades la llamada </w:t>
       </w:r>
-      <w:hyperlink r:id="rId25" w:history="1">
-        <w:r>
-          <w:rPr>
-            <w:rStyle w:val="Hipervnculo"/>
-          </w:rPr>
-          <w:t>Ecuación del Renderizado</w:t>
-        </w:r>
-      </w:hyperlink>
-      <w:r>
-        <w:t xml:space="preserve">. </w:t>
+      <w:commentRangeStart w:id="63"/>
+      <w:r>
+        <w:fldChar w:fldCharType="begin"/>
+      </w:r>
+      <w:r>
+        <w:instrText>HYPERLINK "http://en.wikipedia.org/wiki/Rendering_equation"</w:instrText>
+      </w:r>
+      <w:r>
+        <w:fldChar w:fldCharType="separate"/>
+      </w:r>
+      <w:r>
+        <w:rPr>
+          <w:rStyle w:val="Hipervnculo"/>
+        </w:rPr>
+        <w:t xml:space="preserve">Ecuación del </w:t>
+      </w:r>
+      <w:proofErr w:type="spellStart"/>
+      <w:r>
+        <w:rPr>
+          <w:rStyle w:val="Hipervnculo"/>
+        </w:rPr>
+        <w:t>Renderizado</w:t>
+      </w:r>
+      <w:proofErr w:type="spellEnd"/>
+      <w:r>
+        <w:fldChar w:fldCharType="end"/>
+      </w:r>
+      <w:commentRangeEnd w:id="63"/>
+      <w:r>
+        <w:rPr>
+          <w:rStyle w:val="Refdecomentario"/>
+        </w:rPr>
+        <w:commentReference w:id="63"/>
+      </w:r>
+      <w:r>
+        <w:t>.</w:t>
+      </w:r>
+      <w:r>
+        <w:t xml:space="preserve"> </w:t>
       </w:r>
       <w:r>
         <w:t>Describen como se refleja la luz en el objeto en el que incide, dependiendo de la</w:t>
@@ -7291,7 +7797,7 @@
                     </pic:cNvPicPr>
                   </pic:nvPicPr>
                   <pic:blipFill>
-                    <a:blip r:embed="rId26"/>
+                    <a:blip r:embed="rId26" cstate="print"/>
                     <a:srcRect/>
                     <a:stretch>
                       <a:fillRect/>
@@ -7351,16 +7857,11 @@
         <w:t>textura</w:t>
       </w:r>
       <w:r>
-        <w:t xml:space="preserve"> se denomina UV, y su nombre proviene de las letras U y V que hacen referencia a las coordenadas del plano que forma la textura -coordenadas normalizadas, en un intervalo de 0 a 1- en "homenaje" a las </w:t>
-      </w:r>
-      <w:proofErr w:type="gramStart"/>
-      <w:r>
-        <w:t xml:space="preserve">letras  </w:t>
-      </w:r>
-      <w:r>
-        <w:t>"</w:t>
-      </w:r>
-      <w:proofErr w:type="gramEnd"/>
+        <w:t xml:space="preserve"> se denomina UV, y su nombre proviene de las letras U y V que hacen referencia a las coordenadas del plano que forma la textura -coordenadas normalizadas, en un intervalo de 0 a 1- en "homenaje" a las letras </w:t>
+      </w:r>
+      <w:r>
+        <w:t>“</w:t>
+      </w:r>
       <w:r>
         <w:t>X</w:t>
       </w:r>
@@ -7491,16 +7992,16 @@
       <w:pPr>
         <w:jc w:val="both"/>
       </w:pPr>
-      <w:proofErr w:type="gramStart"/>
-      <w:r>
-        <w:t xml:space="preserve">El  </w:t>
-      </w:r>
-      <w:r>
-        <w:t>Ray</w:t>
-      </w:r>
-      <w:proofErr w:type="gramEnd"/>
-      <w:r>
-        <w:t xml:space="preserve">-tracing, </w:t>
+      <w:r>
+        <w:t xml:space="preserve">El </w:t>
+      </w:r>
+      <w:proofErr w:type="spellStart"/>
+      <w:r>
+        <w:t>Ray-tracing</w:t>
+      </w:r>
+      <w:proofErr w:type="spellEnd"/>
+      <w:r>
+        <w:t xml:space="preserve">, </w:t>
       </w:r>
       <w:r>
         <w:t>por ejemplo</w:t>
@@ -7509,7 +8010,7 @@
         <w:t xml:space="preserve">, </w:t>
       </w:r>
       <w:r>
-        <w:t>puede manejar estas  características de las sombras</w:t>
+        <w:t>puede manejar estas características de las sombras</w:t>
       </w:r>
       <w:r>
         <w:t>,</w:t>
@@ -7529,11 +8030,9 @@
       <w:r>
         <w:t xml:space="preserve">El método consiste en lanzar un rayo desde el punto visible o iluminado hacia la fuente de luz, y comprobar si interseca con algún otro objeto. </w:t>
       </w:r>
-      <w:proofErr w:type="gramStart"/>
-      <w:r>
-        <w:t>de</w:t>
-      </w:r>
-      <w:proofErr w:type="gramEnd"/>
+      <w:r>
+        <w:t>De</w:t>
+      </w:r>
       <w:r>
         <w:t xml:space="preserve"> hacerlo, se puede concluir que el pixel desde el que se lanzo el rayo esta bajo una sombra.</w:t>
       </w:r>
@@ -7566,7 +8065,7 @@
                     </pic:cNvPicPr>
                   </pic:nvPicPr>
                   <pic:blipFill>
-                    <a:blip r:embed="rId28"/>
+                    <a:blip r:embed="rId28" cstate="print"/>
                     <a:srcRect/>
                     <a:stretch>
                       <a:fillRect/>
@@ -7608,120 +8107,120 @@
       <w:r>
         <w:t xml:space="preserve"> </w:t>
       </w:r>
+      <w:r>
+        <w:t>La</w:t>
+      </w:r>
+      <w:r>
+        <w:t xml:space="preserve"> zona oscura esta en sombra ya que el objeto superior se encuentra en el camino del rayo lanzado desde cada pixel a la fuente de luz. </w:t>
+      </w:r>
+    </w:p>
+    <w:p>
+      <w:pPr>
+        <w:jc w:val="both"/>
+      </w:pPr>
+      <w:r>
+        <w:t>Existen m</w:t>
+      </w:r>
+      <w:r>
+        <w:t>á</w:t>
+      </w:r>
+      <w:r>
+        <w:t>s t</w:t>
+      </w:r>
+      <w:r>
+        <w:t>é</w:t>
+      </w:r>
+      <w:r>
+        <w:t xml:space="preserve">cnicas para añadir </w:t>
+      </w:r>
+      <w:r>
+        <w:t>aun mayor realismo a la escena, casi todas ellas relacionadas con aspectos físicos de la luz como por ejemplo la iluminación especular, o como objetos que reflejan la luz pueden actuar como fuentes de luz en s</w:t>
+      </w:r>
+      <w:r>
+        <w:t>í</w:t>
+      </w:r>
+      <w:r>
+        <w:t xml:space="preserve"> mismo para otros objetos, o fuentes de iluminación ambiente, dispersión de la luz en la atmosfera, etc. pero su alto coste computacional los limita de momento a aplicaciones de dise</w:t>
+      </w:r>
+      <w:r>
+        <w:t>ño 3D y no para aplicaciones más enfocadas al tiempo real como es un juego.</w:t>
+      </w:r>
+    </w:p>
+    <w:p>
+      <w:pPr>
+        <w:pStyle w:val="Ttulo3"/>
+      </w:pPr>
+      <w:bookmarkStart w:id="64" w:name="_Toc334658916"/>
+      <w:bookmarkStart w:id="65" w:name="_Toc334685626"/>
+      <w:commentRangeStart w:id="66"/>
+      <w:r>
+        <w:t>Construyendo un modelo 3D</w:t>
+      </w:r>
+      <w:bookmarkEnd w:id="64"/>
+      <w:bookmarkEnd w:id="65"/>
+    </w:p>
+    <w:p>
+      <w:r>
+        <w:t xml:space="preserve">Software: </w:t>
+      </w:r>
+      <w:proofErr w:type="spellStart"/>
+      <w:r>
+        <w:t>Blender</w:t>
+      </w:r>
+      <w:proofErr w:type="spellEnd"/>
+      <w:r>
+        <w:t xml:space="preserve">: </w:t>
+      </w:r>
+      <w:proofErr w:type="spellStart"/>
+      <w:r>
+        <w:t>descripcion</w:t>
+      </w:r>
+      <w:proofErr w:type="spellEnd"/>
+      <w:r>
+        <w:t xml:space="preserve">, porque </w:t>
+      </w:r>
+      <w:proofErr w:type="spellStart"/>
+      <w:r>
+        <w:t>blender</w:t>
+      </w:r>
+      <w:proofErr w:type="spellEnd"/>
+      <w:r>
+        <w:t xml:space="preserve">? ventajas frente a otras alternativas, </w:t>
+      </w:r>
+    </w:p>
+    <w:p>
+      <w:proofErr w:type="spellStart"/>
       <w:proofErr w:type="gramStart"/>
       <w:r>
-        <w:t>la</w:t>
-      </w:r>
+        <w:t>metodo</w:t>
+      </w:r>
+      <w:proofErr w:type="spellEnd"/>
       <w:proofErr w:type="gramEnd"/>
       <w:r>
-        <w:t xml:space="preserve"> zona oscura esta en sombra ya que el objeto superior se encuentra en el camino del rayo lanzado desde cada pixel a la fuente de luz. </w:t>
-      </w:r>
-    </w:p>
-    <w:p>
-      <w:pPr>
-        <w:jc w:val="both"/>
-      </w:pPr>
-      <w:r>
-        <w:t>Existen m</w:t>
-      </w:r>
-      <w:r>
-        <w:t>á</w:t>
-      </w:r>
-      <w:r>
-        <w:t>s t</w:t>
-      </w:r>
-      <w:r>
-        <w:t>é</w:t>
-      </w:r>
-      <w:r>
-        <w:t xml:space="preserve">cnicas para añadir </w:t>
-      </w:r>
-      <w:r>
-        <w:t>aun mayor realismo a la escena, casi todas ellas relacionadas con aspectos físicos de la luz como por ejemplo la iluminación especular, o como objetos que reflejan la luz pueden actuar como fuentes de luz en s</w:t>
-      </w:r>
-      <w:r>
-        <w:t>í</w:t>
-      </w:r>
-      <w:r>
-        <w:t xml:space="preserve"> mismo para otros objetos, o fuentes de iluminación ambiente, dispersión de la luz en la atmosfera, etc. pero su alto coste computacional los limita de momento a aplicaciones de dise</w:t>
-      </w:r>
-      <w:r>
-        <w:t>ño 3D y no para aplicaciones más enfocadas al tiempo real como es un juego.</w:t>
+        <w:t xml:space="preserve">: Box </w:t>
+      </w:r>
+      <w:proofErr w:type="spellStart"/>
+      <w:r>
+        <w:t>Modeling</w:t>
+      </w:r>
+      <w:proofErr w:type="spellEnd"/>
+    </w:p>
+    <w:p>
+      <w:proofErr w:type="gramStart"/>
+      <w:r>
+        <w:t>texturas</w:t>
+      </w:r>
+      <w:proofErr w:type="gramEnd"/>
+      <w:r>
+        <w:t>: mapeado</w:t>
       </w:r>
     </w:p>
     <w:p>
       <w:pPr>
         <w:pStyle w:val="Ttulo3"/>
       </w:pPr>
-      <w:bookmarkStart w:id="40" w:name="_Toc334658916"/>
-      <w:commentRangeStart w:id="41"/>
-      <w:r>
-        <w:t>Construyendo un modelo 3D</w:t>
-      </w:r>
-      <w:bookmarkEnd w:id="40"/>
-    </w:p>
-    <w:p>
-      <w:r>
-        <w:t xml:space="preserve">Software: </w:t>
-      </w:r>
-      <w:proofErr w:type="spellStart"/>
-      <w:r>
-        <w:t>Blender</w:t>
-      </w:r>
-      <w:proofErr w:type="spellEnd"/>
-      <w:r>
-        <w:t xml:space="preserve">: </w:t>
-      </w:r>
-      <w:proofErr w:type="spellStart"/>
-      <w:r>
-        <w:t>descripcion</w:t>
-      </w:r>
-      <w:proofErr w:type="spellEnd"/>
-      <w:r>
-        <w:t xml:space="preserve">, porque </w:t>
-      </w:r>
-      <w:proofErr w:type="spellStart"/>
-      <w:r>
-        <w:t>blender</w:t>
-      </w:r>
-      <w:proofErr w:type="spellEnd"/>
-      <w:r>
-        <w:t xml:space="preserve">? ventajas frente a otras alternativas, </w:t>
-      </w:r>
-    </w:p>
-    <w:p>
-      <w:proofErr w:type="spellStart"/>
-      <w:proofErr w:type="gramStart"/>
-      <w:r>
-        <w:t>metodo</w:t>
-      </w:r>
-      <w:proofErr w:type="spellEnd"/>
-      <w:proofErr w:type="gramEnd"/>
-      <w:r>
-        <w:t xml:space="preserve">: Box </w:t>
-      </w:r>
-      <w:proofErr w:type="spellStart"/>
-      <w:r>
-        <w:t>Modeling</w:t>
-      </w:r>
-      <w:proofErr w:type="spellEnd"/>
-    </w:p>
-    <w:p>
-      <w:proofErr w:type="gramStart"/>
-      <w:r>
-        <w:t>texturas</w:t>
-      </w:r>
-      <w:proofErr w:type="gramEnd"/>
-      <w:r>
-        <w:t>: mapeado</w:t>
-      </w:r>
-    </w:p>
-    <w:p>
-      <w:pPr>
-        <w:pStyle w:val="Ttulo3"/>
-      </w:pPr>
-      <w:bookmarkStart w:id="42" w:name="_Toc334658917"/>
-      <w:commentRangeEnd w:id="41"/>
+      <w:bookmarkStart w:id="67" w:name="_Toc334658917"/>
+      <w:commentRangeEnd w:id="66"/>
       <w:r>
         <w:rPr>
           <w:rStyle w:val="Refdecomentario"/>
@@ -7730,12 +8229,14 @@
           <w:bCs w:val="0"/>
           <w:color w:val="auto"/>
         </w:rPr>
-        <w:commentReference w:id="41"/>
-      </w:r>
+        <w:commentReference w:id="66"/>
+      </w:r>
+      <w:bookmarkStart w:id="68" w:name="_Toc334685627"/>
       <w:r>
         <w:t>Shaders</w:t>
       </w:r>
-      <w:bookmarkEnd w:id="42"/>
+      <w:bookmarkEnd w:id="67"/>
+      <w:bookmarkEnd w:id="68"/>
     </w:p>
     <w:p>
       <w:pPr>
@@ -7760,7 +8261,7 @@
       <w:r>
         <w:t xml:space="preserve">, </w:t>
       </w:r>
-      <w:commentRangeStart w:id="43"/>
+      <w:commentRangeStart w:id="69"/>
       <w:r>
         <w:t xml:space="preserve">Volviendo a Unity, trabaja con Materiales. Los materiales tienen shaders. Se tocan en el inspector </w:t>
       </w:r>
@@ -7780,12 +8281,12 @@
       <w:r>
         <w:t xml:space="preserve"> del proyecto, herramientas, construccion y "materias primas" (shaders esteticos e informativos), relacion de shaders con GameObjects, (y hablar de filtros),</w:t>
       </w:r>
-      <w:commentRangeEnd w:id="43"/>
+      <w:commentRangeEnd w:id="69"/>
       <w:r>
         <w:rPr>
           <w:rStyle w:val="Refdecomentario"/>
         </w:rPr>
-        <w:commentReference w:id="43"/>
+        <w:commentReference w:id="69"/>
       </w:r>
     </w:p>
     <w:p>
@@ -7883,7 +8384,7 @@
                     </pic:cNvPicPr>
                   </pic:nvPicPr>
                   <pic:blipFill>
-                    <a:blip r:embed="rId29"/>
+                    <a:blip r:embed="rId29" cstate="print"/>
                     <a:srcRect/>
                     <a:stretch>
                       <a:fillRect/>
@@ -8007,7 +8508,7 @@
       <w:r>
         <w:t>I</w:t>
       </w:r>
-      <w:commentRangeStart w:id="44"/>
+      <w:commentRangeStart w:id="70"/>
       <w:r>
         <w:t>mágen</w:t>
       </w:r>
@@ -8015,12 +8516,12 @@
       <w:r>
         <w:t xml:space="preserve"> en escala de grises y con rampa de color aplicada</w:t>
       </w:r>
-      <w:commentRangeEnd w:id="44"/>
+      <w:commentRangeEnd w:id="70"/>
       <w:r>
         <w:rPr>
           <w:rStyle w:val="Refdecomentario"/>
         </w:rPr>
-        <w:commentReference w:id="44"/>
+        <w:commentReference w:id="70"/>
       </w:r>
     </w:p>
     <w:p>
@@ -8053,16 +8554,16 @@
       <w:pPr>
         <w:pStyle w:val="Piedefoto"/>
       </w:pPr>
-      <w:commentRangeStart w:id="45"/>
+      <w:commentRangeStart w:id="71"/>
       <w:r>
         <w:t>El shader del agua y el shader de la roca en escena inicial, y ambos combinados</w:t>
       </w:r>
-      <w:commentRangeEnd w:id="45"/>
+      <w:commentRangeEnd w:id="71"/>
       <w:r>
         <w:rPr>
           <w:rStyle w:val="Refdecomentario"/>
         </w:rPr>
-        <w:commentReference w:id="45"/>
+        <w:commentReference w:id="71"/>
       </w:r>
     </w:p>
     <w:p>
@@ -8082,19 +8583,17 @@
         <w:t xml:space="preserve">En la escena principal nos encontramos con varios elementos. </w:t>
       </w:r>
       <w:r>
-        <w:t xml:space="preserve">Como </w:t>
-      </w:r>
-      <w:proofErr w:type="gramStart"/>
-      <w:r>
-        <w:t>componente</w:t>
+        <w:t>Como componente</w:t>
       </w:r>
       <w:r>
         <w:t>s</w:t>
       </w:r>
       <w:r>
-        <w:t xml:space="preserve"> básico</w:t>
-      </w:r>
-      <w:proofErr w:type="gramEnd"/>
+        <w:t xml:space="preserve"> </w:t>
+      </w:r>
+      <w:r>
+        <w:t>básicos</w:t>
+      </w:r>
       <w:r>
         <w:t xml:space="preserve"> de una escena tenemos </w:t>
       </w:r>
@@ -8120,23 +8619,32 @@
       <w:pPr>
         <w:jc w:val="both"/>
       </w:pPr>
-      <w:commentRangeStart w:id="46"/>
+      <w:commentRangeStart w:id="72"/>
+      <w:commentRangeStart w:id="73"/>
       <w:r>
         <w:t>La fuente de luz es una luz direccional (un plano invisible que emite rayos de luz paralelos en una única dirección) y va rotando y orientándose hacia el planeta. Inicialmente se planteo como una luz posicional (un punto de luz en el espacio que emite rayos de luz de forma omnidireccional) y la idea era que el planeta rotara alrededor de este punto, que hacía las veces de estrella, emulando el comportamiento heliocéntrico que se da en la realidad. Este comportamiento llevaba consigo múltiples quebraderos de cabeza desde el punto de vista técnico ya que al estar moviéndose el planeta en todo momento las posiciones de los objetos que en el iban a posicionarse también habrían de moverse, con lo que nos decantamos por un modelo geocéntrico para simplificar cálculos: el planeta es el origen y la luz va rotando a su alrededor.</w:t>
       </w:r>
-      <w:commentRangeEnd w:id="46"/>
+      <w:commentRangeEnd w:id="72"/>
       <w:r>
         <w:rPr>
           <w:rStyle w:val="Refdecomentario"/>
         </w:rPr>
-        <w:commentReference w:id="46"/>
+        <w:commentReference w:id="72"/>
+      </w:r>
+      <w:commentRangeEnd w:id="73"/>
+      <w:r>
+        <w:rPr>
+          <w:rStyle w:val="Refdecomentario"/>
+        </w:rPr>
+        <w:commentReference w:id="73"/>
       </w:r>
     </w:p>
     <w:p>
       <w:pPr>
         <w:jc w:val="both"/>
       </w:pPr>
-      <w:commentRangeStart w:id="47"/>
+      <w:commentRangeStart w:id="74"/>
+      <w:commentRangeStart w:id="75"/>
       <w:r>
         <w:t xml:space="preserve">Los </w:t>
       </w:r>
@@ -8180,12 +8688,19 @@
       <w:r>
         <w:t xml:space="preserve"> espaciales,</w:t>
       </w:r>
-      <w:commentRangeEnd w:id="47"/>
+      <w:commentRangeEnd w:id="74"/>
       <w:r>
         <w:rPr>
           <w:rStyle w:val="Refdecomentario"/>
         </w:rPr>
-        <w:commentReference w:id="47"/>
+        <w:commentReference w:id="74"/>
+      </w:r>
+      <w:commentRangeEnd w:id="75"/>
+      <w:r>
+        <w:rPr>
+          <w:rStyle w:val="Refdecomentario"/>
+        </w:rPr>
+        <w:commentReference w:id="75"/>
       </w:r>
       <w:r>
         <w:t xml:space="preserve"> </w:t>
@@ -8210,7 +8725,7 @@
       <w:pPr>
         <w:pStyle w:val="Piedefoto"/>
       </w:pPr>
-      <w:commentRangeStart w:id="48"/>
+      <w:commentRangeStart w:id="76"/>
       <w:r>
         <w:t xml:space="preserve">Los 4 </w:t>
       </w:r>
@@ -8222,12 +8737,12 @@
       <w:r>
         <w:t xml:space="preserve"> disponibles.</w:t>
       </w:r>
-      <w:commentRangeEnd w:id="48"/>
+      <w:commentRangeEnd w:id="76"/>
       <w:r>
         <w:rPr>
           <w:rStyle w:val="Refdecomentario"/>
         </w:rPr>
-        <w:commentReference w:id="48"/>
+        <w:commentReference w:id="76"/>
       </w:r>
     </w:p>
     <w:p>
@@ -8295,16 +8810,16 @@
       <w:pPr>
         <w:pStyle w:val="Piedefoto"/>
       </w:pPr>
-      <w:commentRangeStart w:id="49"/>
+      <w:commentRangeStart w:id="77"/>
       <w:r>
         <w:t>El planeta</w:t>
       </w:r>
-      <w:commentRangeEnd w:id="49"/>
+      <w:commentRangeEnd w:id="77"/>
       <w:r>
         <w:rPr>
           <w:rStyle w:val="Refdecomentario"/>
         </w:rPr>
-        <w:commentReference w:id="49"/>
+        <w:commentReference w:id="77"/>
       </w:r>
       <w:r>
         <w:t>.</w:t>
@@ -8332,7 +8847,7 @@
       <w:r>
         <w:t xml:space="preserve"> Océano. Ambos objetos son hijos de un contenedor </w:t>
       </w:r>
-      <w:commentRangeStart w:id="50"/>
+      <w:commentRangeStart w:id="78"/>
       <w:proofErr w:type="spellStart"/>
       <w:r>
         <w:t>earth-moon</w:t>
@@ -8341,12 +8856,12 @@
       <w:r>
         <w:t xml:space="preserve"> </w:t>
       </w:r>
-      <w:commentRangeEnd w:id="50"/>
+      <w:commentRangeEnd w:id="78"/>
       <w:r>
         <w:rPr>
           <w:rStyle w:val="Refdecomentario"/>
         </w:rPr>
-        <w:commentReference w:id="50"/>
+        <w:commentReference w:id="78"/>
       </w:r>
       <w:r>
         <w:t>que hace que compartan ciertas propiedades como la posición, rotación y escala en el espacio 3D además de servir de organización jerárquica.</w:t>
@@ -8412,20 +8927,18 @@
         <w:t xml:space="preserve">. El </w:t>
       </w:r>
       <w:proofErr w:type="spellStart"/>
-      <w:proofErr w:type="gramStart"/>
       <w:r>
         <w:t>gameobject</w:t>
       </w:r>
       <w:proofErr w:type="spellEnd"/>
       <w:r>
-        <w:t xml:space="preserve">  </w:t>
+        <w:t xml:space="preserve"> </w:t>
       </w:r>
       <w:proofErr w:type="spellStart"/>
       <w:r>
         <w:t>renderiza</w:t>
       </w:r>
       <w:proofErr w:type="spellEnd"/>
-      <w:proofErr w:type="gramEnd"/>
       <w:r>
         <w:t xml:space="preserve"> a modo de capas cada uno de los materiales de su </w:t>
       </w:r>
@@ -8440,11 +8953,9 @@
       <w:r>
         <w:t xml:space="preserve">isponibles de forma que materiales superiores ocultan a los inferiores si se da el caso. </w:t>
       </w:r>
-      <w:proofErr w:type="gramStart"/>
-      <w:r>
-        <w:t>haciendo</w:t>
-      </w:r>
-      <w:proofErr w:type="gramEnd"/>
+      <w:r>
+        <w:t>Haciendo</w:t>
+      </w:r>
       <w:r>
         <w:t xml:space="preserve"> uso de esta característica el GameObject Roca está construido 4 capas:</w:t>
       </w:r>
@@ -8500,7 +9011,7 @@
           <w:lang w:val="en-US"/>
         </w:rPr>
       </w:pPr>
-      <w:commentRangeStart w:id="51"/>
+      <w:commentRangeStart w:id="79"/>
       <w:proofErr w:type="spellStart"/>
       <w:r>
         <w:rPr>
@@ -8522,13 +9033,13 @@
         </w:rPr>
         <w:t>Plantas</w:t>
       </w:r>
-      <w:commentRangeEnd w:id="51"/>
+      <w:commentRangeEnd w:id="79"/>
       <w:proofErr w:type="spellEnd"/>
       <w:r>
         <w:rPr>
           <w:rStyle w:val="Refdecomentario"/>
         </w:rPr>
-        <w:commentReference w:id="51"/>
+        <w:commentReference w:id="79"/>
       </w:r>
     </w:p>
     <w:p>
@@ -8578,16 +9089,16 @@
       <w:pPr>
         <w:pStyle w:val="Piedefoto"/>
       </w:pPr>
-      <w:commentRangeStart w:id="52"/>
+      <w:commentRangeStart w:id="80"/>
       <w:r>
         <w:t>Diagrama de construccion de Roca.</w:t>
       </w:r>
-      <w:commentRangeEnd w:id="52"/>
+      <w:commentRangeEnd w:id="80"/>
       <w:r>
         <w:rPr>
           <w:rStyle w:val="Refdecomentario"/>
         </w:rPr>
-        <w:commentReference w:id="52"/>
+        <w:commentReference w:id="80"/>
       </w:r>
     </w:p>
     <w:p>
@@ -8621,21 +9132,7 @@
         <w:t>de forma tan irregular</w:t>
       </w:r>
       <w:r>
-        <w:t xml:space="preserve">, pero comprobamos </w:t>
-      </w:r>
-      <w:proofErr w:type="gramStart"/>
-      <w:r>
-        <w:t xml:space="preserve">que </w:t>
-      </w:r>
-      <w:r>
-        <w:t xml:space="preserve"> </w:t>
-      </w:r>
-      <w:r>
-        <w:t>al</w:t>
-      </w:r>
-      <w:proofErr w:type="gramEnd"/>
-      <w:r>
-        <w:t xml:space="preserve"> intersecar entre ellas las líneas de la costa eran más suaves a mayores niveles de detalle, como es lógico.</w:t>
+        <w:t>, pero comprobamos que al intersecar entre ellas las líneas de la costa eran más suaves a mayores niveles de detalle, como es lógico.</w:t>
       </w:r>
     </w:p>
     <w:p>
@@ -8643,15 +9140,7 @@
         <w:jc w:val="both"/>
       </w:pPr>
       <w:r>
-        <w:t xml:space="preserve">El Océano se construye a partir de la textura de relieve y dos valores: el tamaño de las playas y el nivel del agua. Mediante una serie de funciones de escalón y sustituciones de colores se separan las diferentes secciones del océano: el agua profunda, las por llamarlas de alguna forma "plataformas continentales", la línea de playa y la tierra. A cada una de estas secciones codificadas por </w:t>
-      </w:r>
-      <w:proofErr w:type="gramStart"/>
-      <w:r>
-        <w:t>colores  se</w:t>
-      </w:r>
-      <w:proofErr w:type="gramEnd"/>
-      <w:r>
-        <w:t xml:space="preserve"> le aplica un efecto particular: Al agua profunda se le </w:t>
+        <w:t xml:space="preserve">El Océano se construye a partir de la textura de relieve y dos valores: el tamaño de las playas y el nivel del agua. Mediante una serie de funciones de escalón y sustituciones de colores se separan las diferentes secciones del océano: el agua profunda, las por llamarlas de alguna forma "plataformas continentales", la línea de playa y la tierra. A cada una de estas secciones codificadas por colores se le aplica un efecto particular: Al agua profunda se le </w:t>
       </w:r>
       <w:r>
         <w:t xml:space="preserve">aplican dos </w:t>
@@ -8688,7 +9177,7 @@
       <w:pPr>
         <w:pStyle w:val="Piedefoto"/>
       </w:pPr>
-      <w:commentRangeStart w:id="53"/>
+      <w:commentRangeStart w:id="81"/>
       <w:r>
         <w:t xml:space="preserve">Detalle </w:t>
       </w:r>
@@ -8704,12 +9193,12 @@
       <w:r>
         <w:t>.</w:t>
       </w:r>
-      <w:commentRangeEnd w:id="53"/>
+      <w:commentRangeEnd w:id="81"/>
       <w:r>
         <w:rPr>
           <w:rStyle w:val="Refdecomentario"/>
         </w:rPr>
-        <w:commentReference w:id="53"/>
+        <w:commentReference w:id="81"/>
       </w:r>
     </w:p>
     <w:p>
@@ -8764,7 +9253,7 @@
           <w:lang w:eastAsia="es-ES"/>
         </w:rPr>
         <w:pict>
-          <v:shape id="_x0000_s1028" style="position:absolute;left:0;text-align:left;margin-left:12.95pt;margin-top:13.35pt;width:367.8pt;height:118.2pt;z-index:251663360" coordorigin="3458,20747" coordsize="12975,4170" path="m3843,21101v-30,,-40,,-60,em3783,20747v47,44,30,61,,146c3738,21023,3681,21171,3665,21308v-19,166,-30,339,-58,503c3582,21955,3580,22114,3547,22254v-14,60,22,143,-29,177c3489,22431,3480,22431,3489,22403em3576,21011v-48,,-58,,-87,c3569,21053,3745,21066,3843,21073v325,24,654,-9,974,-31c4997,21030,5171,20999,5349,20983v126,-12,258,,385,em5734,20924v,104,-17,198,-29,295c5686,21368,5674,21510,5674,21662v,131,-29,253,-29,385c5645,22144,5650,22231,5674,22285v,29,1,38,31,28em3458,22490v75,,135,-21,207,-28c4006,22431,4360,22456,4699,22431v187,-14,379,-30,564,-59c5391,22352,5518,22320,5645,22313v39,-2,79,,118,em4021,21250v-9,-25,-46,-56,-89,-31c3887,21246,3854,21267,3814,21308v-45,46,-60,54,-60,118c3754,21482,3815,21527,3843,21575v45,76,82,116,89,207c3937,21852,3920,21876,3903,21929v-18,55,-72,94,-89,148c3803,22112,3808,22178,3843,22195v39,19,28,31,89,31c3965,22226,4016,22211,4021,22195v26,-87,24,-178,58,-266c4099,21879,4124,21827,4139,21782v10,-31,21,-56,57,-61c4249,21714,4265,21723,4285,21662v15,-46,32,-64,32,-118c4317,21501,4332,21450,4285,21426v-31,-16,-85,-48,-117,-59c4115,21348,4041,21355,3989,21339v-28,,-38,,-57,em4699,21426v-26,-19,-79,-49,-118,-28c4527,21428,4477,21472,4432,21516v-28,27,-83,70,-57,118c4390,21663,4463,21691,4492,21693v49,4,181,21,207,-31c4722,21616,4754,21562,4788,21516v36,-50,44,-117,-28,-149c4720,21349,4660,21323,4610,21339v-19,9,-38,19,-57,28em5231,21457v-15,-47,-34,-31,-89,-31c5098,21426,5057,21436,5024,21457v-21,13,-62,76,-57,87c4984,21580,5014,21644,5056,21662v29,13,54,22,86,31c5098,21725,5067,21740,5024,21782v-40,39,-80,62,-118,88c4863,21899,4829,21975,4817,22018v40,28,54,55,89,59c4967,22085,4972,22078,4995,22047v43,-59,76,-116,118,-177c5142,21828,5167,21771,5173,21721v5,-41,31,-40,58,-59c5274,21632,5314,21633,5320,21575v4,-33,-57,-59,-89,-90c5205,21460,5199,21450,5173,21457em4021,23082v-36,26,-97,42,-118,89c3890,23201,3875,23259,3872,23289v-4,32,11,105,31,118c3948,23436,3996,23372,4021,23348v40,-39,98,-127,118,-177c4161,23117,4117,23096,4110,23082v-11,-22,-44,-52,-89,-29c3990,23082,3979,23091,3961,23112em4257,23082v9,-10,19,-19,28,-29c4285,23112,4285,23171,4285,23230em4257,23082v420,115,112,77,267,c4534,23082,4543,23082,4553,23082v,53,8,78,-29,118c4484,23244,4424,23294,4403,23348v-12,31,-20,57,-28,90c4463,23438,4530,23444,4610,23407em4906,23141v-28,-57,-35,19,-57,30c4814,23188,4750,23211,4728,23258v-17,36,21,85,32,90c4778,23357,4869,23395,4877,23407v22,34,49,60,58,90c4872,23512,4833,23550,4760,23556v-39,3,-53,19,-89,28em3961,24235v64,-66,-23,16,-29,30c3902,24330,3861,24379,3843,24442v-15,54,10,84,60,90c3973,24540,3960,24515,3989,24473v50,-71,61,-54,61,-149c4050,24284,4069,24199,4021,24176v-51,-25,-88,29,-118,59em4257,24294v-25,-50,-45,20,-61,59c4169,24417,4139,24433,4139,24501v,49,-1,103,29,118c4235,24652,4255,24594,4285,24560v39,-45,39,-93,61,-149c4359,24379,4397,24306,4375,24265v-20,-37,-111,-45,-147,-30c4188,24252,4176,24290,4168,24324em4524,24265v4,-1,83,-26,86,-30c4610,24225,4610,24216,4610,24206v32,11,56,22,61,59c4679,24326,4651,24343,4610,24383v-50,49,-96,101,-146,149c4434,24560,4357,24613,4432,24650v56,27,111,-22,149,-31c4654,24602,4642,24633,4699,24591em4228,24088v,-10,,-20,,-30c4228,24140,4247,24232,4196,24294em5438,22372v48,-91,45,-89,,c5392,22463,5335,22567,5320,22669v-16,108,5,251,29,354c5376,23140,5439,23167,5498,23258v67,104,90,98,207,149c5811,23454,5941,23461,6059,23466v72,3,133,-25,207,-28c6296,23438,6306,23438,6326,23438em5231,23525v54,,101,14,149,31c5491,23594,5614,23611,5734,23615v173,5,350,-1,503,-31c6286,23584,6296,23584,6326,23584em5291,24324v-9,10,-19,19,-28,29c5263,24258,5277,24177,5291,24088v15,-95,32,-183,89,-266c5414,23772,5497,23712,5556,23702v110,-20,244,-25,356,-29c6001,23670,6066,23651,6148,23643v29,,39,,58,em6295,23289v54,18,31,84,31,149c6326,23588,6342,23750,6295,23881v,9,,19,,28c6295,23843,6322,23798,6326,23732v8,-136,,-259,-31,-384c6281,23292,6294,23240,6326,23200v63,16,46,44,86,89c6456,23339,6452,23336,6502,23379v36,31,76,48,120,59c6610,23470,6570,23516,6533,23556v-50,53,-99,91,-149,146c6328,23764,6275,23795,6266,23881v,9,,19,,28em6798,22344v54,-2,28,54,28,176c6826,23200,6826,23880,6826,24560em6798,22579v58,-22,76,-26,146,c7069,22625,7253,22656,7390,22669v196,18,391,28,589,28c8255,22697,8531,22697,8807,22697em8836,22610v-23,83,-49,177,-58,266c8763,23023,8763,23173,8746,23320v-20,171,-45,334,-86,502c8628,23953,8631,24071,8631,24206v,49,,59,,88em6826,24442v19,54,84,31,150,31c7100,24473,7207,24446,7329,24442v308,-10,616,14,917,-31c8322,24399,8379,24400,8453,24383v29,,39,,58,em7597,22964v-37,-22,-67,-47,-118,-31c7445,22944,7380,22990,7358,23023v-22,33,-26,75,-29,118c7325,23213,7327,23233,7358,23289v43,79,108,129,149,208c7527,23535,7533,23568,7536,23615v3,56,-21,74,-29,117c7495,23791,7527,23836,7536,23881v14,72,42,113,89,177c7660,24105,7675,24155,7714,24206v36,47,51,56,89,88c7803,24324,7803,24334,7832,24324v,-73,12,-142,-29,-207c7779,24080,7765,24032,7743,23999v-20,-29,-11,-29,-29,-59c7732,23916,7732,23875,7772,23850v18,-12,97,-53,118,-59c7944,23776,8016,23784,8068,23763v44,-18,108,-36,149,-61c8251,23681,8263,23687,8275,23643v29,-105,2,-325,-29,-385c8222,23212,8211,23196,8186,23171v-41,-41,-72,-61,-118,-89c7992,23036,7940,23021,7861,22994v-104,-35,-150,-85,-264,-89c7515,22905,7492,22902,7447,22933em7122,23379v,36,-8,77,-28,87c7076,23475,7020,23493,7004,23525v-27,54,22,104,29,118c7051,23681,7089,23718,7094,23763v5,47,28,65,28,118c7122,23924,7103,24006,7151,24030v38,19,74,28,121,28c7282,24058,7291,24058,7301,24058v,-72,-10,-119,-29,-177c7257,23834,7219,23780,7211,23763v-35,-74,-3,-219,-28,-297c7171,23428,7179,23393,7151,23379v-28,-13,-55,-23,-86,-31em8631,23200v-11,-32,-62,-56,-91,c8520,23238,8511,23272,8511,23320v,75,8,115,29,177c8561,23561,8522,23620,8511,23643v-17,35,-41,99,-87,120c8382,23782,8358,23836,8335,23850v-31,,-41,,-31,31c8309,23895,8365,23942,8393,23909v25,-30,70,-29,89,-87c8496,23779,8526,23744,8540,23702v15,-45,31,-23,31,-87c8571,23566,8600,23591,8600,23525v,-45,31,-22,31,-87c8631,23387,8653,23286,8600,23258v-10,,-19,,-29,em9014,23525v70,,92,11,149,31c9330,23614,9810,23556,9634,23556em9370,23379v36,9,82,15,118,28c9538,23426,9589,23451,9634,23466v53,17,47,17,90,31c9673,23544,9626,23594,9577,23643v-41,40,-62,83,-89,120c9477,23772,9467,23782,9456,23791em9870,22876v,82,26,153,29,236c9906,23313,9886,23506,9870,23702v-12,150,-29,293,-29,445c9841,24244,9877,24330,9899,24411v,35,3,49,31,62em9841,22815v48,17,39,24,89,31c10078,22866,10223,22859,10373,22876v180,20,349,29,532,29c11136,22905,11365,22898,11586,22933v47,7,38,,86,em11701,22905v,94,-21,176,-29,266c11643,23481,11634,23877,11701,24176v8,35,,82,,118em9988,24532v-29,,-39,,-58,c10003,24512,10011,24501,10106,24501v97,,171,-25,267,-28c10710,24461,11049,24490,11379,24442v55,-8,120,,176,em10905,23320v-60,-38,-103,-31,-178,-31c10654,23289,10575,23272,10520,23320v-36,32,-45,98,-29,146c10518,23548,10540,23596,10580,23673v42,79,103,165,147,236c10752,23950,10786,23996,10816,24030v46,52,60,9,60,87c10876,24211,10902,24134,10934,24176v,30,,40,31,30c10965,24113,10962,24046,10934,23968v-9,-26,40,-56,60,-59c11041,23903,11057,23869,11083,23850v49,-36,58,-62,58,-118c11141,23702,11141,23693,11141,23673v63,,63,-16,89,-30c11252,23632,11283,23601,11259,23556v-25,-46,-52,-98,-58,-149c11199,23390,11170,23334,11141,23320v-27,-13,-91,-28,-118,-31c10972,23283,10942,23237,10905,23200v-29,-29,-79,-56,-118,-59c10767,23141,10747,23141,10727,23141em10551,23082v-39,38,-63,35,-89,59c10415,23184,10418,23186,10373,23230v-24,24,-22,52,-60,90c10295,23338,10273,23361,10255,23379v26,52,8,17,,87c10246,23544,10277,23501,10313,23556v23,36,67,62,89,87c10428,23673,10416,23729,10433,23763v8,17,47,30,29,87c10436,23877,10427,23883,10433,23909v28,23,101,40,118,59c10576,23996,10564,24056,10580,24088v16,31,72,96,89,118c10693,24237,10683,24252,10727,24265v30,,40,,60,c10814,24347,10782,24285,10845,24324v44,27,62,38,89,59c11009,24346,10926,24398,10994,24383v54,-12,65,-35,89,-59c11115,24292,11134,24218,11141,24176v10,-60,-10,-68,31,-118c11193,24033,11217,24023,11230,23968v,-29,,-39,,-59c11305,23899,11278,23894,11319,23850v24,-26,37,-58,60,-87c11402,23734,11405,23723,11408,23673v4,-65,11,-127,-29,-176c11354,23466,11330,23476,11319,23438v-14,-50,-2,-57,-29,-90c11277,23332,11246,23306,11230,23289v-32,-34,-4,-39,-29,-89c11178,23154,11161,23135,11141,23112v-23,-26,-49,-51,-89,-59c10927,23028,10776,23061,10669,23082v-28,6,-60,-4,-89,em10020,23643v-16,-42,-38,-28,-90,-28c9930,23658,9939,23700,9959,23732v30,48,29,60,29,118c9988,23913,10003,23919,10020,23968v16,44,65,31,86,62c10106,24039,10106,24049,10106,24058v36,-45,31,-60,31,-118c10137,23844,10134,23755,10106,23702v-19,-35,-72,-30,-86,-59c10002,23606,10011,23615,9959,23615em9930,23407v57,,76,-7,118,31c10078,23464,10102,23547,10106,23584v6,54,33,68,60,89c10196,23696,10222,23756,10226,23791v11,98,-3,214,-31,267c10179,24089,10178,24112,10137,24117v-48,6,-101,,-149,c9988,24080,9979,24040,9959,24030v-31,-15,-54,-40,-60,-90c9892,23878,9883,23850,9870,23822v-14,-30,-49,-42,-57,-59c9813,23732,9813,23722,9813,23702em11672,23673v-3,1,-84,26,-86,29c11571,23721,11538,23755,11526,23791v-14,43,-19,71,-29,90c11480,23915,11486,23965,11465,23999v-16,25,-48,84,-57,89c11380,24102,11365,24138,11348,24147v-29,,-39,,-29,29c11379,24176,11384,24159,11408,24147v27,-14,41,-51,57,-59c11488,24077,11537,24041,11555,23999v24,-56,,-174,,-236em11586,23584v,-9,,-19,,-28c11526,23570,11526,23582,11526,23643v-44,15,-29,36,-29,89c11497,23771,11497,23811,11497,23850v-44,14,-32,7,-32,59c11421,23925,11453,23924,11408,23940v-16,46,-14,10,-29,59c11330,24015,11366,24013,11319,24030v,62,-15,44,-29,87em11290,24147v,10,,19,,29c11348,24176,11407,24176,11465,24176v17,-46,15,-12,32,-59c11534,24105,11543,24077,11555,24030v44,-15,31,-9,31,-62em11879,23791v105,,205,-11,296,-28c12273,23745,12344,23771,12443,23732v69,-27,99,-30,175,-30em12382,23556v57,,96,23,150,28c12583,23589,12601,23610,12647,23615v62,7,60,31,60,87c12707,23776,12675,23762,12647,23822v-21,45,-68,101,-87,146c12543,24008,12532,24041,12532,24088em15248,21929v-38,-12,-76,-17,-118,-29c15073,21883,15016,21823,14952,21811v-152,-29,-325,5,-471,30c14389,21857,14302,21879,14213,21900v-82,20,-137,32,-207,88c13941,22040,13888,22099,13831,22167v-69,82,-131,158,-207,236c13540,22489,13462,22575,13388,22669v-66,83,-103,169,-149,264c13186,23042,13164,23151,13121,23258v-36,90,-77,173,-89,267c13017,23639,13041,23745,13061,23850v20,104,56,166,89,267c13176,24197,13200,24271,13239,24353v43,92,106,223,178,297c13474,24709,13554,24717,13624,24737v77,22,135,42,207,61c13910,24819,13990,24835,14067,24857v58,16,107,26,178,28c14317,24887,14388,24919,14452,24916v76,-4,158,-19,235,-31c14782,24870,14860,24831,14952,24798v107,-38,220,-90,327,-120c15374,24651,15448,24630,15544,24591v102,-41,175,-90,265,-149c15879,24396,15988,24353,16047,24294v40,-40,57,-105,89,-147c16181,24087,16213,24032,16254,23968v31,-49,91,-96,118,-146c16401,23767,16434,23683,16432,23615v-2,-75,-18,-159,-31,-236c16393,23330,16383,23284,16372,23230v-18,-84,-55,-155,-89,-236c16253,22924,16224,22859,16194,22787v-28,-65,-58,-117,-89,-177c16069,22541,16037,22461,15987,22403v-70,-82,-160,-138,-236,-208c15670,22120,15611,22071,15515,22018v-87,-48,-174,-68,-267,-89c15137,21904,15030,21885,14923,21841v-60,-25,-119,-60,-178,-89em14452,22136v-45,6,-84,6,-118,31c14289,22200,14260,22254,14213,22285v-41,28,-111,47,-146,87c14045,22397,13993,22482,13978,22520v-19,48,-49,120,-58,177c13898,22836,13915,22986,13889,23112v-21,100,-13,276,31,354c13943,23506,13951,23496,13978,23525v9,10,43,65,89,31c14103,23529,14110,23472,14127,23438v16,-31,40,-94,58,-118c14223,23270,14264,23219,14302,23171v45,-57,94,-59,150,-89c14522,23045,14562,23048,14627,23023v51,-20,58,-26,118,-29c14883,22988,15041,23018,15159,22964v48,-22,65,-27,89,-59c15274,22870,15295,22837,15279,22787v-18,-58,-55,-95,-89,-149c15167,22601,15161,22558,15130,22520v-18,-22,-89,-89,-89,-89c15026,22388,15022,22363,15012,22344v-23,-44,-42,-81,-89,-118c14893,22202,14835,22213,14805,22195v-41,-25,-72,-77,-118,-87c14631,22095,14573,22062,14509,22077v-45,11,-79,31,-118,59c14382,22146,14372,22157,14363,22167em15662,22697v,-52,-6,-70,-60,-87c15557,22596,15538,22579,15486,22579v-63,,-103,-19,-120,31c15379,22644,15392,22658,15426,22697v32,37,36,82,60,118c15516,22861,15532,22890,15573,22933v34,35,75,77,89,120c15685,23123,15651,23204,15633,23258v-10,31,-15,93,-31,121c15562,23451,15582,23425,15602,23466v21,43,32,31,91,31c15745,23497,15762,23447,15780,23438v29,-14,41,-50,60,-59c15885,23358,15922,23349,15929,23289v8,-75,-18,-120,-31,-177c15885,23056,15870,23009,15840,22964v-37,-55,-102,-88,-147,-118c15642,22812,15586,22794,15544,22756v-44,-40,-43,-12,-58,-59em15190,23673v-11,31,-24,54,-60,59c15079,23739,15032,23778,14983,23791v-45,12,-78,18,-117,31c14798,23845,14736,23802,14687,23791v-115,-26,-343,-7,-413,31c14266,23826,14189,23844,14185,23850v-10,14,-48,55,-29,90c14183,23988,14239,24007,14274,24030v36,24,77,69,117,87c14473,24154,14620,24102,14687,24088v50,-11,103,-25,147,-30c14883,24053,14907,24035,14952,24030v6,-1,120,-29,121,-31c15104,23961,15115,23947,15159,23909v18,-15,59,-85,60,-87c15223,23814,15275,23754,15248,23732v-10,,-19,,-29,em13268,22815v-12,40,-12,41,-29,90c13221,22957,13161,23006,13150,23053v-16,72,-24,163,-29,236c13116,23355,13077,23413,13061,23466v-12,39,-18,83,-29,118c13032,23594,13032,23605,13032,23615v64,,43,22,89,28c13161,23648,13164,23600,13210,23584v34,-12,99,-21,118,-59c13353,23476,13357,23441,13357,23379v,-20,20,-102,31,-121c13413,23212,13419,23154,13446,23112v28,-43,7,-81,29,-118c13504,22944,13506,22937,13506,22876v,-47,29,-67,29,-120c13535,22690,13549,22668,13564,22638v33,-65,-46,-67,-58,-87c13483,22515,13493,22526,13446,22490em13061,23763v89,,178,,267,c13349,23720,13370,23729,13417,23702v16,-43,20,-71,29,-118c13458,23568,13493,23535,13506,23497v13,-36,18,-85,29,-118c13535,23349,13535,23340,13535,23320v19,-27,29,-1,29,-62c13599,23250,13598,23249,13624,23230v,-59,,-118,,-177c13640,23026,13653,23026,13653,22964v,-76,10,-116,31,-177c13684,22757,13684,22748,13684,22728v7,-12,54,-39,29,-90c13682,22575,13672,22560,13624,22520v,-29,,-39,,-58em14038,22254v-28,28,-37,23,-60,59c13952,22354,13941,22391,13920,22431v-27,53,-27,56,-31,120c13884,22634,13868,22746,13860,22787v-9,48,-20,70,-29,118c13817,22978,13806,23108,13799,23141v-15,67,23,99,32,148c13847,23378,13815,23449,13860,23525v22,37,26,34,29,90c13893,23686,13892,23696,13920,23732v25,32,11,46,58,59c14038,23808,14072,23783,14095,23763v43,-37,63,-85,90,-120c14195,23630,14232,23596,14245,23584v19,-19,38,-41,57,-59c14320,23508,14364,23487,14391,23466v18,-13,58,-74,90,-87c14534,23358,14598,23363,14627,23348v35,-18,83,-12,118,-28c14768,23309,14775,23293,14834,23289v51,-3,81,-25,118,-31c15000,23250,15028,23237,15073,23230v38,-6,48,-22,86,-30c15213,23189,15223,23184,15248,23171v54,-29,48,-39,89,-89c15360,23054,15363,23044,15366,22994v8,-134,-10,-268,-29,-384c15326,22544,15314,22548,15279,22490v-29,-47,-33,-100,-60,-146c15206,22322,15171,22304,15159,22254v-10,-41,-26,-109,-29,-118c15130,22127,15130,22117,15130,22108em15012,21988v-30,,-59,,-89,em14716,21959v-19,,-38,,-57,c14643,22002,14623,21988,14570,21988v-45,,-84,9,-118,30c14404,22048,14392,22047,14334,22047v-76,,-116,9,-178,30c14146,22077,14137,22077,14127,22077v-10,29,-38,56,-60,90c14057,22176,14048,22186,14038,22195em15248,23023v44,,17,21,60,30c15351,23062,15390,23060,15426,23082v34,21,45,17,60,59c15510,23209,15466,23269,15455,23320v-11,50,-3,57,-29,87c15388,23451,15401,23469,15397,23525v-3,44,-11,90,29,118c15458,23665,15511,23656,15544,23673v51,25,58,25,118,29c15681,23703,15761,23683,15780,23673v38,-20,87,-62,118,-89c15945,23544,15950,23507,15987,23466v32,-35,49,-102,60,-146c16066,23242,16048,23142,16016,23082v-22,-40,-25,-80,-58,-118c15942,22946,15895,22926,15869,22905v-37,-30,-71,-72,-89,-90c15744,22779,15747,22734,15722,22697v-3,-4,-70,-52,-89,-59c15594,22625,15594,22594,15544,22579v-41,-12,-104,,-147,c15397,22640,15383,22649,15366,22697v-23,67,-5,214,31,236em15366,23673v,74,-3,112,-29,149c15306,23866,15285,23926,15248,23968v-29,33,-78,102,-118,120c15110,24097,15022,24133,15012,24147v-23,34,-47,31,-89,59c14904,24219,14811,24255,14805,24265v-25,36,-28,29,-89,29c14673,24294,14688,24269,14627,24265v-107,-8,-201,-3,-293,-30c14278,24219,14270,24208,14245,24176v-37,-46,-32,-58,-32,-118c14213,24000,14185,23850,14245,23822v37,-18,36,-36,89,-59c14371,23747,14413,23715,14452,23702v39,-13,84,-6,118,-29c14591,23659,14614,23626,14659,23643v31,11,90,15,118,30c14828,23701,14861,23702,14923,23702v77,,179,21,236,-29c15193,23643,15234,23620,15279,23615v52,-5,71,-19,118,-31c15381,23632,15374,23609,15366,23673v,10,,19,,29e" filled="f" strokecolor="red" strokeweight="1.5pt">
+          <v:shape id="_x0000_s1027" style="position:absolute;left:0;text-align:left;margin-left:12.95pt;margin-top:13.35pt;width:367.8pt;height:118.2pt;z-index:251663360" coordorigin="3458,20747" coordsize="12975,4170" path="m3843,21101v-30,,-40,,-60,em3783,20747v47,44,30,61,,146c3738,21023,3681,21171,3665,21308v-19,166,-30,339,-58,503c3582,21955,3580,22114,3547,22254v-14,60,22,143,-29,177c3489,22431,3480,22431,3489,22403em3576,21011v-48,,-58,,-87,c3569,21053,3745,21066,3843,21073v325,24,654,-9,974,-31c4997,21030,5171,20999,5349,20983v126,-12,258,,385,em5734,20924v,104,-17,198,-29,295c5686,21368,5674,21510,5674,21662v,131,-29,253,-29,385c5645,22144,5650,22231,5674,22285v,29,1,38,31,28em3458,22490v75,,135,-21,207,-28c4006,22431,4360,22456,4699,22431v187,-14,379,-30,564,-59c5391,22352,5518,22320,5645,22313v39,-2,79,,118,em4021,21250v-9,-25,-46,-56,-89,-31c3887,21246,3854,21267,3814,21308v-45,46,-60,54,-60,118c3754,21482,3815,21527,3843,21575v45,76,82,116,89,207c3937,21852,3920,21876,3903,21929v-18,55,-72,94,-89,148c3803,22112,3808,22178,3843,22195v39,19,28,31,89,31c3965,22226,4016,22211,4021,22195v26,-87,24,-178,58,-266c4099,21879,4124,21827,4139,21782v10,-31,21,-56,57,-61c4249,21714,4265,21723,4285,21662v15,-46,32,-64,32,-118c4317,21501,4332,21450,4285,21426v-31,-16,-85,-48,-117,-59c4115,21348,4041,21355,3989,21339v-28,,-38,,-57,em4699,21426v-26,-19,-79,-49,-118,-28c4527,21428,4477,21472,4432,21516v-28,27,-83,70,-57,118c4390,21663,4463,21691,4492,21693v49,4,181,21,207,-31c4722,21616,4754,21562,4788,21516v36,-50,44,-117,-28,-149c4720,21349,4660,21323,4610,21339v-19,9,-38,19,-57,28em5231,21457v-15,-47,-34,-31,-89,-31c5098,21426,5057,21436,5024,21457v-21,13,-62,76,-57,87c4984,21580,5014,21644,5056,21662v29,13,54,22,86,31c5098,21725,5067,21740,5024,21782v-40,39,-80,62,-118,88c4863,21899,4829,21975,4817,22018v40,28,54,55,89,59c4967,22085,4972,22078,4995,22047v43,-59,76,-116,118,-177c5142,21828,5167,21771,5173,21721v5,-41,31,-40,58,-59c5274,21632,5314,21633,5320,21575v4,-33,-57,-59,-89,-90c5205,21460,5199,21450,5173,21457em4021,23082v-36,26,-97,42,-118,89c3890,23201,3875,23259,3872,23289v-4,32,11,105,31,118c3948,23436,3996,23372,4021,23348v40,-39,98,-127,118,-177c4161,23117,4117,23096,4110,23082v-11,-22,-44,-52,-89,-29c3990,23082,3979,23091,3961,23112em4257,23082v9,-10,19,-19,28,-29c4285,23112,4285,23171,4285,23230em4257,23082v420,115,112,77,267,c4534,23082,4543,23082,4553,23082v,53,8,78,-29,118c4484,23244,4424,23294,4403,23348v-12,31,-20,57,-28,90c4463,23438,4530,23444,4610,23407em4906,23141v-28,-57,-35,19,-57,30c4814,23188,4750,23211,4728,23258v-17,36,21,85,32,90c4778,23357,4869,23395,4877,23407v22,34,49,60,58,90c4872,23512,4833,23550,4760,23556v-39,3,-53,19,-89,28em3961,24235v64,-66,-23,16,-29,30c3902,24330,3861,24379,3843,24442v-15,54,10,84,60,90c3973,24540,3960,24515,3989,24473v50,-71,61,-54,61,-149c4050,24284,4069,24199,4021,24176v-51,-25,-88,29,-118,59em4257,24294v-25,-50,-45,20,-61,59c4169,24417,4139,24433,4139,24501v,49,-1,103,29,118c4235,24652,4255,24594,4285,24560v39,-45,39,-93,61,-149c4359,24379,4397,24306,4375,24265v-20,-37,-111,-45,-147,-30c4188,24252,4176,24290,4168,24324em4524,24265v4,-1,83,-26,86,-30c4610,24225,4610,24216,4610,24206v32,11,56,22,61,59c4679,24326,4651,24343,4610,24383v-50,49,-96,101,-146,149c4434,24560,4357,24613,4432,24650v56,27,111,-22,149,-31c4654,24602,4642,24633,4699,24591em4228,24088v,-10,,-20,,-30c4228,24140,4247,24232,4196,24294em5438,22372v48,-91,45,-89,,c5392,22463,5335,22567,5320,22669v-16,108,5,251,29,354c5376,23140,5439,23167,5498,23258v67,104,90,98,207,149c5811,23454,5941,23461,6059,23466v72,3,133,-25,207,-28c6296,23438,6306,23438,6326,23438em5231,23525v54,,101,14,149,31c5491,23594,5614,23611,5734,23615v173,5,350,-1,503,-31c6286,23584,6296,23584,6326,23584em5291,24324v-9,10,-19,19,-28,29c5263,24258,5277,24177,5291,24088v15,-95,32,-183,89,-266c5414,23772,5497,23712,5556,23702v110,-20,244,-25,356,-29c6001,23670,6066,23651,6148,23643v29,,39,,58,em6295,23289v54,18,31,84,31,149c6326,23588,6342,23750,6295,23881v,9,,19,,28c6295,23843,6322,23798,6326,23732v8,-136,,-259,-31,-384c6281,23292,6294,23240,6326,23200v63,16,46,44,86,89c6456,23339,6452,23336,6502,23379v36,31,76,48,120,59c6610,23470,6570,23516,6533,23556v-50,53,-99,91,-149,146c6328,23764,6275,23795,6266,23881v,9,,19,,28em6798,22344v54,-2,28,54,28,176c6826,23200,6826,23880,6826,24560em6798,22579v58,-22,76,-26,146,c7069,22625,7253,22656,7390,22669v196,18,391,28,589,28c8255,22697,8531,22697,8807,22697em8836,22610v-23,83,-49,177,-58,266c8763,23023,8763,23173,8746,23320v-20,171,-45,334,-86,502c8628,23953,8631,24071,8631,24206v,49,,59,,88em6826,24442v19,54,84,31,150,31c7100,24473,7207,24446,7329,24442v308,-10,616,14,917,-31c8322,24399,8379,24400,8453,24383v29,,39,,58,em7597,22964v-37,-22,-67,-47,-118,-31c7445,22944,7380,22990,7358,23023v-22,33,-26,75,-29,118c7325,23213,7327,23233,7358,23289v43,79,108,129,149,208c7527,23535,7533,23568,7536,23615v3,56,-21,74,-29,117c7495,23791,7527,23836,7536,23881v14,72,42,113,89,177c7660,24105,7675,24155,7714,24206v36,47,51,56,89,88c7803,24324,7803,24334,7832,24324v,-73,12,-142,-29,-207c7779,24080,7765,24032,7743,23999v-20,-29,-11,-29,-29,-59c7732,23916,7732,23875,7772,23850v18,-12,97,-53,118,-59c7944,23776,8016,23784,8068,23763v44,-18,108,-36,149,-61c8251,23681,8263,23687,8275,23643v29,-105,2,-325,-29,-385c8222,23212,8211,23196,8186,23171v-41,-41,-72,-61,-118,-89c7992,23036,7940,23021,7861,22994v-104,-35,-150,-85,-264,-89c7515,22905,7492,22902,7447,22933em7122,23379v,36,-8,77,-28,87c7076,23475,7020,23493,7004,23525v-27,54,22,104,29,118c7051,23681,7089,23718,7094,23763v5,47,28,65,28,118c7122,23924,7103,24006,7151,24030v38,19,74,28,121,28c7282,24058,7291,24058,7301,24058v,-72,-10,-119,-29,-177c7257,23834,7219,23780,7211,23763v-35,-74,-3,-219,-28,-297c7171,23428,7179,23393,7151,23379v-28,-13,-55,-23,-86,-31em8631,23200v-11,-32,-62,-56,-91,c8520,23238,8511,23272,8511,23320v,75,8,115,29,177c8561,23561,8522,23620,8511,23643v-17,35,-41,99,-87,120c8382,23782,8358,23836,8335,23850v-31,,-41,,-31,31c8309,23895,8365,23942,8393,23909v25,-30,70,-29,89,-87c8496,23779,8526,23744,8540,23702v15,-45,31,-23,31,-87c8571,23566,8600,23591,8600,23525v,-45,31,-22,31,-87c8631,23387,8653,23286,8600,23258v-10,,-19,,-29,em9014,23525v70,,92,11,149,31c9330,23614,9810,23556,9634,23556em9370,23379v36,9,82,15,118,28c9538,23426,9589,23451,9634,23466v53,17,47,17,90,31c9673,23544,9626,23594,9577,23643v-41,40,-62,83,-89,120c9477,23772,9467,23782,9456,23791em9870,22876v,82,26,153,29,236c9906,23313,9886,23506,9870,23702v-12,150,-29,293,-29,445c9841,24244,9877,24330,9899,24411v,35,3,49,31,62em9841,22815v48,17,39,24,89,31c10078,22866,10223,22859,10373,22876v180,20,349,29,532,29c11136,22905,11365,22898,11586,22933v47,7,38,,86,em11701,22905v,94,-21,176,-29,266c11643,23481,11634,23877,11701,24176v8,35,,82,,118em9988,24532v-29,,-39,,-58,c10003,24512,10011,24501,10106,24501v97,,171,-25,267,-28c10710,24461,11049,24490,11379,24442v55,-8,120,,176,em10905,23320v-60,-38,-103,-31,-178,-31c10654,23289,10575,23272,10520,23320v-36,32,-45,98,-29,146c10518,23548,10540,23596,10580,23673v42,79,103,165,147,236c10752,23950,10786,23996,10816,24030v46,52,60,9,60,87c10876,24211,10902,24134,10934,24176v,30,,40,31,30c10965,24113,10962,24046,10934,23968v-9,-26,40,-56,60,-59c11041,23903,11057,23869,11083,23850v49,-36,58,-62,58,-118c11141,23702,11141,23693,11141,23673v63,,63,-16,89,-30c11252,23632,11283,23601,11259,23556v-25,-46,-52,-98,-58,-149c11199,23390,11170,23334,11141,23320v-27,-13,-91,-28,-118,-31c10972,23283,10942,23237,10905,23200v-29,-29,-79,-56,-118,-59c10767,23141,10747,23141,10727,23141em10551,23082v-39,38,-63,35,-89,59c10415,23184,10418,23186,10373,23230v-24,24,-22,52,-60,90c10295,23338,10273,23361,10255,23379v26,52,8,17,,87c10246,23544,10277,23501,10313,23556v23,36,67,62,89,87c10428,23673,10416,23729,10433,23763v8,17,47,30,29,87c10436,23877,10427,23883,10433,23909v28,23,101,40,118,59c10576,23996,10564,24056,10580,24088v16,31,72,96,89,118c10693,24237,10683,24252,10727,24265v30,,40,,60,c10814,24347,10782,24285,10845,24324v44,27,62,38,89,59c11009,24346,10926,24398,10994,24383v54,-12,65,-35,89,-59c11115,24292,11134,24218,11141,24176v10,-60,-10,-68,31,-118c11193,24033,11217,24023,11230,23968v,-29,,-39,,-59c11305,23899,11278,23894,11319,23850v24,-26,37,-58,60,-87c11402,23734,11405,23723,11408,23673v4,-65,11,-127,-29,-176c11354,23466,11330,23476,11319,23438v-14,-50,-2,-57,-29,-90c11277,23332,11246,23306,11230,23289v-32,-34,-4,-39,-29,-89c11178,23154,11161,23135,11141,23112v-23,-26,-49,-51,-89,-59c10927,23028,10776,23061,10669,23082v-28,6,-60,-4,-89,em10020,23643v-16,-42,-38,-28,-90,-28c9930,23658,9939,23700,9959,23732v30,48,29,60,29,118c9988,23913,10003,23919,10020,23968v16,44,65,31,86,62c10106,24039,10106,24049,10106,24058v36,-45,31,-60,31,-118c10137,23844,10134,23755,10106,23702v-19,-35,-72,-30,-86,-59c10002,23606,10011,23615,9959,23615em9930,23407v57,,76,-7,118,31c10078,23464,10102,23547,10106,23584v6,54,33,68,60,89c10196,23696,10222,23756,10226,23791v11,98,-3,214,-31,267c10179,24089,10178,24112,10137,24117v-48,6,-101,,-149,c9988,24080,9979,24040,9959,24030v-31,-15,-54,-40,-60,-90c9892,23878,9883,23850,9870,23822v-14,-30,-49,-42,-57,-59c9813,23732,9813,23722,9813,23702em11672,23673v-3,1,-84,26,-86,29c11571,23721,11538,23755,11526,23791v-14,43,-19,71,-29,90c11480,23915,11486,23965,11465,23999v-16,25,-48,84,-57,89c11380,24102,11365,24138,11348,24147v-29,,-39,,-29,29c11379,24176,11384,24159,11408,24147v27,-14,41,-51,57,-59c11488,24077,11537,24041,11555,23999v24,-56,,-174,,-236em11586,23584v,-9,,-19,,-28c11526,23570,11526,23582,11526,23643v-44,15,-29,36,-29,89c11497,23771,11497,23811,11497,23850v-44,14,-32,7,-32,59c11421,23925,11453,23924,11408,23940v-16,46,-14,10,-29,59c11330,24015,11366,24013,11319,24030v,62,-15,44,-29,87em11290,24147v,10,,19,,29c11348,24176,11407,24176,11465,24176v17,-46,15,-12,32,-59c11534,24105,11543,24077,11555,24030v44,-15,31,-9,31,-62em11879,23791v105,,205,-11,296,-28c12273,23745,12344,23771,12443,23732v69,-27,99,-30,175,-30em12382,23556v57,,96,23,150,28c12583,23589,12601,23610,12647,23615v62,7,60,31,60,87c12707,23776,12675,23762,12647,23822v-21,45,-68,101,-87,146c12543,24008,12532,24041,12532,24088em15248,21929v-38,-12,-76,-17,-118,-29c15073,21883,15016,21823,14952,21811v-152,-29,-325,5,-471,30c14389,21857,14302,21879,14213,21900v-82,20,-137,32,-207,88c13941,22040,13888,22099,13831,22167v-69,82,-131,158,-207,236c13540,22489,13462,22575,13388,22669v-66,83,-103,169,-149,264c13186,23042,13164,23151,13121,23258v-36,90,-77,173,-89,267c13017,23639,13041,23745,13061,23850v20,104,56,166,89,267c13176,24197,13200,24271,13239,24353v43,92,106,223,178,297c13474,24709,13554,24717,13624,24737v77,22,135,42,207,61c13910,24819,13990,24835,14067,24857v58,16,107,26,178,28c14317,24887,14388,24919,14452,24916v76,-4,158,-19,235,-31c14782,24870,14860,24831,14952,24798v107,-38,220,-90,327,-120c15374,24651,15448,24630,15544,24591v102,-41,175,-90,265,-149c15879,24396,15988,24353,16047,24294v40,-40,57,-105,89,-147c16181,24087,16213,24032,16254,23968v31,-49,91,-96,118,-146c16401,23767,16434,23683,16432,23615v-2,-75,-18,-159,-31,-236c16393,23330,16383,23284,16372,23230v-18,-84,-55,-155,-89,-236c16253,22924,16224,22859,16194,22787v-28,-65,-58,-117,-89,-177c16069,22541,16037,22461,15987,22403v-70,-82,-160,-138,-236,-208c15670,22120,15611,22071,15515,22018v-87,-48,-174,-68,-267,-89c15137,21904,15030,21885,14923,21841v-60,-25,-119,-60,-178,-89em14452,22136v-45,6,-84,6,-118,31c14289,22200,14260,22254,14213,22285v-41,28,-111,47,-146,87c14045,22397,13993,22482,13978,22520v-19,48,-49,120,-58,177c13898,22836,13915,22986,13889,23112v-21,100,-13,276,31,354c13943,23506,13951,23496,13978,23525v9,10,43,65,89,31c14103,23529,14110,23472,14127,23438v16,-31,40,-94,58,-118c14223,23270,14264,23219,14302,23171v45,-57,94,-59,150,-89c14522,23045,14562,23048,14627,23023v51,-20,58,-26,118,-29c14883,22988,15041,23018,15159,22964v48,-22,65,-27,89,-59c15274,22870,15295,22837,15279,22787v-18,-58,-55,-95,-89,-149c15167,22601,15161,22558,15130,22520v-18,-22,-89,-89,-89,-89c15026,22388,15022,22363,15012,22344v-23,-44,-42,-81,-89,-118c14893,22202,14835,22213,14805,22195v-41,-25,-72,-77,-118,-87c14631,22095,14573,22062,14509,22077v-45,11,-79,31,-118,59c14382,22146,14372,22157,14363,22167em15662,22697v,-52,-6,-70,-60,-87c15557,22596,15538,22579,15486,22579v-63,,-103,-19,-120,31c15379,22644,15392,22658,15426,22697v32,37,36,82,60,118c15516,22861,15532,22890,15573,22933v34,35,75,77,89,120c15685,23123,15651,23204,15633,23258v-10,31,-15,93,-31,121c15562,23451,15582,23425,15602,23466v21,43,32,31,91,31c15745,23497,15762,23447,15780,23438v29,-14,41,-50,60,-59c15885,23358,15922,23349,15929,23289v8,-75,-18,-120,-31,-177c15885,23056,15870,23009,15840,22964v-37,-55,-102,-88,-147,-118c15642,22812,15586,22794,15544,22756v-44,-40,-43,-12,-58,-59em15190,23673v-11,31,-24,54,-60,59c15079,23739,15032,23778,14983,23791v-45,12,-78,18,-117,31c14798,23845,14736,23802,14687,23791v-115,-26,-343,-7,-413,31c14266,23826,14189,23844,14185,23850v-10,14,-48,55,-29,90c14183,23988,14239,24007,14274,24030v36,24,77,69,117,87c14473,24154,14620,24102,14687,24088v50,-11,103,-25,147,-30c14883,24053,14907,24035,14952,24030v6,-1,120,-29,121,-31c15104,23961,15115,23947,15159,23909v18,-15,59,-85,60,-87c15223,23814,15275,23754,15248,23732v-10,,-19,,-29,em13268,22815v-12,40,-12,41,-29,90c13221,22957,13161,23006,13150,23053v-16,72,-24,163,-29,236c13116,23355,13077,23413,13061,23466v-12,39,-18,83,-29,118c13032,23594,13032,23605,13032,23615v64,,43,22,89,28c13161,23648,13164,23600,13210,23584v34,-12,99,-21,118,-59c13353,23476,13357,23441,13357,23379v,-20,20,-102,31,-121c13413,23212,13419,23154,13446,23112v28,-43,7,-81,29,-118c13504,22944,13506,22937,13506,22876v,-47,29,-67,29,-120c13535,22690,13549,22668,13564,22638v33,-65,-46,-67,-58,-87c13483,22515,13493,22526,13446,22490em13061,23763v89,,178,,267,c13349,23720,13370,23729,13417,23702v16,-43,20,-71,29,-118c13458,23568,13493,23535,13506,23497v13,-36,18,-85,29,-118c13535,23349,13535,23340,13535,23320v19,-27,29,-1,29,-62c13599,23250,13598,23249,13624,23230v,-59,,-118,,-177c13640,23026,13653,23026,13653,22964v,-76,10,-116,31,-177c13684,22757,13684,22748,13684,22728v7,-12,54,-39,29,-90c13682,22575,13672,22560,13624,22520v,-29,,-39,,-58em14038,22254v-28,28,-37,23,-60,59c13952,22354,13941,22391,13920,22431v-27,53,-27,56,-31,120c13884,22634,13868,22746,13860,22787v-9,48,-20,70,-29,118c13817,22978,13806,23108,13799,23141v-15,67,23,99,32,148c13847,23378,13815,23449,13860,23525v22,37,26,34,29,90c13893,23686,13892,23696,13920,23732v25,32,11,46,58,59c14038,23808,14072,23783,14095,23763v43,-37,63,-85,90,-120c14195,23630,14232,23596,14245,23584v19,-19,38,-41,57,-59c14320,23508,14364,23487,14391,23466v18,-13,58,-74,90,-87c14534,23358,14598,23363,14627,23348v35,-18,83,-12,118,-28c14768,23309,14775,23293,14834,23289v51,-3,81,-25,118,-31c15000,23250,15028,23237,15073,23230v38,-6,48,-22,86,-30c15213,23189,15223,23184,15248,23171v54,-29,48,-39,89,-89c15360,23054,15363,23044,15366,22994v8,-134,-10,-268,-29,-384c15326,22544,15314,22548,15279,22490v-29,-47,-33,-100,-60,-146c15206,22322,15171,22304,15159,22254v-10,-41,-26,-109,-29,-118c15130,22127,15130,22117,15130,22108em15012,21988v-30,,-59,,-89,em14716,21959v-19,,-38,,-57,c14643,22002,14623,21988,14570,21988v-45,,-84,9,-118,30c14404,22048,14392,22047,14334,22047v-76,,-116,9,-178,30c14146,22077,14137,22077,14127,22077v-10,29,-38,56,-60,90c14057,22176,14048,22186,14038,22195em15248,23023v44,,17,21,60,30c15351,23062,15390,23060,15426,23082v34,21,45,17,60,59c15510,23209,15466,23269,15455,23320v-11,50,-3,57,-29,87c15388,23451,15401,23469,15397,23525v-3,44,-11,90,29,118c15458,23665,15511,23656,15544,23673v51,25,58,25,118,29c15681,23703,15761,23683,15780,23673v38,-20,87,-62,118,-89c15945,23544,15950,23507,15987,23466v32,-35,49,-102,60,-146c16066,23242,16048,23142,16016,23082v-22,-40,-25,-80,-58,-118c15942,22946,15895,22926,15869,22905v-37,-30,-71,-72,-89,-90c15744,22779,15747,22734,15722,22697v-3,-4,-70,-52,-89,-59c15594,22625,15594,22594,15544,22579v-41,-12,-104,,-147,c15397,22640,15383,22649,15366,22697v-23,67,-5,214,31,236em15366,23673v,74,-3,112,-29,149c15306,23866,15285,23926,15248,23968v-29,33,-78,102,-118,120c15110,24097,15022,24133,15012,24147v-23,34,-47,31,-89,59c14904,24219,14811,24255,14805,24265v-25,36,-28,29,-89,29c14673,24294,14688,24269,14627,24265v-107,-8,-201,-3,-293,-30c14278,24219,14270,24208,14245,24176v-37,-46,-32,-58,-32,-118c14213,24000,14185,23850,14245,23822v37,-18,36,-36,89,-59c14371,23747,14413,23715,14452,23702v39,-13,84,-6,118,-29c14591,23659,14614,23626,14659,23643v31,11,90,15,118,30c14828,23701,14861,23702,14923,23702v77,,179,21,236,-29c15193,23643,15234,23620,15279,23615v52,-5,71,-19,118,-31c15381,23632,15374,23609,15366,23673v,10,,19,,29e" filled="f" strokecolor="red" strokeweight="1.5pt">
             <v:stroke endcap="round"/>
             <v:path shadowok="f" o:extrusionok="f" fillok="f" insetpenok="f"/>
             <o:lock v:ext="edit" rotation="t" aspectratio="t" verticies="t" text="t" shapetype="t"/>
@@ -8793,12 +9282,12 @@
           <w:lang w:eastAsia="es-ES"/>
         </w:rPr>
         <w:pict>
-          <v:polyline id="_x0000_s1027" style="position:absolute;left:0;text-align:left;z-index:251662336" points="1814.1pt,2320.8pt,1814.1pt,2320.8pt" coordorigin="14797,23155" coordsize="1,1" filled="f" strokecolor="red" strokeweight="1.5pt">
+          <v:shape id="_x0000_s1026" style="position:absolute;left:0;text-align:left;margin-left:1814.1pt;margin-top:2320.8pt;width:0;height:0;z-index:251662336" coordorigin="14797,23155" coordsize="1,1" path="m14797,23155r,e" filled="f" strokecolor="red" strokeweight="1.5pt">
             <v:stroke endcap="round"/>
             <v:path shadowok="f" o:extrusionok="f" fillok="f" insetpenok="f"/>
             <o:lock v:ext="edit" rotation="t" aspectratio="t" verticies="t" text="t" shapetype="t"/>
             <o:ink i="AIkBHQIEBAEgAGgMAAAAAADAAAAAAAAARljPVIrml8VPjwb4utLhmyIDIWQGPoBED/AAAEgRRP8B&#10;RTUbAgCt/0Y1GwIArf9XDQAAAAUCC2UZFDIIAIAeAiHi4kEzCADwEAKLxeJBFXJH7EFyR+xBAAAA&#10;OgAAALsKEwEKfUALYgAKABEgMJu3X8yLzQG=&#10;" annotation="t"/>
-          </v:polyline>
+          </v:shape>
         </w:pict>
       </w:r>
     </w:p>
@@ -8821,16 +9310,16 @@
       <w:pPr>
         <w:pStyle w:val="Piedefoto"/>
       </w:pPr>
-      <w:commentRangeStart w:id="54"/>
+      <w:commentRangeStart w:id="82"/>
       <w:r>
         <w:t>Diagrama de construccion de Océano.</w:t>
       </w:r>
-      <w:commentRangeEnd w:id="54"/>
+      <w:commentRangeEnd w:id="82"/>
       <w:r>
         <w:rPr>
           <w:rStyle w:val="Refdecomentario"/>
         </w:rPr>
-        <w:commentReference w:id="54"/>
+        <w:commentReference w:id="82"/>
       </w:r>
     </w:p>
     <w:p>
@@ -8853,8 +9342,8 @@
           <w:sz w:val="22"/>
         </w:rPr>
       </w:pPr>
-      <w:bookmarkStart w:id="55" w:name="_Toc334584264"/>
-      <w:bookmarkStart w:id="56" w:name="_Toc334658918"/>
+      <w:bookmarkStart w:id="83" w:name="_Toc334584264"/>
+      <w:bookmarkStart w:id="84" w:name="_Toc334658918"/>
       <w:r>
         <w:rPr>
           <w:rStyle w:val="Ttulo2Car"/>
@@ -8875,6 +9364,7 @@
           <w:sz w:val="22"/>
         </w:rPr>
       </w:pPr>
+      <w:bookmarkStart w:id="85" w:name="_Toc334685628"/>
       <w:r>
         <w:rPr>
           <w:rStyle w:val="Ttulo2Car"/>
@@ -8885,8 +9375,9 @@
         <w:lastRenderedPageBreak/>
         <w:t>Animaciones y Efectos de Partículas</w:t>
       </w:r>
-      <w:bookmarkEnd w:id="55"/>
-      <w:bookmarkEnd w:id="56"/>
+      <w:bookmarkEnd w:id="83"/>
+      <w:bookmarkEnd w:id="84"/>
+      <w:bookmarkEnd w:id="85"/>
     </w:p>
     <w:p>
       <w:r>
@@ -8951,14 +9442,32 @@
       <w:r>
         <w:t xml:space="preserve"> </w:t>
       </w:r>
-      <w:hyperlink r:id="rId30" w:history="1">
-        <w:r>
-          <w:rPr>
-            <w:rStyle w:val="Hipervnculo"/>
-          </w:rPr>
-          <w:t>http://docs.unity3d.com/Documentation/Components/comp-ParticlesLegacy.html</w:t>
-        </w:r>
-      </w:hyperlink>
+      <w:commentRangeStart w:id="86"/>
+      <w:r>
+        <w:fldChar w:fldCharType="begin"/>
+      </w:r>
+      <w:r>
+        <w:instrText>HYPERLINK "http://docs.unity3d.com/Documentation/Components/comp-ParticlesLegacy.html"</w:instrText>
+      </w:r>
+      <w:r>
+        <w:fldChar w:fldCharType="separate"/>
+      </w:r>
+      <w:r>
+        <w:rPr>
+          <w:rStyle w:val="Hipervnculo"/>
+        </w:rPr>
+        <w:t>http://docs.unity3d.com/Documentation/Components/comp-ParticlesLegacy.html</w:t>
+      </w:r>
+      <w:r>
+        <w:fldChar w:fldCharType="end"/>
+      </w:r>
+      <w:commentRangeEnd w:id="86"/>
+      <w:r>
+        <w:rPr>
+          <w:rStyle w:val="Refdecomentario"/>
+        </w:rPr>
+        <w:commentReference w:id="86"/>
+      </w:r>
     </w:p>
     <w:p>
       <w:pPr>
@@ -8968,7 +9477,7 @@
           <w:bCs w:val="0"/>
         </w:rPr>
       </w:pPr>
-      <w:bookmarkStart w:id="57" w:name="_Toc334584265"/>
+      <w:bookmarkStart w:id="87" w:name="_Toc334584265"/>
       <w:r>
         <w:rPr>
           <w:rStyle w:val="Ttulo2Car"/>
@@ -8980,7 +9489,8 @@
       <w:pPr>
         <w:pStyle w:val="Ttulo3"/>
       </w:pPr>
-      <w:bookmarkStart w:id="58" w:name="_Toc334658919"/>
+      <w:bookmarkStart w:id="88" w:name="_Toc334658919"/>
+      <w:bookmarkStart w:id="89" w:name="_Toc334685629"/>
       <w:r>
         <w:rPr>
           <w:rStyle w:val="Ttulo2Car"/>
@@ -8991,8 +9501,9 @@
         <w:lastRenderedPageBreak/>
         <w:t>Interfaz</w:t>
       </w:r>
-      <w:bookmarkEnd w:id="57"/>
-      <w:bookmarkEnd w:id="58"/>
+      <w:bookmarkEnd w:id="87"/>
+      <w:bookmarkEnd w:id="88"/>
+      <w:bookmarkEnd w:id="89"/>
       <w:r>
         <w:t xml:space="preserve"> </w:t>
       </w:r>
@@ -9020,8 +9531,10 @@
       <w:r>
         <w:t xml:space="preserve">), que se llama </w:t>
       </w:r>
-      <w:commentRangeStart w:id="59"/>
-      <w:commentRangeStart w:id="60"/>
+      <w:commentRangeStart w:id="90"/>
+      <w:commentRangeStart w:id="91"/>
+      <w:commentRangeStart w:id="92"/>
+      <w:commentRangeStart w:id="93"/>
       <w:r>
         <w:t xml:space="preserve">cada </w:t>
       </w:r>
@@ -9029,20 +9542,34 @@
       <w:r>
         <w:t>frame</w:t>
       </w:r>
-      <w:commentRangeEnd w:id="59"/>
+      <w:commentRangeEnd w:id="90"/>
       <w:proofErr w:type="spellEnd"/>
       <w:r>
         <w:rPr>
           <w:rStyle w:val="Refdecomentario"/>
         </w:rPr>
-        <w:commentReference w:id="59"/>
-      </w:r>
-      <w:commentRangeEnd w:id="60"/>
+        <w:commentReference w:id="92"/>
+      </w:r>
+      <w:commentRangeEnd w:id="92"/>
+      <w:commentRangeEnd w:id="93"/>
       <w:r>
         <w:rPr>
           <w:rStyle w:val="Refdecomentario"/>
         </w:rPr>
-        <w:commentReference w:id="60"/>
+        <w:commentReference w:id="93"/>
+      </w:r>
+      <w:r>
+        <w:rPr>
+          <w:rStyle w:val="Refdecomentario"/>
+        </w:rPr>
+        <w:commentReference w:id="90"/>
+      </w:r>
+      <w:commentRangeEnd w:id="91"/>
+      <w:r>
+        <w:rPr>
+          <w:rStyle w:val="Refdecomentario"/>
+        </w:rPr>
+        <w:commentReference w:id="91"/>
       </w:r>
       <w:r>
         <w:t xml:space="preserve">, de la misma forma que </w:t>
@@ -9078,39 +9605,39 @@
           <w:smallCaps w:val="0"/>
         </w:rPr>
       </w:pPr>
-      <w:commentRangeStart w:id="61"/>
+      <w:commentRangeStart w:id="94"/>
       <w:r>
         <w:t>[TODO Imágenes Comparativas custom style vs default style]</w:t>
       </w:r>
-      <w:commentRangeEnd w:id="61"/>
+      <w:commentRangeEnd w:id="94"/>
       <w:r>
         <w:rPr>
           <w:rStyle w:val="Refdecomentario"/>
         </w:rPr>
-        <w:commentReference w:id="61"/>
+        <w:commentReference w:id="94"/>
       </w:r>
     </w:p>
     <w:p>
       <w:pPr>
         <w:jc w:val="both"/>
       </w:pPr>
-      <w:commentRangeStart w:id="62"/>
+      <w:commentRangeStart w:id="95"/>
       <w:r>
         <w:t xml:space="preserve">A la hora de construir las interfaces se hace pesada la falta de facilidades por parte de Unity en esta versión. Todos los componentes han de ser codificados manualmente, tanto posicionamiento como dimensiones y por supuesto eventos invocados. Se echa en falta tanto un editor gráfico para lo primero como un editor de eventos para lo segundo. </w:t>
       </w:r>
-      <w:commentRangeEnd w:id="62"/>
+      <w:commentRangeEnd w:id="95"/>
       <w:r>
         <w:rPr>
           <w:rStyle w:val="Refdecomentario"/>
         </w:rPr>
-        <w:commentReference w:id="62"/>
+        <w:commentReference w:id="95"/>
       </w:r>
     </w:p>
     <w:p>
       <w:pPr>
         <w:jc w:val="both"/>
       </w:pPr>
-      <w:commentRangeStart w:id="63"/>
+      <w:commentRangeStart w:id="96"/>
       <w:r>
         <w:t>A pesar de todo esto, creemos que hemos hecho un buen trabajo y ha quedado una interfaz muy profesional. Esperamos con ansias que en las nuevas actualizaciones de Unity mejoren este aspecto</w:t>
       </w:r>
@@ -9147,7 +9674,7 @@
                     </pic:cNvPicPr>
                   </pic:nvPicPr>
                   <pic:blipFill>
-                    <a:blip r:embed="rId31" cstate="print"/>
+                    <a:blip r:embed="rId30" cstate="print"/>
                     <a:srcRect/>
                     <a:stretch>
                       <a:fillRect/>
@@ -9187,7 +9714,7 @@
         <w:t>Un mapa de la interfaz final del proyecto.</w:t>
       </w:r>
     </w:p>
-    <w:commentRangeEnd w:id="63"/>
+    <w:commentRangeEnd w:id="96"/>
     <w:p>
       <w:pPr>
         <w:jc w:val="both"/>
@@ -9196,11 +9723,11 @@
         <w:rPr>
           <w:rStyle w:val="Refdecomentario"/>
         </w:rPr>
-        <w:commentReference w:id="63"/>
-      </w:r>
-      <w:commentRangeStart w:id="64"/>
-      <w:r>
-        <w:t xml:space="preserve">Las interacciones del con el usuario con el juego también se basan en gran medida en los Raycasts. Los Raycasts son vectores o líneas que van de un punto del espacio en una dirección, y podemos controlar ambas. Su utilidad viene dada por la colisión o intersección de este rayo con un objeto que tenga un componente Collider. Al chocar el rayo con el componente obtenemos todo tipo de información interesante como las coordenadas del espacio del vértice del </w:t>
+        <w:commentReference w:id="96"/>
+      </w:r>
+      <w:commentRangeStart w:id="97"/>
+      <w:r>
+        <w:t xml:space="preserve">Las interacciones del usuario con el juego también se basan en gran medida en los Raycasts. Los Raycasts son vectores o líneas que van de un punto del espacio en una dirección, y podemos controlar ambas. Su utilidad viene dada por la colisión o intersección de este rayo con un objeto que tenga un componente Collider. Al chocar el rayo con el componente obtenemos todo tipo de información interesante como las coordenadas del espacio del vértice del </w:t>
       </w:r>
       <w:proofErr w:type="spellStart"/>
       <w:r>
@@ -9219,20 +9746,17 @@
         <w:t xml:space="preserve">, el triangulo, la normal, la coordenada de la textura en los UVs, etc. La más frecuente en </w:t>
       </w:r>
       <w:r>
-        <w:rPr>
-          <w:u w:val="single"/>
-        </w:rPr>
         <w:t>nuestro</w:t>
       </w:r>
       <w:r>
         <w:t xml:space="preserve"> caso es el posicionamiento de objetos a insertar en las coordenadas adecuadas del planeta.</w:t>
       </w:r>
-      <w:commentRangeEnd w:id="64"/>
+      <w:commentRangeEnd w:id="97"/>
       <w:r>
         <w:rPr>
           <w:rStyle w:val="Refdecomentario"/>
         </w:rPr>
-        <w:commentReference w:id="64"/>
+        <w:commentReference w:id="97"/>
       </w:r>
     </w:p>
     <w:p>
@@ -9249,27 +9773,29 @@
           <w:numId w:val="9"/>
         </w:numPr>
       </w:pPr>
-      <w:bookmarkStart w:id="65" w:name="_Toc334584266"/>
-      <w:bookmarkStart w:id="66" w:name="_Toc334658920"/>
+      <w:bookmarkStart w:id="98" w:name="_Toc334584266"/>
+      <w:bookmarkStart w:id="99" w:name="_Toc334658920"/>
+      <w:bookmarkStart w:id="100" w:name="_Toc334685630"/>
       <w:r>
         <w:lastRenderedPageBreak/>
         <w:t>Estructura y resto de funciones</w:t>
       </w:r>
-      <w:bookmarkEnd w:id="65"/>
-      <w:bookmarkEnd w:id="66"/>
+      <w:bookmarkEnd w:id="98"/>
+      <w:bookmarkEnd w:id="99"/>
+      <w:bookmarkEnd w:id="100"/>
     </w:p>
     <w:p/>
     <w:p>
-      <w:commentRangeStart w:id="67"/>
+      <w:commentRangeStart w:id="101"/>
       <w:r>
         <w:t>TODO</w:t>
       </w:r>
-      <w:commentRangeEnd w:id="67"/>
+      <w:commentRangeEnd w:id="101"/>
       <w:r>
         <w:rPr>
           <w:rStyle w:val="Refdecomentario"/>
         </w:rPr>
-        <w:commentReference w:id="67"/>
+        <w:commentReference w:id="101"/>
       </w:r>
     </w:p>
     <w:p/>
@@ -9282,37 +9808,41 @@
       <w:pPr>
         <w:pStyle w:val="Ttulo1"/>
       </w:pPr>
-      <w:bookmarkStart w:id="68" w:name="_Toc334584267"/>
-      <w:bookmarkStart w:id="69" w:name="_Toc334658921"/>
+      <w:bookmarkStart w:id="102" w:name="_Toc334584267"/>
+      <w:bookmarkStart w:id="103" w:name="_Toc334658921"/>
+      <w:bookmarkStart w:id="104" w:name="_Toc334685631"/>
       <w:r>
         <w:lastRenderedPageBreak/>
         <w:t>Pruebas</w:t>
       </w:r>
-      <w:bookmarkEnd w:id="68"/>
-      <w:bookmarkEnd w:id="69"/>
+      <w:bookmarkEnd w:id="102"/>
+      <w:bookmarkEnd w:id="103"/>
+      <w:bookmarkEnd w:id="104"/>
     </w:p>
     <w:p>
       <w:pPr>
         <w:pStyle w:val="Ttulo2"/>
       </w:pPr>
-      <w:bookmarkStart w:id="70" w:name="_Toc334658922"/>
+      <w:bookmarkStart w:id="105" w:name="_Toc334658922"/>
+      <w:bookmarkStart w:id="106" w:name="_Toc334685632"/>
       <w:r>
         <w:t>Introducción</w:t>
       </w:r>
-      <w:bookmarkEnd w:id="70"/>
+      <w:bookmarkEnd w:id="105"/>
+      <w:bookmarkEnd w:id="106"/>
     </w:p>
     <w:p/>
     <w:p>
-      <w:commentRangeStart w:id="71"/>
+      <w:commentRangeStart w:id="107"/>
       <w:r>
         <w:t>TODO</w:t>
       </w:r>
-      <w:commentRangeEnd w:id="71"/>
+      <w:commentRangeEnd w:id="107"/>
       <w:r>
         <w:rPr>
           <w:rStyle w:val="Refdecomentario"/>
         </w:rPr>
-        <w:commentReference w:id="71"/>
+        <w:commentReference w:id="107"/>
       </w:r>
     </w:p>
     <w:p>
@@ -9324,16 +9854,18 @@
       <w:pPr>
         <w:pStyle w:val="Ttulo1"/>
       </w:pPr>
-      <w:bookmarkStart w:id="72" w:name="_Toc334584268"/>
-      <w:bookmarkStart w:id="73" w:name="_Toc334658923"/>
-      <w:commentRangeStart w:id="74"/>
+      <w:bookmarkStart w:id="108" w:name="_Toc334584268"/>
+      <w:bookmarkStart w:id="109" w:name="_Toc334658923"/>
+      <w:bookmarkStart w:id="110" w:name="_Toc334685633"/>
+      <w:commentRangeStart w:id="111"/>
+      <w:commentRangeStart w:id="112"/>
       <w:r>
         <w:lastRenderedPageBreak/>
         <w:t>Glosario</w:t>
       </w:r>
-      <w:bookmarkEnd w:id="72"/>
-      <w:bookmarkEnd w:id="73"/>
-      <w:commentRangeEnd w:id="74"/>
+      <w:bookmarkEnd w:id="108"/>
+      <w:bookmarkEnd w:id="109"/>
+      <w:commentRangeEnd w:id="111"/>
       <w:r>
         <w:rPr>
           <w:rStyle w:val="Refdecomentario"/>
@@ -9342,7 +9874,19 @@
           <w:bCs w:val="0"/>
           <w:color w:val="auto"/>
         </w:rPr>
-        <w:commentReference w:id="74"/>
+        <w:commentReference w:id="111"/>
+      </w:r>
+      <w:bookmarkEnd w:id="110"/>
+      <w:commentRangeEnd w:id="112"/>
+      <w:r>
+        <w:rPr>
+          <w:rStyle w:val="Refdecomentario"/>
+          <w:rFonts w:asciiTheme="minorHAnsi" w:eastAsiaTheme="minorHAnsi" w:hAnsiTheme="minorHAnsi" w:cstheme="minorBidi"/>
+          <w:b w:val="0"/>
+          <w:bCs w:val="0"/>
+          <w:color w:val="auto"/>
+        </w:rPr>
+        <w:commentReference w:id="112"/>
       </w:r>
     </w:p>
     <w:p/>
@@ -9549,16 +10093,16 @@
       </w:pPr>
     </w:p>
     <w:p>
-      <w:commentRangeStart w:id="75"/>
+      <w:commentRangeStart w:id="113"/>
       <w:r>
         <w:t>TODO</w:t>
       </w:r>
-      <w:commentRangeEnd w:id="75"/>
+      <w:commentRangeEnd w:id="113"/>
       <w:r>
         <w:rPr>
           <w:rStyle w:val="Refdecomentario"/>
         </w:rPr>
-        <w:commentReference w:id="75"/>
+        <w:commentReference w:id="113"/>
       </w:r>
     </w:p>
     <w:p>
@@ -9570,16 +10114,18 @@
       <w:pPr>
         <w:pStyle w:val="Ttulo1"/>
       </w:pPr>
-      <w:bookmarkStart w:id="76" w:name="_Toc334584269"/>
-      <w:bookmarkStart w:id="77" w:name="_Toc334658924"/>
-      <w:commentRangeStart w:id="78"/>
+      <w:bookmarkStart w:id="114" w:name="_Toc334584269"/>
+      <w:bookmarkStart w:id="115" w:name="_Toc334658924"/>
+      <w:bookmarkStart w:id="116" w:name="_Toc334685634"/>
+      <w:commentRangeStart w:id="117"/>
+      <w:commentRangeStart w:id="118"/>
       <w:r>
         <w:lastRenderedPageBreak/>
         <w:t>Referencias</w:t>
       </w:r>
-      <w:bookmarkEnd w:id="76"/>
-      <w:bookmarkEnd w:id="77"/>
-      <w:commentRangeEnd w:id="78"/>
+      <w:bookmarkEnd w:id="114"/>
+      <w:bookmarkEnd w:id="115"/>
+      <w:commentRangeEnd w:id="117"/>
       <w:r>
         <w:rPr>
           <w:rStyle w:val="Refdecomentario"/>
@@ -9588,7 +10134,19 @@
           <w:bCs w:val="0"/>
           <w:color w:val="auto"/>
         </w:rPr>
-        <w:commentReference w:id="78"/>
+        <w:commentReference w:id="117"/>
+      </w:r>
+      <w:bookmarkEnd w:id="116"/>
+      <w:commentRangeEnd w:id="118"/>
+      <w:r>
+        <w:rPr>
+          <w:rStyle w:val="Refdecomentario"/>
+          <w:rFonts w:asciiTheme="minorHAnsi" w:eastAsiaTheme="minorHAnsi" w:hAnsiTheme="minorHAnsi" w:cstheme="minorBidi"/>
+          <w:b w:val="0"/>
+          <w:bCs w:val="0"/>
+          <w:color w:val="auto"/>
+        </w:rPr>
+        <w:commentReference w:id="118"/>
       </w:r>
     </w:p>
     <w:p/>
@@ -9645,7 +10203,7 @@
         </w:rPr>
         <w:t>, Natalya Tatarchuk</w:t>
       </w:r>
-      <w:hyperlink r:id="rId32" w:history="1">
+      <w:hyperlink r:id="rId31" w:history="1">
         <w:r>
           <w:rPr>
             <w:rStyle w:val="Hipervnculo"/>
@@ -9686,7 +10244,7 @@
         </w:rPr>
         <w:t xml:space="preserve"> : the coolest interface to (Sub)version control ”, </w:t>
       </w:r>
-      <w:hyperlink r:id="rId33" w:history="1">
+      <w:hyperlink r:id="rId32" w:history="1">
         <w:r>
           <w:rPr>
             <w:color w:val="0000FF"/>
@@ -9714,7 +10272,7 @@
         </w:rPr>
         <w:t xml:space="preserve">[r3] “Blender: free open source 3D content creation suite”, </w:t>
       </w:r>
-      <w:hyperlink r:id="rId34" w:history="1">
+      <w:hyperlink r:id="rId33" w:history="1">
         <w:r>
           <w:rPr>
             <w:color w:val="0000FF"/>
@@ -9760,7 +10318,7 @@
         </w:rPr>
         <w:t xml:space="preserve">, </w:t>
       </w:r>
-      <w:hyperlink r:id="rId35" w:history="1">
+      <w:hyperlink r:id="rId34" w:history="1">
         <w:r>
           <w:rPr>
             <w:color w:val="0000FF"/>
@@ -9788,7 +10346,7 @@
         </w:rPr>
         <w:t xml:space="preserve">[r5] “Cry Engine 3”, </w:t>
       </w:r>
-      <w:hyperlink r:id="rId36" w:history="1">
+      <w:hyperlink r:id="rId35" w:history="1">
         <w:r>
           <w:rPr>
             <w:color w:val="0000FF"/>
@@ -9816,7 +10374,7 @@
         </w:rPr>
         <w:t xml:space="preserve">[r6] “id Tech 4”, </w:t>
       </w:r>
-      <w:hyperlink r:id="rId37" w:history="1">
+      <w:hyperlink r:id="rId36" w:history="1">
         <w:r>
           <w:rPr>
             <w:color w:val="0000FF"/>
@@ -9844,7 +10402,7 @@
         </w:rPr>
         <w:t xml:space="preserve">[r7] “Source SDK”, </w:t>
       </w:r>
-      <w:hyperlink r:id="rId38" w:history="1">
+      <w:hyperlink r:id="rId37" w:history="1">
         <w:r>
           <w:rPr>
             <w:color w:val="0000FF"/>
@@ -9878,17 +10436,25 @@
         </w:rPr>
         <w:t>“</w:t>
       </w:r>
+      <w:proofErr w:type="spellStart"/>
       <w:r>
         <w:rPr>
           <w:lang w:val="fr-CH"/>
         </w:rPr>
-        <w:t xml:space="preserve">Fisher–Yates </w:t>
-      </w:r>
-      <w:proofErr w:type="spellStart"/>
+        <w:t>Fisher–Yates</w:t>
+      </w:r>
+      <w:proofErr w:type="spellEnd"/>
       <w:r>
         <w:rPr>
           <w:lang w:val="fr-CH"/>
         </w:rPr>
+        <w:t xml:space="preserve"> </w:t>
+      </w:r>
+      <w:proofErr w:type="spellStart"/>
+      <w:r>
+        <w:rPr>
+          <w:lang w:val="fr-CH"/>
+        </w:rPr>
         <w:t>shuffle</w:t>
       </w:r>
       <w:proofErr w:type="spellEnd"/>
@@ -9904,7 +10470,7 @@
         </w:rPr>
         <w:t xml:space="preserve">, </w:t>
       </w:r>
-      <w:hyperlink r:id="rId39" w:history="1">
+      <w:hyperlink r:id="rId38" w:history="1">
         <w:r>
           <w:rPr>
             <w:rStyle w:val="Hipervnculo"/>
@@ -9955,7 +10521,7 @@
       <w:r>
         <w:t xml:space="preserve"> </w:t>
       </w:r>
-      <w:hyperlink r:id="rId40" w:history="1">
+      <w:hyperlink r:id="rId39" w:history="1">
         <w:r>
           <w:rPr>
             <w:rStyle w:val="Hipervnculo"/>
@@ -9985,8 +10551,8 @@
       </w:pPr>
     </w:p>
     <w:sectPr>
-      <w:headerReference w:type="default" r:id="rId41"/>
-      <w:footerReference w:type="default" r:id="rId42"/>
+      <w:headerReference w:type="default" r:id="rId40"/>
+      <w:footerReference w:type="default" r:id="rId41"/>
       <w:pgSz w:w="11906" w:h="16838"/>
       <w:pgMar w:top="1417" w:right="1701" w:bottom="1417" w:left="1701" w:header="567" w:footer="567" w:gutter="0"/>
       <w:cols w:space="708"/>
@@ -9998,8 +10564,8 @@
 </file>
 
 <file path=word/comments.xml><?xml version="1.0" encoding="utf-8"?>
-<w:comments xmlns:wpc="http://schemas.microsoft.com/office/word/2010/wordprocessingCanvas" xmlns:mc="http://schemas.openxmlformats.org/markup-compatibility/2006" xmlns:o="urn:schemas-microsoft-com:office:office" xmlns:r="http://schemas.openxmlformats.org/officeDocument/2006/relationships" xmlns:m="http://schemas.openxmlformats.org/officeDocument/2006/math" xmlns:v="urn:schemas-microsoft-com:vml" xmlns:wp14="http://schemas.microsoft.com/office/word/2010/wordprocessingDrawing" xmlns:wp="http://schemas.openxmlformats.org/drawingml/2006/wordprocessingDrawing" xmlns:w10="urn:schemas-microsoft-com:office:word" xmlns:w="http://schemas.openxmlformats.org/wordprocessingml/2006/main" xmlns:w14="http://schemas.microsoft.com/office/word/2010/wordml" xmlns:wpg="http://schemas.microsoft.com/office/word/2010/wordprocessingGroup" xmlns:wpi="http://schemas.microsoft.com/office/word/2010/wordprocessingInk" xmlns:wne="http://schemas.microsoft.com/office/word/2006/wordml" xmlns:wps="http://schemas.microsoft.com/office/word/2010/wordprocessingShape" mc:Ignorable="w14 wp14">
-  <w:comment w:id="9" w:author="Centor" w:date="2012-08-03T10:50:00Z" w:initials="C">
+<w:comments xmlns:ve="http://schemas.openxmlformats.org/markup-compatibility/2006" xmlns:o="urn:schemas-microsoft-com:office:office" xmlns:r="http://schemas.openxmlformats.org/officeDocument/2006/relationships" xmlns:m="http://schemas.openxmlformats.org/officeDocument/2006/math" xmlns:v="urn:schemas-microsoft-com:vml" xmlns:wp="http://schemas.openxmlformats.org/drawingml/2006/wordprocessingDrawing" xmlns:w10="urn:schemas-microsoft-com:office:word" xmlns:w="http://schemas.openxmlformats.org/wordprocessingml/2006/main" xmlns:wne="http://schemas.microsoft.com/office/word/2006/wordml">
+  <w:comment w:id="14" w:author="Centor" w:date="2012-08-03T10:50:00Z" w:initials="C">
     <w:p>
       <w:pPr>
         <w:pStyle w:val="Textocomentario"/>
@@ -10015,7 +10581,7 @@
       </w:r>
     </w:p>
   </w:comment>
-  <w:comment w:id="10" w:author="Centor" w:date="2012-08-03T00:20:00Z" w:initials="C">
+  <w:comment w:id="15" w:author="Centor" w:date="2012-08-03T00:20:00Z" w:initials="C">
     <w:p>
       <w:pPr>
         <w:pStyle w:val="Textocomentario"/>
@@ -10031,7 +10597,7 @@
       </w:r>
     </w:p>
   </w:comment>
-  <w:comment w:id="15" w:author="Centor" w:date="2012-08-09T18:06:00Z" w:initials="C">
+  <w:comment w:id="22" w:author="Centor" w:date="2012-08-09T18:06:00Z" w:initials="C">
     <w:p>
       <w:pPr>
         <w:pStyle w:val="Textocomentario"/>
@@ -10047,7 +10613,7 @@
       </w:r>
     </w:p>
   </w:comment>
-  <w:comment w:id="16" w:author="Centor" w:date="2012-08-03T11:59:00Z" w:initials="C">
+  <w:comment w:id="24" w:author="Centor" w:date="2012-08-03T11:59:00Z" w:initials="C">
     <w:p>
       <w:pPr>
         <w:pStyle w:val="Textocomentario"/>
@@ -10082,7 +10648,7 @@
       </w:pPr>
     </w:p>
   </w:comment>
-  <w:comment w:id="19" w:author="Centor" w:date="2012-08-03T11:18:00Z" w:initials="C">
+  <w:comment w:id="23" w:author="Centor" w:date="2012-08-03T11:59:00Z" w:initials="C">
     <w:p>
       <w:pPr>
         <w:pStyle w:val="Textocomentario"/>
@@ -10094,11 +10660,46 @@
         <w:annotationRef/>
       </w:r>
       <w:r>
+        <w:t>Comentar mas y organizar</w:t>
+      </w:r>
+      <w:r>
+        <w:t xml:space="preserve"> mejor, justificando el porqué de </w:t>
+      </w:r>
+      <w:r>
+        <w:t>los diferentes recursos, las diferentes áreas que hay etc.</w:t>
+      </w:r>
+    </w:p>
+    <w:p>
+      <w:pPr>
+        <w:pStyle w:val="Textocomentario"/>
+      </w:pPr>
+      <w:r>
+        <w:t>Habrá que meter diagramas UML con la estructura básica de las escenas (de cada una) y explicarlo posteriormente.</w:t>
+      </w:r>
+    </w:p>
+    <w:p>
+      <w:pPr>
+        <w:pStyle w:val="Textocomentario"/>
+      </w:pPr>
+    </w:p>
+  </w:comment>
+  <w:comment w:id="28" w:author="Centor" w:date="2012-08-03T11:18:00Z" w:initials="C">
+    <w:p>
+      <w:pPr>
+        <w:pStyle w:val="Textocomentario"/>
+      </w:pPr>
+      <w:r>
+        <w:rPr>
+          <w:rStyle w:val="Refdecomentario"/>
+        </w:rPr>
+        <w:annotationRef/>
+      </w:r>
+      <w:r>
         <w:t>Añadir más particularidades, problemas, y otros comentarios acerca del uso de Unity.</w:t>
       </w:r>
     </w:p>
   </w:comment>
-  <w:comment w:id="24" w:author="Centor" w:date="2012-08-03T11:18:00Z" w:initials="C">
+  <w:comment w:id="35" w:author="Centor" w:date="2012-08-03T11:18:00Z" w:initials="C">
     <w:p>
       <w:pPr>
         <w:pStyle w:val="Textocomentario"/>
@@ -10114,7 +10715,7 @@
       </w:r>
     </w:p>
   </w:comment>
-  <w:comment w:id="25" w:author="Centor" w:date="2012-08-03T12:04:00Z" w:initials="C">
+  <w:comment w:id="36" w:author="Centor" w:date="2012-08-03T12:04:00Z" w:initials="C">
     <w:p>
       <w:pPr>
         <w:pStyle w:val="Textocomentario"/>
@@ -10130,7 +10731,7 @@
       </w:r>
     </w:p>
   </w:comment>
-  <w:comment w:id="28" w:author="Centor" w:date="2012-08-04T10:27:00Z" w:initials="C">
+  <w:comment w:id="41" w:author="Centor" w:date="2012-08-04T10:27:00Z" w:initials="C">
     <w:p>
       <w:pPr>
         <w:pStyle w:val="Textocomentario"/>
@@ -10146,7 +10747,7 @@
       </w:r>
     </w:p>
   </w:comment>
-  <w:comment w:id="38" w:author="Aris Goicoechea Lassaletta" w:date="2012-09-06T00:30:00Z" w:initials="AGL">
+  <w:comment w:id="40" w:author="Centor" w:date="2012-08-04T10:27:00Z" w:initials="C">
     <w:p>
       <w:pPr>
         <w:pStyle w:val="Textocomentario"/>
@@ -10158,6 +10759,187 @@
         <w:annotationRef/>
       </w:r>
       <w:r>
+        <w:t>Completar con el resto del proceso. Falta hablar de los hábitats y el algoritmo de vida (solo nombrar el enlace).</w:t>
+      </w:r>
+    </w:p>
+  </w:comment>
+  <w:comment w:id="45" w:author="Aris Goicoechea Lassaletta" w:date="2012-09-06T09:48:00Z" w:initials="AGL">
+    <w:p>
+      <w:pPr>
+        <w:pStyle w:val="Textocomentario"/>
+      </w:pPr>
+      <w:r>
+        <w:rPr>
+          <w:rStyle w:val="Refdecomentario"/>
+        </w:rPr>
+        <w:annotationRef/>
+      </w:r>
+      <w:r>
+        <w:t>Ni hablas nada de la teoría del algoritmo de vida (los diferentes tipos de algoritmos de vida que existen, por qué nos decantamos por este tipo de algoritmo, que ventajas e inconvenientes tiene) ni nada. Esta parte que podría ser de la que mas teoría sacáramos, está casi vacía…</w:t>
+      </w:r>
+    </w:p>
+  </w:comment>
+  <w:comment w:id="50" w:author="Aris Goicoechea Lassaletta" w:date="2012-09-06T11:37:00Z" w:initials="AGL">
+    <w:p>
+      <w:pPr>
+        <w:pStyle w:val="Textocomentario"/>
+      </w:pPr>
+      <w:r>
+        <w:rPr>
+          <w:rStyle w:val="Refdecomentario"/>
+        </w:rPr>
+        <w:annotationRef/>
+      </w:r>
+      <w:r>
+        <w:t>Creo que sería bueno hablar de la estructura de los seres, las especies y los edificios y tipos de edificios de una forma más jerárquica antes de este punto, para explicar cómo heredan unos de otros y que representan bien. Un esquema UML pequeño con la jerarquía de clases vendría muy bien.</w:t>
+      </w:r>
+    </w:p>
+  </w:comment>
+  <w:comment w:id="51" w:author="Aris Goicoechea Lassaletta" w:date="2012-09-06T09:50:00Z" w:initials="AGL">
+    <w:p>
+      <w:pPr>
+        <w:pStyle w:val="Textocomentario"/>
+      </w:pPr>
+      <w:r>
+        <w:rPr>
+          <w:rStyle w:val="Refdecomentario"/>
+        </w:rPr>
+        <w:annotationRef/>
+      </w:r>
+      <w:r>
+        <w:t>Falta hablar de todo lo demás. Como se ejecutan los pasos, los efectos de cada paso en cada ser y en las estructuras de control, explicar un poco porqué las cosas se hacen como se hacen… Lo has ideado tu y tiene muchas horas detrás, pero en esta sección no luce nada de nada.</w:t>
+      </w:r>
+    </w:p>
+  </w:comment>
+  <w:comment w:id="52" w:author="Aris Goicoechea Lassaletta" w:date="2012-09-06T14:47:00Z" w:initials="AGL">
+    <w:p>
+      <w:pPr>
+        <w:pStyle w:val="Textocomentario"/>
+      </w:pPr>
+      <w:r>
+        <w:rPr>
+          <w:rStyle w:val="Refdecomentario"/>
+        </w:rPr>
+        <w:annotationRef/>
+      </w:r>
+      <w:r>
+        <w:t xml:space="preserve">Creo que </w:t>
+      </w:r>
+      <w:proofErr w:type="spellStart"/>
+      <w:r>
+        <w:t>seria</w:t>
+      </w:r>
+      <w:proofErr w:type="spellEnd"/>
+      <w:r>
+        <w:t xml:space="preserve"> conveniente hablar primero del tablero, las casillas y lo que implican, antes de ponerse a hablar de cosas como los hábitats. Sobre todo porque pocas menciones a esto ha habido antes, no? Se puede hablar porque en la sección de creación del terreno puedo hablar del tablero un poco (porque ya voy a hablar de los hábitats de todas formas).</w:t>
+      </w:r>
+    </w:p>
+  </w:comment>
+  <w:comment w:id="62" w:author="Maf" w:date="2012-09-06T00:30:00Z" w:initials="M">
+    <w:p>
+      <w:pPr>
+        <w:pStyle w:val="Textocomentario"/>
+      </w:pPr>
+      <w:r>
+        <w:rPr>
+          <w:rStyle w:val="Refdecomentario"/>
+        </w:rPr>
+        <w:annotationRef/>
+      </w:r>
+      <w:r>
+        <w:t xml:space="preserve">No describe un motor 3D en su totalidad, solo hasta que dice </w:t>
+      </w:r>
+      <w:proofErr w:type="spellStart"/>
+      <w:r>
+        <w:t>renderer</w:t>
+      </w:r>
+      <w:proofErr w:type="spellEnd"/>
+      <w:r>
+        <w:t xml:space="preserve"> y </w:t>
+      </w:r>
+      <w:proofErr w:type="spellStart"/>
+      <w:r>
+        <w:t>ahi</w:t>
+      </w:r>
+      <w:proofErr w:type="spellEnd"/>
+      <w:r>
+        <w:t xml:space="preserve"> paro. Como la </w:t>
+      </w:r>
+      <w:proofErr w:type="spellStart"/>
+      <w:r>
+        <w:t>seccion</w:t>
+      </w:r>
+      <w:proofErr w:type="spellEnd"/>
+      <w:r>
+        <w:t xml:space="preserve"> de </w:t>
+      </w:r>
+      <w:proofErr w:type="spellStart"/>
+      <w:r>
+        <w:t>graficos</w:t>
+      </w:r>
+      <w:proofErr w:type="spellEnd"/>
+      <w:r>
+        <w:t xml:space="preserve"> tiene muchos tecnicismos primero hay que definirlos un poquito con nociones. </w:t>
+      </w:r>
+      <w:proofErr w:type="spellStart"/>
+      <w:r>
+        <w:t>Ademas</w:t>
+      </w:r>
+      <w:proofErr w:type="spellEnd"/>
+      <w:r>
+        <w:t xml:space="preserve"> que dices de aislado y cohesionado? a mi no me hables como si fuera a evaluarte, </w:t>
+      </w:r>
+      <w:proofErr w:type="spellStart"/>
+      <w:r>
+        <w:t>asike</w:t>
+      </w:r>
+      <w:proofErr w:type="spellEnd"/>
+      <w:r>
+        <w:t xml:space="preserve"> calla </w:t>
+      </w:r>
+      <w:proofErr w:type="spellStart"/>
+      <w:r>
+        <w:t>putah</w:t>
+      </w:r>
+      <w:proofErr w:type="spellEnd"/>
+      <w:r>
+        <w:t xml:space="preserve">. Es una </w:t>
+      </w:r>
+      <w:proofErr w:type="spellStart"/>
+      <w:r>
+        <w:t>intro</w:t>
+      </w:r>
+      <w:proofErr w:type="spellEnd"/>
+      <w:r>
+        <w:t xml:space="preserve"> </w:t>
+      </w:r>
+      <w:proofErr w:type="spellStart"/>
+      <w:r>
+        <w:t>correctisima</w:t>
+      </w:r>
+      <w:proofErr w:type="spellEnd"/>
+      <w:r>
+        <w:t xml:space="preserve"> </w:t>
+      </w:r>
+      <w:proofErr w:type="spellStart"/>
+      <w:r>
+        <w:t>xD</w:t>
+      </w:r>
+      <w:proofErr w:type="spellEnd"/>
+    </w:p>
+  </w:comment>
+  <w:comment w:id="60" w:author="Aris Goicoechea Lassaletta" w:date="2012-09-06T00:30:00Z" w:initials="AGL">
+    <w:p>
+      <w:pPr>
+        <w:pStyle w:val="Textocomentario"/>
+      </w:pPr>
+      <w:r>
+        <w:rPr>
+          <w:rStyle w:val="Refdecomentario"/>
+        </w:rPr>
+        <w:annotationRef/>
+      </w:r>
+      <w:r>
         <w:t xml:space="preserve">Yo esta sección la </w:t>
       </w:r>
       <w:proofErr w:type="spellStart"/>
@@ -10170,7 +10952,7 @@
       </w:r>
     </w:p>
   </w:comment>
-  <w:comment w:id="39" w:author="Maf" w:date="2012-09-06T00:30:00Z" w:initials="M">
+  <w:comment w:id="61" w:author="Maf" w:date="2012-09-06T00:30:00Z" w:initials="M">
     <w:p>
       <w:pPr>
         <w:pStyle w:val="Textocomentario"/>
@@ -10263,7 +11045,7 @@
       <w:proofErr w:type="spellEnd"/>
     </w:p>
   </w:comment>
-  <w:comment w:id="41" w:author="Maf" w:date="2012-09-06T03:50:00Z" w:initials="M">
+  <w:comment w:id="63" w:author="Aris Goicoechea Lassaletta" w:date="2012-09-06T09:23:00Z" w:initials="AGL">
     <w:p>
       <w:pPr>
         <w:pStyle w:val="Textocomentario"/>
@@ -10275,11 +11057,27 @@
         <w:annotationRef/>
       </w:r>
       <w:r>
+        <w:t>Para esto están las referencias al final… Nada de hipervínculos aquí.</w:t>
+      </w:r>
+    </w:p>
+  </w:comment>
+  <w:comment w:id="66" w:author="Maf" w:date="2012-09-06T03:50:00Z" w:initials="M">
+    <w:p>
+      <w:pPr>
+        <w:pStyle w:val="Textocomentario"/>
+      </w:pPr>
+      <w:r>
+        <w:rPr>
+          <w:rStyle w:val="Refdecomentario"/>
+        </w:rPr>
+        <w:annotationRef/>
+      </w:r>
+      <w:r>
         <w:t>documentar modelado 3D???</w:t>
       </w:r>
     </w:p>
   </w:comment>
-  <w:comment w:id="43" w:author="Maf" w:date="2012-09-06T02:12:00Z" w:initials="M">
+  <w:comment w:id="69" w:author="Maf" w:date="2012-09-06T02:12:00Z" w:initials="M">
     <w:p>
       <w:pPr>
         <w:pStyle w:val="Textocomentario"/>
@@ -10311,7 +11109,7 @@
       </w:r>
     </w:p>
   </w:comment>
-  <w:comment w:id="44" w:author="Maf" w:date="2012-09-06T02:44:00Z" w:initials="M">
+  <w:comment w:id="70" w:author="Maf" w:date="2012-09-06T02:44:00Z" w:initials="M">
     <w:p>
       <w:pPr>
         <w:pStyle w:val="Textocomentario"/>
@@ -10327,7 +11125,7 @@
       </w:r>
     </w:p>
   </w:comment>
-  <w:comment w:id="45" w:author="Maf" w:date="2012-09-06T02:44:00Z" w:initials="M">
+  <w:comment w:id="71" w:author="Maf" w:date="2012-09-06T02:44:00Z" w:initials="M">
     <w:p>
       <w:pPr>
         <w:pStyle w:val="Textocomentario"/>
@@ -10343,7 +11141,7 @@
       </w:r>
     </w:p>
   </w:comment>
-  <w:comment w:id="46" w:author="Maf" w:date="2012-09-06T03:01:00Z" w:initials="M">
+  <w:comment w:id="72" w:author="Maf" w:date="2012-09-06T03:01:00Z" w:initials="M">
     <w:p>
       <w:pPr>
         <w:pStyle w:val="Textocomentario"/>
@@ -10367,7 +11165,7 @@
       </w:r>
     </w:p>
   </w:comment>
-  <w:comment w:id="47" w:author="Maf" w:date="2012-09-06T03:12:00Z" w:initials="M">
+  <w:comment w:id="73" w:author="Aris Goicoechea Lassaletta" w:date="2012-09-06T09:32:00Z" w:initials="AGL">
     <w:p>
       <w:pPr>
         <w:pStyle w:val="Textocomentario"/>
@@ -10378,12 +11176,33 @@
         </w:rPr>
         <w:annotationRef/>
       </w:r>
+      <w:proofErr w:type="spellStart"/>
+      <w:r>
+        <w:t>Nop</w:t>
+      </w:r>
+      <w:proofErr w:type="spellEnd"/>
+      <w:r>
+        <w:t>, no lo he dicho. Aunque de nuevo me surge la duda de si este es el mejor sitio para decirlo, teniendo en cuenta que hay secciones como “Estructura del proyecto”</w:t>
+      </w:r>
+    </w:p>
+  </w:comment>
+  <w:comment w:id="74" w:author="Maf" w:date="2012-09-06T03:12:00Z" w:initials="M">
+    <w:p>
+      <w:pPr>
+        <w:pStyle w:val="Textocomentario"/>
+      </w:pPr>
+      <w:r>
+        <w:rPr>
+          <w:rStyle w:val="Refdecomentario"/>
+        </w:rPr>
+        <w:annotationRef/>
+      </w:r>
       <w:r>
         <w:t>Rellenar</w:t>
       </w:r>
     </w:p>
   </w:comment>
-  <w:comment w:id="48" w:author="Maf" w:date="2012-09-06T03:12:00Z" w:initials="M">
+  <w:comment w:id="75" w:author="Aris Goicoechea Lassaletta" w:date="2012-09-06T09:33:00Z" w:initials="AGL">
     <w:p>
       <w:pPr>
         <w:pStyle w:val="Textocomentario"/>
@@ -10395,11 +11214,35 @@
         <w:annotationRef/>
       </w:r>
       <w:r>
+        <w:t xml:space="preserve">Ya se ha hablado brevemente de los </w:t>
+      </w:r>
+      <w:proofErr w:type="spellStart"/>
+      <w:r>
+        <w:t>skyboxes</w:t>
+      </w:r>
+      <w:proofErr w:type="spellEnd"/>
+      <w:r>
+        <w:t xml:space="preserve"> en la sección de “Escena de ejemplo”</w:t>
+      </w:r>
+    </w:p>
+  </w:comment>
+  <w:comment w:id="76" w:author="Maf" w:date="2012-09-06T03:12:00Z" w:initials="M">
+    <w:p>
+      <w:pPr>
+        <w:pStyle w:val="Textocomentario"/>
+      </w:pPr>
+      <w:r>
+        <w:rPr>
+          <w:rStyle w:val="Refdecomentario"/>
+        </w:rPr>
+        <w:annotationRef/>
+      </w:r>
+      <w:r>
         <w:t>Imágenes</w:t>
       </w:r>
     </w:p>
   </w:comment>
-  <w:comment w:id="49" w:author="Maf" w:date="2012-09-06T03:12:00Z" w:initials="M">
+  <w:comment w:id="77" w:author="Maf" w:date="2012-09-06T03:12:00Z" w:initials="M">
     <w:p>
       <w:pPr>
         <w:pStyle w:val="Textocomentario"/>
@@ -10418,7 +11261,7 @@
       </w:r>
     </w:p>
   </w:comment>
-  <w:comment w:id="50" w:author="Maf" w:date="2012-09-06T03:14:00Z" w:initials="M">
+  <w:comment w:id="78" w:author="Maf" w:date="2012-09-06T03:14:00Z" w:initials="M">
     <w:p>
       <w:pPr>
         <w:pStyle w:val="Textocomentario"/>
@@ -10434,7 +11277,7 @@
       </w:r>
     </w:p>
   </w:comment>
-  <w:comment w:id="51" w:author="Maf" w:date="2012-09-06T03:19:00Z" w:initials="M">
+  <w:comment w:id="79" w:author="Maf" w:date="2012-09-06T03:19:00Z" w:initials="M">
     <w:p>
       <w:pPr>
         <w:pStyle w:val="Textocomentario"/>
@@ -10450,7 +11293,7 @@
       </w:r>
     </w:p>
   </w:comment>
-  <w:comment w:id="52" w:author="Maf" w:date="2012-09-06T02:50:00Z" w:initials="M">
+  <w:comment w:id="80" w:author="Maf" w:date="2012-09-06T02:50:00Z" w:initials="M">
     <w:p>
       <w:pPr>
         <w:pStyle w:val="Textocomentario"/>
@@ -10469,7 +11312,7 @@
       </w:r>
     </w:p>
   </w:comment>
-  <w:comment w:id="53" w:author="Maf" w:date="2012-09-06T02:48:00Z" w:initials="M">
+  <w:comment w:id="81" w:author="Maf" w:date="2012-09-06T02:48:00Z" w:initials="M">
     <w:p>
       <w:pPr>
         <w:pStyle w:val="Textocomentario"/>
@@ -10485,7 +11328,7 @@
       </w:r>
     </w:p>
   </w:comment>
-  <w:comment w:id="54" w:author="Maf" w:date="2012-09-06T03:07:00Z" w:initials="M">
+  <w:comment w:id="82" w:author="Maf" w:date="2012-09-06T03:07:00Z" w:initials="M">
     <w:p>
       <w:pPr>
         <w:pStyle w:val="Textocomentario"/>
@@ -10504,7 +11347,7 @@
       </w:r>
     </w:p>
   </w:comment>
-  <w:comment w:id="59" w:author="Aris Goicoechea Lassaletta" w:date="2012-09-06T00:30:00Z" w:initials="AGL">
+  <w:comment w:id="86" w:author="Aris Goicoechea Lassaletta" w:date="2012-09-06T09:39:00Z" w:initials="AGL">
     <w:p>
       <w:pPr>
         <w:pStyle w:val="Textocomentario"/>
@@ -10516,35 +11359,11 @@
         <w:annotationRef/>
       </w:r>
       <w:r>
-        <w:t xml:space="preserve">No es cada </w:t>
-      </w:r>
-      <w:proofErr w:type="spellStart"/>
-      <w:r>
-        <w:t>frame</w:t>
-      </w:r>
-      <w:proofErr w:type="spellEnd"/>
-      <w:r>
-        <w:t xml:space="preserve">, es por cada evento, </w:t>
-      </w:r>
-      <w:proofErr w:type="spellStart"/>
-      <w:r>
-        <w:t>asi</w:t>
-      </w:r>
-      <w:proofErr w:type="spellEnd"/>
-      <w:r>
-        <w:t xml:space="preserve"> que potencialmente se puede llamar muchas veces por </w:t>
-      </w:r>
-      <w:proofErr w:type="spellStart"/>
-      <w:r>
-        <w:t>frame</w:t>
-      </w:r>
-      <w:proofErr w:type="spellEnd"/>
-      <w:r>
-        <w:t xml:space="preserve"> o ninguna.</w:t>
+        <w:t>Lo mismo que antes, los hipervínculos a la sección de referencias, al final…</w:t>
       </w:r>
     </w:p>
   </w:comment>
-  <w:comment w:id="60" w:author="Maf" w:date="2012-09-06T00:30:00Z" w:initials="M">
+  <w:comment w:id="92" w:author="Maf" w:date="2012-09-06T00:30:00Z" w:initials="M">
     <w:p>
       <w:pPr>
         <w:pStyle w:val="Ttulo2"/>
@@ -10837,7 +11656,7 @@
       </w:r>
     </w:p>
   </w:comment>
-  <w:comment w:id="61" w:author="Maf" w:date="2012-09-06T00:30:00Z" w:initials="M">
+  <w:comment w:id="93" w:author="Aris Goicoechea Lassaletta" w:date="2012-09-06T09:41:00Z" w:initials="AGL">
     <w:p>
       <w:pPr>
         <w:pStyle w:val="Textocomentario"/>
@@ -10849,6 +11668,403 @@
         <w:annotationRef/>
       </w:r>
       <w:r>
+        <w:t xml:space="preserve">No me hagas buscarte una contestación que te refute y hazme caso, que no es </w:t>
+      </w:r>
+      <w:proofErr w:type="spellStart"/>
+      <w:r>
+        <w:t>asi</w:t>
+      </w:r>
+      <w:proofErr w:type="spellEnd"/>
+      <w:r>
+        <w:t xml:space="preserve">. Se llama </w:t>
+      </w:r>
+      <w:proofErr w:type="spellStart"/>
+      <w:r>
+        <w:t>minimo</w:t>
+      </w:r>
+      <w:proofErr w:type="spellEnd"/>
+      <w:r>
+        <w:t xml:space="preserve"> 2 veces por </w:t>
+      </w:r>
+      <w:proofErr w:type="spellStart"/>
+      <w:r>
+        <w:t>frame</w:t>
+      </w:r>
+      <w:proofErr w:type="spellEnd"/>
+      <w:r>
+        <w:t xml:space="preserve">, en el evento </w:t>
+      </w:r>
+      <w:proofErr w:type="spellStart"/>
+      <w:r>
+        <w:t>paint</w:t>
+      </w:r>
+      <w:proofErr w:type="spellEnd"/>
+      <w:r>
+        <w:t xml:space="preserve"> y el </w:t>
+      </w:r>
+      <w:proofErr w:type="spellStart"/>
+      <w:r>
+        <w:t>repaint</w:t>
+      </w:r>
+      <w:proofErr w:type="spellEnd"/>
+      <w:r>
+        <w:t xml:space="preserve">, pero puede llamarse mas </w:t>
+      </w:r>
+      <w:proofErr w:type="spellStart"/>
+      <w:r>
+        <w:t>veces.Tu</w:t>
+      </w:r>
+      <w:proofErr w:type="spellEnd"/>
+      <w:r>
+        <w:t xml:space="preserve"> hazme caso y ya está.</w:t>
+      </w:r>
+    </w:p>
+  </w:comment>
+  <w:comment w:id="90" w:author="Aris Goicoechea Lassaletta" w:date="2012-09-06T00:30:00Z" w:initials="AGL">
+    <w:p>
+      <w:pPr>
+        <w:pStyle w:val="Textocomentario"/>
+      </w:pPr>
+      <w:r>
+        <w:rPr>
+          <w:rStyle w:val="Refdecomentario"/>
+        </w:rPr>
+        <w:annotationRef/>
+      </w:r>
+      <w:r>
+        <w:t xml:space="preserve">No es cada </w:t>
+      </w:r>
+      <w:proofErr w:type="spellStart"/>
+      <w:r>
+        <w:t>frame</w:t>
+      </w:r>
+      <w:proofErr w:type="spellEnd"/>
+      <w:r>
+        <w:t xml:space="preserve">, es por cada evento, </w:t>
+      </w:r>
+      <w:proofErr w:type="spellStart"/>
+      <w:r>
+        <w:t>asi</w:t>
+      </w:r>
+      <w:proofErr w:type="spellEnd"/>
+      <w:r>
+        <w:t xml:space="preserve"> que potencialmente se puede llamar muchas veces por </w:t>
+      </w:r>
+      <w:proofErr w:type="spellStart"/>
+      <w:r>
+        <w:t>frame</w:t>
+      </w:r>
+      <w:proofErr w:type="spellEnd"/>
+      <w:r>
+        <w:t xml:space="preserve"> o ninguna.</w:t>
+      </w:r>
+    </w:p>
+  </w:comment>
+  <w:comment w:id="91" w:author="Maf" w:date="2012-09-06T00:30:00Z" w:initials="M">
+    <w:p>
+      <w:pPr>
+        <w:pStyle w:val="Ttulo2"/>
+        <w:shd w:val="clear" w:color="auto" w:fill="FFFFFF"/>
+        <w:spacing w:before="240" w:line="240" w:lineRule="atLeast"/>
+        <w:rPr>
+          <w:rFonts w:ascii="Helvetica" w:hAnsi="Helvetica"/>
+          <w:color w:val="000000"/>
+          <w:sz w:val="20"/>
+          <w:szCs w:val="20"/>
+          <w:lang w:val="en-US"/>
+        </w:rPr>
+      </w:pPr>
+      <w:r>
+        <w:rPr>
+          <w:rStyle w:val="Refdecomentario"/>
+        </w:rPr>
+        <w:annotationRef/>
+      </w:r>
+      <w:r>
+        <w:rPr>
+          <w:lang w:val="en-US"/>
+        </w:rPr>
+        <w:t>"</w:t>
+      </w:r>
+      <w:r>
+        <w:rPr>
+          <w:rFonts w:ascii="Helvetica" w:hAnsi="Helvetica"/>
+          <w:color w:val="000000"/>
+          <w:sz w:val="20"/>
+          <w:szCs w:val="20"/>
+          <w:lang w:val="en-US"/>
+        </w:rPr>
+        <w:t xml:space="preserve">Making Controls with </w:t>
+      </w:r>
+      <w:proofErr w:type="spellStart"/>
+      <w:r>
+        <w:rPr>
+          <w:rFonts w:ascii="Helvetica" w:hAnsi="Helvetica"/>
+          <w:color w:val="000000"/>
+          <w:sz w:val="20"/>
+          <w:szCs w:val="20"/>
+          <w:lang w:val="en-US"/>
+        </w:rPr>
+        <w:t>UnityGUI</w:t>
+      </w:r>
+      <w:proofErr w:type="spellEnd"/>
+    </w:p>
+    <w:p>
+      <w:pPr>
+        <w:pStyle w:val="NormalWeb"/>
+        <w:shd w:val="clear" w:color="auto" w:fill="FFFFFF"/>
+        <w:spacing w:before="0" w:beforeAutospacing="0" w:after="360" w:afterAutospacing="0" w:line="240" w:lineRule="atLeast"/>
+        <w:rPr>
+          <w:lang w:val="en-US"/>
+        </w:rPr>
+      </w:pPr>
+      <w:proofErr w:type="spellStart"/>
+      <w:r>
+        <w:rPr>
+          <w:rFonts w:ascii="Helvetica" w:hAnsi="Helvetica"/>
+          <w:color w:val="352F28"/>
+          <w:sz w:val="17"/>
+          <w:szCs w:val="17"/>
+          <w:lang w:val="en-US"/>
+        </w:rPr>
+        <w:t>UnityGUI</w:t>
+      </w:r>
+      <w:proofErr w:type="spellEnd"/>
+      <w:r>
+        <w:rPr>
+          <w:rFonts w:ascii="Helvetica" w:hAnsi="Helvetica"/>
+          <w:color w:val="352F28"/>
+          <w:sz w:val="17"/>
+          <w:szCs w:val="17"/>
+          <w:lang w:val="en-US"/>
+        </w:rPr>
+        <w:t xml:space="preserve"> controls make use of a special function called</w:t>
+      </w:r>
+      <w:r>
+        <w:rPr>
+          <w:rStyle w:val="apple-converted-space"/>
+          <w:rFonts w:ascii="Helvetica" w:hAnsi="Helvetica"/>
+          <w:color w:val="352F28"/>
+          <w:sz w:val="17"/>
+          <w:szCs w:val="17"/>
+          <w:lang w:val="en-US"/>
+        </w:rPr>
+        <w:t> </w:t>
+      </w:r>
+      <w:proofErr w:type="spellStart"/>
+      <w:proofErr w:type="gramStart"/>
+      <w:r>
+        <w:rPr>
+          <w:rStyle w:val="doc-prop"/>
+          <w:rFonts w:ascii="Helvetica" w:hAnsi="Helvetica"/>
+          <w:b/>
+          <w:bCs/>
+          <w:color w:val="352F28"/>
+          <w:sz w:val="17"/>
+          <w:szCs w:val="17"/>
+          <w:lang w:val="en-US"/>
+        </w:rPr>
+        <w:t>OnGUI</w:t>
+      </w:r>
+      <w:proofErr w:type="spellEnd"/>
+      <w:r>
+        <w:rPr>
+          <w:rStyle w:val="doc-prop"/>
+          <w:rFonts w:ascii="Helvetica" w:hAnsi="Helvetica"/>
+          <w:b/>
+          <w:bCs/>
+          <w:color w:val="352F28"/>
+          <w:sz w:val="17"/>
+          <w:szCs w:val="17"/>
+          <w:lang w:val="en-US"/>
+        </w:rPr>
+        <w:t>(</w:t>
+      </w:r>
+      <w:proofErr w:type="gramEnd"/>
+      <w:r>
+        <w:rPr>
+          <w:rStyle w:val="doc-prop"/>
+          <w:rFonts w:ascii="Helvetica" w:hAnsi="Helvetica"/>
+          <w:b/>
+          <w:bCs/>
+          <w:color w:val="352F28"/>
+          <w:sz w:val="17"/>
+          <w:szCs w:val="17"/>
+          <w:lang w:val="en-US"/>
+        </w:rPr>
+        <w:t>)</w:t>
+      </w:r>
+      <w:r>
+        <w:rPr>
+          <w:rFonts w:ascii="Helvetica" w:hAnsi="Helvetica"/>
+          <w:color w:val="352F28"/>
+          <w:sz w:val="17"/>
+          <w:szCs w:val="17"/>
+          <w:lang w:val="en-US"/>
+        </w:rPr>
+        <w:t>. The</w:t>
+      </w:r>
+      <w:r>
+        <w:rPr>
+          <w:rStyle w:val="apple-converted-space"/>
+          <w:rFonts w:ascii="Helvetica" w:hAnsi="Helvetica"/>
+          <w:color w:val="352F28"/>
+          <w:sz w:val="17"/>
+          <w:szCs w:val="17"/>
+          <w:lang w:val="en-US"/>
+        </w:rPr>
+        <w:t> </w:t>
+      </w:r>
+      <w:proofErr w:type="spellStart"/>
+      <w:proofErr w:type="gramStart"/>
+      <w:r>
+        <w:rPr>
+          <w:rStyle w:val="doc-prop"/>
+          <w:rFonts w:ascii="Helvetica" w:hAnsi="Helvetica"/>
+          <w:b/>
+          <w:bCs/>
+          <w:color w:val="352F28"/>
+          <w:sz w:val="17"/>
+          <w:szCs w:val="17"/>
+          <w:lang w:val="en-US"/>
+        </w:rPr>
+        <w:t>OnGUI</w:t>
+      </w:r>
+      <w:proofErr w:type="spellEnd"/>
+      <w:r>
+        <w:rPr>
+          <w:rStyle w:val="doc-prop"/>
+          <w:rFonts w:ascii="Helvetica" w:hAnsi="Helvetica"/>
+          <w:b/>
+          <w:bCs/>
+          <w:color w:val="352F28"/>
+          <w:sz w:val="17"/>
+          <w:szCs w:val="17"/>
+          <w:lang w:val="en-US"/>
+        </w:rPr>
+        <w:t>(</w:t>
+      </w:r>
+      <w:proofErr w:type="gramEnd"/>
+      <w:r>
+        <w:rPr>
+          <w:rStyle w:val="doc-prop"/>
+          <w:rFonts w:ascii="Helvetica" w:hAnsi="Helvetica"/>
+          <w:b/>
+          <w:bCs/>
+          <w:color w:val="352F28"/>
+          <w:sz w:val="17"/>
+          <w:szCs w:val="17"/>
+          <w:lang w:val="en-US"/>
+        </w:rPr>
+        <w:t>)</w:t>
+      </w:r>
+      <w:r>
+        <w:rPr>
+          <w:rStyle w:val="apple-converted-space"/>
+          <w:rFonts w:ascii="Helvetica" w:hAnsi="Helvetica"/>
+          <w:color w:val="352F28"/>
+          <w:sz w:val="17"/>
+          <w:szCs w:val="17"/>
+          <w:lang w:val="en-US"/>
+        </w:rPr>
+        <w:t> </w:t>
+      </w:r>
+      <w:r>
+        <w:rPr>
+          <w:rFonts w:ascii="Helvetica" w:hAnsi="Helvetica"/>
+          <w:color w:val="352F28"/>
+          <w:sz w:val="17"/>
+          <w:szCs w:val="17"/>
+          <w:lang w:val="en-US"/>
+        </w:rPr>
+        <w:t xml:space="preserve">function gets called </w:t>
+      </w:r>
+      <w:r>
+        <w:rPr>
+          <w:rFonts w:ascii="Helvetica" w:hAnsi="Helvetica"/>
+          <w:b/>
+          <w:color w:val="FF0000"/>
+          <w:sz w:val="17"/>
+          <w:szCs w:val="17"/>
+          <w:lang w:val="en-US"/>
+        </w:rPr>
+        <w:t>every frame</w:t>
+      </w:r>
+      <w:r>
+        <w:rPr>
+          <w:rFonts w:ascii="Helvetica" w:hAnsi="Helvetica"/>
+          <w:color w:val="352F28"/>
+          <w:sz w:val="17"/>
+          <w:szCs w:val="17"/>
+          <w:lang w:val="en-US"/>
+        </w:rPr>
+        <w:t xml:space="preserve"> as long as the containing script is enabled - just like the</w:t>
+      </w:r>
+      <w:r>
+        <w:rPr>
+          <w:rStyle w:val="apple-converted-space"/>
+          <w:rFonts w:ascii="Helvetica" w:hAnsi="Helvetica"/>
+          <w:color w:val="352F28"/>
+          <w:sz w:val="17"/>
+          <w:szCs w:val="17"/>
+          <w:lang w:val="en-US"/>
+        </w:rPr>
+        <w:t> </w:t>
+      </w:r>
+      <w:r>
+        <w:rPr>
+          <w:rStyle w:val="doc-prop"/>
+          <w:rFonts w:ascii="Helvetica" w:hAnsi="Helvetica"/>
+          <w:b/>
+          <w:bCs/>
+          <w:color w:val="352F28"/>
+          <w:sz w:val="17"/>
+          <w:szCs w:val="17"/>
+          <w:lang w:val="en-US"/>
+        </w:rPr>
+        <w:t>Update()</w:t>
+      </w:r>
+      <w:r>
+        <w:rPr>
+          <w:rStyle w:val="apple-converted-space"/>
+          <w:rFonts w:ascii="Helvetica" w:hAnsi="Helvetica"/>
+          <w:color w:val="352F28"/>
+          <w:sz w:val="17"/>
+          <w:szCs w:val="17"/>
+          <w:lang w:val="en-US"/>
+        </w:rPr>
+        <w:t> </w:t>
+      </w:r>
+      <w:r>
+        <w:rPr>
+          <w:rFonts w:ascii="Helvetica" w:hAnsi="Helvetica"/>
+          <w:color w:val="352F28"/>
+          <w:sz w:val="17"/>
+          <w:szCs w:val="17"/>
+          <w:lang w:val="en-US"/>
+        </w:rPr>
+        <w:t>function.</w:t>
+      </w:r>
+      <w:r>
+        <w:rPr>
+          <w:lang w:val="en-US"/>
+        </w:rPr>
+        <w:t>"</w:t>
+      </w:r>
+    </w:p>
+  </w:comment>
+  <w:comment w:id="94" w:author="Maf" w:date="2012-09-06T00:30:00Z" w:initials="M">
+    <w:p>
+      <w:pPr>
+        <w:pStyle w:val="Textocomentario"/>
+      </w:pPr>
+      <w:r>
+        <w:rPr>
+          <w:rStyle w:val="Refdecomentario"/>
+        </w:rPr>
+        <w:annotationRef/>
+      </w:r>
+      <w:r>
         <w:t xml:space="preserve">Insertar </w:t>
       </w:r>
       <w:proofErr w:type="spellStart"/>
@@ -10861,7 +12077,7 @@
       </w:r>
     </w:p>
   </w:comment>
-  <w:comment w:id="62" w:author="Maf" w:date="2012-09-06T00:30:00Z" w:initials="M">
+  <w:comment w:id="95" w:author="Maf" w:date="2012-09-06T00:30:00Z" w:initials="M">
     <w:p>
       <w:pPr>
         <w:pStyle w:val="Textocomentario"/>
@@ -10885,7 +12101,7 @@
       </w:r>
     </w:p>
   </w:comment>
-  <w:comment w:id="63" w:author="Maf" w:date="2012-09-06T00:30:00Z" w:initials="M">
+  <w:comment w:id="96" w:author="Maf" w:date="2012-09-06T00:30:00Z" w:initials="M">
     <w:p>
       <w:pPr>
         <w:pStyle w:val="Textocomentario"/>
@@ -10901,7 +12117,7 @@
       </w:r>
     </w:p>
   </w:comment>
-  <w:comment w:id="64" w:author="Maf" w:date="2012-09-06T00:30:00Z" w:initials="M">
+  <w:comment w:id="97" w:author="Maf" w:date="2012-09-06T00:30:00Z" w:initials="M">
     <w:p>
       <w:pPr>
         <w:pStyle w:val="Textocomentario"/>
@@ -10917,7 +12133,7 @@
       </w:r>
     </w:p>
   </w:comment>
-  <w:comment w:id="67" w:author="Centor" w:date="2012-08-07T21:07:00Z" w:initials="C">
+  <w:comment w:id="101" w:author="Centor" w:date="2012-08-07T21:07:00Z" w:initials="C">
     <w:p>
       <w:pPr>
         <w:pStyle w:val="Textocomentario"/>
@@ -10933,7 +12149,7 @@
       </w:r>
     </w:p>
   </w:comment>
-  <w:comment w:id="71" w:author="Centor" w:date="2012-08-03T01:02:00Z" w:initials="C">
+  <w:comment w:id="107" w:author="Centor" w:date="2012-08-03T01:02:00Z" w:initials="C">
     <w:p>
       <w:pPr>
         <w:pStyle w:val="Textocomentario"/>
@@ -10949,7 +12165,7 @@
       </w:r>
     </w:p>
   </w:comment>
-  <w:comment w:id="74" w:author="Maf" w:date="2012-09-06T03:23:00Z" w:initials="M">
+  <w:comment w:id="111" w:author="Maf" w:date="2012-09-06T03:23:00Z" w:initials="M">
     <w:p>
       <w:pPr>
         <w:pStyle w:val="Textocomentario"/>
@@ -10965,7 +12181,7 @@
       </w:r>
     </w:p>
   </w:comment>
-  <w:comment w:id="75" w:author="Centor" w:date="2012-08-03T01:04:00Z" w:initials="C">
+  <w:comment w:id="112" w:author="Aris Goicoechea Lassaletta" w:date="2012-09-06T09:45:00Z" w:initials="AGL">
     <w:p>
       <w:pPr>
         <w:pStyle w:val="Textocomentario"/>
@@ -10977,11 +12193,35 @@
         <w:annotationRef/>
       </w:r>
       <w:r>
+        <w:t xml:space="preserve">No </w:t>
+      </w:r>
+      <w:proofErr w:type="spellStart"/>
+      <w:r>
+        <w:t>se</w:t>
+      </w:r>
+      <w:proofErr w:type="spellEnd"/>
+      <w:r>
+        <w:t xml:space="preserve"> si merece la pena… Con estas pocas referencias al menos no creo. Si te pones a meter todas las de la parte gráfica (que son muchísimas) y esto crece, igual, pero por ahora…</w:t>
+      </w:r>
+    </w:p>
+  </w:comment>
+  <w:comment w:id="113" w:author="Centor" w:date="2012-08-03T01:04:00Z" w:initials="C">
+    <w:p>
+      <w:pPr>
+        <w:pStyle w:val="Textocomentario"/>
+      </w:pPr>
+      <w:r>
+        <w:rPr>
+          <w:rStyle w:val="Refdecomentario"/>
+        </w:rPr>
+        <w:annotationRef/>
+      </w:r>
+      <w:r>
         <w:t>Añadir a medida que sean necesarios y explicar que es cada uno.</w:t>
       </w:r>
     </w:p>
   </w:comment>
-  <w:comment w:id="78" w:author="Maf" w:date="2012-09-06T03:23:00Z" w:initials="M">
+  <w:comment w:id="117" w:author="Maf" w:date="2012-09-06T03:23:00Z" w:initials="M">
     <w:p>
       <w:pPr>
         <w:pStyle w:val="Textocomentario"/>
@@ -10994,6 +12234,22 @@
       </w:r>
       <w:r>
         <w:t>lo mismo, secciones o algún tipo de orden</w:t>
+      </w:r>
+    </w:p>
+  </w:comment>
+  <w:comment w:id="118" w:author="Aris Goicoechea Lassaletta" w:date="2012-09-06T09:46:00Z" w:initials="AGL">
+    <w:p>
+      <w:pPr>
+        <w:pStyle w:val="Textocomentario"/>
+      </w:pPr>
+      <w:r>
+        <w:rPr>
+          <w:rStyle w:val="Refdecomentario"/>
+        </w:rPr>
+        <w:annotationRef/>
+      </w:r>
+      <w:r>
+        <w:t>El orden aquí es por numero, así que no le veo ningún sentido a las secciones. Además no hay tantas, así que…</w:t>
       </w:r>
     </w:p>
   </w:comment>
@@ -11001,7 +12257,7 @@
 </file>
 
 <file path=word/endnotes.xml><?xml version="1.0" encoding="utf-8"?>
-<w:endnotes xmlns:wpc="http://schemas.microsoft.com/office/word/2010/wordprocessingCanvas" xmlns:mc="http://schemas.openxmlformats.org/markup-compatibility/2006" xmlns:o="urn:schemas-microsoft-com:office:office" xmlns:r="http://schemas.openxmlformats.org/officeDocument/2006/relationships" xmlns:m="http://schemas.openxmlformats.org/officeDocument/2006/math" xmlns:v="urn:schemas-microsoft-com:vml" xmlns:wp14="http://schemas.microsoft.com/office/word/2010/wordprocessingDrawing" xmlns:wp="http://schemas.openxmlformats.org/drawingml/2006/wordprocessingDrawing" xmlns:w10="urn:schemas-microsoft-com:office:word" xmlns:w="http://schemas.openxmlformats.org/wordprocessingml/2006/main" xmlns:w14="http://schemas.microsoft.com/office/word/2010/wordml" xmlns:wpg="http://schemas.microsoft.com/office/word/2010/wordprocessingGroup" xmlns:wpi="http://schemas.microsoft.com/office/word/2010/wordprocessingInk" xmlns:wne="http://schemas.microsoft.com/office/word/2006/wordml" xmlns:wps="http://schemas.microsoft.com/office/word/2010/wordprocessingShape" mc:Ignorable="w14 wp14">
+<w:endnotes xmlns:ve="http://schemas.openxmlformats.org/markup-compatibility/2006" xmlns:o="urn:schemas-microsoft-com:office:office" xmlns:r="http://schemas.openxmlformats.org/officeDocument/2006/relationships" xmlns:m="http://schemas.openxmlformats.org/officeDocument/2006/math" xmlns:v="urn:schemas-microsoft-com:vml" xmlns:wp="http://schemas.openxmlformats.org/drawingml/2006/wordprocessingDrawing" xmlns:w10="urn:schemas-microsoft-com:office:word" xmlns:w="http://schemas.openxmlformats.org/wordprocessingml/2006/main" xmlns:wne="http://schemas.microsoft.com/office/word/2006/wordml">
   <w:endnote w:type="separator" w:id="-1">
     <w:p>
       <w:pPr>
@@ -11026,7 +12282,7 @@
 </file>
 
 <file path=word/footer1.xml><?xml version="1.0" encoding="utf-8"?>
-<w:ftr xmlns:wpc="http://schemas.microsoft.com/office/word/2010/wordprocessingCanvas" xmlns:mc="http://schemas.openxmlformats.org/markup-compatibility/2006" xmlns:o="urn:schemas-microsoft-com:office:office" xmlns:r="http://schemas.openxmlformats.org/officeDocument/2006/relationships" xmlns:m="http://schemas.openxmlformats.org/officeDocument/2006/math" xmlns:v="urn:schemas-microsoft-com:vml" xmlns:wp14="http://schemas.microsoft.com/office/word/2010/wordprocessingDrawing" xmlns:wp="http://schemas.openxmlformats.org/drawingml/2006/wordprocessingDrawing" xmlns:w10="urn:schemas-microsoft-com:office:word" xmlns:w="http://schemas.openxmlformats.org/wordprocessingml/2006/main" xmlns:w14="http://schemas.microsoft.com/office/word/2010/wordml" xmlns:wpg="http://schemas.microsoft.com/office/word/2010/wordprocessingGroup" xmlns:wpi="http://schemas.microsoft.com/office/word/2010/wordprocessingInk" xmlns:wne="http://schemas.microsoft.com/office/word/2006/wordml" xmlns:wps="http://schemas.microsoft.com/office/word/2010/wordprocessingShape" mc:Ignorable="w14 wp14">
+<w:ftr xmlns:ve="http://schemas.openxmlformats.org/markup-compatibility/2006" xmlns:o="urn:schemas-microsoft-com:office:office" xmlns:r="http://schemas.openxmlformats.org/officeDocument/2006/relationships" xmlns:m="http://schemas.openxmlformats.org/officeDocument/2006/math" xmlns:v="urn:schemas-microsoft-com:vml" xmlns:wp="http://schemas.openxmlformats.org/drawingml/2006/wordprocessingDrawing" xmlns:w10="urn:schemas-microsoft-com:office:word" xmlns:w="http://schemas.openxmlformats.org/wordprocessingml/2006/main" xmlns:wne="http://schemas.microsoft.com/office/word/2006/wordml">
   <w:sdt>
     <w:sdtPr>
       <w:id w:val="686165"/>
@@ -11084,7 +12340,7 @@
                       <w:rPr>
                         <w:noProof/>
                       </w:rPr>
-                      <w:t>25</w:t>
+                      <w:t>2</w:t>
                     </w:r>
                     <w:r>
                       <w:rPr>
@@ -11121,7 +12377,7 @@
 </file>
 
 <file path=word/footnotes.xml><?xml version="1.0" encoding="utf-8"?>
-<w:footnotes xmlns:wpc="http://schemas.microsoft.com/office/word/2010/wordprocessingCanvas" xmlns:mc="http://schemas.openxmlformats.org/markup-compatibility/2006" xmlns:o="urn:schemas-microsoft-com:office:office" xmlns:r="http://schemas.openxmlformats.org/officeDocument/2006/relationships" xmlns:m="http://schemas.openxmlformats.org/officeDocument/2006/math" xmlns:v="urn:schemas-microsoft-com:vml" xmlns:wp14="http://schemas.microsoft.com/office/word/2010/wordprocessingDrawing" xmlns:wp="http://schemas.openxmlformats.org/drawingml/2006/wordprocessingDrawing" xmlns:w10="urn:schemas-microsoft-com:office:word" xmlns:w="http://schemas.openxmlformats.org/wordprocessingml/2006/main" xmlns:w14="http://schemas.microsoft.com/office/word/2010/wordml" xmlns:wpg="http://schemas.microsoft.com/office/word/2010/wordprocessingGroup" xmlns:wpi="http://schemas.microsoft.com/office/word/2010/wordprocessingInk" xmlns:wne="http://schemas.microsoft.com/office/word/2006/wordml" xmlns:wps="http://schemas.microsoft.com/office/word/2010/wordprocessingShape" mc:Ignorable="w14 wp14">
+<w:footnotes xmlns:ve="http://schemas.openxmlformats.org/markup-compatibility/2006" xmlns:o="urn:schemas-microsoft-com:office:office" xmlns:r="http://schemas.openxmlformats.org/officeDocument/2006/relationships" xmlns:m="http://schemas.openxmlformats.org/officeDocument/2006/math" xmlns:v="urn:schemas-microsoft-com:vml" xmlns:wp="http://schemas.openxmlformats.org/drawingml/2006/wordprocessingDrawing" xmlns:w10="urn:schemas-microsoft-com:office:word" xmlns:w="http://schemas.openxmlformats.org/wordprocessingml/2006/main" xmlns:wne="http://schemas.microsoft.com/office/word/2006/wordml">
   <w:footnote w:type="separator" w:id="-1">
     <w:p>
       <w:pPr>
@@ -11178,15 +12434,7 @@
       </w:r>
       <w:proofErr w:type="spellEnd"/>
       <w:r>
-        <w:t xml:space="preserve">” es un cubo texturizado cuyas paredes se encuentran siempre a una distancia infinita de la cámara y que representan el límite del espacio que podemos </w:t>
-      </w:r>
-      <w:proofErr w:type="spellStart"/>
-      <w:r>
-        <w:t>renderizar</w:t>
-      </w:r>
-      <w:proofErr w:type="spellEnd"/>
-      <w:r>
-        <w:t>. Suele usarse para dibujar el cielo y el horizonte visible, siempre en forma de una textura en dos dimensiones.</w:t>
+        <w:t>” es un cubo texturizado cuyas paredes se encuentran siempre a una distancia infinita de la cámara y que representan el límite del espacio que podemos renderizar. Suele usarse para dibujar el cielo y el horizonte visible, siempre en forma de una textura en dos dimensiones.</w:t>
       </w:r>
     </w:p>
   </w:footnote>
@@ -11210,7 +12458,7 @@
 </file>
 
 <file path=word/header1.xml><?xml version="1.0" encoding="utf-8"?>
-<w:hdr xmlns:wpc="http://schemas.microsoft.com/office/word/2010/wordprocessingCanvas" xmlns:mc="http://schemas.openxmlformats.org/markup-compatibility/2006" xmlns:o="urn:schemas-microsoft-com:office:office" xmlns:r="http://schemas.openxmlformats.org/officeDocument/2006/relationships" xmlns:m="http://schemas.openxmlformats.org/officeDocument/2006/math" xmlns:v="urn:schemas-microsoft-com:vml" xmlns:wp14="http://schemas.microsoft.com/office/word/2010/wordprocessingDrawing" xmlns:wp="http://schemas.openxmlformats.org/drawingml/2006/wordprocessingDrawing" xmlns:w10="urn:schemas-microsoft-com:office:word" xmlns:w="http://schemas.openxmlformats.org/wordprocessingml/2006/main" xmlns:w14="http://schemas.microsoft.com/office/word/2010/wordml" xmlns:wpg="http://schemas.microsoft.com/office/word/2010/wordprocessingGroup" xmlns:wpi="http://schemas.microsoft.com/office/word/2010/wordprocessingInk" xmlns:wne="http://schemas.microsoft.com/office/word/2006/wordml" xmlns:wps="http://schemas.microsoft.com/office/word/2010/wordprocessingShape" mc:Ignorable="w14 wp14">
+<w:hdr xmlns:ve="http://schemas.openxmlformats.org/markup-compatibility/2006" xmlns:o="urn:schemas-microsoft-com:office:office" xmlns:r="http://schemas.openxmlformats.org/officeDocument/2006/relationships" xmlns:m="http://schemas.openxmlformats.org/officeDocument/2006/math" xmlns:v="urn:schemas-microsoft-com:vml" xmlns:wp="http://schemas.openxmlformats.org/drawingml/2006/wordprocessingDrawing" xmlns:w10="urn:schemas-microsoft-com:office:word" xmlns:w="http://schemas.openxmlformats.org/wordprocessingml/2006/main" xmlns:wne="http://schemas.microsoft.com/office/word/2006/wordml">
   <w:sdt>
     <w:sdtPr>
       <w:alias w:val="Título"/>
@@ -11248,7 +12496,7 @@
         <w:rPr>
           <w:noProof/>
         </w:rPr>
-        <w:t>Arquitectura</w:t>
+        <w:t>Visión</w:t>
       </w:r>
     </w:fldSimple>
     <w:r>
@@ -11259,7 +12507,7 @@
         <w:rPr>
           <w:noProof/>
         </w:rPr>
-        <w:t>Algoritmo de vida</w:t>
+        <w:t>Introducción</w:t>
       </w:r>
     </w:fldSimple>
   </w:p>
@@ -11272,7 +12520,7 @@
 </file>
 
 <file path=word/numbering.xml><?xml version="1.0" encoding="utf-8"?>
-<w:numbering xmlns:wpc="http://schemas.microsoft.com/office/word/2010/wordprocessingCanvas" xmlns:mc="http://schemas.openxmlformats.org/markup-compatibility/2006" xmlns:o="urn:schemas-microsoft-com:office:office" xmlns:r="http://schemas.openxmlformats.org/officeDocument/2006/relationships" xmlns:m="http://schemas.openxmlformats.org/officeDocument/2006/math" xmlns:v="urn:schemas-microsoft-com:vml" xmlns:wp14="http://schemas.microsoft.com/office/word/2010/wordprocessingDrawing" xmlns:wp="http://schemas.openxmlformats.org/drawingml/2006/wordprocessingDrawing" xmlns:w10="urn:schemas-microsoft-com:office:word" xmlns:w="http://schemas.openxmlformats.org/wordprocessingml/2006/main" xmlns:w14="http://schemas.microsoft.com/office/word/2010/wordml" xmlns:wpg="http://schemas.microsoft.com/office/word/2010/wordprocessingGroup" xmlns:wpi="http://schemas.microsoft.com/office/word/2010/wordprocessingInk" xmlns:wne="http://schemas.microsoft.com/office/word/2006/wordml" xmlns:wps="http://schemas.microsoft.com/office/word/2010/wordprocessingShape" mc:Ignorable="w14 wp14">
+<w:numbering xmlns:ve="http://schemas.openxmlformats.org/markup-compatibility/2006" xmlns:o="urn:schemas-microsoft-com:office:office" xmlns:r="http://schemas.openxmlformats.org/officeDocument/2006/relationships" xmlns:m="http://schemas.openxmlformats.org/officeDocument/2006/math" xmlns:v="urn:schemas-microsoft-com:vml" xmlns:wp="http://schemas.openxmlformats.org/drawingml/2006/wordprocessingDrawing" xmlns:w10="urn:schemas-microsoft-com:office:word" xmlns:w="http://schemas.openxmlformats.org/wordprocessingml/2006/main" xmlns:wne="http://schemas.microsoft.com/office/word/2006/wordml">
   <w:abstractNum w:abstractNumId="0">
     <w:nsid w:val="00FE2E79"/>
     <w:multiLevelType w:val="multilevel"/>
@@ -13380,7 +14628,7 @@
 </file>
 
 <file path=word/styles.xml><?xml version="1.0" encoding="utf-8"?>
-<w:styles xmlns:mc="http://schemas.openxmlformats.org/markup-compatibility/2006" xmlns:r="http://schemas.openxmlformats.org/officeDocument/2006/relationships" xmlns:w="http://schemas.openxmlformats.org/wordprocessingml/2006/main" xmlns:w14="http://schemas.microsoft.com/office/word/2010/wordml" mc:Ignorable="w14">
+<w:styles xmlns:r="http://schemas.openxmlformats.org/officeDocument/2006/relationships" xmlns:w="http://schemas.openxmlformats.org/wordprocessingml/2006/main">
   <w:docDefaults>
     <w:rPrDefault>
       <w:rPr>
@@ -13711,6 +14959,7 @@
     <w:uiPriority w:val="99"/>
     <w:semiHidden/>
     <w:unhideWhenUsed/>
+    <w:qFormat/>
     <w:tblPr>
       <w:tblInd w:w="0" w:type="dxa"/>
       <w:tblCellMar>
@@ -14759,6 +16008,14 @@
 <b:Sources xmlns:b="http://schemas.openxmlformats.org/officeDocument/2006/bibliography" xmlns="http://schemas.openxmlformats.org/officeDocument/2006/bibliography" SelectedStyle="\APA.XSL" StyleName="APA Fifth Edition"/>
 </file>
 
+<file path=customXml/item4.xml><?xml version="1.0" encoding="utf-8"?>
+<b:Sources xmlns:b="http://schemas.openxmlformats.org/officeDocument/2006/bibliography" xmlns="http://schemas.openxmlformats.org/officeDocument/2006/bibliography" SelectedStyle="\APA.XSL" StyleName="APA Fifth Edition"/>
+</file>
+
+<file path=customXml/item5.xml><?xml version="1.0" encoding="utf-8"?>
+<b:Sources xmlns:b="http://schemas.openxmlformats.org/officeDocument/2006/bibliography" xmlns="http://schemas.openxmlformats.org/officeDocument/2006/bibliography" SelectedStyle="\APA.XSL" StyleName="APA Fifth Edition"/>
+</file>
+
 <file path=customXml/itemProps1.xml><?xml version="1.0" encoding="utf-8"?>
 <ds:datastoreItem xmlns:ds="http://schemas.openxmlformats.org/officeDocument/2006/customXml" ds:itemID="{55AF091B-3C7A-41E3-B477-F2FDAA23CFDA}">
   <ds:schemaRefs>
@@ -14768,7 +16025,7 @@
 </file>
 
 <file path=customXml/itemProps2.xml><?xml version="1.0" encoding="utf-8"?>
-<ds:datastoreItem xmlns:ds="http://schemas.openxmlformats.org/officeDocument/2006/customXml" ds:itemID="{A49BDBA7-CC8E-46DB-B0CB-39F167C7FE6D}">
+<ds:datastoreItem xmlns:ds="http://schemas.openxmlformats.org/officeDocument/2006/customXml" ds:itemID="{4AE02F1D-07FB-4353-9C00-F4B82E447D37}">
   <ds:schemaRefs>
     <ds:schemaRef ds:uri="http://schemas.openxmlformats.org/officeDocument/2006/bibliography"/>
   </ds:schemaRefs>
@@ -14776,7 +16033,23 @@
 </file>
 
 <file path=customXml/itemProps3.xml><?xml version="1.0" encoding="utf-8"?>
-<ds:datastoreItem xmlns:ds="http://schemas.openxmlformats.org/officeDocument/2006/customXml" ds:itemID="{1F74ED54-49AB-459A-9409-45F90784CFC0}">
+<ds:datastoreItem xmlns:ds="http://schemas.openxmlformats.org/officeDocument/2006/customXml" ds:itemID="{18965EBC-AC53-48F3-9E2E-40266F2412D0}">
+  <ds:schemaRefs>
+    <ds:schemaRef ds:uri="http://schemas.openxmlformats.org/officeDocument/2006/bibliography"/>
+  </ds:schemaRefs>
+</ds:datastoreItem>
+</file>
+
+<file path=customXml/itemProps4.xml><?xml version="1.0" encoding="utf-8"?>
+<ds:datastoreItem xmlns:ds="http://schemas.openxmlformats.org/officeDocument/2006/customXml" ds:itemID="{DFF8A934-D31E-4354-A8AA-52C5DACD4F16}">
+  <ds:schemaRefs>
+    <ds:schemaRef ds:uri="http://schemas.openxmlformats.org/officeDocument/2006/bibliography"/>
+  </ds:schemaRefs>
+</ds:datastoreItem>
+</file>
+
+<file path=customXml/itemProps5.xml><?xml version="1.0" encoding="utf-8"?>
+<ds:datastoreItem xmlns:ds="http://schemas.openxmlformats.org/officeDocument/2006/customXml" ds:itemID="{588F4CFF-0D09-4C24-ACBD-188952019866}">
   <ds:schemaRefs>
     <ds:schemaRef ds:uri="http://schemas.openxmlformats.org/officeDocument/2006/bibliography"/>
   </ds:schemaRefs>

</xml_diff>